<commit_message>
Updated documentation to contain the new UML diagrams
</commit_message>
<xml_diff>
--- a/doku/Sauerland-Jan_10230630_PSE.docx
+++ b/doku/Sauerland-Jan_10230630_PSE.docx
@@ -7,13 +7,8 @@
         <w:pStyle w:val="Titel"/>
       </w:pPr>
       <w:r>
-        <w:t xml:space="preserve">Projekt: </w:t>
-      </w:r>
-      <w:proofErr w:type="spellStart"/>
-      <w:r>
-        <w:t>SportApp</w:t>
-      </w:r>
-      <w:proofErr w:type="spellEnd"/>
+        <w:t>Projekt: SportApp</w:t>
+      </w:r>
     </w:p>
     <w:p>
       <w:pPr>
@@ -208,13 +203,8 @@
         <w:t xml:space="preserve">Dr. </w:t>
       </w:r>
       <w:r>
-        <w:t xml:space="preserve">Markus </w:t>
-      </w:r>
-      <w:proofErr w:type="spellStart"/>
-      <w:r>
-        <w:t>Kleffmann</w:t>
-      </w:r>
-      <w:proofErr w:type="spellEnd"/>
+        <w:t>Markus Kleffmann</w:t>
+      </w:r>
       <w:r>
         <w:br/>
         <w:t xml:space="preserve">Matrikelnummer: </w:t>
@@ -2813,13 +2803,8 @@
             <w:r>
               <w:t>(</w:t>
             </w:r>
-            <w:proofErr w:type="spellStart"/>
-            <w:r>
-              <w:t>Youtube</w:t>
-            </w:r>
-            <w:proofErr w:type="spellEnd"/>
-            <w:r>
-              <w:t>-</w:t>
+            <w:r>
+              <w:t>Youtube-</w:t>
             </w:r>
             <w:r>
               <w:t xml:space="preserve">) </w:t>
@@ -2897,23 +2882,7 @@
                 <w:b w:val="0"/>
                 <w:bCs/>
               </w:rPr>
-              <w:t xml:space="preserve">Frontend mit </w:t>
-            </w:r>
-            <w:proofErr w:type="spellStart"/>
-            <w:r>
-              <w:rPr>
-                <w:b w:val="0"/>
-                <w:bCs/>
-              </w:rPr>
-              <w:t>PyQt</w:t>
-            </w:r>
-            <w:proofErr w:type="spellEnd"/>
-            <w:r>
-              <w:rPr>
-                <w:b w:val="0"/>
-                <w:bCs/>
-              </w:rPr>
-              <w:t xml:space="preserve"> verursacht Probleme</w:t>
+              <w:t>Frontend mit PyQt verursacht Probleme</w:t>
             </w:r>
             <w:r>
               <w:rPr>
@@ -2944,11 +2913,9 @@
             <w:r>
               <w:t>„</w:t>
             </w:r>
-            <w:proofErr w:type="spellStart"/>
             <w:r>
               <w:t>Tkinter</w:t>
             </w:r>
-            <w:proofErr w:type="spellEnd"/>
             <w:r>
               <w:t>“</w:t>
             </w:r>
@@ -3916,15 +3883,7 @@
               <w:cnfStyle w:val="000000000000" w:firstRow="0" w:lastRow="0" w:firstColumn="0" w:lastColumn="0" w:oddVBand="0" w:evenVBand="0" w:oddHBand="0" w:evenHBand="0" w:firstRowFirstColumn="0" w:firstRowLastColumn="0" w:lastRowFirstColumn="0" w:lastRowLastColumn="0"/>
             </w:pPr>
             <w:r>
-              <w:t xml:space="preserve">Sprint </w:t>
-            </w:r>
-            <w:proofErr w:type="spellStart"/>
-            <w:r>
-              <w:t>Planning</w:t>
-            </w:r>
-            <w:proofErr w:type="spellEnd"/>
-            <w:r>
-              <w:t xml:space="preserve"> - </w:t>
+              <w:t xml:space="preserve">Sprint Planning - </w:t>
             </w:r>
             <w:r>
               <w:t>Vorbereitung de</w:t>
@@ -4089,21 +4048,7 @@
               <w:rPr>
                 <w:bCs w:val="0"/>
               </w:rPr>
-              <w:t xml:space="preserve">Sprint </w:t>
-            </w:r>
-            <w:proofErr w:type="spellStart"/>
-            <w:r>
-              <w:rPr>
-                <w:bCs w:val="0"/>
-              </w:rPr>
-              <w:t>Planning</w:t>
-            </w:r>
-            <w:proofErr w:type="spellEnd"/>
-            <w:r>
-              <w:rPr>
-                <w:bCs w:val="0"/>
-              </w:rPr>
-              <w:t xml:space="preserve"> – Vorbereitung des 2. Sprints</w:t>
+              <w:t>Sprint Planning – Vorbereitung des 2. Sprints</w:t>
             </w:r>
           </w:p>
         </w:tc>
@@ -4240,15 +4185,7 @@
               <w:cnfStyle w:val="000000000000" w:firstRow="0" w:lastRow="0" w:firstColumn="0" w:lastColumn="0" w:oddVBand="0" w:evenVBand="0" w:oddHBand="0" w:evenHBand="0" w:firstRowFirstColumn="0" w:firstRowLastColumn="0" w:lastRowFirstColumn="0" w:lastRowLastColumn="0"/>
             </w:pPr>
             <w:r>
-              <w:t xml:space="preserve">Sprint </w:t>
-            </w:r>
-            <w:proofErr w:type="spellStart"/>
-            <w:r>
-              <w:t>Planning</w:t>
-            </w:r>
-            <w:proofErr w:type="spellEnd"/>
-            <w:r>
-              <w:t xml:space="preserve"> – Vorbereitung des 3. Sprints</w:t>
+              <w:t>Sprint Planning – Vorbereitung des 3. Sprints</w:t>
             </w:r>
           </w:p>
         </w:tc>
@@ -4387,15 +4324,7 @@
               <w:cnfStyle w:val="000000000000" w:firstRow="0" w:lastRow="0" w:firstColumn="0" w:lastColumn="0" w:oddVBand="0" w:evenVBand="0" w:oddHBand="0" w:evenHBand="0" w:firstRowFirstColumn="0" w:firstRowLastColumn="0" w:lastRowFirstColumn="0" w:lastRowLastColumn="0"/>
             </w:pPr>
             <w:r>
-              <w:t xml:space="preserve">Sprint </w:t>
-            </w:r>
-            <w:proofErr w:type="spellStart"/>
-            <w:r>
-              <w:t>Planning</w:t>
-            </w:r>
-            <w:proofErr w:type="spellEnd"/>
-            <w:r>
-              <w:t xml:space="preserve"> – Vorbereitung des 4. Sprints</w:t>
+              <w:t>Sprint Planning – Vorbereitung des 4. Sprints</w:t>
             </w:r>
           </w:p>
         </w:tc>
@@ -5549,16 +5478,8 @@
               <w:rPr>
                 <w:lang w:val="en-US"/>
               </w:rPr>
-              <w:t xml:space="preserve"> </w:t>
-            </w:r>
-            <w:proofErr w:type="spellStart"/>
-            <w:r>
-              <w:rPr>
-                <w:lang w:val="en-US"/>
-              </w:rPr>
-              <w:t>durchgeführt</w:t>
-            </w:r>
-            <w:proofErr w:type="spellEnd"/>
+              <w:t xml:space="preserve"> durchgeführt</w:t>
+            </w:r>
           </w:p>
         </w:tc>
         <w:tc>
@@ -5648,14 +5569,12 @@
               </w:rPr>
               <w:t xml:space="preserve"> </w:t>
             </w:r>
-            <w:proofErr w:type="spellStart"/>
             <w:r>
               <w:rPr>
                 <w:lang w:val="en-US"/>
               </w:rPr>
               <w:t>durchgeführt</w:t>
             </w:r>
-            <w:proofErr w:type="spellEnd"/>
           </w:p>
           <w:p>
             <w:pPr>
@@ -5696,28 +5615,12 @@
                 <w:lang w:val="en-US"/>
               </w:rPr>
             </w:pPr>
-            <w:proofErr w:type="spellStart"/>
             <w:r>
               <w:rPr>
                 <w:lang w:val="en-US"/>
               </w:rPr>
-              <w:t>Anwendung</w:t>
-            </w:r>
-            <w:proofErr w:type="spellEnd"/>
-            <w:r>
-              <w:rPr>
-                <w:lang w:val="en-US"/>
-              </w:rPr>
-              <w:t xml:space="preserve"> </w:t>
-            </w:r>
-            <w:proofErr w:type="spellStart"/>
-            <w:r>
-              <w:rPr>
-                <w:lang w:val="en-US"/>
-              </w:rPr>
-              <w:t>finalisiert</w:t>
-            </w:r>
-            <w:proofErr w:type="spellEnd"/>
+              <w:t>Anwendung finalisiert</w:t>
+            </w:r>
           </w:p>
         </w:tc>
         <w:tc>
@@ -5793,41 +5696,13 @@
         <w:rPr>
           <w:lang w:eastAsia="de-DE"/>
         </w:rPr>
-        <w:t xml:space="preserve"> Datenbank im Hintergrund. Der User soll sich intuitiv im Programm zurechtfinden und ohne zusätzliche Dokumentation alle Funktionen ausführen können. Einen Nutzen wird es für den User vor allem dann geben, wenn die Software regelmäßig genutzt wird und somit viele verschiedene Übungen bzw. Einheiten enthält, die dann wiederverwendet werden können. Hierbei hilft eine Suchfunktion zum Wiederfinden erstellter Übungen bzw. Einheiten. Bei der Bedienung sollen Datenbankänderungen erst nach expliziter Bestätigung durchgeführt werden, außerdem sollen dem User auftretende Fehler direkt gemeldet werden, ohne die Software abstürzen zu lassen oder </w:t>
-      </w:r>
-      <w:proofErr w:type="spellStart"/>
-      <w:r>
-        <w:rPr>
-          <w:lang w:eastAsia="de-DE"/>
-        </w:rPr>
-        <w:t>unbedienbar</w:t>
-      </w:r>
-      <w:proofErr w:type="spellEnd"/>
-      <w:r>
-        <w:rPr>
-          <w:lang w:eastAsia="de-DE"/>
-        </w:rPr>
-        <w:t xml:space="preserve"> zu machen. Eine Userverwaltung ist nicht geplant, da keine sensiblen Daten gespeichert werden.</w:t>
-      </w:r>
-      <w:r>
-        <w:rPr>
-          <w:lang w:eastAsia="de-DE"/>
-        </w:rPr>
-        <w:t xml:space="preserve"> Ein erstellter Plan soll als Bilddatei </w:t>
-      </w:r>
-      <w:proofErr w:type="gramStart"/>
-      <w:r>
-        <w:rPr>
-          <w:lang w:eastAsia="de-DE"/>
-        </w:rPr>
-        <w:t>exportiert</w:t>
-      </w:r>
-      <w:proofErr w:type="gramEnd"/>
-      <w:r>
-        <w:rPr>
-          <w:lang w:eastAsia="de-DE"/>
-        </w:rPr>
-        <w:t xml:space="preserve"> werden können mit allen darin enthaltenen Einheiten und Übungen.</w:t>
+        <w:t xml:space="preserve"> Datenbank im Hintergrund. Der User soll sich intuitiv im Programm zurechtfinden und ohne zusätzliche Dokumentation alle Funktionen ausführen können. Einen Nutzen wird es für den User vor allem dann geben, wenn die Software regelmäßig genutzt wird und somit viele verschiedene Übungen bzw. Einheiten enthält, die dann wiederverwendet werden können. Hierbei hilft eine Suchfunktion zum Wiederfinden erstellter Übungen bzw. Einheiten. Bei der Bedienung sollen Datenbankänderungen erst nach expliziter Bestätigung durchgeführt werden, außerdem sollen dem User auftretende Fehler direkt gemeldet werden, ohne die Software abstürzen zu lassen oder unbedienbar zu machen. Eine Userverwaltung ist nicht geplant, da keine sensiblen Daten gespeichert werden.</w:t>
+      </w:r>
+      <w:r>
+        <w:rPr>
+          <w:lang w:eastAsia="de-DE"/>
+        </w:rPr>
+        <w:t xml:space="preserve"> Ein erstellter Plan soll als Bilddatei exportiert werden können mit allen darin enthaltenen Einheiten und Übungen.</w:t>
       </w:r>
     </w:p>
     <w:p>
@@ -6309,23 +6184,7 @@
           <w:rFonts w:cs="Arial"/>
           <w:color w:val="FF0000"/>
         </w:rPr>
-        <w:t xml:space="preserve"> – </w:t>
-      </w:r>
-      <w:proofErr w:type="gramStart"/>
-      <w:r>
-        <w:rPr>
-          <w:rFonts w:cs="Arial"/>
-          <w:color w:val="FF0000"/>
-        </w:rPr>
-        <w:t>UML Syntax</w:t>
-      </w:r>
-      <w:proofErr w:type="gramEnd"/>
-      <w:r>
-        <w:rPr>
-          <w:rFonts w:cs="Arial"/>
-          <w:color w:val="FF0000"/>
-        </w:rPr>
-        <w:t xml:space="preserve"> berücksichtigen!</w:t>
+        <w:t xml:space="preserve"> – UML Syntax berücksichtigen!</w:t>
       </w:r>
     </w:p>
     <w:p>
@@ -6473,21 +6332,7 @@
         <w:rPr>
           <w:lang w:eastAsia="de-DE"/>
         </w:rPr>
-        <w:t xml:space="preserve">Selbsterklärung der Bedienelemente </w:t>
-      </w:r>
-      <w:proofErr w:type="gramStart"/>
-      <w:r>
-        <w:rPr>
-          <w:lang w:eastAsia="de-DE"/>
-        </w:rPr>
-        <w:t>durch sprechende</w:t>
-      </w:r>
-      <w:proofErr w:type="gramEnd"/>
-      <w:r>
-        <w:rPr>
-          <w:lang w:eastAsia="de-DE"/>
-        </w:rPr>
-        <w:t xml:space="preserve"> Beschreibungen, Tooltips oder Quick</w:t>
+        <w:t>Selbsterklärung der Bedienelemente durch sprechende Beschreibungen, Tooltips oder Quick</w:t>
       </w:r>
       <w:r>
         <w:rPr>
@@ -6523,16 +6368,8 @@
         <w:rPr>
           <w:lang w:eastAsia="de-DE"/>
         </w:rPr>
-        <w:t xml:space="preserve">Verhinderung von SQL </w:t>
-      </w:r>
-      <w:proofErr w:type="spellStart"/>
-      <w:r>
-        <w:rPr>
-          <w:lang w:eastAsia="de-DE"/>
-        </w:rPr>
-        <w:t>Injection</w:t>
-      </w:r>
-      <w:proofErr w:type="spellEnd"/>
+        <w:t>Verhinderung von SQL Injection</w:t>
+      </w:r>
       <w:r>
         <w:rPr>
           <w:lang w:eastAsia="de-DE"/>
@@ -6846,131 +6683,86 @@
         <w:t>Die Erarbeitungsphase soll nach dem agilen Projektmodell</w:t>
       </w:r>
       <w:r>
+        <w:t xml:space="preserve"> Scrum</w:t>
+      </w:r>
+      <w:r>
+        <w:t xml:space="preserve"> durchgeführt werden. Es werden 4 Sprints angesetzt, die jeweils eine Woche lang dauern und sich </w:t>
+      </w:r>
+      <w:r>
+        <w:t xml:space="preserve">sukzessive </w:t>
+      </w:r>
+      <w:r>
+        <w:t>auf einen bestimmten Bereich der Implementierung fokussieren</w:t>
+      </w:r>
+      <w:r>
+        <w:t xml:space="preserve">. Am Ende eines jeden Sprints soll </w:t>
+      </w:r>
+      <w:r>
+        <w:t>eine funktionierende Anwendung stehen, die mindestens die als obligatorisch definierten Anforderungen</w:t>
+      </w:r>
+      <w:r>
+        <w:t xml:space="preserve"> des Sprints</w:t>
+      </w:r>
+      <w:r>
+        <w:t xml:space="preserve"> erfüllt.</w:t>
+      </w:r>
+      <w:r>
         <w:t xml:space="preserve"> </w:t>
       </w:r>
-      <w:proofErr w:type="spellStart"/>
-      <w:r>
-        <w:t>Scrum</w:t>
-      </w:r>
-      <w:proofErr w:type="spellEnd"/>
-      <w:r>
-        <w:t xml:space="preserve"> durchgeführt werden. Es werden 4 Sprints angesetzt, die jeweils eine Woche lang dauern und sich </w:t>
-      </w:r>
-      <w:r>
-        <w:t xml:space="preserve">sukzessive </w:t>
-      </w:r>
-      <w:r>
-        <w:t>auf einen bestimmten Bereich der Implementierung fokussieren</w:t>
-      </w:r>
-      <w:r>
-        <w:t xml:space="preserve">. Am Ende eines jeden Sprints soll </w:t>
-      </w:r>
-      <w:r>
-        <w:t>eine funktionierende Anwendung stehen, die mindestens die als obligatorisch definierten Anforderungen</w:t>
-      </w:r>
-      <w:r>
-        <w:t xml:space="preserve"> des Sprints</w:t>
-      </w:r>
-      <w:r>
-        <w:t xml:space="preserve"> erfüllt.</w:t>
+      <w:r>
+        <w:t>Während einem Sprint ist die Behebung von Bugs</w:t>
+      </w:r>
+      <w:r>
+        <w:t xml:space="preserve"> der Implementierung von neuen Features vorzuziehen.</w:t>
+      </w:r>
+    </w:p>
+    <w:p>
+      <w:r>
+        <w:t>Da keine weiteren Personen bei diesem Projekt involviert sind, werden die drei Rollen aus Scrum (Product Owner, Scrum Master &amp; Entwickler) von derselben Person ausgeführt.</w:t>
+      </w:r>
+      <w:r>
+        <w:t xml:space="preserve"> Zu Beginn jedes Sprints werden die Anforderungen bzw. Aufgabenpakete in einem Sprint Backlog festgehalten und</w:t>
+      </w:r>
+      <w:r>
+        <w:t xml:space="preserve"> sowohl als obligatorisch bzw. optional markiert, als auch mit einer Priorität versehen. Bei Abarbeitung eines Aufgabenpaketes wird dies im Sprint Backlog vermerkt, damit mit das nächste Aufgabenpaket </w:t>
+      </w:r>
+      <w:r>
+        <w:t xml:space="preserve">bearbeitet werden kann. </w:t>
+      </w:r>
+      <w:r>
+        <w:t xml:space="preserve">Sofern ein Bug auftritt, der nicht am gleichen Tag noch behoben werden kann, muss dieser im Sprint Backlog vermerkt werden. </w:t>
+      </w:r>
+      <w:r>
+        <w:t xml:space="preserve">An jedem Tag eines Sprints wird </w:t>
+      </w:r>
+      <w:r>
+        <w:t xml:space="preserve">zu Beginn </w:t>
+      </w:r>
+      <w:r>
+        <w:t>ein kurze</w:t>
+      </w:r>
+      <w:r>
+        <w:t>s maximal 1</w:t>
+      </w:r>
+      <w:r>
+        <w:t>0</w:t>
+      </w:r>
+      <w:r>
+        <w:t>-minütiges</w:t>
+      </w:r>
+      <w:r>
+        <w:t xml:space="preserve"> Daily Scrum Meeting veranstaltet, in dem die </w:t>
+      </w:r>
+      <w:r>
+        <w:t>schon bearbeiteten Aufgabenpakete und die daraus eventuell resultierten Bugs</w:t>
+      </w:r>
+      <w:r>
+        <w:t xml:space="preserve"> angeschaut werden, um die zu bearbeitenden Aufgaben für den Tag zu definieren.</w:t>
       </w:r>
       <w:r>
         <w:t xml:space="preserve"> </w:t>
       </w:r>
       <w:r>
-        <w:t>Während einem Sprint ist die Behebung von Bugs</w:t>
-      </w:r>
-      <w:r>
-        <w:t xml:space="preserve"> der Implementierung von neuen Features vorzuziehen.</w:t>
-      </w:r>
-    </w:p>
-    <w:p>
-      <w:r>
-        <w:t xml:space="preserve">Da keine weiteren Personen bei diesem Projekt involviert sind, werden die drei Rollen aus </w:t>
-      </w:r>
-      <w:proofErr w:type="spellStart"/>
-      <w:r>
-        <w:t>Scrum</w:t>
-      </w:r>
-      <w:proofErr w:type="spellEnd"/>
-      <w:r>
-        <w:t xml:space="preserve"> (</w:t>
-      </w:r>
-      <w:proofErr w:type="spellStart"/>
-      <w:r>
-        <w:t>Product</w:t>
-      </w:r>
-      <w:proofErr w:type="spellEnd"/>
-      <w:r>
-        <w:t xml:space="preserve"> </w:t>
-      </w:r>
-      <w:proofErr w:type="spellStart"/>
-      <w:r>
-        <w:t>Owner</w:t>
-      </w:r>
-      <w:proofErr w:type="spellEnd"/>
-      <w:r>
-        <w:t xml:space="preserve">, </w:t>
-      </w:r>
-      <w:proofErr w:type="spellStart"/>
-      <w:r>
-        <w:t>Scrum</w:t>
-      </w:r>
-      <w:proofErr w:type="spellEnd"/>
-      <w:r>
-        <w:t xml:space="preserve"> Master &amp; Entwickler) von derselben Person ausgeführt.</w:t>
-      </w:r>
-      <w:r>
-        <w:t xml:space="preserve"> Zu Beginn jedes Sprints werden die Anforderungen bzw. Aufgabenpakete in einem Sprint Backlog festgehalten und</w:t>
-      </w:r>
-      <w:r>
-        <w:t xml:space="preserve"> sowohl als obligatorisch bzw. optional markiert, als auch mit einer Priorität versehen. Bei Abarbeitung eines Aufgabenpaketes wird dies im Sprint Backlog vermerkt, damit mit das nächste Aufgabenpaket </w:t>
-      </w:r>
-      <w:r>
-        <w:t xml:space="preserve">bearbeitet werden kann. </w:t>
-      </w:r>
-      <w:r>
-        <w:t xml:space="preserve">Sofern ein Bug auftritt, der nicht am gleichen Tag noch behoben werden kann, muss dieser im Sprint Backlog vermerkt werden. </w:t>
-      </w:r>
-      <w:r>
-        <w:t xml:space="preserve">An jedem Tag eines Sprints wird </w:t>
-      </w:r>
-      <w:r>
-        <w:t xml:space="preserve">zu Beginn </w:t>
-      </w:r>
-      <w:r>
-        <w:t>ein kurze</w:t>
-      </w:r>
-      <w:r>
-        <w:t>s maximal 1</w:t>
-      </w:r>
-      <w:r>
-        <w:t>0</w:t>
-      </w:r>
-      <w:r>
-        <w:t>-minütiges</w:t>
-      </w:r>
-      <w:r>
-        <w:t xml:space="preserve"> Daily </w:t>
-      </w:r>
-      <w:proofErr w:type="spellStart"/>
-      <w:r>
-        <w:t>Scrum</w:t>
-      </w:r>
-      <w:proofErr w:type="spellEnd"/>
-      <w:r>
-        <w:t xml:space="preserve"> Meeting veranstaltet, in dem die </w:t>
-      </w:r>
-      <w:r>
-        <w:t>schon bearbeiteten Aufgabenpakete und die daraus eventuell resultierten Bugs</w:t>
-      </w:r>
-      <w:r>
-        <w:t xml:space="preserve"> angeschaut werden, um die zu bearbeitenden Aufgaben für den Tag zu definieren.</w:t>
-      </w:r>
-      <w:r>
-        <w:t xml:space="preserve"> </w:t>
-      </w:r>
-      <w:r>
         <w:t xml:space="preserve">Am Ende eines Sprints wird ein Sprint Review Meeting abgehalten, in dem die erledigten und </w:t>
       </w:r>
       <w:r>
@@ -6986,13 +6778,8 @@
         <w:t xml:space="preserve"> Sprint</w:t>
       </w:r>
       <w:r>
-        <w:t xml:space="preserve"> bzw. die </w:t>
-      </w:r>
-      <w:proofErr w:type="spellStart"/>
-      <w:r>
-        <w:t>Finalisierungsphase</w:t>
-      </w:r>
-      <w:proofErr w:type="spellEnd"/>
+        <w:t xml:space="preserve"> bzw. die Finalisierungsphase</w:t>
+      </w:r>
       <w:r>
         <w:t xml:space="preserve"> zu verschieben</w:t>
       </w:r>
@@ -7020,26 +6807,10 @@
         <w:t xml:space="preserve"> Pro Sprint wird ein neuer Branch in GitHub angelegt, mit dem Ziel</w:t>
       </w:r>
       <w:r>
-        <w:t xml:space="preserve">, diesen Branch am Ende eines Sprints erfolgreich in den main-Branch </w:t>
-      </w:r>
-      <w:proofErr w:type="spellStart"/>
-      <w:r>
-        <w:t>mergen</w:t>
-      </w:r>
-      <w:proofErr w:type="spellEnd"/>
-      <w:r>
-        <w:t xml:space="preserve"> zu können.</w:t>
-      </w:r>
-      <w:r>
-        <w:t xml:space="preserve"> Das erfolgreiche </w:t>
-      </w:r>
-      <w:proofErr w:type="spellStart"/>
-      <w:r>
-        <w:t>Mergen</w:t>
-      </w:r>
-      <w:proofErr w:type="spellEnd"/>
-      <w:r>
-        <w:t xml:space="preserve"> in den main-Branch soll am Ende jedes Sprint</w:t>
+        <w:t>, diesen Branch am Ende eines Sprints erfolgreich in den main-Branch mergen zu können.</w:t>
+      </w:r>
+      <w:r>
+        <w:t xml:space="preserve"> Das erfolgreiche Mergen in den main-Branch soll am Ende jedes Sprint</w:t>
       </w:r>
       <w:r>
         <w:t>s gegenüber der Implementierung optionaler Features priorisiert werden.</w:t>
@@ -7047,31 +6818,10 @@
     </w:p>
     <w:p>
       <w:r>
-        <w:t xml:space="preserve">Die in </w:t>
-      </w:r>
-      <w:proofErr w:type="spellStart"/>
-      <w:r>
-        <w:t>Scrum</w:t>
-      </w:r>
-      <w:proofErr w:type="spellEnd"/>
-      <w:r>
-        <w:t xml:space="preserve"> übliche „Definition </w:t>
-      </w:r>
-      <w:proofErr w:type="spellStart"/>
-      <w:r>
-        <w:t>of</w:t>
-      </w:r>
-      <w:proofErr w:type="spellEnd"/>
-      <w:r>
-        <w:t xml:space="preserve"> </w:t>
-      </w:r>
-      <w:proofErr w:type="spellStart"/>
-      <w:r>
-        <w:t>Done</w:t>
-      </w:r>
-      <w:proofErr w:type="spellEnd"/>
-      <w:r>
-        <w:t xml:space="preserve">“ wird innerhalb dieses Projekts im Allgemeinen wie folgt definiert: </w:t>
+        <w:t>Die in Scrum</w:t>
+      </w:r>
+      <w:r>
+        <w:t xml:space="preserve"> übliche „Definition of Done“ wird innerhalb dieses Projekts im Allgemeinen wie folgt definiert: </w:t>
       </w:r>
       <w:r>
         <w:t>„</w:t>
@@ -7094,21 +6844,7 @@
         <w:rPr>
           <w:lang w:eastAsia="de-DE"/>
         </w:rPr>
-        <w:t xml:space="preserve">Für die Projektumsetzung wird </w:t>
-      </w:r>
-      <w:proofErr w:type="spellStart"/>
-      <w:r>
-        <w:rPr>
-          <w:lang w:eastAsia="de-DE"/>
-        </w:rPr>
-        <w:t>Scrum</w:t>
-      </w:r>
-      <w:proofErr w:type="spellEnd"/>
-      <w:r>
-        <w:rPr>
-          <w:lang w:eastAsia="de-DE"/>
-        </w:rPr>
-        <w:t xml:space="preserve"> verwendet, um flexibel </w:t>
+        <w:t xml:space="preserve">Für die Projektumsetzung wird Scrum verwendet, um flexibel </w:t>
       </w:r>
       <w:r>
         <w:rPr>
@@ -7156,21 +6892,7 @@
         <w:rPr>
           <w:lang w:eastAsia="de-DE"/>
         </w:rPr>
-        <w:t xml:space="preserve">Wasserfallmodell, üblich ist. Bei </w:t>
-      </w:r>
-      <w:proofErr w:type="spellStart"/>
-      <w:r>
-        <w:rPr>
-          <w:lang w:eastAsia="de-DE"/>
-        </w:rPr>
-        <w:t>Scrum</w:t>
-      </w:r>
-      <w:proofErr w:type="spellEnd"/>
-      <w:r>
-        <w:rPr>
-          <w:lang w:eastAsia="de-DE"/>
-        </w:rPr>
-        <w:t xml:space="preserve"> stehen die </w:t>
+        <w:t xml:space="preserve">Wasserfallmodell, üblich ist. Bei Scrum stehen die </w:t>
       </w:r>
       <w:r>
         <w:rPr>
@@ -7270,21 +6992,7 @@
         <w:rPr>
           <w:lang w:eastAsia="de-DE"/>
         </w:rPr>
-        <w:t xml:space="preserve">Die ursprünglich geplante Verwendung von MySQL als Datenbanksystem </w:t>
-      </w:r>
-      <w:proofErr w:type="gramStart"/>
-      <w:r>
-        <w:rPr>
-          <w:lang w:eastAsia="de-DE"/>
-        </w:rPr>
-        <w:t>wurde</w:t>
-      </w:r>
-      <w:proofErr w:type="gramEnd"/>
-      <w:r>
-        <w:rPr>
-          <w:lang w:eastAsia="de-DE"/>
-        </w:rPr>
-        <w:t xml:space="preserve"> verworfen, da diese einen großen Aufwand in der Verwaltung bedeutet hätte ohne entsprechende Vorteile zu bieten. So würde zum einen die Stärke von MySQL, Authentifizierung und Multi-User, in der geplanten Anwendung nicht zum Tragen kommen, da sie nur von einem User ohne Authentifizierung genutzt werden soll. Stattdessen wird nun die</w:t>
+        <w:t>Die ursprünglich geplante Verwendung von MySQL als Datenbanksystem wurde verworfen, da diese einen großen Aufwand in der Verwaltung bedeutet hätte ohne entsprechende Vorteile zu bieten. So würde zum einen die Stärke von MySQL, Authentifizierung und Multi-User, in der geplanten Anwendung nicht zum Tragen kommen, da sie nur von einem User ohne Authentifizierung genutzt werden soll. Stattdessen wird nun die</w:t>
       </w:r>
       <w:r>
         <w:rPr>
@@ -7332,62 +7040,20 @@
         <w:rPr>
           <w:lang w:eastAsia="de-DE"/>
         </w:rPr>
-        <w:t xml:space="preserve">In Python werden die Daten größtenteils mittels der Bibliothek </w:t>
-      </w:r>
-      <w:proofErr w:type="spellStart"/>
-      <w:r>
-        <w:rPr>
-          <w:lang w:eastAsia="de-DE"/>
-        </w:rPr>
-        <w:t>pandas</w:t>
-      </w:r>
-      <w:proofErr w:type="spellEnd"/>
-      <w:r>
-        <w:rPr>
-          <w:lang w:eastAsia="de-DE"/>
-        </w:rPr>
-        <w:t xml:space="preserve"> organisiert. Für die Entwicklung der Benutzeroberfläche kommt die Bibliothek </w:t>
-      </w:r>
-      <w:proofErr w:type="spellStart"/>
-      <w:r>
-        <w:rPr>
-          <w:lang w:eastAsia="de-DE"/>
-        </w:rPr>
-        <w:t>PyQt</w:t>
-      </w:r>
-      <w:proofErr w:type="spellEnd"/>
-      <w:r>
-        <w:rPr>
-          <w:lang w:eastAsia="de-DE"/>
-        </w:rPr>
-        <w:t xml:space="preserve"> zum Einsatz, da diese einen einfachen WYSIWYG-Editor für den Entwurf der Oberflächen bietet.</w:t>
-      </w:r>
-    </w:p>
-    <w:p>
-      <w:pPr>
-        <w:rPr>
-          <w:lang w:eastAsia="de-DE"/>
-        </w:rPr>
-      </w:pPr>
-      <w:r>
-        <w:rPr>
-          <w:lang w:eastAsia="de-DE"/>
-        </w:rPr>
-        <w:t xml:space="preserve">Python wird genutzt, da dies eine benutzerfreundlichere Entwicklungsoberfläche bietet als z.B. Java. Außerdem bietet Python eine modernere Art der Programmierung und ein besseres Handling von Abhängigkeiten z.B. über </w:t>
-      </w:r>
-      <w:proofErr w:type="spellStart"/>
-      <w:r>
-        <w:rPr>
-          <w:lang w:eastAsia="de-DE"/>
-        </w:rPr>
-        <w:t>Conda</w:t>
-      </w:r>
-      <w:proofErr w:type="spellEnd"/>
-      <w:r>
-        <w:rPr>
-          <w:lang w:eastAsia="de-DE"/>
-        </w:rPr>
-        <w:t>, womit auch bestehende Bibliotheken einfacher eingebunden werden können.</w:t>
+        <w:t>In Python werden die Daten größtenteils mittels der Bibliothek pandas organisiert. Für die Entwicklung der Benutzeroberfläche kommt die Bibliothek PyQt zum Einsatz, da diese einen einfachen WYSIWYG-Editor für den Entwurf der Oberflächen bietet.</w:t>
+      </w:r>
+    </w:p>
+    <w:p>
+      <w:pPr>
+        <w:rPr>
+          <w:lang w:eastAsia="de-DE"/>
+        </w:rPr>
+      </w:pPr>
+      <w:r>
+        <w:rPr>
+          <w:lang w:eastAsia="de-DE"/>
+        </w:rPr>
+        <w:t>Python wird genutzt, da dies eine benutzerfreundlichere Entwicklungsoberfläche bietet als z.B. Java. Außerdem bietet Python eine modernere Art der Programmierung und ein besseres Handling von Abhängigkeiten z.B. über Conda, womit auch bestehende Bibliotheken einfacher eingebunden werden können.</w:t>
       </w:r>
     </w:p>
     <w:p>
@@ -7413,21 +7079,7 @@
         <w:rPr>
           <w:lang w:eastAsia="de-DE"/>
         </w:rPr>
-        <w:t xml:space="preserve">Als Entwicklungsoberfläche wird die </w:t>
-      </w:r>
-      <w:proofErr w:type="spellStart"/>
-      <w:r>
-        <w:rPr>
-          <w:lang w:eastAsia="de-DE"/>
-        </w:rPr>
-        <w:t>PyCharm</w:t>
-      </w:r>
-      <w:proofErr w:type="spellEnd"/>
-      <w:r>
-        <w:rPr>
-          <w:lang w:eastAsia="de-DE"/>
-        </w:rPr>
-        <w:t xml:space="preserve"> Community Edition genutzt</w:t>
+        <w:t>Als Entwicklungsoberfläche wird die PyCharm Community Edition genutzt</w:t>
       </w:r>
       <w:r>
         <w:rPr>
@@ -7455,10 +7107,22 @@
         <w:rPr>
           <w:lang w:eastAsia="de-DE"/>
         </w:rPr>
-        <w:lastRenderedPageBreak/>
         <w:t>Anwendungsstruktur</w:t>
       </w:r>
       <w:bookmarkEnd w:id="50"/>
+    </w:p>
+    <w:p>
+      <w:pPr>
+        <w:rPr>
+          <w:lang w:eastAsia="de-DE"/>
+        </w:rPr>
+      </w:pPr>
+      <w:r>
+        <w:rPr>
+          <w:lang w:eastAsia="de-DE"/>
+        </w:rPr>
+        <w:t>Ursprünglich war im Konzept geplant, in der Anwendung die einzelnen Objekttypen mit separaten Klassen zu programmieren. Ein entsprechendes UML-Diagramm dieses Konzepts ist in Abbildung 2 zu sehen.</w:t>
+      </w:r>
     </w:p>
     <w:p>
       <w:pPr>
@@ -7467,6 +7131,7 @@
       </w:pPr>
       <w:bookmarkStart w:id="51" w:name="_Toc173414527"/>
       <w:r>
+        <w:lastRenderedPageBreak/>
         <w:t xml:space="preserve">Abbildung </w:t>
       </w:r>
       <w:r>
@@ -7488,7 +7153,13 @@
         <w:fldChar w:fldCharType="end"/>
       </w:r>
       <w:r>
-        <w:t>: UML-Diagramm der Klassenstruktur</w:t>
+        <w:t xml:space="preserve">: UML-Diagramm der </w:t>
+      </w:r>
+      <w:r>
+        <w:t xml:space="preserve">ursprünglich geplanten </w:t>
+      </w:r>
+      <w:r>
+        <w:t>Klassenstruktur</w:t>
       </w:r>
       <w:bookmarkEnd w:id="51"/>
     </w:p>
@@ -7562,48 +7233,21 @@
     </w:p>
     <w:p/>
     <w:p>
-      <w:pPr>
-        <w:pStyle w:val="Beschriftung"/>
-        <w:keepNext/>
-      </w:pPr>
-      <w:bookmarkStart w:id="52" w:name="_Toc173414528"/>
-      <w:r>
-        <w:t xml:space="preserve">Abbildung </w:t>
-      </w:r>
-      <w:r>
-        <w:fldChar w:fldCharType="begin"/>
-      </w:r>
-      <w:r>
-        <w:instrText xml:space="preserve"> SEQ Abbildung \* ARABIC </w:instrText>
-      </w:r>
-      <w:r>
-        <w:fldChar w:fldCharType="separate"/>
-      </w:r>
+      <w:r>
+        <w:t>UML-Diagramm der umgesetzten Klassenstruktur</w:t>
+      </w:r>
+    </w:p>
+    <w:p>
       <w:r>
         <w:rPr>
           <w:noProof/>
         </w:rPr>
-        <w:t>3</w:t>
-      </w:r>
-      <w:r>
-        <w:fldChar w:fldCharType="end"/>
-      </w:r>
-      <w:r>
-        <w:t>: ER-Diagramm der Datenbankstruktur</w:t>
-      </w:r>
-      <w:bookmarkEnd w:id="52"/>
-    </w:p>
-    <w:p>
-      <w:r>
-        <w:rPr>
-          <w:rFonts w:cs="Arial"/>
-          <w:noProof/>
-        </w:rPr>
+        <w:lastRenderedPageBreak/>
         <w:drawing>
-          <wp:inline distT="0" distB="0" distL="0" distR="0" wp14:anchorId="17655D93" wp14:editId="26C395A3">
-            <wp:extent cx="5760720" cy="3576955"/>
-            <wp:effectExtent l="0" t="0" r="0" b="4445"/>
-            <wp:docPr id="68075305" name="Grafik 1" descr="Ein Bild, das Text, Diagramm, Plan, technische Zeichnung enthält.&#10;&#10;Automatisch generierte Beschreibung"/>
+          <wp:inline distT="0" distB="0" distL="0" distR="0" wp14:anchorId="470EC885" wp14:editId="59CEE234">
+            <wp:extent cx="6120130" cy="6572250"/>
+            <wp:effectExtent l="0" t="0" r="0" b="0"/>
+            <wp:docPr id="34797159" name="Grafik 3" descr="Ein Bild, das Text, Screenshot, Diagramm, Schrift enthält.&#10;&#10;Automatisch generierte Beschreibung"/>
             <wp:cNvGraphicFramePr>
               <a:graphicFrameLocks xmlns:a="http://schemas.openxmlformats.org/drawingml/2006/main" noChangeAspect="1"/>
             </wp:cNvGraphicFramePr>
@@ -7611,7 +7255,7 @@
               <a:graphicData uri="http://schemas.openxmlformats.org/drawingml/2006/picture">
                 <pic:pic xmlns:pic="http://schemas.openxmlformats.org/drawingml/2006/picture">
                   <pic:nvPicPr>
-                    <pic:cNvPr id="68075305" name="Grafik 1" descr="Ein Bild, das Text, Diagramm, Plan, technische Zeichnung enthält.&#10;&#10;Automatisch generierte Beschreibung"/>
+                    <pic:cNvPr id="34797159" name="Grafik 3" descr="Ein Bild, das Text, Screenshot, Diagramm, Schrift enthält.&#10;&#10;Automatisch generierte Beschreibung"/>
                     <pic:cNvPicPr>
                       <a:picLocks noChangeAspect="1" noChangeArrowheads="1"/>
                     </pic:cNvPicPr>
@@ -7632,7 +7276,7 @@
                   <pic:spPr bwMode="auto">
                     <a:xfrm>
                       <a:off x="0" y="0"/>
-                      <a:ext cx="5760720" cy="3576955"/>
+                      <a:ext cx="6120130" cy="6572250"/>
                     </a:xfrm>
                     <a:prstGeom prst="rect">
                       <a:avLst/>
@@ -7649,6 +7293,153 @@
         </w:drawing>
       </w:r>
     </w:p>
+    <w:p/>
+    <w:p>
+      <w:r>
+        <w:t>UML-Diagramm des data-Moduls:</w:t>
+      </w:r>
+    </w:p>
+    <w:p>
+      <w:r>
+        <w:lastRenderedPageBreak/>
+        <w:drawing>
+          <wp:inline distT="0" distB="0" distL="0" distR="0" wp14:anchorId="6C785A9C" wp14:editId="193AC1F9">
+            <wp:extent cx="4509709" cy="9251950"/>
+            <wp:effectExtent l="0" t="0" r="5715" b="6350"/>
+            <wp:docPr id="79726076" name="Grafik 2"/>
+            <wp:cNvGraphicFramePr>
+              <a:graphicFrameLocks xmlns:a="http://schemas.openxmlformats.org/drawingml/2006/main" noChangeAspect="1"/>
+            </wp:cNvGraphicFramePr>
+            <a:graphic xmlns:a="http://schemas.openxmlformats.org/drawingml/2006/main">
+              <a:graphicData uri="http://schemas.openxmlformats.org/drawingml/2006/picture">
+                <pic:pic xmlns:pic="http://schemas.openxmlformats.org/drawingml/2006/picture">
+                  <pic:nvPicPr>
+                    <pic:cNvPr id="79726076" name="Grafik 2"/>
+                    <pic:cNvPicPr>
+                      <a:picLocks noChangeAspect="1" noChangeArrowheads="1"/>
+                    </pic:cNvPicPr>
+                  </pic:nvPicPr>
+                  <pic:blipFill>
+                    <a:blip r:embed="rId18">
+                      <a:extLst>
+                        <a:ext uri="{28A0092B-C50C-407E-A947-70E740481C1C}">
+                          <a14:useLocalDpi xmlns:a14="http://schemas.microsoft.com/office/drawing/2010/main" val="0"/>
+                        </a:ext>
+                      </a:extLst>
+                    </a:blip>
+                    <a:stretch>
+                      <a:fillRect/>
+                    </a:stretch>
+                  </pic:blipFill>
+                  <pic:spPr bwMode="auto">
+                    <a:xfrm>
+                      <a:off x="0" y="0"/>
+                      <a:ext cx="4509709" cy="9251950"/>
+                    </a:xfrm>
+                    <a:prstGeom prst="rect">
+                      <a:avLst/>
+                    </a:prstGeom>
+                    <a:noFill/>
+                    <a:ln>
+                      <a:noFill/>
+                    </a:ln>
+                  </pic:spPr>
+                </pic:pic>
+              </a:graphicData>
+            </a:graphic>
+          </wp:inline>
+        </w:drawing>
+      </w:r>
+    </w:p>
+    <w:p/>
+    <w:p/>
+    <w:p>
+      <w:pPr>
+        <w:pStyle w:val="Beschriftung"/>
+        <w:keepNext/>
+      </w:pPr>
+      <w:bookmarkStart w:id="52" w:name="_Toc173414528"/>
+      <w:r>
+        <w:t xml:space="preserve">Abbildung </w:t>
+      </w:r>
+      <w:r>
+        <w:fldChar w:fldCharType="begin"/>
+      </w:r>
+      <w:r>
+        <w:instrText xml:space="preserve"> SEQ Abbildung \* ARABIC </w:instrText>
+      </w:r>
+      <w:r>
+        <w:fldChar w:fldCharType="separate"/>
+      </w:r>
+      <w:r>
+        <w:rPr>
+          <w:noProof/>
+        </w:rPr>
+        <w:t>3</w:t>
+      </w:r>
+      <w:r>
+        <w:fldChar w:fldCharType="end"/>
+      </w:r>
+      <w:r>
+        <w:t>: ER-Diagramm der Datenbankstruktur</w:t>
+      </w:r>
+      <w:bookmarkEnd w:id="52"/>
+    </w:p>
+    <w:p>
+      <w:r>
+        <w:rPr>
+          <w:rFonts w:cs="Arial"/>
+          <w:noProof/>
+        </w:rPr>
+        <w:drawing>
+          <wp:inline distT="0" distB="0" distL="0" distR="0" wp14:anchorId="17655D93" wp14:editId="52BDB950">
+            <wp:extent cx="6210300" cy="3042004"/>
+            <wp:effectExtent l="0" t="0" r="0" b="6350"/>
+            <wp:docPr id="68075305" name="Grafik 1"/>
+            <wp:cNvGraphicFramePr>
+              <a:graphicFrameLocks xmlns:a="http://schemas.openxmlformats.org/drawingml/2006/main" noChangeAspect="1"/>
+            </wp:cNvGraphicFramePr>
+            <a:graphic xmlns:a="http://schemas.openxmlformats.org/drawingml/2006/main">
+              <a:graphicData uri="http://schemas.openxmlformats.org/drawingml/2006/picture">
+                <pic:pic xmlns:pic="http://schemas.openxmlformats.org/drawingml/2006/picture">
+                  <pic:nvPicPr>
+                    <pic:cNvPr id="68075305" name="Grafik 1"/>
+                    <pic:cNvPicPr>
+                      <a:picLocks noChangeAspect="1" noChangeArrowheads="1"/>
+                    </pic:cNvPicPr>
+                  </pic:nvPicPr>
+                  <pic:blipFill>
+                    <a:blip r:embed="rId19">
+                      <a:extLst>
+                        <a:ext uri="{28A0092B-C50C-407E-A947-70E740481C1C}">
+                          <a14:useLocalDpi xmlns:a14="http://schemas.microsoft.com/office/drawing/2010/main" val="0"/>
+                        </a:ext>
+                      </a:extLst>
+                    </a:blip>
+                    <a:stretch>
+                      <a:fillRect/>
+                    </a:stretch>
+                  </pic:blipFill>
+                  <pic:spPr bwMode="auto">
+                    <a:xfrm>
+                      <a:off x="0" y="0"/>
+                      <a:ext cx="6224611" cy="3049014"/>
+                    </a:xfrm>
+                    <a:prstGeom prst="rect">
+                      <a:avLst/>
+                    </a:prstGeom>
+                    <a:noFill/>
+                    <a:ln>
+                      <a:noFill/>
+                    </a:ln>
+                  </pic:spPr>
+                </pic:pic>
+              </a:graphicData>
+            </a:graphic>
+          </wp:inline>
+        </w:drawing>
+      </w:r>
+    </w:p>
     <w:p>
       <w:pPr>
         <w:rPr>
@@ -7756,91 +7547,7 @@
         <w:rPr>
           <w:lang w:eastAsia="de-DE"/>
         </w:rPr>
-        <w:t>Für einige Tests ist es aber sinnvoll, eine vorab befüllte Datenbank zu nutzen, um bei eventuell auftretenden Fehlern in den Testfällen keinen Komplettstillstand der Tests zu riskieren. Hierfür wird eine Datenbank \</w:t>
-      </w:r>
-      <w:proofErr w:type="spellStart"/>
-      <w:r>
-        <w:rPr>
-          <w:lang w:eastAsia="de-DE"/>
-        </w:rPr>
-        <w:t>app</w:t>
-      </w:r>
-      <w:proofErr w:type="spellEnd"/>
-      <w:r>
-        <w:rPr>
-          <w:lang w:eastAsia="de-DE"/>
-        </w:rPr>
-        <w:t>\</w:t>
-      </w:r>
-      <w:proofErr w:type="spellStart"/>
-      <w:r>
-        <w:rPr>
-          <w:lang w:eastAsia="de-DE"/>
-        </w:rPr>
-        <w:t>data</w:t>
-      </w:r>
-      <w:proofErr w:type="spellEnd"/>
-      <w:r>
-        <w:rPr>
-          <w:lang w:eastAsia="de-DE"/>
-        </w:rPr>
-        <w:t>\</w:t>
-      </w:r>
-      <w:proofErr w:type="spellStart"/>
-      <w:r>
-        <w:rPr>
-          <w:lang w:eastAsia="de-DE"/>
-        </w:rPr>
-        <w:t>main_prefilled.db</w:t>
-      </w:r>
-      <w:proofErr w:type="spellEnd"/>
-      <w:r>
-        <w:rPr>
-          <w:lang w:eastAsia="de-DE"/>
-        </w:rPr>
-        <w:t xml:space="preserve"> mit ausgeliefert, die bei Bedarf als \</w:t>
-      </w:r>
-      <w:proofErr w:type="spellStart"/>
-      <w:r>
-        <w:rPr>
-          <w:lang w:eastAsia="de-DE"/>
-        </w:rPr>
-        <w:t>app</w:t>
-      </w:r>
-      <w:proofErr w:type="spellEnd"/>
-      <w:r>
-        <w:rPr>
-          <w:lang w:eastAsia="de-DE"/>
-        </w:rPr>
-        <w:t>\</w:t>
-      </w:r>
-      <w:proofErr w:type="spellStart"/>
-      <w:r>
-        <w:rPr>
-          <w:lang w:eastAsia="de-DE"/>
-        </w:rPr>
-        <w:t>data</w:t>
-      </w:r>
-      <w:proofErr w:type="spellEnd"/>
-      <w:r>
-        <w:rPr>
-          <w:lang w:eastAsia="de-DE"/>
-        </w:rPr>
-        <w:t>\</w:t>
-      </w:r>
-      <w:proofErr w:type="spellStart"/>
-      <w:r>
-        <w:rPr>
-          <w:lang w:eastAsia="de-DE"/>
-        </w:rPr>
-        <w:t>main.db</w:t>
-      </w:r>
-      <w:proofErr w:type="spellEnd"/>
-      <w:r>
-        <w:rPr>
-          <w:lang w:eastAsia="de-DE"/>
-        </w:rPr>
-        <w:t xml:space="preserve"> kopiert und verwendet werden kann.</w:t>
+        <w:t>Für einige Tests ist es aber sinnvoll, eine vorab befüllte Datenbank zu nutzen, um bei eventuell auftretenden Fehlern in den Testfällen keinen Komplettstillstand der Tests zu riskieren. Hierfür wird eine Datenbank \app\data\main_prefilled.db mit ausgeliefert, die bei Bedarf als \app\data\main.db kopiert und verwendet werden kann.</w:t>
       </w:r>
     </w:p>
     <w:p>
@@ -7855,7 +7562,7 @@
         </w:rPr>
         <w:t xml:space="preserve">Zur Analyse der Datenbankdatei kann die portable Version des „SQLite Browser“ verwendet werden, die hier heruntergeladen werden kann: </w:t>
       </w:r>
-      <w:hyperlink r:id="rId18" w:history="1">
+      <w:hyperlink r:id="rId20" w:history="1">
         <w:r>
           <w:rPr>
             <w:rStyle w:val="Hyperlink"/>
@@ -8022,49 +7729,7 @@
         <w:rPr>
           <w:lang w:eastAsia="de-DE"/>
         </w:rPr>
-        <w:t xml:space="preserve"> Die Datei \</w:t>
-      </w:r>
-      <w:proofErr w:type="spellStart"/>
-      <w:r>
-        <w:rPr>
-          <w:lang w:eastAsia="de-DE"/>
-        </w:rPr>
-        <w:t>app</w:t>
-      </w:r>
-      <w:proofErr w:type="spellEnd"/>
-      <w:r>
-        <w:rPr>
-          <w:lang w:eastAsia="de-DE"/>
-        </w:rPr>
-        <w:t>\</w:t>
-      </w:r>
-      <w:proofErr w:type="spellStart"/>
-      <w:r>
-        <w:rPr>
-          <w:lang w:eastAsia="de-DE"/>
-        </w:rPr>
-        <w:t>data</w:t>
-      </w:r>
-      <w:proofErr w:type="spellEnd"/>
-      <w:r>
-        <w:rPr>
-          <w:lang w:eastAsia="de-DE"/>
-        </w:rPr>
-        <w:t>\</w:t>
-      </w:r>
-      <w:proofErr w:type="spellStart"/>
-      <w:r>
-        <w:rPr>
-          <w:lang w:eastAsia="de-DE"/>
-        </w:rPr>
-        <w:t>main.db</w:t>
-      </w:r>
-      <w:proofErr w:type="spellEnd"/>
-      <w:r>
-        <w:rPr>
-          <w:lang w:eastAsia="de-DE"/>
-        </w:rPr>
-        <w:t xml:space="preserve"> existiert noch nicht.</w:t>
+        <w:t xml:space="preserve"> Die Datei \app\data\main.db existiert noch nicht.</w:t>
       </w:r>
     </w:p>
     <w:p>
@@ -8122,49 +7787,7 @@
         <w:rPr>
           <w:lang w:eastAsia="de-DE"/>
         </w:rPr>
-        <w:t xml:space="preserve"> Datei \</w:t>
-      </w:r>
-      <w:proofErr w:type="spellStart"/>
-      <w:r>
-        <w:rPr>
-          <w:lang w:eastAsia="de-DE"/>
-        </w:rPr>
-        <w:t>app</w:t>
-      </w:r>
-      <w:proofErr w:type="spellEnd"/>
-      <w:r>
-        <w:rPr>
-          <w:lang w:eastAsia="de-DE"/>
-        </w:rPr>
-        <w:t>\</w:t>
-      </w:r>
-      <w:proofErr w:type="spellStart"/>
-      <w:r>
-        <w:rPr>
-          <w:lang w:eastAsia="de-DE"/>
-        </w:rPr>
-        <w:t>data</w:t>
-      </w:r>
-      <w:proofErr w:type="spellEnd"/>
-      <w:r>
-        <w:rPr>
-          <w:lang w:eastAsia="de-DE"/>
-        </w:rPr>
-        <w:t>\</w:t>
-      </w:r>
-      <w:proofErr w:type="spellStart"/>
-      <w:r>
-        <w:rPr>
-          <w:lang w:eastAsia="de-DE"/>
-        </w:rPr>
-        <w:t>main.db</w:t>
-      </w:r>
-      <w:proofErr w:type="spellEnd"/>
-      <w:r>
-        <w:rPr>
-          <w:lang w:eastAsia="de-DE"/>
-        </w:rPr>
-        <w:t xml:space="preserve"> wird angelegt und enthält alle definierten Datenbanken mit den definierten Feldern. Die Applikation wird gestartet und zeigt den Hauptbildschirm mit der Auswahlmöglichkeit der anzulegenden Tabellen, verschiedenen Buttons, einem Platzhalter für die Übersicht der angelegten Objekte (Baumstruktur) und eine Kalenderansicht.</w:t>
+        <w:t xml:space="preserve"> Datei \app\data\main.db wird angelegt und enthält alle definierten Datenbanken mit den definierten Feldern. Die Applikation wird gestartet und zeigt den Hauptbildschirm mit der Auswahlmöglichkeit der anzulegenden Tabellen, verschiedenen Buttons, einem Platzhalter für die Übersicht der angelegten Objekte (Baumstruktur) und eine Kalenderansicht.</w:t>
       </w:r>
     </w:p>
     <w:p>
@@ -8178,15 +7801,113 @@
           <w:b/>
           <w:lang w:eastAsia="de-DE"/>
         </w:rPr>
-        <w:t>Tatsächliches Ergebnis</w:t>
-      </w:r>
-      <w:proofErr w:type="gramStart"/>
+        <w:t>Tatsächliches Ergebnis:</w:t>
+      </w:r>
+      <w:r>
+        <w:rPr>
+          <w:lang w:eastAsia="de-DE"/>
+        </w:rPr>
+        <w:t xml:space="preserve"> </w:t>
+      </w:r>
+      <w:r>
+        <w:rPr>
+          <w:color w:val="FF0000"/>
+          <w:lang w:eastAsia="de-DE"/>
+        </w:rPr>
+        <w:t>??</w:t>
+      </w:r>
+    </w:p>
+    <w:p>
+      <w:pPr>
+        <w:rPr>
+          <w:lang w:eastAsia="de-DE"/>
+        </w:rPr>
+      </w:pPr>
+    </w:p>
+    <w:p>
+      <w:pPr>
+        <w:pStyle w:val="berschrift3"/>
+        <w:rPr>
+          <w:lang w:eastAsia="de-DE"/>
+        </w:rPr>
+      </w:pPr>
+      <w:r>
+        <w:rPr>
+          <w:lang w:eastAsia="de-DE"/>
+        </w:rPr>
+        <w:t>Testfall 2: Anlage einer Übung mit Speichern</w:t>
+      </w:r>
+    </w:p>
+    <w:p>
+      <w:pPr>
+        <w:rPr>
+          <w:lang w:eastAsia="de-DE"/>
+        </w:rPr>
+      </w:pPr>
       <w:r>
         <w:rPr>
           <w:b/>
           <w:lang w:eastAsia="de-DE"/>
         </w:rPr>
-        <w:t>:</w:t>
+        <w:t>Vorbedingungen:</w:t>
+      </w:r>
+      <w:r>
+        <w:rPr>
+          <w:lang w:eastAsia="de-DE"/>
+        </w:rPr>
+        <w:t xml:space="preserve"> Die Applikation ist gestartet</w:t>
+      </w:r>
+      <w:r>
+        <w:rPr>
+          <w:lang w:eastAsia="de-DE"/>
+        </w:rPr>
+        <w:t>, der User befindet sich auf dem Hauptbildschirm.</w:t>
+      </w:r>
+    </w:p>
+    <w:p>
+      <w:pPr>
+        <w:rPr>
+          <w:lang w:eastAsia="de-DE"/>
+        </w:rPr>
+      </w:pPr>
+      <w:r>
+        <w:rPr>
+          <w:b/>
+          <w:lang w:eastAsia="de-DE"/>
+        </w:rPr>
+        <w:t>Ablauf:</w:t>
+      </w:r>
+      <w:r>
+        <w:rPr>
+          <w:lang w:eastAsia="de-DE"/>
+        </w:rPr>
+        <w:t xml:space="preserve"> In der Combobox wird das Objekt „EXERCISE“ ausgewählt, danach wird auf den Button „</w:t>
+      </w:r>
+      <w:r>
+        <w:rPr>
+          <w:lang w:eastAsia="de-DE"/>
+        </w:rPr>
+        <w:t>Anlegen</w:t>
+      </w:r>
+      <w:r>
+        <w:rPr>
+          <w:lang w:eastAsia="de-DE"/>
+        </w:rPr>
+        <w:t>“ gedrückt. In dem daraufhin zu sehenden Bildschirm werden die Daten für die Übung eingegeben. Sind alle Daten eingegeben, wird auf den Button „Speichern“ gedrückt, woraufhin man zum Hauptbildschirm zurückgelangt.</w:t>
+      </w:r>
+    </w:p>
+    <w:p>
+      <w:pPr>
+        <w:rPr>
+          <w:lang w:eastAsia="de-DE"/>
+        </w:rPr>
+      </w:pPr>
+      <w:r>
+        <w:rPr>
+          <w:b/>
+          <w:lang w:eastAsia="de-DE"/>
+        </w:rPr>
+        <w:t>Erwartetes Ergebnis:</w:t>
       </w:r>
       <w:r>
         <w:rPr>
@@ -8196,12 +7917,51 @@
       </w:r>
       <w:r>
         <w:rPr>
+          <w:lang w:eastAsia="de-DE"/>
+        </w:rPr>
+        <w:t>Alle Felder sind bearbeitbar mit Ausnahme des Feldes „ID“. Die</w:t>
+      </w:r>
+      <w:r>
+        <w:rPr>
+          <w:lang w:eastAsia="de-DE"/>
+        </w:rPr>
+        <w:t xml:space="preserve"> eingegebenen Daten wurden zwischengespeichert und sind direkt auf dem Hauptbildschirm rechts in der Baumstruktur ersichtlich.</w:t>
+      </w:r>
+      <w:r>
+        <w:rPr>
+          <w:lang w:eastAsia="de-DE"/>
+        </w:rPr>
+        <w:t xml:space="preserve"> Es erscheint keine Fehlermeldung. Beim erneuten Aufruf des Anlagebildschirms von EXERCISE sind die eingegebenen Daten nicht mehr vorhanden.</w:t>
+      </w:r>
+    </w:p>
+    <w:p>
+      <w:pPr>
+        <w:rPr>
           <w:color w:val="FF0000"/>
           <w:lang w:eastAsia="de-DE"/>
         </w:rPr>
+      </w:pPr>
+      <w:r>
+        <w:rPr>
+          <w:b/>
+          <w:lang w:eastAsia="de-DE"/>
+        </w:rPr>
+        <w:lastRenderedPageBreak/>
+        <w:t>Tatsächliches Ergebnis:</w:t>
+      </w:r>
+      <w:r>
+        <w:rPr>
+          <w:lang w:eastAsia="de-DE"/>
+        </w:rPr>
+        <w:t xml:space="preserve"> </w:t>
+      </w:r>
+      <w:r>
+        <w:rPr>
+          <w:color w:val="FF0000"/>
+          <w:lang w:eastAsia="de-DE"/>
+        </w:rPr>
         <w:t>??</w:t>
       </w:r>
-      <w:proofErr w:type="gramEnd"/>
     </w:p>
     <w:p>
       <w:pPr>
@@ -8221,7 +7981,7 @@
         <w:rPr>
           <w:lang w:eastAsia="de-DE"/>
         </w:rPr>
-        <w:t>Testfall 2: Anlage einer Übung mit Speichern</w:t>
+        <w:t>Testfall 3: Anlage einer Übung mit Abbrechen</w:t>
       </w:r>
     </w:p>
     <w:p>
@@ -8243,12 +8003,6 @@
         </w:rPr>
         <w:t xml:space="preserve"> Die Applikation ist gestartet</w:t>
       </w:r>
-      <w:r>
-        <w:rPr>
-          <w:lang w:eastAsia="de-DE"/>
-        </w:rPr>
-        <w:t>, der User befindet sich auf dem Hauptbildschirm.</w:t>
-      </w:r>
     </w:p>
     <w:p>
       <w:pPr>
@@ -8267,19 +8021,7 @@
         <w:rPr>
           <w:lang w:eastAsia="de-DE"/>
         </w:rPr>
-        <w:t xml:space="preserve"> In der Combobox wird das Objekt „EXERCISE“ ausgewählt, danach wird auf den Button „</w:t>
-      </w:r>
-      <w:r>
-        <w:rPr>
-          <w:lang w:eastAsia="de-DE"/>
-        </w:rPr>
-        <w:t>Anlegen</w:t>
-      </w:r>
-      <w:r>
-        <w:rPr>
-          <w:lang w:eastAsia="de-DE"/>
-        </w:rPr>
-        <w:t>“ gedrückt. In dem daraufhin zu sehenden Bildschirm werden die Daten für die Übung eingegeben. Sind alle Daten eingegeben, wird auf den Button „Speichern“ gedrückt, woraufhin man zum Hauptbildschirm zurückgelangt.</w:t>
+        <w:t xml:space="preserve"> In der Combobox wird das Objekt „EXERCISE“ ausgewählt, danach wird auf den Button „Anlegen“ gedrückt. In dem daraufhin zu sehenden Bildschirm werden die Daten für die Übung eingegeben. Sind alle Daten eingegeben, wird auf den Button „Abbrechen“ gedrückt, woraufhin man zum Hauptbildschirm zurückgelangt.</w:t>
       </w:r>
     </w:p>
     <w:p>
@@ -8299,55 +8041,256 @@
         <w:rPr>
           <w:lang w:eastAsia="de-DE"/>
         </w:rPr>
+        <w:t xml:space="preserve"> Die eingegebenen Daten wurden nicht gespeichert und sind nicht in der Baumstruktur rechts auf dem Hauptbildschirm ersichtlich. Es erscheint keine Fehlermeldung. Beim erneuten Aufruf des Anlagebildschirms von EXERCISE sind die eingegebenen Daten nicht mehr vorhanden.</w:t>
+      </w:r>
+    </w:p>
+    <w:p>
+      <w:pPr>
+        <w:rPr>
+          <w:lang w:eastAsia="de-DE"/>
+        </w:rPr>
+      </w:pPr>
+      <w:r>
+        <w:rPr>
+          <w:b/>
+          <w:lang w:eastAsia="de-DE"/>
+        </w:rPr>
+        <w:t>Tatsächliches Ergebnis:</w:t>
+      </w:r>
+      <w:r>
+        <w:rPr>
+          <w:lang w:eastAsia="de-DE"/>
+        </w:rPr>
         <w:t xml:space="preserve"> </w:t>
       </w:r>
       <w:r>
         <w:rPr>
-          <w:lang w:eastAsia="de-DE"/>
-        </w:rPr>
-        <w:t>Alle Felder sind bearbeitbar mit Ausnahme des Feldes „ID“. Die</w:t>
-      </w:r>
-      <w:r>
-        <w:rPr>
-          <w:lang w:eastAsia="de-DE"/>
-        </w:rPr>
-        <w:t xml:space="preserve"> eingegebenen Daten wurden zwischengespeichert und sind direkt auf dem Hauptbildschirm rechts in der Baumstruktur ersichtlich.</w:t>
-      </w:r>
-      <w:r>
-        <w:rPr>
-          <w:lang w:eastAsia="de-DE"/>
-        </w:rPr>
-        <w:t xml:space="preserve"> Es erscheint keine Fehlermeldung. </w:t>
-      </w:r>
-      <w:r>
-        <w:rPr>
-          <w:lang w:eastAsia="de-DE"/>
-        </w:rPr>
-        <w:t>Beim erneuten Aufruf des Anlagebildschirms von EXERCISE sind die eingegebenen Daten nicht mehr vorhanden.</w:t>
-      </w:r>
-    </w:p>
-    <w:p>
-      <w:pPr>
-        <w:rPr>
           <w:color w:val="FF0000"/>
           <w:lang w:eastAsia="de-DE"/>
         </w:rPr>
+        <w:t>??</w:t>
+      </w:r>
+    </w:p>
+    <w:p>
+      <w:pPr>
+        <w:rPr>
+          <w:lang w:eastAsia="de-DE"/>
+        </w:rPr>
+      </w:pPr>
+    </w:p>
+    <w:p>
+      <w:pPr>
+        <w:pStyle w:val="berschrift3"/>
+        <w:rPr>
+          <w:lang w:eastAsia="de-DE"/>
+        </w:rPr>
+      </w:pPr>
+      <w:r>
+        <w:rPr>
+          <w:lang w:eastAsia="de-DE"/>
+        </w:rPr>
+        <w:t>Testfall 4: Suchen einer angelegten Übung</w:t>
+      </w:r>
+    </w:p>
+    <w:p>
+      <w:pPr>
+        <w:rPr>
+          <w:lang w:eastAsia="de-DE"/>
+        </w:rPr>
       </w:pPr>
       <w:r>
         <w:rPr>
           <w:b/>
           <w:lang w:eastAsia="de-DE"/>
         </w:rPr>
+        <w:t>Vorbedingungen:</w:t>
+      </w:r>
+      <w:r>
+        <w:rPr>
+          <w:lang w:eastAsia="de-DE"/>
+        </w:rPr>
+        <w:t xml:space="preserve"> Testfall 2 wurde erfolgreich ausgeführt oder main_prefilled.db wurde geladen.</w:t>
+      </w:r>
+    </w:p>
+    <w:p>
+      <w:pPr>
+        <w:rPr>
+          <w:lang w:eastAsia="de-DE"/>
+        </w:rPr>
+      </w:pPr>
+      <w:r>
+        <w:rPr>
+          <w:b/>
+          <w:lang w:eastAsia="de-DE"/>
+        </w:rPr>
+        <w:t>Ablauf:</w:t>
+      </w:r>
+      <w:r>
+        <w:rPr>
+          <w:lang w:eastAsia="de-DE"/>
+        </w:rPr>
+        <w:t xml:space="preserve"> In der Combobox wird das Objekt „EXERCISE“ ausgewählt, danach wird auf den Button „Suchen“ gedrückt. In dem daraufhin zu sehenden Bildschirm werden alle existierenden Übungen angezeigt, die mit einem Klick auf die Zeile markiert werden können.</w:t>
+      </w:r>
+    </w:p>
+    <w:p>
+      <w:pPr>
+        <w:rPr>
+          <w:lang w:eastAsia="de-DE"/>
+        </w:rPr>
+      </w:pPr>
+      <w:r>
+        <w:rPr>
+          <w:b/>
+          <w:lang w:eastAsia="de-DE"/>
+        </w:rPr>
+        <w:t>Erwartetes Ergebnis:</w:t>
+      </w:r>
+      <w:r>
+        <w:rPr>
+          <w:lang w:eastAsia="de-DE"/>
+        </w:rPr>
+        <w:t xml:space="preserve"> Die in Testfall 2 angelegte Übung wird im Suchbildschirm angezeigt und kann ausgewählt werden. Alternativ werden andere angelegte Übungen angezeigt und können ausgewählt werden.</w:t>
+      </w:r>
+      <w:r>
+        <w:rPr>
+          <w:lang w:eastAsia="de-DE"/>
+        </w:rPr>
+        <w:t xml:space="preserve"> Im Suchbildschirm wird außerdem die Baumstruktur der ausgewählten Objektebene („EXERCISE“) angezeigt.</w:t>
+      </w:r>
+    </w:p>
+    <w:p>
+      <w:pPr>
+        <w:rPr>
+          <w:lang w:eastAsia="de-DE"/>
+        </w:rPr>
+      </w:pPr>
+      <w:r>
+        <w:rPr>
+          <w:b/>
+          <w:lang w:eastAsia="de-DE"/>
+        </w:rPr>
+        <w:t>Tatsächliches Ergebnis:</w:t>
+      </w:r>
+      <w:r>
+        <w:rPr>
+          <w:lang w:eastAsia="de-DE"/>
+        </w:rPr>
+        <w:t xml:space="preserve"> </w:t>
+      </w:r>
+      <w:r>
+        <w:rPr>
+          <w:color w:val="FF0000"/>
+          <w:lang w:eastAsia="de-DE"/>
+        </w:rPr>
+        <w:t>??</w:t>
+      </w:r>
+    </w:p>
+    <w:p>
+      <w:pPr>
+        <w:rPr>
+          <w:lang w:eastAsia="de-DE"/>
+        </w:rPr>
+      </w:pPr>
+    </w:p>
+    <w:p>
+      <w:pPr>
+        <w:pStyle w:val="berschrift3"/>
+        <w:rPr>
+          <w:lang w:eastAsia="de-DE"/>
+        </w:rPr>
+      </w:pPr>
+      <w:r>
+        <w:rPr>
+          <w:lang w:eastAsia="de-DE"/>
+        </w:rPr>
+        <w:t>Testfall 5: Anzeigen einer gesuchten Übung</w:t>
+      </w:r>
+    </w:p>
+    <w:p>
+      <w:pPr>
+        <w:rPr>
+          <w:lang w:eastAsia="de-DE"/>
+        </w:rPr>
+      </w:pPr>
+      <w:r>
+        <w:rPr>
+          <w:b/>
+          <w:lang w:eastAsia="de-DE"/>
+        </w:rPr>
+        <w:t>Vorbedingungen:</w:t>
+      </w:r>
+      <w:r>
+        <w:rPr>
+          <w:lang w:eastAsia="de-DE"/>
+        </w:rPr>
+        <w:t xml:space="preserve"> Testfall 4 wurde erfolgreich ausgeführt und der Suchbildschirm wird noch angezeigt.</w:t>
+      </w:r>
+    </w:p>
+    <w:p>
+      <w:pPr>
+        <w:rPr>
+          <w:lang w:eastAsia="de-DE"/>
+        </w:rPr>
+      </w:pPr>
+      <w:r>
+        <w:rPr>
+          <w:b/>
+          <w:lang w:eastAsia="de-DE"/>
+        </w:rPr>
+        <w:t>Ablauf:</w:t>
+      </w:r>
+      <w:r>
+        <w:rPr>
+          <w:lang w:eastAsia="de-DE"/>
+        </w:rPr>
+        <w:t xml:space="preserve"> Eine angezeigte Übung wird ausgewählt und durch Drücken des „Anzeigen“ Buttons wird die ausgewählte Übung angezeigt. Nach Überprüfung der Inhalte kann durch Drücken des „Abbrechen“ Buttons wieder auf den Hauptbildschirm zurückgekehrt werden.</w:t>
+      </w:r>
+    </w:p>
+    <w:p>
+      <w:pPr>
+        <w:rPr>
+          <w:lang w:eastAsia="de-DE"/>
+        </w:rPr>
+      </w:pPr>
+      <w:r>
+        <w:rPr>
+          <w:b/>
+          <w:lang w:eastAsia="de-DE"/>
+        </w:rPr>
+        <w:t>Erwartetes Ergebnis:</w:t>
+      </w:r>
+      <w:r>
+        <w:rPr>
+          <w:lang w:eastAsia="de-DE"/>
+        </w:rPr>
+        <w:t xml:space="preserve"> Die ausgewählte Übung wird im Anzeigemodus angezeigt, d.h. die angezeigten Felder sind nicht bearbeitbar. Über „Abbrechen“ wird wieder auf den Hauptbildschirm zurückgekehrt. Die Daten in der Baumstruktur rechts auf dem Hauptbildschirm haben sich bzgl. Der ausgewählten Übung nicht geändert.</w:t>
+      </w:r>
+      <w:r>
+        <w:rPr>
+          <w:lang w:eastAsia="de-DE"/>
+        </w:rPr>
+        <w:t xml:space="preserve"> Wird vom User keine Zeile ausgewählt, aber trotzdem auf „Anzeigen“ oder „Bearbeiten“ gedrückt, so erscheint eine Fehlermeldung. Falls die Übung bereits zu anderen untergeordneten Objekten verknüpft wurde, werden diese Verknüpfungen in den Tabellen im </w:t>
+      </w:r>
+      <w:r>
+        <w:rPr>
+          <w:lang w:eastAsia="de-DE"/>
+        </w:rPr>
         <w:lastRenderedPageBreak/>
-        <w:t>Tatsächliches Ergebnis</w:t>
-      </w:r>
-      <w:proofErr w:type="gramStart"/>
+        <w:t>Bearbeitungsbildschirm als markierte Zeilen angezeigt. Die Zeilenmarkierungen sollen nicht verändert werden können.</w:t>
+      </w:r>
+    </w:p>
+    <w:p>
+      <w:pPr>
+        <w:rPr>
+          <w:lang w:eastAsia="de-DE"/>
+        </w:rPr>
+      </w:pPr>
       <w:r>
         <w:rPr>
           <w:b/>
           <w:lang w:eastAsia="de-DE"/>
         </w:rPr>
-        <w:t>:</w:t>
+        <w:t>Tatsächliches Ergebnis:</w:t>
       </w:r>
       <w:r>
         <w:rPr>
@@ -8362,7 +8305,6 @@
         </w:rPr>
         <w:t>??</w:t>
       </w:r>
-      <w:proofErr w:type="gramEnd"/>
     </w:p>
     <w:p>
       <w:pPr>
@@ -8382,7 +8324,7 @@
         <w:rPr>
           <w:lang w:eastAsia="de-DE"/>
         </w:rPr>
-        <w:t>Testfall 3: Anlage einer Übung mit Abbrechen</w:t>
+        <w:t>Testfall 6: Bearbeiten einer gesuchten Übung</w:t>
       </w:r>
     </w:p>
     <w:p>
@@ -8402,7 +8344,7 @@
         <w:rPr>
           <w:lang w:eastAsia="de-DE"/>
         </w:rPr>
-        <w:t xml:space="preserve"> Die Applikation ist gestartet</w:t>
+        <w:t xml:space="preserve"> Testfall 4 wurde erfolgreich ausgeführt und der Suchbildschirm wird noch angezeigt.</w:t>
       </w:r>
     </w:p>
     <w:p>
@@ -8422,19 +8364,7 @@
         <w:rPr>
           <w:lang w:eastAsia="de-DE"/>
         </w:rPr>
-        <w:t xml:space="preserve"> In der Combobox wird das Objekt „EXERCISE“ ausgewählt, danach wird auf den Button „Anlegen“ gedrückt. In dem daraufhin zu sehenden Bildschirm werden die Daten für die Übung eingegeben. Sind alle Daten eingegeben, wird auf den Button „</w:t>
-      </w:r>
-      <w:r>
-        <w:rPr>
-          <w:lang w:eastAsia="de-DE"/>
-        </w:rPr>
-        <w:t>Abbrechen</w:t>
-      </w:r>
-      <w:r>
-        <w:rPr>
-          <w:lang w:eastAsia="de-DE"/>
-        </w:rPr>
-        <w:t>“ gedrückt, woraufhin man zum Hauptbildschirm zurückgelangt.</w:t>
+        <w:t xml:space="preserve"> Eine angezeigte Übung wird ausgewählt und durch Drücken des „Bearbeiten“ Buttons wird die ausgewählte Übung im Bearbeitungsmodus angezeigt. Nach Bearbeitung eines oder mehrerer Felder wird durch Drücken des „Speichern“ Buttons auf den Hauptbildschirm zurückgekehrt. Alternativ kann auch der „Abbrechen“ Button betätigt werden, um die Bearbeitung ohne Speichern der evtl. geänderten Daten zu verlassen.</w:t>
       </w:r>
     </w:p>
     <w:p>
@@ -8454,7 +8384,13 @@
         <w:rPr>
           <w:lang w:eastAsia="de-DE"/>
         </w:rPr>
-        <w:t xml:space="preserve"> Die eingegebenen Daten wurden nicht gespeichert und sind nicht in der Baumstruktur rechts auf dem Hauptbildschirm ersichtlich. Es erscheint keine Fehlermeldung. Beim erneuten Aufruf des Anlagebildschirms von EXERCISE sind die eingegebenen Daten nicht mehr vorhanden.</w:t>
+        <w:t xml:space="preserve"> Die ausgewählte Übung wird im Bearbeitungsmodus angezeigt, d.h. alle Felder bis auf das Feld „ID“ sind bearbeitbar. Die Eingaben werden bei Betätigung des „Speichern“ Buttons zwischengespeichert und sind auf dem Hauptbildschirm in der Baumstruktur rechts ersichtlich. Alternativ bei Betätigung des „Abbrechen“ Buttons werden die Datenänderungen verworfen und die Baumstruktur hat sich bzgl. der ausgewählten Übung nicht verändert.</w:t>
+      </w:r>
+      <w:r>
+        <w:rPr>
+          <w:lang w:eastAsia="de-DE"/>
+        </w:rPr>
+        <w:t xml:space="preserve"> Falls die Übung bereits zu anderen untergeordneten Objekten verknüpft wurde, werden diese Verknüpfungen in den Tabellen im Bearbeitungsbildschirm als markierte Zeilen angezeigt. Wenn hier die Markierungen geändert werden, wird dies ebenfalls gespeichert und später in der Baumstruktur angezeigt.</w:t>
       </w:r>
     </w:p>
     <w:p>
@@ -8468,15 +8404,115 @@
           <w:b/>
           <w:lang w:eastAsia="de-DE"/>
         </w:rPr>
-        <w:t>Tatsächliches Ergebnis</w:t>
-      </w:r>
-      <w:proofErr w:type="gramStart"/>
+        <w:t>Tatsächliches Ergebnis:</w:t>
+      </w:r>
+      <w:r>
+        <w:rPr>
+          <w:lang w:eastAsia="de-DE"/>
+        </w:rPr>
+        <w:t xml:space="preserve"> </w:t>
+      </w:r>
+      <w:r>
+        <w:rPr>
+          <w:color w:val="FF0000"/>
+          <w:lang w:eastAsia="de-DE"/>
+        </w:rPr>
+        <w:t>??</w:t>
+      </w:r>
+    </w:p>
+    <w:p>
+      <w:pPr>
+        <w:rPr>
+          <w:lang w:eastAsia="de-DE"/>
+        </w:rPr>
+      </w:pPr>
+    </w:p>
+    <w:p>
+      <w:pPr>
+        <w:pStyle w:val="berschrift3"/>
+        <w:rPr>
+          <w:lang w:eastAsia="de-DE"/>
+        </w:rPr>
+      </w:pPr>
+      <w:r>
+        <w:rPr>
+          <w:lang w:eastAsia="de-DE"/>
+        </w:rPr>
+        <w:t>Testfall 7: Speichern der Änderungen auf der Datenbank</w:t>
+      </w:r>
+    </w:p>
+    <w:p>
+      <w:pPr>
+        <w:rPr>
+          <w:lang w:eastAsia="de-DE"/>
+        </w:rPr>
+      </w:pPr>
       <w:r>
         <w:rPr>
           <w:b/>
           <w:lang w:eastAsia="de-DE"/>
         </w:rPr>
-        <w:t>:</w:t>
+        <w:t>Vorbedingungen:</w:t>
+      </w:r>
+      <w:r>
+        <w:rPr>
+          <w:lang w:eastAsia="de-DE"/>
+        </w:rPr>
+        <w:t xml:space="preserve"> Es wurden Änderungen an den Daten getätigt, die noch nicht auf der Datenbank gesichert sind, z.B. durch Testfall 2 oder Testfall 6.</w:t>
+      </w:r>
+    </w:p>
+    <w:p>
+      <w:pPr>
+        <w:rPr>
+          <w:lang w:eastAsia="de-DE"/>
+        </w:rPr>
+      </w:pPr>
+      <w:r>
+        <w:rPr>
+          <w:b/>
+          <w:lang w:eastAsia="de-DE"/>
+        </w:rPr>
+        <w:t>Ablauf:</w:t>
+      </w:r>
+      <w:r>
+        <w:rPr>
+          <w:lang w:eastAsia="de-DE"/>
+        </w:rPr>
+        <w:t xml:space="preserve"> Nach Durchlaufen von Testfall 2 oder Testfall 6 (Anlage oder Bearbeitung) wird auf dem Hauptbildschirm der Button „Änderungen auf Datenbank sichern“ gedrückt, wodurch die bisher nur zwischengespeicherten Daten in die Datenbank geschrieben werden.</w:t>
+      </w:r>
+    </w:p>
+    <w:p>
+      <w:pPr>
+        <w:rPr>
+          <w:lang w:eastAsia="de-DE"/>
+        </w:rPr>
+      </w:pPr>
+      <w:r>
+        <w:rPr>
+          <w:b/>
+          <w:lang w:eastAsia="de-DE"/>
+        </w:rPr>
+        <w:t>Erwartetes Ergebnis:</w:t>
+      </w:r>
+      <w:r>
+        <w:rPr>
+          <w:lang w:eastAsia="de-DE"/>
+        </w:rPr>
+        <w:t xml:space="preserve"> Nachdem der Button gedrückt wurde, sollte sich das Änderungsdatum der Datenbankdatei \app\data\main.db auf das aktuelle Datum und die aktuelle Uhrzeit geändert haben. Außerdem sollten beim nächsten Applikationsstart die gemachten Änderungen in den Objekten direkt auf dem Hauptbildschirm in der Baumstruktur rechts ersichtlich sein.</w:t>
+      </w:r>
+    </w:p>
+    <w:p>
+      <w:pPr>
+        <w:rPr>
+          <w:lang w:eastAsia="de-DE"/>
+        </w:rPr>
+      </w:pPr>
+      <w:r>
+        <w:rPr>
+          <w:b/>
+          <w:lang w:eastAsia="de-DE"/>
+        </w:rPr>
+        <w:t>Tatsächliches Ergebnis:</w:t>
       </w:r>
       <w:r>
         <w:rPr>
@@ -8491,568 +8527,6 @@
         </w:rPr>
         <w:t>??</w:t>
       </w:r>
-      <w:proofErr w:type="gramEnd"/>
-    </w:p>
-    <w:p>
-      <w:pPr>
-        <w:rPr>
-          <w:lang w:eastAsia="de-DE"/>
-        </w:rPr>
-      </w:pPr>
-    </w:p>
-    <w:p>
-      <w:pPr>
-        <w:pStyle w:val="berschrift3"/>
-        <w:rPr>
-          <w:lang w:eastAsia="de-DE"/>
-        </w:rPr>
-      </w:pPr>
-      <w:r>
-        <w:rPr>
-          <w:lang w:eastAsia="de-DE"/>
-        </w:rPr>
-        <w:t>Testfall 4: Suchen einer angelegten Übung</w:t>
-      </w:r>
-    </w:p>
-    <w:p>
-      <w:pPr>
-        <w:rPr>
-          <w:lang w:eastAsia="de-DE"/>
-        </w:rPr>
-      </w:pPr>
-      <w:r>
-        <w:rPr>
-          <w:b/>
-          <w:lang w:eastAsia="de-DE"/>
-        </w:rPr>
-        <w:t>Vorbedingungen:</w:t>
-      </w:r>
-      <w:r>
-        <w:rPr>
-          <w:lang w:eastAsia="de-DE"/>
-        </w:rPr>
-        <w:t xml:space="preserve"> Testfall 2 wurde erfolgreich ausgeführt oder </w:t>
-      </w:r>
-      <w:proofErr w:type="spellStart"/>
-      <w:r>
-        <w:rPr>
-          <w:lang w:eastAsia="de-DE"/>
-        </w:rPr>
-        <w:t>main_prefilled.db</w:t>
-      </w:r>
-      <w:proofErr w:type="spellEnd"/>
-      <w:r>
-        <w:rPr>
-          <w:lang w:eastAsia="de-DE"/>
-        </w:rPr>
-        <w:t xml:space="preserve"> wurde geladen.</w:t>
-      </w:r>
-    </w:p>
-    <w:p>
-      <w:pPr>
-        <w:rPr>
-          <w:lang w:eastAsia="de-DE"/>
-        </w:rPr>
-      </w:pPr>
-      <w:r>
-        <w:rPr>
-          <w:b/>
-          <w:lang w:eastAsia="de-DE"/>
-        </w:rPr>
-        <w:t>Ablauf:</w:t>
-      </w:r>
-      <w:r>
-        <w:rPr>
-          <w:lang w:eastAsia="de-DE"/>
-        </w:rPr>
-        <w:t xml:space="preserve"> In der Combobox wird das Objekt „EXERCISE“ ausgewählt, danach wird auf den Button „Suchen“ gedrückt. In dem daraufhin zu sehenden Bildschirm werden alle existierenden Übungen angezeigt, die mit einem Klick auf die Zeile markiert werden können.</w:t>
-      </w:r>
-    </w:p>
-    <w:p>
-      <w:pPr>
-        <w:rPr>
-          <w:lang w:eastAsia="de-DE"/>
-        </w:rPr>
-      </w:pPr>
-      <w:r>
-        <w:rPr>
-          <w:b/>
-          <w:lang w:eastAsia="de-DE"/>
-        </w:rPr>
-        <w:t>Erwartetes Ergebnis:</w:t>
-      </w:r>
-      <w:r>
-        <w:rPr>
-          <w:lang w:eastAsia="de-DE"/>
-        </w:rPr>
-        <w:t xml:space="preserve"> Die in Testfall 2 angelegte Übung wird im Suchbildschirm angezeigt und kann ausgewählt werden. Alternativ werden andere angelegte Übungen angezeigt und können ausgewählt werden.</w:t>
-      </w:r>
-      <w:r>
-        <w:rPr>
-          <w:lang w:eastAsia="de-DE"/>
-        </w:rPr>
-        <w:t xml:space="preserve"> Im Suchbildschirm wird außerdem die Baumstruktur der ausgewählten Objektebene („EXERCISE“) angezeigt.</w:t>
-      </w:r>
-    </w:p>
-    <w:p>
-      <w:pPr>
-        <w:rPr>
-          <w:lang w:eastAsia="de-DE"/>
-        </w:rPr>
-      </w:pPr>
-      <w:r>
-        <w:rPr>
-          <w:b/>
-          <w:lang w:eastAsia="de-DE"/>
-        </w:rPr>
-        <w:t>Tatsächliches Ergebnis</w:t>
-      </w:r>
-      <w:proofErr w:type="gramStart"/>
-      <w:r>
-        <w:rPr>
-          <w:b/>
-          <w:lang w:eastAsia="de-DE"/>
-        </w:rPr>
-        <w:t>:</w:t>
-      </w:r>
-      <w:r>
-        <w:rPr>
-          <w:lang w:eastAsia="de-DE"/>
-        </w:rPr>
-        <w:t xml:space="preserve"> </w:t>
-      </w:r>
-      <w:r>
-        <w:rPr>
-          <w:color w:val="FF0000"/>
-          <w:lang w:eastAsia="de-DE"/>
-        </w:rPr>
-        <w:t>??</w:t>
-      </w:r>
-      <w:proofErr w:type="gramEnd"/>
-    </w:p>
-    <w:p>
-      <w:pPr>
-        <w:rPr>
-          <w:lang w:eastAsia="de-DE"/>
-        </w:rPr>
-      </w:pPr>
-    </w:p>
-    <w:p>
-      <w:pPr>
-        <w:pStyle w:val="berschrift3"/>
-        <w:rPr>
-          <w:lang w:eastAsia="de-DE"/>
-        </w:rPr>
-      </w:pPr>
-      <w:r>
-        <w:rPr>
-          <w:lang w:eastAsia="de-DE"/>
-        </w:rPr>
-        <w:t>Testfall 5: Anzeigen einer gesuchten Übung</w:t>
-      </w:r>
-    </w:p>
-    <w:p>
-      <w:pPr>
-        <w:rPr>
-          <w:lang w:eastAsia="de-DE"/>
-        </w:rPr>
-      </w:pPr>
-      <w:r>
-        <w:rPr>
-          <w:b/>
-          <w:lang w:eastAsia="de-DE"/>
-        </w:rPr>
-        <w:t>Vorbedingungen:</w:t>
-      </w:r>
-      <w:r>
-        <w:rPr>
-          <w:lang w:eastAsia="de-DE"/>
-        </w:rPr>
-        <w:t xml:space="preserve"> Testfall 4 wurde erfolgreich ausgeführt und der Suchbildschirm wird noch angezeigt.</w:t>
-      </w:r>
-    </w:p>
-    <w:p>
-      <w:pPr>
-        <w:rPr>
-          <w:lang w:eastAsia="de-DE"/>
-        </w:rPr>
-      </w:pPr>
-      <w:r>
-        <w:rPr>
-          <w:b/>
-          <w:lang w:eastAsia="de-DE"/>
-        </w:rPr>
-        <w:t>Ablauf:</w:t>
-      </w:r>
-      <w:r>
-        <w:rPr>
-          <w:lang w:eastAsia="de-DE"/>
-        </w:rPr>
-        <w:t xml:space="preserve"> Eine angezeigte Übung wird ausgewählt und durch Drücken des „Anzeigen“ Buttons wird die ausgewählte Übung angezeigt. Nach Überprüfung der Inhalte kann durch Drücken des „Abbrechen“ Buttons wieder auf den Hauptbildschirm zurückgekehrt werden.</w:t>
-      </w:r>
-    </w:p>
-    <w:p>
-      <w:pPr>
-        <w:rPr>
-          <w:lang w:eastAsia="de-DE"/>
-        </w:rPr>
-      </w:pPr>
-      <w:r>
-        <w:rPr>
-          <w:b/>
-          <w:lang w:eastAsia="de-DE"/>
-        </w:rPr>
-        <w:t>Erwartetes Ergebnis:</w:t>
-      </w:r>
-      <w:r>
-        <w:rPr>
-          <w:lang w:eastAsia="de-DE"/>
-        </w:rPr>
-        <w:t xml:space="preserve"> Die ausgewählte Übung wird im Anzeigemodus angezeigt, d.h. die angezeigten Felder sind nicht bearbeitbar. Über „Abbrechen“ wird wieder auf den Hauptbildschirm zurückgekehrt. Die Daten in der Baumstruktur rechts auf dem Hauptbildschirm haben sich bzgl. Der ausgewählten Übung nicht geändert.</w:t>
-      </w:r>
-      <w:r>
-        <w:rPr>
-          <w:lang w:eastAsia="de-DE"/>
-        </w:rPr>
-        <w:t xml:space="preserve"> Wird vom User keine Zeile ausgewählt, aber trotzdem auf „Anzeigen“ oder „Bearbeiten“ gedrückt, so erscheint eine Fehlermeldung. </w:t>
-      </w:r>
-      <w:r>
-        <w:rPr>
-          <w:lang w:eastAsia="de-DE"/>
-        </w:rPr>
-        <w:t xml:space="preserve">Falls die Übung bereits zu anderen untergeordneten Objekten verknüpft wurde, werden diese Verknüpfungen in den Tabellen im </w:t>
-      </w:r>
-      <w:r>
-        <w:rPr>
-          <w:lang w:eastAsia="de-DE"/>
-        </w:rPr>
-        <w:lastRenderedPageBreak/>
-        <w:t>Bearbeitungsbildschirm als markierte Zeilen angezeigt</w:t>
-      </w:r>
-      <w:r>
-        <w:rPr>
-          <w:lang w:eastAsia="de-DE"/>
-        </w:rPr>
-        <w:t>. Die Zeilenmarkierungen sollen nicht verändert werden können.</w:t>
-      </w:r>
-    </w:p>
-    <w:p>
-      <w:pPr>
-        <w:rPr>
-          <w:lang w:eastAsia="de-DE"/>
-        </w:rPr>
-      </w:pPr>
-      <w:r>
-        <w:rPr>
-          <w:b/>
-          <w:lang w:eastAsia="de-DE"/>
-        </w:rPr>
-        <w:t>Tatsächliches Ergebnis</w:t>
-      </w:r>
-      <w:proofErr w:type="gramStart"/>
-      <w:r>
-        <w:rPr>
-          <w:b/>
-          <w:lang w:eastAsia="de-DE"/>
-        </w:rPr>
-        <w:t>:</w:t>
-      </w:r>
-      <w:r>
-        <w:rPr>
-          <w:lang w:eastAsia="de-DE"/>
-        </w:rPr>
-        <w:t xml:space="preserve"> </w:t>
-      </w:r>
-      <w:r>
-        <w:rPr>
-          <w:color w:val="FF0000"/>
-          <w:lang w:eastAsia="de-DE"/>
-        </w:rPr>
-        <w:t>??</w:t>
-      </w:r>
-      <w:proofErr w:type="gramEnd"/>
-    </w:p>
-    <w:p>
-      <w:pPr>
-        <w:rPr>
-          <w:lang w:eastAsia="de-DE"/>
-        </w:rPr>
-      </w:pPr>
-    </w:p>
-    <w:p>
-      <w:pPr>
-        <w:pStyle w:val="berschrift3"/>
-        <w:rPr>
-          <w:lang w:eastAsia="de-DE"/>
-        </w:rPr>
-      </w:pPr>
-      <w:r>
-        <w:rPr>
-          <w:lang w:eastAsia="de-DE"/>
-        </w:rPr>
-        <w:t>Testfall 6: Bearbeiten einer gesuchten Übung</w:t>
-      </w:r>
-    </w:p>
-    <w:p>
-      <w:pPr>
-        <w:rPr>
-          <w:lang w:eastAsia="de-DE"/>
-        </w:rPr>
-      </w:pPr>
-      <w:r>
-        <w:rPr>
-          <w:b/>
-          <w:lang w:eastAsia="de-DE"/>
-        </w:rPr>
-        <w:t>Vorbedingungen:</w:t>
-      </w:r>
-      <w:r>
-        <w:rPr>
-          <w:lang w:eastAsia="de-DE"/>
-        </w:rPr>
-        <w:t xml:space="preserve"> Testfall 4 wurde erfolgreich ausgeführt und der Suchbildschirm wird noch angezeigt.</w:t>
-      </w:r>
-    </w:p>
-    <w:p>
-      <w:pPr>
-        <w:rPr>
-          <w:lang w:eastAsia="de-DE"/>
-        </w:rPr>
-      </w:pPr>
-      <w:r>
-        <w:rPr>
-          <w:b/>
-          <w:lang w:eastAsia="de-DE"/>
-        </w:rPr>
-        <w:t>Ablauf:</w:t>
-      </w:r>
-      <w:r>
-        <w:rPr>
-          <w:lang w:eastAsia="de-DE"/>
-        </w:rPr>
-        <w:t xml:space="preserve"> Eine angezeigte Übung wird ausgewählt und durch Drücken des „Bearbeiten“ Buttons wird die ausgewählte Übung im Bearbeitungsmodus angezeigt. Nach Bearbeitung eines oder mehrerer Felder wird durch Drücken des „Speichern“ Buttons auf den Hauptbildschirm zurückgekehrt. Alternativ kann auch der „Abbrechen“ Button betätigt werden, um die Bearbeitung ohne Speichern der evtl. geänderten Daten zu verlassen.</w:t>
-      </w:r>
-    </w:p>
-    <w:p>
-      <w:pPr>
-        <w:rPr>
-          <w:lang w:eastAsia="de-DE"/>
-        </w:rPr>
-      </w:pPr>
-      <w:r>
-        <w:rPr>
-          <w:b/>
-          <w:lang w:eastAsia="de-DE"/>
-        </w:rPr>
-        <w:t>Erwartetes Ergebnis:</w:t>
-      </w:r>
-      <w:r>
-        <w:rPr>
-          <w:lang w:eastAsia="de-DE"/>
-        </w:rPr>
-        <w:t xml:space="preserve"> Die ausgewählte Übung wird im Bearbeitungsmodus angezeigt, d.h. alle Felder bis auf das Feld „ID“ sind bearbeitbar. Die Eingaben werden bei Betätigung des „Speichern“ Buttons zwischengespeichert und sind auf dem Hauptbildschirm in der Baumstruktur rechts ersichtlich. Alternativ bei Betätigung des „Abbrechen“ Buttons werden die Datenänderungen verworfen und die Baumstruktur hat sich bzgl. der ausgewählten Übung nicht verändert.</w:t>
-      </w:r>
-      <w:r>
-        <w:rPr>
-          <w:lang w:eastAsia="de-DE"/>
-        </w:rPr>
-        <w:t xml:space="preserve"> Falls die Übung bereits zu anderen untergeordneten Objekten verknüpft wurde, werden diese Verknüpfungen in den Tabellen im Bearbeitungsbildschirm als markierte Zeilen angezeigt. Wenn hier die Markierungen geändert werden, wird dies ebenfalls gespeichert und später in der Baumstruktur angezeigt.</w:t>
-      </w:r>
-    </w:p>
-    <w:p>
-      <w:pPr>
-        <w:rPr>
-          <w:lang w:eastAsia="de-DE"/>
-        </w:rPr>
-      </w:pPr>
-      <w:r>
-        <w:rPr>
-          <w:b/>
-          <w:lang w:eastAsia="de-DE"/>
-        </w:rPr>
-        <w:t>Tatsächliches Ergebnis</w:t>
-      </w:r>
-      <w:proofErr w:type="gramStart"/>
-      <w:r>
-        <w:rPr>
-          <w:b/>
-          <w:lang w:eastAsia="de-DE"/>
-        </w:rPr>
-        <w:t>:</w:t>
-      </w:r>
-      <w:r>
-        <w:rPr>
-          <w:lang w:eastAsia="de-DE"/>
-        </w:rPr>
-        <w:t xml:space="preserve"> </w:t>
-      </w:r>
-      <w:r>
-        <w:rPr>
-          <w:color w:val="FF0000"/>
-          <w:lang w:eastAsia="de-DE"/>
-        </w:rPr>
-        <w:t>??</w:t>
-      </w:r>
-      <w:proofErr w:type="gramEnd"/>
-    </w:p>
-    <w:p>
-      <w:pPr>
-        <w:rPr>
-          <w:lang w:eastAsia="de-DE"/>
-        </w:rPr>
-      </w:pPr>
-    </w:p>
-    <w:p>
-      <w:pPr>
-        <w:pStyle w:val="berschrift3"/>
-        <w:rPr>
-          <w:lang w:eastAsia="de-DE"/>
-        </w:rPr>
-      </w:pPr>
-      <w:r>
-        <w:rPr>
-          <w:lang w:eastAsia="de-DE"/>
-        </w:rPr>
-        <w:t>Testfall 7: Speichern der Änderungen auf der Datenbank</w:t>
-      </w:r>
-    </w:p>
-    <w:p>
-      <w:pPr>
-        <w:rPr>
-          <w:lang w:eastAsia="de-DE"/>
-        </w:rPr>
-      </w:pPr>
-      <w:r>
-        <w:rPr>
-          <w:b/>
-          <w:lang w:eastAsia="de-DE"/>
-        </w:rPr>
-        <w:t>Vorbedingungen:</w:t>
-      </w:r>
-      <w:r>
-        <w:rPr>
-          <w:lang w:eastAsia="de-DE"/>
-        </w:rPr>
-        <w:t xml:space="preserve"> Es wurden Änderungen an den Daten getätigt, die noch nicht auf der Datenbank gesichert sind, z.B. durch Testfall 2 oder Testfall 6.</w:t>
-      </w:r>
-    </w:p>
-    <w:p>
-      <w:pPr>
-        <w:rPr>
-          <w:lang w:eastAsia="de-DE"/>
-        </w:rPr>
-      </w:pPr>
-      <w:r>
-        <w:rPr>
-          <w:b/>
-          <w:lang w:eastAsia="de-DE"/>
-        </w:rPr>
-        <w:t>Ablauf:</w:t>
-      </w:r>
-      <w:r>
-        <w:rPr>
-          <w:lang w:eastAsia="de-DE"/>
-        </w:rPr>
-        <w:t xml:space="preserve"> Nach Durchlaufen von Testfall 2 oder Testfall 6 (Anlage oder Bearbeitung) wird auf dem Hauptbildschirm der Button „Änderungen auf Datenbank sichern“ gedrückt, wodurch die bisher nur zwischengespeicherten Daten in die Datenbank geschrieben werden.</w:t>
-      </w:r>
-    </w:p>
-    <w:p>
-      <w:pPr>
-        <w:rPr>
-          <w:lang w:eastAsia="de-DE"/>
-        </w:rPr>
-      </w:pPr>
-      <w:r>
-        <w:rPr>
-          <w:b/>
-          <w:lang w:eastAsia="de-DE"/>
-        </w:rPr>
-        <w:t>Erwartetes Ergebnis:</w:t>
-      </w:r>
-      <w:r>
-        <w:rPr>
-          <w:lang w:eastAsia="de-DE"/>
-        </w:rPr>
-        <w:t xml:space="preserve"> Nachdem der Button gedrückt wurde, sollte sich das Änderungsdatum der Datenbankdatei \</w:t>
-      </w:r>
-      <w:proofErr w:type="spellStart"/>
-      <w:r>
-        <w:rPr>
-          <w:lang w:eastAsia="de-DE"/>
-        </w:rPr>
-        <w:t>app</w:t>
-      </w:r>
-      <w:proofErr w:type="spellEnd"/>
-      <w:r>
-        <w:rPr>
-          <w:lang w:eastAsia="de-DE"/>
-        </w:rPr>
-        <w:t>\</w:t>
-      </w:r>
-      <w:proofErr w:type="spellStart"/>
-      <w:r>
-        <w:rPr>
-          <w:lang w:eastAsia="de-DE"/>
-        </w:rPr>
-        <w:t>data</w:t>
-      </w:r>
-      <w:proofErr w:type="spellEnd"/>
-      <w:r>
-        <w:rPr>
-          <w:lang w:eastAsia="de-DE"/>
-        </w:rPr>
-        <w:t>\</w:t>
-      </w:r>
-      <w:proofErr w:type="spellStart"/>
-      <w:r>
-        <w:rPr>
-          <w:lang w:eastAsia="de-DE"/>
-        </w:rPr>
-        <w:t>main.db</w:t>
-      </w:r>
-      <w:proofErr w:type="spellEnd"/>
-      <w:r>
-        <w:rPr>
-          <w:lang w:eastAsia="de-DE"/>
-        </w:rPr>
-        <w:t xml:space="preserve"> auf das aktuelle Datum und die aktuelle Uhrzeit geändert haben. Außerdem sollten beim nächsten Applikationsstart die gemachten Änderungen in den Objekten direkt auf dem Hauptbildschirm in der Baumstruktur rechts ersichtlich sein.</w:t>
-      </w:r>
-    </w:p>
-    <w:p>
-      <w:pPr>
-        <w:rPr>
-          <w:lang w:eastAsia="de-DE"/>
-        </w:rPr>
-      </w:pPr>
-      <w:r>
-        <w:rPr>
-          <w:b/>
-          <w:lang w:eastAsia="de-DE"/>
-        </w:rPr>
-        <w:t>Tatsächliches Ergebnis</w:t>
-      </w:r>
-      <w:proofErr w:type="gramStart"/>
-      <w:r>
-        <w:rPr>
-          <w:b/>
-          <w:lang w:eastAsia="de-DE"/>
-        </w:rPr>
-        <w:t>:</w:t>
-      </w:r>
-      <w:r>
-        <w:rPr>
-          <w:lang w:eastAsia="de-DE"/>
-        </w:rPr>
-        <w:t xml:space="preserve"> </w:t>
-      </w:r>
-      <w:r>
-        <w:rPr>
-          <w:color w:val="FF0000"/>
-          <w:lang w:eastAsia="de-DE"/>
-        </w:rPr>
-        <w:t>??</w:t>
-      </w:r>
-      <w:proofErr w:type="gramEnd"/>
     </w:p>
     <w:p>
       <w:pPr>
@@ -9113,43 +8587,99 @@
         <w:rPr>
           <w:lang w:eastAsia="de-DE"/>
         </w:rPr>
+        <w:t xml:space="preserve"> Nach Durchlaufen von Testfall 2 oder Testfall 6 (Anlage oder Bearbeitung</w:t>
+      </w:r>
+      <w:r>
+        <w:rPr>
+          <w:lang w:eastAsia="de-DE"/>
+        </w:rPr>
+        <w:t xml:space="preserve"> einer Übung</w:t>
+      </w:r>
+      <w:r>
+        <w:rPr>
+          <w:lang w:eastAsia="de-DE"/>
+        </w:rPr>
+        <w:t xml:space="preserve">) wird auf dem Hauptbildschirm der Button „Änderungen verwerfen </w:t>
+      </w:r>
+      <w:r>
+        <w:rPr>
+          <w:lang w:eastAsia="de-DE"/>
+        </w:rPr>
+        <w:t>-</w:t>
+      </w:r>
+      <w:r>
+        <w:rPr>
+          <w:lang w:eastAsia="de-DE"/>
+        </w:rPr>
+        <w:t xml:space="preserve"> Datenbankinhalte neu laden“ gedrückt, wodurch die bisher zwischengespeicherten Daten verworfen und durch die in der Datenbank gesicherten Daten ersetzt werden.</w:t>
+      </w:r>
+    </w:p>
+    <w:p>
+      <w:pPr>
+        <w:rPr>
+          <w:lang w:eastAsia="de-DE"/>
+        </w:rPr>
+      </w:pPr>
+      <w:r>
+        <w:rPr>
+          <w:b/>
+          <w:lang w:eastAsia="de-DE"/>
+        </w:rPr>
+        <w:t>Erwartetes Ergebnis:</w:t>
+      </w:r>
+      <w:r>
+        <w:rPr>
+          <w:lang w:eastAsia="de-DE"/>
+        </w:rPr>
+        <w:t xml:space="preserve"> Nachdem der Button gedrückt wurde, sollte sich die Datenbankdatei \app\data\main.db nicht verändert haben. Außerdem sollten die Daten in der Baumstruktur rechts auf dem Hauptbildschirm den Datenstand widerspiegeln, der vor den gemachten Änderungen bestand. Beim Suchen sollte ein ggf. angelegtes und verworfenes Objekt nicht mehr zu finden sein.</w:t>
+      </w:r>
+    </w:p>
+    <w:p>
+      <w:pPr>
+        <w:rPr>
+          <w:lang w:eastAsia="de-DE"/>
+        </w:rPr>
+      </w:pPr>
+      <w:r>
+        <w:rPr>
+          <w:b/>
+          <w:lang w:eastAsia="de-DE"/>
+        </w:rPr>
+        <w:t>Tatsächliches Ergebnis:</w:t>
+      </w:r>
+      <w:r>
+        <w:rPr>
+          <w:lang w:eastAsia="de-DE"/>
+        </w:rPr>
         <w:t xml:space="preserve"> </w:t>
       </w:r>
       <w:r>
         <w:rPr>
-          <w:lang w:eastAsia="de-DE"/>
-        </w:rPr>
-        <w:t>Nach Durchlaufen von Testfall 2 oder Testfall 6 (Anlage oder Bearbeitung</w:t>
-      </w:r>
-      <w:r>
-        <w:rPr>
-          <w:lang w:eastAsia="de-DE"/>
-        </w:rPr>
-        <w:t xml:space="preserve"> einer Übung</w:t>
-      </w:r>
-      <w:r>
-        <w:rPr>
-          <w:lang w:eastAsia="de-DE"/>
-        </w:rPr>
-        <w:t>) wird auf dem Hauptbildschirm der Button</w:t>
-      </w:r>
-      <w:r>
-        <w:rPr>
-          <w:lang w:eastAsia="de-DE"/>
-        </w:rPr>
-        <w:t xml:space="preserve"> „Änderungen verwerfen </w:t>
-      </w:r>
-      <w:r>
-        <w:rPr>
-          <w:lang w:eastAsia="de-DE"/>
-        </w:rPr>
-        <w:t>-</w:t>
-      </w:r>
-      <w:r>
-        <w:rPr>
-          <w:lang w:eastAsia="de-DE"/>
-        </w:rPr>
-        <w:t xml:space="preserve"> Datenbankinhalte neu laden“ gedrückt, wodurch die bisher zwischengespeicherten Daten verworfen und durch die in der Datenbank gesicherten Daten ersetzt werden.</w:t>
+          <w:color w:val="FF0000"/>
+          <w:lang w:eastAsia="de-DE"/>
+        </w:rPr>
+        <w:t>??</w:t>
+      </w:r>
+    </w:p>
+    <w:p>
+      <w:pPr>
+        <w:rPr>
+          <w:lang w:eastAsia="de-DE"/>
+        </w:rPr>
+      </w:pPr>
+    </w:p>
+    <w:p>
+      <w:pPr>
+        <w:pStyle w:val="berschrift3"/>
+        <w:rPr>
+          <w:lang w:eastAsia="de-DE"/>
+        </w:rPr>
+      </w:pPr>
+      <w:r>
+        <w:rPr>
+          <w:lang w:eastAsia="de-DE"/>
+        </w:rPr>
+        <w:t>Testfall 9: Anlegen und Verknüpfen eines Objektes</w:t>
       </w:r>
     </w:p>
     <w:p>
@@ -9163,55 +8693,53 @@
           <w:b/>
           <w:lang w:eastAsia="de-DE"/>
         </w:rPr>
+        <w:t>Vorbedingungen:</w:t>
+      </w:r>
+      <w:r>
+        <w:rPr>
+          <w:lang w:eastAsia="de-DE"/>
+        </w:rPr>
+        <w:t xml:space="preserve"> Es existiert bereits ein Objekt, z.B. eine Übung durch die erfolgreiche Durchführung von Testfall 2. Der User befindet sich auf dem Hauptbildschirm.</w:t>
+      </w:r>
+    </w:p>
+    <w:p>
+      <w:pPr>
+        <w:rPr>
+          <w:lang w:eastAsia="de-DE"/>
+        </w:rPr>
+      </w:pPr>
+      <w:r>
+        <w:rPr>
+          <w:b/>
+          <w:lang w:eastAsia="de-DE"/>
+        </w:rPr>
+        <w:t>Ablauf:</w:t>
+      </w:r>
+      <w:r>
+        <w:rPr>
+          <w:lang w:eastAsia="de-DE"/>
+        </w:rPr>
+        <w:t xml:space="preserve"> In der Combobox wird ein Objekt ausgewählt, z.B. „UNIT“. Danach wird auf den Button „Anlegen“ gedrückt. In dem daraufhin zu sehenden Bildschirm werden die Daten für das Objekt eingegeben. Zusätzlich wird in den Tabellen unterhalb der Datenfelder ein Objekt einer anderen Objektart ausgewählt, die zum aktuellen Objekt verknüpft werden soll. Es können auch mehrere Objekte gleichzeitig verknüpft werden. Sind alle Daten eingegeben, wird auf den Button „Speichern“ gedrückt, woraufhin man zum Hauptbildschirm zurückgelangt.</w:t>
+      </w:r>
+    </w:p>
+    <w:p>
+      <w:pPr>
+        <w:rPr>
+          <w:lang w:eastAsia="de-DE"/>
+        </w:rPr>
+      </w:pPr>
+      <w:r>
+        <w:rPr>
+          <w:b/>
+          <w:lang w:eastAsia="de-DE"/>
+        </w:rPr>
         <w:t>Erwartetes Ergebnis:</w:t>
       </w:r>
       <w:r>
         <w:rPr>
           <w:lang w:eastAsia="de-DE"/>
         </w:rPr>
-        <w:t xml:space="preserve"> Nachdem der Button gedrückt wurde, sollte sich die Datenbankdatei \</w:t>
-      </w:r>
-      <w:proofErr w:type="spellStart"/>
-      <w:r>
-        <w:rPr>
-          <w:lang w:eastAsia="de-DE"/>
-        </w:rPr>
-        <w:t>app</w:t>
-      </w:r>
-      <w:proofErr w:type="spellEnd"/>
-      <w:r>
-        <w:rPr>
-          <w:lang w:eastAsia="de-DE"/>
-        </w:rPr>
-        <w:t>\</w:t>
-      </w:r>
-      <w:proofErr w:type="spellStart"/>
-      <w:r>
-        <w:rPr>
-          <w:lang w:eastAsia="de-DE"/>
-        </w:rPr>
-        <w:t>data</w:t>
-      </w:r>
-      <w:proofErr w:type="spellEnd"/>
-      <w:r>
-        <w:rPr>
-          <w:lang w:eastAsia="de-DE"/>
-        </w:rPr>
-        <w:t>\</w:t>
-      </w:r>
-      <w:proofErr w:type="spellStart"/>
-      <w:r>
-        <w:rPr>
-          <w:lang w:eastAsia="de-DE"/>
-        </w:rPr>
-        <w:t>main.db</w:t>
-      </w:r>
-      <w:proofErr w:type="spellEnd"/>
-      <w:r>
-        <w:rPr>
-          <w:lang w:eastAsia="de-DE"/>
-        </w:rPr>
-        <w:t xml:space="preserve"> nicht verändert haben. Außerdem sollten die Daten in der Baumstruktur rechts auf dem Hauptbildschirm den Datenstand widerspiegeln, der vor den gemachten Änderungen bestand. Beim Suchen sollte ein ggf. angelegtes und verworfenes Objekt nicht mehr zu finden sein.</w:t>
+        <w:t xml:space="preserve"> Die eingegebenen Daten wurden analog Testfall 2 zwischengespeichert und sind in der Baumstruktur rechts auf dem Hauptbildschirm ersichtlich. Zusätzlich kann die Ebene des angelegten (Haupt-) Objektes aufgeklappt werden, worunter man die damit verknüpften Objekte sieht. Die verknüpften Objekte sind ebenfalls im Anzeige-/Bearbeitungsbildschirm des Hauptobjektes ersichtlich und können im Bearbeitungsbildschirm auch geändert werden (siehe analog dazu Testfälle 5 und 6).</w:t>
       </w:r>
     </w:p>
     <w:p>
@@ -9225,15 +8753,7 @@
           <w:b/>
           <w:lang w:eastAsia="de-DE"/>
         </w:rPr>
-        <w:t>Tatsächliches Ergebnis</w:t>
-      </w:r>
-      <w:proofErr w:type="gramStart"/>
-      <w:r>
-        <w:rPr>
-          <w:b/>
-          <w:lang w:eastAsia="de-DE"/>
-        </w:rPr>
-        <w:t>:</w:t>
+        <w:t>Tatsächliches Ergebnis:</w:t>
       </w:r>
       <w:r>
         <w:rPr>
@@ -9248,202 +8768,6 @@
         </w:rPr>
         <w:t>??</w:t>
       </w:r>
-      <w:proofErr w:type="gramEnd"/>
-    </w:p>
-    <w:p>
-      <w:pPr>
-        <w:rPr>
-          <w:lang w:eastAsia="de-DE"/>
-        </w:rPr>
-      </w:pPr>
-    </w:p>
-    <w:p>
-      <w:pPr>
-        <w:pStyle w:val="berschrift3"/>
-        <w:rPr>
-          <w:lang w:eastAsia="de-DE"/>
-        </w:rPr>
-      </w:pPr>
-      <w:r>
-        <w:rPr>
-          <w:lang w:eastAsia="de-DE"/>
-        </w:rPr>
-        <w:t>Testfall 9: Anlegen und Verknüpfen eines Objektes</w:t>
-      </w:r>
-    </w:p>
-    <w:p>
-      <w:pPr>
-        <w:rPr>
-          <w:lang w:eastAsia="de-DE"/>
-        </w:rPr>
-      </w:pPr>
-      <w:r>
-        <w:rPr>
-          <w:b/>
-          <w:lang w:eastAsia="de-DE"/>
-        </w:rPr>
-        <w:t>Vorbedingungen:</w:t>
-      </w:r>
-      <w:r>
-        <w:rPr>
-          <w:lang w:eastAsia="de-DE"/>
-        </w:rPr>
-        <w:t xml:space="preserve"> Es existiert bereits ein Objekt, z.B. eine Übung durch die erfolgreiche Durchführung von Testfall 2. Der User befindet sich auf dem Hauptbildschirm.</w:t>
-      </w:r>
-    </w:p>
-    <w:p>
-      <w:pPr>
-        <w:rPr>
-          <w:lang w:eastAsia="de-DE"/>
-        </w:rPr>
-      </w:pPr>
-      <w:r>
-        <w:rPr>
-          <w:b/>
-          <w:lang w:eastAsia="de-DE"/>
-        </w:rPr>
-        <w:t>Ablauf:</w:t>
-      </w:r>
-      <w:r>
-        <w:rPr>
-          <w:lang w:eastAsia="de-DE"/>
-        </w:rPr>
-        <w:t xml:space="preserve"> </w:t>
-      </w:r>
-      <w:r>
-        <w:rPr>
-          <w:lang w:eastAsia="de-DE"/>
-        </w:rPr>
-        <w:t xml:space="preserve">In der Combobox wird </w:t>
-      </w:r>
-      <w:r>
-        <w:rPr>
-          <w:lang w:eastAsia="de-DE"/>
-        </w:rPr>
-        <w:t>ein</w:t>
-      </w:r>
-      <w:r>
-        <w:rPr>
-          <w:lang w:eastAsia="de-DE"/>
-        </w:rPr>
-        <w:t xml:space="preserve"> Objekt ausgewählt,</w:t>
-      </w:r>
-      <w:r>
-        <w:rPr>
-          <w:lang w:eastAsia="de-DE"/>
-        </w:rPr>
-        <w:t xml:space="preserve"> z.B. </w:t>
-      </w:r>
-      <w:r>
-        <w:rPr>
-          <w:lang w:eastAsia="de-DE"/>
-        </w:rPr>
-        <w:t>„UNIT“</w:t>
-      </w:r>
-      <w:r>
-        <w:rPr>
-          <w:lang w:eastAsia="de-DE"/>
-        </w:rPr>
-        <w:t>.</w:t>
-      </w:r>
-      <w:r>
-        <w:rPr>
-          <w:lang w:eastAsia="de-DE"/>
-        </w:rPr>
-        <w:t xml:space="preserve"> </w:t>
-      </w:r>
-      <w:r>
-        <w:rPr>
-          <w:lang w:eastAsia="de-DE"/>
-        </w:rPr>
-        <w:t>D</w:t>
-      </w:r>
-      <w:r>
-        <w:rPr>
-          <w:lang w:eastAsia="de-DE"/>
-        </w:rPr>
-        <w:t xml:space="preserve">anach wird auf den Button „Anlegen“ gedrückt. In dem daraufhin zu sehenden Bildschirm werden die Daten für </w:t>
-      </w:r>
-      <w:r>
-        <w:rPr>
-          <w:lang w:eastAsia="de-DE"/>
-        </w:rPr>
-        <w:t>das Objekt</w:t>
-      </w:r>
-      <w:r>
-        <w:rPr>
-          <w:lang w:eastAsia="de-DE"/>
-        </w:rPr>
-        <w:t xml:space="preserve"> eingegeben. </w:t>
-      </w:r>
-      <w:r>
-        <w:rPr>
-          <w:lang w:eastAsia="de-DE"/>
-        </w:rPr>
-        <w:t xml:space="preserve">Zusätzlich wird in den Tabellen unterhalb der Datenfelder ein Objekt einer anderen Objektart ausgewählt, die zum aktuellen Objekt verknüpft werden soll. Es können auch mehrere Objekte gleichzeitig verknüpft werden. </w:t>
-      </w:r>
-      <w:r>
-        <w:rPr>
-          <w:lang w:eastAsia="de-DE"/>
-        </w:rPr>
-        <w:t>Sind alle Daten eingegeben, wird auf den Button „Speichern“ gedrückt, woraufhin man zum Hauptbildschirm zurückgelangt.</w:t>
-      </w:r>
-    </w:p>
-    <w:p>
-      <w:pPr>
-        <w:rPr>
-          <w:lang w:eastAsia="de-DE"/>
-        </w:rPr>
-      </w:pPr>
-      <w:r>
-        <w:rPr>
-          <w:b/>
-          <w:lang w:eastAsia="de-DE"/>
-        </w:rPr>
-        <w:t>Erwartetes Ergebnis:</w:t>
-      </w:r>
-      <w:r>
-        <w:rPr>
-          <w:lang w:eastAsia="de-DE"/>
-        </w:rPr>
-        <w:t xml:space="preserve"> Die eingegebenen Daten wurden analog Testfall 2 zwischengespeichert und sind in der Baumstruktur rechts auf dem Hauptbildschirm ersichtlich. Zusätzlich kann die Ebene des angelegten (Haupt-) Objektes aufgeklappt werden, worunter man die damit verknüpften Objekte sieht. Die verknüpften Objekte sind ebenfalls im Anzeige-/Bearbeitungsbildschirm des Hauptobjektes ersichtlich und können im Bearbeitungsbildschirm auch geändert werden (siehe analog dazu Testfälle 5 und 6).</w:t>
-      </w:r>
-    </w:p>
-    <w:p>
-      <w:pPr>
-        <w:rPr>
-          <w:lang w:eastAsia="de-DE"/>
-        </w:rPr>
-      </w:pPr>
-      <w:r>
-        <w:rPr>
-          <w:b/>
-          <w:lang w:eastAsia="de-DE"/>
-        </w:rPr>
-        <w:t>Tatsächliches Ergebnis</w:t>
-      </w:r>
-      <w:proofErr w:type="gramStart"/>
-      <w:r>
-        <w:rPr>
-          <w:b/>
-          <w:lang w:eastAsia="de-DE"/>
-        </w:rPr>
-        <w:t>:</w:t>
-      </w:r>
-      <w:r>
-        <w:rPr>
-          <w:lang w:eastAsia="de-DE"/>
-        </w:rPr>
-        <w:t xml:space="preserve"> </w:t>
-      </w:r>
-      <w:r>
-        <w:rPr>
-          <w:color w:val="FF0000"/>
-          <w:lang w:eastAsia="de-DE"/>
-        </w:rPr>
-        <w:t>??</w:t>
-      </w:r>
-      <w:proofErr w:type="gramEnd"/>
     </w:p>
     <w:p>
       <w:pPr>
@@ -9539,16 +8863,7 @@
           <w:bCs w:val="0"/>
           <w:lang w:eastAsia="de-DE"/>
         </w:rPr>
-        <w:t>Tatsächliches Ergebnis</w:t>
-      </w:r>
-      <w:proofErr w:type="gramStart"/>
-      <w:r>
-        <w:rPr>
-          <w:b/>
-          <w:bCs w:val="0"/>
-          <w:lang w:eastAsia="de-DE"/>
-        </w:rPr>
-        <w:t>:</w:t>
+        <w:t>Tatsächliches Ergebnis:</w:t>
       </w:r>
       <w:r>
         <w:rPr>
@@ -9563,7 +8878,6 @@
         </w:rPr>
         <w:t>??</w:t>
       </w:r>
-      <w:proofErr w:type="gramEnd"/>
     </w:p>
     <w:p>
       <w:pPr>
@@ -9662,91 +8976,7 @@
         <w:rPr>
           <w:lang w:eastAsia="de-DE"/>
         </w:rPr>
-        <w:t>Nach der Durchführung aller Testfälle kann die Datenbankdatei \</w:t>
-      </w:r>
-      <w:proofErr w:type="spellStart"/>
-      <w:r>
-        <w:rPr>
-          <w:lang w:eastAsia="de-DE"/>
-        </w:rPr>
-        <w:t>app</w:t>
-      </w:r>
-      <w:proofErr w:type="spellEnd"/>
-      <w:r>
-        <w:rPr>
-          <w:lang w:eastAsia="de-DE"/>
-        </w:rPr>
-        <w:t>\</w:t>
-      </w:r>
-      <w:proofErr w:type="spellStart"/>
-      <w:r>
-        <w:rPr>
-          <w:lang w:eastAsia="de-DE"/>
-        </w:rPr>
-        <w:t>data</w:t>
-      </w:r>
-      <w:proofErr w:type="spellEnd"/>
-      <w:r>
-        <w:rPr>
-          <w:lang w:eastAsia="de-DE"/>
-        </w:rPr>
-        <w:t>\</w:t>
-      </w:r>
-      <w:proofErr w:type="spellStart"/>
-      <w:r>
-        <w:rPr>
-          <w:lang w:eastAsia="de-DE"/>
-        </w:rPr>
-        <w:t>main.db</w:t>
-      </w:r>
-      <w:proofErr w:type="spellEnd"/>
-      <w:r>
-        <w:rPr>
-          <w:lang w:eastAsia="de-DE"/>
-        </w:rPr>
-        <w:t xml:space="preserve"> entweder gelöscht oder durch eine Kopie der vorbereiteten Datenbankdatei \</w:t>
-      </w:r>
-      <w:proofErr w:type="spellStart"/>
-      <w:r>
-        <w:rPr>
-          <w:lang w:eastAsia="de-DE"/>
-        </w:rPr>
-        <w:t>app</w:t>
-      </w:r>
-      <w:proofErr w:type="spellEnd"/>
-      <w:r>
-        <w:rPr>
-          <w:lang w:eastAsia="de-DE"/>
-        </w:rPr>
-        <w:t>\</w:t>
-      </w:r>
-      <w:proofErr w:type="spellStart"/>
-      <w:r>
-        <w:rPr>
-          <w:lang w:eastAsia="de-DE"/>
-        </w:rPr>
-        <w:t>data</w:t>
-      </w:r>
-      <w:proofErr w:type="spellEnd"/>
-      <w:r>
-        <w:rPr>
-          <w:lang w:eastAsia="de-DE"/>
-        </w:rPr>
-        <w:t>\</w:t>
-      </w:r>
-      <w:proofErr w:type="spellStart"/>
-      <w:r>
-        <w:rPr>
-          <w:lang w:eastAsia="de-DE"/>
-        </w:rPr>
-        <w:t>main_prefilled.db</w:t>
-      </w:r>
-      <w:proofErr w:type="spellEnd"/>
-      <w:r>
-        <w:rPr>
-          <w:lang w:eastAsia="de-DE"/>
-        </w:rPr>
-        <w:t xml:space="preserve"> ausgetauscht werden.</w:t>
+        <w:t>Nach der Durchführung aller Testfälle kann die Datenbankdatei \app\data\main.db entweder gelöscht oder durch eine Kopie der vorbereiteten Datenbankdatei \app\data\main_prefilled.db ausgetauscht werden.</w:t>
       </w:r>
     </w:p>
     <w:p>
@@ -9808,8 +9038,8 @@
           <w:lang w:eastAsia="de-DE"/>
         </w:rPr>
         <w:sectPr>
-          <w:headerReference w:type="default" r:id="rId19"/>
-          <w:headerReference w:type="first" r:id="rId20"/>
+          <w:headerReference w:type="default" r:id="rId21"/>
+          <w:headerReference w:type="first" r:id="rId22"/>
           <w:pgSz w:w="11906" w:h="16838" w:code="9"/>
           <w:pgMar w:top="1134" w:right="1134" w:bottom="1134" w:left="1134" w:header="709" w:footer="709" w:gutter="0"/>
           <w:pgNumType w:start="1"/>
@@ -9855,49 +9085,19 @@
           <w:color w:val="FF0000"/>
           <w:lang w:val="en-US"/>
         </w:rPr>
-        <w:t xml:space="preserve">Johnson R. &amp; </w:t>
-      </w:r>
-      <w:proofErr w:type="spellStart"/>
+        <w:t xml:space="preserve">Johnson R. &amp; Vlissides J. (2015). </w:t>
+      </w:r>
       <w:r>
         <w:rPr>
           <w:color w:val="FF0000"/>
-          <w:lang w:val="en-US"/>
-        </w:rPr>
-        <w:t>Vlissides</w:t>
-      </w:r>
-      <w:proofErr w:type="spellEnd"/>
+        </w:rPr>
+        <w:t>Design Patterns: Entwurfsmuster als Elemente wiederverwendbarer objektorientierter Software (1. Aufl.)</w:t>
+      </w:r>
       <w:r>
         <w:rPr>
           <w:color w:val="FF0000"/>
-          <w:lang w:val="en-US"/>
-        </w:rPr>
-        <w:t xml:space="preserve"> J. (2015). </w:t>
-      </w:r>
-      <w:r>
-        <w:rPr>
-          <w:color w:val="FF0000"/>
-        </w:rPr>
-        <w:t>Design Patterns: Entwurfsmuster als Elemente wiederverwendbarer objektorientierter Software (1. Aufl.)</w:t>
-      </w:r>
-      <w:r>
-        <w:rPr>
-          <w:color w:val="FF0000"/>
-        </w:rPr>
-        <w:t xml:space="preserve">. </w:t>
-      </w:r>
-      <w:proofErr w:type="spellStart"/>
-      <w:r>
-        <w:rPr>
-          <w:color w:val="FF0000"/>
-        </w:rPr>
-        <w:t>mitp</w:t>
-      </w:r>
-      <w:proofErr w:type="spellEnd"/>
-      <w:r>
-        <w:rPr>
-          <w:color w:val="FF0000"/>
-        </w:rPr>
-        <w:t>.</w:t>
+        </w:rPr>
+        <w:t>. mitp.</w:t>
       </w:r>
     </w:p>
     <w:p>
@@ -9948,14 +9148,12 @@
           <w:color w:val="FF0000"/>
         </w:rPr>
       </w:pPr>
-      <w:proofErr w:type="spellStart"/>
       <w:r>
         <w:rPr>
           <w:color w:val="FF0000"/>
         </w:rPr>
         <w:t>Lahres</w:t>
       </w:r>
-      <w:proofErr w:type="spellEnd"/>
       <w:r>
         <w:rPr>
           <w:color w:val="FF0000"/>
@@ -9966,16 +9164,8 @@
         <w:rPr>
           <w:color w:val="FF0000"/>
         </w:rPr>
-        <w:t xml:space="preserve">, </w:t>
-      </w:r>
-      <w:proofErr w:type="spellStart"/>
-      <w:r>
-        <w:rPr>
-          <w:color w:val="FF0000"/>
-        </w:rPr>
-        <w:t>Raýman</w:t>
-      </w:r>
-      <w:proofErr w:type="spellEnd"/>
+        <w:t>, Raýman</w:t>
+      </w:r>
       <w:r>
         <w:rPr>
           <w:color w:val="FF0000"/>
@@ -10045,9 +9235,9 @@
           <w:lang w:eastAsia="de-DE"/>
         </w:rPr>
         <w:sectPr>
-          <w:headerReference w:type="default" r:id="rId21"/>
-          <w:headerReference w:type="first" r:id="rId22"/>
-          <w:footerReference w:type="first" r:id="rId23"/>
+          <w:headerReference w:type="default" r:id="rId23"/>
+          <w:headerReference w:type="first" r:id="rId24"/>
+          <w:footerReference w:type="first" r:id="rId25"/>
           <w:pgSz w:w="11906" w:h="16838" w:code="9"/>
           <w:pgMar w:top="1134" w:right="1134" w:bottom="1134" w:left="1134" w:header="709" w:footer="709" w:gutter="0"/>
           <w:cols w:space="720"/>
@@ -10169,15 +9359,7 @@
         <w:t xml:space="preserve">: </w:t>
       </w:r>
       <w:r>
-        <w:t>SQL-Tabelle „</w:t>
-      </w:r>
-      <w:proofErr w:type="spellStart"/>
-      <w:r>
-        <w:t>train</w:t>
-      </w:r>
-      <w:proofErr w:type="spellEnd"/>
-      <w:r>
-        <w:t>“</w:t>
+        <w:t>SQL-Tabelle „train“</w:t>
       </w:r>
       <w:bookmarkEnd w:id="59"/>
     </w:p>
@@ -10202,7 +9384,7 @@
                     <pic:cNvPicPr/>
                   </pic:nvPicPr>
                   <pic:blipFill>
-                    <a:blip r:embed="rId24"/>
+                    <a:blip r:embed="rId26"/>
                     <a:stretch>
                       <a:fillRect/>
                     </a:stretch>
@@ -10415,7 +9597,7 @@
         <w:rPr>
           <w:noProof/>
         </w:rPr>
-        <w:t>4</w:t>
+        <w:t>3</w:t>
       </w:r>
     </w:fldSimple>
     <w:r>
@@ -10426,7 +9608,7 @@
         <w:rPr>
           <w:noProof/>
         </w:rPr>
-        <w:t>Testprotokoll</w:t>
+        <w:t>Projektdokumentation</w:t>
       </w:r>
     </w:fldSimple>
   </w:p>
@@ -10474,7 +9656,7 @@
         <w:rPr>
           <w:noProof/>
         </w:rPr>
-        <w:t>Verzeichnis der Anhänge</w:t>
+        <w:t>Anhang</w:t>
       </w:r>
     </w:fldSimple>
   </w:p>
@@ -13500,7 +12682,6 @@
   <w:style w:type="character" w:default="1" w:styleId="Absatz-Standardschriftart">
     <w:name w:val="Default Paragraph Font"/>
     <w:uiPriority w:val="1"/>
-    <w:semiHidden/>
     <w:unhideWhenUsed/>
   </w:style>
   <w:style w:type="table" w:default="1" w:styleId="NormaleTabelle">

</xml_diff>

<commit_message>
Minor bugfixes and update of documentation
</commit_message>
<xml_diff>
--- a/doku/Sauerland-Jan_10230630_PSE.docx
+++ b/doku/Sauerland-Jan_10230630_PSE.docx
@@ -7,13 +7,8 @@
         <w:pStyle w:val="Titel"/>
       </w:pPr>
       <w:r>
-        <w:t xml:space="preserve">Projekt: </w:t>
-      </w:r>
-      <w:proofErr w:type="spellStart"/>
-      <w:r>
-        <w:t>SportApp</w:t>
-      </w:r>
-      <w:proofErr w:type="spellEnd"/>
+        <w:t>Projekt: SportApp</w:t>
+      </w:r>
     </w:p>
     <w:p>
       <w:pPr>
@@ -208,13 +203,8 @@
         <w:t xml:space="preserve">Dr. </w:t>
       </w:r>
       <w:r>
-        <w:t xml:space="preserve">Markus </w:t>
-      </w:r>
-      <w:proofErr w:type="spellStart"/>
-      <w:r>
-        <w:t>Kleffmann</w:t>
-      </w:r>
-      <w:proofErr w:type="spellEnd"/>
+        <w:t>Markus Kleffmann</w:t>
+      </w:r>
       <w:r>
         <w:br/>
         <w:t xml:space="preserve">Matrikelnummer: </w:t>
@@ -239,7 +229,7 @@
         <w:rPr>
           <w:noProof/>
         </w:rPr>
-        <w:t>05.09.2024</w:t>
+        <w:t>06.09.2024</w:t>
       </w:r>
       <w:r>
         <w:fldChar w:fldCharType="end"/>
@@ -281,10 +271,10 @@
       <w:bookmarkStart w:id="13" w:name="_Toc455581582"/>
       <w:bookmarkStart w:id="14" w:name="_Toc456010828"/>
       <w:bookmarkStart w:id="15" w:name="_Toc456104702"/>
-      <w:bookmarkStart w:id="16" w:name="_Toc140911841"/>
-      <w:bookmarkStart w:id="17" w:name="_Ref491742389"/>
-      <w:bookmarkStart w:id="18" w:name="_Toc492886457"/>
-      <w:bookmarkStart w:id="19" w:name="_Toc176465461"/>
+      <w:bookmarkStart w:id="16" w:name="_Toc176465461"/>
+      <w:bookmarkStart w:id="17" w:name="_Toc140911841"/>
+      <w:bookmarkStart w:id="18" w:name="_Ref491742389"/>
+      <w:bookmarkStart w:id="19" w:name="_Toc492886457"/>
       <w:r>
         <w:t>Inhaltsverzeichnis</w:t>
       </w:r>
@@ -304,7 +294,7 @@
       <w:bookmarkEnd w:id="13"/>
       <w:bookmarkEnd w:id="14"/>
       <w:bookmarkEnd w:id="15"/>
-      <w:bookmarkEnd w:id="19"/>
+      <w:bookmarkEnd w:id="16"/>
     </w:p>
     <w:p/>
     <w:p>
@@ -3462,7 +3452,7 @@
       <w:bookmarkStart w:id="21" w:name="_Toc140911842"/>
       <w:bookmarkStart w:id="22" w:name="_Toc140911912"/>
       <w:bookmarkStart w:id="23" w:name="_Toc176465462"/>
-      <w:bookmarkEnd w:id="16"/>
+      <w:bookmarkEnd w:id="17"/>
       <w:r>
         <w:lastRenderedPageBreak/>
         <w:t>Abbildungsverzeichnis</w:t>
@@ -3683,8 +3673,8 @@
         <w:pStyle w:val="berschriftOhneNummer"/>
       </w:pPr>
       <w:bookmarkStart w:id="25" w:name="_Toc176465463"/>
-      <w:bookmarkEnd w:id="17"/>
       <w:bookmarkEnd w:id="18"/>
+      <w:bookmarkEnd w:id="19"/>
       <w:bookmarkEnd w:id="24"/>
       <w:r>
         <w:lastRenderedPageBreak/>
@@ -4163,13 +4153,8 @@
             <w:r>
               <w:t>(</w:t>
             </w:r>
-            <w:proofErr w:type="spellStart"/>
-            <w:r>
-              <w:t>Youtube</w:t>
-            </w:r>
-            <w:proofErr w:type="spellEnd"/>
-            <w:r>
-              <w:t>-</w:t>
+            <w:r>
+              <w:t>Youtube-</w:t>
             </w:r>
             <w:r>
               <w:t xml:space="preserve">) </w:t>
@@ -4247,23 +4232,7 @@
                 <w:b w:val="0"/>
                 <w:bCs/>
               </w:rPr>
-              <w:t xml:space="preserve">Frontend mit </w:t>
-            </w:r>
-            <w:proofErr w:type="spellStart"/>
-            <w:r>
-              <w:rPr>
-                <w:b w:val="0"/>
-                <w:bCs/>
-              </w:rPr>
-              <w:t>PyQt</w:t>
-            </w:r>
-            <w:proofErr w:type="spellEnd"/>
-            <w:r>
-              <w:rPr>
-                <w:b w:val="0"/>
-                <w:bCs/>
-              </w:rPr>
-              <w:t xml:space="preserve"> verursacht Probleme</w:t>
+              <w:t>Frontend mit PyQt verursacht Probleme</w:t>
             </w:r>
             <w:r>
               <w:rPr>
@@ -4294,11 +4263,9 @@
             <w:r>
               <w:t>„</w:t>
             </w:r>
-            <w:proofErr w:type="spellStart"/>
             <w:r>
               <w:t>Tkinter</w:t>
             </w:r>
-            <w:proofErr w:type="spellEnd"/>
             <w:r>
               <w:t>“</w:t>
             </w:r>
@@ -5266,15 +5233,7 @@
               <w:cnfStyle w:val="000000000000" w:firstRow="0" w:lastRow="0" w:firstColumn="0" w:lastColumn="0" w:oddVBand="0" w:evenVBand="0" w:oddHBand="0" w:evenHBand="0" w:firstRowFirstColumn="0" w:firstRowLastColumn="0" w:lastRowFirstColumn="0" w:lastRowLastColumn="0"/>
             </w:pPr>
             <w:r>
-              <w:t xml:space="preserve">Sprint </w:t>
-            </w:r>
-            <w:proofErr w:type="spellStart"/>
-            <w:r>
-              <w:t>Planning</w:t>
-            </w:r>
-            <w:proofErr w:type="spellEnd"/>
-            <w:r>
-              <w:t xml:space="preserve"> - </w:t>
+              <w:t xml:space="preserve">Sprint Planning - </w:t>
             </w:r>
             <w:r>
               <w:t>Vorbereitung de</w:t>
@@ -5439,21 +5398,7 @@
               <w:rPr>
                 <w:bCs w:val="0"/>
               </w:rPr>
-              <w:t xml:space="preserve">Sprint </w:t>
-            </w:r>
-            <w:proofErr w:type="spellStart"/>
-            <w:r>
-              <w:rPr>
-                <w:bCs w:val="0"/>
-              </w:rPr>
-              <w:t>Planning</w:t>
-            </w:r>
-            <w:proofErr w:type="spellEnd"/>
-            <w:r>
-              <w:rPr>
-                <w:bCs w:val="0"/>
-              </w:rPr>
-              <w:t xml:space="preserve"> – Vorbereitung des 2. Sprints</w:t>
+              <w:t>Sprint Planning – Vorbereitung des 2. Sprints</w:t>
             </w:r>
           </w:p>
         </w:tc>
@@ -5590,15 +5535,7 @@
               <w:cnfStyle w:val="000000000000" w:firstRow="0" w:lastRow="0" w:firstColumn="0" w:lastColumn="0" w:oddVBand="0" w:evenVBand="0" w:oddHBand="0" w:evenHBand="0" w:firstRowFirstColumn="0" w:firstRowLastColumn="0" w:lastRowFirstColumn="0" w:lastRowLastColumn="0"/>
             </w:pPr>
             <w:r>
-              <w:t xml:space="preserve">Sprint </w:t>
-            </w:r>
-            <w:proofErr w:type="spellStart"/>
-            <w:r>
-              <w:t>Planning</w:t>
-            </w:r>
-            <w:proofErr w:type="spellEnd"/>
-            <w:r>
-              <w:t xml:space="preserve"> – Vorbereitung des 3. Sprints</w:t>
+              <w:t>Sprint Planning – Vorbereitung des 3. Sprints</w:t>
             </w:r>
           </w:p>
         </w:tc>
@@ -5737,15 +5674,7 @@
               <w:cnfStyle w:val="000000000000" w:firstRow="0" w:lastRow="0" w:firstColumn="0" w:lastColumn="0" w:oddVBand="0" w:evenVBand="0" w:oddHBand="0" w:evenHBand="0" w:firstRowFirstColumn="0" w:firstRowLastColumn="0" w:lastRowFirstColumn="0" w:lastRowLastColumn="0"/>
             </w:pPr>
             <w:r>
-              <w:t xml:space="preserve">Sprint </w:t>
-            </w:r>
-            <w:proofErr w:type="spellStart"/>
-            <w:r>
-              <w:t>Planning</w:t>
-            </w:r>
-            <w:proofErr w:type="spellEnd"/>
-            <w:r>
-              <w:t xml:space="preserve"> – Vorbereitung des 4. Sprints</w:t>
+              <w:t>Sprint Planning – Vorbereitung des 4. Sprints</w:t>
             </w:r>
           </w:p>
         </w:tc>
@@ -6931,16 +6860,8 @@
               <w:rPr>
                 <w:lang w:val="en-US"/>
               </w:rPr>
-              <w:t xml:space="preserve"> </w:t>
-            </w:r>
-            <w:proofErr w:type="spellStart"/>
-            <w:r>
-              <w:rPr>
-                <w:lang w:val="en-US"/>
-              </w:rPr>
-              <w:t>durchgeführt</w:t>
-            </w:r>
-            <w:proofErr w:type="spellEnd"/>
+              <w:t xml:space="preserve"> durchgeführt</w:t>
+            </w:r>
           </w:p>
         </w:tc>
         <w:tc>
@@ -7030,14 +6951,12 @@
               </w:rPr>
               <w:t xml:space="preserve"> </w:t>
             </w:r>
-            <w:proofErr w:type="spellStart"/>
             <w:r>
               <w:rPr>
                 <w:lang w:val="en-US"/>
               </w:rPr>
               <w:t>durchgeführt</w:t>
             </w:r>
-            <w:proofErr w:type="spellEnd"/>
           </w:p>
           <w:p>
             <w:pPr>
@@ -7078,28 +6997,12 @@
                 <w:lang w:val="en-US"/>
               </w:rPr>
             </w:pPr>
-            <w:proofErr w:type="spellStart"/>
             <w:r>
               <w:rPr>
                 <w:lang w:val="en-US"/>
               </w:rPr>
-              <w:t>Anwendung</w:t>
-            </w:r>
-            <w:proofErr w:type="spellEnd"/>
-            <w:r>
-              <w:rPr>
-                <w:lang w:val="en-US"/>
-              </w:rPr>
-              <w:t xml:space="preserve"> </w:t>
-            </w:r>
-            <w:proofErr w:type="spellStart"/>
-            <w:r>
-              <w:rPr>
-                <w:lang w:val="en-US"/>
-              </w:rPr>
-              <w:t>finalisiert</w:t>
-            </w:r>
-            <w:proofErr w:type="spellEnd"/>
+              <w:t>Anwendung finalisiert</w:t>
+            </w:r>
           </w:p>
         </w:tc>
         <w:tc>
@@ -7175,41 +7078,13 @@
         <w:rPr>
           <w:lang w:eastAsia="de-DE"/>
         </w:rPr>
-        <w:t xml:space="preserve"> Datenbank im Hintergrund. Der User soll sich intuitiv im Programm zurechtfinden und ohne zusätzliche Dokumentation alle Funktionen ausführen können. Einen Nutzen wird es für den User vor allem dann geben, wenn die Software regelmäßig genutzt wird und somit viele verschiedene Übungen bzw. Einheiten enthält, die dann wiederverwendet werden können. Hierbei hilft eine Suchfunktion zum Wiederfinden erstellter Übungen bzw. Einheiten. Bei der Bedienung sollen Datenbankänderungen erst nach expliziter Bestätigung durchgeführt werden, außerdem sollen dem User auftretende Fehler direkt gemeldet werden, ohne die Software abstürzen zu lassen oder </w:t>
-      </w:r>
-      <w:proofErr w:type="spellStart"/>
-      <w:r>
-        <w:rPr>
-          <w:lang w:eastAsia="de-DE"/>
-        </w:rPr>
-        <w:t>unbedienbar</w:t>
-      </w:r>
-      <w:proofErr w:type="spellEnd"/>
-      <w:r>
-        <w:rPr>
-          <w:lang w:eastAsia="de-DE"/>
-        </w:rPr>
-        <w:t xml:space="preserve"> zu machen. Eine Userverwaltung ist nicht geplant, da keine sensiblen Daten gespeichert werden.</w:t>
-      </w:r>
-      <w:r>
-        <w:rPr>
-          <w:lang w:eastAsia="de-DE"/>
-        </w:rPr>
-        <w:t xml:space="preserve"> Ein erstellter Plan soll als Bilddatei </w:t>
-      </w:r>
-      <w:proofErr w:type="gramStart"/>
-      <w:r>
-        <w:rPr>
-          <w:lang w:eastAsia="de-DE"/>
-        </w:rPr>
-        <w:t>exportiert</w:t>
-      </w:r>
-      <w:proofErr w:type="gramEnd"/>
-      <w:r>
-        <w:rPr>
-          <w:lang w:eastAsia="de-DE"/>
-        </w:rPr>
-        <w:t xml:space="preserve"> werden können mit allen darin enthaltenen Einheiten und Übungen.</w:t>
+        <w:t xml:space="preserve"> Datenbank im Hintergrund. Der User soll sich intuitiv im Programm zurechtfinden und ohne zusätzliche Dokumentation alle Funktionen ausführen können. Einen Nutzen wird es für den User vor allem dann geben, wenn die Software regelmäßig genutzt wird und somit viele verschiedene Übungen bzw. Einheiten enthält, die dann wiederverwendet werden können. Hierbei hilft eine Suchfunktion zum Wiederfinden erstellter Übungen bzw. Einheiten. Bei der Bedienung sollen Datenbankänderungen erst nach expliziter Bestätigung durchgeführt werden, außerdem sollen dem User auftretende Fehler direkt gemeldet werden, ohne die Software abstürzen zu lassen oder unbedienbar zu machen. Eine Userverwaltung ist nicht geplant, da keine sensiblen Daten gespeichert werden.</w:t>
+      </w:r>
+      <w:r>
+        <w:rPr>
+          <w:lang w:eastAsia="de-DE"/>
+        </w:rPr>
+        <w:t xml:space="preserve"> Ein erstellter Plan soll als Bilddatei exportiert werden können mit allen darin enthaltenen Einheiten und Übungen.</w:t>
       </w:r>
     </w:p>
     <w:p>
@@ -7554,18 +7429,23 @@
     </w:p>
     <w:p/>
     <w:p>
-      <w:pPr>
-        <w:keepNext/>
-      </w:pPr>
-      <w:r>
-        <w:lastRenderedPageBreak/>
+      <w:r>
         <w:t>Auf der Grundlage dieser User Stories k</w:t>
       </w:r>
       <w:r>
-        <w:t>önnen folgende</w:t>
-      </w:r>
-      <w:r>
-        <w:t xml:space="preserve"> in Abb. 1 gezeigten</w:t>
+        <w:t xml:space="preserve">önnen </w:t>
+      </w:r>
+      <w:r>
+        <w:t>die</w:t>
+      </w:r>
+      <w:r>
+        <w:t xml:space="preserve"> in Abb</w:t>
+      </w:r>
+      <w:r>
+        <w:t>ildung</w:t>
+      </w:r>
+      <w:r>
+        <w:t xml:space="preserve"> 1 gezeigten</w:t>
       </w:r>
       <w:r>
         <w:t xml:space="preserve"> allgemeine Anwendungsfälle</w:t>
@@ -7574,7 +7454,10 @@
         <w:t xml:space="preserve"> für den Akteur „Sporttrainer“</w:t>
       </w:r>
       <w:r>
-        <w:t xml:space="preserve"> abgeleitet werden:</w:t>
+        <w:t xml:space="preserve"> abgeleitet werden</w:t>
+      </w:r>
+      <w:r>
+        <w:t>. Hierbei wurden die unterschiedlichen Objekte nicht einzeln genannt, da der Use Case für jedes Objekt (Übung, Einheit, Plan) ungeachtet der Objektart gleich aussieht.</w:t>
       </w:r>
     </w:p>
     <w:p>
@@ -7584,6 +7467,7 @@
       </w:pPr>
       <w:bookmarkStart w:id="44" w:name="_Toc176465500"/>
       <w:r>
+        <w:lastRenderedPageBreak/>
         <w:t xml:space="preserve">Abbildung </w:t>
       </w:r>
       <w:r>
@@ -7622,9 +7506,9 @@
           <w:noProof/>
         </w:rPr>
         <w:drawing>
-          <wp:inline distT="0" distB="0" distL="0" distR="0" wp14:anchorId="7E2EDD4F" wp14:editId="699C6F4E">
-            <wp:extent cx="5494963" cy="4549187"/>
-            <wp:effectExtent l="0" t="0" r="0" b="3810"/>
+          <wp:inline distT="0" distB="0" distL="0" distR="0" wp14:anchorId="7E2EDD4F" wp14:editId="052E70ED">
+            <wp:extent cx="5494963" cy="3225098"/>
+            <wp:effectExtent l="0" t="0" r="0" b="0"/>
             <wp:docPr id="2096013431" name="Grafik 1"/>
             <wp:cNvGraphicFramePr>
               <a:graphicFrameLocks xmlns:a="http://schemas.openxmlformats.org/drawingml/2006/main" noChangeAspect="1"/>
@@ -7653,7 +7537,7 @@
                   <pic:spPr bwMode="auto">
                     <a:xfrm>
                       <a:off x="0" y="0"/>
-                      <a:ext cx="5494963" cy="4549187"/>
+                      <a:ext cx="5494963" cy="3225098"/>
                     </a:xfrm>
                     <a:prstGeom prst="rect">
                       <a:avLst/>
@@ -7815,21 +7699,7 @@
         <w:rPr>
           <w:lang w:eastAsia="de-DE"/>
         </w:rPr>
-        <w:t xml:space="preserve">Selbsterklärung der Bedienelemente </w:t>
-      </w:r>
-      <w:proofErr w:type="gramStart"/>
-      <w:r>
-        <w:rPr>
-          <w:lang w:eastAsia="de-DE"/>
-        </w:rPr>
-        <w:t>durch sprechende</w:t>
-      </w:r>
-      <w:proofErr w:type="gramEnd"/>
-      <w:r>
-        <w:rPr>
-          <w:lang w:eastAsia="de-DE"/>
-        </w:rPr>
-        <w:t xml:space="preserve"> Beschreibungen, Tooltips oder Quick</w:t>
+        <w:t>Selbsterklärung der Bedienelemente durch sprechende Beschreibungen, Tooltips oder Quick</w:t>
       </w:r>
       <w:r>
         <w:rPr>
@@ -7865,16 +7735,8 @@
         <w:rPr>
           <w:lang w:eastAsia="de-DE"/>
         </w:rPr>
-        <w:t xml:space="preserve">Verhinderung von SQL </w:t>
-      </w:r>
-      <w:proofErr w:type="spellStart"/>
-      <w:r>
-        <w:rPr>
-          <w:lang w:eastAsia="de-DE"/>
-        </w:rPr>
-        <w:t>Injection</w:t>
-      </w:r>
-      <w:proofErr w:type="spellEnd"/>
+        <w:t>Verhinderung von SQL Injection</w:t>
+      </w:r>
       <w:r>
         <w:rPr>
           <w:lang w:eastAsia="de-DE"/>
@@ -7913,7 +7775,6 @@
         <w:rPr>
           <w:lang w:eastAsia="de-DE"/>
         </w:rPr>
-        <w:lastRenderedPageBreak/>
         <w:t>Glossar</w:t>
       </w:r>
       <w:bookmarkEnd w:id="46"/>
@@ -8067,6 +7928,7 @@
           </w:tcPr>
           <w:p>
             <w:r>
+              <w:lastRenderedPageBreak/>
               <w:t>Trainingseinheit</w:t>
             </w:r>
           </w:p>
@@ -8163,112 +8025,16 @@
     <w:p>
       <w:pPr>
         <w:rPr>
-          <w:lang w:eastAsia="de-DE"/>
-        </w:rPr>
-      </w:pPr>
-      <w:r>
-        <w:rPr>
-          <w:lang w:eastAsia="de-DE"/>
-        </w:rPr>
-        <w:t xml:space="preserve">Um das Programm ausführen zu können, muss </w:t>
-      </w:r>
-      <w:proofErr w:type="spellStart"/>
-      <w:r>
-        <w:rPr>
-          <w:lang w:eastAsia="de-DE"/>
-        </w:rPr>
-        <w:t>Anaconda</w:t>
-      </w:r>
-      <w:proofErr w:type="spellEnd"/>
-      <w:r>
-        <w:rPr>
-          <w:lang w:eastAsia="de-DE"/>
-        </w:rPr>
-        <w:t xml:space="preserve"> oder </w:t>
-      </w:r>
-      <w:proofErr w:type="spellStart"/>
-      <w:r>
-        <w:rPr>
-          <w:lang w:eastAsia="de-DE"/>
-        </w:rPr>
-        <w:t>Miniconda</w:t>
-      </w:r>
-      <w:proofErr w:type="spellEnd"/>
-      <w:r>
-        <w:rPr>
-          <w:lang w:eastAsia="de-DE"/>
-        </w:rPr>
-        <w:t xml:space="preserve"> installiert sein, damit die Datei </w:t>
-      </w:r>
-      <w:proofErr w:type="spellStart"/>
-      <w:r>
-        <w:rPr>
-          <w:lang w:eastAsia="de-DE"/>
-        </w:rPr>
-        <w:t>app</w:t>
-      </w:r>
-      <w:proofErr w:type="spellEnd"/>
-      <w:r>
-        <w:rPr>
-          <w:lang w:eastAsia="de-DE"/>
-        </w:rPr>
-        <w:t>\</w:t>
-      </w:r>
-      <w:proofErr w:type="spellStart"/>
-      <w:r>
-        <w:rPr>
-          <w:lang w:eastAsia="de-DE"/>
-        </w:rPr>
-        <w:t>conda_env.yml</w:t>
-      </w:r>
-      <w:proofErr w:type="spellEnd"/>
-      <w:r>
-        <w:rPr>
-          <w:lang w:eastAsia="de-DE"/>
-        </w:rPr>
-        <w:t xml:space="preserve"> als </w:t>
-      </w:r>
-      <w:proofErr w:type="spellStart"/>
-      <w:r>
-        <w:rPr>
-          <w:lang w:eastAsia="de-DE"/>
-        </w:rPr>
-        <w:t>conda</w:t>
-      </w:r>
-      <w:proofErr w:type="spellEnd"/>
-      <w:r>
-        <w:rPr>
-          <w:lang w:eastAsia="de-DE"/>
-        </w:rPr>
-        <w:t xml:space="preserve"> Umgebung geladen und </w:t>
-      </w:r>
-      <w:proofErr w:type="spellStart"/>
-      <w:r>
-        <w:rPr>
-          <w:lang w:eastAsia="de-DE"/>
-        </w:rPr>
-        <w:t>activiert</w:t>
-      </w:r>
-      <w:proofErr w:type="spellEnd"/>
-      <w:r>
-        <w:rPr>
-          <w:lang w:eastAsia="de-DE"/>
-        </w:rPr>
-        <w:t xml:space="preserve"> werden kann. Aus der </w:t>
-      </w:r>
-      <w:proofErr w:type="spellStart"/>
-      <w:r>
-        <w:rPr>
-          <w:lang w:eastAsia="de-DE"/>
-        </w:rPr>
-        <w:t>conda</w:t>
-      </w:r>
-      <w:proofErr w:type="spellEnd"/>
-      <w:r>
-        <w:rPr>
-          <w:lang w:eastAsia="de-DE"/>
-        </w:rPr>
-        <w:t xml:space="preserve"> Shell heraus kann dann das Hauptskript app\main.py ausgeführt werden und die Applikation startet.</w:t>
+          <w:color w:val="FF0000"/>
+          <w:lang w:eastAsia="de-DE"/>
+        </w:rPr>
+      </w:pPr>
+      <w:r>
+        <w:rPr>
+          <w:color w:val="FF0000"/>
+          <w:lang w:eastAsia="de-DE"/>
+        </w:rPr>
+        <w:t>Beschreibung der Programmausführung</w:t>
       </w:r>
     </w:p>
     <w:p>
@@ -8299,830 +8065,541 @@
         <w:t>Die Erarbeitungsphase soll nach dem agilen Projektmodell</w:t>
       </w:r>
       <w:r>
+        <w:t xml:space="preserve"> Scrum</w:t>
+      </w:r>
+      <w:r>
+        <w:t xml:space="preserve"> durchgeführt werden. Es werden 4 Sprints angesetzt, die jeweils eine Woche lang dauern und sich </w:t>
+      </w:r>
+      <w:r>
+        <w:t xml:space="preserve">sukzessive </w:t>
+      </w:r>
+      <w:r>
+        <w:t>auf einen bestimmten Bereich der Implementierung fokussieren</w:t>
+      </w:r>
+      <w:r>
+        <w:t xml:space="preserve">. Am Ende eines jeden Sprints soll </w:t>
+      </w:r>
+      <w:r>
+        <w:t>eine funktionierende Anwendung stehen, die mindestens die als obligatorisch definierten Anforderungen</w:t>
+      </w:r>
+      <w:r>
+        <w:t xml:space="preserve"> des Sprints</w:t>
+      </w:r>
+      <w:r>
+        <w:t xml:space="preserve"> erfüllt.</w:t>
+      </w:r>
+      <w:r>
         <w:t xml:space="preserve"> </w:t>
       </w:r>
-      <w:proofErr w:type="spellStart"/>
-      <w:r>
-        <w:t>Scrum</w:t>
-      </w:r>
-      <w:proofErr w:type="spellEnd"/>
-      <w:r>
-        <w:t xml:space="preserve"> durchgeführt werden. Es werden 4 Sprints angesetzt, die jeweils eine Woche lang dauern und sich </w:t>
-      </w:r>
-      <w:r>
-        <w:t xml:space="preserve">sukzessive </w:t>
-      </w:r>
-      <w:r>
-        <w:t>auf einen bestimmten Bereich der Implementierung fokussieren</w:t>
-      </w:r>
-      <w:r>
-        <w:t xml:space="preserve">. Am Ende eines jeden Sprints soll </w:t>
-      </w:r>
-      <w:r>
-        <w:t>eine funktionierende Anwendung stehen, die mindestens die als obligatorisch definierten Anforderungen</w:t>
-      </w:r>
-      <w:r>
-        <w:t xml:space="preserve"> des Sprints</w:t>
-      </w:r>
-      <w:r>
-        <w:t xml:space="preserve"> erfüllt.</w:t>
+      <w:r>
+        <w:t>Während einem Sprint ist die Behebung von Bugs</w:t>
+      </w:r>
+      <w:r>
+        <w:t xml:space="preserve"> der Implementierung von neuen Features vorzuziehen.</w:t>
+      </w:r>
+    </w:p>
+    <w:p>
+      <w:r>
+        <w:t>Da keine weiteren Personen bei diesem Projekt involviert sind, werden die drei Rollen aus Scrum (Product Owner, Scrum Master &amp; Entwickler) von derselben Person ausgeführt.</w:t>
+      </w:r>
+      <w:r>
+        <w:t xml:space="preserve"> Zu Beginn jedes Sprints werden die Anforderungen bzw. Aufgabenpakete in einem Sprint Backlog festgehalten und</w:t>
+      </w:r>
+      <w:r>
+        <w:t xml:space="preserve"> sowohl als obligatorisch bzw. optional markiert, als auch mit einer Priorität versehen. Bei Abarbeitung eines Aufgabenpaketes wird dies im Sprint Backlog vermerkt, damit mit das nächste Aufgabenpaket </w:t>
+      </w:r>
+      <w:r>
+        <w:t xml:space="preserve">bearbeitet werden kann. </w:t>
+      </w:r>
+      <w:r>
+        <w:t xml:space="preserve">Sofern ein Bug auftritt, der nicht am gleichen Tag noch behoben werden kann, muss dieser im Sprint Backlog vermerkt werden. </w:t>
+      </w:r>
+      <w:r>
+        <w:t xml:space="preserve">An jedem Tag eines Sprints wird </w:t>
+      </w:r>
+      <w:r>
+        <w:t xml:space="preserve">zu Beginn </w:t>
+      </w:r>
+      <w:r>
+        <w:t>ein kurze</w:t>
+      </w:r>
+      <w:r>
+        <w:t>s maximal 1</w:t>
+      </w:r>
+      <w:r>
+        <w:t>0</w:t>
+      </w:r>
+      <w:r>
+        <w:t>-minütiges</w:t>
+      </w:r>
+      <w:r>
+        <w:t xml:space="preserve"> Daily Scrum Meeting veranstaltet, in dem die </w:t>
+      </w:r>
+      <w:r>
+        <w:t>schon bearbeiteten Aufgabenpakete und die daraus eventuell resultierten Bugs</w:t>
+      </w:r>
+      <w:r>
+        <w:t xml:space="preserve"> angeschaut werden, um die zu bearbeitenden Aufgaben für den Tag zu definieren.</w:t>
       </w:r>
       <w:r>
         <w:t xml:space="preserve"> </w:t>
       </w:r>
       <w:r>
-        <w:t>Während einem Sprint ist die Behebung von Bugs</w:t>
-      </w:r>
-      <w:r>
-        <w:t xml:space="preserve"> der Implementierung von neuen Features vorzuziehen.</w:t>
-      </w:r>
-    </w:p>
-    <w:p>
-      <w:r>
-        <w:t xml:space="preserve">Da keine weiteren Personen bei diesem Projekt involviert sind, werden die drei Rollen aus </w:t>
-      </w:r>
-      <w:proofErr w:type="spellStart"/>
-      <w:r>
-        <w:t>Scrum</w:t>
-      </w:r>
-      <w:proofErr w:type="spellEnd"/>
-      <w:r>
-        <w:t xml:space="preserve"> (</w:t>
-      </w:r>
-      <w:proofErr w:type="spellStart"/>
-      <w:r>
-        <w:t>Product</w:t>
-      </w:r>
-      <w:proofErr w:type="spellEnd"/>
-      <w:r>
+        <w:t xml:space="preserve">Am Ende eines Sprints wird ein Sprint Review Meeting abgehalten, in dem die erledigten und </w:t>
+      </w:r>
+      <w:r>
+        <w:t>offenen Aufgabenpakete gesichtet werden, um diese ggf. im nächsten Sprint abzuarbeiten oder</w:t>
+      </w:r>
+      <w:r>
+        <w:t xml:space="preserve"> auf einen </w:t>
+      </w:r>
+      <w:r>
+        <w:t>späteren</w:t>
+      </w:r>
+      <w:r>
+        <w:t xml:space="preserve"> Sprint</w:t>
+      </w:r>
+      <w:r>
+        <w:t xml:space="preserve"> bzw. die Finalisierungsphase</w:t>
+      </w:r>
+      <w:r>
+        <w:t xml:space="preserve"> zu verschieben</w:t>
+      </w:r>
+      <w:r>
+        <w:t>.</w:t>
+      </w:r>
+    </w:p>
+    <w:p>
+      <w:r>
+        <w:t>Am Ende jedes Tages sollen die</w:t>
+      </w:r>
+      <w:r>
+        <w:t xml:space="preserve"> gemachten Änderungen in das Repository übertragen werden</w:t>
+      </w:r>
+      <w:r>
+        <w:t>, wobei auch alle automatisierten Tests</w:t>
+      </w:r>
+      <w:r>
+        <w:t>, also Unit- und ggf. Integrationstests,</w:t>
+      </w:r>
+      <w:r>
+        <w:t xml:space="preserve"> ausgeführt werden sollen.</w:t>
+      </w:r>
+      <w:r>
+        <w:t xml:space="preserve"> Pro Sprint wird ein neuer Branch in GitHub angelegt, mit dem Ziel</w:t>
+      </w:r>
+      <w:r>
+        <w:t>, diesen Branch am Ende eines Sprints erfolgreich in den main-Branch mergen zu können.</w:t>
+      </w:r>
+      <w:r>
+        <w:t xml:space="preserve"> Das erfolgreiche Mergen in den main-Branch soll am Ende jedes Sprint</w:t>
+      </w:r>
+      <w:r>
+        <w:t>s gegenüber der Implementierung optionaler Features priorisiert werden.</w:t>
+      </w:r>
+    </w:p>
+    <w:p>
+      <w:r>
+        <w:t>Die in Scrum</w:t>
+      </w:r>
+      <w:r>
+        <w:t xml:space="preserve"> übliche „Definition of Done“ wird innerhalb dieses Projekts im Allgemeinen wie folgt definiert: </w:t>
+      </w:r>
+      <w:r>
+        <w:t>„</w:t>
+      </w:r>
+      <w:r>
+        <w:t xml:space="preserve">Erledigt ist, was </w:t>
+      </w:r>
+      <w:r>
+        <w:t>funktioniert und aus sauberem Code besteht.“</w:t>
+      </w:r>
+    </w:p>
+    <w:p/>
+    <w:p>
+      <w:pPr>
+        <w:rPr>
+          <w:lang w:eastAsia="de-DE"/>
+        </w:rPr>
+      </w:pPr>
+      <w:r>
+        <w:rPr>
+          <w:lang w:eastAsia="de-DE"/>
+        </w:rPr>
+        <w:t xml:space="preserve">Für die Projektumsetzung wird Scrum verwendet, um flexibel </w:t>
+      </w:r>
+      <w:r>
+        <w:rPr>
+          <w:lang w:eastAsia="de-DE"/>
+        </w:rPr>
+        <w:t>während eines Sprints auf auftretende Herausforderungen eingehen zu können</w:t>
+      </w:r>
+      <w:r>
+        <w:rPr>
+          <w:lang w:eastAsia="de-DE"/>
+        </w:rPr>
+        <w:t>,</w:t>
+      </w:r>
+      <w:r>
+        <w:rPr>
+          <w:lang w:eastAsia="de-DE"/>
+        </w:rPr>
+        <w:t xml:space="preserve"> ohne Termine verschieben oder obligatorische Anforderungen fallen lassen zu müssen.</w:t>
+      </w:r>
+      <w:r>
+        <w:rPr>
+          <w:lang w:eastAsia="de-DE"/>
+        </w:rPr>
+        <w:t xml:space="preserve"> Durch die Fokussierung auf funktionierenden Code wird außerdem Aufwand zur</w:t>
+      </w:r>
+      <w:r>
+        <w:rPr>
+          <w:lang w:eastAsia="de-DE"/>
+        </w:rPr>
+        <w:t xml:space="preserve"> Fehlerbehebung in späteren Phasen vermieden, wie es bei</w:t>
+      </w:r>
+      <w:r>
+        <w:rPr>
+          <w:lang w:eastAsia="de-DE"/>
+        </w:rPr>
+        <w:t xml:space="preserve"> anderen Projektmodellen, </w:t>
+      </w:r>
+      <w:r>
+        <w:rPr>
+          <w:lang w:eastAsia="de-DE"/>
+        </w:rPr>
+        <w:lastRenderedPageBreak/>
+        <w:t xml:space="preserve">wie z.B. dem </w:t>
+      </w:r>
+      <w:r>
+        <w:rPr>
+          <w:lang w:eastAsia="de-DE"/>
+        </w:rPr>
+        <w:t xml:space="preserve">sequenziellen </w:t>
+      </w:r>
+      <w:r>
+        <w:rPr>
+          <w:lang w:eastAsia="de-DE"/>
+        </w:rPr>
+        <w:t>Wasserfallmodell, üblich ist. Bei Scrum stehen die Kundenanforderungen</w:t>
+      </w:r>
+      <w:r>
+        <w:rPr>
+          <w:lang w:eastAsia="de-DE"/>
+        </w:rPr>
+        <w:t xml:space="preserve">, also im Falle dieses Projekts die definierten Use Cases und User Stories, im Vordergrund und </w:t>
+      </w:r>
+      <w:r>
+        <w:rPr>
+          <w:lang w:eastAsia="de-DE"/>
+        </w:rPr>
+        <w:t>definieren,</w:t>
+      </w:r>
+      <w:r>
+        <w:rPr>
+          <w:lang w:eastAsia="de-DE"/>
+        </w:rPr>
+        <w:t xml:space="preserve"> was die fertige Anwendung bieten soll.</w:t>
+      </w:r>
+    </w:p>
+    <w:p>
+      <w:pPr>
+        <w:rPr>
+          <w:color w:val="FF0000"/>
+          <w:lang w:eastAsia="de-DE"/>
+        </w:rPr>
+      </w:pPr>
+      <w:r>
+        <w:rPr>
+          <w:color w:val="FF0000"/>
+          <w:lang w:eastAsia="de-DE"/>
+        </w:rPr>
+        <w:t>Weitere Motivation / Erklärung?</w:t>
+      </w:r>
+    </w:p>
+    <w:p>
+      <w:pPr>
+        <w:rPr>
+          <w:lang w:eastAsia="de-DE"/>
+        </w:rPr>
+      </w:pPr>
+    </w:p>
+    <w:p>
+      <w:pPr>
+        <w:pStyle w:val="berschrift2"/>
+        <w:rPr>
+          <w:lang w:eastAsia="de-DE"/>
+        </w:rPr>
+      </w:pPr>
+      <w:bookmarkStart w:id="50" w:name="_Toc176465477"/>
+      <w:r>
+        <w:rPr>
+          <w:lang w:eastAsia="de-DE"/>
+        </w:rPr>
+        <w:t>Genutzte Technologien und Tools</w:t>
+      </w:r>
+      <w:bookmarkEnd w:id="50"/>
+    </w:p>
+    <w:p>
+      <w:pPr>
+        <w:rPr>
+          <w:lang w:eastAsia="de-DE"/>
+        </w:rPr>
+      </w:pPr>
+      <w:r>
+        <w:rPr>
+          <w:lang w:eastAsia="de-DE"/>
+        </w:rPr>
+        <w:t xml:space="preserve">Die Anwendung soll in der Programmiersprache Python geschrieben werden und als Datenbank eine </w:t>
+      </w:r>
+      <w:r>
+        <w:rPr>
+          <w:lang w:eastAsia="de-DE"/>
+        </w:rPr>
+        <w:t>SQLite-DB</w:t>
+      </w:r>
+      <w:r>
+        <w:rPr>
+          <w:lang w:eastAsia="de-DE"/>
+        </w:rPr>
+        <w:t xml:space="preserve"> nutzen.</w:t>
+      </w:r>
+      <w:r>
+        <w:rPr>
+          <w:lang w:eastAsia="de-DE"/>
+        </w:rPr>
         <w:t xml:space="preserve"> </w:t>
       </w:r>
-      <w:proofErr w:type="spellStart"/>
-      <w:r>
-        <w:t>Owner</w:t>
-      </w:r>
-      <w:proofErr w:type="spellEnd"/>
-      <w:r>
-        <w:t xml:space="preserve">, </w:t>
-      </w:r>
-      <w:proofErr w:type="spellStart"/>
-      <w:r>
-        <w:t>Scrum</w:t>
-      </w:r>
-      <w:proofErr w:type="spellEnd"/>
-      <w:r>
-        <w:t xml:space="preserve"> Master &amp; Entwickler) von derselben Person ausgeführt.</w:t>
-      </w:r>
-      <w:r>
-        <w:t xml:space="preserve"> Zu Beginn jedes Sprints werden die Anforderungen bzw. Aufgabenpakete in einem Sprint Backlog festgehalten und</w:t>
-      </w:r>
-      <w:r>
-        <w:t xml:space="preserve"> sowohl als obligatorisch bzw. optional markiert, als auch mit einer Priorität versehen. Bei Abarbeitung eines Aufgabenpaketes wird dies im Sprint Backlog vermerkt, damit mit das nächste Aufgabenpaket </w:t>
-      </w:r>
-      <w:r>
-        <w:t xml:space="preserve">bearbeitet werden kann. </w:t>
-      </w:r>
-      <w:r>
-        <w:t xml:space="preserve">Sofern ein Bug auftritt, der nicht am gleichen Tag noch behoben werden kann, muss dieser im Sprint Backlog vermerkt werden. </w:t>
-      </w:r>
-      <w:r>
-        <w:t xml:space="preserve">An jedem Tag eines Sprints wird </w:t>
-      </w:r>
-      <w:r>
-        <w:t xml:space="preserve">zu Beginn </w:t>
-      </w:r>
-      <w:r>
-        <w:t>ein kurze</w:t>
-      </w:r>
-      <w:r>
-        <w:t>s maximal 1</w:t>
-      </w:r>
-      <w:r>
-        <w:t>0</w:t>
-      </w:r>
-      <w:r>
-        <w:t>-minütiges</w:t>
-      </w:r>
-      <w:r>
-        <w:t xml:space="preserve"> Daily </w:t>
-      </w:r>
-      <w:proofErr w:type="spellStart"/>
-      <w:r>
-        <w:t>Scrum</w:t>
-      </w:r>
-      <w:proofErr w:type="spellEnd"/>
-      <w:r>
-        <w:t xml:space="preserve"> Meeting veranstaltet, in dem die </w:t>
-      </w:r>
-      <w:r>
-        <w:t>schon bearbeiteten Aufgabenpakete und die daraus eventuell resultierten Bugs</w:t>
-      </w:r>
-      <w:r>
-        <w:t xml:space="preserve"> angeschaut werden, um die zu bearbeitenden Aufgaben für den Tag zu definieren.</w:t>
-      </w:r>
-      <w:r>
-        <w:t xml:space="preserve"> </w:t>
-      </w:r>
-      <w:r>
-        <w:t xml:space="preserve">Am Ende eines Sprints wird ein Sprint Review Meeting abgehalten, in dem die erledigten und </w:t>
-      </w:r>
-      <w:r>
-        <w:t>offenen Aufgabenpakete gesichtet werden, um diese ggf. im nächsten Sprint abzuarbeiten oder</w:t>
-      </w:r>
-      <w:r>
-        <w:t xml:space="preserve"> auf einen </w:t>
-      </w:r>
-      <w:r>
-        <w:t>späteren</w:t>
-      </w:r>
-      <w:r>
-        <w:t xml:space="preserve"> Sprint</w:t>
-      </w:r>
-      <w:r>
-        <w:t xml:space="preserve"> bzw. die </w:t>
-      </w:r>
-      <w:proofErr w:type="spellStart"/>
-      <w:r>
-        <w:t>Finalisierungsphase</w:t>
-      </w:r>
-      <w:proofErr w:type="spellEnd"/>
-      <w:r>
-        <w:t xml:space="preserve"> zu verschieben</w:t>
-      </w:r>
-      <w:r>
+      <w:r>
+        <w:rPr>
+          <w:lang w:eastAsia="de-DE"/>
+        </w:rPr>
+        <w:t>Die ursprünglich geplante Verwendung von MySQL als Datenbanksystem wurde verworfen, da diese einen großen Aufwand in der Verwaltung bedeutet hätte ohne entsprechende Vorteile zu bieten. So würde zum einen die Stärke von MySQL, Authentifizierung und Multi-User, in der geplanten Anwendung nicht zum Tragen kommen, da sie nur von einem User ohne Authentifizierung genutzt werden soll. Stattdessen wird nun die</w:t>
+      </w:r>
+      <w:r>
+        <w:rPr>
+          <w:lang w:eastAsia="de-DE"/>
+        </w:rPr>
+        <w:t xml:space="preserve"> Datenbankanbindung mittels SQLite realisiert, einer leichtgewichtigen Datenbank-Engine, die direkt i</w:t>
+      </w:r>
+      <w:r>
+        <w:rPr>
+          <w:lang w:eastAsia="de-DE"/>
+        </w:rPr>
+        <w:t xml:space="preserve">n der </w:t>
+      </w:r>
+      <w:r>
+        <w:rPr>
+          <w:lang w:eastAsia="de-DE"/>
+        </w:rPr>
+        <w:t>Standard</w:t>
+      </w:r>
+      <w:r>
+        <w:rPr>
+          <w:lang w:eastAsia="de-DE"/>
+        </w:rPr>
+        <w:t>auslieferung von</w:t>
+      </w:r>
+      <w:r>
+        <w:rPr>
+          <w:lang w:eastAsia="de-DE"/>
+        </w:rPr>
+        <w:t xml:space="preserve"> Python</w:t>
+      </w:r>
+      <w:r>
+        <w:rPr>
+          <w:lang w:eastAsia="de-DE"/>
+        </w:rPr>
+        <w:t xml:space="preserve"> verfügbar ist und zudem auch </w:t>
+      </w:r>
+      <w:r>
+        <w:rPr>
+          <w:lang w:eastAsia="de-DE"/>
+        </w:rPr>
+        <w:t xml:space="preserve">in viele andere Bibliotheken integriert ist. </w:t>
+      </w:r>
+      <w:r>
+        <w:rPr>
+          <w:lang w:eastAsia="de-DE"/>
+        </w:rPr>
+        <w:t>In Python werden die Daten größtenteils mittels der Bibliothek pandas organisiert. Für die Entwicklung der Benutzeroberfläche kommt die Bibliothek PyQt zum Einsatz, da diese einen einfachen WYSIWYG-Editor für den Entwurf der Oberflächen bietet.</w:t>
+      </w:r>
+    </w:p>
+    <w:p>
+      <w:pPr>
+        <w:rPr>
+          <w:lang w:eastAsia="de-DE"/>
+        </w:rPr>
+      </w:pPr>
+      <w:r>
+        <w:rPr>
+          <w:lang w:eastAsia="de-DE"/>
+        </w:rPr>
+        <w:t>Python wird genutzt, da dies eine benutzerfreundlichere Entwicklungsoberfläche bietet als z.B. Java. Außerdem bietet Python eine modernere Art der Programmierung und ein besseres Handling von Abhängigkeiten z.B. über Conda, womit auch bestehende Bibliotheken einfacher eingebunden werden können.</w:t>
+      </w:r>
+    </w:p>
+    <w:p>
+      <w:pPr>
+        <w:rPr>
+          <w:lang w:eastAsia="de-DE"/>
+        </w:rPr>
+      </w:pPr>
+      <w:r>
+        <w:rPr>
+          <w:lang w:eastAsia="de-DE"/>
+        </w:rPr>
+        <w:t xml:space="preserve">Zur Realisierung der Datenbankverbindung in Python </w:t>
+      </w:r>
+      <w:r>
+        <w:rPr>
+          <w:lang w:eastAsia="de-DE"/>
+        </w:rPr>
+        <w:t>wurde</w:t>
+      </w:r>
+      <w:r>
+        <w:rPr>
+          <w:lang w:eastAsia="de-DE"/>
+        </w:rPr>
+        <w:t xml:space="preserve"> das Singleton-Entwurfsmuster</w:t>
+      </w:r>
+      <w:r>
+        <w:rPr>
+          <w:lang w:eastAsia="de-DE"/>
+        </w:rPr>
+        <w:t xml:space="preserve"> in der Klasse DatabaseConnector des Moduls app\data.py</w:t>
+      </w:r>
+      <w:r>
+        <w:rPr>
+          <w:lang w:eastAsia="de-DE"/>
+        </w:rPr>
+        <w:t xml:space="preserve"> eingesetzt, damit zu jedem Zeitpunkt sichergestellt ist, dass nur eine Datenbank existiert und angesprochen wird. </w:t>
+      </w:r>
+    </w:p>
+    <w:p>
+      <w:pPr>
+        <w:rPr>
+          <w:lang w:eastAsia="de-DE"/>
+        </w:rPr>
+      </w:pPr>
+      <w:r>
+        <w:rPr>
+          <w:lang w:eastAsia="de-DE"/>
+        </w:rPr>
+        <w:t xml:space="preserve">Zudem </w:t>
+      </w:r>
+      <w:r>
+        <w:rPr>
+          <w:lang w:eastAsia="de-DE"/>
+        </w:rPr>
+        <w:t>ist</w:t>
+      </w:r>
+      <w:r>
+        <w:rPr>
+          <w:lang w:eastAsia="de-DE"/>
+        </w:rPr>
+        <w:t xml:space="preserve"> der komplette Code nach dem MVC-Pattern aufgeteilt in Datenlogik</w:t>
+      </w:r>
+      <w:r>
+        <w:rPr>
+          <w:lang w:eastAsia="de-DE"/>
+        </w:rPr>
+        <w:t xml:space="preserve"> (data.py)</w:t>
+      </w:r>
+      <w:r>
+        <w:rPr>
+          <w:lang w:eastAsia="de-DE"/>
+        </w:rPr>
+        <w:t>, Businesslogik</w:t>
+      </w:r>
+      <w:r>
+        <w:rPr>
+          <w:lang w:eastAsia="de-DE"/>
+        </w:rPr>
+        <w:t xml:space="preserve"> (control.py)</w:t>
+      </w:r>
+      <w:r>
+        <w:rPr>
+          <w:lang w:eastAsia="de-DE"/>
+        </w:rPr>
+        <w:t xml:space="preserve"> und Visualisierung</w:t>
+      </w:r>
+      <w:r>
+        <w:rPr>
+          <w:lang w:eastAsia="de-DE"/>
+        </w:rPr>
+        <w:t xml:space="preserve"> (view.py)</w:t>
+      </w:r>
+      <w:r>
+        <w:rPr>
+          <w:lang w:eastAsia="de-DE"/>
+        </w:rPr>
         <w:t>.</w:t>
       </w:r>
-    </w:p>
-    <w:p>
-      <w:r>
-        <w:t>Am Ende jedes Tages sollen die</w:t>
-      </w:r>
-      <w:r>
-        <w:t xml:space="preserve"> gemachten Änderungen in das Repository übertragen werden</w:t>
-      </w:r>
-      <w:r>
-        <w:t>, wobei auch alle automatisierten Tests</w:t>
-      </w:r>
-      <w:r>
-        <w:t>, also Unit- und ggf. Integrationstests,</w:t>
-      </w:r>
-      <w:r>
-        <w:t xml:space="preserve"> ausgeführt werden sollen.</w:t>
-      </w:r>
-      <w:r>
-        <w:t xml:space="preserve"> Pro Sprint wird ein neuer Branch in GitHub angelegt, mit dem Ziel</w:t>
-      </w:r>
-      <w:r>
-        <w:t xml:space="preserve">, diesen Branch am Ende eines Sprints erfolgreich in den main-Branch </w:t>
-      </w:r>
-      <w:proofErr w:type="spellStart"/>
-      <w:r>
-        <w:t>mergen</w:t>
-      </w:r>
-      <w:proofErr w:type="spellEnd"/>
-      <w:r>
-        <w:t xml:space="preserve"> zu können.</w:t>
-      </w:r>
-      <w:r>
-        <w:t xml:space="preserve"> Das erfolgreiche </w:t>
-      </w:r>
-      <w:proofErr w:type="spellStart"/>
-      <w:r>
-        <w:t>Mergen</w:t>
-      </w:r>
-      <w:proofErr w:type="spellEnd"/>
-      <w:r>
-        <w:t xml:space="preserve"> in den main-Branch soll am Ende jedes Sprint</w:t>
-      </w:r>
-      <w:r>
-        <w:t>s gegenüber der Implementierung optionaler Features priorisiert werden.</w:t>
-      </w:r>
-    </w:p>
-    <w:p>
-      <w:r>
-        <w:t xml:space="preserve">Die in </w:t>
-      </w:r>
-      <w:proofErr w:type="spellStart"/>
-      <w:r>
-        <w:t>Scrum</w:t>
-      </w:r>
-      <w:proofErr w:type="spellEnd"/>
-      <w:r>
-        <w:t xml:space="preserve"> übliche „Definition </w:t>
-      </w:r>
-      <w:proofErr w:type="spellStart"/>
-      <w:r>
-        <w:t>of</w:t>
-      </w:r>
-      <w:proofErr w:type="spellEnd"/>
-      <w:r>
-        <w:t xml:space="preserve"> </w:t>
-      </w:r>
-      <w:proofErr w:type="spellStart"/>
-      <w:r>
-        <w:t>Done</w:t>
-      </w:r>
-      <w:proofErr w:type="spellEnd"/>
-      <w:r>
-        <w:t xml:space="preserve">“ wird innerhalb dieses Projekts im Allgemeinen wie folgt definiert: </w:t>
-      </w:r>
-      <w:r>
-        <w:t>„</w:t>
-      </w:r>
-      <w:r>
-        <w:t xml:space="preserve">Erledigt ist, was </w:t>
-      </w:r>
-      <w:r>
-        <w:t>funktioniert und aus sauberem Code besteht.“</w:t>
-      </w:r>
-    </w:p>
-    <w:p/>
-    <w:p>
-      <w:pPr>
-        <w:rPr>
-          <w:lang w:eastAsia="de-DE"/>
-        </w:rPr>
-      </w:pPr>
-      <w:r>
-        <w:rPr>
-          <w:lang w:eastAsia="de-DE"/>
-        </w:rPr>
-        <w:t xml:space="preserve">Für die Projektumsetzung wird </w:t>
-      </w:r>
-      <w:proofErr w:type="spellStart"/>
-      <w:r>
-        <w:rPr>
-          <w:lang w:eastAsia="de-DE"/>
-        </w:rPr>
-        <w:t>Scrum</w:t>
-      </w:r>
-      <w:proofErr w:type="spellEnd"/>
-      <w:r>
-        <w:rPr>
-          <w:lang w:eastAsia="de-DE"/>
-        </w:rPr>
-        <w:t xml:space="preserve"> verwendet, um flexibel </w:t>
-      </w:r>
-      <w:r>
-        <w:rPr>
-          <w:lang w:eastAsia="de-DE"/>
-        </w:rPr>
-        <w:t>während eines Sprints auf auftretende Herausforderungen eingehen zu können</w:t>
-      </w:r>
-      <w:r>
-        <w:rPr>
-          <w:lang w:eastAsia="de-DE"/>
-        </w:rPr>
-        <w:t>,</w:t>
-      </w:r>
-      <w:r>
-        <w:rPr>
-          <w:lang w:eastAsia="de-DE"/>
-        </w:rPr>
-        <w:t xml:space="preserve"> ohne Termine verschieben oder obligatorische </w:t>
-      </w:r>
+      <w:r>
+        <w:rPr>
+          <w:lang w:eastAsia="de-DE"/>
+        </w:rPr>
+        <w:t xml:space="preserve"> Dies bietet den Vorteil, dass die Verantwortlichkeiten klar abgegrenzt sind und im Python-Code die projektspezifischen Bibliotheken nur in den Modulen importiert werden müssen, in denen es notwendig ist.</w:t>
+      </w:r>
+    </w:p>
+    <w:p>
+      <w:pPr>
+        <w:rPr>
+          <w:lang w:eastAsia="de-DE"/>
+        </w:rPr>
+      </w:pPr>
+      <w:r>
+        <w:rPr>
+          <w:lang w:eastAsia="de-DE"/>
+        </w:rPr>
+        <w:t>Als Entwicklungsoberfläche wird die PyCharm Community Edition genutzt</w:t>
+      </w:r>
+      <w:r>
+        <w:rPr>
+          <w:lang w:eastAsia="de-DE"/>
+        </w:rPr>
+        <w:t>, worüber direkt ein GitHub-Repository angesprochen und verwaltet werden kann.</w:t>
+      </w:r>
+    </w:p>
+    <w:p>
+      <w:pPr>
+        <w:rPr>
+          <w:lang w:eastAsia="de-DE"/>
+        </w:rPr>
+      </w:pPr>
+      <w:r>
+        <w:rPr>
+          <w:lang w:eastAsia="de-DE"/>
+        </w:rPr>
+        <w:t>Bei der Programmierung wurde darauf geachtet, so wenig wie möglich hart zu codieren und stattdessen so viel wie möglich allgemein zu halten und zu dynamisieren. Aus diesem Grund wurden zwei XML-Dateien app\data\db_def.xml und app\view\gui_def.xml erstellt</w:t>
+      </w:r>
+      <w:r>
+        <w:rPr>
+          <w:lang w:eastAsia="de-DE"/>
+        </w:rPr>
+        <w:t>, die durch einen XML-Parser eingelesen und weiterverarbeitet werden. Die db_def.xml beinhaltet hierbei die Definition der Datenbanktabellen und ihren Abhängigkeiten und die gui_defxml die Definition der Felder der GUI-Widgets und welchen Typ diese haben. Damit konnte einiges an Aufwand gespart werden und der Code im Allgemeinen wartungsfreundlicher gestaltet werden.</w:t>
+      </w:r>
+    </w:p>
+    <w:p>
+      <w:pPr>
+        <w:rPr>
+          <w:lang w:eastAsia="de-DE"/>
+        </w:rPr>
+      </w:pPr>
+    </w:p>
+    <w:p>
+      <w:pPr>
+        <w:pStyle w:val="berschrift2"/>
+        <w:rPr>
+          <w:lang w:eastAsia="de-DE"/>
+        </w:rPr>
+      </w:pPr>
+      <w:bookmarkStart w:id="51" w:name="_Toc176465478"/>
       <w:r>
         <w:rPr>
           <w:lang w:eastAsia="de-DE"/>
         </w:rPr>
         <w:lastRenderedPageBreak/>
-        <w:t>Anforderungen fallen lassen zu müssen.</w:t>
-      </w:r>
-      <w:r>
-        <w:rPr>
-          <w:lang w:eastAsia="de-DE"/>
-        </w:rPr>
-        <w:t xml:space="preserve"> Durch die Fokussierung auf funktionierenden Code wird außerdem Aufwand zur</w:t>
-      </w:r>
-      <w:r>
-        <w:rPr>
-          <w:lang w:eastAsia="de-DE"/>
-        </w:rPr>
-        <w:t xml:space="preserve"> Fehlerbehebung in späteren Phasen vermieden, wie es bei</w:t>
-      </w:r>
-      <w:r>
-        <w:rPr>
-          <w:lang w:eastAsia="de-DE"/>
-        </w:rPr>
-        <w:t xml:space="preserve"> anderen Projektmodellen, wie z.B. dem </w:t>
-      </w:r>
-      <w:r>
-        <w:rPr>
-          <w:lang w:eastAsia="de-DE"/>
-        </w:rPr>
-        <w:t xml:space="preserve">sequenziellen </w:t>
-      </w:r>
-      <w:r>
-        <w:rPr>
-          <w:lang w:eastAsia="de-DE"/>
-        </w:rPr>
-        <w:t xml:space="preserve">Wasserfallmodell, üblich ist. Bei </w:t>
-      </w:r>
-      <w:proofErr w:type="spellStart"/>
-      <w:r>
-        <w:rPr>
-          <w:lang w:eastAsia="de-DE"/>
-        </w:rPr>
-        <w:t>Scrum</w:t>
-      </w:r>
-      <w:proofErr w:type="spellEnd"/>
-      <w:r>
-        <w:rPr>
-          <w:lang w:eastAsia="de-DE"/>
-        </w:rPr>
-        <w:t xml:space="preserve"> stehen die Kundenanforderungen</w:t>
-      </w:r>
-      <w:r>
-        <w:rPr>
-          <w:lang w:eastAsia="de-DE"/>
-        </w:rPr>
-        <w:t xml:space="preserve">, also im Falle dieses Projekts die definierten Use Cases und User Stories, im Vordergrund und </w:t>
-      </w:r>
-      <w:r>
-        <w:rPr>
-          <w:lang w:eastAsia="de-DE"/>
-        </w:rPr>
-        <w:t>definieren,</w:t>
-      </w:r>
-      <w:r>
-        <w:rPr>
-          <w:lang w:eastAsia="de-DE"/>
-        </w:rPr>
-        <w:t xml:space="preserve"> was die fertige Anwendung bieten soll.</w:t>
-      </w:r>
-    </w:p>
-    <w:p>
-      <w:pPr>
-        <w:rPr>
-          <w:color w:val="FF0000"/>
-          <w:lang w:eastAsia="de-DE"/>
-        </w:rPr>
-      </w:pPr>
-      <w:r>
-        <w:rPr>
-          <w:color w:val="FF0000"/>
-          <w:lang w:eastAsia="de-DE"/>
-        </w:rPr>
-        <w:t>Weitere Motivation / Erklärung?</w:t>
-      </w:r>
-    </w:p>
-    <w:p>
-      <w:pPr>
-        <w:rPr>
-          <w:lang w:eastAsia="de-DE"/>
-        </w:rPr>
-      </w:pPr>
-    </w:p>
-    <w:p>
-      <w:pPr>
-        <w:pStyle w:val="berschrift2"/>
-        <w:rPr>
-          <w:lang w:eastAsia="de-DE"/>
-        </w:rPr>
-      </w:pPr>
-      <w:bookmarkStart w:id="50" w:name="_Toc176465477"/>
-      <w:r>
-        <w:rPr>
-          <w:lang w:eastAsia="de-DE"/>
-        </w:rPr>
-        <w:t>Genutzte Technologien und Tools</w:t>
-      </w:r>
-      <w:bookmarkEnd w:id="50"/>
-    </w:p>
-    <w:p>
-      <w:pPr>
-        <w:rPr>
-          <w:lang w:eastAsia="de-DE"/>
-        </w:rPr>
-      </w:pPr>
-      <w:r>
-        <w:rPr>
-          <w:lang w:eastAsia="de-DE"/>
-        </w:rPr>
-        <w:t xml:space="preserve">Die Anwendung soll in der Programmiersprache Python geschrieben werden und als Datenbank eine </w:t>
-      </w:r>
-      <w:r>
-        <w:rPr>
-          <w:lang w:eastAsia="de-DE"/>
-        </w:rPr>
-        <w:t>SQLite-DB</w:t>
-      </w:r>
-      <w:r>
-        <w:rPr>
-          <w:lang w:eastAsia="de-DE"/>
-        </w:rPr>
-        <w:t xml:space="preserve"> nutzen.</w:t>
-      </w:r>
-      <w:r>
-        <w:rPr>
-          <w:lang w:eastAsia="de-DE"/>
-        </w:rPr>
-        <w:t xml:space="preserve"> </w:t>
-      </w:r>
-      <w:r>
-        <w:rPr>
-          <w:lang w:eastAsia="de-DE"/>
-        </w:rPr>
-        <w:t xml:space="preserve">Die ursprünglich geplante Verwendung von MySQL als Datenbanksystem </w:t>
-      </w:r>
-      <w:proofErr w:type="gramStart"/>
-      <w:r>
-        <w:rPr>
-          <w:lang w:eastAsia="de-DE"/>
-        </w:rPr>
-        <w:t>wurde</w:t>
-      </w:r>
-      <w:proofErr w:type="gramEnd"/>
-      <w:r>
-        <w:rPr>
-          <w:lang w:eastAsia="de-DE"/>
-        </w:rPr>
-        <w:t xml:space="preserve"> verworfen, da diese einen großen Aufwand in der Verwaltung bedeutet hätte ohne entsprechende Vorteile zu bieten. So würde zum einen die Stärke von MySQL, Authentifizierung und Multi-User, in der geplanten Anwendung nicht zum Tragen kommen, da sie nur von einem User ohne Authentifizierung genutzt werden soll. Stattdessen wird nun die</w:t>
-      </w:r>
-      <w:r>
-        <w:rPr>
-          <w:lang w:eastAsia="de-DE"/>
-        </w:rPr>
-        <w:t xml:space="preserve"> Datenbankanbindung mittels SQLite realisiert, einer leichtgewichtigen Datenbank-Engine, die direkt i</w:t>
-      </w:r>
-      <w:r>
-        <w:rPr>
-          <w:lang w:eastAsia="de-DE"/>
-        </w:rPr>
-        <w:t xml:space="preserve">n der </w:t>
-      </w:r>
-      <w:r>
-        <w:rPr>
-          <w:lang w:eastAsia="de-DE"/>
-        </w:rPr>
-        <w:t>Standard</w:t>
-      </w:r>
-      <w:r>
-        <w:rPr>
-          <w:lang w:eastAsia="de-DE"/>
-        </w:rPr>
-        <w:t>auslieferung von</w:t>
-      </w:r>
-      <w:r>
-        <w:rPr>
-          <w:lang w:eastAsia="de-DE"/>
-        </w:rPr>
-        <w:t xml:space="preserve"> Python</w:t>
-      </w:r>
-      <w:r>
-        <w:rPr>
-          <w:lang w:eastAsia="de-DE"/>
-        </w:rPr>
-        <w:t xml:space="preserve"> verfügbar ist und zudem auch </w:t>
-      </w:r>
-      <w:r>
-        <w:rPr>
-          <w:lang w:eastAsia="de-DE"/>
-        </w:rPr>
-        <w:t xml:space="preserve">in viele andere Bibliotheken integriert ist. </w:t>
-      </w:r>
-      <w:r>
-        <w:rPr>
-          <w:lang w:eastAsia="de-DE"/>
-        </w:rPr>
-        <w:t xml:space="preserve">In Python werden die Daten größtenteils mittels der Bibliothek </w:t>
-      </w:r>
-      <w:proofErr w:type="spellStart"/>
-      <w:r>
-        <w:rPr>
-          <w:lang w:eastAsia="de-DE"/>
-        </w:rPr>
-        <w:t>pandas</w:t>
-      </w:r>
-      <w:proofErr w:type="spellEnd"/>
-      <w:r>
-        <w:rPr>
-          <w:lang w:eastAsia="de-DE"/>
-        </w:rPr>
-        <w:t xml:space="preserve"> organisiert. Für die Entwicklung der Benutzeroberfläche kommt die Bibliothek </w:t>
-      </w:r>
-      <w:proofErr w:type="spellStart"/>
-      <w:r>
-        <w:rPr>
-          <w:lang w:eastAsia="de-DE"/>
-        </w:rPr>
-        <w:t>PyQt</w:t>
-      </w:r>
-      <w:proofErr w:type="spellEnd"/>
-      <w:r>
-        <w:rPr>
-          <w:lang w:eastAsia="de-DE"/>
-        </w:rPr>
-        <w:t xml:space="preserve"> zum Einsatz, da diese einen einfachen WYSIWYG-Editor für den Entwurf der Oberflächen bietet.</w:t>
-      </w:r>
-    </w:p>
-    <w:p>
-      <w:pPr>
-        <w:rPr>
-          <w:lang w:eastAsia="de-DE"/>
-        </w:rPr>
-      </w:pPr>
-      <w:r>
-        <w:rPr>
-          <w:lang w:eastAsia="de-DE"/>
-        </w:rPr>
-        <w:t xml:space="preserve">Python wird genutzt, da dies eine benutzerfreundlichere Entwicklungsoberfläche bietet als z.B. Java. Außerdem bietet Python eine modernere Art der Programmierung und ein besseres Handling von Abhängigkeiten z.B. über </w:t>
-      </w:r>
-      <w:proofErr w:type="spellStart"/>
-      <w:r>
-        <w:rPr>
-          <w:lang w:eastAsia="de-DE"/>
-        </w:rPr>
-        <w:t>Conda</w:t>
-      </w:r>
-      <w:proofErr w:type="spellEnd"/>
-      <w:r>
-        <w:rPr>
-          <w:lang w:eastAsia="de-DE"/>
-        </w:rPr>
-        <w:t>, womit auch bestehende Bibliotheken einfacher eingebunden werden können.</w:t>
-      </w:r>
-    </w:p>
-    <w:p>
-      <w:pPr>
-        <w:rPr>
-          <w:lang w:eastAsia="de-DE"/>
-        </w:rPr>
-      </w:pPr>
-      <w:r>
-        <w:rPr>
-          <w:lang w:eastAsia="de-DE"/>
-        </w:rPr>
-        <w:t xml:space="preserve">Zur Realisierung der Datenbankverbindung in Python </w:t>
-      </w:r>
-      <w:r>
-        <w:rPr>
-          <w:lang w:eastAsia="de-DE"/>
-        </w:rPr>
-        <w:t>wurde</w:t>
-      </w:r>
-      <w:r>
-        <w:rPr>
-          <w:lang w:eastAsia="de-DE"/>
-        </w:rPr>
-        <w:t xml:space="preserve"> das Singleton-Entwurfsmuster</w:t>
-      </w:r>
-      <w:r>
-        <w:rPr>
-          <w:lang w:eastAsia="de-DE"/>
-        </w:rPr>
-        <w:t xml:space="preserve"> in der Klasse </w:t>
-      </w:r>
-      <w:proofErr w:type="spellStart"/>
-      <w:r>
-        <w:rPr>
-          <w:lang w:eastAsia="de-DE"/>
-        </w:rPr>
-        <w:t>DatabaseConnector</w:t>
-      </w:r>
-      <w:proofErr w:type="spellEnd"/>
-      <w:r>
-        <w:rPr>
-          <w:lang w:eastAsia="de-DE"/>
-        </w:rPr>
-        <w:t xml:space="preserve"> des Moduls app\data.py</w:t>
-      </w:r>
-      <w:r>
-        <w:rPr>
-          <w:lang w:eastAsia="de-DE"/>
-        </w:rPr>
-        <w:t xml:space="preserve"> eingesetzt, damit zu jedem Zeitpunkt sichergestellt ist, dass nur eine Datenbank existiert und angesprochen wird. </w:t>
-      </w:r>
-    </w:p>
-    <w:p>
-      <w:pPr>
-        <w:rPr>
-          <w:lang w:eastAsia="de-DE"/>
-        </w:rPr>
-      </w:pPr>
-      <w:r>
-        <w:rPr>
-          <w:lang w:eastAsia="de-DE"/>
-        </w:rPr>
-        <w:t xml:space="preserve">Zudem </w:t>
-      </w:r>
-      <w:r>
-        <w:rPr>
-          <w:lang w:eastAsia="de-DE"/>
-        </w:rPr>
-        <w:t>ist</w:t>
-      </w:r>
-      <w:r>
-        <w:rPr>
-          <w:lang w:eastAsia="de-DE"/>
-        </w:rPr>
-        <w:t xml:space="preserve"> der komplette Code nach dem MVC-Pattern aufgeteilt in Datenlogik</w:t>
-      </w:r>
-      <w:r>
-        <w:rPr>
-          <w:lang w:eastAsia="de-DE"/>
-        </w:rPr>
-        <w:t xml:space="preserve"> (data.py)</w:t>
-      </w:r>
-      <w:r>
-        <w:rPr>
-          <w:lang w:eastAsia="de-DE"/>
-        </w:rPr>
-        <w:t>, Businesslogik</w:t>
-      </w:r>
-      <w:r>
-        <w:rPr>
-          <w:lang w:eastAsia="de-DE"/>
-        </w:rPr>
-        <w:t xml:space="preserve"> (control.py)</w:t>
-      </w:r>
-      <w:r>
-        <w:rPr>
-          <w:lang w:eastAsia="de-DE"/>
-        </w:rPr>
-        <w:t xml:space="preserve"> und Visualisierung</w:t>
-      </w:r>
-      <w:r>
-        <w:rPr>
-          <w:lang w:eastAsia="de-DE"/>
-        </w:rPr>
-        <w:t xml:space="preserve"> (view.py)</w:t>
-      </w:r>
-      <w:r>
-        <w:rPr>
-          <w:lang w:eastAsia="de-DE"/>
-        </w:rPr>
-        <w:t>.</w:t>
-      </w:r>
-      <w:r>
-        <w:rPr>
-          <w:lang w:eastAsia="de-DE"/>
-        </w:rPr>
-        <w:t xml:space="preserve"> Dies bietet den Vorteil, dass die Verantwortlichkeiten klar abgegrenzt sind und im Python-Code die projektspezifischen Bibliotheken nur in den Modulen </w:t>
-      </w:r>
-      <w:proofErr w:type="gramStart"/>
-      <w:r>
-        <w:rPr>
-          <w:lang w:eastAsia="de-DE"/>
-        </w:rPr>
-        <w:t>importiert</w:t>
-      </w:r>
-      <w:proofErr w:type="gramEnd"/>
-      <w:r>
-        <w:rPr>
-          <w:lang w:eastAsia="de-DE"/>
-        </w:rPr>
-        <w:t xml:space="preserve"> werden müssen, in denen es notwendig ist.</w:t>
-      </w:r>
-    </w:p>
-    <w:p>
-      <w:pPr>
-        <w:rPr>
-          <w:lang w:eastAsia="de-DE"/>
-        </w:rPr>
-      </w:pPr>
-      <w:r>
-        <w:rPr>
-          <w:lang w:eastAsia="de-DE"/>
-        </w:rPr>
-        <w:t xml:space="preserve">Als Entwicklungsoberfläche wird die </w:t>
-      </w:r>
-      <w:proofErr w:type="spellStart"/>
-      <w:r>
-        <w:rPr>
-          <w:lang w:eastAsia="de-DE"/>
-        </w:rPr>
-        <w:t>PyCharm</w:t>
-      </w:r>
-      <w:proofErr w:type="spellEnd"/>
-      <w:r>
-        <w:rPr>
-          <w:lang w:eastAsia="de-DE"/>
-        </w:rPr>
-        <w:t xml:space="preserve"> Community Edition genutzt</w:t>
-      </w:r>
-      <w:r>
-        <w:rPr>
-          <w:lang w:eastAsia="de-DE"/>
-        </w:rPr>
-        <w:t>, worüber direkt ein GitHub-Repository angesprochen und verwaltet werden kann.</w:t>
-      </w:r>
-    </w:p>
-    <w:p>
-      <w:pPr>
-        <w:rPr>
-          <w:lang w:eastAsia="de-DE"/>
-        </w:rPr>
-      </w:pPr>
-      <w:r>
-        <w:rPr>
-          <w:lang w:eastAsia="de-DE"/>
-        </w:rPr>
-        <w:t xml:space="preserve">Bei der Programmierung wurde darauf geachtet, so wenig wie möglich hart zu codieren und stattdessen so viel wie möglich allgemein zu halten und zu dynamisieren. Aus diesem Grund wurden zwei XML-Dateien </w:t>
-      </w:r>
-      <w:proofErr w:type="spellStart"/>
-      <w:r>
-        <w:rPr>
-          <w:lang w:eastAsia="de-DE"/>
-        </w:rPr>
-        <w:t>app</w:t>
-      </w:r>
-      <w:proofErr w:type="spellEnd"/>
-      <w:r>
-        <w:rPr>
-          <w:lang w:eastAsia="de-DE"/>
-        </w:rPr>
-        <w:t>\</w:t>
-      </w:r>
-      <w:proofErr w:type="spellStart"/>
-      <w:r>
-        <w:rPr>
-          <w:lang w:eastAsia="de-DE"/>
-        </w:rPr>
-        <w:t>data</w:t>
-      </w:r>
-      <w:proofErr w:type="spellEnd"/>
-      <w:r>
-        <w:rPr>
-          <w:lang w:eastAsia="de-DE"/>
-        </w:rPr>
-        <w:t xml:space="preserve">\db_def.xml und </w:t>
-      </w:r>
-      <w:proofErr w:type="spellStart"/>
-      <w:r>
-        <w:rPr>
-          <w:lang w:eastAsia="de-DE"/>
-        </w:rPr>
-        <w:t>app</w:t>
-      </w:r>
-      <w:proofErr w:type="spellEnd"/>
-      <w:r>
-        <w:rPr>
-          <w:lang w:eastAsia="de-DE"/>
-        </w:rPr>
-        <w:t>\</w:t>
-      </w:r>
-      <w:proofErr w:type="spellStart"/>
-      <w:r>
-        <w:rPr>
-          <w:lang w:eastAsia="de-DE"/>
-        </w:rPr>
-        <w:t>view</w:t>
-      </w:r>
-      <w:proofErr w:type="spellEnd"/>
-      <w:r>
-        <w:rPr>
-          <w:lang w:eastAsia="de-DE"/>
-        </w:rPr>
-        <w:t>\gui_def.xml erstellt</w:t>
-      </w:r>
-      <w:r>
-        <w:rPr>
-          <w:lang w:eastAsia="de-DE"/>
-        </w:rPr>
-        <w:t xml:space="preserve">, die durch einen XML-Parser eingelesen und weiterverarbeitet werden. Die db_def.xml beinhaltet hierbei die Definition der Datenbanktabellen und ihren Abhängigkeiten und die </w:t>
-      </w:r>
-      <w:proofErr w:type="spellStart"/>
-      <w:r>
-        <w:rPr>
-          <w:lang w:eastAsia="de-DE"/>
-        </w:rPr>
-        <w:t>gui_defxml</w:t>
-      </w:r>
-      <w:proofErr w:type="spellEnd"/>
-      <w:r>
-        <w:rPr>
-          <w:lang w:eastAsia="de-DE"/>
-        </w:rPr>
-        <w:t xml:space="preserve"> die Definition der Felder der GUI-</w:t>
-      </w:r>
-      <w:r>
-        <w:rPr>
-          <w:lang w:eastAsia="de-DE"/>
-        </w:rPr>
-        <w:lastRenderedPageBreak/>
-        <w:t>Widgets und welchen Typ diese haben. Damit konnte einiges an Aufwand gespart werden und der Code im Allgemeinen wartungsfreundlicher gestaltet werden.</w:t>
-      </w:r>
-    </w:p>
-    <w:p>
-      <w:pPr>
-        <w:rPr>
-          <w:lang w:eastAsia="de-DE"/>
-        </w:rPr>
-      </w:pPr>
-    </w:p>
-    <w:p>
-      <w:pPr>
-        <w:pStyle w:val="berschrift2"/>
-        <w:rPr>
-          <w:lang w:eastAsia="de-DE"/>
-        </w:rPr>
-      </w:pPr>
-      <w:bookmarkStart w:id="51" w:name="_Toc176465478"/>
-      <w:r>
-        <w:rPr>
-          <w:lang w:eastAsia="de-DE"/>
-        </w:rPr>
         <w:t>Anwendungsstruktur</w:t>
       </w:r>
       <w:bookmarkEnd w:id="51"/>
@@ -9143,21 +8620,7 @@
         <w:rPr>
           <w:lang w:eastAsia="de-DE"/>
         </w:rPr>
-        <w:t xml:space="preserve"> im </w:t>
-      </w:r>
-      <w:proofErr w:type="spellStart"/>
-      <w:r>
-        <w:rPr>
-          <w:lang w:eastAsia="de-DE"/>
-        </w:rPr>
-        <w:t>data</w:t>
-      </w:r>
-      <w:proofErr w:type="spellEnd"/>
-      <w:r>
-        <w:rPr>
-          <w:lang w:eastAsia="de-DE"/>
-        </w:rPr>
-        <w:t>-Modul</w:t>
+        <w:t xml:space="preserve"> im data-Modul</w:t>
       </w:r>
       <w:r>
         <w:rPr>
@@ -9169,21 +8632,7 @@
         <w:rPr>
           <w:lang w:eastAsia="de-DE"/>
         </w:rPr>
-        <w:t>. Dies hätte bedeutet, dass jedes Datenobjekt (z.B. eine Übung „</w:t>
-      </w:r>
-      <w:proofErr w:type="spellStart"/>
-      <w:r>
-        <w:rPr>
-          <w:lang w:eastAsia="de-DE"/>
-        </w:rPr>
-        <w:t>exercise</w:t>
-      </w:r>
-      <w:proofErr w:type="spellEnd"/>
-      <w:r>
-        <w:rPr>
-          <w:lang w:eastAsia="de-DE"/>
-        </w:rPr>
-        <w:t>“) eine eigene Instanz der Klasse gewesen wäre</w:t>
+        <w:t>. Dies hätte bedeutet, dass jedes Datenobjekt (z.B. eine Übung „exercise“) eine eigene Instanz der Klasse gewesen wäre</w:t>
       </w:r>
       <w:r>
         <w:rPr>
@@ -9250,13 +8699,8 @@
       <w:r>
         <w:t xml:space="preserve">ursprünglich geplanten </w:t>
       </w:r>
-      <w:proofErr w:type="spellStart"/>
-      <w:r>
-        <w:t>data</w:t>
-      </w:r>
-      <w:proofErr w:type="spellEnd"/>
-      <w:r>
-        <w:t>-Moduls</w:t>
+      <w:r>
+        <w:t>data-Moduls</w:t>
       </w:r>
       <w:bookmarkEnd w:id="52"/>
     </w:p>
@@ -9317,58 +8761,15 @@
     <w:p/>
     <w:p>
       <w:r>
-        <w:t xml:space="preserve">Dieses Vorhaben wurde im Implementierungsprozess jedoch recht schnell verworfen, da hiermit viele Dinge hätten mehrfach programmiert oder sogar hart codiert werden müssen. Um den Code möglichst dynamisch zu gestalten, wurde im </w:t>
-      </w:r>
-      <w:proofErr w:type="spellStart"/>
-      <w:r>
-        <w:t>data</w:t>
-      </w:r>
-      <w:proofErr w:type="spellEnd"/>
-      <w:r>
-        <w:t xml:space="preserve">-Modul darauf verzichtet, jede einzelne Tabelle </w:t>
-      </w:r>
-      <w:proofErr w:type="spellStart"/>
-      <w:r>
-        <w:t>auszuprogrammieren</w:t>
-      </w:r>
-      <w:proofErr w:type="spellEnd"/>
-      <w:r>
-        <w:t xml:space="preserve">, stattdessen wurde mithilfe der bereits beschriebenen db_def.xml ein Weg gefunden, die Tabellen dynamisch zur Laufzeit zu erstellen und zu definieren. Hierin werden auch Beziehungen und sogar Hierarchien zwischen den unterschiedlichen Tabellen definiert, auf die unter anderem über die Business-Logik des </w:t>
-      </w:r>
-      <w:proofErr w:type="spellStart"/>
-      <w:r>
-        <w:t>control</w:t>
-      </w:r>
-      <w:proofErr w:type="spellEnd"/>
-      <w:r>
-        <w:t>-Moduls zurückgegriffen wird. Damit muss bei Änderungen nicht an vielen unterschiedlichen Stellen die Programmierung geändert werden, sondern alle Tabellen sind Instanzen der gleichen Klasse und können somit auf die gleiche Weise verarbeitet werden. Dies ermöglicht zudem, dass die Export-Funktion nicht nur wie ursprünglich angefordert dem Plan-Objekt zur Verfügung steht, sondern auch alle anderen Objekte bei Bedarf exportiert werden können.</w:t>
-      </w:r>
-      <w:r>
-        <w:t xml:space="preserve"> Darüber hinaus kann auf diese Weise die starke </w:t>
-      </w:r>
-      <w:proofErr w:type="spellStart"/>
-      <w:r>
-        <w:t>pandas</w:t>
-      </w:r>
-      <w:proofErr w:type="spellEnd"/>
-      <w:r>
-        <w:t xml:space="preserve">-Bibliothek voll genutzt werden, </w:t>
-      </w:r>
+        <w:t>Dieses Vorhaben wurde im Implementierungsprozess jedoch recht schnell verworfen, da hiermit viele Dinge hätten mehrfach programmiert oder sogar hart codiert werden müssen. Um den Code möglichst dynamisch zu gestalten, wurde im data-Modul darauf verzichtet, jede einzelne Tabelle auszuprogrammieren, stattdessen wurde mithilfe der bereits beschriebenen db_def.xml ein Weg gefunden, die Tabellen dynamisch zur Laufzeit zu erstellen und zu definieren. Hierin werden auch Beziehungen und sogar Hierarchien zwischen den unterschiedlichen Tabellen definiert, auf die unter anderem über die Business-Logik des control-Moduls zurückgegriffen wird. Damit muss bei Änderungen nicht an vielen unterschiedlichen Stellen die Programmierung geändert werden, sondern alle Tabellen sind Instanzen der gleichen Klasse und können somit auf die gleiche Weise verarbeitet werden. Dies ermöglicht zudem, dass die Export-Funktion nicht nur wie ursprünglich angefordert dem Plan-Objekt zur Verfügung steht, sondern auch alle anderen Objekte bei Bedarf exportiert werden können.</w:t>
+      </w:r>
+      <w:r>
+        <w:t xml:space="preserve"> Darüber hinaus kann auf diese Weise die starke pandas-Bibliothek voll genutzt werden, um die Daten in einem DataFrame zu verwalten, der direkt in eine SQL-Tabelle geschrieben werden kann. Somit entfällt die Implementierung einiger Logiken, die das ursprüngliche Konzept mit sich gebracht hätte.</w:t>
+      </w:r>
+    </w:p>
+    <w:p>
       <w:r>
         <w:lastRenderedPageBreak/>
-        <w:t xml:space="preserve">um die Daten in einem </w:t>
-      </w:r>
-      <w:proofErr w:type="spellStart"/>
-      <w:r>
-        <w:t>DataFrame</w:t>
-      </w:r>
-      <w:proofErr w:type="spellEnd"/>
-      <w:r>
-        <w:t xml:space="preserve"> zu verwalten, der direkt in eine SQL-Tabelle geschrieben werden kann. Somit entfällt die Implementierung einiger Logiken, die das ursprüngliche Konzept mit sich gebracht hätte.</w:t>
-      </w:r>
-    </w:p>
-    <w:p>
-      <w:r>
         <w:t>In der folgenden Abbildung 3 ist ein UML-Diagramm der umgesetzten Klassenstruktur zu sehen, aus Platzgründen jedoch ohne Methoden. Man kann sehen, dass mit der neuen Struktur viel weniger Klassen notwendig sind und mehr Funktionen unter zentralen Klassen zusammengefasst werden konnten.</w:t>
       </w:r>
     </w:p>
@@ -9461,74 +8862,18 @@
     </w:p>
     <w:p>
       <w:r>
-        <w:t>Die Klassen _</w:t>
-      </w:r>
-      <w:proofErr w:type="spellStart"/>
-      <w:r>
-        <w:t>DataTable</w:t>
-      </w:r>
-      <w:proofErr w:type="spellEnd"/>
-      <w:r>
-        <w:t xml:space="preserve"> und _</w:t>
-      </w:r>
-      <w:proofErr w:type="spellStart"/>
-      <w:r>
-        <w:t>DataTableDefinition</w:t>
-      </w:r>
-      <w:proofErr w:type="spellEnd"/>
-      <w:r>
-        <w:t xml:space="preserve"> wurden als </w:t>
-      </w:r>
-      <w:proofErr w:type="spellStart"/>
-      <w:r>
-        <w:t>protected</w:t>
-      </w:r>
-      <w:proofErr w:type="spellEnd"/>
-      <w:r>
-        <w:t xml:space="preserve"> markiert, da es nicht möglich sein soll, diese von außerhalb des </w:t>
-      </w:r>
-      <w:proofErr w:type="spellStart"/>
-      <w:r>
-        <w:t>data</w:t>
-      </w:r>
-      <w:proofErr w:type="spellEnd"/>
-      <w:r>
-        <w:t>-Moduls zu instanziieren. Gleiches gilt für die Klasse _</w:t>
-      </w:r>
-      <w:proofErr w:type="spellStart"/>
-      <w:r>
-        <w:t>MainWindow</w:t>
-      </w:r>
-      <w:proofErr w:type="spellEnd"/>
-      <w:r>
-        <w:t xml:space="preserve"> des </w:t>
-      </w:r>
-      <w:proofErr w:type="spellStart"/>
-      <w:r>
-        <w:t>view</w:t>
-      </w:r>
-      <w:proofErr w:type="spellEnd"/>
-      <w:r>
-        <w:t>-Moduls.</w:t>
-      </w:r>
-    </w:p>
+        <w:t>Die Klassen _DataTable und _DataTableDefinition wurden als protected markiert, da es nicht möglich sein soll, diese von außerhalb des data-Moduls zu instanziieren. Gleiches gilt für die Klasse _MainWindow des view-Moduls.</w:t>
+      </w:r>
+    </w:p>
+    <w:p>
+      <w:r>
+        <w:t>Ein UML-Klassendiagramm des data-Moduls mitsamt den implementierten Methoden ist aus Platzgründen in Anhang 1 zu sehen.</w:t>
+      </w:r>
+    </w:p>
+    <w:p/>
     <w:p>
       <w:r>
         <w:lastRenderedPageBreak/>
-        <w:t xml:space="preserve">Ein UML-Klassendiagramm des </w:t>
-      </w:r>
-      <w:proofErr w:type="spellStart"/>
-      <w:r>
-        <w:t>data</w:t>
-      </w:r>
-      <w:proofErr w:type="spellEnd"/>
-      <w:r>
-        <w:t>-Moduls mitsamt den implementierten Methoden ist aus Platzgründen in Anhang 1 zu sehen.</w:t>
-      </w:r>
-    </w:p>
-    <w:p/>
-    <w:p>
-      <w:r>
         <w:t>Für die Datenbankstruktur wurde ein ER-Diagramm erstellt, um die Zusammenhänge zu visualisieren. Dieses ist in der folgenden Abbildung 4 zu sehen und zeigt die unterschiedlichen Tabellen. Die Haupttabellen sind blau, die Beziehungstabellen gelb und die untergeordneten Tabellen orange markiert. Zusätzlich gibt es noch eine grün markierte Tabelle, die eben sowohl eine untergeordnete Tabelle als auch eine Beziehungstabelle ist. Alle Felder mit „ID“ im Namen sind von Typ „INTEGER“, die sonstigen Felder sind von Typ „TEXT“.</w:t>
       </w:r>
     </w:p>
@@ -9936,16 +9281,8 @@
         <w:rPr>
           <w:lang w:eastAsia="de-DE"/>
         </w:rPr>
-        <w:t xml:space="preserve">Selbsterklärung der Bedienelemente durch Tooltips oder </w:t>
-      </w:r>
-      <w:proofErr w:type="spellStart"/>
-      <w:r>
-        <w:rPr>
-          <w:lang w:eastAsia="de-DE"/>
-        </w:rPr>
-        <w:t>Quickinfos</w:t>
-      </w:r>
-      <w:proofErr w:type="spellEnd"/>
+        <w:t>Selbsterklärung der Bedienelemente durch Tooltips oder Quickinfos</w:t>
+      </w:r>
     </w:p>
     <w:p>
       <w:pPr>
@@ -10072,91 +9409,7 @@
         <w:rPr>
           <w:lang w:eastAsia="de-DE"/>
         </w:rPr>
-        <w:t>Für einige Tests ist es aber sinnvoll, eine vorab befüllte Datenbank zu nutzen, um bei eventuell auftretenden Fehlern in den Testfällen keinen Komplettstillstand der Tests zu riskieren. Hierfür wird eine Datenbank \</w:t>
-      </w:r>
-      <w:proofErr w:type="spellStart"/>
-      <w:r>
-        <w:rPr>
-          <w:lang w:eastAsia="de-DE"/>
-        </w:rPr>
-        <w:t>app</w:t>
-      </w:r>
-      <w:proofErr w:type="spellEnd"/>
-      <w:r>
-        <w:rPr>
-          <w:lang w:eastAsia="de-DE"/>
-        </w:rPr>
-        <w:t>\</w:t>
-      </w:r>
-      <w:proofErr w:type="spellStart"/>
-      <w:r>
-        <w:rPr>
-          <w:lang w:eastAsia="de-DE"/>
-        </w:rPr>
-        <w:t>data</w:t>
-      </w:r>
-      <w:proofErr w:type="spellEnd"/>
-      <w:r>
-        <w:rPr>
-          <w:lang w:eastAsia="de-DE"/>
-        </w:rPr>
-        <w:t>\</w:t>
-      </w:r>
-      <w:proofErr w:type="spellStart"/>
-      <w:r>
-        <w:rPr>
-          <w:lang w:eastAsia="de-DE"/>
-        </w:rPr>
-        <w:t>main_prefilled.db</w:t>
-      </w:r>
-      <w:proofErr w:type="spellEnd"/>
-      <w:r>
-        <w:rPr>
-          <w:lang w:eastAsia="de-DE"/>
-        </w:rPr>
-        <w:t xml:space="preserve"> mit ausgeliefert, die bei Bedarf als \</w:t>
-      </w:r>
-      <w:proofErr w:type="spellStart"/>
-      <w:r>
-        <w:rPr>
-          <w:lang w:eastAsia="de-DE"/>
-        </w:rPr>
-        <w:t>app</w:t>
-      </w:r>
-      <w:proofErr w:type="spellEnd"/>
-      <w:r>
-        <w:rPr>
-          <w:lang w:eastAsia="de-DE"/>
-        </w:rPr>
-        <w:t>\</w:t>
-      </w:r>
-      <w:proofErr w:type="spellStart"/>
-      <w:r>
-        <w:rPr>
-          <w:lang w:eastAsia="de-DE"/>
-        </w:rPr>
-        <w:t>data</w:t>
-      </w:r>
-      <w:proofErr w:type="spellEnd"/>
-      <w:r>
-        <w:rPr>
-          <w:lang w:eastAsia="de-DE"/>
-        </w:rPr>
-        <w:t>\</w:t>
-      </w:r>
-      <w:proofErr w:type="spellStart"/>
-      <w:r>
-        <w:rPr>
-          <w:lang w:eastAsia="de-DE"/>
-        </w:rPr>
-        <w:t>main.db</w:t>
-      </w:r>
-      <w:proofErr w:type="spellEnd"/>
-      <w:r>
-        <w:rPr>
-          <w:lang w:eastAsia="de-DE"/>
-        </w:rPr>
-        <w:t xml:space="preserve"> kopiert und verwendet werden kann.</w:t>
+        <w:t>Für einige Tests ist es aber sinnvoll, eine vorab befüllte Datenbank zu nutzen, um bei eventuell auftretenden Fehlern in den Testfällen keinen Komplettstillstand der Tests zu riskieren. Hierfür wird eine Datenbank \app\data\main_prefilled.db mit ausgeliefert, die bei Bedarf als \app\data\main.db kopiert und verwendet werden kann.</w:t>
       </w:r>
     </w:p>
     <w:p>
@@ -10342,49 +9595,7 @@
         <w:rPr>
           <w:lang w:eastAsia="de-DE"/>
         </w:rPr>
-        <w:t xml:space="preserve"> Die Datei \</w:t>
-      </w:r>
-      <w:proofErr w:type="spellStart"/>
-      <w:r>
-        <w:rPr>
-          <w:lang w:eastAsia="de-DE"/>
-        </w:rPr>
-        <w:t>app</w:t>
-      </w:r>
-      <w:proofErr w:type="spellEnd"/>
-      <w:r>
-        <w:rPr>
-          <w:lang w:eastAsia="de-DE"/>
-        </w:rPr>
-        <w:t>\</w:t>
-      </w:r>
-      <w:proofErr w:type="spellStart"/>
-      <w:r>
-        <w:rPr>
-          <w:lang w:eastAsia="de-DE"/>
-        </w:rPr>
-        <w:t>data</w:t>
-      </w:r>
-      <w:proofErr w:type="spellEnd"/>
-      <w:r>
-        <w:rPr>
-          <w:lang w:eastAsia="de-DE"/>
-        </w:rPr>
-        <w:t>\</w:t>
-      </w:r>
-      <w:proofErr w:type="spellStart"/>
-      <w:r>
-        <w:rPr>
-          <w:lang w:eastAsia="de-DE"/>
-        </w:rPr>
-        <w:t>main.db</w:t>
-      </w:r>
-      <w:proofErr w:type="spellEnd"/>
-      <w:r>
-        <w:rPr>
-          <w:lang w:eastAsia="de-DE"/>
-        </w:rPr>
-        <w:t xml:space="preserve"> existiert noch nicht.</w:t>
+        <w:t xml:space="preserve"> Die Datei \app\data\main.db existiert noch nicht.</w:t>
       </w:r>
     </w:p>
     <w:p>
@@ -10442,49 +9653,7 @@
         <w:rPr>
           <w:lang w:eastAsia="de-DE"/>
         </w:rPr>
-        <w:t xml:space="preserve"> Datei \</w:t>
-      </w:r>
-      <w:proofErr w:type="spellStart"/>
-      <w:r>
-        <w:rPr>
-          <w:lang w:eastAsia="de-DE"/>
-        </w:rPr>
-        <w:t>app</w:t>
-      </w:r>
-      <w:proofErr w:type="spellEnd"/>
-      <w:r>
-        <w:rPr>
-          <w:lang w:eastAsia="de-DE"/>
-        </w:rPr>
-        <w:t>\</w:t>
-      </w:r>
-      <w:proofErr w:type="spellStart"/>
-      <w:r>
-        <w:rPr>
-          <w:lang w:eastAsia="de-DE"/>
-        </w:rPr>
-        <w:t>data</w:t>
-      </w:r>
-      <w:proofErr w:type="spellEnd"/>
-      <w:r>
-        <w:rPr>
-          <w:lang w:eastAsia="de-DE"/>
-        </w:rPr>
-        <w:t>\</w:t>
-      </w:r>
-      <w:proofErr w:type="spellStart"/>
-      <w:r>
-        <w:rPr>
-          <w:lang w:eastAsia="de-DE"/>
-        </w:rPr>
-        <w:t>main.db</w:t>
-      </w:r>
-      <w:proofErr w:type="spellEnd"/>
-      <w:r>
-        <w:rPr>
-          <w:lang w:eastAsia="de-DE"/>
-        </w:rPr>
-        <w:t xml:space="preserve"> wird angelegt und enthält alle definierten Datenbanken mit den definierten Feldern. Die Applikation wird gestartet und zeigt den Hauptbildschirm mit der Auswahlmöglichkeit der anzulegenden Tabellen, verschiedenen Buttons, einem Platzhalter für die Übersicht der angelegten Objekte (Baumstruktur) und eine Kalenderansicht.</w:t>
+        <w:t xml:space="preserve"> Datei \app\data\main.db wird angelegt und enthält alle definierten Datenbanken mit den definierten Feldern. Die Applikation wird gestartet und zeigt den Hauptbildschirm mit der Auswahlmöglichkeit der anzulegenden Tabellen, verschiedenen Buttons, einem Platzhalter für die Übersicht der angelegten Objekte (Baumstruktur) und eine Kalenderansicht.</w:t>
       </w:r>
     </w:p>
     <w:p>
@@ -10498,15 +9667,115 @@
           <w:b/>
           <w:lang w:eastAsia="de-DE"/>
         </w:rPr>
-        <w:t>Tatsächliches Ergebnis</w:t>
-      </w:r>
-      <w:proofErr w:type="gramStart"/>
+        <w:t>Tatsächliches Ergebnis:</w:t>
+      </w:r>
+      <w:r>
+        <w:rPr>
+          <w:lang w:eastAsia="de-DE"/>
+        </w:rPr>
+        <w:t xml:space="preserve"> </w:t>
+      </w:r>
+      <w:r>
+        <w:rPr>
+          <w:color w:val="FF0000"/>
+          <w:lang w:eastAsia="de-DE"/>
+        </w:rPr>
+        <w:t>??</w:t>
+      </w:r>
+    </w:p>
+    <w:p>
+      <w:pPr>
+        <w:rPr>
+          <w:lang w:eastAsia="de-DE"/>
+        </w:rPr>
+      </w:pPr>
+    </w:p>
+    <w:p>
+      <w:pPr>
+        <w:pStyle w:val="berschrift3"/>
+        <w:rPr>
+          <w:lang w:eastAsia="de-DE"/>
+        </w:rPr>
+      </w:pPr>
+      <w:bookmarkStart w:id="62" w:name="_Toc176465485"/>
+      <w:r>
+        <w:rPr>
+          <w:lang w:eastAsia="de-DE"/>
+        </w:rPr>
+        <w:t>Testfall 2: Anlage einer Übung mit Speichern</w:t>
+      </w:r>
+      <w:bookmarkEnd w:id="62"/>
+    </w:p>
+    <w:p>
+      <w:pPr>
+        <w:rPr>
+          <w:lang w:eastAsia="de-DE"/>
+        </w:rPr>
+      </w:pPr>
       <w:r>
         <w:rPr>
           <w:b/>
           <w:lang w:eastAsia="de-DE"/>
         </w:rPr>
-        <w:t>:</w:t>
+        <w:t>Vorbedingungen:</w:t>
+      </w:r>
+      <w:r>
+        <w:rPr>
+          <w:lang w:eastAsia="de-DE"/>
+        </w:rPr>
+        <w:t xml:space="preserve"> Die Applikation ist gestartet</w:t>
+      </w:r>
+      <w:r>
+        <w:rPr>
+          <w:lang w:eastAsia="de-DE"/>
+        </w:rPr>
+        <w:t>, der User befindet sich auf dem Hauptbildschirm.</w:t>
+      </w:r>
+    </w:p>
+    <w:p>
+      <w:pPr>
+        <w:rPr>
+          <w:lang w:eastAsia="de-DE"/>
+        </w:rPr>
+      </w:pPr>
+      <w:r>
+        <w:rPr>
+          <w:b/>
+          <w:lang w:eastAsia="de-DE"/>
+        </w:rPr>
+        <w:t>Ablauf:</w:t>
+      </w:r>
+      <w:r>
+        <w:rPr>
+          <w:lang w:eastAsia="de-DE"/>
+        </w:rPr>
+        <w:t xml:space="preserve"> In der Combobox wird das Objekt „EXERCISE“ ausgewählt, danach wird auf den Button „</w:t>
+      </w:r>
+      <w:r>
+        <w:rPr>
+          <w:lang w:eastAsia="de-DE"/>
+        </w:rPr>
+        <w:t>Anlegen</w:t>
+      </w:r>
+      <w:r>
+        <w:rPr>
+          <w:lang w:eastAsia="de-DE"/>
+        </w:rPr>
+        <w:t>“ gedrückt. In dem daraufhin zu sehenden Bildschirm werden die Daten für die Übung eingegeben. Sind alle Daten eingegeben, wird auf den Button „Speichern“ gedrückt, woraufhin man zum Hauptbildschirm zurückgelangt.</w:t>
+      </w:r>
+    </w:p>
+    <w:p>
+      <w:pPr>
+        <w:rPr>
+          <w:lang w:eastAsia="de-DE"/>
+        </w:rPr>
+      </w:pPr>
+      <w:r>
+        <w:rPr>
+          <w:b/>
+          <w:lang w:eastAsia="de-DE"/>
+        </w:rPr>
+        <w:t>Erwartetes Ergebnis:</w:t>
       </w:r>
       <w:r>
         <w:rPr>
@@ -10516,12 +9785,51 @@
       </w:r>
       <w:r>
         <w:rPr>
+          <w:lang w:eastAsia="de-DE"/>
+        </w:rPr>
+        <w:t>Alle Felder sind bearbeitbar mit Ausnahme des Feldes „ID“. Die</w:t>
+      </w:r>
+      <w:r>
+        <w:rPr>
+          <w:lang w:eastAsia="de-DE"/>
+        </w:rPr>
+        <w:t xml:space="preserve"> eingegebenen Daten wurden zwischengespeichert und sind direkt auf dem Hauptbildschirm rechts in der Baumstruktur ersichtlich.</w:t>
+      </w:r>
+      <w:r>
+        <w:rPr>
+          <w:lang w:eastAsia="de-DE"/>
+        </w:rPr>
+        <w:t xml:space="preserve"> Es erscheint keine Fehlermeldung. Beim erneuten Aufruf des Anlagebildschirms von EXERCISE sind die eingegebenen Daten nicht mehr vorhanden.</w:t>
+      </w:r>
+    </w:p>
+    <w:p>
+      <w:pPr>
+        <w:rPr>
           <w:color w:val="FF0000"/>
           <w:lang w:eastAsia="de-DE"/>
         </w:rPr>
+      </w:pPr>
+      <w:r>
+        <w:rPr>
+          <w:b/>
+          <w:lang w:eastAsia="de-DE"/>
+        </w:rPr>
+        <w:lastRenderedPageBreak/>
+        <w:t>Tatsächliches Ergebnis:</w:t>
+      </w:r>
+      <w:r>
+        <w:rPr>
+          <w:lang w:eastAsia="de-DE"/>
+        </w:rPr>
+        <w:t xml:space="preserve"> </w:t>
+      </w:r>
+      <w:r>
+        <w:rPr>
+          <w:color w:val="FF0000"/>
+          <w:lang w:eastAsia="de-DE"/>
+        </w:rPr>
         <w:t>??</w:t>
       </w:r>
-      <w:proofErr w:type="gramEnd"/>
     </w:p>
     <w:p>
       <w:pPr>
@@ -10537,14 +9845,14 @@
           <w:lang w:eastAsia="de-DE"/>
         </w:rPr>
       </w:pPr>
-      <w:bookmarkStart w:id="62" w:name="_Toc176465485"/>
-      <w:r>
-        <w:rPr>
-          <w:lang w:eastAsia="de-DE"/>
-        </w:rPr>
-        <w:t>Testfall 2: Anlage einer Übung mit Speichern</w:t>
-      </w:r>
-      <w:bookmarkEnd w:id="62"/>
+      <w:bookmarkStart w:id="63" w:name="_Toc176465486"/>
+      <w:r>
+        <w:rPr>
+          <w:lang w:eastAsia="de-DE"/>
+        </w:rPr>
+        <w:t>Testfall 3: Anlage einer Übung mit Abbrechen</w:t>
+      </w:r>
+      <w:bookmarkEnd w:id="63"/>
     </w:p>
     <w:p>
       <w:pPr>
@@ -10565,12 +9873,6 @@
         </w:rPr>
         <w:t xml:space="preserve"> Die Applikation ist gestartet</w:t>
       </w:r>
-      <w:r>
-        <w:rPr>
-          <w:lang w:eastAsia="de-DE"/>
-        </w:rPr>
-        <w:t>, der User befindet sich auf dem Hauptbildschirm.</w:t>
-      </w:r>
     </w:p>
     <w:p>
       <w:pPr>
@@ -10589,19 +9891,7 @@
         <w:rPr>
           <w:lang w:eastAsia="de-DE"/>
         </w:rPr>
-        <w:t xml:space="preserve"> In der Combobox wird das Objekt „EXERCISE“ ausgewählt, danach wird auf den Button „</w:t>
-      </w:r>
-      <w:r>
-        <w:rPr>
-          <w:lang w:eastAsia="de-DE"/>
-        </w:rPr>
-        <w:t>Anlegen</w:t>
-      </w:r>
-      <w:r>
-        <w:rPr>
-          <w:lang w:eastAsia="de-DE"/>
-        </w:rPr>
-        <w:t>“ gedrückt. In dem daraufhin zu sehenden Bildschirm werden die Daten für die Übung eingegeben. Sind alle Daten eingegeben, wird auf den Button „Speichern“ gedrückt, woraufhin man zum Hauptbildschirm zurückgelangt.</w:t>
+        <w:t xml:space="preserve"> In der Combobox wird das Objekt „EXERCISE“ ausgewählt, danach wird auf den Button „Anlegen“ gedrückt. In dem daraufhin zu sehenden Bildschirm werden die Daten für die Übung eingegeben. Sind alle Daten eingegeben, wird auf den Button „Abbrechen“ gedrückt, woraufhin man zum Hauptbildschirm zurückgelangt.</w:t>
       </w:r>
     </w:p>
     <w:p>
@@ -10621,49 +9911,137 @@
         <w:rPr>
           <w:lang w:eastAsia="de-DE"/>
         </w:rPr>
+        <w:t xml:space="preserve"> Die eingegebenen Daten wurden nicht gespeichert und sind nicht in der Baumstruktur rechts auf dem Hauptbildschirm ersichtlich. Es erscheint keine Fehlermeldung. Beim erneuten Aufruf des Anlagebildschirms von EXERCISE sind die eingegebenen Daten nicht mehr vorhanden.</w:t>
+      </w:r>
+    </w:p>
+    <w:p>
+      <w:pPr>
+        <w:rPr>
+          <w:lang w:eastAsia="de-DE"/>
+        </w:rPr>
+      </w:pPr>
+      <w:r>
+        <w:rPr>
+          <w:b/>
+          <w:lang w:eastAsia="de-DE"/>
+        </w:rPr>
+        <w:t>Tatsächliches Ergebnis:</w:t>
+      </w:r>
+      <w:r>
+        <w:rPr>
+          <w:lang w:eastAsia="de-DE"/>
+        </w:rPr>
         <w:t xml:space="preserve"> </w:t>
       </w:r>
       <w:r>
         <w:rPr>
-          <w:lang w:eastAsia="de-DE"/>
-        </w:rPr>
-        <w:t>Alle Felder sind bearbeitbar mit Ausnahme des Feldes „ID“. Die</w:t>
-      </w:r>
-      <w:r>
-        <w:rPr>
-          <w:lang w:eastAsia="de-DE"/>
-        </w:rPr>
-        <w:t xml:space="preserve"> eingegebenen Daten wurden zwischengespeichert und sind direkt auf dem Hauptbildschirm rechts in der Baumstruktur ersichtlich.</w:t>
-      </w:r>
-      <w:r>
-        <w:rPr>
-          <w:lang w:eastAsia="de-DE"/>
-        </w:rPr>
-        <w:t xml:space="preserve"> Es erscheint keine Fehlermeldung. Beim erneuten Aufruf des Anlagebildschirms von EXERCISE sind die eingegebenen Daten nicht mehr vorhanden.</w:t>
-      </w:r>
-    </w:p>
-    <w:p>
-      <w:pPr>
-        <w:rPr>
           <w:color w:val="FF0000"/>
           <w:lang w:eastAsia="de-DE"/>
         </w:rPr>
+        <w:t>??</w:t>
+      </w:r>
+    </w:p>
+    <w:p>
+      <w:pPr>
+        <w:rPr>
+          <w:lang w:eastAsia="de-DE"/>
+        </w:rPr>
+      </w:pPr>
+    </w:p>
+    <w:p>
+      <w:pPr>
+        <w:pStyle w:val="berschrift3"/>
+        <w:rPr>
+          <w:lang w:eastAsia="de-DE"/>
+        </w:rPr>
+      </w:pPr>
+      <w:bookmarkStart w:id="64" w:name="_Toc176465487"/>
+      <w:r>
+        <w:rPr>
+          <w:lang w:eastAsia="de-DE"/>
+        </w:rPr>
+        <w:t>Testfall 4: Suchen einer angelegten Übung</w:t>
+      </w:r>
+      <w:bookmarkEnd w:id="64"/>
+    </w:p>
+    <w:p>
+      <w:pPr>
+        <w:rPr>
+          <w:lang w:eastAsia="de-DE"/>
+        </w:rPr>
       </w:pPr>
       <w:r>
         <w:rPr>
           <w:b/>
           <w:lang w:eastAsia="de-DE"/>
         </w:rPr>
-        <w:lastRenderedPageBreak/>
-        <w:t>Tatsächliches Ergebnis</w:t>
-      </w:r>
-      <w:proofErr w:type="gramStart"/>
+        <w:t>Vorbedingungen:</w:t>
+      </w:r>
+      <w:r>
+        <w:rPr>
+          <w:lang w:eastAsia="de-DE"/>
+        </w:rPr>
+        <w:t xml:space="preserve"> Testfall 2 wurde erfolgreich ausgeführt oder main_prefilled.db wurde geladen.</w:t>
+      </w:r>
+    </w:p>
+    <w:p>
+      <w:pPr>
+        <w:rPr>
+          <w:lang w:eastAsia="de-DE"/>
+        </w:rPr>
+      </w:pPr>
       <w:r>
         <w:rPr>
           <w:b/>
           <w:lang w:eastAsia="de-DE"/>
         </w:rPr>
-        <w:t>:</w:t>
+        <w:t>Ablauf:</w:t>
+      </w:r>
+      <w:r>
+        <w:rPr>
+          <w:lang w:eastAsia="de-DE"/>
+        </w:rPr>
+        <w:t xml:space="preserve"> In der Combobox wird das Objekt „EXERCISE“ ausgewählt, danach wird auf den Button „Suchen“ gedrückt. In dem daraufhin zu sehenden Bildschirm werden alle existierenden Übungen angezeigt, die mit einem Klick auf die Zeile markiert werden können.</w:t>
+      </w:r>
+    </w:p>
+    <w:p>
+      <w:pPr>
+        <w:rPr>
+          <w:lang w:eastAsia="de-DE"/>
+        </w:rPr>
+      </w:pPr>
+      <w:r>
+        <w:rPr>
+          <w:b/>
+          <w:lang w:eastAsia="de-DE"/>
+        </w:rPr>
+        <w:t>Erwartetes Ergebnis:</w:t>
+      </w:r>
+      <w:r>
+        <w:rPr>
+          <w:lang w:eastAsia="de-DE"/>
+        </w:rPr>
+        <w:t xml:space="preserve"> Die in Testfall 2 angelegte Übung wird im Suchbildschirm angezeigt und kann ausgewählt werden. Alternativ werden andere angelegte Übungen angezeigt und können ausgewählt werden.</w:t>
+      </w:r>
+      <w:r>
+        <w:rPr>
+          <w:lang w:eastAsia="de-DE"/>
+        </w:rPr>
+        <w:t xml:space="preserve"> Im Suchbildschirm wird außerdem die Baumstruktur der ausgewählten Objektebene („EXERCISE“) angezeigt.</w:t>
+      </w:r>
+    </w:p>
+    <w:p>
+      <w:pPr>
+        <w:rPr>
+          <w:lang w:eastAsia="de-DE"/>
+        </w:rPr>
+      </w:pPr>
+      <w:r>
+        <w:rPr>
+          <w:b/>
+          <w:lang w:eastAsia="de-DE"/>
+        </w:rPr>
+        <w:t>Tatsächliches Ergebnis:</w:t>
       </w:r>
       <w:r>
         <w:rPr>
@@ -10678,265 +10056,6 @@
         </w:rPr>
         <w:t>??</w:t>
       </w:r>
-      <w:proofErr w:type="gramEnd"/>
-    </w:p>
-    <w:p>
-      <w:pPr>
-        <w:rPr>
-          <w:lang w:eastAsia="de-DE"/>
-        </w:rPr>
-      </w:pPr>
-    </w:p>
-    <w:p>
-      <w:pPr>
-        <w:pStyle w:val="berschrift3"/>
-        <w:rPr>
-          <w:lang w:eastAsia="de-DE"/>
-        </w:rPr>
-      </w:pPr>
-      <w:bookmarkStart w:id="63" w:name="_Toc176465486"/>
-      <w:r>
-        <w:rPr>
-          <w:lang w:eastAsia="de-DE"/>
-        </w:rPr>
-        <w:t>Testfall 3: Anlage einer Übung mit Abbrechen</w:t>
-      </w:r>
-      <w:bookmarkEnd w:id="63"/>
-    </w:p>
-    <w:p>
-      <w:pPr>
-        <w:rPr>
-          <w:lang w:eastAsia="de-DE"/>
-        </w:rPr>
-      </w:pPr>
-      <w:r>
-        <w:rPr>
-          <w:b/>
-          <w:lang w:eastAsia="de-DE"/>
-        </w:rPr>
-        <w:t>Vorbedingungen:</w:t>
-      </w:r>
-      <w:r>
-        <w:rPr>
-          <w:lang w:eastAsia="de-DE"/>
-        </w:rPr>
-        <w:t xml:space="preserve"> Die Applikation ist gestartet</w:t>
-      </w:r>
-    </w:p>
-    <w:p>
-      <w:pPr>
-        <w:rPr>
-          <w:lang w:eastAsia="de-DE"/>
-        </w:rPr>
-      </w:pPr>
-      <w:r>
-        <w:rPr>
-          <w:b/>
-          <w:lang w:eastAsia="de-DE"/>
-        </w:rPr>
-        <w:t>Ablauf:</w:t>
-      </w:r>
-      <w:r>
-        <w:rPr>
-          <w:lang w:eastAsia="de-DE"/>
-        </w:rPr>
-        <w:t xml:space="preserve"> In der Combobox wird das Objekt „EXERCISE“ ausgewählt, danach wird auf den Button „Anlegen“ gedrückt. In dem daraufhin zu sehenden Bildschirm werden die Daten für die Übung eingegeben. Sind alle Daten eingegeben, wird auf den Button „Abbrechen“ gedrückt, woraufhin man zum Hauptbildschirm zurückgelangt.</w:t>
-      </w:r>
-    </w:p>
-    <w:p>
-      <w:pPr>
-        <w:rPr>
-          <w:lang w:eastAsia="de-DE"/>
-        </w:rPr>
-      </w:pPr>
-      <w:r>
-        <w:rPr>
-          <w:b/>
-          <w:lang w:eastAsia="de-DE"/>
-        </w:rPr>
-        <w:t>Erwartetes Ergebnis:</w:t>
-      </w:r>
-      <w:r>
-        <w:rPr>
-          <w:lang w:eastAsia="de-DE"/>
-        </w:rPr>
-        <w:t xml:space="preserve"> Die eingegebenen Daten wurden nicht gespeichert und sind nicht in der Baumstruktur rechts auf dem Hauptbildschirm ersichtlich. Es erscheint keine Fehlermeldung. Beim erneuten Aufruf des Anlagebildschirms von EXERCISE sind die eingegebenen Daten nicht mehr vorhanden.</w:t>
-      </w:r>
-    </w:p>
-    <w:p>
-      <w:pPr>
-        <w:rPr>
-          <w:lang w:eastAsia="de-DE"/>
-        </w:rPr>
-      </w:pPr>
-      <w:r>
-        <w:rPr>
-          <w:b/>
-          <w:lang w:eastAsia="de-DE"/>
-        </w:rPr>
-        <w:t>Tatsächliches Ergebnis</w:t>
-      </w:r>
-      <w:proofErr w:type="gramStart"/>
-      <w:r>
-        <w:rPr>
-          <w:b/>
-          <w:lang w:eastAsia="de-DE"/>
-        </w:rPr>
-        <w:t>:</w:t>
-      </w:r>
-      <w:r>
-        <w:rPr>
-          <w:lang w:eastAsia="de-DE"/>
-        </w:rPr>
-        <w:t xml:space="preserve"> </w:t>
-      </w:r>
-      <w:r>
-        <w:rPr>
-          <w:color w:val="FF0000"/>
-          <w:lang w:eastAsia="de-DE"/>
-        </w:rPr>
-        <w:t>??</w:t>
-      </w:r>
-      <w:proofErr w:type="gramEnd"/>
-    </w:p>
-    <w:p>
-      <w:pPr>
-        <w:rPr>
-          <w:lang w:eastAsia="de-DE"/>
-        </w:rPr>
-      </w:pPr>
-    </w:p>
-    <w:p>
-      <w:pPr>
-        <w:pStyle w:val="berschrift3"/>
-        <w:rPr>
-          <w:lang w:eastAsia="de-DE"/>
-        </w:rPr>
-      </w:pPr>
-      <w:bookmarkStart w:id="64" w:name="_Toc176465487"/>
-      <w:r>
-        <w:rPr>
-          <w:lang w:eastAsia="de-DE"/>
-        </w:rPr>
-        <w:t>Testfall 4: Suchen einer angelegten Übung</w:t>
-      </w:r>
-      <w:bookmarkEnd w:id="64"/>
-    </w:p>
-    <w:p>
-      <w:pPr>
-        <w:rPr>
-          <w:lang w:eastAsia="de-DE"/>
-        </w:rPr>
-      </w:pPr>
-      <w:r>
-        <w:rPr>
-          <w:b/>
-          <w:lang w:eastAsia="de-DE"/>
-        </w:rPr>
-        <w:t>Vorbedingungen:</w:t>
-      </w:r>
-      <w:r>
-        <w:rPr>
-          <w:lang w:eastAsia="de-DE"/>
-        </w:rPr>
-        <w:t xml:space="preserve"> Testfall 2 wurde erfolgreich ausgeführt oder </w:t>
-      </w:r>
-      <w:proofErr w:type="spellStart"/>
-      <w:r>
-        <w:rPr>
-          <w:lang w:eastAsia="de-DE"/>
-        </w:rPr>
-        <w:t>main_prefilled.db</w:t>
-      </w:r>
-      <w:proofErr w:type="spellEnd"/>
-      <w:r>
-        <w:rPr>
-          <w:lang w:eastAsia="de-DE"/>
-        </w:rPr>
-        <w:t xml:space="preserve"> wurde geladen.</w:t>
-      </w:r>
-    </w:p>
-    <w:p>
-      <w:pPr>
-        <w:rPr>
-          <w:lang w:eastAsia="de-DE"/>
-        </w:rPr>
-      </w:pPr>
-      <w:r>
-        <w:rPr>
-          <w:b/>
-          <w:lang w:eastAsia="de-DE"/>
-        </w:rPr>
-        <w:t>Ablauf:</w:t>
-      </w:r>
-      <w:r>
-        <w:rPr>
-          <w:lang w:eastAsia="de-DE"/>
-        </w:rPr>
-        <w:t xml:space="preserve"> In der Combobox wird das Objekt „EXERCISE“ ausgewählt, danach wird auf den Button „Suchen“ gedrückt. In dem daraufhin zu sehenden Bildschirm werden alle existierenden Übungen angezeigt, die mit einem Klick auf die Zeile markiert werden können.</w:t>
-      </w:r>
-    </w:p>
-    <w:p>
-      <w:pPr>
-        <w:rPr>
-          <w:lang w:eastAsia="de-DE"/>
-        </w:rPr>
-      </w:pPr>
-      <w:r>
-        <w:rPr>
-          <w:b/>
-          <w:lang w:eastAsia="de-DE"/>
-        </w:rPr>
-        <w:t>Erwartetes Ergebnis:</w:t>
-      </w:r>
-      <w:r>
-        <w:rPr>
-          <w:lang w:eastAsia="de-DE"/>
-        </w:rPr>
-        <w:t xml:space="preserve"> Die in Testfall 2 angelegte Übung wird im Suchbildschirm angezeigt und kann ausgewählt werden. Alternativ werden andere angelegte Übungen angezeigt und können ausgewählt werden.</w:t>
-      </w:r>
-      <w:r>
-        <w:rPr>
-          <w:lang w:eastAsia="de-DE"/>
-        </w:rPr>
-        <w:t xml:space="preserve"> Im Suchbildschirm wird außerdem die Baumstruktur der ausgewählten Objektebene („EXERCISE“) angezeigt.</w:t>
-      </w:r>
-    </w:p>
-    <w:p>
-      <w:pPr>
-        <w:rPr>
-          <w:lang w:eastAsia="de-DE"/>
-        </w:rPr>
-      </w:pPr>
-      <w:r>
-        <w:rPr>
-          <w:b/>
-          <w:lang w:eastAsia="de-DE"/>
-        </w:rPr>
-        <w:t>Tatsächliches Ergebnis</w:t>
-      </w:r>
-      <w:proofErr w:type="gramStart"/>
-      <w:r>
-        <w:rPr>
-          <w:b/>
-          <w:lang w:eastAsia="de-DE"/>
-        </w:rPr>
-        <w:t>:</w:t>
-      </w:r>
-      <w:r>
-        <w:rPr>
-          <w:lang w:eastAsia="de-DE"/>
-        </w:rPr>
-        <w:t xml:space="preserve"> </w:t>
-      </w:r>
-      <w:r>
-        <w:rPr>
-          <w:color w:val="FF0000"/>
-          <w:lang w:eastAsia="de-DE"/>
-        </w:rPr>
-        <w:t>??</w:t>
-      </w:r>
-      <w:proofErr w:type="gramEnd"/>
     </w:p>
     <w:p>
       <w:pPr>
@@ -11045,15 +10164,123 @@
           <w:b/>
           <w:lang w:eastAsia="de-DE"/>
         </w:rPr>
-        <w:t>Tatsächliches Ergebnis</w:t>
-      </w:r>
-      <w:proofErr w:type="gramStart"/>
+        <w:t>Tatsächliches Ergebnis:</w:t>
+      </w:r>
+      <w:r>
+        <w:rPr>
+          <w:lang w:eastAsia="de-DE"/>
+        </w:rPr>
+        <w:t xml:space="preserve"> </w:t>
+      </w:r>
+      <w:r>
+        <w:rPr>
+          <w:color w:val="FF0000"/>
+          <w:lang w:eastAsia="de-DE"/>
+        </w:rPr>
+        <w:t>??</w:t>
+      </w:r>
+    </w:p>
+    <w:p>
+      <w:pPr>
+        <w:rPr>
+          <w:lang w:eastAsia="de-DE"/>
+        </w:rPr>
+      </w:pPr>
+    </w:p>
+    <w:p>
+      <w:pPr>
+        <w:pStyle w:val="berschrift3"/>
+        <w:rPr>
+          <w:lang w:eastAsia="de-DE"/>
+        </w:rPr>
+      </w:pPr>
+      <w:bookmarkStart w:id="66" w:name="_Toc176465489"/>
+      <w:r>
+        <w:rPr>
+          <w:lang w:eastAsia="de-DE"/>
+        </w:rPr>
+        <w:t>Testfall 6: Bearbeiten einer gesuchten Übung</w:t>
+      </w:r>
+      <w:bookmarkEnd w:id="66"/>
+    </w:p>
+    <w:p>
+      <w:pPr>
+        <w:rPr>
+          <w:lang w:eastAsia="de-DE"/>
+        </w:rPr>
+      </w:pPr>
       <w:r>
         <w:rPr>
           <w:b/>
           <w:lang w:eastAsia="de-DE"/>
         </w:rPr>
-        <w:t>:</w:t>
+        <w:t>Vorbedingungen:</w:t>
+      </w:r>
+      <w:r>
+        <w:rPr>
+          <w:lang w:eastAsia="de-DE"/>
+        </w:rPr>
+        <w:t xml:space="preserve"> Testfall 4 wurde erfolgreich ausgeführt und der Suchbildschirm wird noch angezeigt.</w:t>
+      </w:r>
+    </w:p>
+    <w:p>
+      <w:pPr>
+        <w:rPr>
+          <w:lang w:eastAsia="de-DE"/>
+        </w:rPr>
+      </w:pPr>
+      <w:r>
+        <w:rPr>
+          <w:b/>
+          <w:lang w:eastAsia="de-DE"/>
+        </w:rPr>
+        <w:t>Ablauf:</w:t>
+      </w:r>
+      <w:r>
+        <w:rPr>
+          <w:lang w:eastAsia="de-DE"/>
+        </w:rPr>
+        <w:t xml:space="preserve"> Eine angezeigte Übung wird ausgewählt und durch Drücken des „Bearbeiten“ Buttons wird die ausgewählte Übung im Bearbeitungsmodus angezeigt. Nach Bearbeitung eines oder mehrerer Felder wird durch Drücken des „Speichern“ Buttons auf den Hauptbildschirm zurückgekehrt. Alternativ kann auch der „Abbrechen“ Button betätigt werden, um die Bearbeitung ohne Speichern der evtl. geänderten Daten zu verlassen.</w:t>
+      </w:r>
+    </w:p>
+    <w:p>
+      <w:pPr>
+        <w:rPr>
+          <w:lang w:eastAsia="de-DE"/>
+        </w:rPr>
+      </w:pPr>
+      <w:r>
+        <w:rPr>
+          <w:b/>
+          <w:lang w:eastAsia="de-DE"/>
+        </w:rPr>
+        <w:t>Erwartetes Ergebnis:</w:t>
+      </w:r>
+      <w:r>
+        <w:rPr>
+          <w:lang w:eastAsia="de-DE"/>
+        </w:rPr>
+        <w:t xml:space="preserve"> Die ausgewählte Übung wird im Bearbeitungsmodus angezeigt, d.h. alle Felder bis auf das Feld „ID“ sind bearbeitbar. Die Eingaben werden bei Betätigung des „Speichern“ Buttons zwischengespeichert und sind auf dem Hauptbildschirm in der Baumstruktur rechts ersichtlich. Alternativ bei Betätigung des „Abbrechen“ Buttons werden die Datenänderungen verworfen und die Baumstruktur hat sich bzgl. der ausgewählten Übung nicht verändert.</w:t>
+      </w:r>
+      <w:r>
+        <w:rPr>
+          <w:lang w:eastAsia="de-DE"/>
+        </w:rPr>
+        <w:t xml:space="preserve"> Falls die Übung bereits zu anderen untergeordneten Objekten verknüpft wurde, werden diese Verknüpfungen in den Tabellen im Bearbeitungsbildschirm als markierte Zeilen angezeigt. Wenn hier die Markierungen geändert werden, wird dies ebenfalls gespeichert und später in der Baumstruktur angezeigt.</w:t>
+      </w:r>
+    </w:p>
+    <w:p>
+      <w:pPr>
+        <w:rPr>
+          <w:lang w:eastAsia="de-DE"/>
+        </w:rPr>
+      </w:pPr>
+      <w:r>
+        <w:rPr>
+          <w:b/>
+          <w:lang w:eastAsia="de-DE"/>
+        </w:rPr>
+        <w:t>Tatsächliches Ergebnis:</w:t>
       </w:r>
       <w:r>
         <w:rPr>
@@ -11068,7 +10295,6 @@
         </w:rPr>
         <w:t>??</w:t>
       </w:r>
-      <w:proofErr w:type="gramEnd"/>
     </w:p>
     <w:p>
       <w:pPr>
@@ -11084,14 +10310,14 @@
           <w:lang w:eastAsia="de-DE"/>
         </w:rPr>
       </w:pPr>
-      <w:bookmarkStart w:id="66" w:name="_Toc176465489"/>
-      <w:r>
-        <w:rPr>
-          <w:lang w:eastAsia="de-DE"/>
-        </w:rPr>
-        <w:t>Testfall 6: Bearbeiten einer gesuchten Übung</w:t>
-      </w:r>
-      <w:bookmarkEnd w:id="66"/>
+      <w:bookmarkStart w:id="67" w:name="_Toc176465490"/>
+      <w:r>
+        <w:rPr>
+          <w:lang w:eastAsia="de-DE"/>
+        </w:rPr>
+        <w:t>Testfall 7: Speichern der Änderungen auf der Datenbank</w:t>
+      </w:r>
+      <w:bookmarkEnd w:id="67"/>
     </w:p>
     <w:p>
       <w:pPr>
@@ -11110,7 +10336,7 @@
         <w:rPr>
           <w:lang w:eastAsia="de-DE"/>
         </w:rPr>
-        <w:t xml:space="preserve"> Testfall 4 wurde erfolgreich ausgeführt und der Suchbildschirm wird noch angezeigt.</w:t>
+        <w:t xml:space="preserve"> Es wurden Änderungen an den Daten getätigt, die noch nicht auf der Datenbank gesichert sind, z.B. durch Testfall 2 oder Testfall 6.</w:t>
       </w:r>
     </w:p>
     <w:p>
@@ -11130,7 +10356,7 @@
         <w:rPr>
           <w:lang w:eastAsia="de-DE"/>
         </w:rPr>
-        <w:t xml:space="preserve"> Eine angezeigte Übung wird ausgewählt und durch Drücken des „Bearbeiten“ Buttons wird die ausgewählte Übung im Bearbeitungsmodus angezeigt. Nach Bearbeitung eines oder mehrerer Felder wird durch Drücken des „Speichern“ Buttons auf den Hauptbildschirm zurückgekehrt. Alternativ kann auch der „Abbrechen“ Button betätigt werden, um die Bearbeitung ohne Speichern der evtl. geänderten Daten zu verlassen.</w:t>
+        <w:t xml:space="preserve"> Nach Durchlaufen von Testfall 2 oder Testfall 6 (Anlage oder Bearbeitung) wird auf dem Hauptbildschirm der Button „Änderungen auf Datenbank sichern“ gedrückt, wodurch die bisher nur zwischengespeicherten Daten in die Datenbank geschrieben werden.</w:t>
       </w:r>
     </w:p>
     <w:p>
@@ -11150,13 +10376,7 @@
         <w:rPr>
           <w:lang w:eastAsia="de-DE"/>
         </w:rPr>
-        <w:t xml:space="preserve"> Die ausgewählte Übung wird im Bearbeitungsmodus angezeigt, d.h. alle Felder bis auf das Feld „ID“ sind bearbeitbar. Die Eingaben werden bei Betätigung des „Speichern“ Buttons zwischengespeichert und sind auf dem Hauptbildschirm in der Baumstruktur rechts ersichtlich. Alternativ bei Betätigung des „Abbrechen“ Buttons werden die Datenänderungen verworfen und die Baumstruktur hat sich bzgl. der ausgewählten Übung nicht verändert.</w:t>
-      </w:r>
-      <w:r>
-        <w:rPr>
-          <w:lang w:eastAsia="de-DE"/>
-        </w:rPr>
-        <w:t xml:space="preserve"> Falls die Übung bereits zu anderen untergeordneten Objekten verknüpft wurde, werden diese Verknüpfungen in den Tabellen im Bearbeitungsbildschirm als markierte Zeilen angezeigt. Wenn hier die Markierungen geändert werden, wird dies ebenfalls gespeichert und später in der Baumstruktur angezeigt.</w:t>
+        <w:t xml:space="preserve"> Nachdem der Button gedrückt wurde, sollte sich das Änderungsdatum der Datenbankdatei \app\data\main.db auf das aktuelle Datum und die aktuelle Uhrzeit geändert haben. Außerdem sollten beim nächsten Applikationsstart die gemachten Änderungen in den Objekten direkt auf dem Hauptbildschirm in der Baumstruktur rechts ersichtlich sein.</w:t>
       </w:r>
     </w:p>
     <w:p>
@@ -11170,15 +10390,7 @@
           <w:b/>
           <w:lang w:eastAsia="de-DE"/>
         </w:rPr>
-        <w:t>Tatsächliches Ergebnis</w:t>
-      </w:r>
-      <w:proofErr w:type="gramStart"/>
-      <w:r>
-        <w:rPr>
-          <w:b/>
-          <w:lang w:eastAsia="de-DE"/>
-        </w:rPr>
-        <w:t>:</w:t>
+        <w:t>Tatsächliches Ergebnis:</w:t>
       </w:r>
       <w:r>
         <w:rPr>
@@ -11193,168 +10405,6 @@
         </w:rPr>
         <w:t>??</w:t>
       </w:r>
-      <w:proofErr w:type="gramEnd"/>
-    </w:p>
-    <w:p>
-      <w:pPr>
-        <w:rPr>
-          <w:lang w:eastAsia="de-DE"/>
-        </w:rPr>
-      </w:pPr>
-    </w:p>
-    <w:p>
-      <w:pPr>
-        <w:pStyle w:val="berschrift3"/>
-        <w:rPr>
-          <w:lang w:eastAsia="de-DE"/>
-        </w:rPr>
-      </w:pPr>
-      <w:bookmarkStart w:id="67" w:name="_Toc176465490"/>
-      <w:r>
-        <w:rPr>
-          <w:lang w:eastAsia="de-DE"/>
-        </w:rPr>
-        <w:t>Testfall 7: Speichern der Änderungen auf der Datenbank</w:t>
-      </w:r>
-      <w:bookmarkEnd w:id="67"/>
-    </w:p>
-    <w:p>
-      <w:pPr>
-        <w:rPr>
-          <w:lang w:eastAsia="de-DE"/>
-        </w:rPr>
-      </w:pPr>
-      <w:r>
-        <w:rPr>
-          <w:b/>
-          <w:lang w:eastAsia="de-DE"/>
-        </w:rPr>
-        <w:t>Vorbedingungen:</w:t>
-      </w:r>
-      <w:r>
-        <w:rPr>
-          <w:lang w:eastAsia="de-DE"/>
-        </w:rPr>
-        <w:t xml:space="preserve"> Es wurden Änderungen an den Daten getätigt, die noch nicht auf der Datenbank gesichert sind, z.B. durch Testfall 2 oder Testfall 6.</w:t>
-      </w:r>
-    </w:p>
-    <w:p>
-      <w:pPr>
-        <w:rPr>
-          <w:lang w:eastAsia="de-DE"/>
-        </w:rPr>
-      </w:pPr>
-      <w:r>
-        <w:rPr>
-          <w:b/>
-          <w:lang w:eastAsia="de-DE"/>
-        </w:rPr>
-        <w:t>Ablauf:</w:t>
-      </w:r>
-      <w:r>
-        <w:rPr>
-          <w:lang w:eastAsia="de-DE"/>
-        </w:rPr>
-        <w:t xml:space="preserve"> Nach Durchlaufen von Testfall 2 oder Testfall 6 (Anlage oder Bearbeitung) wird auf dem Hauptbildschirm der Button „Änderungen auf Datenbank sichern“ gedrückt, wodurch die bisher nur zwischengespeicherten Daten in die Datenbank geschrieben werden.</w:t>
-      </w:r>
-    </w:p>
-    <w:p>
-      <w:pPr>
-        <w:rPr>
-          <w:lang w:eastAsia="de-DE"/>
-        </w:rPr>
-      </w:pPr>
-      <w:r>
-        <w:rPr>
-          <w:b/>
-          <w:lang w:eastAsia="de-DE"/>
-        </w:rPr>
-        <w:t>Erwartetes Ergebnis:</w:t>
-      </w:r>
-      <w:r>
-        <w:rPr>
-          <w:lang w:eastAsia="de-DE"/>
-        </w:rPr>
-        <w:t xml:space="preserve"> Nachdem der Button gedrückt wurde, sollte sich das Änderungsdatum der Datenbankdatei \</w:t>
-      </w:r>
-      <w:proofErr w:type="spellStart"/>
-      <w:r>
-        <w:rPr>
-          <w:lang w:eastAsia="de-DE"/>
-        </w:rPr>
-        <w:t>app</w:t>
-      </w:r>
-      <w:proofErr w:type="spellEnd"/>
-      <w:r>
-        <w:rPr>
-          <w:lang w:eastAsia="de-DE"/>
-        </w:rPr>
-        <w:t>\</w:t>
-      </w:r>
-      <w:proofErr w:type="spellStart"/>
-      <w:r>
-        <w:rPr>
-          <w:lang w:eastAsia="de-DE"/>
-        </w:rPr>
-        <w:t>data</w:t>
-      </w:r>
-      <w:proofErr w:type="spellEnd"/>
-      <w:r>
-        <w:rPr>
-          <w:lang w:eastAsia="de-DE"/>
-        </w:rPr>
-        <w:t>\</w:t>
-      </w:r>
-      <w:proofErr w:type="spellStart"/>
-      <w:r>
-        <w:rPr>
-          <w:lang w:eastAsia="de-DE"/>
-        </w:rPr>
-        <w:t>main.db</w:t>
-      </w:r>
-      <w:proofErr w:type="spellEnd"/>
-      <w:r>
-        <w:rPr>
-          <w:lang w:eastAsia="de-DE"/>
-        </w:rPr>
-        <w:t xml:space="preserve"> auf das aktuelle Datum und die aktuelle Uhrzeit geändert haben. Außerdem sollten beim nächsten Applikationsstart die gemachten Änderungen in den Objekten direkt auf dem Hauptbildschirm in der Baumstruktur rechts ersichtlich sein.</w:t>
-      </w:r>
-    </w:p>
-    <w:p>
-      <w:pPr>
-        <w:rPr>
-          <w:lang w:eastAsia="de-DE"/>
-        </w:rPr>
-      </w:pPr>
-      <w:r>
-        <w:rPr>
-          <w:b/>
-          <w:lang w:eastAsia="de-DE"/>
-        </w:rPr>
-        <w:t>Tatsächliches Ergebnis</w:t>
-      </w:r>
-      <w:proofErr w:type="gramStart"/>
-      <w:r>
-        <w:rPr>
-          <w:b/>
-          <w:lang w:eastAsia="de-DE"/>
-        </w:rPr>
-        <w:t>:</w:t>
-      </w:r>
-      <w:r>
-        <w:rPr>
-          <w:lang w:eastAsia="de-DE"/>
-        </w:rPr>
-        <w:t xml:space="preserve"> </w:t>
-      </w:r>
-      <w:r>
-        <w:rPr>
-          <w:color w:val="FF0000"/>
-          <w:lang w:eastAsia="de-DE"/>
-        </w:rPr>
-        <w:t>??</w:t>
-      </w:r>
-      <w:proofErr w:type="gramEnd"/>
     </w:p>
     <w:p>
       <w:pPr>
@@ -11461,49 +10511,7 @@
         <w:rPr>
           <w:lang w:eastAsia="de-DE"/>
         </w:rPr>
-        <w:t xml:space="preserve"> Nachdem der Button gedrückt wurde, sollte sich die Datenbankdatei \</w:t>
-      </w:r>
-      <w:proofErr w:type="spellStart"/>
-      <w:r>
-        <w:rPr>
-          <w:lang w:eastAsia="de-DE"/>
-        </w:rPr>
-        <w:t>app</w:t>
-      </w:r>
-      <w:proofErr w:type="spellEnd"/>
-      <w:r>
-        <w:rPr>
-          <w:lang w:eastAsia="de-DE"/>
-        </w:rPr>
-        <w:t>\</w:t>
-      </w:r>
-      <w:proofErr w:type="spellStart"/>
-      <w:r>
-        <w:rPr>
-          <w:lang w:eastAsia="de-DE"/>
-        </w:rPr>
-        <w:t>data</w:t>
-      </w:r>
-      <w:proofErr w:type="spellEnd"/>
-      <w:r>
-        <w:rPr>
-          <w:lang w:eastAsia="de-DE"/>
-        </w:rPr>
-        <w:t>\</w:t>
-      </w:r>
-      <w:proofErr w:type="spellStart"/>
-      <w:r>
-        <w:rPr>
-          <w:lang w:eastAsia="de-DE"/>
-        </w:rPr>
-        <w:t>main.db</w:t>
-      </w:r>
-      <w:proofErr w:type="spellEnd"/>
-      <w:r>
-        <w:rPr>
-          <w:lang w:eastAsia="de-DE"/>
-        </w:rPr>
-        <w:t xml:space="preserve"> nicht verändert haben. Außerdem sollten die Daten in der Baumstruktur rechts auf dem Hauptbildschirm den Datenstand widerspiegeln, der vor den gemachten Änderungen bestand. Beim Suchen sollte ein ggf. angelegtes und verworfenes Objekt nicht mehr zu finden sein.</w:t>
+        <w:t xml:space="preserve"> Nachdem der Button gedrückt wurde, sollte sich die Datenbankdatei \app\data\main.db nicht verändert haben. Außerdem sollten die Daten in der Baumstruktur rechts auf dem Hauptbildschirm den Datenstand widerspiegeln, der vor den gemachten Änderungen bestand. Beim Suchen sollte ein ggf. angelegtes und verworfenes Objekt nicht mehr zu finden sein.</w:t>
       </w:r>
     </w:p>
     <w:p>
@@ -11517,15 +10525,117 @@
           <w:b/>
           <w:lang w:eastAsia="de-DE"/>
         </w:rPr>
-        <w:t>Tatsächliches Ergebnis</w:t>
-      </w:r>
-      <w:proofErr w:type="gramStart"/>
+        <w:t>Tatsächliches Ergebnis:</w:t>
+      </w:r>
+      <w:r>
+        <w:rPr>
+          <w:lang w:eastAsia="de-DE"/>
+        </w:rPr>
+        <w:t xml:space="preserve"> </w:t>
+      </w:r>
+      <w:r>
+        <w:rPr>
+          <w:color w:val="FF0000"/>
+          <w:lang w:eastAsia="de-DE"/>
+        </w:rPr>
+        <w:t>??</w:t>
+      </w:r>
+    </w:p>
+    <w:p>
+      <w:pPr>
+        <w:rPr>
+          <w:lang w:eastAsia="de-DE"/>
+        </w:rPr>
+      </w:pPr>
+    </w:p>
+    <w:p>
+      <w:pPr>
+        <w:pStyle w:val="berschrift3"/>
+        <w:rPr>
+          <w:lang w:eastAsia="de-DE"/>
+        </w:rPr>
+      </w:pPr>
+      <w:bookmarkStart w:id="69" w:name="_Toc176465492"/>
+      <w:r>
+        <w:rPr>
+          <w:lang w:eastAsia="de-DE"/>
+        </w:rPr>
+        <w:t>Testfall 9: Anlegen und Verknüpfen eines Objektes</w:t>
+      </w:r>
+      <w:bookmarkEnd w:id="69"/>
+    </w:p>
+    <w:p>
+      <w:pPr>
+        <w:rPr>
+          <w:lang w:eastAsia="de-DE"/>
+        </w:rPr>
+      </w:pPr>
       <w:r>
         <w:rPr>
           <w:b/>
           <w:lang w:eastAsia="de-DE"/>
         </w:rPr>
-        <w:t>:</w:t>
+        <w:t>Vorbedingungen:</w:t>
+      </w:r>
+      <w:r>
+        <w:rPr>
+          <w:lang w:eastAsia="de-DE"/>
+        </w:rPr>
+        <w:t xml:space="preserve"> Es existiert bereits ein Objekt, z.B. eine Übung durch die erfolgreiche Durchführung von Testfall 2. Der User befindet sich auf dem Hauptbildschirm.</w:t>
+      </w:r>
+    </w:p>
+    <w:p>
+      <w:pPr>
+        <w:rPr>
+          <w:lang w:eastAsia="de-DE"/>
+        </w:rPr>
+      </w:pPr>
+      <w:r>
+        <w:rPr>
+          <w:b/>
+          <w:lang w:eastAsia="de-DE"/>
+        </w:rPr>
+        <w:t>Ablauf:</w:t>
+      </w:r>
+      <w:r>
+        <w:rPr>
+          <w:lang w:eastAsia="de-DE"/>
+        </w:rPr>
+        <w:t xml:space="preserve"> In der Combobox wird ein Objekt ausgewählt, z.B. „UNIT“. Danach wird auf den Button „Anlegen“ gedrückt. In dem daraufhin zu sehenden Bildschirm werden die Daten für das Objekt eingegeben. Zusätzlich wird in den Tabellen unterhalb der Datenfelder ein Objekt einer anderen Objektart ausgewählt, die zum aktuellen Objekt verknüpft werden soll. Es können auch mehrere Objekte gleichzeitig verknüpft werden. Sind alle Daten eingegeben, wird auf den Button „Speichern“ gedrückt, woraufhin man zum Hauptbildschirm zurückgelangt.</w:t>
+      </w:r>
+    </w:p>
+    <w:p>
+      <w:pPr>
+        <w:rPr>
+          <w:lang w:eastAsia="de-DE"/>
+        </w:rPr>
+      </w:pPr>
+      <w:r>
+        <w:rPr>
+          <w:b/>
+          <w:lang w:eastAsia="de-DE"/>
+        </w:rPr>
+        <w:t>Erwartetes Ergebnis:</w:t>
+      </w:r>
+      <w:r>
+        <w:rPr>
+          <w:lang w:eastAsia="de-DE"/>
+        </w:rPr>
+        <w:t xml:space="preserve"> Die eingegebenen Daten wurden analog Testfall 2 zwischengespeichert und sind in der Baumstruktur rechts auf dem Hauptbildschirm ersichtlich. Zusätzlich kann die Ebene des angelegten (Haupt-) Objektes aufgeklappt werden, worunter man die damit verknüpften Objekte sieht. Die verknüpften Objekte sind ebenfalls im Anzeige-/Bearbeitungsbildschirm des Hauptobjektes ersichtlich und können im Bearbeitungsbildschirm auch geändert werden (siehe analog dazu Testfälle 5 und 6).</w:t>
+      </w:r>
+    </w:p>
+    <w:p>
+      <w:pPr>
+        <w:rPr>
+          <w:lang w:eastAsia="de-DE"/>
+        </w:rPr>
+      </w:pPr>
+      <w:r>
+        <w:rPr>
+          <w:b/>
+          <w:lang w:eastAsia="de-DE"/>
+        </w:rPr>
+        <w:t>Tatsächliches Ergebnis:</w:t>
       </w:r>
       <w:r>
         <w:rPr>
@@ -11540,126 +10650,6 @@
         </w:rPr>
         <w:t>??</w:t>
       </w:r>
-      <w:proofErr w:type="gramEnd"/>
-    </w:p>
-    <w:p>
-      <w:pPr>
-        <w:rPr>
-          <w:lang w:eastAsia="de-DE"/>
-        </w:rPr>
-      </w:pPr>
-    </w:p>
-    <w:p>
-      <w:pPr>
-        <w:pStyle w:val="berschrift3"/>
-        <w:rPr>
-          <w:lang w:eastAsia="de-DE"/>
-        </w:rPr>
-      </w:pPr>
-      <w:bookmarkStart w:id="69" w:name="_Toc176465492"/>
-      <w:r>
-        <w:rPr>
-          <w:lang w:eastAsia="de-DE"/>
-        </w:rPr>
-        <w:t>Testfall 9: Anlegen und Verknüpfen eines Objektes</w:t>
-      </w:r>
-      <w:bookmarkEnd w:id="69"/>
-    </w:p>
-    <w:p>
-      <w:pPr>
-        <w:rPr>
-          <w:lang w:eastAsia="de-DE"/>
-        </w:rPr>
-      </w:pPr>
-      <w:r>
-        <w:rPr>
-          <w:b/>
-          <w:lang w:eastAsia="de-DE"/>
-        </w:rPr>
-        <w:t>Vorbedingungen:</w:t>
-      </w:r>
-      <w:r>
-        <w:rPr>
-          <w:lang w:eastAsia="de-DE"/>
-        </w:rPr>
-        <w:t xml:space="preserve"> Es existiert bereits ein Objekt, z.B. eine Übung durch die erfolgreiche Durchführung von Testfall 2. Der User befindet sich auf dem Hauptbildschirm.</w:t>
-      </w:r>
-    </w:p>
-    <w:p>
-      <w:pPr>
-        <w:rPr>
-          <w:lang w:eastAsia="de-DE"/>
-        </w:rPr>
-      </w:pPr>
-      <w:r>
-        <w:rPr>
-          <w:b/>
-          <w:lang w:eastAsia="de-DE"/>
-        </w:rPr>
-        <w:t>Ablauf:</w:t>
-      </w:r>
-      <w:r>
-        <w:rPr>
-          <w:lang w:eastAsia="de-DE"/>
-        </w:rPr>
-        <w:t xml:space="preserve"> In der Combobox wird ein Objekt ausgewählt, z.B. „UNIT“. Danach wird auf den Button „Anlegen“ gedrückt. In dem daraufhin zu sehenden Bildschirm werden die Daten für das Objekt eingegeben. Zusätzlich wird in den Tabellen unterhalb der Datenfelder ein Objekt einer anderen Objektart ausgewählt, die zum aktuellen Objekt verknüpft werden soll. Es können auch mehrere Objekte gleichzeitig verknüpft werden. Sind alle Daten eingegeben, wird auf den Button „Speichern“ gedrückt, woraufhin man zum Hauptbildschirm zurückgelangt.</w:t>
-      </w:r>
-    </w:p>
-    <w:p>
-      <w:pPr>
-        <w:rPr>
-          <w:lang w:eastAsia="de-DE"/>
-        </w:rPr>
-      </w:pPr>
-      <w:r>
-        <w:rPr>
-          <w:b/>
-          <w:lang w:eastAsia="de-DE"/>
-        </w:rPr>
-        <w:t>Erwartetes Ergebnis:</w:t>
-      </w:r>
-      <w:r>
-        <w:rPr>
-          <w:lang w:eastAsia="de-DE"/>
-        </w:rPr>
-        <w:t xml:space="preserve"> Die eingegebenen Daten wurden analog Testfall 2 zwischengespeichert und sind in der Baumstruktur rechts auf dem Hauptbildschirm ersichtlich. Zusätzlich kann die Ebene des angelegten (Haupt-) Objektes aufgeklappt werden, worunter man die damit verknüpften Objekte sieht. Die verknüpften Objekte sind ebenfalls im Anzeige-/Bearbeitungsbildschirm des Hauptobjektes ersichtlich und können im Bearbeitungsbildschirm auch geändert werden (siehe analog dazu Testfälle 5 und 6).</w:t>
-      </w:r>
-    </w:p>
-    <w:p>
-      <w:pPr>
-        <w:rPr>
-          <w:lang w:eastAsia="de-DE"/>
-        </w:rPr>
-      </w:pPr>
-      <w:r>
-        <w:rPr>
-          <w:b/>
-          <w:lang w:eastAsia="de-DE"/>
-        </w:rPr>
-        <w:t>Tatsächliches Ergebnis</w:t>
-      </w:r>
-      <w:proofErr w:type="gramStart"/>
-      <w:r>
-        <w:rPr>
-          <w:b/>
-          <w:lang w:eastAsia="de-DE"/>
-        </w:rPr>
-        <w:t>:</w:t>
-      </w:r>
-      <w:r>
-        <w:rPr>
-          <w:lang w:eastAsia="de-DE"/>
-        </w:rPr>
-        <w:t xml:space="preserve"> </w:t>
-      </w:r>
-      <w:r>
-        <w:rPr>
-          <w:color w:val="FF0000"/>
-          <w:lang w:eastAsia="de-DE"/>
-        </w:rPr>
-        <w:t>??</w:t>
-      </w:r>
-      <w:proofErr w:type="gramEnd"/>
     </w:p>
     <w:p>
       <w:pPr>
@@ -11757,16 +10747,7 @@
           <w:bCs w:val="0"/>
           <w:lang w:eastAsia="de-DE"/>
         </w:rPr>
-        <w:t>Tatsächliches Ergebnis</w:t>
-      </w:r>
-      <w:proofErr w:type="gramStart"/>
-      <w:r>
-        <w:rPr>
-          <w:b/>
-          <w:bCs w:val="0"/>
-          <w:lang w:eastAsia="de-DE"/>
-        </w:rPr>
-        <w:t>:</w:t>
+        <w:t>Tatsächliches Ergebnis:</w:t>
       </w:r>
       <w:r>
         <w:rPr>
@@ -11781,7 +10762,6 @@
         </w:rPr>
         <w:t>??</w:t>
       </w:r>
-      <w:proofErr w:type="gramEnd"/>
     </w:p>
     <w:p>
       <w:pPr>
@@ -11884,91 +10864,7 @@
         <w:rPr>
           <w:lang w:eastAsia="de-DE"/>
         </w:rPr>
-        <w:t>Nach der Durchführung aller Testfälle kann die Datenbankdatei \</w:t>
-      </w:r>
-      <w:proofErr w:type="spellStart"/>
-      <w:r>
-        <w:rPr>
-          <w:lang w:eastAsia="de-DE"/>
-        </w:rPr>
-        <w:t>app</w:t>
-      </w:r>
-      <w:proofErr w:type="spellEnd"/>
-      <w:r>
-        <w:rPr>
-          <w:lang w:eastAsia="de-DE"/>
-        </w:rPr>
-        <w:t>\</w:t>
-      </w:r>
-      <w:proofErr w:type="spellStart"/>
-      <w:r>
-        <w:rPr>
-          <w:lang w:eastAsia="de-DE"/>
-        </w:rPr>
-        <w:t>data</w:t>
-      </w:r>
-      <w:proofErr w:type="spellEnd"/>
-      <w:r>
-        <w:rPr>
-          <w:lang w:eastAsia="de-DE"/>
-        </w:rPr>
-        <w:t>\</w:t>
-      </w:r>
-      <w:proofErr w:type="spellStart"/>
-      <w:r>
-        <w:rPr>
-          <w:lang w:eastAsia="de-DE"/>
-        </w:rPr>
-        <w:t>main.db</w:t>
-      </w:r>
-      <w:proofErr w:type="spellEnd"/>
-      <w:r>
-        <w:rPr>
-          <w:lang w:eastAsia="de-DE"/>
-        </w:rPr>
-        <w:t xml:space="preserve"> entweder gelöscht oder durch eine Kopie der vorbereiteten Datenbankdatei \</w:t>
-      </w:r>
-      <w:proofErr w:type="spellStart"/>
-      <w:r>
-        <w:rPr>
-          <w:lang w:eastAsia="de-DE"/>
-        </w:rPr>
-        <w:t>app</w:t>
-      </w:r>
-      <w:proofErr w:type="spellEnd"/>
-      <w:r>
-        <w:rPr>
-          <w:lang w:eastAsia="de-DE"/>
-        </w:rPr>
-        <w:t>\</w:t>
-      </w:r>
-      <w:proofErr w:type="spellStart"/>
-      <w:r>
-        <w:rPr>
-          <w:lang w:eastAsia="de-DE"/>
-        </w:rPr>
-        <w:t>data</w:t>
-      </w:r>
-      <w:proofErr w:type="spellEnd"/>
-      <w:r>
-        <w:rPr>
-          <w:lang w:eastAsia="de-DE"/>
-        </w:rPr>
-        <w:t>\</w:t>
-      </w:r>
-      <w:proofErr w:type="spellStart"/>
-      <w:r>
-        <w:rPr>
-          <w:lang w:eastAsia="de-DE"/>
-        </w:rPr>
-        <w:t>main_prefilled.db</w:t>
-      </w:r>
-      <w:proofErr w:type="spellEnd"/>
-      <w:r>
-        <w:rPr>
-          <w:lang w:eastAsia="de-DE"/>
-        </w:rPr>
-        <w:t xml:space="preserve"> ausgetauscht werden.</w:t>
+        <w:t>Nach der Durchführung aller Testfälle kann die Datenbankdatei \app\data\main.db entweder gelöscht oder durch eine Kopie der vorbereiteten Datenbankdatei \app\data\main_prefilled.db ausgetauscht werden.</w:t>
       </w:r>
     </w:p>
     <w:p>
@@ -12077,49 +10973,19 @@
           <w:color w:val="FF0000"/>
           <w:lang w:val="en-US"/>
         </w:rPr>
-        <w:t xml:space="preserve">Johnson R. &amp; </w:t>
-      </w:r>
-      <w:proofErr w:type="spellStart"/>
+        <w:t xml:space="preserve">Johnson R. &amp; Vlissides J. (2015). </w:t>
+      </w:r>
       <w:r>
         <w:rPr>
           <w:color w:val="FF0000"/>
-          <w:lang w:val="en-US"/>
-        </w:rPr>
-        <w:t>Vlissides</w:t>
-      </w:r>
-      <w:proofErr w:type="spellEnd"/>
+        </w:rPr>
+        <w:t>Design Patterns: Entwurfsmuster als Elemente wiederverwendbarer objektorientierter Software (1. Aufl.)</w:t>
+      </w:r>
       <w:r>
         <w:rPr>
           <w:color w:val="FF0000"/>
-          <w:lang w:val="en-US"/>
-        </w:rPr>
-        <w:t xml:space="preserve"> J. (2015). </w:t>
-      </w:r>
-      <w:r>
-        <w:rPr>
-          <w:color w:val="FF0000"/>
-        </w:rPr>
-        <w:t>Design Patterns: Entwurfsmuster als Elemente wiederverwendbarer objektorientierter Software (1. Aufl.)</w:t>
-      </w:r>
-      <w:r>
-        <w:rPr>
-          <w:color w:val="FF0000"/>
-        </w:rPr>
-        <w:t xml:space="preserve">. </w:t>
-      </w:r>
-      <w:proofErr w:type="spellStart"/>
-      <w:r>
-        <w:rPr>
-          <w:color w:val="FF0000"/>
-        </w:rPr>
-        <w:t>mitp</w:t>
-      </w:r>
-      <w:proofErr w:type="spellEnd"/>
-      <w:r>
-        <w:rPr>
-          <w:color w:val="FF0000"/>
-        </w:rPr>
-        <w:t>.</w:t>
+        </w:rPr>
+        <w:t>. mitp.</w:t>
       </w:r>
     </w:p>
     <w:p>
@@ -12170,14 +11036,12 @@
           <w:color w:val="FF0000"/>
         </w:rPr>
       </w:pPr>
-      <w:proofErr w:type="spellStart"/>
       <w:r>
         <w:rPr>
           <w:color w:val="FF0000"/>
         </w:rPr>
         <w:t>Lahres</w:t>
       </w:r>
-      <w:proofErr w:type="spellEnd"/>
       <w:r>
         <w:rPr>
           <w:color w:val="FF0000"/>
@@ -12188,16 +11052,8 @@
         <w:rPr>
           <w:color w:val="FF0000"/>
         </w:rPr>
-        <w:t xml:space="preserve">, </w:t>
-      </w:r>
-      <w:proofErr w:type="spellStart"/>
-      <w:r>
-        <w:rPr>
-          <w:color w:val="FF0000"/>
-        </w:rPr>
-        <w:t>Raýman</w:t>
-      </w:r>
-      <w:proofErr w:type="spellEnd"/>
+        <w:t>, Raýman</w:t>
+      </w:r>
       <w:r>
         <w:rPr>
           <w:color w:val="FF0000"/>
@@ -12386,15 +11242,7 @@
         <w:fldChar w:fldCharType="end"/>
       </w:r>
       <w:r>
-        <w:t xml:space="preserve">: UML-Diagramm des </w:t>
-      </w:r>
-      <w:proofErr w:type="spellStart"/>
-      <w:r>
-        <w:t>data</w:t>
-      </w:r>
-      <w:proofErr w:type="spellEnd"/>
-      <w:r>
-        <w:t>-Moduls mit Methoden</w:t>
+        <w:t>: UML-Diagramm des data-Moduls mit Methoden</w:t>
       </w:r>
       <w:bookmarkEnd w:id="77"/>
     </w:p>

</xml_diff>

<commit_message>
final documentation for phase 2
</commit_message>
<xml_diff>
--- a/doku/Sauerland-Jan_10230630_PSE.docx
+++ b/doku/Sauerland-Jan_10230630_PSE.docx
@@ -7,8 +7,13 @@
         <w:pStyle w:val="Titel"/>
       </w:pPr>
       <w:r>
-        <w:t>Projekt: SportApp</w:t>
-      </w:r>
+        <w:t xml:space="preserve">Projekt: </w:t>
+      </w:r>
+      <w:proofErr w:type="spellStart"/>
+      <w:r>
+        <w:t>SportApp</w:t>
+      </w:r>
+      <w:proofErr w:type="spellEnd"/>
     </w:p>
     <w:p>
       <w:pPr>
@@ -203,17 +208,27 @@
         <w:t xml:space="preserve">Dr. </w:t>
       </w:r>
       <w:r>
-        <w:t>Markus Kleffmann</w:t>
-      </w:r>
-      <w:r>
-        <w:br/>
-        <w:t xml:space="preserve">Matrikelnummer: </w:t>
+        <w:t xml:space="preserve">Markus </w:t>
+      </w:r>
+      <w:proofErr w:type="spellStart"/>
+      <w:r>
+        <w:t>Kleffmann</w:t>
+      </w:r>
+      <w:proofErr w:type="spellEnd"/>
+    </w:p>
+    <w:p>
+      <w:r>
+        <w:t>Matrikelnummer:</w:t>
+      </w:r>
+      <w:r>
+        <w:t xml:space="preserve"> </w:t>
       </w:r>
       <w:r>
         <w:t>10230630</w:t>
       </w:r>
-      <w:r>
-        <w:br/>
+    </w:p>
+    <w:p>
+      <w:r>
         <w:t xml:space="preserve">Datum: </w:t>
       </w:r>
       <w:r>
@@ -229,7 +244,7 @@
         <w:rPr>
           <w:noProof/>
         </w:rPr>
-        <w:t>07.09.2024</w:t>
+        <w:t>09.09.2024</w:t>
       </w:r>
       <w:r>
         <w:fldChar w:fldCharType="end"/>
@@ -274,7 +289,7 @@
       <w:bookmarkStart w:id="16" w:name="_Toc140911841"/>
       <w:bookmarkStart w:id="17" w:name="_Ref491742389"/>
       <w:bookmarkStart w:id="18" w:name="_Toc492886457"/>
-      <w:bookmarkStart w:id="19" w:name="_Toc176613673"/>
+      <w:bookmarkStart w:id="19" w:name="_Toc176774542"/>
       <w:r>
         <w:t>Inhaltsverzeichnis</w:t>
       </w:r>
@@ -320,7 +335,7 @@
       <w:r>
         <w:fldChar w:fldCharType="separate"/>
       </w:r>
-      <w:hyperlink w:anchor="_Toc176613673" w:history="1">
+      <w:hyperlink w:anchor="_Toc176774542" w:history="1">
         <w:r>
           <w:rPr>
             <w:rStyle w:val="Hyperlink"/>
@@ -343,7 +358,7 @@
           <w:rPr>
             <w:webHidden/>
           </w:rPr>
-          <w:instrText xml:space="preserve"> PAGEREF _Toc176613673 \h </w:instrText>
+          <w:instrText xml:space="preserve"> PAGEREF _Toc176774542 \h </w:instrText>
         </w:r>
         <w:r>
           <w:rPr>
@@ -384,7 +399,7 @@
           <w14:ligatures w14:val="standardContextual"/>
         </w:rPr>
       </w:pPr>
-      <w:hyperlink w:anchor="_Toc176613674" w:history="1">
+      <w:hyperlink w:anchor="_Toc176774543" w:history="1">
         <w:r>
           <w:rPr>
             <w:rStyle w:val="Hyperlink"/>
@@ -407,7 +422,7 @@
           <w:rPr>
             <w:webHidden/>
           </w:rPr>
-          <w:instrText xml:space="preserve"> PAGEREF _Toc176613674 \h </w:instrText>
+          <w:instrText xml:space="preserve"> PAGEREF _Toc176774543 \h </w:instrText>
         </w:r>
         <w:r>
           <w:rPr>
@@ -448,7 +463,7 @@
           <w14:ligatures w14:val="standardContextual"/>
         </w:rPr>
       </w:pPr>
-      <w:hyperlink w:anchor="_Toc176613675" w:history="1">
+      <w:hyperlink w:anchor="_Toc176774544" w:history="1">
         <w:r>
           <w:rPr>
             <w:rStyle w:val="Hyperlink"/>
@@ -471,7 +486,7 @@
           <w:rPr>
             <w:webHidden/>
           </w:rPr>
-          <w:instrText xml:space="preserve"> PAGEREF _Toc176613675 \h </w:instrText>
+          <w:instrText xml:space="preserve"> PAGEREF _Toc176774544 \h </w:instrText>
         </w:r>
         <w:r>
           <w:rPr>
@@ -512,7 +527,7 @@
           <w14:ligatures w14:val="standardContextual"/>
         </w:rPr>
       </w:pPr>
-      <w:hyperlink w:anchor="_Toc176613676" w:history="1">
+      <w:hyperlink w:anchor="_Toc176774545" w:history="1">
         <w:r>
           <w:rPr>
             <w:rStyle w:val="Hyperlink"/>
@@ -554,7 +569,7 @@
           <w:rPr>
             <w:webHidden/>
           </w:rPr>
-          <w:instrText xml:space="preserve"> PAGEREF _Toc176613676 \h </w:instrText>
+          <w:instrText xml:space="preserve"> PAGEREF _Toc176774545 \h </w:instrText>
         </w:r>
         <w:r>
           <w:rPr>
@@ -594,7 +609,7 @@
           <w14:ligatures w14:val="standardContextual"/>
         </w:rPr>
       </w:pPr>
-      <w:hyperlink w:anchor="_Toc176613677" w:history="1">
+      <w:hyperlink w:anchor="_Toc176774546" w:history="1">
         <w:r>
           <w:rPr>
             <w:rStyle w:val="Hyperlink"/>
@@ -635,7 +650,7 @@
           <w:rPr>
             <w:webHidden/>
           </w:rPr>
-          <w:instrText xml:space="preserve"> PAGEREF _Toc176613677 \h </w:instrText>
+          <w:instrText xml:space="preserve"> PAGEREF _Toc176774546 \h </w:instrText>
         </w:r>
         <w:r>
           <w:rPr>
@@ -675,7 +690,7 @@
           <w14:ligatures w14:val="standardContextual"/>
         </w:rPr>
       </w:pPr>
-      <w:hyperlink w:anchor="_Toc176613678" w:history="1">
+      <w:hyperlink w:anchor="_Toc176774547" w:history="1">
         <w:r>
           <w:rPr>
             <w:rStyle w:val="Hyperlink"/>
@@ -718,7 +733,7 @@
           <w:rPr>
             <w:webHidden/>
           </w:rPr>
-          <w:instrText xml:space="preserve"> PAGEREF _Toc176613678 \h </w:instrText>
+          <w:instrText xml:space="preserve"> PAGEREF _Toc176774547 \h </w:instrText>
         </w:r>
         <w:r>
           <w:rPr>
@@ -758,7 +773,7 @@
           <w14:ligatures w14:val="standardContextual"/>
         </w:rPr>
       </w:pPr>
-      <w:hyperlink w:anchor="_Toc176613679" w:history="1">
+      <w:hyperlink w:anchor="_Toc176774548" w:history="1">
         <w:r>
           <w:rPr>
             <w:rStyle w:val="Hyperlink"/>
@@ -801,7 +816,7 @@
           <w:rPr>
             <w:webHidden/>
           </w:rPr>
-          <w:instrText xml:space="preserve"> PAGEREF _Toc176613679 \h </w:instrText>
+          <w:instrText xml:space="preserve"> PAGEREF _Toc176774548 \h </w:instrText>
         </w:r>
         <w:r>
           <w:rPr>
@@ -841,7 +856,7 @@
           <w14:ligatures w14:val="standardContextual"/>
         </w:rPr>
       </w:pPr>
-      <w:hyperlink w:anchor="_Toc176613680" w:history="1">
+      <w:hyperlink w:anchor="_Toc176774549" w:history="1">
         <w:r>
           <w:rPr>
             <w:rStyle w:val="Hyperlink"/>
@@ -884,7 +899,7 @@
           <w:rPr>
             <w:webHidden/>
           </w:rPr>
-          <w:instrText xml:space="preserve"> PAGEREF _Toc176613680 \h </w:instrText>
+          <w:instrText xml:space="preserve"> PAGEREF _Toc176774549 \h </w:instrText>
         </w:r>
         <w:r>
           <w:rPr>
@@ -925,7 +940,7 @@
           <w14:ligatures w14:val="standardContextual"/>
         </w:rPr>
       </w:pPr>
-      <w:hyperlink w:anchor="_Toc176613681" w:history="1">
+      <w:hyperlink w:anchor="_Toc176774550" w:history="1">
         <w:r>
           <w:rPr>
             <w:rStyle w:val="Hyperlink"/>
@@ -967,7 +982,7 @@
           <w:rPr>
             <w:webHidden/>
           </w:rPr>
-          <w:instrText xml:space="preserve"> PAGEREF _Toc176613681 \h </w:instrText>
+          <w:instrText xml:space="preserve"> PAGEREF _Toc176774550 \h </w:instrText>
         </w:r>
         <w:r>
           <w:rPr>
@@ -1007,7 +1022,7 @@
           <w14:ligatures w14:val="standardContextual"/>
         </w:rPr>
       </w:pPr>
-      <w:hyperlink w:anchor="_Toc176613682" w:history="1">
+      <w:hyperlink w:anchor="_Toc176774551" w:history="1">
         <w:r>
           <w:rPr>
             <w:rStyle w:val="Hyperlink"/>
@@ -1050,7 +1065,7 @@
           <w:rPr>
             <w:webHidden/>
           </w:rPr>
-          <w:instrText xml:space="preserve"> PAGEREF _Toc176613682 \h </w:instrText>
+          <w:instrText xml:space="preserve"> PAGEREF _Toc176774551 \h </w:instrText>
         </w:r>
         <w:r>
           <w:rPr>
@@ -1090,7 +1105,7 @@
           <w14:ligatures w14:val="standardContextual"/>
         </w:rPr>
       </w:pPr>
-      <w:hyperlink w:anchor="_Toc176613683" w:history="1">
+      <w:hyperlink w:anchor="_Toc176774552" w:history="1">
         <w:r>
           <w:rPr>
             <w:rStyle w:val="Hyperlink"/>
@@ -1133,7 +1148,7 @@
           <w:rPr>
             <w:webHidden/>
           </w:rPr>
-          <w:instrText xml:space="preserve"> PAGEREF _Toc176613683 \h </w:instrText>
+          <w:instrText xml:space="preserve"> PAGEREF _Toc176774552 \h </w:instrText>
         </w:r>
         <w:r>
           <w:rPr>
@@ -1173,7 +1188,7 @@
           <w14:ligatures w14:val="standardContextual"/>
         </w:rPr>
       </w:pPr>
-      <w:hyperlink w:anchor="_Toc176613684" w:history="1">
+      <w:hyperlink w:anchor="_Toc176774553" w:history="1">
         <w:r>
           <w:rPr>
             <w:rStyle w:val="Hyperlink"/>
@@ -1216,7 +1231,7 @@
           <w:rPr>
             <w:webHidden/>
           </w:rPr>
-          <w:instrText xml:space="preserve"> PAGEREF _Toc176613684 \h </w:instrText>
+          <w:instrText xml:space="preserve"> PAGEREF _Toc176774553 \h </w:instrText>
         </w:r>
         <w:r>
           <w:rPr>
@@ -1233,7 +1248,7 @@
           <w:rPr>
             <w:webHidden/>
           </w:rPr>
-          <w:t>5</w:t>
+          <w:t>6</w:t>
         </w:r>
         <w:r>
           <w:rPr>
@@ -1256,7 +1271,7 @@
           <w14:ligatures w14:val="standardContextual"/>
         </w:rPr>
       </w:pPr>
-      <w:hyperlink w:anchor="_Toc176613685" w:history="1">
+      <w:hyperlink w:anchor="_Toc176774554" w:history="1">
         <w:r>
           <w:rPr>
             <w:rStyle w:val="Hyperlink"/>
@@ -1299,7 +1314,7 @@
           <w:rPr>
             <w:webHidden/>
           </w:rPr>
-          <w:instrText xml:space="preserve"> PAGEREF _Toc176613685 \h </w:instrText>
+          <w:instrText xml:space="preserve"> PAGEREF _Toc176774554 \h </w:instrText>
         </w:r>
         <w:r>
           <w:rPr>
@@ -1339,7 +1354,7 @@
           <w14:ligatures w14:val="standardContextual"/>
         </w:rPr>
       </w:pPr>
-      <w:hyperlink w:anchor="_Toc176613686" w:history="1">
+      <w:hyperlink w:anchor="_Toc176774555" w:history="1">
         <w:r>
           <w:rPr>
             <w:rStyle w:val="Hyperlink"/>
@@ -1382,7 +1397,7 @@
           <w:rPr>
             <w:webHidden/>
           </w:rPr>
-          <w:instrText xml:space="preserve"> PAGEREF _Toc176613686 \h </w:instrText>
+          <w:instrText xml:space="preserve"> PAGEREF _Toc176774555 \h </w:instrText>
         </w:r>
         <w:r>
           <w:rPr>
@@ -1399,7 +1414,7 @@
           <w:rPr>
             <w:webHidden/>
           </w:rPr>
-          <w:t>7</w:t>
+          <w:t>8</w:t>
         </w:r>
         <w:r>
           <w:rPr>
@@ -1423,7 +1438,7 @@
           <w14:ligatures w14:val="standardContextual"/>
         </w:rPr>
       </w:pPr>
-      <w:hyperlink w:anchor="_Toc176613687" w:history="1">
+      <w:hyperlink w:anchor="_Toc176774556" w:history="1">
         <w:r>
           <w:rPr>
             <w:rStyle w:val="Hyperlink"/>
@@ -1465,7 +1480,7 @@
           <w:rPr>
             <w:webHidden/>
           </w:rPr>
-          <w:instrText xml:space="preserve"> PAGEREF _Toc176613687 \h </w:instrText>
+          <w:instrText xml:space="preserve"> PAGEREF _Toc176774556 \h </w:instrText>
         </w:r>
         <w:r>
           <w:rPr>
@@ -1505,7 +1520,7 @@
           <w14:ligatures w14:val="standardContextual"/>
         </w:rPr>
       </w:pPr>
-      <w:hyperlink w:anchor="_Toc176613688" w:history="1">
+      <w:hyperlink w:anchor="_Toc176774557" w:history="1">
         <w:r>
           <w:rPr>
             <w:rStyle w:val="Hyperlink"/>
@@ -1548,7 +1563,7 @@
           <w:rPr>
             <w:webHidden/>
           </w:rPr>
-          <w:instrText xml:space="preserve"> PAGEREF _Toc176613688 \h </w:instrText>
+          <w:instrText xml:space="preserve"> PAGEREF _Toc176774557 \h </w:instrText>
         </w:r>
         <w:r>
           <w:rPr>
@@ -1588,7 +1603,7 @@
           <w14:ligatures w14:val="standardContextual"/>
         </w:rPr>
       </w:pPr>
-      <w:hyperlink w:anchor="_Toc176613689" w:history="1">
+      <w:hyperlink w:anchor="_Toc176774558" w:history="1">
         <w:r>
           <w:rPr>
             <w:rStyle w:val="Hyperlink"/>
@@ -1631,7 +1646,7 @@
           <w:rPr>
             <w:webHidden/>
           </w:rPr>
-          <w:instrText xml:space="preserve"> PAGEREF _Toc176613689 \h </w:instrText>
+          <w:instrText xml:space="preserve"> PAGEREF _Toc176774558 \h </w:instrText>
         </w:r>
         <w:r>
           <w:rPr>
@@ -1671,7 +1686,7 @@
           <w14:ligatures w14:val="standardContextual"/>
         </w:rPr>
       </w:pPr>
-      <w:hyperlink w:anchor="_Toc176613690" w:history="1">
+      <w:hyperlink w:anchor="_Toc176774559" w:history="1">
         <w:r>
           <w:rPr>
             <w:rStyle w:val="Hyperlink"/>
@@ -1714,7 +1729,7 @@
           <w:rPr>
             <w:webHidden/>
           </w:rPr>
-          <w:instrText xml:space="preserve"> PAGEREF _Toc176613690 \h </w:instrText>
+          <w:instrText xml:space="preserve"> PAGEREF _Toc176774559 \h </w:instrText>
         </w:r>
         <w:r>
           <w:rPr>
@@ -1754,7 +1769,7 @@
           <w14:ligatures w14:val="standardContextual"/>
         </w:rPr>
       </w:pPr>
-      <w:hyperlink w:anchor="_Toc176613691" w:history="1">
+      <w:hyperlink w:anchor="_Toc176774560" w:history="1">
         <w:r>
           <w:rPr>
             <w:rStyle w:val="Hyperlink"/>
@@ -1797,7 +1812,7 @@
           <w:rPr>
             <w:webHidden/>
           </w:rPr>
-          <w:instrText xml:space="preserve"> PAGEREF _Toc176613691 \h </w:instrText>
+          <w:instrText xml:space="preserve"> PAGEREF _Toc176774560 \h </w:instrText>
         </w:r>
         <w:r>
           <w:rPr>
@@ -1814,7 +1829,7 @@
           <w:rPr>
             <w:webHidden/>
           </w:rPr>
-          <w:t>15</w:t>
+          <w:t>16</w:t>
         </w:r>
         <w:r>
           <w:rPr>
@@ -1837,7 +1852,7 @@
           <w14:ligatures w14:val="standardContextual"/>
         </w:rPr>
       </w:pPr>
-      <w:hyperlink w:anchor="_Toc176613692" w:history="1">
+      <w:hyperlink w:anchor="_Toc176774561" w:history="1">
         <w:r>
           <w:rPr>
             <w:rStyle w:val="Hyperlink"/>
@@ -1880,7 +1895,7 @@
           <w:rPr>
             <w:webHidden/>
           </w:rPr>
-          <w:instrText xml:space="preserve"> PAGEREF _Toc176613692 \h </w:instrText>
+          <w:instrText xml:space="preserve"> PAGEREF _Toc176774561 \h </w:instrText>
         </w:r>
         <w:r>
           <w:rPr>
@@ -1921,7 +1936,7 @@
           <w14:ligatures w14:val="standardContextual"/>
         </w:rPr>
       </w:pPr>
-      <w:hyperlink w:anchor="_Toc176613693" w:history="1">
+      <w:hyperlink w:anchor="_Toc176774562" w:history="1">
         <w:r>
           <w:rPr>
             <w:rStyle w:val="Hyperlink"/>
@@ -1963,7 +1978,7 @@
           <w:rPr>
             <w:webHidden/>
           </w:rPr>
-          <w:instrText xml:space="preserve"> PAGEREF _Toc176613693 \h </w:instrText>
+          <w:instrText xml:space="preserve"> PAGEREF _Toc176774562 \h </w:instrText>
         </w:r>
         <w:r>
           <w:rPr>
@@ -2003,7 +2018,7 @@
           <w14:ligatures w14:val="standardContextual"/>
         </w:rPr>
       </w:pPr>
-      <w:hyperlink w:anchor="_Toc176613694" w:history="1">
+      <w:hyperlink w:anchor="_Toc176774563" w:history="1">
         <w:r>
           <w:rPr>
             <w:rStyle w:val="Hyperlink"/>
@@ -2046,7 +2061,7 @@
           <w:rPr>
             <w:webHidden/>
           </w:rPr>
-          <w:instrText xml:space="preserve"> PAGEREF _Toc176613694 \h </w:instrText>
+          <w:instrText xml:space="preserve"> PAGEREF _Toc176774563 \h </w:instrText>
         </w:r>
         <w:r>
           <w:rPr>
@@ -2086,7 +2101,7 @@
           <w14:ligatures w14:val="standardContextual"/>
         </w:rPr>
       </w:pPr>
-      <w:hyperlink w:anchor="_Toc176613695" w:history="1">
+      <w:hyperlink w:anchor="_Toc176774564" w:history="1">
         <w:r>
           <w:rPr>
             <w:rStyle w:val="Hyperlink"/>
@@ -2129,7 +2144,7 @@
           <w:rPr>
             <w:webHidden/>
           </w:rPr>
-          <w:instrText xml:space="preserve"> PAGEREF _Toc176613695 \h </w:instrText>
+          <w:instrText xml:space="preserve"> PAGEREF _Toc176774564 \h </w:instrText>
         </w:r>
         <w:r>
           <w:rPr>
@@ -2169,7 +2184,7 @@
           <w14:ligatures w14:val="standardContextual"/>
         </w:rPr>
       </w:pPr>
-      <w:hyperlink w:anchor="_Toc176613696" w:history="1">
+      <w:hyperlink w:anchor="_Toc176774565" w:history="1">
         <w:r>
           <w:rPr>
             <w:rStyle w:val="Hyperlink"/>
@@ -2212,7 +2227,7 @@
           <w:rPr>
             <w:webHidden/>
           </w:rPr>
-          <w:instrText xml:space="preserve"> PAGEREF _Toc176613696 \h </w:instrText>
+          <w:instrText xml:space="preserve"> PAGEREF _Toc176774565 \h </w:instrText>
         </w:r>
         <w:r>
           <w:rPr>
@@ -2252,7 +2267,7 @@
           <w14:ligatures w14:val="standardContextual"/>
         </w:rPr>
       </w:pPr>
-      <w:hyperlink w:anchor="_Toc176613697" w:history="1">
+      <w:hyperlink w:anchor="_Toc176774566" w:history="1">
         <w:r>
           <w:rPr>
             <w:rStyle w:val="Hyperlink"/>
@@ -2295,7 +2310,7 @@
           <w:rPr>
             <w:webHidden/>
           </w:rPr>
-          <w:instrText xml:space="preserve"> PAGEREF _Toc176613697 \h </w:instrText>
+          <w:instrText xml:space="preserve"> PAGEREF _Toc176774566 \h </w:instrText>
         </w:r>
         <w:r>
           <w:rPr>
@@ -2335,7 +2350,7 @@
           <w14:ligatures w14:val="standardContextual"/>
         </w:rPr>
       </w:pPr>
-      <w:hyperlink w:anchor="_Toc176613698" w:history="1">
+      <w:hyperlink w:anchor="_Toc176774567" w:history="1">
         <w:r>
           <w:rPr>
             <w:rStyle w:val="Hyperlink"/>
@@ -2378,7 +2393,7 @@
           <w:rPr>
             <w:webHidden/>
           </w:rPr>
-          <w:instrText xml:space="preserve"> PAGEREF _Toc176613698 \h </w:instrText>
+          <w:instrText xml:space="preserve"> PAGEREF _Toc176774567 \h </w:instrText>
         </w:r>
         <w:r>
           <w:rPr>
@@ -2418,7 +2433,7 @@
           <w14:ligatures w14:val="standardContextual"/>
         </w:rPr>
       </w:pPr>
-      <w:hyperlink w:anchor="_Toc176613699" w:history="1">
+      <w:hyperlink w:anchor="_Toc176774568" w:history="1">
         <w:r>
           <w:rPr>
             <w:rStyle w:val="Hyperlink"/>
@@ -2461,7 +2476,7 @@
           <w:rPr>
             <w:webHidden/>
           </w:rPr>
-          <w:instrText xml:space="preserve"> PAGEREF _Toc176613699 \h </w:instrText>
+          <w:instrText xml:space="preserve"> PAGEREF _Toc176774568 \h </w:instrText>
         </w:r>
         <w:r>
           <w:rPr>
@@ -2501,7 +2516,7 @@
           <w14:ligatures w14:val="standardContextual"/>
         </w:rPr>
       </w:pPr>
-      <w:hyperlink w:anchor="_Toc176613700" w:history="1">
+      <w:hyperlink w:anchor="_Toc176774569" w:history="1">
         <w:r>
           <w:rPr>
             <w:rStyle w:val="Hyperlink"/>
@@ -2544,7 +2559,7 @@
           <w:rPr>
             <w:webHidden/>
           </w:rPr>
-          <w:instrText xml:space="preserve"> PAGEREF _Toc176613700 \h </w:instrText>
+          <w:instrText xml:space="preserve"> PAGEREF _Toc176774569 \h </w:instrText>
         </w:r>
         <w:r>
           <w:rPr>
@@ -2584,7 +2599,7 @@
           <w14:ligatures w14:val="standardContextual"/>
         </w:rPr>
       </w:pPr>
-      <w:hyperlink w:anchor="_Toc176613701" w:history="1">
+      <w:hyperlink w:anchor="_Toc176774570" w:history="1">
         <w:r>
           <w:rPr>
             <w:rStyle w:val="Hyperlink"/>
@@ -2627,7 +2642,7 @@
           <w:rPr>
             <w:webHidden/>
           </w:rPr>
-          <w:instrText xml:space="preserve"> PAGEREF _Toc176613701 \h </w:instrText>
+          <w:instrText xml:space="preserve"> PAGEREF _Toc176774570 \h </w:instrText>
         </w:r>
         <w:r>
           <w:rPr>
@@ -2667,7 +2682,7 @@
           <w14:ligatures w14:val="standardContextual"/>
         </w:rPr>
       </w:pPr>
-      <w:hyperlink w:anchor="_Toc176613702" w:history="1">
+      <w:hyperlink w:anchor="_Toc176774571" w:history="1">
         <w:r>
           <w:rPr>
             <w:rStyle w:val="Hyperlink"/>
@@ -2710,7 +2725,7 @@
           <w:rPr>
             <w:webHidden/>
           </w:rPr>
-          <w:instrText xml:space="preserve"> PAGEREF _Toc176613702 \h </w:instrText>
+          <w:instrText xml:space="preserve"> PAGEREF _Toc176774571 \h </w:instrText>
         </w:r>
         <w:r>
           <w:rPr>
@@ -2750,7 +2765,7 @@
           <w14:ligatures w14:val="standardContextual"/>
         </w:rPr>
       </w:pPr>
-      <w:hyperlink w:anchor="_Toc176613703" w:history="1">
+      <w:hyperlink w:anchor="_Toc176774572" w:history="1">
         <w:r>
           <w:rPr>
             <w:rStyle w:val="Hyperlink"/>
@@ -2793,7 +2808,7 @@
           <w:rPr>
             <w:webHidden/>
           </w:rPr>
-          <w:instrText xml:space="preserve"> PAGEREF _Toc176613703 \h </w:instrText>
+          <w:instrText xml:space="preserve"> PAGEREF _Toc176774572 \h </w:instrText>
         </w:r>
         <w:r>
           <w:rPr>
@@ -2833,7 +2848,7 @@
           <w14:ligatures w14:val="standardContextual"/>
         </w:rPr>
       </w:pPr>
-      <w:hyperlink w:anchor="_Toc176613704" w:history="1">
+      <w:hyperlink w:anchor="_Toc176774573" w:history="1">
         <w:r>
           <w:rPr>
             <w:rStyle w:val="Hyperlink"/>
@@ -2876,7 +2891,7 @@
           <w:rPr>
             <w:webHidden/>
           </w:rPr>
-          <w:instrText xml:space="preserve"> PAGEREF _Toc176613704 \h </w:instrText>
+          <w:instrText xml:space="preserve"> PAGEREF _Toc176774573 \h </w:instrText>
         </w:r>
         <w:r>
           <w:rPr>
@@ -2916,7 +2931,7 @@
           <w14:ligatures w14:val="standardContextual"/>
         </w:rPr>
       </w:pPr>
-      <w:hyperlink w:anchor="_Toc176613705" w:history="1">
+      <w:hyperlink w:anchor="_Toc176774574" w:history="1">
         <w:r>
           <w:rPr>
             <w:rStyle w:val="Hyperlink"/>
@@ -2959,7 +2974,7 @@
           <w:rPr>
             <w:webHidden/>
           </w:rPr>
-          <w:instrText xml:space="preserve"> PAGEREF _Toc176613705 \h </w:instrText>
+          <w:instrText xml:space="preserve"> PAGEREF _Toc176774574 \h </w:instrText>
         </w:r>
         <w:r>
           <w:rPr>
@@ -2999,7 +3014,7 @@
           <w14:ligatures w14:val="standardContextual"/>
         </w:rPr>
       </w:pPr>
-      <w:hyperlink w:anchor="_Toc176613706" w:history="1">
+      <w:hyperlink w:anchor="_Toc176774575" w:history="1">
         <w:r>
           <w:rPr>
             <w:rStyle w:val="Hyperlink"/>
@@ -3042,7 +3057,7 @@
           <w:rPr>
             <w:webHidden/>
           </w:rPr>
-          <w:instrText xml:space="preserve"> PAGEREF _Toc176613706 \h </w:instrText>
+          <w:instrText xml:space="preserve"> PAGEREF _Toc176774575 \h </w:instrText>
         </w:r>
         <w:r>
           <w:rPr>
@@ -3082,7 +3097,7 @@
           <w14:ligatures w14:val="standardContextual"/>
         </w:rPr>
       </w:pPr>
-      <w:hyperlink w:anchor="_Toc176613707" w:history="1">
+      <w:hyperlink w:anchor="_Toc176774576" w:history="1">
         <w:r>
           <w:rPr>
             <w:rStyle w:val="Hyperlink"/>
@@ -3125,7 +3140,7 @@
           <w:rPr>
             <w:webHidden/>
           </w:rPr>
-          <w:instrText xml:space="preserve"> PAGEREF _Toc176613707 \h </w:instrText>
+          <w:instrText xml:space="preserve"> PAGEREF _Toc176774576 \h </w:instrText>
         </w:r>
         <w:r>
           <w:rPr>
@@ -3166,7 +3181,7 @@
           <w14:ligatures w14:val="standardContextual"/>
         </w:rPr>
       </w:pPr>
-      <w:hyperlink w:anchor="_Toc176613708" w:history="1">
+      <w:hyperlink w:anchor="_Toc176774577" w:history="1">
         <w:r>
           <w:rPr>
             <w:rStyle w:val="Hyperlink"/>
@@ -3208,7 +3223,7 @@
           <w:rPr>
             <w:webHidden/>
           </w:rPr>
-          <w:instrText xml:space="preserve"> PAGEREF _Toc176613708 \h </w:instrText>
+          <w:instrText xml:space="preserve"> PAGEREF _Toc176774577 \h </w:instrText>
         </w:r>
         <w:r>
           <w:rPr>
@@ -3249,7 +3264,7 @@
           <w14:ligatures w14:val="standardContextual"/>
         </w:rPr>
       </w:pPr>
-      <w:hyperlink w:anchor="_Toc176613709" w:history="1">
+      <w:hyperlink w:anchor="_Toc176774578" w:history="1">
         <w:r>
           <w:rPr>
             <w:rStyle w:val="Hyperlink"/>
@@ -3272,7 +3287,7 @@
           <w:rPr>
             <w:webHidden/>
           </w:rPr>
-          <w:instrText xml:space="preserve"> PAGEREF _Toc176613709 \h </w:instrText>
+          <w:instrText xml:space="preserve"> PAGEREF _Toc176774578 \h </w:instrText>
         </w:r>
         <w:r>
           <w:rPr>
@@ -3313,7 +3328,7 @@
           <w14:ligatures w14:val="standardContextual"/>
         </w:rPr>
       </w:pPr>
-      <w:hyperlink w:anchor="_Toc176613710" w:history="1">
+      <w:hyperlink w:anchor="_Toc176774579" w:history="1">
         <w:r>
           <w:rPr>
             <w:rStyle w:val="Hyperlink"/>
@@ -3336,7 +3351,7 @@
           <w:rPr>
             <w:webHidden/>
           </w:rPr>
-          <w:instrText xml:space="preserve"> PAGEREF _Toc176613710 \h </w:instrText>
+          <w:instrText xml:space="preserve"> PAGEREF _Toc176774579 \h </w:instrText>
         </w:r>
         <w:r>
           <w:rPr>
@@ -3387,7 +3402,7 @@
       <w:bookmarkStart w:id="20" w:name="_Toc492886460"/>
       <w:bookmarkStart w:id="21" w:name="_Toc140911842"/>
       <w:bookmarkStart w:id="22" w:name="_Toc140911912"/>
-      <w:bookmarkStart w:id="23" w:name="_Toc176613674"/>
+      <w:bookmarkStart w:id="23" w:name="_Toc176774543"/>
       <w:bookmarkEnd w:id="16"/>
       <w:r>
         <w:lastRenderedPageBreak/>
@@ -3431,7 +3446,7 @@
         <w:fldChar w:fldCharType="begin"/>
       </w:r>
       <w:r>
-        <w:instrText xml:space="preserve"> PAGEREF _Toc176613711 \h </w:instrText>
+        <w:instrText xml:space="preserve"> PAGEREF _Toc176774580 \h </w:instrText>
       </w:r>
       <w:r>
         <w:fldChar w:fldCharType="separate"/>
@@ -3466,7 +3481,7 @@
         <w:fldChar w:fldCharType="begin"/>
       </w:r>
       <w:r>
-        <w:instrText xml:space="preserve"> PAGEREF _Toc176613712 \h </w:instrText>
+        <w:instrText xml:space="preserve"> PAGEREF _Toc176774581 \h </w:instrText>
       </w:r>
       <w:r>
         <w:fldChar w:fldCharType="separate"/>
@@ -3501,7 +3516,7 @@
         <w:fldChar w:fldCharType="begin"/>
       </w:r>
       <w:r>
-        <w:instrText xml:space="preserve"> PAGEREF _Toc176613713 \h </w:instrText>
+        <w:instrText xml:space="preserve"> PAGEREF _Toc176774582 \h </w:instrText>
       </w:r>
       <w:r>
         <w:fldChar w:fldCharType="separate"/>
@@ -3536,7 +3551,7 @@
         <w:fldChar w:fldCharType="begin"/>
       </w:r>
       <w:r>
-        <w:instrText xml:space="preserve"> PAGEREF _Toc176613714 \h </w:instrText>
+        <w:instrText xml:space="preserve"> PAGEREF _Toc176774583 \h </w:instrText>
       </w:r>
       <w:r>
         <w:fldChar w:fldCharType="separate"/>
@@ -3571,7 +3586,7 @@
         <w:fldChar w:fldCharType="begin"/>
       </w:r>
       <w:r>
-        <w:instrText xml:space="preserve"> PAGEREF _Toc176613715 \h </w:instrText>
+        <w:instrText xml:space="preserve"> PAGEREF _Toc176774584 \h </w:instrText>
       </w:r>
       <w:r>
         <w:fldChar w:fldCharType="separate"/>
@@ -3608,7 +3623,7 @@
       <w:pPr>
         <w:pStyle w:val="berschriftOhneNummer"/>
       </w:pPr>
-      <w:bookmarkStart w:id="25" w:name="_Toc176613675"/>
+      <w:bookmarkStart w:id="25" w:name="_Toc176774544"/>
       <w:bookmarkEnd w:id="17"/>
       <w:bookmarkEnd w:id="18"/>
       <w:bookmarkEnd w:id="24"/>
@@ -3653,7 +3668,7 @@
         <w:fldChar w:fldCharType="begin"/>
       </w:r>
       <w:r>
-        <w:instrText xml:space="preserve"> PAGEREF _Toc176613716 \h </w:instrText>
+        <w:instrText xml:space="preserve"> PAGEREF _Toc176774585 \h </w:instrText>
       </w:r>
       <w:r>
         <w:fldChar w:fldCharType="separate"/>
@@ -3688,7 +3703,7 @@
         <w:fldChar w:fldCharType="begin"/>
       </w:r>
       <w:r>
-        <w:instrText xml:space="preserve"> PAGEREF _Toc176613717 \h </w:instrText>
+        <w:instrText xml:space="preserve"> PAGEREF _Toc176774586 \h </w:instrText>
       </w:r>
       <w:r>
         <w:fldChar w:fldCharType="separate"/>
@@ -3723,7 +3738,7 @@
         <w:fldChar w:fldCharType="begin"/>
       </w:r>
       <w:r>
-        <w:instrText xml:space="preserve"> PAGEREF _Toc176613718 \h </w:instrText>
+        <w:instrText xml:space="preserve"> PAGEREF _Toc176774587 \h </w:instrText>
       </w:r>
       <w:r>
         <w:fldChar w:fldCharType="separate"/>
@@ -3758,7 +3773,7 @@
         <w:fldChar w:fldCharType="begin"/>
       </w:r>
       <w:r>
-        <w:instrText xml:space="preserve"> PAGEREF _Toc176613719 \h </w:instrText>
+        <w:instrText xml:space="preserve"> PAGEREF _Toc176774588 \h </w:instrText>
       </w:r>
       <w:r>
         <w:fldChar w:fldCharType="separate"/>
@@ -3793,7 +3808,7 @@
         <w:fldChar w:fldCharType="begin"/>
       </w:r>
       <w:r>
-        <w:instrText xml:space="preserve"> PAGEREF _Toc176613720 \h </w:instrText>
+        <w:instrText xml:space="preserve"> PAGEREF _Toc176774589 \h </w:instrText>
       </w:r>
       <w:r>
         <w:fldChar w:fldCharType="separate"/>
@@ -3828,13 +3843,13 @@
         <w:fldChar w:fldCharType="begin"/>
       </w:r>
       <w:r>
-        <w:instrText xml:space="preserve"> PAGEREF _Toc176613721 \h </w:instrText>
+        <w:instrText xml:space="preserve"> PAGEREF _Toc176774590 \h </w:instrText>
       </w:r>
       <w:r>
         <w:fldChar w:fldCharType="separate"/>
       </w:r>
       <w:r>
-        <w:t>7</w:t>
+        <w:t>8</w:t>
       </w:r>
       <w:r>
         <w:fldChar w:fldCharType="end"/>
@@ -3863,7 +3878,7 @@
       <w:pPr>
         <w:pStyle w:val="berschrift1"/>
       </w:pPr>
-      <w:bookmarkStart w:id="26" w:name="_Toc176613676"/>
+      <w:bookmarkStart w:id="26" w:name="_Toc176774545"/>
       <w:r>
         <w:lastRenderedPageBreak/>
         <w:t>Projektplan</w:t>
@@ -3874,7 +3889,7 @@
       <w:pPr>
         <w:pStyle w:val="berschrift2"/>
       </w:pPr>
-      <w:bookmarkStart w:id="27" w:name="_Toc176613677"/>
+      <w:bookmarkStart w:id="27" w:name="_Toc176774546"/>
       <w:r>
         <w:t>Ziele, Umfang und angestrebtes Ergebnis</w:t>
       </w:r>
@@ -3939,7 +3954,7 @@
           <w:lang w:eastAsia="de-DE"/>
         </w:rPr>
       </w:pPr>
-      <w:bookmarkStart w:id="28" w:name="_Toc176613678"/>
+      <w:bookmarkStart w:id="28" w:name="_Toc176774547"/>
       <w:r>
         <w:rPr>
           <w:lang w:eastAsia="de-DE"/>
@@ -4000,7 +4015,7 @@
           <w:lang w:eastAsia="de-DE"/>
         </w:rPr>
       </w:pPr>
-      <w:bookmarkStart w:id="29" w:name="_Toc176613679"/>
+      <w:bookmarkStart w:id="29" w:name="_Toc176774548"/>
       <w:r>
         <w:rPr>
           <w:lang w:eastAsia="de-DE"/>
@@ -4022,7 +4037,7 @@
         <w:pStyle w:val="Beschriftung"/>
       </w:pPr>
       <w:bookmarkStart w:id="30" w:name="_Toc173414303"/>
-      <w:bookmarkStart w:id="31" w:name="_Toc176613716"/>
+      <w:bookmarkStart w:id="31" w:name="_Toc176774585"/>
       <w:r>
         <w:t xml:space="preserve">Tabelle </w:t>
       </w:r>
@@ -4125,8 +4140,13 @@
             <w:r>
               <w:t>(</w:t>
             </w:r>
-            <w:r>
-              <w:t>Youtube-</w:t>
+            <w:proofErr w:type="spellStart"/>
+            <w:r>
+              <w:t>Youtube</w:t>
+            </w:r>
+            <w:proofErr w:type="spellEnd"/>
+            <w:r>
+              <w:t>-</w:t>
             </w:r>
             <w:r>
               <w:t xml:space="preserve">) </w:t>
@@ -4204,7 +4224,23 @@
                 <w:b w:val="0"/>
                 <w:bCs/>
               </w:rPr>
-              <w:t>Frontend mit PyQt verursacht Probleme</w:t>
+              <w:t xml:space="preserve">Frontend mit </w:t>
+            </w:r>
+            <w:proofErr w:type="spellStart"/>
+            <w:r>
+              <w:rPr>
+                <w:b w:val="0"/>
+                <w:bCs/>
+              </w:rPr>
+              <w:t>PyQt</w:t>
+            </w:r>
+            <w:proofErr w:type="spellEnd"/>
+            <w:r>
+              <w:rPr>
+                <w:b w:val="0"/>
+                <w:bCs/>
+              </w:rPr>
+              <w:t xml:space="preserve"> verursacht Probleme</w:t>
             </w:r>
             <w:r>
               <w:rPr>
@@ -4235,9 +4271,11 @@
             <w:r>
               <w:t>„</w:t>
             </w:r>
+            <w:proofErr w:type="spellStart"/>
             <w:r>
               <w:t>Tkinter</w:t>
             </w:r>
+            <w:proofErr w:type="spellEnd"/>
             <w:r>
               <w:t>“</w:t>
             </w:r>
@@ -4395,7 +4433,7 @@
           <w:lang w:eastAsia="de-DE"/>
         </w:rPr>
       </w:pPr>
-      <w:bookmarkStart w:id="32" w:name="_Toc176613680"/>
+      <w:bookmarkStart w:id="32" w:name="_Toc176774549"/>
       <w:r>
         <w:rPr>
           <w:lang w:eastAsia="de-DE"/>
@@ -4451,7 +4489,7 @@
         <w:keepNext/>
       </w:pPr>
       <w:bookmarkStart w:id="33" w:name="_Toc173414304"/>
-      <w:bookmarkStart w:id="34" w:name="_Toc176613717"/>
+      <w:bookmarkStart w:id="34" w:name="_Toc176774586"/>
       <w:r>
         <w:t xml:space="preserve">Tabelle </w:t>
       </w:r>
@@ -4918,7 +4956,7 @@
         <w:keepNext/>
       </w:pPr>
       <w:bookmarkStart w:id="35" w:name="_Toc173414305"/>
-      <w:bookmarkStart w:id="36" w:name="_Toc176613718"/>
+      <w:bookmarkStart w:id="36" w:name="_Toc176774587"/>
       <w:r>
         <w:t xml:space="preserve">Tabelle </w:t>
       </w:r>
@@ -5205,7 +5243,15 @@
               <w:cnfStyle w:val="000000000000" w:firstRow="0" w:lastRow="0" w:firstColumn="0" w:lastColumn="0" w:oddVBand="0" w:evenVBand="0" w:oddHBand="0" w:evenHBand="0" w:firstRowFirstColumn="0" w:firstRowLastColumn="0" w:lastRowFirstColumn="0" w:lastRowLastColumn="0"/>
             </w:pPr>
             <w:r>
-              <w:t xml:space="preserve">Sprint Planning - </w:t>
+              <w:t xml:space="preserve">Sprint </w:t>
+            </w:r>
+            <w:proofErr w:type="spellStart"/>
+            <w:r>
+              <w:t>Planning</w:t>
+            </w:r>
+            <w:proofErr w:type="spellEnd"/>
+            <w:r>
+              <w:t xml:space="preserve"> - </w:t>
             </w:r>
             <w:r>
               <w:t>Vorbereitung de</w:t>
@@ -5370,7 +5416,21 @@
               <w:rPr>
                 <w:bCs w:val="0"/>
               </w:rPr>
-              <w:t>Sprint Planning – Vorbereitung des 2. Sprints</w:t>
+              <w:t xml:space="preserve">Sprint </w:t>
+            </w:r>
+            <w:proofErr w:type="spellStart"/>
+            <w:r>
+              <w:rPr>
+                <w:bCs w:val="0"/>
+              </w:rPr>
+              <w:t>Planning</w:t>
+            </w:r>
+            <w:proofErr w:type="spellEnd"/>
+            <w:r>
+              <w:rPr>
+                <w:bCs w:val="0"/>
+              </w:rPr>
+              <w:t xml:space="preserve"> – Vorbereitung des 2. Sprints</w:t>
             </w:r>
           </w:p>
         </w:tc>
@@ -5507,7 +5567,15 @@
               <w:cnfStyle w:val="000000000000" w:firstRow="0" w:lastRow="0" w:firstColumn="0" w:lastColumn="0" w:oddVBand="0" w:evenVBand="0" w:oddHBand="0" w:evenHBand="0" w:firstRowFirstColumn="0" w:firstRowLastColumn="0" w:lastRowFirstColumn="0" w:lastRowLastColumn="0"/>
             </w:pPr>
             <w:r>
-              <w:t>Sprint Planning – Vorbereitung des 3. Sprints</w:t>
+              <w:t xml:space="preserve">Sprint </w:t>
+            </w:r>
+            <w:proofErr w:type="spellStart"/>
+            <w:r>
+              <w:t>Planning</w:t>
+            </w:r>
+            <w:proofErr w:type="spellEnd"/>
+            <w:r>
+              <w:t xml:space="preserve"> – Vorbereitung des 3. Sprints</w:t>
             </w:r>
           </w:p>
         </w:tc>
@@ -5647,7 +5715,15 @@
               <w:cnfStyle w:val="000000000000" w:firstRow="0" w:lastRow="0" w:firstColumn="0" w:lastColumn="0" w:oddVBand="0" w:evenVBand="0" w:oddHBand="0" w:evenHBand="0" w:firstRowFirstColumn="0" w:firstRowLastColumn="0" w:lastRowFirstColumn="0" w:lastRowLastColumn="0"/>
             </w:pPr>
             <w:r>
-              <w:t>Sprint Planning – Vorbereitung des 4. Sprints</w:t>
+              <w:t xml:space="preserve">Sprint </w:t>
+            </w:r>
+            <w:proofErr w:type="spellStart"/>
+            <w:r>
+              <w:t>Planning</w:t>
+            </w:r>
+            <w:proofErr w:type="spellEnd"/>
+            <w:r>
+              <w:t xml:space="preserve"> – Vorbereitung des 4. Sprints</w:t>
             </w:r>
           </w:p>
         </w:tc>
@@ -6090,7 +6166,7 @@
         <w:keepNext/>
       </w:pPr>
       <w:bookmarkStart w:id="37" w:name="_Toc173414306"/>
-      <w:bookmarkStart w:id="38" w:name="_Toc176613719"/>
+      <w:bookmarkStart w:id="38" w:name="_Toc176774588"/>
       <w:r>
         <w:t xml:space="preserve">Tabelle </w:t>
       </w:r>
@@ -6663,7 +6739,7 @@
         <w:pStyle w:val="Beschriftung"/>
         <w:keepNext/>
       </w:pPr>
-      <w:bookmarkStart w:id="39" w:name="_Toc176613720"/>
+      <w:bookmarkStart w:id="39" w:name="_Toc176774589"/>
       <w:r>
         <w:t xml:space="preserve">Tabelle </w:t>
       </w:r>
@@ -7035,8 +7111,16 @@
               <w:rPr>
                 <w:lang w:val="en-US"/>
               </w:rPr>
-              <w:t xml:space="preserve"> durchgeführt</w:t>
-            </w:r>
+              <w:t xml:space="preserve"> </w:t>
+            </w:r>
+            <w:proofErr w:type="spellStart"/>
+            <w:r>
+              <w:rPr>
+                <w:lang w:val="en-US"/>
+              </w:rPr>
+              <w:t>durchgeführt</w:t>
+            </w:r>
+            <w:proofErr w:type="spellEnd"/>
           </w:p>
         </w:tc>
         <w:tc>
@@ -7076,12 +7160,37 @@
                 <w:lang w:val="en-US"/>
               </w:rPr>
             </w:pPr>
+            <w:proofErr w:type="spellStart"/>
             <w:r>
               <w:rPr>
                 <w:b w:val="0"/>
                 <w:lang w:val="en-US"/>
               </w:rPr>
-              <w:t>Erster funktionierender Build</w:t>
+              <w:t>Erster</w:t>
+            </w:r>
+            <w:proofErr w:type="spellEnd"/>
+            <w:r>
+              <w:rPr>
+                <w:b w:val="0"/>
+                <w:lang w:val="en-US"/>
+              </w:rPr>
+              <w:t xml:space="preserve"> </w:t>
+            </w:r>
+            <w:proofErr w:type="spellStart"/>
+            <w:r>
+              <w:rPr>
+                <w:b w:val="0"/>
+                <w:lang w:val="en-US"/>
+              </w:rPr>
+              <w:t>funktionierender</w:t>
+            </w:r>
+            <w:proofErr w:type="spellEnd"/>
+            <w:r>
+              <w:rPr>
+                <w:b w:val="0"/>
+                <w:lang w:val="en-US"/>
+              </w:rPr>
+              <w:t xml:space="preserve"> Build</w:t>
             </w:r>
           </w:p>
         </w:tc>
@@ -7098,18 +7207,42 @@
                 <w:lang w:val="en-US"/>
               </w:rPr>
             </w:pPr>
+            <w:proofErr w:type="spellStart"/>
             <w:r>
               <w:rPr>
                 <w:lang w:val="en-US"/>
               </w:rPr>
-              <w:t>Anwendungsverteilung implementiert</w:t>
-            </w:r>
+              <w:t>Anwendungsverteilung</w:t>
+            </w:r>
+            <w:proofErr w:type="spellEnd"/>
             <w:r>
               <w:rPr>
                 <w:lang w:val="en-US"/>
               </w:rPr>
-              <w:t>, Tests durchgeführt</w:t>
-            </w:r>
+              <w:t xml:space="preserve"> </w:t>
+            </w:r>
+            <w:proofErr w:type="spellStart"/>
+            <w:r>
+              <w:rPr>
+                <w:lang w:val="en-US"/>
+              </w:rPr>
+              <w:t>implementiert</w:t>
+            </w:r>
+            <w:proofErr w:type="spellEnd"/>
+            <w:r>
+              <w:rPr>
+                <w:lang w:val="en-US"/>
+              </w:rPr>
+              <w:t xml:space="preserve">, Tests </w:t>
+            </w:r>
+            <w:proofErr w:type="spellStart"/>
+            <w:r>
+              <w:rPr>
+                <w:lang w:val="en-US"/>
+              </w:rPr>
+              <w:t>durchgeführt</w:t>
+            </w:r>
+            <w:proofErr w:type="spellEnd"/>
           </w:p>
         </w:tc>
         <w:tc>
@@ -7223,12 +7356,14 @@
               </w:rPr>
               <w:t xml:space="preserve"> </w:t>
             </w:r>
+            <w:proofErr w:type="spellStart"/>
             <w:r>
               <w:rPr>
                 <w:lang w:val="en-US"/>
               </w:rPr>
               <w:t>durchgeführt</w:t>
             </w:r>
+            <w:proofErr w:type="spellEnd"/>
           </w:p>
           <w:p>
             <w:pPr>
@@ -7273,12 +7408,28 @@
                 <w:lang w:val="en-US"/>
               </w:rPr>
             </w:pPr>
+            <w:proofErr w:type="spellStart"/>
             <w:r>
               <w:rPr>
                 <w:lang w:val="en-US"/>
               </w:rPr>
-              <w:t>Anwendung finalisiert</w:t>
-            </w:r>
+              <w:t>Anwendung</w:t>
+            </w:r>
+            <w:proofErr w:type="spellEnd"/>
+            <w:r>
+              <w:rPr>
+                <w:lang w:val="en-US"/>
+              </w:rPr>
+              <w:t xml:space="preserve"> </w:t>
+            </w:r>
+            <w:proofErr w:type="spellStart"/>
+            <w:r>
+              <w:rPr>
+                <w:lang w:val="en-US"/>
+              </w:rPr>
+              <w:t>finalisiert</w:t>
+            </w:r>
+            <w:proofErr w:type="spellEnd"/>
           </w:p>
         </w:tc>
         <w:tc>
@@ -7317,7 +7468,7 @@
         <w:pageBreakBefore/>
         <w:ind w:left="431" w:hanging="431"/>
       </w:pPr>
-      <w:bookmarkStart w:id="40" w:name="_Toc176613681"/>
+      <w:bookmarkStart w:id="40" w:name="_Toc176774550"/>
       <w:r>
         <w:lastRenderedPageBreak/>
         <w:t>Anforderungsdokument</w:t>
@@ -7331,7 +7482,7 @@
           <w:lang w:eastAsia="de-DE"/>
         </w:rPr>
       </w:pPr>
-      <w:bookmarkStart w:id="41" w:name="_Toc176613682"/>
+      <w:bookmarkStart w:id="41" w:name="_Toc176774551"/>
       <w:r>
         <w:rPr>
           <w:lang w:eastAsia="de-DE"/>
@@ -7422,7 +7573,33 @@
         <w:rPr>
           <w:lang w:eastAsia="de-DE"/>
         </w:rPr>
-        <w:t xml:space="preserve"> Ein erstellter Plan soll als Bilddatei exportiert werden können mit allen darin enthaltenen Einheiten und Übungen.</w:t>
+        <w:t xml:space="preserve"> Ein erstellter Plan soll als </w:t>
+      </w:r>
+      <w:r>
+        <w:rPr>
+          <w:lang w:eastAsia="de-DE"/>
+        </w:rPr>
+        <w:t>PDF-D</w:t>
+      </w:r>
+      <w:r>
+        <w:rPr>
+          <w:lang w:eastAsia="de-DE"/>
+        </w:rPr>
+        <w:t xml:space="preserve">atei </w:t>
+      </w:r>
+      <w:proofErr w:type="gramStart"/>
+      <w:r>
+        <w:rPr>
+          <w:lang w:eastAsia="de-DE"/>
+        </w:rPr>
+        <w:t>exportiert</w:t>
+      </w:r>
+      <w:proofErr w:type="gramEnd"/>
+      <w:r>
+        <w:rPr>
+          <w:lang w:eastAsia="de-DE"/>
+        </w:rPr>
+        <w:t xml:space="preserve"> werden können mit allen darin enthaltenen Einheiten und Übungen.</w:t>
       </w:r>
     </w:p>
     <w:p>
@@ -7439,7 +7616,7 @@
           <w:lang w:eastAsia="de-DE"/>
         </w:rPr>
       </w:pPr>
-      <w:bookmarkStart w:id="42" w:name="_Toc176613683"/>
+      <w:bookmarkStart w:id="42" w:name="_Toc176774552"/>
       <w:r>
         <w:rPr>
           <w:lang w:eastAsia="de-DE"/>
@@ -7544,11 +7721,12 @@
           <w:lang w:eastAsia="de-DE"/>
         </w:rPr>
       </w:pPr>
-      <w:bookmarkStart w:id="43" w:name="_Toc176613684"/>
-      <w:r>
-        <w:rPr>
-          <w:lang w:eastAsia="de-DE"/>
-        </w:rPr>
+      <w:bookmarkStart w:id="43" w:name="_Toc176774553"/>
+      <w:r>
+        <w:rPr>
+          <w:lang w:eastAsia="de-DE"/>
+        </w:rPr>
+        <w:lastRenderedPageBreak/>
         <w:t>Funktionale Anforderungen</w:t>
       </w:r>
       <w:bookmarkEnd w:id="43"/>
@@ -7568,6 +7746,9 @@
       </w:r>
     </w:p>
     <w:p>
+      <w:pPr>
+        <w:keepNext/>
+      </w:pPr>
       <w:r>
         <w:t>(obligatorische Anforderungen sind mit [+] gekennzeichnet, optionale mit [-])</w:t>
       </w:r>
@@ -7581,7 +7762,6 @@
         </w:numPr>
       </w:pPr>
       <w:r>
-        <w:lastRenderedPageBreak/>
         <w:t>Als Trainer möchte ich einen Trainingsplan für einen Trainingstag erstellen, damit ich organisiert die Spieler trainieren kann.</w:t>
       </w:r>
       <w:r>
@@ -7788,7 +7968,7 @@
         <w:pStyle w:val="Beschriftung"/>
         <w:keepNext/>
       </w:pPr>
-      <w:bookmarkStart w:id="44" w:name="_Toc176613711"/>
+      <w:bookmarkStart w:id="44" w:name="_Toc176774580"/>
       <w:r>
         <w:lastRenderedPageBreak/>
         <w:t xml:space="preserve">Abbildung </w:t>
@@ -7891,7 +8071,7 @@
           <w:lang w:eastAsia="de-DE"/>
         </w:rPr>
       </w:pPr>
-      <w:bookmarkStart w:id="45" w:name="_Toc176613685"/>
+      <w:bookmarkStart w:id="45" w:name="_Toc176774554"/>
       <w:r>
         <w:rPr>
           <w:lang w:eastAsia="de-DE"/>
@@ -8022,7 +8202,21 @@
         <w:rPr>
           <w:lang w:eastAsia="de-DE"/>
         </w:rPr>
-        <w:t>Selbsterklärung der Bedienelemente durch sprechende Beschreibungen, Tooltips oder Quick</w:t>
+        <w:t xml:space="preserve">Selbsterklärung der Bedienelemente </w:t>
+      </w:r>
+      <w:proofErr w:type="gramStart"/>
+      <w:r>
+        <w:rPr>
+          <w:lang w:eastAsia="de-DE"/>
+        </w:rPr>
+        <w:t>durch sprechende</w:t>
+      </w:r>
+      <w:proofErr w:type="gramEnd"/>
+      <w:r>
+        <w:rPr>
+          <w:lang w:eastAsia="de-DE"/>
+        </w:rPr>
+        <w:t xml:space="preserve"> Beschreibungen, Tooltips oder Quick</w:t>
       </w:r>
       <w:r>
         <w:rPr>
@@ -8058,8 +8252,16 @@
         <w:rPr>
           <w:lang w:eastAsia="de-DE"/>
         </w:rPr>
-        <w:t>Verhinderung von SQL Injection</w:t>
-      </w:r>
+        <w:t xml:space="preserve">Verhinderung von SQL </w:t>
+      </w:r>
+      <w:proofErr w:type="spellStart"/>
+      <w:r>
+        <w:rPr>
+          <w:lang w:eastAsia="de-DE"/>
+        </w:rPr>
+        <w:t>Injection</w:t>
+      </w:r>
+      <w:proofErr w:type="spellEnd"/>
       <w:r>
         <w:rPr>
           <w:lang w:eastAsia="de-DE"/>
@@ -8088,16 +8290,52 @@
     </w:p>
     <w:p>
       <w:pPr>
+        <w:rPr>
+          <w:lang w:eastAsia="de-DE"/>
+        </w:rPr>
+      </w:pPr>
+    </w:p>
+    <w:p>
+      <w:pPr>
+        <w:rPr>
+          <w:lang w:eastAsia="de-DE"/>
+        </w:rPr>
+      </w:pPr>
+    </w:p>
+    <w:p>
+      <w:pPr>
+        <w:rPr>
+          <w:lang w:eastAsia="de-DE"/>
+        </w:rPr>
+      </w:pPr>
+    </w:p>
+    <w:p>
+      <w:pPr>
+        <w:rPr>
+          <w:lang w:eastAsia="de-DE"/>
+        </w:rPr>
+      </w:pPr>
+    </w:p>
+    <w:p>
+      <w:pPr>
+        <w:rPr>
+          <w:lang w:eastAsia="de-DE"/>
+        </w:rPr>
+      </w:pPr>
+    </w:p>
+    <w:p>
+      <w:pPr>
         <w:pStyle w:val="berschrift2"/>
         <w:rPr>
           <w:lang w:eastAsia="de-DE"/>
         </w:rPr>
       </w:pPr>
-      <w:bookmarkStart w:id="46" w:name="_Toc176613686"/>
-      <w:r>
-        <w:rPr>
-          <w:lang w:eastAsia="de-DE"/>
-        </w:rPr>
+      <w:bookmarkStart w:id="46" w:name="_Toc176774555"/>
+      <w:r>
+        <w:rPr>
+          <w:lang w:eastAsia="de-DE"/>
+        </w:rPr>
+        <w:lastRenderedPageBreak/>
         <w:t>Glossar</w:t>
       </w:r>
       <w:bookmarkEnd w:id="46"/>
@@ -8107,7 +8345,7 @@
         <w:pStyle w:val="Beschriftung"/>
         <w:keepNext/>
       </w:pPr>
-      <w:bookmarkStart w:id="47" w:name="_Toc176613721"/>
+      <w:bookmarkStart w:id="47" w:name="_Toc176774590"/>
       <w:r>
         <w:t xml:space="preserve">Tabelle </w:t>
       </w:r>
@@ -8251,7 +8489,6 @@
           </w:tcPr>
           <w:p>
             <w:r>
-              <w:lastRenderedPageBreak/>
               <w:t>Trainingseinheit</w:t>
             </w:r>
           </w:p>
@@ -8303,7 +8540,7 @@
         <w:pageBreakBefore/>
         <w:ind w:left="431" w:hanging="431"/>
       </w:pPr>
-      <w:bookmarkStart w:id="48" w:name="_Toc176613687"/>
+      <w:bookmarkStart w:id="48" w:name="_Toc176774556"/>
       <w:r>
         <w:lastRenderedPageBreak/>
         <w:t>Projektdokumentation</w:t>
@@ -8403,13 +8640,93 @@
         <w:rPr>
           <w:lang w:eastAsia="de-DE"/>
         </w:rPr>
-        <w:t>eine ausführbare Datei und ein Ordner „_internal“. Die Anwendung ist für die Ausführung unter Windows 10/11 gedacht und benötigt keine vorherige Installation einer Python-Laufzeitumgebung. Der Ordner „_internal“ muss zwingend auf der gleichen Ebene wie die ausführbare Anwendung liegen. Die Datenbank</w:t>
-      </w:r>
-      <w:r>
-        <w:rPr>
-          <w:lang w:eastAsia="de-DE"/>
-        </w:rPr>
-        <w:t>datei liegt im Ordner „_internal\data\“, im Auslieferungszustand ist die Datei „main.db“ nicht vorhanden. Stattdessen wird eine Datei „main_prefilled.db“ mitgeliefert, die bei Bedarf als „main.db“ kopiert und genutzt werden kann. Hierin sind Beispieldaten enthalten, die zum initialen Verständnis der Anwendung beitragen.</w:t>
+        <w:t>eine ausführbare Datei</w:t>
+      </w:r>
+      <w:r>
+        <w:rPr>
+          <w:lang w:eastAsia="de-DE"/>
+        </w:rPr>
+        <w:t xml:space="preserve"> „sportApp.exe“</w:t>
+      </w:r>
+      <w:r>
+        <w:rPr>
+          <w:lang w:eastAsia="de-DE"/>
+        </w:rPr>
+        <w:t xml:space="preserve"> und ein Ordner „_internal“. Die Anwendung ist für die Ausführung unter Windows 10/11 gedacht und benötigt keine vorherige Installation einer Python-Laufzeitumgebung. Der Ordner „_internal“ muss zwingend auf der gleichen Ebene wie die ausführbare Anwendung liegen. Die Datenbank</w:t>
+      </w:r>
+      <w:r>
+        <w:rPr>
+          <w:lang w:eastAsia="de-DE"/>
+        </w:rPr>
+        <w:t>datei liegt im Ordner „_internal\</w:t>
+      </w:r>
+      <w:proofErr w:type="spellStart"/>
+      <w:r>
+        <w:rPr>
+          <w:lang w:eastAsia="de-DE"/>
+        </w:rPr>
+        <w:t>data</w:t>
+      </w:r>
+      <w:proofErr w:type="spellEnd"/>
+      <w:r>
+        <w:rPr>
+          <w:lang w:eastAsia="de-DE"/>
+        </w:rPr>
+        <w:t>\“, im Auslieferungszustand ist die Datei „</w:t>
+      </w:r>
+      <w:proofErr w:type="spellStart"/>
+      <w:r>
+        <w:rPr>
+          <w:lang w:eastAsia="de-DE"/>
+        </w:rPr>
+        <w:t>main.db</w:t>
+      </w:r>
+      <w:proofErr w:type="spellEnd"/>
+      <w:r>
+        <w:rPr>
+          <w:lang w:eastAsia="de-DE"/>
+        </w:rPr>
+        <w:t>“ nicht vorhanden. Stattdessen wird eine Datei „</w:t>
+      </w:r>
+      <w:proofErr w:type="spellStart"/>
+      <w:r>
+        <w:rPr>
+          <w:lang w:eastAsia="de-DE"/>
+        </w:rPr>
+        <w:t>main_prefilled.db</w:t>
+      </w:r>
+      <w:proofErr w:type="spellEnd"/>
+      <w:r>
+        <w:rPr>
+          <w:lang w:eastAsia="de-DE"/>
+        </w:rPr>
+        <w:t>“ mitgeliefert, die bei Bedarf als „</w:t>
+      </w:r>
+      <w:proofErr w:type="spellStart"/>
+      <w:r>
+        <w:rPr>
+          <w:lang w:eastAsia="de-DE"/>
+        </w:rPr>
+        <w:t>main.db</w:t>
+      </w:r>
+      <w:proofErr w:type="spellEnd"/>
+      <w:r>
+        <w:rPr>
+          <w:lang w:eastAsia="de-DE"/>
+        </w:rPr>
+        <w:t>“ kopiert und genutzt werden kann. Hierin sind Beispieldaten enthalten, die zum initialen Verständnis der Anwendung beitragen</w:t>
+      </w:r>
+      <w:r>
+        <w:rPr>
+          <w:lang w:eastAsia="de-DE"/>
+        </w:rPr>
+        <w:t xml:space="preserve"> können</w:t>
+      </w:r>
+      <w:r>
+        <w:rPr>
+          <w:lang w:eastAsia="de-DE"/>
+        </w:rPr>
+        <w:t>.</w:t>
       </w:r>
     </w:p>
     <w:p>
@@ -8426,7 +8743,7 @@
           <w:lang w:eastAsia="de-DE"/>
         </w:rPr>
       </w:pPr>
-      <w:bookmarkStart w:id="49" w:name="_Toc176613688"/>
+      <w:bookmarkStart w:id="49" w:name="_Toc176774557"/>
       <w:r>
         <w:rPr>
           <w:lang w:eastAsia="de-DE"/>
@@ -8440,8 +8757,13 @@
         <w:t>Die Erarbeitungsphase soll nach dem agilen Projektmodell</w:t>
       </w:r>
       <w:r>
-        <w:t xml:space="preserve"> Scrum</w:t>
-      </w:r>
+        <w:t xml:space="preserve"> </w:t>
+      </w:r>
+      <w:proofErr w:type="spellStart"/>
+      <w:r>
+        <w:t>Scrum</w:t>
+      </w:r>
+      <w:proofErr w:type="spellEnd"/>
       <w:r>
         <w:t xml:space="preserve"> durchgeführt werden. Es werden 4 Sprints angesetzt, die jeweils eine Woche lang dauern und sich </w:t>
       </w:r>
@@ -8475,7 +8797,39 @@
     </w:p>
     <w:p>
       <w:r>
-        <w:t>Da keine weiteren Personen bei diesem Projekt involviert sind, werden die drei Rollen aus Scrum (Product Owner, Scrum Master &amp; Entwickler) von derselben Person ausgeführt.</w:t>
+        <w:t xml:space="preserve">Da keine weiteren Personen bei diesem Projekt involviert sind, werden die drei Rollen aus </w:t>
+      </w:r>
+      <w:proofErr w:type="spellStart"/>
+      <w:r>
+        <w:t>Scrum</w:t>
+      </w:r>
+      <w:proofErr w:type="spellEnd"/>
+      <w:r>
+        <w:t xml:space="preserve"> (</w:t>
+      </w:r>
+      <w:proofErr w:type="spellStart"/>
+      <w:r>
+        <w:t>Product</w:t>
+      </w:r>
+      <w:proofErr w:type="spellEnd"/>
+      <w:r>
+        <w:t xml:space="preserve"> </w:t>
+      </w:r>
+      <w:proofErr w:type="spellStart"/>
+      <w:r>
+        <w:t>Owner</w:t>
+      </w:r>
+      <w:proofErr w:type="spellEnd"/>
+      <w:r>
+        <w:t xml:space="preserve">, </w:t>
+      </w:r>
+      <w:proofErr w:type="spellStart"/>
+      <w:r>
+        <w:t>Scrum</w:t>
+      </w:r>
+      <w:proofErr w:type="spellEnd"/>
+      <w:r>
+        <w:t xml:space="preserve"> Master &amp; Entwickler) von derselben Person ausgeführt.</w:t>
       </w:r>
       <w:r>
         <w:t xml:space="preserve"> Zu Beginn jedes Sprints werden die Anforderungen bzw. Aufgabenpakete in einem Sprint Backlog festgehalten und</w:t>
@@ -8508,7 +8862,15 @@
         <w:t>-minütiges</w:t>
       </w:r>
       <w:r>
-        <w:t xml:space="preserve"> Daily Scrum Meeting veranstaltet, in dem die </w:t>
+        <w:t xml:space="preserve"> Daily </w:t>
+      </w:r>
+      <w:proofErr w:type="spellStart"/>
+      <w:r>
+        <w:t>Scrum</w:t>
+      </w:r>
+      <w:proofErr w:type="spellEnd"/>
+      <w:r>
+        <w:t xml:space="preserve"> Meeting veranstaltet, in dem die </w:t>
       </w:r>
       <w:r>
         <w:t>schon bearbeiteten Aufgabenpakete und die daraus eventuell resultierten Bugs</w:t>
@@ -8535,8 +8897,13 @@
         <w:t xml:space="preserve"> Sprint</w:t>
       </w:r>
       <w:r>
-        <w:t xml:space="preserve"> bzw. die Finalisierungsphase</w:t>
-      </w:r>
+        <w:t xml:space="preserve"> bzw. die </w:t>
+      </w:r>
+      <w:proofErr w:type="spellStart"/>
+      <w:r>
+        <w:t>Finalisierungsphase</w:t>
+      </w:r>
+      <w:proofErr w:type="spellEnd"/>
       <w:r>
         <w:t xml:space="preserve"> zu verschieben</w:t>
       </w:r>
@@ -8564,10 +8931,30 @@
         <w:t xml:space="preserve"> Pro Sprint wird ein neuer Branch in GitHub angelegt, mit dem Ziel</w:t>
       </w:r>
       <w:r>
-        <w:t>, diesen Branch am Ende eines Sprints erfolgreich in den main-Branch mergen zu können.</w:t>
-      </w:r>
-      <w:r>
-        <w:t xml:space="preserve"> Das erfolgreiche Mergen in den main-Branch soll am Ende jedes Sprint</w:t>
+        <w:t xml:space="preserve">, diesen Branch am Ende eines Sprints erfolgreich in den main-Branch </w:t>
+      </w:r>
+      <w:proofErr w:type="spellStart"/>
+      <w:r>
+        <w:t>mergen</w:t>
+      </w:r>
+      <w:proofErr w:type="spellEnd"/>
+      <w:r>
+        <w:t xml:space="preserve"> zu können.</w:t>
+      </w:r>
+      <w:r>
+        <w:t xml:space="preserve"> Das erfolgreiche </w:t>
+      </w:r>
+      <w:proofErr w:type="spellStart"/>
+      <w:r>
+        <w:t>Mergen</w:t>
+      </w:r>
+      <w:proofErr w:type="spellEnd"/>
+      <w:r>
+        <w:t xml:space="preserve"> in den </w:t>
+      </w:r>
+      <w:r>
+        <w:lastRenderedPageBreak/>
+        <w:t>main-Branch soll am Ende jedes Sprint</w:t>
       </w:r>
       <w:r>
         <w:t>s gegenüber der Implementierung optionaler Features priorisiert werden.</w:t>
@@ -8575,106 +8962,658 @@
     </w:p>
     <w:p>
       <w:r>
+        <w:t xml:space="preserve">Die in </w:t>
+      </w:r>
+      <w:proofErr w:type="spellStart"/>
+      <w:r>
+        <w:t>Scrum</w:t>
+      </w:r>
+      <w:proofErr w:type="spellEnd"/>
+      <w:r>
+        <w:t xml:space="preserve"> übliche „Definition </w:t>
+      </w:r>
+      <w:proofErr w:type="spellStart"/>
+      <w:r>
+        <w:t>of</w:t>
+      </w:r>
+      <w:proofErr w:type="spellEnd"/>
+      <w:r>
+        <w:t xml:space="preserve"> </w:t>
+      </w:r>
+      <w:proofErr w:type="spellStart"/>
+      <w:r>
+        <w:t>Done</w:t>
+      </w:r>
+      <w:proofErr w:type="spellEnd"/>
+      <w:r>
+        <w:t xml:space="preserve">“ wird innerhalb dieses Projekts im Allgemeinen wie folgt definiert: </w:t>
+      </w:r>
+      <w:r>
+        <w:t>„</w:t>
+      </w:r>
+      <w:r>
+        <w:t xml:space="preserve">Erledigt ist, was </w:t>
+      </w:r>
+      <w:r>
+        <w:t>funktioniert und aus sauberem Code besteht.“</w:t>
+      </w:r>
+    </w:p>
+    <w:p/>
+    <w:p>
+      <w:pPr>
+        <w:rPr>
+          <w:lang w:eastAsia="de-DE"/>
+        </w:rPr>
+      </w:pPr>
+      <w:r>
+        <w:rPr>
+          <w:lang w:eastAsia="de-DE"/>
+        </w:rPr>
+        <w:t xml:space="preserve">Für die Projektumsetzung wird </w:t>
+      </w:r>
+      <w:proofErr w:type="spellStart"/>
+      <w:r>
+        <w:rPr>
+          <w:lang w:eastAsia="de-DE"/>
+        </w:rPr>
+        <w:t>Scrum</w:t>
+      </w:r>
+      <w:proofErr w:type="spellEnd"/>
+      <w:r>
+        <w:rPr>
+          <w:lang w:eastAsia="de-DE"/>
+        </w:rPr>
+        <w:t xml:space="preserve"> verwendet, um flexibel </w:t>
+      </w:r>
+      <w:r>
+        <w:rPr>
+          <w:lang w:eastAsia="de-DE"/>
+        </w:rPr>
+        <w:t>während eines Sprints auf auftretende Herausforderungen eingehen zu können</w:t>
+      </w:r>
+      <w:r>
+        <w:rPr>
+          <w:lang w:eastAsia="de-DE"/>
+        </w:rPr>
+        <w:t>,</w:t>
+      </w:r>
+      <w:r>
+        <w:rPr>
+          <w:lang w:eastAsia="de-DE"/>
+        </w:rPr>
+        <w:t xml:space="preserve"> ohne Termine verschieben oder obligatorische Anforderungen fallen lassen zu müssen.</w:t>
+      </w:r>
+      <w:r>
+        <w:rPr>
+          <w:lang w:eastAsia="de-DE"/>
+        </w:rPr>
+        <w:t xml:space="preserve"> Durch die Fokussierung auf funktionierenden Code wird außerdem Aufwand zur</w:t>
+      </w:r>
+      <w:r>
+        <w:rPr>
+          <w:lang w:eastAsia="de-DE"/>
+        </w:rPr>
+        <w:t xml:space="preserve"> Fehlerbehebung in späteren Phasen vermieden, wie es bei</w:t>
+      </w:r>
+      <w:r>
+        <w:rPr>
+          <w:lang w:eastAsia="de-DE"/>
+        </w:rPr>
+        <w:t xml:space="preserve"> anderen Projektmodellen, wie z.B. dem </w:t>
+      </w:r>
+      <w:r>
+        <w:rPr>
+          <w:lang w:eastAsia="de-DE"/>
+        </w:rPr>
+        <w:t xml:space="preserve">sequenziellen </w:t>
+      </w:r>
+      <w:r>
+        <w:rPr>
+          <w:lang w:eastAsia="de-DE"/>
+        </w:rPr>
+        <w:t xml:space="preserve">Wasserfallmodell, üblich ist. Bei </w:t>
+      </w:r>
+      <w:proofErr w:type="spellStart"/>
+      <w:r>
+        <w:rPr>
+          <w:lang w:eastAsia="de-DE"/>
+        </w:rPr>
+        <w:t>Scrum</w:t>
+      </w:r>
+      <w:proofErr w:type="spellEnd"/>
+      <w:r>
+        <w:rPr>
+          <w:lang w:eastAsia="de-DE"/>
+        </w:rPr>
+        <w:t xml:space="preserve"> stehen die Kundenanforderungen</w:t>
+      </w:r>
+      <w:r>
+        <w:rPr>
+          <w:lang w:eastAsia="de-DE"/>
+        </w:rPr>
+        <w:t xml:space="preserve">, also im Falle dieses Projekts die definierten Use Cases und User Stories, im Vordergrund und </w:t>
+      </w:r>
+      <w:r>
+        <w:rPr>
+          <w:lang w:eastAsia="de-DE"/>
+        </w:rPr>
+        <w:t>definieren,</w:t>
+      </w:r>
+      <w:r>
+        <w:rPr>
+          <w:lang w:eastAsia="de-DE"/>
+        </w:rPr>
+        <w:t xml:space="preserve"> was die fertige Anwendung bieten soll.</w:t>
+      </w:r>
+      <w:r>
+        <w:rPr>
+          <w:lang w:eastAsia="de-DE"/>
+        </w:rPr>
+        <w:t xml:space="preserve"> Ein weiterer Vorteil der Nutzung von </w:t>
+      </w:r>
+      <w:proofErr w:type="spellStart"/>
+      <w:r>
+        <w:rPr>
+          <w:lang w:eastAsia="de-DE"/>
+        </w:rPr>
+        <w:t>Scrum</w:t>
+      </w:r>
+      <w:proofErr w:type="spellEnd"/>
+      <w:r>
+        <w:rPr>
+          <w:lang w:eastAsia="de-DE"/>
+        </w:rPr>
+        <w:t xml:space="preserve"> ist die Nutzung des </w:t>
+      </w:r>
+      <w:proofErr w:type="spellStart"/>
+      <w:r>
+        <w:rPr>
+          <w:lang w:eastAsia="de-DE"/>
+        </w:rPr>
+        <w:t>Product</w:t>
+      </w:r>
+      <w:proofErr w:type="spellEnd"/>
+      <w:r>
+        <w:rPr>
+          <w:lang w:eastAsia="de-DE"/>
+        </w:rPr>
+        <w:t xml:space="preserve"> Backlogs, in dem alle Anforderungen enthalten sind, die für das finale Produkt erfüllt sein sollen. Die Items aus dem </w:t>
+      </w:r>
+      <w:proofErr w:type="spellStart"/>
+      <w:r>
+        <w:rPr>
+          <w:lang w:eastAsia="de-DE"/>
+        </w:rPr>
+        <w:t>Product</w:t>
+      </w:r>
+      <w:proofErr w:type="spellEnd"/>
+      <w:r>
+        <w:rPr>
+          <w:lang w:eastAsia="de-DE"/>
+        </w:rPr>
+        <w:t xml:space="preserve"> Backlog werden dann in das jeweilige Sprint Backlog übernommen, wodurch stets eine Übersicht darüber besteht, welche Themen noch offen sind und was im Projekt schon erreicht wurde.</w:t>
+      </w:r>
+    </w:p>
+    <w:p>
+      <w:pPr>
+        <w:rPr>
+          <w:lang w:eastAsia="de-DE"/>
+        </w:rPr>
+      </w:pPr>
+    </w:p>
+    <w:p>
+      <w:pPr>
+        <w:pStyle w:val="berschrift2"/>
+        <w:rPr>
+          <w:lang w:eastAsia="de-DE"/>
+        </w:rPr>
+      </w:pPr>
+      <w:bookmarkStart w:id="50" w:name="_Toc176774558"/>
+      <w:r>
+        <w:rPr>
+          <w:lang w:eastAsia="de-DE"/>
+        </w:rPr>
+        <w:t>Genutzte Technologien und Tools</w:t>
+      </w:r>
+      <w:bookmarkEnd w:id="50"/>
+    </w:p>
+    <w:p>
+      <w:pPr>
+        <w:rPr>
+          <w:lang w:eastAsia="de-DE"/>
+        </w:rPr>
+      </w:pPr>
+      <w:r>
+        <w:rPr>
+          <w:lang w:eastAsia="de-DE"/>
+        </w:rPr>
+        <w:t xml:space="preserve">Die Anwendung soll in der Programmiersprache Python geschrieben werden und als Datenbank eine </w:t>
+      </w:r>
+      <w:r>
+        <w:rPr>
+          <w:lang w:eastAsia="de-DE"/>
+        </w:rPr>
+        <w:t>SQLite-DB</w:t>
+      </w:r>
+      <w:r>
+        <w:rPr>
+          <w:lang w:eastAsia="de-DE"/>
+        </w:rPr>
+        <w:t xml:space="preserve"> nutzen.</w:t>
+      </w:r>
+      <w:r>
+        <w:rPr>
+          <w:lang w:eastAsia="de-DE"/>
+        </w:rPr>
+        <w:t xml:space="preserve"> </w:t>
+      </w:r>
+      <w:r>
+        <w:rPr>
+          <w:lang w:eastAsia="de-DE"/>
+        </w:rPr>
+        <w:t xml:space="preserve">Die ursprünglich geplante Verwendung von MySQL als Datenbanksystem </w:t>
+      </w:r>
+      <w:proofErr w:type="gramStart"/>
+      <w:r>
+        <w:rPr>
+          <w:lang w:eastAsia="de-DE"/>
+        </w:rPr>
+        <w:t>wurde</w:t>
+      </w:r>
+      <w:proofErr w:type="gramEnd"/>
+      <w:r>
+        <w:rPr>
+          <w:lang w:eastAsia="de-DE"/>
+        </w:rPr>
+        <w:t xml:space="preserve"> verworfen, da diese einen großen Aufwand in der Verwaltung bedeutet hätte ohne entsprechende Vorteile zu bieten. So würde</w:t>
+      </w:r>
+      <w:r>
+        <w:rPr>
+          <w:lang w:eastAsia="de-DE"/>
+        </w:rPr>
+        <w:t>n</w:t>
+      </w:r>
+      <w:r>
+        <w:rPr>
+          <w:lang w:eastAsia="de-DE"/>
+        </w:rPr>
+        <w:t xml:space="preserve"> zum einen die Stärke</w:t>
+      </w:r>
+      <w:r>
+        <w:rPr>
+          <w:lang w:eastAsia="de-DE"/>
+        </w:rPr>
+        <w:t>n</w:t>
+      </w:r>
+      <w:r>
+        <w:rPr>
+          <w:lang w:eastAsia="de-DE"/>
+        </w:rPr>
+        <w:t xml:space="preserve"> von MySQL, Authentifizierung und Multi-User, in der geplanten Anwendung nicht zum Tragen kommen, da sie nur von einem User ohne Authentifizierung genutzt werden soll. Stattdessen wird nun die</w:t>
+      </w:r>
+      <w:r>
+        <w:rPr>
+          <w:lang w:eastAsia="de-DE"/>
+        </w:rPr>
+        <w:t xml:space="preserve"> Datenbankanbindung mittels SQLite realisiert, einer leichtgewichtigen Datenbank-Engine, die direkt i</w:t>
+      </w:r>
+      <w:r>
+        <w:rPr>
+          <w:lang w:eastAsia="de-DE"/>
+        </w:rPr>
+        <w:t xml:space="preserve">n der </w:t>
+      </w:r>
+      <w:r>
+        <w:rPr>
+          <w:lang w:eastAsia="de-DE"/>
+        </w:rPr>
+        <w:t>Standard</w:t>
+      </w:r>
+      <w:r>
+        <w:rPr>
+          <w:lang w:eastAsia="de-DE"/>
+        </w:rPr>
+        <w:t>auslieferung von</w:t>
+      </w:r>
+      <w:r>
+        <w:rPr>
+          <w:lang w:eastAsia="de-DE"/>
+        </w:rPr>
+        <w:t xml:space="preserve"> Python</w:t>
+      </w:r>
+      <w:r>
+        <w:rPr>
+          <w:lang w:eastAsia="de-DE"/>
+        </w:rPr>
+        <w:t xml:space="preserve"> verfügbar ist und zudem auch </w:t>
+      </w:r>
+      <w:r>
+        <w:rPr>
+          <w:lang w:eastAsia="de-DE"/>
+        </w:rPr>
+        <w:t xml:space="preserve">in viele andere Bibliotheken integriert ist. </w:t>
+      </w:r>
+      <w:r>
+        <w:rPr>
+          <w:lang w:eastAsia="de-DE"/>
+        </w:rPr>
+        <w:t xml:space="preserve">In Python werden die Daten größtenteils mittels der Bibliothek </w:t>
+      </w:r>
+      <w:proofErr w:type="spellStart"/>
+      <w:r>
+        <w:rPr>
+          <w:lang w:eastAsia="de-DE"/>
+        </w:rPr>
+        <w:t>pandas</w:t>
+      </w:r>
+      <w:proofErr w:type="spellEnd"/>
+      <w:r>
+        <w:rPr>
+          <w:lang w:eastAsia="de-DE"/>
+        </w:rPr>
+        <w:t xml:space="preserve"> organisiert. Für die Entwicklung der Benutzeroberfläche kommt die Bibliothek </w:t>
+      </w:r>
+      <w:proofErr w:type="spellStart"/>
+      <w:r>
+        <w:rPr>
+          <w:lang w:eastAsia="de-DE"/>
+        </w:rPr>
+        <w:t>PyQt</w:t>
+      </w:r>
+      <w:proofErr w:type="spellEnd"/>
+      <w:r>
+        <w:rPr>
+          <w:lang w:eastAsia="de-DE"/>
+        </w:rPr>
+        <w:t xml:space="preserve"> zum Einsatz, da diese einen einfachen WYSIWYG-Editor für den Entwurf der Oberflächen bietet.</w:t>
+      </w:r>
+    </w:p>
+    <w:p>
+      <w:pPr>
+        <w:rPr>
+          <w:lang w:eastAsia="de-DE"/>
+        </w:rPr>
+      </w:pPr>
+      <w:r>
+        <w:rPr>
+          <w:lang w:eastAsia="de-DE"/>
+        </w:rPr>
+        <w:t xml:space="preserve">Python wird genutzt, da dies eine benutzerfreundlichere Entwicklungsoberfläche bietet als z.B. Java. Außerdem bietet Python eine modernere Art der Programmierung und ein besseres Handling von Abhängigkeiten z.B. über </w:t>
+      </w:r>
+      <w:proofErr w:type="spellStart"/>
+      <w:r>
+        <w:rPr>
+          <w:lang w:eastAsia="de-DE"/>
+        </w:rPr>
+        <w:t>Conda</w:t>
+      </w:r>
+      <w:proofErr w:type="spellEnd"/>
+      <w:r>
+        <w:rPr>
+          <w:lang w:eastAsia="de-DE"/>
+        </w:rPr>
+        <w:t>, womit auch bestehende Bibliotheken einfacher eingebunden werden können.</w:t>
+      </w:r>
+    </w:p>
+    <w:p>
+      <w:pPr>
+        <w:rPr>
+          <w:lang w:eastAsia="de-DE"/>
+        </w:rPr>
+      </w:pPr>
+      <w:r>
+        <w:rPr>
+          <w:lang w:eastAsia="de-DE"/>
+        </w:rPr>
+        <w:t xml:space="preserve">Zur Realisierung der Datenbankverbindung in Python </w:t>
+      </w:r>
+      <w:r>
+        <w:rPr>
+          <w:lang w:eastAsia="de-DE"/>
+        </w:rPr>
+        <w:t>wurde</w:t>
+      </w:r>
+      <w:r>
+        <w:rPr>
+          <w:lang w:eastAsia="de-DE"/>
+        </w:rPr>
+        <w:t xml:space="preserve"> das Singleton-Entwurfsmuster</w:t>
+      </w:r>
+      <w:r>
+        <w:rPr>
+          <w:lang w:eastAsia="de-DE"/>
+        </w:rPr>
+        <w:t xml:space="preserve"> in der Klasse </w:t>
+      </w:r>
+      <w:proofErr w:type="spellStart"/>
+      <w:r>
+        <w:rPr>
+          <w:lang w:eastAsia="de-DE"/>
+        </w:rPr>
+        <w:t>DatabaseConnector</w:t>
+      </w:r>
+      <w:proofErr w:type="spellEnd"/>
+      <w:r>
+        <w:rPr>
+          <w:lang w:eastAsia="de-DE"/>
+        </w:rPr>
+        <w:t xml:space="preserve"> des Moduls app\data.py</w:t>
+      </w:r>
+      <w:r>
+        <w:rPr>
+          <w:lang w:eastAsia="de-DE"/>
+        </w:rPr>
+        <w:t xml:space="preserve"> eingesetzt, damit zu jedem Zeitpunkt sichergestellt ist, dass nur eine Datenbank existiert und angesprochen wird. </w:t>
+      </w:r>
+    </w:p>
+    <w:p>
+      <w:pPr>
+        <w:rPr>
+          <w:lang w:eastAsia="de-DE"/>
+        </w:rPr>
+      </w:pPr>
+      <w:r>
+        <w:rPr>
+          <w:lang w:eastAsia="de-DE"/>
+        </w:rPr>
+        <w:t xml:space="preserve">Zudem </w:t>
+      </w:r>
+      <w:r>
+        <w:rPr>
+          <w:lang w:eastAsia="de-DE"/>
+        </w:rPr>
+        <w:t>ist</w:t>
+      </w:r>
+      <w:r>
+        <w:rPr>
+          <w:lang w:eastAsia="de-DE"/>
+        </w:rPr>
+        <w:t xml:space="preserve"> der komplette Code nach dem MVC-Pattern aufgeteilt in Datenlogik</w:t>
+      </w:r>
+      <w:r>
+        <w:rPr>
+          <w:lang w:eastAsia="de-DE"/>
+        </w:rPr>
+        <w:t xml:space="preserve"> (data.py)</w:t>
+      </w:r>
+      <w:r>
+        <w:rPr>
+          <w:lang w:eastAsia="de-DE"/>
+        </w:rPr>
+        <w:t>, Businesslogik</w:t>
+      </w:r>
+      <w:r>
+        <w:rPr>
+          <w:lang w:eastAsia="de-DE"/>
+        </w:rPr>
+        <w:t xml:space="preserve"> (control.py)</w:t>
+      </w:r>
+      <w:r>
+        <w:rPr>
+          <w:lang w:eastAsia="de-DE"/>
+        </w:rPr>
+        <w:t xml:space="preserve"> und Visualisierung</w:t>
+      </w:r>
+      <w:r>
+        <w:rPr>
+          <w:lang w:eastAsia="de-DE"/>
+        </w:rPr>
+        <w:t xml:space="preserve"> (view.py)</w:t>
+      </w:r>
+      <w:r>
+        <w:rPr>
+          <w:lang w:eastAsia="de-DE"/>
+        </w:rPr>
+        <w:t>.</w:t>
+      </w:r>
+      <w:r>
+        <w:rPr>
+          <w:lang w:eastAsia="de-DE"/>
+        </w:rPr>
+        <w:t xml:space="preserve"> Dies bietet den Vorteil, dass die Verantwortlichkeiten </w:t>
+      </w:r>
+      <w:r>
+        <w:rPr>
+          <w:lang w:eastAsia="de-DE"/>
+        </w:rPr>
         <w:lastRenderedPageBreak/>
-        <w:t>Die in Scrum</w:t>
-      </w:r>
-      <w:r>
-        <w:t xml:space="preserve"> übliche „Definition of Done“ wird innerhalb dieses Projekts im Allgemeinen wie folgt definiert: </w:t>
-      </w:r>
-      <w:r>
-        <w:t>„</w:t>
-      </w:r>
-      <w:r>
-        <w:t xml:space="preserve">Erledigt ist, was </w:t>
-      </w:r>
-      <w:r>
-        <w:t>funktioniert und aus sauberem Code besteht.“</w:t>
-      </w:r>
-    </w:p>
-    <w:p/>
-    <w:p>
-      <w:pPr>
-        <w:rPr>
-          <w:lang w:eastAsia="de-DE"/>
-        </w:rPr>
-      </w:pPr>
-      <w:r>
-        <w:rPr>
-          <w:lang w:eastAsia="de-DE"/>
-        </w:rPr>
-        <w:t xml:space="preserve">Für die Projektumsetzung wird Scrum verwendet, um flexibel </w:t>
-      </w:r>
-      <w:r>
-        <w:rPr>
-          <w:lang w:eastAsia="de-DE"/>
-        </w:rPr>
-        <w:t>während eines Sprints auf auftretende Herausforderungen eingehen zu können</w:t>
-      </w:r>
-      <w:r>
-        <w:rPr>
-          <w:lang w:eastAsia="de-DE"/>
-        </w:rPr>
-        <w:t>,</w:t>
-      </w:r>
-      <w:r>
-        <w:rPr>
-          <w:lang w:eastAsia="de-DE"/>
-        </w:rPr>
-        <w:t xml:space="preserve"> ohne Termine verschieben oder obligatorische Anforderungen fallen lassen zu müssen.</w:t>
-      </w:r>
-      <w:r>
-        <w:rPr>
-          <w:lang w:eastAsia="de-DE"/>
-        </w:rPr>
-        <w:t xml:space="preserve"> Durch die Fokussierung auf funktionierenden Code wird außerdem Aufwand zur</w:t>
-      </w:r>
-      <w:r>
-        <w:rPr>
-          <w:lang w:eastAsia="de-DE"/>
-        </w:rPr>
-        <w:t xml:space="preserve"> Fehlerbehebung in späteren Phasen vermieden, wie es bei</w:t>
-      </w:r>
-      <w:r>
-        <w:rPr>
-          <w:lang w:eastAsia="de-DE"/>
-        </w:rPr>
-        <w:t xml:space="preserve"> anderen Projektmodellen, wie z.B. dem </w:t>
-      </w:r>
-      <w:r>
-        <w:rPr>
-          <w:lang w:eastAsia="de-DE"/>
-        </w:rPr>
-        <w:t xml:space="preserve">sequenziellen </w:t>
-      </w:r>
-      <w:r>
-        <w:rPr>
-          <w:lang w:eastAsia="de-DE"/>
-        </w:rPr>
-        <w:t>Wasserfallmodell, üblich ist. Bei Scrum stehen die Kundenanforderungen</w:t>
-      </w:r>
-      <w:r>
-        <w:rPr>
-          <w:lang w:eastAsia="de-DE"/>
-        </w:rPr>
-        <w:t xml:space="preserve">, also im Falle dieses Projekts die definierten Use Cases und User Stories, im Vordergrund und </w:t>
-      </w:r>
-      <w:r>
-        <w:rPr>
-          <w:lang w:eastAsia="de-DE"/>
-        </w:rPr>
-        <w:t>definieren,</w:t>
-      </w:r>
-      <w:r>
-        <w:rPr>
-          <w:lang w:eastAsia="de-DE"/>
-        </w:rPr>
-        <w:t xml:space="preserve"> was die fertige Anwendung bieten soll.</w:t>
-      </w:r>
-      <w:r>
-        <w:rPr>
-          <w:lang w:eastAsia="de-DE"/>
-        </w:rPr>
-        <w:t xml:space="preserve"> Ein weiterer Vorteil der Nutzung von Scrum ist die Nutzung des Product Backlogs, in dem alle Anforderungen enthalten sind, die für das finale Produkt erfüllt sein sollen. Die Items aus dem Product Backlog werden dann in das jeweilige Sprint Backlog übernommen, wodurch stets eine Übersicht darüber besteht, welche Themen noch offen sind und was im Projekt schon erreicht wurde.</w:t>
+        <w:t xml:space="preserve">klar abgegrenzt sind und im Python-Code die projektspezifischen Bibliotheken nur in den Modulen </w:t>
+      </w:r>
+      <w:proofErr w:type="gramStart"/>
+      <w:r>
+        <w:rPr>
+          <w:lang w:eastAsia="de-DE"/>
+        </w:rPr>
+        <w:t>importiert</w:t>
+      </w:r>
+      <w:proofErr w:type="gramEnd"/>
+      <w:r>
+        <w:rPr>
+          <w:lang w:eastAsia="de-DE"/>
+        </w:rPr>
+        <w:t xml:space="preserve"> werden müssen, in denen es notwendig ist.</w:t>
+      </w:r>
+    </w:p>
+    <w:p>
+      <w:pPr>
+        <w:rPr>
+          <w:lang w:eastAsia="de-DE"/>
+        </w:rPr>
+      </w:pPr>
+      <w:r>
+        <w:rPr>
+          <w:lang w:eastAsia="de-DE"/>
+        </w:rPr>
+        <w:t xml:space="preserve">Als Entwicklungsoberfläche wird die </w:t>
+      </w:r>
+      <w:proofErr w:type="spellStart"/>
+      <w:r>
+        <w:rPr>
+          <w:lang w:eastAsia="de-DE"/>
+        </w:rPr>
+        <w:t>PyCharm</w:t>
+      </w:r>
+      <w:proofErr w:type="spellEnd"/>
+      <w:r>
+        <w:rPr>
+          <w:lang w:eastAsia="de-DE"/>
+        </w:rPr>
+        <w:t xml:space="preserve"> Community Edition genutzt</w:t>
+      </w:r>
+      <w:r>
+        <w:rPr>
+          <w:lang w:eastAsia="de-DE"/>
+        </w:rPr>
+        <w:t>, worüber direkt ein GitHub-Repository angesprochen und verwaltet werden kann.</w:t>
+      </w:r>
+    </w:p>
+    <w:p>
+      <w:pPr>
+        <w:rPr>
+          <w:lang w:eastAsia="de-DE"/>
+        </w:rPr>
+      </w:pPr>
+      <w:r>
+        <w:rPr>
+          <w:lang w:eastAsia="de-DE"/>
+        </w:rPr>
+        <w:t xml:space="preserve">Bei der Programmierung wurde darauf geachtet, so wenig wie möglich hart zu codieren und stattdessen so viel wie möglich allgemein zu halten und zu dynamisieren. Aus diesem Grund wurden zwei XML-Dateien </w:t>
+      </w:r>
+      <w:proofErr w:type="spellStart"/>
+      <w:r>
+        <w:rPr>
+          <w:lang w:eastAsia="de-DE"/>
+        </w:rPr>
+        <w:t>app</w:t>
+      </w:r>
+      <w:proofErr w:type="spellEnd"/>
+      <w:r>
+        <w:rPr>
+          <w:lang w:eastAsia="de-DE"/>
+        </w:rPr>
+        <w:t>\</w:t>
+      </w:r>
+      <w:proofErr w:type="spellStart"/>
+      <w:r>
+        <w:rPr>
+          <w:lang w:eastAsia="de-DE"/>
+        </w:rPr>
+        <w:t>data</w:t>
+      </w:r>
+      <w:proofErr w:type="spellEnd"/>
+      <w:r>
+        <w:rPr>
+          <w:lang w:eastAsia="de-DE"/>
+        </w:rPr>
+        <w:t xml:space="preserve">\db_def.xml und </w:t>
+      </w:r>
+      <w:proofErr w:type="spellStart"/>
+      <w:r>
+        <w:rPr>
+          <w:lang w:eastAsia="de-DE"/>
+        </w:rPr>
+        <w:t>app</w:t>
+      </w:r>
+      <w:proofErr w:type="spellEnd"/>
+      <w:r>
+        <w:rPr>
+          <w:lang w:eastAsia="de-DE"/>
+        </w:rPr>
+        <w:t>\</w:t>
+      </w:r>
+      <w:proofErr w:type="spellStart"/>
+      <w:r>
+        <w:rPr>
+          <w:lang w:eastAsia="de-DE"/>
+        </w:rPr>
+        <w:t>view</w:t>
+      </w:r>
+      <w:proofErr w:type="spellEnd"/>
+      <w:r>
+        <w:rPr>
+          <w:lang w:eastAsia="de-DE"/>
+        </w:rPr>
+        <w:t>\gui_def.xml erstellt</w:t>
+      </w:r>
+      <w:r>
+        <w:rPr>
+          <w:lang w:eastAsia="de-DE"/>
+        </w:rPr>
+        <w:t xml:space="preserve">, die durch einen XML-Parser eingelesen und weiterverarbeitet werden. Die db_def.xml beinhaltet hierbei die Definition der Datenbanktabellen und ihren Abhängigkeiten und die </w:t>
+      </w:r>
+      <w:proofErr w:type="spellStart"/>
+      <w:r>
+        <w:rPr>
+          <w:lang w:eastAsia="de-DE"/>
+        </w:rPr>
+        <w:t>gui_defxml</w:t>
+      </w:r>
+      <w:proofErr w:type="spellEnd"/>
+      <w:r>
+        <w:rPr>
+          <w:lang w:eastAsia="de-DE"/>
+        </w:rPr>
+        <w:t xml:space="preserve"> die Definition der Felder der GUI-Widgets und welchen Typ diese haben. Damit konnte einiges an Aufwand gespart werden und der Code im Allgemeinen wartungsfreundlicher gestaltet werden.</w:t>
       </w:r>
     </w:p>
     <w:p>
@@ -8691,295 +9630,7 @@
           <w:lang w:eastAsia="de-DE"/>
         </w:rPr>
       </w:pPr>
-      <w:bookmarkStart w:id="50" w:name="_Toc176613689"/>
-      <w:r>
-        <w:rPr>
-          <w:lang w:eastAsia="de-DE"/>
-        </w:rPr>
-        <w:t>Genutzte Technologien und Tools</w:t>
-      </w:r>
-      <w:bookmarkEnd w:id="50"/>
-    </w:p>
-    <w:p>
-      <w:pPr>
-        <w:rPr>
-          <w:lang w:eastAsia="de-DE"/>
-        </w:rPr>
-      </w:pPr>
-      <w:r>
-        <w:rPr>
-          <w:lang w:eastAsia="de-DE"/>
-        </w:rPr>
-        <w:t xml:space="preserve">Die Anwendung soll in der Programmiersprache Python geschrieben werden und als Datenbank eine </w:t>
-      </w:r>
-      <w:r>
-        <w:rPr>
-          <w:lang w:eastAsia="de-DE"/>
-        </w:rPr>
-        <w:t>SQLite-DB</w:t>
-      </w:r>
-      <w:r>
-        <w:rPr>
-          <w:lang w:eastAsia="de-DE"/>
-        </w:rPr>
-        <w:t xml:space="preserve"> nutzen.</w:t>
-      </w:r>
-      <w:r>
-        <w:rPr>
-          <w:lang w:eastAsia="de-DE"/>
-        </w:rPr>
-        <w:t xml:space="preserve"> </w:t>
-      </w:r>
-      <w:r>
-        <w:rPr>
-          <w:lang w:eastAsia="de-DE"/>
-        </w:rPr>
-        <w:t>Die ursprünglich geplante Verwendung von MySQL als Datenbanksystem wurde verworfen, da diese einen großen Aufwand in der Verwaltung bedeutet hätte ohne entsprechende Vorteile zu bieten. So würde</w:t>
-      </w:r>
-      <w:r>
-        <w:rPr>
-          <w:lang w:eastAsia="de-DE"/>
-        </w:rPr>
-        <w:t>n</w:t>
-      </w:r>
-      <w:r>
-        <w:rPr>
-          <w:lang w:eastAsia="de-DE"/>
-        </w:rPr>
-        <w:t xml:space="preserve"> zum einen die Stärke</w:t>
-      </w:r>
-      <w:r>
-        <w:rPr>
-          <w:lang w:eastAsia="de-DE"/>
-        </w:rPr>
-        <w:t>n</w:t>
-      </w:r>
-      <w:r>
-        <w:rPr>
-          <w:lang w:eastAsia="de-DE"/>
-        </w:rPr>
-        <w:t xml:space="preserve"> von MySQL, Authentifizierung und Multi-User, in der geplanten Anwendung nicht zum Tragen kommen, da sie nur von einem User ohne Authentifizierung genutzt werden soll. Stattdessen wird nun die</w:t>
-      </w:r>
-      <w:r>
-        <w:rPr>
-          <w:lang w:eastAsia="de-DE"/>
-        </w:rPr>
-        <w:t xml:space="preserve"> Datenbankanbindung mittels SQLite realisiert, einer leichtgewichtigen Datenbank-Engine, die direkt i</w:t>
-      </w:r>
-      <w:r>
-        <w:rPr>
-          <w:lang w:eastAsia="de-DE"/>
-        </w:rPr>
-        <w:t xml:space="preserve">n der </w:t>
-      </w:r>
-      <w:r>
-        <w:rPr>
-          <w:lang w:eastAsia="de-DE"/>
-        </w:rPr>
-        <w:t>Standard</w:t>
-      </w:r>
-      <w:r>
-        <w:rPr>
-          <w:lang w:eastAsia="de-DE"/>
-        </w:rPr>
-        <w:t>auslieferung von</w:t>
-      </w:r>
-      <w:r>
-        <w:rPr>
-          <w:lang w:eastAsia="de-DE"/>
-        </w:rPr>
-        <w:t xml:space="preserve"> Python</w:t>
-      </w:r>
-      <w:r>
-        <w:rPr>
-          <w:lang w:eastAsia="de-DE"/>
-        </w:rPr>
-        <w:t xml:space="preserve"> verfügbar ist und zudem auch </w:t>
-      </w:r>
-      <w:r>
-        <w:rPr>
-          <w:lang w:eastAsia="de-DE"/>
-        </w:rPr>
-        <w:t xml:space="preserve">in viele andere Bibliotheken integriert ist. </w:t>
-      </w:r>
-      <w:r>
-        <w:rPr>
-          <w:lang w:eastAsia="de-DE"/>
-        </w:rPr>
-        <w:t>In Python werden die Daten größtenteils mittels der Bibliothek pandas organisiert. Für die Entwicklung der Benutzeroberfläche kommt die Bibliothek PyQt zum Einsatz, da diese einen einfachen WYSIWYG-Editor für den Entwurf der Oberflächen bietet.</w:t>
-      </w:r>
-    </w:p>
-    <w:p>
-      <w:pPr>
-        <w:rPr>
-          <w:lang w:eastAsia="de-DE"/>
-        </w:rPr>
-      </w:pPr>
-      <w:r>
-        <w:rPr>
-          <w:lang w:eastAsia="de-DE"/>
-        </w:rPr>
-        <w:t>Python wird genutzt, da dies eine benutzerfreundlichere Entwicklungsoberfläche bietet als z.B. Java. Außerdem bietet Python eine modernere Art der Programmierung und ein besseres Handling von Abhängigkeiten z.B. über Conda, womit auch bestehende Bibliotheken einfacher eingebunden werden können.</w:t>
-      </w:r>
-    </w:p>
-    <w:p>
-      <w:pPr>
-        <w:rPr>
-          <w:lang w:eastAsia="de-DE"/>
-        </w:rPr>
-      </w:pPr>
-      <w:r>
-        <w:rPr>
-          <w:lang w:eastAsia="de-DE"/>
-        </w:rPr>
-        <w:t xml:space="preserve">Zur Realisierung der Datenbankverbindung in Python </w:t>
-      </w:r>
-      <w:r>
-        <w:rPr>
-          <w:lang w:eastAsia="de-DE"/>
-        </w:rPr>
-        <w:t>wurde</w:t>
-      </w:r>
-      <w:r>
-        <w:rPr>
-          <w:lang w:eastAsia="de-DE"/>
-        </w:rPr>
-        <w:t xml:space="preserve"> das Singleton-Entwurfsmuster</w:t>
-      </w:r>
-      <w:r>
-        <w:rPr>
-          <w:lang w:eastAsia="de-DE"/>
-        </w:rPr>
-        <w:t xml:space="preserve"> in der Klasse DatabaseConnector des Moduls app\data.py</w:t>
-      </w:r>
-      <w:r>
-        <w:rPr>
-          <w:lang w:eastAsia="de-DE"/>
-        </w:rPr>
-        <w:t xml:space="preserve"> eingesetzt, damit zu jedem Zeitpunkt sichergestellt ist, dass nur eine Datenbank existiert und angesprochen wird. </w:t>
-      </w:r>
-    </w:p>
-    <w:p>
-      <w:pPr>
-        <w:rPr>
-          <w:lang w:eastAsia="de-DE"/>
-        </w:rPr>
-      </w:pPr>
-      <w:r>
-        <w:rPr>
-          <w:lang w:eastAsia="de-DE"/>
-        </w:rPr>
-        <w:t xml:space="preserve">Zudem </w:t>
-      </w:r>
-      <w:r>
-        <w:rPr>
-          <w:lang w:eastAsia="de-DE"/>
-        </w:rPr>
-        <w:t>ist</w:t>
-      </w:r>
-      <w:r>
-        <w:rPr>
-          <w:lang w:eastAsia="de-DE"/>
-        </w:rPr>
-        <w:t xml:space="preserve"> der komplette Code nach dem MVC-Pattern aufgeteilt in Datenlogik</w:t>
-      </w:r>
-      <w:r>
-        <w:rPr>
-          <w:lang w:eastAsia="de-DE"/>
-        </w:rPr>
-        <w:t xml:space="preserve"> (data.py)</w:t>
-      </w:r>
-      <w:r>
-        <w:rPr>
-          <w:lang w:eastAsia="de-DE"/>
-        </w:rPr>
-        <w:t>, Businesslogik</w:t>
-      </w:r>
-      <w:r>
-        <w:rPr>
-          <w:lang w:eastAsia="de-DE"/>
-        </w:rPr>
-        <w:t xml:space="preserve"> (control.py)</w:t>
-      </w:r>
-      <w:r>
-        <w:rPr>
-          <w:lang w:eastAsia="de-DE"/>
-        </w:rPr>
-        <w:t xml:space="preserve"> und Visualisierung</w:t>
-      </w:r>
-      <w:r>
-        <w:rPr>
-          <w:lang w:eastAsia="de-DE"/>
-        </w:rPr>
-        <w:t xml:space="preserve"> (view.py)</w:t>
-      </w:r>
-      <w:r>
-        <w:rPr>
-          <w:lang w:eastAsia="de-DE"/>
-        </w:rPr>
-        <w:t>.</w:t>
-      </w:r>
-      <w:r>
-        <w:rPr>
-          <w:lang w:eastAsia="de-DE"/>
-        </w:rPr>
-        <w:t xml:space="preserve"> Dies bietet den Vorteil, dass die Verantwortlichkeiten klar abgegrenzt sind und im Python-Code die projektspezifischen Bibliotheken nur in den Modulen importiert werden müssen, in denen es notwendig ist.</w:t>
-      </w:r>
-    </w:p>
-    <w:p>
-      <w:pPr>
-        <w:rPr>
-          <w:lang w:eastAsia="de-DE"/>
-        </w:rPr>
-      </w:pPr>
-      <w:r>
-        <w:rPr>
-          <w:lang w:eastAsia="de-DE"/>
-        </w:rPr>
-        <w:lastRenderedPageBreak/>
-        <w:t>Als Entwicklungsoberfläche wird die PyCharm Community Edition genutzt</w:t>
-      </w:r>
-      <w:r>
-        <w:rPr>
-          <w:lang w:eastAsia="de-DE"/>
-        </w:rPr>
-        <w:t>, worüber direkt ein GitHub-Repository angesprochen und verwaltet werden kann.</w:t>
-      </w:r>
-    </w:p>
-    <w:p>
-      <w:pPr>
-        <w:rPr>
-          <w:lang w:eastAsia="de-DE"/>
-        </w:rPr>
-      </w:pPr>
-      <w:r>
-        <w:rPr>
-          <w:lang w:eastAsia="de-DE"/>
-        </w:rPr>
-        <w:t>Bei der Programmierung wurde darauf geachtet, so wenig wie möglich hart zu codieren und stattdessen so viel wie möglich allgemein zu halten und zu dynamisieren. Aus diesem Grund wurden zwei XML-Dateien app\data\db_def.xml und app\view\gui_def.xml erstellt</w:t>
-      </w:r>
-      <w:r>
-        <w:rPr>
-          <w:lang w:eastAsia="de-DE"/>
-        </w:rPr>
-        <w:t>, die durch einen XML-Parser eingelesen und weiterverarbeitet werden. Die db_def.xml beinhaltet hierbei die Definition der Datenbanktabellen und ihren Abhängigkeiten und die gui_defxml die Definition der Felder der GUI-Widgets und welchen Typ diese haben. Damit konnte einiges an Aufwand gespart werden und der Code im Allgemeinen wartungsfreundlicher gestaltet werden.</w:t>
-      </w:r>
-    </w:p>
-    <w:p>
-      <w:pPr>
-        <w:rPr>
-          <w:lang w:eastAsia="de-DE"/>
-        </w:rPr>
-      </w:pPr>
-    </w:p>
-    <w:p>
-      <w:pPr>
-        <w:pStyle w:val="berschrift2"/>
-        <w:rPr>
-          <w:lang w:eastAsia="de-DE"/>
-        </w:rPr>
-      </w:pPr>
-      <w:bookmarkStart w:id="51" w:name="_Toc176613690"/>
+      <w:bookmarkStart w:id="51" w:name="_Toc176774559"/>
       <w:r>
         <w:rPr>
           <w:lang w:eastAsia="de-DE"/>
@@ -9004,7 +9655,21 @@
         <w:rPr>
           <w:lang w:eastAsia="de-DE"/>
         </w:rPr>
-        <w:t xml:space="preserve"> im data-Modul</w:t>
+        <w:t xml:space="preserve"> im </w:t>
+      </w:r>
+      <w:proofErr w:type="spellStart"/>
+      <w:r>
+        <w:rPr>
+          <w:lang w:eastAsia="de-DE"/>
+        </w:rPr>
+        <w:t>data</w:t>
+      </w:r>
+      <w:proofErr w:type="spellEnd"/>
+      <w:r>
+        <w:rPr>
+          <w:lang w:eastAsia="de-DE"/>
+        </w:rPr>
+        <w:t>-Modul</w:t>
       </w:r>
       <w:r>
         <w:rPr>
@@ -9016,7 +9681,21 @@
         <w:rPr>
           <w:lang w:eastAsia="de-DE"/>
         </w:rPr>
-        <w:t>. Dies hätte bedeutet, dass jedes Datenobjekt (z.B. eine Übung „exercise“) eine eigene Instanz der Klasse gewesen wäre</w:t>
+        <w:t>. Dies hätte bedeutet, dass jedes Datenobjekt (z.B. eine Übung „</w:t>
+      </w:r>
+      <w:proofErr w:type="spellStart"/>
+      <w:r>
+        <w:rPr>
+          <w:lang w:eastAsia="de-DE"/>
+        </w:rPr>
+        <w:t>exercise</w:t>
+      </w:r>
+      <w:proofErr w:type="spellEnd"/>
+      <w:r>
+        <w:rPr>
+          <w:lang w:eastAsia="de-DE"/>
+        </w:rPr>
+        <w:t>“) eine eigene Instanz der Klasse gewesen wäre</w:t>
       </w:r>
       <w:r>
         <w:rPr>
@@ -9049,7 +9728,7 @@
         <w:pStyle w:val="Beschriftung"/>
         <w:keepNext/>
       </w:pPr>
-      <w:bookmarkStart w:id="52" w:name="_Toc176613712"/>
+      <w:bookmarkStart w:id="52" w:name="_Toc176774581"/>
       <w:r>
         <w:t xml:space="preserve">Abbildung </w:t>
       </w:r>
@@ -9083,8 +9762,13 @@
       <w:r>
         <w:t xml:space="preserve">ursprünglich geplanten </w:t>
       </w:r>
-      <w:r>
-        <w:t>data-Moduls</w:t>
+      <w:proofErr w:type="spellStart"/>
+      <w:r>
+        <w:t>data</w:t>
+      </w:r>
+      <w:proofErr w:type="spellEnd"/>
+      <w:r>
+        <w:t>-Moduls</w:t>
       </w:r>
       <w:bookmarkEnd w:id="52"/>
     </w:p>
@@ -9145,14 +9829,60 @@
     <w:p/>
     <w:p>
       <w:r>
-        <w:t xml:space="preserve">Dieses Vorhaben wurde im Implementierungsprozess jedoch recht schnell verworfen, da hiermit viele Dinge hätten mehrfach programmiert oder sogar hart codiert werden müssen. Um den Code möglichst dynamisch zu gestalten, wurde im data-Modul darauf verzichtet, jede einzelne Tabelle auszuprogrammieren, stattdessen wurde mithilfe der bereits beschriebenen db_def.xml ein Weg gefunden, die Tabellen dynamisch zur Laufzeit zu erstellen und zu definieren. Hierin werden auch </w:t>
+        <w:t xml:space="preserve">Dieses Vorhaben wurde im Implementierungsprozess jedoch recht schnell </w:t>
+      </w:r>
+      <w:r>
+        <w:t xml:space="preserve">in Sprint 1 </w:t>
+      </w:r>
+      <w:r>
+        <w:t xml:space="preserve">verworfen, da hiermit viele Dinge hätten mehrfach programmiert oder sogar hart codiert werden müssen. Um den Code möglichst dynamisch zu gestalten, wurde im </w:t>
+      </w:r>
+      <w:proofErr w:type="spellStart"/>
+      <w:r>
+        <w:t>data</w:t>
+      </w:r>
+      <w:proofErr w:type="spellEnd"/>
+      <w:r>
+        <w:t xml:space="preserve">-Modul darauf verzichtet, jede einzelne </w:t>
       </w:r>
       <w:r>
         <w:lastRenderedPageBreak/>
-        <w:t>Beziehungen und sogar Hierarchien zwischen den unterschiedlichen Tabellen definiert, auf die unter anderem über die Business-Logik des control-Moduls zurückgegriffen wird. Damit muss bei Änderungen nicht an vielen unterschiedlichen Stellen die Programmierung geändert werden, sondern alle Tabellen sind Instanzen der gleichen Klasse und können somit auf die gleiche Weise verarbeitet werden. Dies ermöglicht zudem, dass die Export-Funktion nicht nur wie ursprünglich angefordert dem Plan-Objekt zur Verfügung steht, sondern auch alle anderen Objekte bei Bedarf exportiert werden können.</w:t>
-      </w:r>
-      <w:r>
-        <w:t xml:space="preserve"> Darüber hinaus kann auf diese Weise die starke pandas-Bibliothek voll genutzt werden, um die Daten in einem DataFrame zu verwalten, der direkt in eine SQL-Tabelle geschrieben werden kann. Somit entfällt die Implementierung einiger Logiken, die das ursprüngliche Konzept mit sich gebracht hätte.</w:t>
+        <w:t xml:space="preserve">Tabelle </w:t>
+      </w:r>
+      <w:proofErr w:type="spellStart"/>
+      <w:r>
+        <w:t>auszuprogrammieren</w:t>
+      </w:r>
+      <w:proofErr w:type="spellEnd"/>
+      <w:r>
+        <w:t xml:space="preserve">, stattdessen wurde mithilfe der bereits beschriebenen db_def.xml ein Weg gefunden, die Tabellen dynamisch zur Laufzeit zu erstellen und zu definieren. Hierin werden auch Beziehungen und sogar Hierarchien zwischen den unterschiedlichen Tabellen definiert, auf die unter anderem über die Business-Logik des </w:t>
+      </w:r>
+      <w:proofErr w:type="spellStart"/>
+      <w:r>
+        <w:t>control</w:t>
+      </w:r>
+      <w:proofErr w:type="spellEnd"/>
+      <w:r>
+        <w:t>-Moduls zurückgegriffen wird. Damit muss bei Änderungen nicht an vielen unterschiedlichen Stellen die Programmierung geändert werden, sondern alle Tabellen sind Instanzen der gleichen Klasse und können somit auf die gleiche Weise verarbeitet werden. Dies ermöglicht zudem, dass die Export-Funktion nicht nur wie ursprünglich angefordert dem Plan-Objekt zur Verfügung steht, sondern auch alle anderen Objekte bei Bedarf exportiert werden können.</w:t>
+      </w:r>
+      <w:r>
+        <w:t xml:space="preserve"> Darüber hinaus kann auf diese Weise die starke </w:t>
+      </w:r>
+      <w:proofErr w:type="spellStart"/>
+      <w:r>
+        <w:t>pandas</w:t>
+      </w:r>
+      <w:proofErr w:type="spellEnd"/>
+      <w:r>
+        <w:t xml:space="preserve">-Bibliothek voll genutzt werden, um die Daten in einem </w:t>
+      </w:r>
+      <w:proofErr w:type="spellStart"/>
+      <w:r>
+        <w:t>DataFrame</w:t>
+      </w:r>
+      <w:proofErr w:type="spellEnd"/>
+      <w:r>
+        <w:t xml:space="preserve"> zu verwalten, der direkt in eine SQL-Tabelle geschrieben werden kann. Somit entfällt die Implementierung einiger Logiken, die das ursprüngliche Konzept mit sich gebracht hätte.</w:t>
       </w:r>
     </w:p>
     <w:p>
@@ -9165,7 +9895,7 @@
         <w:pStyle w:val="Beschriftung"/>
         <w:keepNext/>
       </w:pPr>
-      <w:bookmarkStart w:id="53" w:name="_Toc176613713"/>
+      <w:bookmarkStart w:id="53" w:name="_Toc176774582"/>
       <w:r>
         <w:lastRenderedPageBreak/>
         <w:t xml:space="preserve">Abbildung </w:t>
@@ -9250,22 +9980,85 @@
     </w:p>
     <w:p>
       <w:r>
-        <w:t>Die Klassen _DataTable und _DataTableDefinition wurden als protected markiert, da es nicht möglich sein soll, diese von außerhalb des data-Moduls zu instanziieren. Gleiches gilt für die Klasse _MainWindow des view-Moduls.</w:t>
-      </w:r>
-    </w:p>
-    <w:p>
-      <w:r>
-        <w:t>Ein UML-Klassendiagramm des data-Moduls mitsamt den implementierten Methoden ist aus Platzgründen in Anhang 1 zu sehen.</w:t>
+        <w:t>Die Klassen _</w:t>
+      </w:r>
+      <w:proofErr w:type="spellStart"/>
+      <w:r>
+        <w:t>DataTable</w:t>
+      </w:r>
+      <w:proofErr w:type="spellEnd"/>
+      <w:r>
+        <w:t xml:space="preserve"> und _</w:t>
+      </w:r>
+      <w:proofErr w:type="spellStart"/>
+      <w:r>
+        <w:t>DataTableDefinition</w:t>
+      </w:r>
+      <w:proofErr w:type="spellEnd"/>
+      <w:r>
+        <w:t xml:space="preserve"> wurden als </w:t>
+      </w:r>
+      <w:proofErr w:type="spellStart"/>
+      <w:r>
+        <w:t>protected</w:t>
+      </w:r>
+      <w:proofErr w:type="spellEnd"/>
+      <w:r>
+        <w:t xml:space="preserve"> markiert, da es nicht möglich sein soll, diese von außerhalb des </w:t>
+      </w:r>
+      <w:proofErr w:type="spellStart"/>
+      <w:r>
+        <w:t>data</w:t>
+      </w:r>
+      <w:proofErr w:type="spellEnd"/>
+      <w:r>
+        <w:t>-Moduls zu instanziieren. Gleiches gilt für die Klasse _</w:t>
+      </w:r>
+      <w:proofErr w:type="spellStart"/>
+      <w:r>
+        <w:t>MainWindow</w:t>
+      </w:r>
+      <w:proofErr w:type="spellEnd"/>
+      <w:r>
+        <w:t xml:space="preserve"> des </w:t>
+      </w:r>
+      <w:proofErr w:type="spellStart"/>
+      <w:r>
+        <w:t>view</w:t>
+      </w:r>
+      <w:proofErr w:type="spellEnd"/>
+      <w:r>
+        <w:t>-Moduls.</w:t>
+      </w:r>
+    </w:p>
+    <w:p>
+      <w:r>
+        <w:t xml:space="preserve">Ein UML-Klassendiagramm des </w:t>
+      </w:r>
+      <w:proofErr w:type="spellStart"/>
+      <w:r>
+        <w:t>data</w:t>
+      </w:r>
+      <w:proofErr w:type="spellEnd"/>
+      <w:r>
+        <w:t xml:space="preserve">-Moduls mitsamt den implementierten Methoden ist aus Platzgründen in Anhang 1 zu </w:t>
+      </w:r>
+      <w:r>
+        <w:t>finden</w:t>
+      </w:r>
+      <w:r>
+        <w:t>.</w:t>
       </w:r>
     </w:p>
     <w:p/>
     <w:p>
-      <w:r>
-        <w:t xml:space="preserve">Für die Datenbankstruktur wurde ein ER-Diagramm erstellt, um die Zusammenhänge zu visualisieren. Dieses ist in der folgenden Abbildung 4 zu sehen und zeigt die unterschiedlichen Tabellen. Die Haupttabellen sind blau, die Beziehungstabellen gelb und die untergeordneten Tabellen orange markiert. Zusätzlich gibt es noch eine grün markierte Tabelle, die eben sowohl eine untergeordnete </w:t>
-      </w:r>
+      <w:pPr>
+        <w:keepNext/>
+        <w:keepLines/>
+      </w:pPr>
       <w:r>
         <w:lastRenderedPageBreak/>
-        <w:t>Tabelle als auch eine Beziehungstabelle ist. Alle Felder mit „ID“ im Namen sind von Typ „INTEGER“, die sonstigen Felder sind von Typ „TEXT“.</w:t>
+        <w:t>Für die Datenbankstruktur wurde ein ER-Diagramm erstellt, um die Zusammenhänge zu visualisieren. Dieses ist in der folgenden Abbildung 4 zu sehen und zeigt die unterschiedlichen Tabellen. Die Haupttabellen sind blau, die Beziehungstabellen gelb und die untergeordneten Tabellen orange markiert. Zusätzlich gibt es noch eine grün markierte Tabelle, die eben sowohl eine untergeordnete Tabelle als auch eine Beziehungstabelle ist. Alle Felder mit „ID“ im Namen sind von Typ „INTEGER“, die sonstigen Felder sind von Typ „TEXT“.</w:t>
       </w:r>
     </w:p>
     <w:p>
@@ -9273,7 +10066,7 @@
         <w:pStyle w:val="Beschriftung"/>
         <w:keepNext/>
       </w:pPr>
-      <w:bookmarkStart w:id="54" w:name="_Toc176613714"/>
+      <w:bookmarkStart w:id="54" w:name="_Toc176774583"/>
       <w:r>
         <w:t xml:space="preserve">Abbildung </w:t>
       </w:r>
@@ -9382,7 +10175,7 @@
         <w:pStyle w:val="Beschriftung"/>
         <w:keepNext/>
       </w:pPr>
-      <w:bookmarkStart w:id="55" w:name="_Toc176613715"/>
+      <w:bookmarkStart w:id="55" w:name="_Toc176774584"/>
       <w:r>
         <w:t xml:space="preserve">Abbildung </w:t>
       </w:r>
@@ -9427,9 +10220,9 @@
           <w:lang w:eastAsia="de-DE"/>
         </w:rPr>
         <w:drawing>
-          <wp:inline distT="0" distB="0" distL="0" distR="0" wp14:anchorId="2FF39EB1" wp14:editId="10F881DF">
-            <wp:extent cx="6120130" cy="6854825"/>
-            <wp:effectExtent l="0" t="0" r="0" b="3175"/>
+          <wp:inline distT="0" distB="0" distL="0" distR="0" wp14:anchorId="2FF39EB1" wp14:editId="0C32F401">
+            <wp:extent cx="6050280" cy="6776590"/>
+            <wp:effectExtent l="0" t="0" r="7620" b="5715"/>
             <wp:docPr id="1896241761" name="Grafik 1" descr="Ein Bild, das Text, Screenshot, Diagramm, Schrift enthält.&#10;&#10;Automatisch generierte Beschreibung"/>
             <wp:cNvGraphicFramePr>
               <a:graphicFrameLocks xmlns:a="http://schemas.openxmlformats.org/drawingml/2006/main" noChangeAspect="1"/>
@@ -9459,7 +10252,7 @@
                   <pic:spPr bwMode="auto">
                     <a:xfrm>
                       <a:off x="0" y="0"/>
-                      <a:ext cx="6120130" cy="6854825"/>
+                      <a:ext cx="6060512" cy="6788051"/>
                     </a:xfrm>
                     <a:prstGeom prst="rect">
                       <a:avLst/>
@@ -9482,6 +10275,33 @@
           <w:lang w:eastAsia="de-DE"/>
         </w:rPr>
       </w:pPr>
+      <w:r>
+        <w:rPr>
+          <w:lang w:eastAsia="de-DE"/>
+        </w:rPr>
+        <w:t xml:space="preserve">Der Export eines Objektes war ursprünglich als PDF geplant, damit die Datei einfach geteilt und gelesen werden kann und zudem Links direkt geöffnet werden können. Aufgrund technischer Schwierigkeiten mit PyQt5 und dem Drucken von Widgets gegen Ende des Sprint 4 wurde jedoch auf die Erstellung einer Bilddatei ausgewichen, die einfach das aktuell angezeigte Widget als Screenshot speichert. Falls in der </w:t>
+      </w:r>
+      <w:proofErr w:type="spellStart"/>
+      <w:r>
+        <w:rPr>
+          <w:lang w:eastAsia="de-DE"/>
+        </w:rPr>
+        <w:t>Finalisierungsphase</w:t>
+      </w:r>
+      <w:proofErr w:type="spellEnd"/>
+      <w:r>
+        <w:rPr>
+          <w:lang w:eastAsia="de-DE"/>
+        </w:rPr>
+        <w:t xml:space="preserve"> die technische Hürde noch überwunden werden kann, wird der Export auf PDF umgestellt.</w:t>
+      </w:r>
+    </w:p>
+    <w:p>
+      <w:pPr>
+        <w:rPr>
+          <w:lang w:eastAsia="de-DE"/>
+        </w:rPr>
+      </w:pPr>
     </w:p>
     <w:p>
       <w:pPr>
@@ -9490,11 +10310,12 @@
           <w:lang w:eastAsia="de-DE"/>
         </w:rPr>
       </w:pPr>
-      <w:bookmarkStart w:id="56" w:name="_Toc176613691"/>
-      <w:r>
-        <w:rPr>
-          <w:lang w:eastAsia="de-DE"/>
-        </w:rPr>
+      <w:bookmarkStart w:id="56" w:name="_Toc176774560"/>
+      <w:r>
+        <w:rPr>
+          <w:lang w:eastAsia="de-DE"/>
+        </w:rPr>
+        <w:lastRenderedPageBreak/>
         <w:t>Technische Schuld</w:t>
       </w:r>
       <w:bookmarkEnd w:id="56"/>
@@ -9563,7 +10384,6 @@
         <w:rPr>
           <w:lang w:eastAsia="de-DE"/>
         </w:rPr>
-        <w:lastRenderedPageBreak/>
         <w:t>Anzeige der Terminierungen von Trainingsplänen im Kalender-Widget auf dem Startbildschirm</w:t>
       </w:r>
     </w:p>
@@ -9672,8 +10492,16 @@
         <w:rPr>
           <w:lang w:eastAsia="de-DE"/>
         </w:rPr>
-        <w:t>Selbsterklärung der Bedienelemente durch Tooltips oder Quickinfos</w:t>
-      </w:r>
+        <w:t xml:space="preserve">Selbsterklärung der Bedienelemente durch Tooltips oder </w:t>
+      </w:r>
+      <w:proofErr w:type="spellStart"/>
+      <w:r>
+        <w:rPr>
+          <w:lang w:eastAsia="de-DE"/>
+        </w:rPr>
+        <w:t>Quickinfos</w:t>
+      </w:r>
+      <w:proofErr w:type="spellEnd"/>
     </w:p>
     <w:p>
       <w:pPr>
@@ -9720,7 +10548,7 @@
           <w:lang w:eastAsia="de-DE"/>
         </w:rPr>
       </w:pPr>
-      <w:bookmarkStart w:id="57" w:name="_Toc176613692"/>
+      <w:bookmarkStart w:id="57" w:name="_Toc176774561"/>
       <w:r>
         <w:rPr>
           <w:lang w:eastAsia="de-DE"/>
@@ -9748,7 +10576,7 @@
         <w:pageBreakBefore/>
         <w:ind w:left="431" w:hanging="431"/>
       </w:pPr>
-      <w:bookmarkStart w:id="58" w:name="_Toc176613693"/>
+      <w:bookmarkStart w:id="58" w:name="_Toc176774562"/>
       <w:r>
         <w:lastRenderedPageBreak/>
         <w:t>Testprotokoll</w:t>
@@ -9762,7 +10590,7 @@
           <w:lang w:eastAsia="de-DE"/>
         </w:rPr>
       </w:pPr>
-      <w:bookmarkStart w:id="59" w:name="_Toc176613694"/>
+      <w:bookmarkStart w:id="59" w:name="_Toc176774563"/>
       <w:r>
         <w:rPr>
           <w:lang w:eastAsia="de-DE"/>
@@ -9812,7 +10640,35 @@
         <w:rPr>
           <w:lang w:eastAsia="de-DE"/>
         </w:rPr>
-        <w:t>\data\main_prefilled.db mit ausgeliefert, die bei Bedarf als \</w:t>
+        <w:t>\</w:t>
+      </w:r>
+      <w:proofErr w:type="spellStart"/>
+      <w:r>
+        <w:rPr>
+          <w:lang w:eastAsia="de-DE"/>
+        </w:rPr>
+        <w:t>data</w:t>
+      </w:r>
+      <w:proofErr w:type="spellEnd"/>
+      <w:r>
+        <w:rPr>
+          <w:lang w:eastAsia="de-DE"/>
+        </w:rPr>
+        <w:t>\</w:t>
+      </w:r>
+      <w:proofErr w:type="spellStart"/>
+      <w:r>
+        <w:rPr>
+          <w:lang w:eastAsia="de-DE"/>
+        </w:rPr>
+        <w:t>main_prefilled.db</w:t>
+      </w:r>
+      <w:proofErr w:type="spellEnd"/>
+      <w:r>
+        <w:rPr>
+          <w:lang w:eastAsia="de-DE"/>
+        </w:rPr>
+        <w:t xml:space="preserve"> mit ausgeliefert, die bei Bedarf als \</w:t>
       </w:r>
       <w:r>
         <w:rPr>
@@ -9824,7 +10680,35 @@
         <w:rPr>
           <w:lang w:eastAsia="de-DE"/>
         </w:rPr>
-        <w:t>\data\main.db kopiert und verwendet werden kann.</w:t>
+        <w:t>\</w:t>
+      </w:r>
+      <w:proofErr w:type="spellStart"/>
+      <w:r>
+        <w:rPr>
+          <w:lang w:eastAsia="de-DE"/>
+        </w:rPr>
+        <w:t>data</w:t>
+      </w:r>
+      <w:proofErr w:type="spellEnd"/>
+      <w:r>
+        <w:rPr>
+          <w:lang w:eastAsia="de-DE"/>
+        </w:rPr>
+        <w:t>\</w:t>
+      </w:r>
+      <w:proofErr w:type="spellStart"/>
+      <w:r>
+        <w:rPr>
+          <w:lang w:eastAsia="de-DE"/>
+        </w:rPr>
+        <w:t>main.db</w:t>
+      </w:r>
+      <w:proofErr w:type="spellEnd"/>
+      <w:r>
+        <w:rPr>
+          <w:lang w:eastAsia="de-DE"/>
+        </w:rPr>
+        <w:t xml:space="preserve"> kopiert und verwendet werden kann.</w:t>
       </w:r>
     </w:p>
     <w:p>
@@ -9869,7 +10753,7 @@
           <w:lang w:eastAsia="de-DE"/>
         </w:rPr>
       </w:pPr>
-      <w:bookmarkStart w:id="60" w:name="_Toc176613695"/>
+      <w:bookmarkStart w:id="60" w:name="_Toc176774564"/>
       <w:r>
         <w:rPr>
           <w:lang w:eastAsia="de-DE"/>
@@ -9905,7 +10789,7 @@
           <w:lang w:eastAsia="de-DE"/>
         </w:rPr>
       </w:pPr>
-      <w:bookmarkStart w:id="61" w:name="_Toc176613696"/>
+      <w:bookmarkStart w:id="61" w:name="_Toc176774565"/>
       <w:r>
         <w:rPr>
           <w:lang w:eastAsia="de-DE"/>
@@ -9949,7 +10833,35 @@
         <w:rPr>
           <w:lang w:eastAsia="de-DE"/>
         </w:rPr>
-        <w:t>\data\main.db existiert noch nicht.</w:t>
+        <w:t>\</w:t>
+      </w:r>
+      <w:proofErr w:type="spellStart"/>
+      <w:r>
+        <w:rPr>
+          <w:lang w:eastAsia="de-DE"/>
+        </w:rPr>
+        <w:t>data</w:t>
+      </w:r>
+      <w:proofErr w:type="spellEnd"/>
+      <w:r>
+        <w:rPr>
+          <w:lang w:eastAsia="de-DE"/>
+        </w:rPr>
+        <w:t>\</w:t>
+      </w:r>
+      <w:proofErr w:type="spellStart"/>
+      <w:r>
+        <w:rPr>
+          <w:lang w:eastAsia="de-DE"/>
+        </w:rPr>
+        <w:t>main.db</w:t>
+      </w:r>
+      <w:proofErr w:type="spellEnd"/>
+      <w:r>
+        <w:rPr>
+          <w:lang w:eastAsia="de-DE"/>
+        </w:rPr>
+        <w:t xml:space="preserve"> existiert noch nicht.</w:t>
       </w:r>
     </w:p>
     <w:p>
@@ -10019,7 +10931,35 @@
         <w:rPr>
           <w:lang w:eastAsia="de-DE"/>
         </w:rPr>
-        <w:t>\data\main.db wird angelegt und enthält alle definierten Datenbanken mit den definierten Feldern. Die Applikation wird gestartet und zeigt den Hauptbildschirm mit der Auswahlmöglichkeit der anzulegenden Tabellen, verschiedenen Buttons, einem Platzhalter für die Übersicht der angelegten Objekte (Baumstruktur) und eine Kalenderansicht.</w:t>
+        <w:t>\</w:t>
+      </w:r>
+      <w:proofErr w:type="spellStart"/>
+      <w:r>
+        <w:rPr>
+          <w:lang w:eastAsia="de-DE"/>
+        </w:rPr>
+        <w:t>data</w:t>
+      </w:r>
+      <w:proofErr w:type="spellEnd"/>
+      <w:r>
+        <w:rPr>
+          <w:lang w:eastAsia="de-DE"/>
+        </w:rPr>
+        <w:t>\</w:t>
+      </w:r>
+      <w:proofErr w:type="spellStart"/>
+      <w:r>
+        <w:rPr>
+          <w:lang w:eastAsia="de-DE"/>
+        </w:rPr>
+        <w:t>main.db</w:t>
+      </w:r>
+      <w:proofErr w:type="spellEnd"/>
+      <w:r>
+        <w:rPr>
+          <w:lang w:eastAsia="de-DE"/>
+        </w:rPr>
+        <w:t xml:space="preserve"> wird angelegt und enthält alle definierten Datenbanken mit den definierten Feldern. Die Applikation wird gestartet und zeigt den Hauptbildschirm mit der Auswahlmöglichkeit der anzulegenden Tabellen, verschiedenen Buttons, einem Platzhalter für die Übersicht der angelegten Objekte (Baumstruktur) und eine Kalenderansicht.</w:t>
       </w:r>
     </w:p>
     <w:p>
@@ -10058,7 +10998,21 @@
         <w:rPr>
           <w:lang w:eastAsia="de-DE"/>
         </w:rPr>
-        <w:t>Datei main.db wird unter erwartetem Pfad angelegt und enthält die Datenbankdefinitionen für alle im Startbildschirm auswählbaren Tabellen und deren Beziehungstabellen.</w:t>
+        <w:t xml:space="preserve">Datei </w:t>
+      </w:r>
+      <w:proofErr w:type="spellStart"/>
+      <w:r>
+        <w:rPr>
+          <w:lang w:eastAsia="de-DE"/>
+        </w:rPr>
+        <w:t>main.db</w:t>
+      </w:r>
+      <w:proofErr w:type="spellEnd"/>
+      <w:r>
+        <w:rPr>
+          <w:lang w:eastAsia="de-DE"/>
+        </w:rPr>
+        <w:t xml:space="preserve"> wird unter erwartetem Pfad angelegt und enthält die Datenbankdefinitionen für alle im Startbildschirm auswählbaren Tabellen und deren Beziehungstabellen.</w:t>
       </w:r>
     </w:p>
     <w:p>
@@ -10075,7 +11029,7 @@
           <w:lang w:eastAsia="de-DE"/>
         </w:rPr>
       </w:pPr>
-      <w:bookmarkStart w:id="62" w:name="_Toc176613697"/>
+      <w:bookmarkStart w:id="62" w:name="_Toc176774566"/>
       <w:r>
         <w:rPr>
           <w:lang w:eastAsia="de-DE"/>
@@ -10235,7 +11189,7 @@
           <w:lang w:eastAsia="de-DE"/>
         </w:rPr>
       </w:pPr>
-      <w:bookmarkStart w:id="63" w:name="_Toc176613698"/>
+      <w:bookmarkStart w:id="63" w:name="_Toc176774567"/>
       <w:r>
         <w:rPr>
           <w:lang w:eastAsia="de-DE"/>
@@ -10351,7 +11305,7 @@
           <w:lang w:eastAsia="de-DE"/>
         </w:rPr>
       </w:pPr>
-      <w:bookmarkStart w:id="64" w:name="_Toc176613699"/>
+      <w:bookmarkStart w:id="64" w:name="_Toc176774568"/>
       <w:r>
         <w:rPr>
           <w:lang w:eastAsia="de-DE"/>
@@ -10377,7 +11331,21 @@
         <w:rPr>
           <w:lang w:eastAsia="de-DE"/>
         </w:rPr>
-        <w:t xml:space="preserve"> Testfall 2 wurde erfolgreich ausgeführt oder main_prefilled.db wurde geladen.</w:t>
+        <w:t xml:space="preserve"> Testfall 2 wurde erfolgreich ausgeführt oder </w:t>
+      </w:r>
+      <w:proofErr w:type="spellStart"/>
+      <w:r>
+        <w:rPr>
+          <w:lang w:eastAsia="de-DE"/>
+        </w:rPr>
+        <w:t>main_prefilled.db</w:t>
+      </w:r>
+      <w:proofErr w:type="spellEnd"/>
+      <w:r>
+        <w:rPr>
+          <w:lang w:eastAsia="de-DE"/>
+        </w:rPr>
+        <w:t xml:space="preserve"> wurde geladen.</w:t>
       </w:r>
     </w:p>
     <w:p>
@@ -10473,7 +11441,7 @@
           <w:lang w:eastAsia="de-DE"/>
         </w:rPr>
       </w:pPr>
-      <w:bookmarkStart w:id="65" w:name="_Toc176613700"/>
+      <w:bookmarkStart w:id="65" w:name="_Toc176774569"/>
       <w:r>
         <w:rPr>
           <w:lang w:eastAsia="de-DE"/>
@@ -10650,7 +11618,7 @@
           <w:lang w:eastAsia="de-DE"/>
         </w:rPr>
       </w:pPr>
-      <w:bookmarkStart w:id="66" w:name="_Toc176613701"/>
+      <w:bookmarkStart w:id="66" w:name="_Toc176774570"/>
       <w:r>
         <w:rPr>
           <w:lang w:eastAsia="de-DE"/>
@@ -10791,7 +11759,7 @@
           <w:lang w:eastAsia="de-DE"/>
         </w:rPr>
       </w:pPr>
-      <w:bookmarkStart w:id="67" w:name="_Toc176613702"/>
+      <w:bookmarkStart w:id="67" w:name="_Toc176774571"/>
       <w:r>
         <w:rPr>
           <w:lang w:eastAsia="de-DE"/>
@@ -10870,7 +11838,35 @@
         <w:rPr>
           <w:lang w:eastAsia="de-DE"/>
         </w:rPr>
-        <w:t>\data\main.db auf das aktuelle Datum und die aktuelle Uhrzeit geändert haben. Außerdem sollten beim nächsten Applikationsstart die gemachten Änderungen in den Objekten direkt auf dem Hauptbildschirm in der Baumstruktur rechts ersichtlich sein.</w:t>
+        <w:t>\</w:t>
+      </w:r>
+      <w:proofErr w:type="spellStart"/>
+      <w:r>
+        <w:rPr>
+          <w:lang w:eastAsia="de-DE"/>
+        </w:rPr>
+        <w:t>data</w:t>
+      </w:r>
+      <w:proofErr w:type="spellEnd"/>
+      <w:r>
+        <w:rPr>
+          <w:lang w:eastAsia="de-DE"/>
+        </w:rPr>
+        <w:t>\</w:t>
+      </w:r>
+      <w:proofErr w:type="spellStart"/>
+      <w:r>
+        <w:rPr>
+          <w:lang w:eastAsia="de-DE"/>
+        </w:rPr>
+        <w:t>main.db</w:t>
+      </w:r>
+      <w:proofErr w:type="spellEnd"/>
+      <w:r>
+        <w:rPr>
+          <w:lang w:eastAsia="de-DE"/>
+        </w:rPr>
+        <w:t xml:space="preserve"> auf das aktuelle Datum und die aktuelle Uhrzeit geändert haben. Außerdem sollten beim nächsten Applikationsstart die gemachten Änderungen in den Objekten direkt auf dem Hauptbildschirm in der Baumstruktur rechts ersichtlich sein.</w:t>
       </w:r>
     </w:p>
     <w:p>
@@ -10920,7 +11916,7 @@
           <w:lang w:eastAsia="de-DE"/>
         </w:rPr>
       </w:pPr>
-      <w:bookmarkStart w:id="68" w:name="_Toc176613703"/>
+      <w:bookmarkStart w:id="68" w:name="_Toc176774572"/>
       <w:r>
         <w:rPr>
           <w:lang w:eastAsia="de-DE"/>
@@ -11022,7 +12018,35 @@
         <w:rPr>
           <w:lang w:eastAsia="de-DE"/>
         </w:rPr>
-        <w:t>\data\main.db nicht verändert haben. Außerdem sollten die Daten in der Baumstruktur rechts auf dem Hauptbildschirm den Datenstand widerspiegeln, der vor den gemachten Änderungen bestand. Beim Suchen sollte ein ggf. angelegtes und verworfenes Objekt nicht mehr zu finden sein.</w:t>
+        <w:t>\</w:t>
+      </w:r>
+      <w:proofErr w:type="spellStart"/>
+      <w:r>
+        <w:rPr>
+          <w:lang w:eastAsia="de-DE"/>
+        </w:rPr>
+        <w:t>data</w:t>
+      </w:r>
+      <w:proofErr w:type="spellEnd"/>
+      <w:r>
+        <w:rPr>
+          <w:lang w:eastAsia="de-DE"/>
+        </w:rPr>
+        <w:t>\</w:t>
+      </w:r>
+      <w:proofErr w:type="spellStart"/>
+      <w:r>
+        <w:rPr>
+          <w:lang w:eastAsia="de-DE"/>
+        </w:rPr>
+        <w:t>main.db</w:t>
+      </w:r>
+      <w:proofErr w:type="spellEnd"/>
+      <w:r>
+        <w:rPr>
+          <w:lang w:eastAsia="de-DE"/>
+        </w:rPr>
+        <w:t xml:space="preserve"> nicht verändert haben. Außerdem sollten die Daten in der Baumstruktur rechts auf dem Hauptbildschirm den Datenstand widerspiegeln, der vor den gemachten Änderungen bestand. Beim Suchen sollte ein ggf. angelegtes und verworfenes Objekt nicht mehr zu finden sein.</w:t>
       </w:r>
     </w:p>
     <w:p>
@@ -11072,7 +12096,7 @@
           <w:lang w:eastAsia="de-DE"/>
         </w:rPr>
       </w:pPr>
-      <w:bookmarkStart w:id="69" w:name="_Toc176613704"/>
+      <w:bookmarkStart w:id="69" w:name="_Toc176774573"/>
       <w:r>
         <w:rPr>
           <w:lang w:eastAsia="de-DE"/>
@@ -11195,7 +12219,7 @@
           <w:lang w:eastAsia="de-DE"/>
         </w:rPr>
       </w:pPr>
-      <w:bookmarkStart w:id="70" w:name="_Toc176613705"/>
+      <w:bookmarkStart w:id="70" w:name="_Toc176774574"/>
       <w:r>
         <w:rPr>
           <w:lang w:eastAsia="de-DE"/>
@@ -11295,7 +12319,21 @@
         <w:rPr>
           <w:lang w:eastAsia="de-DE"/>
         </w:rPr>
-        <w:t xml:space="preserve"> - Nach dem Klick auf „Exportieren“ aus dem Suchbildschirm heraus wird auf den Exportbildschirm gesprungen. Hier wird der angelegte Plan mit den verknüpften Einheiten und Übungen als aufgeklappte Baumstruktur dargestellt. Nach dem Klick auf „Drucken“ erscheint ein Dialog zur Auswahl des Dateinamens und -speicherorts. Nach Bestätigung des Dialogs springt die Anwendung zurück auf den Startbildschirm. Es liegt eine Bilddatei unter dem eingegebenen Speicherort ab, welche die ausgewählte Übung und ihre Inhalte zeigt.</w:t>
+        <w:t xml:space="preserve"> - Nach dem Klick auf „Exportieren“ aus dem Suchbildschirm heraus wird auf den Exportbildschirm gesprungen. Hier wird der angelegte Plan mit den verknüpften Einheiten und Übungen als aufgeklappte Baumstruktur dargestellt. Nach dem Klick auf „Drucken“ erscheint ein Dialog zur Auswahl des Dateinamens und -</w:t>
+      </w:r>
+      <w:proofErr w:type="spellStart"/>
+      <w:r>
+        <w:rPr>
+          <w:lang w:eastAsia="de-DE"/>
+        </w:rPr>
+        <w:t>speicherorts</w:t>
+      </w:r>
+      <w:proofErr w:type="spellEnd"/>
+      <w:r>
+        <w:rPr>
+          <w:lang w:eastAsia="de-DE"/>
+        </w:rPr>
+        <w:t>. Nach Bestätigung des Dialogs springt die Anwendung zurück auf den Startbildschirm. Es liegt eine Bilddatei unter dem eingegebenen Speicherort ab, welche die ausgewählte Übung und ihre Inhalte zeigt.</w:t>
       </w:r>
     </w:p>
     <w:p>
@@ -11312,7 +12350,7 @@
           <w:lang w:eastAsia="de-DE"/>
         </w:rPr>
       </w:pPr>
-      <w:bookmarkStart w:id="71" w:name="_Toc176613706"/>
+      <w:bookmarkStart w:id="71" w:name="_Toc176774575"/>
       <w:r>
         <w:rPr>
           <w:lang w:eastAsia="de-DE"/>
@@ -11404,7 +12442,7 @@
           <w:lang w:eastAsia="de-DE"/>
         </w:rPr>
       </w:pPr>
-      <w:bookmarkStart w:id="72" w:name="_Toc176613707"/>
+      <w:bookmarkStart w:id="72" w:name="_Toc176774576"/>
       <w:r>
         <w:rPr>
           <w:lang w:eastAsia="de-DE"/>
@@ -11435,7 +12473,35 @@
         <w:rPr>
           <w:lang w:eastAsia="de-DE"/>
         </w:rPr>
-        <w:t>\data\main.db entweder gelöscht oder durch eine Kopie der vorbereiteten Datenbankdatei \</w:t>
+        <w:t>\</w:t>
+      </w:r>
+      <w:proofErr w:type="spellStart"/>
+      <w:r>
+        <w:rPr>
+          <w:lang w:eastAsia="de-DE"/>
+        </w:rPr>
+        <w:t>data</w:t>
+      </w:r>
+      <w:proofErr w:type="spellEnd"/>
+      <w:r>
+        <w:rPr>
+          <w:lang w:eastAsia="de-DE"/>
+        </w:rPr>
+        <w:t>\</w:t>
+      </w:r>
+      <w:proofErr w:type="spellStart"/>
+      <w:r>
+        <w:rPr>
+          <w:lang w:eastAsia="de-DE"/>
+        </w:rPr>
+        <w:t>main.db</w:t>
+      </w:r>
+      <w:proofErr w:type="spellEnd"/>
+      <w:r>
+        <w:rPr>
+          <w:lang w:eastAsia="de-DE"/>
+        </w:rPr>
+        <w:t xml:space="preserve"> entweder gelöscht oder durch eine Kopie der vorbereiteten Datenbankdatei \</w:t>
       </w:r>
       <w:r>
         <w:rPr>
@@ -11447,7 +12513,35 @@
         <w:rPr>
           <w:lang w:eastAsia="de-DE"/>
         </w:rPr>
-        <w:t>\data\main_prefilled.db ausgetauscht werden.</w:t>
+        <w:t>\</w:t>
+      </w:r>
+      <w:proofErr w:type="spellStart"/>
+      <w:r>
+        <w:rPr>
+          <w:lang w:eastAsia="de-DE"/>
+        </w:rPr>
+        <w:t>data</w:t>
+      </w:r>
+      <w:proofErr w:type="spellEnd"/>
+      <w:r>
+        <w:rPr>
+          <w:lang w:eastAsia="de-DE"/>
+        </w:rPr>
+        <w:t>\</w:t>
+      </w:r>
+      <w:proofErr w:type="spellStart"/>
+      <w:r>
+        <w:rPr>
+          <w:lang w:eastAsia="de-DE"/>
+        </w:rPr>
+        <w:t>main_prefilled.db</w:t>
+      </w:r>
+      <w:proofErr w:type="spellEnd"/>
+      <w:r>
+        <w:rPr>
+          <w:lang w:eastAsia="de-DE"/>
+        </w:rPr>
+        <w:t xml:space="preserve"> ausgetauscht werden.</w:t>
       </w:r>
     </w:p>
     <w:p>
@@ -11469,7 +12563,7 @@
         <w:pageBreakBefore/>
         <w:ind w:left="431" w:hanging="431"/>
       </w:pPr>
-      <w:bookmarkStart w:id="73" w:name="_Toc176613708"/>
+      <w:bookmarkStart w:id="73" w:name="_Toc176774577"/>
       <w:r>
         <w:lastRenderedPageBreak/>
         <w:t>Abstract</w:t>
@@ -11523,7 +12617,7 @@
       <w:pPr>
         <w:pStyle w:val="berschriftOhneNummer"/>
       </w:pPr>
-      <w:bookmarkStart w:id="74" w:name="_Toc176613709"/>
+      <w:bookmarkStart w:id="74" w:name="_Toc176774578"/>
       <w:r>
         <w:lastRenderedPageBreak/>
         <w:t>Verzeichnis der Anhänge</w:t>
@@ -11596,7 +12690,7 @@
       <w:pPr>
         <w:pStyle w:val="berschriftOhneNummer"/>
       </w:pPr>
-      <w:bookmarkStart w:id="75" w:name="_Toc176613710"/>
+      <w:bookmarkStart w:id="75" w:name="_Toc176774579"/>
       <w:r>
         <w:lastRenderedPageBreak/>
         <w:t>Anhang</w:t>
@@ -11631,7 +12725,15 @@
         <w:fldChar w:fldCharType="end"/>
       </w:r>
       <w:r>
-        <w:t>: UML-Diagramm des data-Moduls mit Methoden</w:t>
+        <w:t xml:space="preserve">: UML-Diagramm des </w:t>
+      </w:r>
+      <w:proofErr w:type="spellStart"/>
+      <w:r>
+        <w:t>data</w:t>
+      </w:r>
+      <w:proofErr w:type="spellEnd"/>
+      <w:r>
+        <w:t>-Moduls mit Methoden</w:t>
       </w:r>
       <w:bookmarkEnd w:id="76"/>
     </w:p>
@@ -11852,7 +12954,7 @@
         <w:rPr>
           <w:noProof/>
         </w:rPr>
-        <w:t>Inhaltsverzeichnis</w:t>
+        <w:t>Abbildungsverzeichnis</w:t>
       </w:r>
     </w:fldSimple>
   </w:p>
@@ -11870,7 +12972,7 @@
         <w:rPr>
           <w:noProof/>
         </w:rPr>
-        <w:t>1</w:t>
+        <w:t>5</w:t>
       </w:r>
     </w:fldSimple>
     <w:r>
@@ -11881,7 +12983,7 @@
         <w:rPr>
           <w:noProof/>
         </w:rPr>
-        <w:t>Projektplan</w:t>
+        <w:t>Abstract</w:t>
       </w:r>
     </w:fldSimple>
   </w:p>
@@ -11899,7 +13001,7 @@
         <w:rPr>
           <w:noProof/>
         </w:rPr>
-        <w:t>0</w:t>
+        <w:t>1</w:t>
       </w:r>
     </w:fldSimple>
     <w:r>
@@ -11947,7 +13049,7 @@
         <w:rPr>
           <w:noProof/>
         </w:rPr>
-        <w:t>Abkürzungsverzeichnis</w:t>
+        <w:t>Tabellenverzeichnis</w:t>
       </w:r>
     </w:fldSimple>
     <w:r>
@@ -11977,6 +13079,7 @@
         <w:r>
           <w:rPr>
             <w:b/>
+            <w:bCs w:val="0"/>
             <w:noProof/>
           </w:rPr>
           <w:t>Fehler! Textmarke nicht definiert.</w:t>

</xml_diff>

<commit_message>
Phase 3: minor bugfixing update sportApp.spec to current dependencies created v1.1 of the build updated documentation
</commit_message>
<xml_diff>
--- a/doku/Sauerland-Jan_10230630_PSE.docx
+++ b/doku/Sauerland-Jan_10230630_PSE.docx
@@ -244,7 +244,7 @@
         <w:rPr>
           <w:noProof/>
         </w:rPr>
-        <w:t>09.09.2024</w:t>
+        <w:t>24.10.2024</w:t>
       </w:r>
       <w:r>
         <w:fldChar w:fldCharType="end"/>
@@ -286,10 +286,10 @@
       <w:bookmarkStart w:id="13" w:name="_Toc455581582"/>
       <w:bookmarkStart w:id="14" w:name="_Toc456010828"/>
       <w:bookmarkStart w:id="15" w:name="_Toc456104702"/>
-      <w:bookmarkStart w:id="16" w:name="_Toc140911841"/>
-      <w:bookmarkStart w:id="17" w:name="_Ref491742389"/>
-      <w:bookmarkStart w:id="18" w:name="_Toc492886457"/>
-      <w:bookmarkStart w:id="19" w:name="_Toc176774542"/>
+      <w:bookmarkStart w:id="16" w:name="_Toc176774542"/>
+      <w:bookmarkStart w:id="17" w:name="_Toc140911841"/>
+      <w:bookmarkStart w:id="18" w:name="_Ref491742389"/>
+      <w:bookmarkStart w:id="19" w:name="_Toc492886457"/>
       <w:r>
         <w:t>Inhaltsverzeichnis</w:t>
       </w:r>
@@ -309,7 +309,7 @@
       <w:bookmarkEnd w:id="13"/>
       <w:bookmarkEnd w:id="14"/>
       <w:bookmarkEnd w:id="15"/>
-      <w:bookmarkEnd w:id="19"/>
+      <w:bookmarkEnd w:id="16"/>
     </w:p>
     <w:p/>
     <w:p>
@@ -3403,7 +3403,7 @@
       <w:bookmarkStart w:id="21" w:name="_Toc140911842"/>
       <w:bookmarkStart w:id="22" w:name="_Toc140911912"/>
       <w:bookmarkStart w:id="23" w:name="_Toc176774543"/>
-      <w:bookmarkEnd w:id="16"/>
+      <w:bookmarkEnd w:id="17"/>
       <w:r>
         <w:lastRenderedPageBreak/>
         <w:t>Abbildungsverzeichnis</w:t>
@@ -3624,8 +3624,8 @@
         <w:pStyle w:val="berschriftOhneNummer"/>
       </w:pPr>
       <w:bookmarkStart w:id="25" w:name="_Toc176774544"/>
-      <w:bookmarkEnd w:id="17"/>
       <w:bookmarkEnd w:id="18"/>
+      <w:bookmarkEnd w:id="19"/>
       <w:bookmarkEnd w:id="24"/>
       <w:r>
         <w:lastRenderedPageBreak/>
@@ -7585,21 +7585,7 @@
         <w:rPr>
           <w:lang w:eastAsia="de-DE"/>
         </w:rPr>
-        <w:t xml:space="preserve">atei </w:t>
-      </w:r>
-      <w:proofErr w:type="gramStart"/>
-      <w:r>
-        <w:rPr>
-          <w:lang w:eastAsia="de-DE"/>
-        </w:rPr>
-        <w:t>exportiert</w:t>
-      </w:r>
-      <w:proofErr w:type="gramEnd"/>
-      <w:r>
-        <w:rPr>
-          <w:lang w:eastAsia="de-DE"/>
-        </w:rPr>
-        <w:t xml:space="preserve"> werden können mit allen darin enthaltenen Einheiten und Übungen.</w:t>
+        <w:t>atei exportiert werden können mit allen darin enthaltenen Einheiten und Übungen.</w:t>
       </w:r>
     </w:p>
     <w:p>
@@ -8060,6 +8046,21 @@
     <w:p>
       <w:pPr>
         <w:rPr>
+          <w:color w:val="FF0000"/>
+          <w:lang w:eastAsia="de-DE"/>
+        </w:rPr>
+      </w:pPr>
+      <w:r>
+        <w:rPr>
+          <w:color w:val="FF0000"/>
+          <w:lang w:eastAsia="de-DE"/>
+        </w:rPr>
+        <w:t>UML Diagramm nochmal wie ursprünglich darstellen, aber mit richtiger Notation</w:t>
+      </w:r>
+    </w:p>
+    <w:p>
+      <w:pPr>
+        <w:rPr>
           <w:lang w:eastAsia="de-DE"/>
         </w:rPr>
       </w:pPr>
@@ -8202,21 +8203,7 @@
         <w:rPr>
           <w:lang w:eastAsia="de-DE"/>
         </w:rPr>
-        <w:t xml:space="preserve">Selbsterklärung der Bedienelemente </w:t>
-      </w:r>
-      <w:proofErr w:type="gramStart"/>
-      <w:r>
-        <w:rPr>
-          <w:lang w:eastAsia="de-DE"/>
-        </w:rPr>
-        <w:t>durch sprechende</w:t>
-      </w:r>
-      <w:proofErr w:type="gramEnd"/>
-      <w:r>
-        <w:rPr>
-          <w:lang w:eastAsia="de-DE"/>
-        </w:rPr>
-        <w:t xml:space="preserve"> Beschreibungen, Tooltips oder Quick</w:t>
+        <w:t>Selbsterklärung der Bedienelemente durch sprechende Beschreibungen, Tooltips oder Quick</w:t>
       </w:r>
       <w:r>
         <w:rPr>
@@ -9211,192 +9198,178 @@
         <w:rPr>
           <w:lang w:eastAsia="de-DE"/>
         </w:rPr>
-        <w:t xml:space="preserve">Die ursprünglich geplante Verwendung von MySQL als Datenbanksystem </w:t>
-      </w:r>
-      <w:proofErr w:type="gramStart"/>
+        <w:t>Die ursprünglich geplante Verwendung von MySQL als Datenbanksystem wurde verworfen, da diese einen großen Aufwand in der Verwaltung bedeutet hätte ohne entsprechende Vorteile zu bieten. So würde</w:t>
+      </w:r>
+      <w:r>
+        <w:rPr>
+          <w:lang w:eastAsia="de-DE"/>
+        </w:rPr>
+        <w:t>n</w:t>
+      </w:r>
+      <w:r>
+        <w:rPr>
+          <w:lang w:eastAsia="de-DE"/>
+        </w:rPr>
+        <w:t xml:space="preserve"> zum einen die Stärke</w:t>
+      </w:r>
+      <w:r>
+        <w:rPr>
+          <w:lang w:eastAsia="de-DE"/>
+        </w:rPr>
+        <w:t>n</w:t>
+      </w:r>
+      <w:r>
+        <w:rPr>
+          <w:lang w:eastAsia="de-DE"/>
+        </w:rPr>
+        <w:t xml:space="preserve"> von MySQL, Authentifizierung und Multi-User, in der geplanten Anwendung nicht zum Tragen kommen, da sie nur von einem User ohne Authentifizierung genutzt werden soll. Stattdessen wird nun die</w:t>
+      </w:r>
+      <w:r>
+        <w:rPr>
+          <w:lang w:eastAsia="de-DE"/>
+        </w:rPr>
+        <w:t xml:space="preserve"> Datenbankanbindung mittels SQLite realisiert, einer leichtgewichtigen Datenbank-Engine, die direkt i</w:t>
+      </w:r>
+      <w:r>
+        <w:rPr>
+          <w:lang w:eastAsia="de-DE"/>
+        </w:rPr>
+        <w:t xml:space="preserve">n der </w:t>
+      </w:r>
+      <w:r>
+        <w:rPr>
+          <w:lang w:eastAsia="de-DE"/>
+        </w:rPr>
+        <w:t>Standard</w:t>
+      </w:r>
+      <w:r>
+        <w:rPr>
+          <w:lang w:eastAsia="de-DE"/>
+        </w:rPr>
+        <w:t>auslieferung von</w:t>
+      </w:r>
+      <w:r>
+        <w:rPr>
+          <w:lang w:eastAsia="de-DE"/>
+        </w:rPr>
+        <w:t xml:space="preserve"> Python</w:t>
+      </w:r>
+      <w:r>
+        <w:rPr>
+          <w:lang w:eastAsia="de-DE"/>
+        </w:rPr>
+        <w:t xml:space="preserve"> verfügbar ist und zudem auch </w:t>
+      </w:r>
+      <w:r>
+        <w:rPr>
+          <w:lang w:eastAsia="de-DE"/>
+        </w:rPr>
+        <w:t xml:space="preserve">in viele andere Bibliotheken integriert ist. </w:t>
+      </w:r>
+      <w:r>
+        <w:rPr>
+          <w:lang w:eastAsia="de-DE"/>
+        </w:rPr>
+        <w:t xml:space="preserve">In Python werden die Daten größtenteils mittels der Bibliothek </w:t>
+      </w:r>
+      <w:proofErr w:type="spellStart"/>
+      <w:r>
+        <w:rPr>
+          <w:lang w:eastAsia="de-DE"/>
+        </w:rPr>
+        <w:t>pandas</w:t>
+      </w:r>
+      <w:proofErr w:type="spellEnd"/>
+      <w:r>
+        <w:rPr>
+          <w:lang w:eastAsia="de-DE"/>
+        </w:rPr>
+        <w:t xml:space="preserve"> organisiert. Für die Entwicklung der Benutzeroberfläche kommt die Bibliothek </w:t>
+      </w:r>
+      <w:proofErr w:type="spellStart"/>
+      <w:r>
+        <w:rPr>
+          <w:lang w:eastAsia="de-DE"/>
+        </w:rPr>
+        <w:t>PyQt</w:t>
+      </w:r>
+      <w:proofErr w:type="spellEnd"/>
+      <w:r>
+        <w:rPr>
+          <w:lang w:eastAsia="de-DE"/>
+        </w:rPr>
+        <w:t xml:space="preserve"> zum Einsatz, da diese einen einfachen WYSIWYG-Editor für den Entwurf der Oberflächen bietet.</w:t>
+      </w:r>
+    </w:p>
+    <w:p>
+      <w:pPr>
+        <w:rPr>
+          <w:lang w:eastAsia="de-DE"/>
+        </w:rPr>
+      </w:pPr>
+      <w:r>
+        <w:rPr>
+          <w:lang w:eastAsia="de-DE"/>
+        </w:rPr>
+        <w:t xml:space="preserve">Python wird genutzt, da dies eine benutzerfreundlichere Entwicklungsoberfläche bietet als z.B. Java. Außerdem bietet Python eine modernere Art der Programmierung und ein besseres Handling von Abhängigkeiten z.B. über </w:t>
+      </w:r>
+      <w:proofErr w:type="spellStart"/>
+      <w:r>
+        <w:rPr>
+          <w:lang w:eastAsia="de-DE"/>
+        </w:rPr>
+        <w:t>Conda</w:t>
+      </w:r>
+      <w:proofErr w:type="spellEnd"/>
+      <w:r>
+        <w:rPr>
+          <w:lang w:eastAsia="de-DE"/>
+        </w:rPr>
+        <w:t>, womit auch bestehende Bibliotheken einfacher eingebunden werden können.</w:t>
+      </w:r>
+    </w:p>
+    <w:p>
+      <w:pPr>
+        <w:rPr>
+          <w:lang w:eastAsia="de-DE"/>
+        </w:rPr>
+      </w:pPr>
+      <w:r>
+        <w:rPr>
+          <w:lang w:eastAsia="de-DE"/>
+        </w:rPr>
+        <w:t xml:space="preserve">Zur Realisierung der Datenbankverbindung in Python </w:t>
+      </w:r>
       <w:r>
         <w:rPr>
           <w:lang w:eastAsia="de-DE"/>
         </w:rPr>
         <w:t>wurde</w:t>
       </w:r>
-      <w:proofErr w:type="gramEnd"/>
-      <w:r>
-        <w:rPr>
-          <w:lang w:eastAsia="de-DE"/>
-        </w:rPr>
-        <w:t xml:space="preserve"> verworfen, da diese einen großen Aufwand in der Verwaltung bedeutet hätte ohne entsprechende Vorteile zu bieten. So würde</w:t>
-      </w:r>
-      <w:r>
-        <w:rPr>
-          <w:lang w:eastAsia="de-DE"/>
-        </w:rPr>
-        <w:t>n</w:t>
-      </w:r>
-      <w:r>
-        <w:rPr>
-          <w:lang w:eastAsia="de-DE"/>
-        </w:rPr>
-        <w:t xml:space="preserve"> zum einen die Stärke</w:t>
-      </w:r>
-      <w:r>
-        <w:rPr>
-          <w:lang w:eastAsia="de-DE"/>
-        </w:rPr>
-        <w:t>n</w:t>
-      </w:r>
-      <w:r>
-        <w:rPr>
-          <w:lang w:eastAsia="de-DE"/>
-        </w:rPr>
-        <w:t xml:space="preserve"> von MySQL, Authentifizierung und Multi-User, in der geplanten Anwendung nicht zum Tragen kommen, da sie nur von einem User ohne Authentifizierung genutzt werden soll. Stattdessen wird nun die</w:t>
-      </w:r>
-      <w:r>
-        <w:rPr>
-          <w:lang w:eastAsia="de-DE"/>
-        </w:rPr>
-        <w:t xml:space="preserve"> Datenbankanbindung mittels SQLite realisiert, einer leichtgewichtigen Datenbank-Engine, die direkt i</w:t>
-      </w:r>
-      <w:r>
-        <w:rPr>
-          <w:lang w:eastAsia="de-DE"/>
-        </w:rPr>
-        <w:t xml:space="preserve">n der </w:t>
-      </w:r>
-      <w:r>
-        <w:rPr>
-          <w:lang w:eastAsia="de-DE"/>
-        </w:rPr>
-        <w:t>Standard</w:t>
-      </w:r>
-      <w:r>
-        <w:rPr>
-          <w:lang w:eastAsia="de-DE"/>
-        </w:rPr>
-        <w:t>auslieferung von</w:t>
-      </w:r>
-      <w:r>
-        <w:rPr>
-          <w:lang w:eastAsia="de-DE"/>
-        </w:rPr>
-        <w:t xml:space="preserve"> Python</w:t>
-      </w:r>
-      <w:r>
-        <w:rPr>
-          <w:lang w:eastAsia="de-DE"/>
-        </w:rPr>
-        <w:t xml:space="preserve"> verfügbar ist und zudem auch </w:t>
-      </w:r>
-      <w:r>
-        <w:rPr>
-          <w:lang w:eastAsia="de-DE"/>
-        </w:rPr>
-        <w:t xml:space="preserve">in viele andere Bibliotheken integriert ist. </w:t>
-      </w:r>
-      <w:r>
-        <w:rPr>
-          <w:lang w:eastAsia="de-DE"/>
-        </w:rPr>
-        <w:t xml:space="preserve">In Python werden die Daten größtenteils mittels der Bibliothek </w:t>
+      <w:r>
+        <w:rPr>
+          <w:lang w:eastAsia="de-DE"/>
+        </w:rPr>
+        <w:t xml:space="preserve"> das Singleton-Entwurfsmuster</w:t>
+      </w:r>
+      <w:r>
+        <w:rPr>
+          <w:lang w:eastAsia="de-DE"/>
+        </w:rPr>
+        <w:t xml:space="preserve"> in der Klasse </w:t>
       </w:r>
       <w:proofErr w:type="spellStart"/>
       <w:r>
         <w:rPr>
           <w:lang w:eastAsia="de-DE"/>
         </w:rPr>
-        <w:t>pandas</w:t>
+        <w:t>DatabaseConnector</w:t>
       </w:r>
       <w:proofErr w:type="spellEnd"/>
       <w:r>
         <w:rPr>
           <w:lang w:eastAsia="de-DE"/>
         </w:rPr>
-        <w:t xml:space="preserve"> organisiert. Für die Entwicklung der Benutzeroberfläche kommt die Bibliothek </w:t>
-      </w:r>
-      <w:proofErr w:type="spellStart"/>
-      <w:r>
-        <w:rPr>
-          <w:lang w:eastAsia="de-DE"/>
-        </w:rPr>
-        <w:t>PyQt</w:t>
-      </w:r>
-      <w:proofErr w:type="spellEnd"/>
-      <w:r>
-        <w:rPr>
-          <w:lang w:eastAsia="de-DE"/>
-        </w:rPr>
-        <w:t xml:space="preserve"> zum Einsatz, da diese einen einfachen WYSIWYG-Editor für den Entwurf der Oberflächen bietet.</w:t>
-      </w:r>
-    </w:p>
-    <w:p>
-      <w:pPr>
-        <w:rPr>
-          <w:lang w:eastAsia="de-DE"/>
-        </w:rPr>
-      </w:pPr>
-      <w:r>
-        <w:rPr>
-          <w:lang w:eastAsia="de-DE"/>
-        </w:rPr>
-        <w:t xml:space="preserve">Python wird genutzt, da dies eine benutzerfreundlichere Entwicklungsoberfläche bietet als z.B. Java. Außerdem bietet Python eine modernere Art der Programmierung und ein besseres Handling von Abhängigkeiten z.B. über </w:t>
-      </w:r>
-      <w:proofErr w:type="spellStart"/>
-      <w:r>
-        <w:rPr>
-          <w:lang w:eastAsia="de-DE"/>
-        </w:rPr>
-        <w:t>Conda</w:t>
-      </w:r>
-      <w:proofErr w:type="spellEnd"/>
-      <w:r>
-        <w:rPr>
-          <w:lang w:eastAsia="de-DE"/>
-        </w:rPr>
-        <w:t>, womit auch bestehende Bibliotheken einfacher eingebunden werden können.</w:t>
-      </w:r>
-    </w:p>
-    <w:p>
-      <w:pPr>
-        <w:rPr>
-          <w:lang w:eastAsia="de-DE"/>
-        </w:rPr>
-      </w:pPr>
-      <w:r>
-        <w:rPr>
-          <w:lang w:eastAsia="de-DE"/>
-        </w:rPr>
-        <w:t xml:space="preserve">Zur Realisierung der Datenbankverbindung in Python </w:t>
-      </w:r>
-      <w:r>
-        <w:rPr>
-          <w:lang w:eastAsia="de-DE"/>
-        </w:rPr>
-        <w:t>wurde</w:t>
-      </w:r>
-      <w:r>
-        <w:rPr>
-          <w:lang w:eastAsia="de-DE"/>
-        </w:rPr>
-        <w:t xml:space="preserve"> das Singleton-Entwurfsmuster</w:t>
-      </w:r>
-      <w:r>
-        <w:rPr>
-          <w:lang w:eastAsia="de-DE"/>
-        </w:rPr>
-        <w:t xml:space="preserve"> in der Klasse </w:t>
-      </w:r>
-      <w:proofErr w:type="spellStart"/>
-      <w:r>
-        <w:rPr>
-          <w:lang w:eastAsia="de-DE"/>
-        </w:rPr>
-        <w:t>DatabaseConnector</w:t>
-      </w:r>
-      <w:proofErr w:type="spellEnd"/>
-      <w:r>
-        <w:rPr>
-          <w:lang w:eastAsia="de-DE"/>
-        </w:rPr>
         <w:t xml:space="preserve"> des Moduls app\data.py</w:t>
       </w:r>
       <w:r>
@@ -9477,21 +9450,7 @@
           <w:lang w:eastAsia="de-DE"/>
         </w:rPr>
         <w:lastRenderedPageBreak/>
-        <w:t xml:space="preserve">klar abgegrenzt sind und im Python-Code die projektspezifischen Bibliotheken nur in den Modulen </w:t>
-      </w:r>
-      <w:proofErr w:type="gramStart"/>
-      <w:r>
-        <w:rPr>
-          <w:lang w:eastAsia="de-DE"/>
-        </w:rPr>
-        <w:t>importiert</w:t>
-      </w:r>
-      <w:proofErr w:type="gramEnd"/>
-      <w:r>
-        <w:rPr>
-          <w:lang w:eastAsia="de-DE"/>
-        </w:rPr>
-        <w:t xml:space="preserve"> werden müssen, in denen es notwendig ist.</w:t>
+        <w:t>klar abgegrenzt sind und im Python-Code die projektspezifischen Bibliotheken nur in den Modulen importiert werden müssen, in denen es notwendig ist.</w:t>
       </w:r>
     </w:p>
     <w:p>
@@ -9826,7 +9785,19 @@
         </w:drawing>
       </w:r>
     </w:p>
-    <w:p/>
+    <w:p>
+      <w:pPr>
+        <w:rPr>
+          <w:color w:val="FF0000"/>
+        </w:rPr>
+      </w:pPr>
+      <w:r>
+        <w:rPr>
+          <w:color w:val="FF0000"/>
+        </w:rPr>
+        <w:t>UML-Diagramm: Ist die Raute als Beziehung immer korrekt?</w:t>
+      </w:r>
+    </w:p>
     <w:p>
       <w:r>
         <w:t xml:space="preserve">Dieses Vorhaben wurde im Implementierungsprozess jedoch recht schnell </w:t>
@@ -10413,11 +10384,13 @@
           <w:numId w:val="43"/>
         </w:numPr>
         <w:rPr>
-          <w:lang w:eastAsia="de-DE"/>
-        </w:rPr>
-      </w:pPr>
-      <w:r>
-        <w:rPr>
+          <w:color w:val="FF0000"/>
+          <w:lang w:eastAsia="de-DE"/>
+        </w:rPr>
+      </w:pPr>
+      <w:r>
+        <w:rPr>
+          <w:color w:val="FF0000"/>
           <w:lang w:eastAsia="de-DE"/>
         </w:rPr>
         <w:t>Löschen von Objekten</w:t>
@@ -10431,11 +10404,13 @@
           <w:numId w:val="43"/>
         </w:numPr>
         <w:rPr>
-          <w:lang w:eastAsia="de-DE"/>
-        </w:rPr>
-      </w:pPr>
-      <w:r>
-        <w:rPr>
+          <w:color w:val="FF0000"/>
+          <w:lang w:eastAsia="de-DE"/>
+        </w:rPr>
+      </w:pPr>
+      <w:r>
+        <w:rPr>
+          <w:color w:val="FF0000"/>
           <w:lang w:eastAsia="de-DE"/>
         </w:rPr>
         <w:t>Grund: Zeitmangel</w:t>
@@ -10485,11 +10460,13 @@
           <w:numId w:val="43"/>
         </w:numPr>
         <w:rPr>
-          <w:lang w:eastAsia="de-DE"/>
-        </w:rPr>
-      </w:pPr>
-      <w:r>
-        <w:rPr>
+          <w:color w:val="FF0000"/>
+          <w:lang w:eastAsia="de-DE"/>
+        </w:rPr>
+      </w:pPr>
+      <w:r>
+        <w:rPr>
+          <w:color w:val="FF0000"/>
           <w:lang w:eastAsia="de-DE"/>
         </w:rPr>
         <w:t xml:space="preserve">Selbsterklärung der Bedienelemente durch Tooltips oder </w:t>
@@ -10497,6 +10474,7 @@
       <w:proofErr w:type="spellStart"/>
       <w:r>
         <w:rPr>
+          <w:color w:val="FF0000"/>
           <w:lang w:eastAsia="de-DE"/>
         </w:rPr>
         <w:t>Quickinfos</w:t>
@@ -10511,11 +10489,13 @@
           <w:numId w:val="43"/>
         </w:numPr>
         <w:rPr>
-          <w:lang w:eastAsia="de-DE"/>
-        </w:rPr>
-      </w:pPr>
-      <w:r>
-        <w:rPr>
+          <w:color w:val="FF0000"/>
+          <w:lang w:eastAsia="de-DE"/>
+        </w:rPr>
+      </w:pPr>
+      <w:r>
+        <w:rPr>
+          <w:color w:val="FF0000"/>
           <w:lang w:eastAsia="de-DE"/>
         </w:rPr>
         <w:t>Grund: Zeitmangel</w:t>
@@ -10537,6 +10517,36 @@
     <w:p>
       <w:pPr>
         <w:rPr>
+          <w:color w:val="FF0000"/>
+          <w:lang w:eastAsia="de-DE"/>
+        </w:rPr>
+      </w:pPr>
+      <w:r>
+        <w:rPr>
+          <w:color w:val="FF0000"/>
+          <w:lang w:eastAsia="de-DE"/>
+        </w:rPr>
+        <w:t>Weitere Punkte als technische Schuld?</w:t>
+      </w:r>
+    </w:p>
+    <w:p>
+      <w:pPr>
+        <w:rPr>
+          <w:color w:val="FF0000"/>
+          <w:lang w:eastAsia="de-DE"/>
+        </w:rPr>
+      </w:pPr>
+      <w:r>
+        <w:rPr>
+          <w:color w:val="FF0000"/>
+          <w:lang w:eastAsia="de-DE"/>
+        </w:rPr>
+        <w:t>Schöne PDF-Darstellung?</w:t>
+      </w:r>
+    </w:p>
+    <w:p>
+      <w:pPr>
+        <w:rPr>
           <w:lang w:eastAsia="de-DE"/>
         </w:rPr>
       </w:pPr>
@@ -10560,14 +10570,175 @@
     <w:p>
       <w:pPr>
         <w:rPr>
-          <w:lang w:eastAsia="de-DE"/>
-        </w:rPr>
-      </w:pPr>
-      <w:r>
-        <w:rPr>
+          <w:color w:val="FF0000"/>
+          <w:lang w:eastAsia="de-DE"/>
+        </w:rPr>
+      </w:pPr>
+      <w:r>
+        <w:rPr>
+          <w:color w:val="FF0000"/>
           <w:lang w:eastAsia="de-DE"/>
         </w:rPr>
         <w:t>(erst für Phase 3 relevant)</w:t>
+      </w:r>
+    </w:p>
+    <w:p>
+      <w:pPr>
+        <w:rPr>
+          <w:color w:val="FF0000"/>
+          <w:lang w:eastAsia="de-DE"/>
+        </w:rPr>
+      </w:pPr>
+      <w:r>
+        <w:rPr>
+          <w:color w:val="FF0000"/>
+          <w:lang w:eastAsia="de-DE"/>
+        </w:rPr>
+        <w:t>Startbildschirm</w:t>
+      </w:r>
+    </w:p>
+    <w:p>
+      <w:pPr>
+        <w:rPr>
+          <w:color w:val="FF0000"/>
+          <w:lang w:eastAsia="de-DE"/>
+        </w:rPr>
+      </w:pPr>
+      <w:r>
+        <w:rPr>
+          <w:color w:val="FF0000"/>
+          <w:lang w:eastAsia="de-DE"/>
+        </w:rPr>
+        <w:t>Objekte</w:t>
+      </w:r>
+    </w:p>
+    <w:p>
+      <w:pPr>
+        <w:rPr>
+          <w:color w:val="FF0000"/>
+          <w:lang w:eastAsia="de-DE"/>
+        </w:rPr>
+      </w:pPr>
+      <w:r>
+        <w:rPr>
+          <w:color w:val="FF0000"/>
+          <w:lang w:eastAsia="de-DE"/>
+        </w:rPr>
+        <w:t>Funktionen – von wo aus kann was gestartet werden?</w:t>
+      </w:r>
+      <w:r>
+        <w:rPr>
+          <w:color w:val="FF0000"/>
+          <w:lang w:eastAsia="de-DE"/>
+        </w:rPr>
+        <w:t xml:space="preserve"> (Anzeige, Bearbeiten, Export, Löschen)</w:t>
+      </w:r>
+    </w:p>
+    <w:p>
+      <w:pPr>
+        <w:rPr>
+          <w:color w:val="FF0000"/>
+          <w:lang w:eastAsia="de-DE"/>
+        </w:rPr>
+      </w:pPr>
+      <w:r>
+        <w:rPr>
+          <w:color w:val="FF0000"/>
+          <w:lang w:eastAsia="de-DE"/>
+        </w:rPr>
+        <w:t>Dateien</w:t>
+      </w:r>
+    </w:p>
+    <w:p>
+      <w:pPr>
+        <w:rPr>
+          <w:color w:val="FF0000"/>
+          <w:lang w:eastAsia="de-DE"/>
+        </w:rPr>
+      </w:pPr>
+      <w:r>
+        <w:rPr>
+          <w:color w:val="FF0000"/>
+          <w:lang w:eastAsia="de-DE"/>
+        </w:rPr>
+        <w:t>Unterschied Export Plan/sonstige Objekte</w:t>
+      </w:r>
+    </w:p>
+    <w:p>
+      <w:pPr>
+        <w:pStyle w:val="berschrift3"/>
+        <w:rPr>
+          <w:lang w:eastAsia="de-DE"/>
+        </w:rPr>
+      </w:pPr>
+      <w:r>
+        <w:rPr>
+          <w:lang w:eastAsia="de-DE"/>
+        </w:rPr>
+        <w:t>Startbildschirm</w:t>
+      </w:r>
+    </w:p>
+    <w:p>
+      <w:pPr>
+        <w:rPr>
+          <w:lang w:eastAsia="de-DE"/>
+        </w:rPr>
+      </w:pPr>
+    </w:p>
+    <w:p>
+      <w:pPr>
+        <w:pStyle w:val="berschrift3"/>
+        <w:rPr>
+          <w:lang w:eastAsia="de-DE"/>
+        </w:rPr>
+      </w:pPr>
+      <w:r>
+        <w:rPr>
+          <w:lang w:eastAsia="de-DE"/>
+        </w:rPr>
+        <w:t>Objekte in der App</w:t>
+      </w:r>
+    </w:p>
+    <w:p>
+      <w:pPr>
+        <w:rPr>
+          <w:lang w:eastAsia="de-DE"/>
+        </w:rPr>
+      </w:pPr>
+    </w:p>
+    <w:p>
+      <w:pPr>
+        <w:pStyle w:val="berschrift3"/>
+        <w:rPr>
+          <w:lang w:eastAsia="de-DE"/>
+        </w:rPr>
+      </w:pPr>
+      <w:r>
+        <w:rPr>
+          <w:lang w:eastAsia="de-DE"/>
+        </w:rPr>
+        <w:t>Funktionen der App</w:t>
+      </w:r>
+    </w:p>
+    <w:p>
+      <w:pPr>
+        <w:rPr>
+          <w:lang w:eastAsia="de-DE"/>
+        </w:rPr>
+      </w:pPr>
+    </w:p>
+    <w:p>
+      <w:pPr>
+        <w:pStyle w:val="berschrift3"/>
+        <w:rPr>
+          <w:lang w:eastAsia="de-DE"/>
+        </w:rPr>
+      </w:pPr>
+      <w:r>
+        <w:rPr>
+          <w:lang w:eastAsia="de-DE"/>
+        </w:rPr>
+        <w:t>Dateien der App</w:t>
       </w:r>
     </w:p>
     <w:p>
@@ -10784,6 +10955,74 @@
     </w:p>
     <w:p>
       <w:pPr>
+        <w:rPr>
+          <w:color w:val="FF0000"/>
+          <w:lang w:eastAsia="de-DE"/>
+        </w:rPr>
+      </w:pPr>
+      <w:r>
+        <w:rPr>
+          <w:color w:val="FF0000"/>
+          <w:lang w:eastAsia="de-DE"/>
+        </w:rPr>
+        <w:t>Testfälle auf aktuellen Stand anpassen</w:t>
+      </w:r>
+    </w:p>
+    <w:p>
+      <w:pPr>
+        <w:rPr>
+          <w:color w:val="FF0000"/>
+          <w:lang w:eastAsia="de-DE"/>
+        </w:rPr>
+      </w:pPr>
+      <w:r>
+        <w:rPr>
+          <w:color w:val="FF0000"/>
+          <w:lang w:eastAsia="de-DE"/>
+        </w:rPr>
+        <w:t xml:space="preserve">Tests mit finalem </w:t>
+      </w:r>
+      <w:proofErr w:type="spellStart"/>
+      <w:r>
+        <w:rPr>
+          <w:color w:val="FF0000"/>
+          <w:lang w:eastAsia="de-DE"/>
+        </w:rPr>
+        <w:t>Build</w:t>
+      </w:r>
+      <w:proofErr w:type="spellEnd"/>
+      <w:r>
+        <w:rPr>
+          <w:color w:val="FF0000"/>
+          <w:lang w:eastAsia="de-DE"/>
+        </w:rPr>
+        <w:t xml:space="preserve"> erneut durchführen!</w:t>
+      </w:r>
+    </w:p>
+    <w:p>
+      <w:pPr>
+        <w:rPr>
+          <w:color w:val="FF0000"/>
+          <w:lang w:eastAsia="de-DE"/>
+        </w:rPr>
+      </w:pPr>
+      <w:r>
+        <w:rPr>
+          <w:color w:val="FF0000"/>
+          <w:lang w:eastAsia="de-DE"/>
+        </w:rPr>
+        <w:t>Weitere Testfälle für neue Funktionen hinzufügen</w:t>
+      </w:r>
+    </w:p>
+    <w:p>
+      <w:pPr>
+        <w:rPr>
+          <w:lang w:eastAsia="de-DE"/>
+        </w:rPr>
+      </w:pPr>
+    </w:p>
+    <w:p>
+      <w:pPr>
         <w:pStyle w:val="berschrift3"/>
         <w:rPr>
           <w:lang w:eastAsia="de-DE"/>
@@ -10959,7 +11198,20 @@
         <w:rPr>
           <w:lang w:eastAsia="de-DE"/>
         </w:rPr>
-        <w:t xml:space="preserve"> wird angelegt und enthält alle definierten Datenbanken mit den definierten Feldern. Die Applikation wird gestartet und zeigt den Hauptbildschirm mit der Auswahlmöglichkeit der anzulegenden Tabellen, verschiedenen Buttons, einem Platzhalter für die Übersicht der angelegten Objekte (Baumstruktur) und eine Kalenderansicht.</w:t>
+        <w:t xml:space="preserve"> wird angelegt und enthält alle definierten Datenbanken mit den definierten Feldern. Die Applikation wird gestartet und zeigt den Hauptbildschirm </w:t>
+      </w:r>
+      <w:r>
+        <w:rPr>
+          <w:color w:val="FF0000"/>
+          <w:lang w:eastAsia="de-DE"/>
+        </w:rPr>
+        <w:t>mit der Auswahlmöglichkeit der anzulegenden Tabellen, verschiedenen Buttons, einem Platzhalter für die Übersicht der angelegten Objekte (Baumstruktur) und eine Kalenderansicht</w:t>
+      </w:r>
+      <w:r>
+        <w:rPr>
+          <w:lang w:eastAsia="de-DE"/>
+        </w:rPr>
+        <w:t>.</w:t>
       </w:r>
     </w:p>
     <w:p>
@@ -11012,7 +11264,20 @@
         <w:rPr>
           <w:lang w:eastAsia="de-DE"/>
         </w:rPr>
-        <w:t xml:space="preserve"> wird unter erwartetem Pfad angelegt und enthält die Datenbankdefinitionen für alle im Startbildschirm auswählbaren Tabellen und deren Beziehungstabellen.</w:t>
+        <w:t xml:space="preserve"> wird unter erwartetem Pfad angelegt und enthält die </w:t>
+      </w:r>
+      <w:r>
+        <w:rPr>
+          <w:color w:val="FF0000"/>
+          <w:lang w:eastAsia="de-DE"/>
+        </w:rPr>
+        <w:t>Datenbankdefinitionen für alle im Startbildschirm auswählbaren Tabellen und deren Beziehungstabellen</w:t>
+      </w:r>
+      <w:r>
+        <w:rPr>
+          <w:lang w:eastAsia="de-DE"/>
+        </w:rPr>
+        <w:t>.</w:t>
       </w:r>
     </w:p>
     <w:p>
@@ -11081,19 +11346,34 @@
         <w:rPr>
           <w:lang w:eastAsia="de-DE"/>
         </w:rPr>
-        <w:t xml:space="preserve"> In der Combobox wird das Objekt „EXERCISE“ ausgewählt, danach wird auf den Button „</w:t>
-      </w:r>
-      <w:r>
-        <w:rPr>
+        <w:t xml:space="preserve"> </w:t>
+      </w:r>
+      <w:r>
+        <w:rPr>
+          <w:color w:val="FF0000"/>
+          <w:lang w:eastAsia="de-DE"/>
+        </w:rPr>
+        <w:t>In der Combobox wird das Objekt „EXERCISE“ ausgewählt, danach wird auf den Button „</w:t>
+      </w:r>
+      <w:r>
+        <w:rPr>
+          <w:color w:val="FF0000"/>
           <w:lang w:eastAsia="de-DE"/>
         </w:rPr>
         <w:t>Anlegen</w:t>
       </w:r>
       <w:r>
         <w:rPr>
-          <w:lang w:eastAsia="de-DE"/>
-        </w:rPr>
-        <w:t>“ gedrückt. In dem daraufhin zu sehenden Bildschirm werden die Daten für die Übung eingegeben. Sind alle Daten eingegeben, wird auf den Button „Speichern“ gedrückt, woraufhin man zum Hauptbildschirm zurückgelangt.</w:t>
+          <w:color w:val="FF0000"/>
+          <w:lang w:eastAsia="de-DE"/>
+        </w:rPr>
+        <w:t>“ gedrückt</w:t>
+      </w:r>
+      <w:r>
+        <w:rPr>
+          <w:lang w:eastAsia="de-DE"/>
+        </w:rPr>
+        <w:t>. In dem daraufhin zu sehenden Bildschirm werden die Daten für die Übung eingegeben. Sind alle Daten eingegeben, wird auf den Button „Speichern“ gedrückt, woraufhin man zum Hauptbildschirm zurückgelangt.</w:t>
       </w:r>
     </w:p>
     <w:p>
@@ -11125,7 +11405,30 @@
         <w:rPr>
           <w:lang w:eastAsia="de-DE"/>
         </w:rPr>
-        <w:t xml:space="preserve"> eingegebenen Daten wurden zwischengespeichert und sind direkt auf dem Hauptbildschirm rechts in der Baumstruktur ersichtlich.</w:t>
+        <w:t xml:space="preserve"> eingegebenen Daten wurden zwischengespeichert und sind direkt auf dem Hauptbildschirm rechts in der </w:t>
+      </w:r>
+      <w:proofErr w:type="spellStart"/>
+      <w:r>
+        <w:rPr>
+          <w:color w:val="FF0000"/>
+          <w:lang w:eastAsia="de-DE"/>
+        </w:rPr>
+        <w:lastRenderedPageBreak/>
+        <w:t>Baumstruktur</w:t>
+      </w:r>
+      <w:r>
+        <w:rPr>
+          <w:color w:val="FF0000"/>
+          <w:lang w:eastAsia="de-DE"/>
+        </w:rPr>
+        <w:t>+Tabelle</w:t>
+      </w:r>
+      <w:proofErr w:type="spellEnd"/>
+      <w:r>
+        <w:rPr>
+          <w:lang w:eastAsia="de-DE"/>
+        </w:rPr>
+        <w:t xml:space="preserve"> ersichtlich.</w:t>
       </w:r>
       <w:r>
         <w:rPr>
@@ -11165,14 +11468,572 @@
         <w:rPr>
           <w:lang w:eastAsia="de-DE"/>
         </w:rPr>
-        <w:t xml:space="preserve"> - Nach Auswahl von EXERCISE und Klick auf „Anlegen“ erscheint ein neuer Bildschirm. Alle Felder bis auf „ID“ sind bearbeitbar. Nach dem Klick auf „Speichern“ erscheint </w:t>
+        <w:t xml:space="preserve"> - </w:t>
+      </w:r>
+      <w:r>
+        <w:rPr>
+          <w:color w:val="FF0000"/>
+          <w:lang w:eastAsia="de-DE"/>
+        </w:rPr>
+        <w:t>Nach Auswahl von EXERCISE und</w:t>
+      </w:r>
+      <w:r>
+        <w:rPr>
+          <w:lang w:eastAsia="de-DE"/>
+        </w:rPr>
+        <w:t xml:space="preserve"> Klick auf „Anlegen“ erscheint ein neuer Bildschirm. Alle Felder bis auf „ID“ sind bearbeitbar. Nach dem Klick auf „Speichern“ erscheint wieder der Startbildschirm und die eingegebenen Daten sind in der </w:t>
+      </w:r>
+      <w:proofErr w:type="spellStart"/>
+      <w:r>
+        <w:rPr>
+          <w:color w:val="FF0000"/>
+          <w:lang w:eastAsia="de-DE"/>
+        </w:rPr>
+        <w:t>Baumstruktur</w:t>
+      </w:r>
+      <w:r>
+        <w:rPr>
+          <w:color w:val="FF0000"/>
+          <w:lang w:eastAsia="de-DE"/>
+        </w:rPr>
+        <w:t>+Tabelle</w:t>
+      </w:r>
+      <w:proofErr w:type="spellEnd"/>
+      <w:r>
+        <w:rPr>
+          <w:lang w:eastAsia="de-DE"/>
+        </w:rPr>
+        <w:t xml:space="preserve"> ersichtlich. Beim erneuten Klick auf „Anlegen“ ist der Bildschirm wieder leer.</w:t>
+      </w:r>
+    </w:p>
+    <w:p>
+      <w:pPr>
+        <w:rPr>
+          <w:lang w:eastAsia="de-DE"/>
+        </w:rPr>
+      </w:pPr>
+    </w:p>
+    <w:p>
+      <w:pPr>
+        <w:pStyle w:val="berschrift3"/>
+        <w:rPr>
+          <w:lang w:eastAsia="de-DE"/>
+        </w:rPr>
+      </w:pPr>
+      <w:bookmarkStart w:id="63" w:name="_Toc176774567"/>
+      <w:r>
+        <w:rPr>
+          <w:lang w:eastAsia="de-DE"/>
+        </w:rPr>
+        <w:t>Testfall 3: Anlage einer Übung mit Abbrechen</w:t>
+      </w:r>
+      <w:bookmarkEnd w:id="63"/>
+    </w:p>
+    <w:p>
+      <w:pPr>
+        <w:rPr>
+          <w:lang w:eastAsia="de-DE"/>
+        </w:rPr>
+      </w:pPr>
+      <w:r>
+        <w:rPr>
+          <w:b/>
+          <w:lang w:eastAsia="de-DE"/>
+        </w:rPr>
+        <w:t>Vorbedingungen:</w:t>
+      </w:r>
+      <w:r>
+        <w:rPr>
+          <w:lang w:eastAsia="de-DE"/>
+        </w:rPr>
+        <w:t xml:space="preserve"> Die Applikation ist gestartet</w:t>
+      </w:r>
+    </w:p>
+    <w:p>
+      <w:pPr>
+        <w:rPr>
+          <w:lang w:eastAsia="de-DE"/>
+        </w:rPr>
+      </w:pPr>
+      <w:r>
+        <w:rPr>
+          <w:b/>
+          <w:lang w:eastAsia="de-DE"/>
+        </w:rPr>
+        <w:t>Ablauf:</w:t>
+      </w:r>
+      <w:r>
+        <w:rPr>
+          <w:lang w:eastAsia="de-DE"/>
+        </w:rPr>
+        <w:t xml:space="preserve"> </w:t>
+      </w:r>
+      <w:r>
+        <w:rPr>
+          <w:color w:val="FF0000"/>
+          <w:lang w:eastAsia="de-DE"/>
+        </w:rPr>
+        <w:t>In der Combobox wird das Objekt „EXERCISE“ ausgewählt</w:t>
+      </w:r>
+      <w:r>
+        <w:rPr>
+          <w:lang w:eastAsia="de-DE"/>
+        </w:rPr>
+        <w:t>, danach wird auf den Button „Anlegen“ gedrückt. In dem daraufhin zu sehenden Bildschirm werden die Daten für die Übung eingegeben. Sind alle Daten eingegeben, wird auf den Button „Abbrechen“ gedrückt, woraufhin man zum Hauptbildschirm zurückgelangt.</w:t>
+      </w:r>
+    </w:p>
+    <w:p>
+      <w:pPr>
+        <w:rPr>
+          <w:lang w:eastAsia="de-DE"/>
+        </w:rPr>
+      </w:pPr>
+      <w:r>
+        <w:rPr>
+          <w:b/>
+          <w:lang w:eastAsia="de-DE"/>
+        </w:rPr>
+        <w:t>Erwartetes Ergebnis:</w:t>
+      </w:r>
+      <w:r>
+        <w:rPr>
+          <w:lang w:eastAsia="de-DE"/>
+        </w:rPr>
+        <w:t xml:space="preserve"> Die eingegebenen Daten wurden nicht gespeichert und sind nicht in der </w:t>
+      </w:r>
+      <w:proofErr w:type="spellStart"/>
+      <w:r>
+        <w:rPr>
+          <w:color w:val="FF0000"/>
+          <w:lang w:eastAsia="de-DE"/>
+        </w:rPr>
+        <w:t>Baumstruktur</w:t>
+      </w:r>
+      <w:r>
+        <w:rPr>
+          <w:color w:val="FF0000"/>
+          <w:lang w:eastAsia="de-DE"/>
+        </w:rPr>
+        <w:t>+Tabelle</w:t>
+      </w:r>
+      <w:proofErr w:type="spellEnd"/>
+      <w:r>
+        <w:rPr>
+          <w:lang w:eastAsia="de-DE"/>
+        </w:rPr>
+        <w:t xml:space="preserve"> rechts auf dem Hauptbildschirm ersichtlich. Es erscheint keine Fehlermeldung. Beim erneuten Aufruf des Anlagebildschirms von EXERCISE sind die eingegebenen Daten nicht mehr vorhanden.</w:t>
+      </w:r>
+    </w:p>
+    <w:p>
+      <w:pPr>
+        <w:rPr>
+          <w:lang w:eastAsia="de-DE"/>
+        </w:rPr>
+      </w:pPr>
+      <w:r>
+        <w:rPr>
+          <w:b/>
+          <w:lang w:eastAsia="de-DE"/>
+        </w:rPr>
+        <w:t>Tatsächliches Ergebnis:</w:t>
+      </w:r>
+      <w:r>
+        <w:rPr>
+          <w:lang w:eastAsia="de-DE"/>
+        </w:rPr>
+        <w:t xml:space="preserve"> </w:t>
+      </w:r>
+      <w:r>
+        <w:rPr>
+          <w:highlight w:val="green"/>
+          <w:lang w:eastAsia="de-DE"/>
+        </w:rPr>
+        <w:t>OK</w:t>
+      </w:r>
+      <w:r>
+        <w:rPr>
+          <w:lang w:eastAsia="de-DE"/>
+        </w:rPr>
+        <w:t xml:space="preserve"> - Nach Auswahl von EXERCISE und Klick auf „Anlegen“ erscheint ein neuer Bildschirm. Nach Eingabe der Daten wird auf „Abbrechen“ geklickt und es erscheint wieder der Startbildschirm. Die eingegebenen Daten sind nicht in </w:t>
+      </w:r>
+      <w:r>
+        <w:rPr>
+          <w:color w:val="FF0000"/>
+          <w:lang w:eastAsia="de-DE"/>
+        </w:rPr>
+        <w:t xml:space="preserve">der Baumstruktur </w:t>
+      </w:r>
+      <w:r>
+        <w:rPr>
+          <w:lang w:eastAsia="de-DE"/>
+        </w:rPr>
+        <w:t>zu sehen.</w:t>
+      </w:r>
+    </w:p>
+    <w:p>
+      <w:pPr>
+        <w:rPr>
+          <w:lang w:eastAsia="de-DE"/>
+        </w:rPr>
+      </w:pPr>
+    </w:p>
+    <w:p>
+      <w:pPr>
+        <w:pStyle w:val="berschrift3"/>
+        <w:rPr>
+          <w:lang w:eastAsia="de-DE"/>
+        </w:rPr>
+      </w:pPr>
+      <w:bookmarkStart w:id="64" w:name="_Toc176774568"/>
+      <w:r>
+        <w:rPr>
+          <w:lang w:eastAsia="de-DE"/>
+        </w:rPr>
+        <w:t>Testfall 4: Suchen einer angelegten Übung</w:t>
+      </w:r>
+      <w:bookmarkEnd w:id="64"/>
+    </w:p>
+    <w:p>
+      <w:pPr>
+        <w:rPr>
+          <w:lang w:eastAsia="de-DE"/>
+        </w:rPr>
+      </w:pPr>
+      <w:r>
+        <w:rPr>
+          <w:b/>
+          <w:lang w:eastAsia="de-DE"/>
+        </w:rPr>
+        <w:t>Vorbedingungen:</w:t>
+      </w:r>
+      <w:r>
+        <w:rPr>
+          <w:lang w:eastAsia="de-DE"/>
+        </w:rPr>
+        <w:t xml:space="preserve"> Testfall 2 wurde erfolgreich ausgeführt oder </w:t>
+      </w:r>
+      <w:proofErr w:type="spellStart"/>
+      <w:r>
+        <w:rPr>
+          <w:lang w:eastAsia="de-DE"/>
+        </w:rPr>
+        <w:t>main_prefilled.db</w:t>
+      </w:r>
+      <w:proofErr w:type="spellEnd"/>
+      <w:r>
+        <w:rPr>
+          <w:lang w:eastAsia="de-DE"/>
+        </w:rPr>
+        <w:t xml:space="preserve"> wurde geladen.</w:t>
+      </w:r>
+    </w:p>
+    <w:p>
+      <w:pPr>
+        <w:rPr>
+          <w:lang w:eastAsia="de-DE"/>
+        </w:rPr>
+      </w:pPr>
+      <w:r>
+        <w:rPr>
+          <w:b/>
+          <w:lang w:eastAsia="de-DE"/>
+        </w:rPr>
+        <w:t>Ablauf:</w:t>
+      </w:r>
+      <w:r>
+        <w:rPr>
+          <w:lang w:eastAsia="de-DE"/>
+        </w:rPr>
+        <w:t xml:space="preserve"> </w:t>
+      </w:r>
+      <w:r>
+        <w:rPr>
+          <w:color w:val="FF0000"/>
+          <w:lang w:eastAsia="de-DE"/>
+        </w:rPr>
+        <w:t>In der Combobox wird das Objekt „EXERCISE“ ausgewählt</w:t>
+      </w:r>
+      <w:r>
+        <w:rPr>
+          <w:lang w:eastAsia="de-DE"/>
+        </w:rPr>
+        <w:t>, danach wird auf den Button „Suchen“ gedrückt. In dem daraufhin zu sehenden Bildschirm werden alle existierenden Übungen angezeigt, die mit einem Klick auf die Zeile markiert werden können.</w:t>
+      </w:r>
+    </w:p>
+    <w:p>
+      <w:pPr>
+        <w:rPr>
+          <w:lang w:eastAsia="de-DE"/>
+        </w:rPr>
+      </w:pPr>
+      <w:r>
+        <w:rPr>
+          <w:b/>
+          <w:lang w:eastAsia="de-DE"/>
+        </w:rPr>
+        <w:t>Erwartetes Ergebnis:</w:t>
+      </w:r>
+      <w:r>
+        <w:rPr>
+          <w:lang w:eastAsia="de-DE"/>
+        </w:rPr>
+        <w:t xml:space="preserve"> Die in Testfall 2 angelegte Übung wird im Suchbildschirm angezeigt und kann ausgewählt werden. Alternativ werden andere angelegte Übungen angezeigt und können ausgewählt werden.</w:t>
+      </w:r>
+      <w:r>
+        <w:rPr>
+          <w:lang w:eastAsia="de-DE"/>
+        </w:rPr>
+        <w:t xml:space="preserve"> Im Suchbildschirm wird außerdem die Baumstruktur der ausgewählten Objektebene („EXERCISE“) angezeigt.</w:t>
+      </w:r>
+    </w:p>
+    <w:p>
+      <w:pPr>
+        <w:rPr>
+          <w:lang w:eastAsia="de-DE"/>
+        </w:rPr>
+      </w:pPr>
+      <w:r>
+        <w:rPr>
+          <w:b/>
+          <w:lang w:eastAsia="de-DE"/>
+        </w:rPr>
+        <w:t>Tatsächliches Ergebnis:</w:t>
+      </w:r>
+      <w:r>
+        <w:rPr>
+          <w:lang w:eastAsia="de-DE"/>
+        </w:rPr>
+        <w:t xml:space="preserve"> </w:t>
+      </w:r>
+      <w:r>
+        <w:rPr>
+          <w:highlight w:val="green"/>
+          <w:lang w:eastAsia="de-DE"/>
+        </w:rPr>
+        <w:t>OK</w:t>
+      </w:r>
+      <w:r>
+        <w:rPr>
+          <w:lang w:eastAsia="de-DE"/>
+        </w:rPr>
+        <w:t xml:space="preserve"> - </w:t>
+      </w:r>
+      <w:r>
+        <w:rPr>
+          <w:color w:val="FF0000"/>
+          <w:lang w:eastAsia="de-DE"/>
+        </w:rPr>
+        <w:t>Nach dem Klick auf „Suchen“ wird die angelegte Übung angezeigt und kann ausgewählt werden. Die Baumstruktur wird unten angezeigt</w:t>
+      </w:r>
+      <w:r>
+        <w:rPr>
+          <w:lang w:eastAsia="de-DE"/>
+        </w:rPr>
+        <w:t>.</w:t>
+      </w:r>
+    </w:p>
+    <w:p>
+      <w:pPr>
+        <w:rPr>
+          <w:lang w:eastAsia="de-DE"/>
+        </w:rPr>
+      </w:pPr>
+    </w:p>
+    <w:p>
+      <w:pPr>
+        <w:pStyle w:val="berschrift3"/>
+        <w:rPr>
+          <w:lang w:eastAsia="de-DE"/>
+        </w:rPr>
+      </w:pPr>
+      <w:bookmarkStart w:id="65" w:name="_Toc176774569"/>
+      <w:r>
+        <w:rPr>
+          <w:lang w:eastAsia="de-DE"/>
+        </w:rPr>
+        <w:t>Testfall 5: Anzeigen einer gesuchten Übung</w:t>
+      </w:r>
+      <w:bookmarkEnd w:id="65"/>
+    </w:p>
+    <w:p>
+      <w:pPr>
+        <w:rPr>
+          <w:lang w:eastAsia="de-DE"/>
+        </w:rPr>
+      </w:pPr>
+      <w:r>
+        <w:rPr>
+          <w:b/>
+          <w:lang w:eastAsia="de-DE"/>
+        </w:rPr>
+        <w:t>Vorbedingungen:</w:t>
+      </w:r>
+      <w:r>
+        <w:rPr>
+          <w:lang w:eastAsia="de-DE"/>
+        </w:rPr>
+        <w:t xml:space="preserve"> Testfall 4 wurde erfolgreich ausgeführt und der Suchbildschirm wird noch angezeigt.</w:t>
+      </w:r>
+    </w:p>
+    <w:p>
+      <w:pPr>
+        <w:rPr>
+          <w:lang w:eastAsia="de-DE"/>
+        </w:rPr>
+      </w:pPr>
+      <w:r>
+        <w:rPr>
+          <w:b/>
+          <w:lang w:eastAsia="de-DE"/>
+        </w:rPr>
+        <w:t>Ablauf:</w:t>
+      </w:r>
+      <w:r>
+        <w:rPr>
+          <w:lang w:eastAsia="de-DE"/>
+        </w:rPr>
+        <w:t xml:space="preserve"> Eine angezeigte Übung wird ausgewählt und durch Drücken des „Anzeigen“ Buttons wird die ausgewählte Übung angezeigt. Nach Überprüfung der Inhalte kann durch Drücken des </w:t>
       </w:r>
       <w:r>
         <w:rPr>
           <w:lang w:eastAsia="de-DE"/>
         </w:rPr>
         <w:lastRenderedPageBreak/>
-        <w:t>wieder der Startbildschirm und die eingegebenen Daten sind in der Baumstruktur ersichtlich. Beim erneuten Klick auf „Anlegen“ ist der Bildschirm wieder leer.</w:t>
+        <w:t>„Abbrechen“ Buttons wieder auf den Hauptbildschirm zurückgekehrt werden.</w:t>
+      </w:r>
+      <w:r>
+        <w:rPr>
+          <w:lang w:eastAsia="de-DE"/>
+        </w:rPr>
+        <w:t xml:space="preserve"> </w:t>
+      </w:r>
+      <w:r>
+        <w:rPr>
+          <w:color w:val="FF0000"/>
+          <w:lang w:eastAsia="de-DE"/>
+        </w:rPr>
+        <w:t>Alternativ Doppelklick aus Hauptbildschirm</w:t>
+      </w:r>
+    </w:p>
+    <w:p>
+      <w:pPr>
+        <w:rPr>
+          <w:lang w:eastAsia="de-DE"/>
+        </w:rPr>
+      </w:pPr>
+      <w:r>
+        <w:rPr>
+          <w:b/>
+          <w:lang w:eastAsia="de-DE"/>
+        </w:rPr>
+        <w:t>Erwartetes Ergebnis:</w:t>
+      </w:r>
+      <w:r>
+        <w:rPr>
+          <w:lang w:eastAsia="de-DE"/>
+        </w:rPr>
+        <w:t xml:space="preserve"> Die ausgewählte Übung wird im Anzeigemodus angezeigt, d.h. die angezeigten Felder sind nicht bearbeitbar.</w:t>
+      </w:r>
+      <w:r>
+        <w:rPr>
+          <w:lang w:eastAsia="de-DE"/>
+        </w:rPr>
+        <w:t xml:space="preserve"> Der „Speichern“ Button kann nicht betätigt werden.</w:t>
+      </w:r>
+      <w:r>
+        <w:rPr>
+          <w:lang w:eastAsia="de-DE"/>
+        </w:rPr>
+        <w:t xml:space="preserve"> Über „Abbrechen“ wird wieder auf den Hauptbildschirm zurückgekehrt. Die Daten in der Baumstruktur rechts auf dem Hauptbildschirm haben sich bzgl. Der ausgewählten Übung nicht geändert.</w:t>
+      </w:r>
+      <w:r>
+        <w:rPr>
+          <w:lang w:eastAsia="de-DE"/>
+        </w:rPr>
+        <w:t xml:space="preserve"> Wird vom User keine Zeile ausgewählt, aber trotzdem auf „Anzeigen“ oder „Bearbeiten“ gedrückt, so erscheint eine Fehlermeldung. Falls die Übung bereits zu anderen untergeordneten Objekten verknüpft wurde, werden diese Verknüpfungen in den Tabellen im Bearbeitungsbildschirm als markierte Zeilen angezeigt. Die Zeilenmarkierungen sollen nicht verändert werden können.</w:t>
+      </w:r>
+    </w:p>
+    <w:p>
+      <w:pPr>
+        <w:rPr>
+          <w:lang w:eastAsia="de-DE"/>
+        </w:rPr>
+      </w:pPr>
+      <w:r>
+        <w:rPr>
+          <w:b/>
+          <w:lang w:eastAsia="de-DE"/>
+        </w:rPr>
+        <w:t>Tatsächliches Ergebnis:</w:t>
+      </w:r>
+      <w:r>
+        <w:rPr>
+          <w:lang w:eastAsia="de-DE"/>
+        </w:rPr>
+        <w:t xml:space="preserve"> </w:t>
+      </w:r>
+      <w:r>
+        <w:rPr>
+          <w:highlight w:val="yellow"/>
+          <w:lang w:eastAsia="de-DE"/>
+        </w:rPr>
+        <w:t>Teilweise OK</w:t>
+      </w:r>
+      <w:r>
+        <w:rPr>
+          <w:lang w:eastAsia="de-DE"/>
+        </w:rPr>
+        <w:t xml:space="preserve"> </w:t>
+      </w:r>
+      <w:r>
+        <w:rPr>
+          <w:lang w:eastAsia="de-DE"/>
+        </w:rPr>
+        <w:t xml:space="preserve">- Aus dem Suchbildschirm heraus wird </w:t>
+      </w:r>
+      <w:r>
+        <w:rPr>
+          <w:lang w:eastAsia="de-DE"/>
+        </w:rPr>
+        <w:t xml:space="preserve">eine Übung ausgewählt und </w:t>
+      </w:r>
+      <w:r>
+        <w:rPr>
+          <w:lang w:eastAsia="de-DE"/>
+        </w:rPr>
+        <w:t>auf „Anzeigen“ geklickt, daraufhin erscheint ein Bildschirm, in dem die Daten der ausgewählten Übung angezeigt werden. Die Felder sind nicht bearbeitbar</w:t>
+      </w:r>
+      <w:r>
+        <w:rPr>
+          <w:lang w:eastAsia="de-DE"/>
+        </w:rPr>
+        <w:t xml:space="preserve"> und „Speichern“ ist nicht möglich</w:t>
+      </w:r>
+      <w:r>
+        <w:rPr>
+          <w:lang w:eastAsia="de-DE"/>
+        </w:rPr>
+        <w:t xml:space="preserve">. </w:t>
+      </w:r>
+      <w:r>
+        <w:rPr>
+          <w:color w:val="FF0000"/>
+          <w:lang w:eastAsia="de-DE"/>
+        </w:rPr>
+        <w:t>Der Test, ob eine Fehlermeldung erscheint, wenn keine Zeile markiert wurde, konnte nicht ausgeführt werden, da beim erneuten Aufrufen des Suchbildschirms weiterhin die Zeile markiert ist und die Markierung nicht aufgehoben werden kann.</w:t>
+      </w:r>
+      <w:r>
+        <w:rPr>
+          <w:color w:val="FF0000"/>
+          <w:lang w:eastAsia="de-DE"/>
+        </w:rPr>
+        <w:t xml:space="preserve"> Wenn die Applikation neu gestartet ist, man noch nie eine Zeile im Suchbildschirm markiert hat und dann auf „Anzeigen“ oder „Bearbeiten“ klickt, erscheint eine Fehlermeldung, dass genau eine Zeile markiert werden soll</w:t>
+      </w:r>
+      <w:r>
+        <w:rPr>
+          <w:lang w:eastAsia="de-DE"/>
+        </w:rPr>
+        <w:t>.</w:t>
       </w:r>
     </w:p>
     <w:p>
@@ -11189,14 +12050,14 @@
           <w:lang w:eastAsia="de-DE"/>
         </w:rPr>
       </w:pPr>
-      <w:bookmarkStart w:id="63" w:name="_Toc176774567"/>
-      <w:r>
-        <w:rPr>
-          <w:lang w:eastAsia="de-DE"/>
-        </w:rPr>
-        <w:t>Testfall 3: Anlage einer Übung mit Abbrechen</w:t>
-      </w:r>
-      <w:bookmarkEnd w:id="63"/>
+      <w:bookmarkStart w:id="66" w:name="_Toc176774570"/>
+      <w:r>
+        <w:rPr>
+          <w:lang w:eastAsia="de-DE"/>
+        </w:rPr>
+        <w:t>Testfall 6: Bearbeiten einer gesuchten Übung</w:t>
+      </w:r>
+      <w:bookmarkEnd w:id="66"/>
     </w:p>
     <w:p>
       <w:pPr>
@@ -11215,7 +12076,7 @@
         <w:rPr>
           <w:lang w:eastAsia="de-DE"/>
         </w:rPr>
-        <w:t xml:space="preserve"> Die Applikation ist gestartet</w:t>
+        <w:t xml:space="preserve"> Testfall 4 wurde erfolgreich ausgeführt und der Suchbildschirm wird noch angezeigt.</w:t>
       </w:r>
     </w:p>
     <w:p>
@@ -11235,7 +12096,7 @@
         <w:rPr>
           <w:lang w:eastAsia="de-DE"/>
         </w:rPr>
-        <w:t xml:space="preserve"> In der Combobox wird das Objekt „EXERCISE“ ausgewählt, danach wird auf den Button „Anlegen“ gedrückt. In dem daraufhin zu sehenden Bildschirm werden die Daten für die Übung eingegeben. Sind alle Daten eingegeben, wird auf den Button „Abbrechen“ gedrückt, woraufhin man zum Hauptbildschirm zurückgelangt.</w:t>
+        <w:t xml:space="preserve"> Eine angezeigte Übung wird ausgewählt und durch Drücken des „Bearbeiten“ Buttons wird die ausgewählte Übung im Bearbeitungsmodus angezeigt. Nach Bearbeitung eines oder mehrerer Felder wird durch Drücken des „Speichern“ Buttons auf den Hauptbildschirm zurückgekehrt. Alternativ kann auch der „Abbrechen“ Button betätigt werden, um die Bearbeitung ohne Speichern der evtl. geänderten Daten zu verlassen.</w:t>
       </w:r>
     </w:p>
     <w:p>
@@ -11255,7 +12116,13 @@
         <w:rPr>
           <w:lang w:eastAsia="de-DE"/>
         </w:rPr>
-        <w:t xml:space="preserve"> Die eingegebenen Daten wurden nicht gespeichert und sind nicht in der Baumstruktur rechts auf dem Hauptbildschirm ersichtlich. Es erscheint keine Fehlermeldung. Beim erneuten Aufruf des Anlagebildschirms von EXERCISE sind die eingegebenen Daten nicht mehr vorhanden.</w:t>
+        <w:t xml:space="preserve"> Die ausgewählte Übung wird im Bearbeitungsmodus angezeigt, d.h. alle Felder bis auf das Feld „ID“ sind bearbeitbar. Die Eingaben werden bei Betätigung des „Speichern“ Buttons zwischengespeichert und sind auf dem Hauptbildschirm in der Baumstruktur rechts ersichtlich. Alternativ bei Betätigung des „Abbrechen“ Buttons werden die Datenänderungen verworfen und die Baumstruktur hat sich bzgl. der ausgewählten Übung nicht verändert.</w:t>
+      </w:r>
+      <w:r>
+        <w:rPr>
+          <w:lang w:eastAsia="de-DE"/>
+        </w:rPr>
+        <w:t xml:space="preserve"> Falls die Übung bereits zu anderen untergeordneten Objekten verknüpft wurde, werden diese Verknüpfungen in den Tabellen im Bearbeitungsbildschirm als markierte Zeilen angezeigt. Wenn hier die Markierungen geändert werden, wird dies ebenfalls gespeichert und später in der Baumstruktur angezeigt.</w:t>
       </w:r>
     </w:p>
     <w:p>
@@ -11279,6 +12146,203 @@
       </w:r>
       <w:r>
         <w:rPr>
+          <w:highlight w:val="red"/>
+          <w:lang w:eastAsia="de-DE"/>
+        </w:rPr>
+        <w:t>Nicht OK</w:t>
+      </w:r>
+      <w:r>
+        <w:rPr>
+          <w:lang w:eastAsia="de-DE"/>
+        </w:rPr>
+        <w:t xml:space="preserve"> - Aus dem Suchbildschirm heraus wird eine Übung ausgewählt und auf „Bearbeiten“ geklickt, daraufhin erscheint ein Bildschirm, in dem die Daten der ausgewählten Übung angezeigt werden. </w:t>
+      </w:r>
+      <w:r>
+        <w:rPr>
+          <w:color w:val="FF0000"/>
+          <w:lang w:eastAsia="de-DE"/>
+        </w:rPr>
+        <w:t>Alle Felder sind bearbeitbar, auch die ID (</w:t>
+      </w:r>
+      <w:r>
+        <w:rPr>
+          <w:color w:val="FF0000"/>
+          <w:u w:val="single"/>
+          <w:lang w:eastAsia="de-DE"/>
+        </w:rPr>
+        <w:t>kritischer Fehler!</w:t>
+      </w:r>
+      <w:r>
+        <w:rPr>
+          <w:color w:val="FF0000"/>
+          <w:lang w:eastAsia="de-DE"/>
+        </w:rPr>
+        <w:t>)</w:t>
+      </w:r>
+      <w:r>
+        <w:rPr>
+          <w:lang w:eastAsia="de-DE"/>
+        </w:rPr>
+        <w:t xml:space="preserve">. Die </w:t>
+      </w:r>
+      <w:r>
+        <w:rPr>
+          <w:lang w:eastAsia="de-DE"/>
+        </w:rPr>
+        <w:lastRenderedPageBreak/>
+        <w:t>geänderten Daten werden nach einem Klick auf „Speichern“ im Startbildschirm in der Baumstruktur angezeigt. Klickt man auf „Abbrechen“</w:t>
+      </w:r>
+      <w:r>
+        <w:rPr>
+          <w:lang w:eastAsia="de-DE"/>
+        </w:rPr>
+        <w:t xml:space="preserve"> werden die Daten nicht gespeichert, in der Baumstruktur sind immer noch die gleichen Daten ersichtlich.</w:t>
+      </w:r>
+    </w:p>
+    <w:p>
+      <w:pPr>
+        <w:rPr>
+          <w:lang w:eastAsia="de-DE"/>
+        </w:rPr>
+      </w:pPr>
+    </w:p>
+    <w:p>
+      <w:pPr>
+        <w:pStyle w:val="berschrift3"/>
+        <w:rPr>
+          <w:lang w:eastAsia="de-DE"/>
+        </w:rPr>
+      </w:pPr>
+      <w:bookmarkStart w:id="67" w:name="_Toc176774571"/>
+      <w:r>
+        <w:rPr>
+          <w:lang w:eastAsia="de-DE"/>
+        </w:rPr>
+        <w:t>Testfall 7: Speichern der Änderungen auf der Datenbank</w:t>
+      </w:r>
+      <w:bookmarkEnd w:id="67"/>
+    </w:p>
+    <w:p>
+      <w:pPr>
+        <w:rPr>
+          <w:lang w:eastAsia="de-DE"/>
+        </w:rPr>
+      </w:pPr>
+      <w:r>
+        <w:rPr>
+          <w:b/>
+          <w:lang w:eastAsia="de-DE"/>
+        </w:rPr>
+        <w:t>Vorbedingungen:</w:t>
+      </w:r>
+      <w:r>
+        <w:rPr>
+          <w:lang w:eastAsia="de-DE"/>
+        </w:rPr>
+        <w:t xml:space="preserve"> Es wurden Änderungen an den Daten getätigt, die noch nicht auf der Datenbank gesichert sind, z.B. durch Testfall 2 oder Testfall 6.</w:t>
+      </w:r>
+    </w:p>
+    <w:p>
+      <w:pPr>
+        <w:rPr>
+          <w:lang w:eastAsia="de-DE"/>
+        </w:rPr>
+      </w:pPr>
+      <w:r>
+        <w:rPr>
+          <w:b/>
+          <w:lang w:eastAsia="de-DE"/>
+        </w:rPr>
+        <w:t>Ablauf:</w:t>
+      </w:r>
+      <w:r>
+        <w:rPr>
+          <w:lang w:eastAsia="de-DE"/>
+        </w:rPr>
+        <w:t xml:space="preserve"> Nach Durchlaufen von Testfall 2 oder Testfall 6 (Anlage oder Bearbeitung) wird auf dem Hauptbildschirm der Button „Änderungen auf Datenbank sichern“ gedrückt, wodurch die bisher nur zwischengespeicherten Daten in die Datenbank geschrieben werden.</w:t>
+      </w:r>
+    </w:p>
+    <w:p>
+      <w:pPr>
+        <w:rPr>
+          <w:lang w:eastAsia="de-DE"/>
+        </w:rPr>
+      </w:pPr>
+      <w:r>
+        <w:rPr>
+          <w:b/>
+          <w:lang w:eastAsia="de-DE"/>
+        </w:rPr>
+        <w:t>Erwartetes Ergebnis:</w:t>
+      </w:r>
+      <w:r>
+        <w:rPr>
+          <w:lang w:eastAsia="de-DE"/>
+        </w:rPr>
+        <w:t xml:space="preserve"> Nachdem der Button gedrückt wurde, sollte sich das Änderungsdatum der Datenbankdatei \</w:t>
+      </w:r>
+      <w:r>
+        <w:rPr>
+          <w:lang w:eastAsia="de-DE"/>
+        </w:rPr>
+        <w:t>_internal</w:t>
+      </w:r>
+      <w:r>
+        <w:rPr>
+          <w:lang w:eastAsia="de-DE"/>
+        </w:rPr>
+        <w:t>\</w:t>
+      </w:r>
+      <w:proofErr w:type="spellStart"/>
+      <w:r>
+        <w:rPr>
+          <w:lang w:eastAsia="de-DE"/>
+        </w:rPr>
+        <w:t>data</w:t>
+      </w:r>
+      <w:proofErr w:type="spellEnd"/>
+      <w:r>
+        <w:rPr>
+          <w:lang w:eastAsia="de-DE"/>
+        </w:rPr>
+        <w:t>\</w:t>
+      </w:r>
+      <w:proofErr w:type="spellStart"/>
+      <w:r>
+        <w:rPr>
+          <w:lang w:eastAsia="de-DE"/>
+        </w:rPr>
+        <w:t>main.db</w:t>
+      </w:r>
+      <w:proofErr w:type="spellEnd"/>
+      <w:r>
+        <w:rPr>
+          <w:lang w:eastAsia="de-DE"/>
+        </w:rPr>
+        <w:t xml:space="preserve"> auf das aktuelle Datum und die aktuelle Uhrzeit geändert haben. Außerdem sollten beim nächsten Applikationsstart die gemachten Änderungen in den Objekten direkt auf dem Hauptbildschirm in der Baumstruktur rechts ersichtlich sein.</w:t>
+      </w:r>
+    </w:p>
+    <w:p>
+      <w:pPr>
+        <w:rPr>
+          <w:lang w:eastAsia="de-DE"/>
+        </w:rPr>
+      </w:pPr>
+      <w:r>
+        <w:rPr>
+          <w:b/>
+          <w:lang w:eastAsia="de-DE"/>
+        </w:rPr>
+        <w:t>Tatsächliches Ergebnis:</w:t>
+      </w:r>
+      <w:r>
+        <w:rPr>
+          <w:lang w:eastAsia="de-DE"/>
+        </w:rPr>
+        <w:t xml:space="preserve"> </w:t>
+      </w:r>
+      <w:r>
+        <w:rPr>
           <w:highlight w:val="green"/>
           <w:lang w:eastAsia="de-DE"/>
         </w:rPr>
@@ -11288,7 +12352,7 @@
         <w:rPr>
           <w:lang w:eastAsia="de-DE"/>
         </w:rPr>
-        <w:t xml:space="preserve"> - Nach Auswahl von EXERCISE und Klick auf „Anlegen“ erscheint ein neuer Bildschirm. Nach Eingabe der Daten wird auf „Abbrechen“ geklickt und es erscheint wieder der Startbildschirm. Die eingegebenen Daten sind nicht in der Baumstruktur zu sehen.</w:t>
+        <w:t xml:space="preserve"> - Nach dem Klick auf „Änderungen auf Datenbank sichern“ hat sich das Änderungsdatum der Datenbankdatei aktualisiert. Beim nächsten Applikationsstart waren die Daten wieder vorhanden.</w:t>
       </w:r>
     </w:p>
     <w:p>
@@ -11305,14 +12369,14 @@
           <w:lang w:eastAsia="de-DE"/>
         </w:rPr>
       </w:pPr>
-      <w:bookmarkStart w:id="64" w:name="_Toc176774568"/>
-      <w:r>
-        <w:rPr>
-          <w:lang w:eastAsia="de-DE"/>
-        </w:rPr>
-        <w:t>Testfall 4: Suchen einer angelegten Übung</w:t>
-      </w:r>
-      <w:bookmarkEnd w:id="64"/>
+      <w:bookmarkStart w:id="68" w:name="_Toc176774572"/>
+      <w:r>
+        <w:rPr>
+          <w:lang w:eastAsia="de-DE"/>
+        </w:rPr>
+        <w:t>Testfall 8: Verwerfen der Änderungen und erneutes Laden der Datenbank</w:t>
+      </w:r>
+      <w:bookmarkEnd w:id="68"/>
     </w:p>
     <w:p>
       <w:pPr>
@@ -11331,21 +12395,111 @@
         <w:rPr>
           <w:lang w:eastAsia="de-DE"/>
         </w:rPr>
-        <w:t xml:space="preserve"> Testfall 2 wurde erfolgreich ausgeführt oder </w:t>
+        <w:t xml:space="preserve"> Es wurden Änderungen an den Daten getätigt, die noch nicht auf der Datenbank gesichert sind, z.B. durch Testfall 2 oder Testfall 6.</w:t>
+      </w:r>
+    </w:p>
+    <w:p>
+      <w:pPr>
+        <w:rPr>
+          <w:lang w:eastAsia="de-DE"/>
+        </w:rPr>
+      </w:pPr>
+      <w:r>
+        <w:rPr>
+          <w:b/>
+          <w:lang w:eastAsia="de-DE"/>
+        </w:rPr>
+        <w:t>Ablauf:</w:t>
+      </w:r>
+      <w:r>
+        <w:rPr>
+          <w:lang w:eastAsia="de-DE"/>
+        </w:rPr>
+        <w:t xml:space="preserve"> Nach Durchlaufen von Testfall 2 oder Testfall 6 (Anlage oder Bearbeitung</w:t>
+      </w:r>
+      <w:r>
+        <w:rPr>
+          <w:lang w:eastAsia="de-DE"/>
+        </w:rPr>
+        <w:t xml:space="preserve"> einer Übung</w:t>
+      </w:r>
+      <w:r>
+        <w:rPr>
+          <w:lang w:eastAsia="de-DE"/>
+        </w:rPr>
+        <w:t xml:space="preserve">) wird auf dem Hauptbildschirm der Button „Änderungen verwerfen </w:t>
+      </w:r>
+      <w:r>
+        <w:rPr>
+          <w:lang w:eastAsia="de-DE"/>
+        </w:rPr>
+        <w:t>-</w:t>
+      </w:r>
+      <w:r>
+        <w:rPr>
+          <w:lang w:eastAsia="de-DE"/>
+        </w:rPr>
+        <w:t xml:space="preserve"> Datenbankinhalte neu laden“ gedrückt, wodurch die bisher zwischengespeicherten Daten verworfen und durch die in der Datenbank gesicherten Daten ersetzt werden.</w:t>
+      </w:r>
+    </w:p>
+    <w:p>
+      <w:pPr>
+        <w:rPr>
+          <w:lang w:eastAsia="de-DE"/>
+        </w:rPr>
+      </w:pPr>
+      <w:r>
+        <w:rPr>
+          <w:b/>
+          <w:lang w:eastAsia="de-DE"/>
+        </w:rPr>
+        <w:t>Erwartetes Ergebnis:</w:t>
+      </w:r>
+      <w:r>
+        <w:rPr>
+          <w:lang w:eastAsia="de-DE"/>
+        </w:rPr>
+        <w:t xml:space="preserve"> Nachdem der Button gedrückt wurde, sollte sich die Datenbankdatei \</w:t>
+      </w:r>
+      <w:r>
+        <w:rPr>
+          <w:lang w:eastAsia="de-DE"/>
+        </w:rPr>
+        <w:t>_internal</w:t>
+      </w:r>
+      <w:r>
+        <w:rPr>
+          <w:lang w:eastAsia="de-DE"/>
+        </w:rPr>
+        <w:t>\</w:t>
       </w:r>
       <w:proofErr w:type="spellStart"/>
       <w:r>
         <w:rPr>
           <w:lang w:eastAsia="de-DE"/>
         </w:rPr>
-        <w:t>main_prefilled.db</w:t>
+        <w:t>data</w:t>
       </w:r>
       <w:proofErr w:type="spellEnd"/>
       <w:r>
         <w:rPr>
           <w:lang w:eastAsia="de-DE"/>
         </w:rPr>
-        <w:t xml:space="preserve"> wurde geladen.</w:t>
+        <w:t>\</w:t>
+      </w:r>
+      <w:proofErr w:type="spellStart"/>
+      <w:r>
+        <w:rPr>
+          <w:lang w:eastAsia="de-DE"/>
+        </w:rPr>
+        <w:t>main.db</w:t>
+      </w:r>
+      <w:proofErr w:type="spellEnd"/>
+      <w:r>
+        <w:rPr>
+          <w:lang w:eastAsia="de-DE"/>
+        </w:rPr>
+        <w:t xml:space="preserve"> nicht verändert haben. Außerdem sollten die Daten in der Baumstruktur rechts auf dem Hauptbildschirm den Datenstand widerspiegeln, der vor den gemachten Änderungen bestand. Beim Suchen sollte ein ggf. angelegtes und verworfenes Objekt nicht mehr zu finden sein.</w:t>
       </w:r>
     </w:p>
     <w:p>
@@ -11359,13 +12513,103 @@
           <w:b/>
           <w:lang w:eastAsia="de-DE"/>
         </w:rPr>
+        <w:t>Tatsächliches Ergebnis:</w:t>
+      </w:r>
+      <w:r>
+        <w:rPr>
+          <w:lang w:eastAsia="de-DE"/>
+        </w:rPr>
+        <w:t xml:space="preserve"> </w:t>
+      </w:r>
+      <w:r>
+        <w:rPr>
+          <w:highlight w:val="green"/>
+          <w:lang w:eastAsia="de-DE"/>
+        </w:rPr>
+        <w:t>OK</w:t>
+      </w:r>
+      <w:r>
+        <w:rPr>
+          <w:lang w:eastAsia="de-DE"/>
+        </w:rPr>
+        <w:t xml:space="preserve"> - Nach dem Klick auf „Änderungen verwerfen…“ hat sich die Baumstruktur geändert und auf den zuletzt in der Datenbank gespeicherten Stand aktualisiert. Die in der Zwischenzeit neu eingegebene Übung wurde somit nicht gespeichert. Das Änderungsdatum der Datenbankdatei hat sich nicht aktualisiert.</w:t>
+      </w:r>
+    </w:p>
+    <w:p>
+      <w:pPr>
+        <w:rPr>
+          <w:lang w:eastAsia="de-DE"/>
+        </w:rPr>
+      </w:pPr>
+    </w:p>
+    <w:p>
+      <w:pPr>
+        <w:pStyle w:val="berschrift3"/>
+        <w:rPr>
+          <w:lang w:eastAsia="de-DE"/>
+        </w:rPr>
+      </w:pPr>
+      <w:bookmarkStart w:id="69" w:name="_Toc176774573"/>
+      <w:r>
+        <w:rPr>
+          <w:lang w:eastAsia="de-DE"/>
+        </w:rPr>
+        <w:t>Testfall 9: Anlegen und Verknüpfen eines Objektes</w:t>
+      </w:r>
+      <w:bookmarkEnd w:id="69"/>
+    </w:p>
+    <w:p>
+      <w:pPr>
+        <w:rPr>
+          <w:lang w:eastAsia="de-DE"/>
+        </w:rPr>
+      </w:pPr>
+      <w:r>
+        <w:rPr>
+          <w:b/>
+          <w:lang w:eastAsia="de-DE"/>
+        </w:rPr>
+        <w:t>Vorbedingungen:</w:t>
+      </w:r>
+      <w:r>
+        <w:rPr>
+          <w:lang w:eastAsia="de-DE"/>
+        </w:rPr>
+        <w:t xml:space="preserve"> Es existiert bereits ein Objekt, z.B. eine Übung durch die erfolgreiche Durchführung von Testfall 2. Der User befindet sich auf dem Hauptbildschirm.</w:t>
+      </w:r>
+    </w:p>
+    <w:p>
+      <w:pPr>
+        <w:rPr>
+          <w:lang w:eastAsia="de-DE"/>
+        </w:rPr>
+      </w:pPr>
+      <w:r>
+        <w:rPr>
+          <w:b/>
+          <w:lang w:eastAsia="de-DE"/>
+        </w:rPr>
+        <w:lastRenderedPageBreak/>
         <w:t>Ablauf:</w:t>
       </w:r>
       <w:r>
         <w:rPr>
           <w:lang w:eastAsia="de-DE"/>
         </w:rPr>
-        <w:t xml:space="preserve"> In der Combobox wird das Objekt „EXERCISE“ ausgewählt, danach wird auf den Button „Suchen“ gedrückt. In dem daraufhin zu sehenden Bildschirm werden alle existierenden Übungen angezeigt, die mit einem Klick auf die Zeile markiert werden können.</w:t>
+        <w:t xml:space="preserve"> </w:t>
+      </w:r>
+      <w:r>
+        <w:rPr>
+          <w:color w:val="FF0000"/>
+          <w:lang w:eastAsia="de-DE"/>
+        </w:rPr>
+        <w:t>In der Combobox wird ein Objekt ausgewählt, z.B. „UNIT“. Danach wird auf den Button „Anlegen“ gedrückt</w:t>
+      </w:r>
+      <w:r>
+        <w:rPr>
+          <w:lang w:eastAsia="de-DE"/>
+        </w:rPr>
+        <w:t>. In dem daraufhin zu sehenden Bildschirm werden die Daten für das Objekt eingegeben. Zusätzlich wird in den Tabellen unterhalb der Datenfelder ein Objekt einer anderen Objektart ausgewählt, die zum aktuellen Objekt verknüpft werden soll. Es können auch mehrere Objekte gleichzeitig verknüpft werden. Sind alle Daten eingegeben, wird auf den Button „Speichern“ gedrückt, woraufhin man zum Hauptbildschirm zurückgelangt.</w:t>
       </w:r>
     </w:p>
     <w:p>
@@ -11385,13 +12629,7 @@
         <w:rPr>
           <w:lang w:eastAsia="de-DE"/>
         </w:rPr>
-        <w:t xml:space="preserve"> Die in Testfall 2 angelegte Übung wird im Suchbildschirm angezeigt und kann ausgewählt werden. Alternativ werden andere angelegte Übungen angezeigt und können ausgewählt werden.</w:t>
-      </w:r>
-      <w:r>
-        <w:rPr>
-          <w:lang w:eastAsia="de-DE"/>
-        </w:rPr>
-        <w:t xml:space="preserve"> Im Suchbildschirm wird außerdem die Baumstruktur der ausgewählten Objektebene („EXERCISE“) angezeigt.</w:t>
+        <w:t xml:space="preserve"> Die eingegebenen Daten wurden analog Testfall 2 zwischengespeichert und sind in der Baumstruktur rechts auf dem Hauptbildschirm ersichtlich. Zusätzlich kann die Ebene des angelegten (Haupt-) Objektes aufgeklappt werden, worunter man die damit verknüpften Objekte sieht. Die verknüpften Objekte sind ebenfalls im Anzeige-/Bearbeitungsbildschirm des Hauptobjektes ersichtlich und können im Bearbeitungsbildschirm auch geändert werden (siehe analog dazu Testfälle 5 und 6).</w:t>
       </w:r>
     </w:p>
     <w:p>
@@ -11424,7 +12662,7 @@
         <w:rPr>
           <w:lang w:eastAsia="de-DE"/>
         </w:rPr>
-        <w:t xml:space="preserve"> - Nach dem Klick auf „Suchen“ wird die angelegte Übung angezeigt und kann ausgewählt werden. Die Baumstruktur wird unten angezeigt.</w:t>
+        <w:t xml:space="preserve"> - Bei Anlage einer Einheit wurden die Daten in die Felder eingegeben und eine Übung in der Tabelle unterhalb ausgewählt. Nach dem Speichern der Einheit waren die eingegebenen Daten und die verknüpfte Übung als Unterpunkt der Einheit in der Baumstruktur auf dem Startbildschirm ersichtlich. Beim Anzeigen bzw. Bearbeiten der Einheit war die Verknüpfung ebenfalls als markierte Zeile ersichtlich.</w:t>
       </w:r>
     </w:p>
     <w:p>
@@ -11441,14 +12679,14 @@
           <w:lang w:eastAsia="de-DE"/>
         </w:rPr>
       </w:pPr>
-      <w:bookmarkStart w:id="65" w:name="_Toc176774569"/>
-      <w:r>
-        <w:rPr>
-          <w:lang w:eastAsia="de-DE"/>
-        </w:rPr>
-        <w:t>Testfall 5: Anzeigen einer gesuchten Übung</w:t>
-      </w:r>
-      <w:bookmarkEnd w:id="65"/>
+      <w:bookmarkStart w:id="70" w:name="_Toc176774574"/>
+      <w:r>
+        <w:rPr>
+          <w:lang w:eastAsia="de-DE"/>
+        </w:rPr>
+        <w:t>Testfall 10: Exportieren eines Objektes</w:t>
+      </w:r>
+      <w:bookmarkEnd w:id="70"/>
     </w:p>
     <w:p>
       <w:pPr>
@@ -11467,7 +12705,20 @@
         <w:rPr>
           <w:lang w:eastAsia="de-DE"/>
         </w:rPr>
-        <w:t xml:space="preserve"> Testfall 4 wurde erfolgreich ausgeführt und der Suchbildschirm wird noch angezeigt.</w:t>
+        <w:t xml:space="preserve"> Es existiert ein Objekt, das zu anderen Objekten verknüpft wurde (siehe Testfall 9). Bestenfalls soll ein Plan exportiert werden, es können aber auch alle anderen Objekte und deren Verknüpfungen exportiert werden.</w:t>
+      </w:r>
+      <w:r>
+        <w:rPr>
+          <w:lang w:eastAsia="de-DE"/>
+        </w:rPr>
+        <w:t xml:space="preserve"> </w:t>
+      </w:r>
+      <w:r>
+        <w:rPr>
+          <w:color w:val="FF0000"/>
+          <w:lang w:eastAsia="de-DE"/>
+        </w:rPr>
+        <w:t>Unterschiede PDF/JPG</w:t>
       </w:r>
     </w:p>
     <w:p>
@@ -11487,7 +12738,39 @@
         <w:rPr>
           <w:lang w:eastAsia="de-DE"/>
         </w:rPr>
-        <w:t xml:space="preserve"> Eine angezeigte Übung wird ausgewählt und durch Drücken des „Anzeigen“ Buttons wird die ausgewählte Übung angezeigt. Nach Überprüfung der Inhalte kann durch Drücken des „Abbrechen“ Buttons wieder auf den Hauptbildschirm zurückgekehrt werden.</w:t>
+        <w:t xml:space="preserve"> Analog zu Testfall 4 wird nach dem zu exportierenden Objekt gesucht. Das gewünschte Objekt wird in der Suchtabelle ausgewählt und der Button „Exportieren“ wird gedrückt.</w:t>
+      </w:r>
+      <w:r>
+        <w:rPr>
+          <w:lang w:eastAsia="de-DE"/>
+        </w:rPr>
+        <w:t xml:space="preserve"> </w:t>
+      </w:r>
+      <w:r>
+        <w:rPr>
+          <w:color w:val="FF0000"/>
+          <w:lang w:eastAsia="de-DE"/>
+        </w:rPr>
+        <w:t>Alternativ Button Export auf Startbildschirm.</w:t>
+      </w:r>
+      <w:r>
+        <w:rPr>
+          <w:lang w:eastAsia="de-DE"/>
+        </w:rPr>
+        <w:t xml:space="preserve"> Im Nachfolgenden Export-Bildschirm wird </w:t>
+      </w:r>
+      <w:r>
+        <w:rPr>
+          <w:color w:val="FF0000"/>
+          <w:lang w:eastAsia="de-DE"/>
+        </w:rPr>
+        <w:t>die aufgeklappte Baumstruktur des Objekts gezeigt</w:t>
+      </w:r>
+      <w:r>
+        <w:rPr>
+          <w:lang w:eastAsia="de-DE"/>
+        </w:rPr>
+        <w:t>. Danach wird der Button „Drucken“ gedrückt, woraufhin ein Dialog zur Auswahl des Dateinamens erscheint. Nach Eingabe des Dateinamens wird der Dialog bestätigt und man landet wieder auf dem Hauptbildschirm.</w:t>
       </w:r>
     </w:p>
     <w:p>
@@ -11507,785 +12790,33 @@
         <w:rPr>
           <w:lang w:eastAsia="de-DE"/>
         </w:rPr>
-        <w:t xml:space="preserve"> Die ausgewählte Übung wird im Anzeigemodus angezeigt, d.h. die angezeigten Felder sind nicht bearbeitbar.</w:t>
-      </w:r>
-      <w:r>
-        <w:rPr>
-          <w:lang w:eastAsia="de-DE"/>
-        </w:rPr>
-        <w:t xml:space="preserve"> Der „Speichern“ Button kann nicht betätigt werden.</w:t>
-      </w:r>
-      <w:r>
-        <w:rPr>
-          <w:lang w:eastAsia="de-DE"/>
-        </w:rPr>
-        <w:t xml:space="preserve"> Über „Abbrechen“ wird wieder auf den Hauptbildschirm zurückgekehrt. Die Daten in der Baumstruktur rechts auf </w:t>
-      </w:r>
-      <w:r>
-        <w:rPr>
-          <w:lang w:eastAsia="de-DE"/>
-        </w:rPr>
-        <w:lastRenderedPageBreak/>
-        <w:t>dem Hauptbildschirm haben sich bzgl. Der ausgewählten Übung nicht geändert.</w:t>
-      </w:r>
-      <w:r>
-        <w:rPr>
-          <w:lang w:eastAsia="de-DE"/>
-        </w:rPr>
-        <w:t xml:space="preserve"> Wird vom User keine Zeile ausgewählt, aber trotzdem auf „Anzeigen“ oder „Bearbeiten“ gedrückt, so erscheint eine Fehlermeldung. Falls die Übung bereits zu anderen untergeordneten Objekten verknüpft wurde, werden diese Verknüpfungen in den Tabellen im Bearbeitungsbildschirm als markierte Zeilen angezeigt. Die Zeilenmarkierungen sollen nicht verändert werden können.</w:t>
-      </w:r>
-    </w:p>
-    <w:p>
-      <w:pPr>
-        <w:rPr>
-          <w:lang w:eastAsia="de-DE"/>
-        </w:rPr>
-      </w:pPr>
-      <w:r>
-        <w:rPr>
-          <w:b/>
-          <w:lang w:eastAsia="de-DE"/>
-        </w:rPr>
-        <w:t>Tatsächliches Ergebnis:</w:t>
-      </w:r>
-      <w:r>
-        <w:rPr>
-          <w:lang w:eastAsia="de-DE"/>
-        </w:rPr>
-        <w:t xml:space="preserve"> </w:t>
-      </w:r>
-      <w:r>
-        <w:rPr>
-          <w:highlight w:val="yellow"/>
-          <w:lang w:eastAsia="de-DE"/>
-        </w:rPr>
-        <w:t>Teilweise OK</w:t>
-      </w:r>
-      <w:r>
-        <w:rPr>
-          <w:lang w:eastAsia="de-DE"/>
-        </w:rPr>
-        <w:t xml:space="preserve"> </w:t>
-      </w:r>
-      <w:r>
-        <w:rPr>
-          <w:lang w:eastAsia="de-DE"/>
-        </w:rPr>
-        <w:t xml:space="preserve">- Aus dem Suchbildschirm heraus wird </w:t>
-      </w:r>
-      <w:r>
-        <w:rPr>
-          <w:lang w:eastAsia="de-DE"/>
-        </w:rPr>
-        <w:t xml:space="preserve">eine Übung ausgewählt und </w:t>
-      </w:r>
-      <w:r>
-        <w:rPr>
-          <w:lang w:eastAsia="de-DE"/>
-        </w:rPr>
-        <w:t>auf „Anzeigen“ geklickt, daraufhin erscheint ein Bildschirm, in dem die Daten der ausgewählten Übung angezeigt werden. Die Felder sind nicht bearbeitbar</w:t>
-      </w:r>
-      <w:r>
-        <w:rPr>
-          <w:lang w:eastAsia="de-DE"/>
-        </w:rPr>
-        <w:t xml:space="preserve"> und „Speichern“ ist nicht möglich</w:t>
-      </w:r>
-      <w:r>
-        <w:rPr>
-          <w:lang w:eastAsia="de-DE"/>
-        </w:rPr>
-        <w:t>. Der Test, ob eine Fehlermeldung erscheint, wenn keine Zeile markiert wurde, konnte nicht ausgeführt werden, da beim erneuten Aufrufen des Suchbildschirms weiterhin die Zeile markiert ist und die Markierung nicht aufgehoben werden kann.</w:t>
-      </w:r>
-      <w:r>
-        <w:rPr>
-          <w:lang w:eastAsia="de-DE"/>
-        </w:rPr>
-        <w:t xml:space="preserve"> Wenn die Applikation neu gestartet ist, man noch nie eine Zeile im Suchbildschirm markiert hat und dann auf „Anzeigen“ oder „Bearbeiten“ klickt, erscheint eine Fehlermeldung, dass genau eine Zeile markiert werden soll.</w:t>
-      </w:r>
-    </w:p>
-    <w:p>
-      <w:pPr>
-        <w:rPr>
-          <w:lang w:eastAsia="de-DE"/>
-        </w:rPr>
-      </w:pPr>
-    </w:p>
-    <w:p>
-      <w:pPr>
-        <w:pStyle w:val="berschrift3"/>
-        <w:rPr>
-          <w:lang w:eastAsia="de-DE"/>
-        </w:rPr>
-      </w:pPr>
-      <w:bookmarkStart w:id="66" w:name="_Toc176774570"/>
-      <w:r>
-        <w:rPr>
-          <w:lang w:eastAsia="de-DE"/>
-        </w:rPr>
-        <w:t>Testfall 6: Bearbeiten einer gesuchten Übung</w:t>
-      </w:r>
-      <w:bookmarkEnd w:id="66"/>
-    </w:p>
-    <w:p>
-      <w:pPr>
-        <w:rPr>
-          <w:lang w:eastAsia="de-DE"/>
-        </w:rPr>
-      </w:pPr>
-      <w:r>
-        <w:rPr>
-          <w:b/>
-          <w:lang w:eastAsia="de-DE"/>
-        </w:rPr>
-        <w:t>Vorbedingungen:</w:t>
-      </w:r>
-      <w:r>
-        <w:rPr>
-          <w:lang w:eastAsia="de-DE"/>
-        </w:rPr>
-        <w:t xml:space="preserve"> Testfall 4 wurde erfolgreich ausgeführt und der Suchbildschirm wird noch angezeigt.</w:t>
-      </w:r>
-    </w:p>
-    <w:p>
-      <w:pPr>
-        <w:rPr>
-          <w:lang w:eastAsia="de-DE"/>
-        </w:rPr>
-      </w:pPr>
-      <w:r>
-        <w:rPr>
-          <w:b/>
-          <w:lang w:eastAsia="de-DE"/>
-        </w:rPr>
-        <w:t>Ablauf:</w:t>
-      </w:r>
-      <w:r>
-        <w:rPr>
-          <w:lang w:eastAsia="de-DE"/>
-        </w:rPr>
-        <w:t xml:space="preserve"> Eine angezeigte Übung wird ausgewählt und durch Drücken des „Bearbeiten“ Buttons wird die ausgewählte Übung im Bearbeitungsmodus angezeigt. Nach Bearbeitung eines oder mehrerer Felder wird durch Drücken des „Speichern“ Buttons auf den Hauptbildschirm zurückgekehrt. Alternativ kann auch der „Abbrechen“ Button betätigt werden, um die Bearbeitung ohne Speichern der evtl. geänderten Daten zu verlassen.</w:t>
-      </w:r>
-    </w:p>
-    <w:p>
-      <w:pPr>
-        <w:rPr>
-          <w:lang w:eastAsia="de-DE"/>
-        </w:rPr>
-      </w:pPr>
-      <w:r>
-        <w:rPr>
-          <w:b/>
-          <w:lang w:eastAsia="de-DE"/>
-        </w:rPr>
-        <w:t>Erwartetes Ergebnis:</w:t>
-      </w:r>
-      <w:r>
-        <w:rPr>
-          <w:lang w:eastAsia="de-DE"/>
-        </w:rPr>
-        <w:t xml:space="preserve"> Die ausgewählte Übung wird im Bearbeitungsmodus angezeigt, d.h. alle Felder bis auf das Feld „ID“ sind bearbeitbar. Die Eingaben werden bei Betätigung des „Speichern“ Buttons zwischengespeichert und sind auf dem Hauptbildschirm in der Baumstruktur rechts ersichtlich. Alternativ bei Betätigung des „Abbrechen“ Buttons werden die Datenänderungen verworfen und die Baumstruktur hat sich bzgl. der ausgewählten Übung nicht verändert.</w:t>
-      </w:r>
-      <w:r>
-        <w:rPr>
-          <w:lang w:eastAsia="de-DE"/>
-        </w:rPr>
-        <w:t xml:space="preserve"> Falls die Übung bereits zu anderen untergeordneten Objekten verknüpft wurde, werden diese Verknüpfungen in den Tabellen im Bearbeitungsbildschirm als markierte Zeilen angezeigt. Wenn hier die Markierungen geändert werden, wird dies ebenfalls gespeichert und später in der Baumstruktur angezeigt.</w:t>
-      </w:r>
-    </w:p>
-    <w:p>
-      <w:pPr>
-        <w:rPr>
-          <w:lang w:eastAsia="de-DE"/>
-        </w:rPr>
-      </w:pPr>
-      <w:r>
-        <w:rPr>
-          <w:b/>
-          <w:lang w:eastAsia="de-DE"/>
-        </w:rPr>
-        <w:t>Tatsächliches Ergebnis:</w:t>
-      </w:r>
-      <w:r>
-        <w:rPr>
-          <w:lang w:eastAsia="de-DE"/>
-        </w:rPr>
-        <w:t xml:space="preserve"> </w:t>
-      </w:r>
-      <w:r>
-        <w:rPr>
-          <w:highlight w:val="red"/>
-          <w:lang w:eastAsia="de-DE"/>
-        </w:rPr>
-        <w:t>Nicht OK</w:t>
-      </w:r>
-      <w:r>
-        <w:rPr>
-          <w:lang w:eastAsia="de-DE"/>
-        </w:rPr>
-        <w:t xml:space="preserve"> - Aus dem Suchbildschirm heraus wird eine Übung ausgewählt und auf „Bearbeiten“ geklickt, daraufhin erscheint ein Bildschirm, in dem die Daten der ausgewählten Übung angezeigt werden. Alle Felder sind bearbeitbar, auch die ID (</w:t>
-      </w:r>
-      <w:r>
-        <w:rPr>
-          <w:u w:val="single"/>
-          <w:lang w:eastAsia="de-DE"/>
-        </w:rPr>
-        <w:t>kritischer Fehler!</w:t>
-      </w:r>
-      <w:r>
-        <w:rPr>
-          <w:lang w:eastAsia="de-DE"/>
-        </w:rPr>
-        <w:t>). Die geänderten Daten werden nach einem Klick auf „Speichern“ im Startbildschirm in der Baumstruktur angezeigt. Klickt man auf „Abbrechen“</w:t>
-      </w:r>
-      <w:r>
-        <w:rPr>
-          <w:lang w:eastAsia="de-DE"/>
-        </w:rPr>
-        <w:t xml:space="preserve"> werden die Daten nicht gespeichert, in der Baumstruktur sind immer noch die gleichen Daten ersichtlich.</w:t>
-      </w:r>
-    </w:p>
-    <w:p>
-      <w:pPr>
-        <w:rPr>
-          <w:lang w:eastAsia="de-DE"/>
-        </w:rPr>
-      </w:pPr>
-    </w:p>
-    <w:p>
-      <w:pPr>
-        <w:pStyle w:val="berschrift3"/>
-        <w:rPr>
-          <w:lang w:eastAsia="de-DE"/>
-        </w:rPr>
-      </w:pPr>
-      <w:bookmarkStart w:id="67" w:name="_Toc176774571"/>
-      <w:r>
-        <w:rPr>
-          <w:lang w:eastAsia="de-DE"/>
-        </w:rPr>
-        <w:lastRenderedPageBreak/>
-        <w:t>Testfall 7: Speichern der Änderungen auf der Datenbank</w:t>
-      </w:r>
-      <w:bookmarkEnd w:id="67"/>
-    </w:p>
-    <w:p>
-      <w:pPr>
-        <w:rPr>
-          <w:lang w:eastAsia="de-DE"/>
-        </w:rPr>
-      </w:pPr>
-      <w:r>
-        <w:rPr>
-          <w:b/>
-          <w:lang w:eastAsia="de-DE"/>
-        </w:rPr>
-        <w:t>Vorbedingungen:</w:t>
-      </w:r>
-      <w:r>
-        <w:rPr>
-          <w:lang w:eastAsia="de-DE"/>
-        </w:rPr>
-        <w:t xml:space="preserve"> Es wurden Änderungen an den Daten getätigt, die noch nicht auf der Datenbank gesichert sind, z.B. durch Testfall 2 oder Testfall 6.</w:t>
-      </w:r>
-    </w:p>
-    <w:p>
-      <w:pPr>
-        <w:rPr>
-          <w:lang w:eastAsia="de-DE"/>
-        </w:rPr>
-      </w:pPr>
-      <w:r>
-        <w:rPr>
-          <w:b/>
-          <w:lang w:eastAsia="de-DE"/>
-        </w:rPr>
-        <w:t>Ablauf:</w:t>
-      </w:r>
-      <w:r>
-        <w:rPr>
-          <w:lang w:eastAsia="de-DE"/>
-        </w:rPr>
-        <w:t xml:space="preserve"> Nach Durchlaufen von Testfall 2 oder Testfall 6 (Anlage oder Bearbeitung) wird auf dem Hauptbildschirm der Button „Änderungen auf Datenbank sichern“ gedrückt, wodurch die bisher nur zwischengespeicherten Daten in die Datenbank geschrieben werden.</w:t>
-      </w:r>
-    </w:p>
-    <w:p>
-      <w:pPr>
-        <w:rPr>
-          <w:lang w:eastAsia="de-DE"/>
-        </w:rPr>
-      </w:pPr>
-      <w:r>
-        <w:rPr>
-          <w:b/>
-          <w:lang w:eastAsia="de-DE"/>
-        </w:rPr>
-        <w:t>Erwartetes Ergebnis:</w:t>
-      </w:r>
-      <w:r>
-        <w:rPr>
-          <w:lang w:eastAsia="de-DE"/>
-        </w:rPr>
-        <w:t xml:space="preserve"> Nachdem der Button gedrückt wurde, sollte sich das Änderungsdatum der Datenbankdatei \</w:t>
-      </w:r>
-      <w:r>
-        <w:rPr>
-          <w:lang w:eastAsia="de-DE"/>
-        </w:rPr>
-        <w:t>_internal</w:t>
-      </w:r>
-      <w:r>
-        <w:rPr>
-          <w:lang w:eastAsia="de-DE"/>
-        </w:rPr>
-        <w:t>\</w:t>
-      </w:r>
-      <w:proofErr w:type="spellStart"/>
-      <w:r>
-        <w:rPr>
-          <w:lang w:eastAsia="de-DE"/>
-        </w:rPr>
-        <w:t>data</w:t>
-      </w:r>
-      <w:proofErr w:type="spellEnd"/>
-      <w:r>
-        <w:rPr>
-          <w:lang w:eastAsia="de-DE"/>
-        </w:rPr>
-        <w:t>\</w:t>
-      </w:r>
-      <w:proofErr w:type="spellStart"/>
-      <w:r>
-        <w:rPr>
-          <w:lang w:eastAsia="de-DE"/>
-        </w:rPr>
-        <w:t>main.db</w:t>
-      </w:r>
-      <w:proofErr w:type="spellEnd"/>
-      <w:r>
-        <w:rPr>
-          <w:lang w:eastAsia="de-DE"/>
-        </w:rPr>
-        <w:t xml:space="preserve"> auf das aktuelle Datum und die aktuelle Uhrzeit geändert haben. Außerdem sollten beim nächsten Applikationsstart die gemachten Änderungen in den Objekten direkt auf dem Hauptbildschirm in der Baumstruktur rechts ersichtlich sein.</w:t>
-      </w:r>
-    </w:p>
-    <w:p>
-      <w:pPr>
-        <w:rPr>
-          <w:lang w:eastAsia="de-DE"/>
-        </w:rPr>
-      </w:pPr>
-      <w:r>
-        <w:rPr>
-          <w:b/>
-          <w:lang w:eastAsia="de-DE"/>
-        </w:rPr>
-        <w:t>Tatsächliches Ergebnis:</w:t>
-      </w:r>
-      <w:r>
-        <w:rPr>
-          <w:lang w:eastAsia="de-DE"/>
-        </w:rPr>
-        <w:t xml:space="preserve"> </w:t>
-      </w:r>
-      <w:r>
-        <w:rPr>
-          <w:highlight w:val="green"/>
-          <w:lang w:eastAsia="de-DE"/>
-        </w:rPr>
-        <w:t>OK</w:t>
-      </w:r>
-      <w:r>
-        <w:rPr>
-          <w:lang w:eastAsia="de-DE"/>
-        </w:rPr>
-        <w:t xml:space="preserve"> - Nach dem Klick auf „Änderungen auf Datenbank sichern“ hat sich das Änderungsdatum der Datenbankdatei aktualisiert. Beim nächsten Applikationsstart waren die Daten wieder vorhanden.</w:t>
-      </w:r>
-    </w:p>
-    <w:p>
-      <w:pPr>
-        <w:rPr>
-          <w:lang w:eastAsia="de-DE"/>
-        </w:rPr>
-      </w:pPr>
-    </w:p>
-    <w:p>
-      <w:pPr>
-        <w:pStyle w:val="berschrift3"/>
-        <w:rPr>
-          <w:lang w:eastAsia="de-DE"/>
-        </w:rPr>
-      </w:pPr>
-      <w:bookmarkStart w:id="68" w:name="_Toc176774572"/>
-      <w:r>
-        <w:rPr>
-          <w:lang w:eastAsia="de-DE"/>
-        </w:rPr>
-        <w:t>Testfall 8: Verwerfen der Änderungen und erneutes Laden der Datenbank</w:t>
-      </w:r>
-      <w:bookmarkEnd w:id="68"/>
-    </w:p>
-    <w:p>
-      <w:pPr>
-        <w:rPr>
-          <w:lang w:eastAsia="de-DE"/>
-        </w:rPr>
-      </w:pPr>
-      <w:r>
-        <w:rPr>
-          <w:b/>
-          <w:lang w:eastAsia="de-DE"/>
-        </w:rPr>
-        <w:t>Vorbedingungen:</w:t>
-      </w:r>
-      <w:r>
-        <w:rPr>
-          <w:lang w:eastAsia="de-DE"/>
-        </w:rPr>
-        <w:t xml:space="preserve"> Es wurden Änderungen an den Daten getätigt, die noch nicht auf der Datenbank gesichert sind, z.B. durch Testfall 2 oder Testfall 6.</w:t>
-      </w:r>
-    </w:p>
-    <w:p>
-      <w:pPr>
-        <w:rPr>
-          <w:lang w:eastAsia="de-DE"/>
-        </w:rPr>
-      </w:pPr>
-      <w:r>
-        <w:rPr>
-          <w:b/>
-          <w:lang w:eastAsia="de-DE"/>
-        </w:rPr>
-        <w:t>Ablauf:</w:t>
-      </w:r>
-      <w:r>
-        <w:rPr>
-          <w:lang w:eastAsia="de-DE"/>
-        </w:rPr>
-        <w:t xml:space="preserve"> Nach Durchlaufen von Testfall 2 oder Testfall 6 (Anlage oder Bearbeitung</w:t>
-      </w:r>
-      <w:r>
-        <w:rPr>
-          <w:lang w:eastAsia="de-DE"/>
-        </w:rPr>
-        <w:t xml:space="preserve"> einer Übung</w:t>
-      </w:r>
-      <w:r>
-        <w:rPr>
-          <w:lang w:eastAsia="de-DE"/>
-        </w:rPr>
-        <w:t xml:space="preserve">) wird auf dem Hauptbildschirm der Button „Änderungen verwerfen </w:t>
-      </w:r>
-      <w:r>
-        <w:rPr>
-          <w:lang w:eastAsia="de-DE"/>
-        </w:rPr>
-        <w:t>-</w:t>
-      </w:r>
-      <w:r>
-        <w:rPr>
-          <w:lang w:eastAsia="de-DE"/>
-        </w:rPr>
-        <w:t xml:space="preserve"> Datenbankinhalte neu laden“ gedrückt, wodurch die bisher zwischengespeicherten Daten verworfen und durch die in der Datenbank gesicherten Daten ersetzt werden.</w:t>
-      </w:r>
-    </w:p>
-    <w:p>
-      <w:pPr>
-        <w:rPr>
-          <w:lang w:eastAsia="de-DE"/>
-        </w:rPr>
-      </w:pPr>
-      <w:r>
-        <w:rPr>
-          <w:b/>
-          <w:lang w:eastAsia="de-DE"/>
-        </w:rPr>
-        <w:t>Erwartetes Ergebnis:</w:t>
-      </w:r>
-      <w:r>
-        <w:rPr>
-          <w:lang w:eastAsia="de-DE"/>
-        </w:rPr>
-        <w:t xml:space="preserve"> Nachdem der Button gedrückt wurde, sollte sich die Datenbankdatei \</w:t>
-      </w:r>
-      <w:r>
-        <w:rPr>
-          <w:lang w:eastAsia="de-DE"/>
-        </w:rPr>
-        <w:t>_internal</w:t>
-      </w:r>
-      <w:r>
-        <w:rPr>
-          <w:lang w:eastAsia="de-DE"/>
-        </w:rPr>
-        <w:t>\</w:t>
-      </w:r>
-      <w:proofErr w:type="spellStart"/>
-      <w:r>
-        <w:rPr>
-          <w:lang w:eastAsia="de-DE"/>
-        </w:rPr>
-        <w:t>data</w:t>
-      </w:r>
-      <w:proofErr w:type="spellEnd"/>
-      <w:r>
-        <w:rPr>
-          <w:lang w:eastAsia="de-DE"/>
-        </w:rPr>
-        <w:t>\</w:t>
-      </w:r>
-      <w:proofErr w:type="spellStart"/>
-      <w:r>
-        <w:rPr>
-          <w:lang w:eastAsia="de-DE"/>
-        </w:rPr>
-        <w:t>main.db</w:t>
-      </w:r>
-      <w:proofErr w:type="spellEnd"/>
-      <w:r>
-        <w:rPr>
-          <w:lang w:eastAsia="de-DE"/>
-        </w:rPr>
-        <w:t xml:space="preserve"> nicht verändert haben. Außerdem sollten die Daten in der Baumstruktur rechts auf dem Hauptbildschirm den Datenstand widerspiegeln, der vor den gemachten Änderungen bestand. Beim Suchen sollte ein ggf. angelegtes und verworfenes Objekt nicht mehr zu finden sein.</w:t>
-      </w:r>
-    </w:p>
-    <w:p>
-      <w:pPr>
-        <w:rPr>
-          <w:lang w:eastAsia="de-DE"/>
-        </w:rPr>
-      </w:pPr>
-      <w:r>
-        <w:rPr>
-          <w:b/>
-          <w:lang w:eastAsia="de-DE"/>
-        </w:rPr>
-        <w:t>Tatsächliches Ergebnis:</w:t>
-      </w:r>
-      <w:r>
-        <w:rPr>
-          <w:lang w:eastAsia="de-DE"/>
-        </w:rPr>
-        <w:t xml:space="preserve"> </w:t>
-      </w:r>
-      <w:r>
-        <w:rPr>
-          <w:highlight w:val="green"/>
-          <w:lang w:eastAsia="de-DE"/>
-        </w:rPr>
-        <w:t>OK</w:t>
-      </w:r>
-      <w:r>
-        <w:rPr>
-          <w:lang w:eastAsia="de-DE"/>
-        </w:rPr>
-        <w:t xml:space="preserve"> - Nach dem Klick auf „Änderungen verwerfen…“ hat sich die Baumstruktur geändert und auf den zuletzt in der Datenbank gespeicherten Stand aktualisiert. Die in der Zwischenzeit neu eingegebene Übung wurde somit nicht gespeichert. Das Änderungsdatum der Datenbankdatei hat sich nicht aktualisiert.</w:t>
-      </w:r>
-    </w:p>
-    <w:p>
-      <w:pPr>
-        <w:rPr>
-          <w:lang w:eastAsia="de-DE"/>
-        </w:rPr>
-      </w:pPr>
-    </w:p>
-    <w:p>
-      <w:pPr>
-        <w:pStyle w:val="berschrift3"/>
-        <w:rPr>
-          <w:lang w:eastAsia="de-DE"/>
-        </w:rPr>
-      </w:pPr>
-      <w:bookmarkStart w:id="69" w:name="_Toc176774573"/>
-      <w:r>
-        <w:rPr>
-          <w:lang w:eastAsia="de-DE"/>
-        </w:rPr>
-        <w:t>Testfall 9: Anlegen und Verknüpfen eines Objektes</w:t>
-      </w:r>
-      <w:bookmarkEnd w:id="69"/>
-    </w:p>
-    <w:p>
-      <w:pPr>
-        <w:rPr>
-          <w:lang w:eastAsia="de-DE"/>
-        </w:rPr>
-      </w:pPr>
-      <w:r>
-        <w:rPr>
-          <w:b/>
-          <w:lang w:eastAsia="de-DE"/>
-        </w:rPr>
-        <w:t>Vorbedingungen:</w:t>
-      </w:r>
-      <w:r>
-        <w:rPr>
-          <w:lang w:eastAsia="de-DE"/>
-        </w:rPr>
-        <w:t xml:space="preserve"> Es existiert bereits ein Objekt, z.B. eine Übung durch die erfolgreiche Durchführung von Testfall 2. Der User befindet sich auf dem Hauptbildschirm.</w:t>
-      </w:r>
-    </w:p>
-    <w:p>
-      <w:pPr>
-        <w:rPr>
-          <w:lang w:eastAsia="de-DE"/>
-        </w:rPr>
-      </w:pPr>
-      <w:r>
-        <w:rPr>
-          <w:b/>
-          <w:lang w:eastAsia="de-DE"/>
-        </w:rPr>
-        <w:t>Ablauf:</w:t>
-      </w:r>
-      <w:r>
-        <w:rPr>
-          <w:lang w:eastAsia="de-DE"/>
-        </w:rPr>
-        <w:t xml:space="preserve"> In der Combobox wird ein Objekt ausgewählt, z.B. „UNIT“. Danach wird auf den Button „Anlegen“ gedrückt. In dem daraufhin zu sehenden Bildschirm werden die Daten für das Objekt eingegeben. Zusätzlich wird in den Tabellen unterhalb der Datenfelder ein Objekt einer anderen Objektart ausgewählt, die zum aktuellen Objekt verknüpft werden soll. Es können auch mehrere </w:t>
-      </w:r>
-      <w:r>
-        <w:rPr>
-          <w:lang w:eastAsia="de-DE"/>
-        </w:rPr>
-        <w:lastRenderedPageBreak/>
-        <w:t>Objekte gleichzeitig verknüpft werden. Sind alle Daten eingegeben, wird auf den Button „Speichern“ gedrückt, woraufhin man zum Hauptbildschirm zurückgelangt.</w:t>
-      </w:r>
-    </w:p>
-    <w:p>
-      <w:pPr>
-        <w:rPr>
-          <w:lang w:eastAsia="de-DE"/>
-        </w:rPr>
-      </w:pPr>
-      <w:r>
-        <w:rPr>
-          <w:b/>
-          <w:lang w:eastAsia="de-DE"/>
-        </w:rPr>
-        <w:t>Erwartetes Ergebnis:</w:t>
-      </w:r>
-      <w:r>
-        <w:rPr>
-          <w:lang w:eastAsia="de-DE"/>
-        </w:rPr>
-        <w:t xml:space="preserve"> Die eingegebenen Daten wurden analog Testfall 2 zwischengespeichert und sind in der Baumstruktur rechts auf dem Hauptbildschirm ersichtlich. Zusätzlich kann die Ebene des angelegten (Haupt-) Objektes aufgeklappt werden, worunter man die damit verknüpften Objekte sieht. Die verknüpften Objekte sind ebenfalls im Anzeige-/Bearbeitungsbildschirm des Hauptobjektes ersichtlich und können im Bearbeitungsbildschirm auch geändert werden (siehe analog dazu Testfälle 5 und 6).</w:t>
-      </w:r>
-    </w:p>
-    <w:p>
-      <w:pPr>
-        <w:rPr>
-          <w:lang w:eastAsia="de-DE"/>
-        </w:rPr>
-      </w:pPr>
-      <w:r>
-        <w:rPr>
-          <w:b/>
-          <w:lang w:eastAsia="de-DE"/>
-        </w:rPr>
-        <w:t>Tatsächliches Ergebnis:</w:t>
-      </w:r>
-      <w:r>
-        <w:rPr>
-          <w:lang w:eastAsia="de-DE"/>
-        </w:rPr>
-        <w:t xml:space="preserve"> </w:t>
-      </w:r>
-      <w:r>
-        <w:rPr>
-          <w:highlight w:val="green"/>
-          <w:lang w:eastAsia="de-DE"/>
-        </w:rPr>
-        <w:t>OK</w:t>
-      </w:r>
-      <w:r>
-        <w:rPr>
-          <w:lang w:eastAsia="de-DE"/>
-        </w:rPr>
-        <w:t xml:space="preserve"> - Bei Anlage einer Einheit wurden die Daten in die Felder eingegeben und eine Übung in der Tabelle unterhalb ausgewählt. Nach dem Speichern der Einheit waren die eingegebenen Daten und die verknüpfte Übung als Unterpunkt der Einheit in der Baumstruktur auf dem Startbildschirm ersichtlich. Beim Anzeigen bzw. Bearbeiten der Einheit war die Verknüpfung ebenfalls als markierte Zeile ersichtlich.</w:t>
-      </w:r>
-    </w:p>
-    <w:p>
-      <w:pPr>
-        <w:rPr>
-          <w:lang w:eastAsia="de-DE"/>
-        </w:rPr>
-      </w:pPr>
-    </w:p>
-    <w:p>
-      <w:pPr>
-        <w:pStyle w:val="berschrift3"/>
-        <w:rPr>
-          <w:lang w:eastAsia="de-DE"/>
-        </w:rPr>
-      </w:pPr>
-      <w:bookmarkStart w:id="70" w:name="_Toc176774574"/>
-      <w:r>
-        <w:rPr>
-          <w:lang w:eastAsia="de-DE"/>
-        </w:rPr>
-        <w:t>Testfall 10: Exportieren eines Objektes</w:t>
-      </w:r>
-      <w:bookmarkEnd w:id="70"/>
-    </w:p>
-    <w:p>
-      <w:pPr>
-        <w:rPr>
-          <w:lang w:eastAsia="de-DE"/>
-        </w:rPr>
-      </w:pPr>
-      <w:r>
-        <w:rPr>
-          <w:b/>
-          <w:lang w:eastAsia="de-DE"/>
-        </w:rPr>
-        <w:t>Vorbedingungen:</w:t>
-      </w:r>
-      <w:r>
-        <w:rPr>
-          <w:lang w:eastAsia="de-DE"/>
-        </w:rPr>
-        <w:t xml:space="preserve"> Es existiert ein Objekt, das zu anderen Objekten verknüpft wurde (siehe Testfall 9). Bestenfalls soll ein Plan exportiert werden, es können aber auch alle anderen Objekte und deren Verknüpfungen exportiert werden.</w:t>
-      </w:r>
-    </w:p>
-    <w:p>
-      <w:pPr>
-        <w:rPr>
-          <w:lang w:eastAsia="de-DE"/>
-        </w:rPr>
-      </w:pPr>
-      <w:r>
-        <w:rPr>
-          <w:b/>
-          <w:lang w:eastAsia="de-DE"/>
-        </w:rPr>
-        <w:t>Ablauf:</w:t>
-      </w:r>
-      <w:r>
-        <w:rPr>
-          <w:lang w:eastAsia="de-DE"/>
-        </w:rPr>
-        <w:t xml:space="preserve"> Analog zu Testfall 4 wird nach dem zu exportierenden Objekt gesucht. Das gewünschte Objekt wird in der Suchtabelle ausgewählt und der Button „Exportieren“ wird gedrückt. Im Nachfolgenden Export-Bildschirm wird die aufgeklappte Baumstruktur des Objekts gezeigt. Danach wird der Button „Drucken“ gedrückt, woraufhin ein Dialog zur Auswahl des Dateinamens erscheint. Nach Eingabe des Dateinamens wird der Dialog bestätigt und man landet wieder auf dem Hauptbildschirm.</w:t>
-      </w:r>
-    </w:p>
-    <w:p>
-      <w:pPr>
-        <w:rPr>
-          <w:lang w:eastAsia="de-DE"/>
-        </w:rPr>
-      </w:pPr>
-      <w:r>
-        <w:rPr>
-          <w:b/>
-          <w:lang w:eastAsia="de-DE"/>
-        </w:rPr>
-        <w:t>Erwartetes Ergebnis:</w:t>
-      </w:r>
-      <w:r>
-        <w:rPr>
-          <w:lang w:eastAsia="de-DE"/>
-        </w:rPr>
-        <w:t xml:space="preserve"> Nach dem Drücken des „Drucken“ Buttons und der Bestätigung des Dateinamens auf dem Export-Bildschirm wird eine Bilddatei im ausgewählten Verzeichnis mit dem eingegebenen Dateinamen erzeugt. Die Bilddatei zeigt den Export-Bildschirm als der Button gedrückt wurde. Der User wird auf den Hauptbildschirm zurückgeleitet.</w:t>
+        <w:t xml:space="preserve"> Nach dem Drücken des „Drucken“ Buttons und der Bestätigung des Dateinamens auf dem Export-Bildschirm wird eine </w:t>
+      </w:r>
+      <w:r>
+        <w:rPr>
+          <w:color w:val="FF0000"/>
+          <w:lang w:eastAsia="de-DE"/>
+        </w:rPr>
+        <w:t xml:space="preserve">Bilddatei </w:t>
+      </w:r>
+      <w:r>
+        <w:rPr>
+          <w:lang w:eastAsia="de-DE"/>
+        </w:rPr>
+        <w:t xml:space="preserve">im ausgewählten Verzeichnis mit dem eingegebenen Dateinamen erzeugt. </w:t>
+      </w:r>
+      <w:r>
+        <w:rPr>
+          <w:color w:val="FF0000"/>
+          <w:lang w:eastAsia="de-DE"/>
+        </w:rPr>
+        <w:t>Die Bilddatei zeigt den Export-Bildschirm als der Button gedrückt wurde</w:t>
+      </w:r>
+      <w:r>
+        <w:rPr>
+          <w:lang w:eastAsia="de-DE"/>
+        </w:rPr>
+        <w:t>. Der User wird auf den Hauptbildschirm zurückgeleitet.</w:t>
       </w:r>
     </w:p>
     <w:p>
@@ -12319,7 +12850,39 @@
         <w:rPr>
           <w:lang w:eastAsia="de-DE"/>
         </w:rPr>
-        <w:t xml:space="preserve"> - Nach dem Klick auf „Exportieren“ aus dem Suchbildschirm heraus wird auf den Exportbildschirm gesprungen. Hier wird der angelegte Plan mit den verknüpften Einheiten und Übungen als aufgeklappte Baumstruktur dargestellt. Nach dem Klick auf „Drucken“ erscheint ein Dialog zur Auswahl des Dateinamens und -</w:t>
+        <w:t xml:space="preserve"> - Nach dem Klick auf „Exportieren“ aus dem Suchbildschirm heraus wird auf den Exportbildschirm gesprungen.</w:t>
+      </w:r>
+      <w:r>
+        <w:rPr>
+          <w:lang w:eastAsia="de-DE"/>
+        </w:rPr>
+        <w:t xml:space="preserve"> </w:t>
+      </w:r>
+      <w:r>
+        <w:rPr>
+          <w:color w:val="FF0000"/>
+          <w:lang w:eastAsia="de-DE"/>
+        </w:rPr>
+        <w:t>Alternative: Button Hauptbildschirm.</w:t>
+      </w:r>
+      <w:r>
+        <w:rPr>
+          <w:lang w:eastAsia="de-DE"/>
+        </w:rPr>
+        <w:t xml:space="preserve"> Hier wird der angelegte Plan mit den verknüpften Einheiten und Übungen </w:t>
+      </w:r>
+      <w:r>
+        <w:rPr>
+          <w:color w:val="FF0000"/>
+          <w:lang w:eastAsia="de-DE"/>
+        </w:rPr>
+        <w:t>als aufgeklappte Baumstruktur dargestellt</w:t>
+      </w:r>
+      <w:r>
+        <w:rPr>
+          <w:lang w:eastAsia="de-DE"/>
+        </w:rPr>
+        <w:t>. Nach dem Klick auf „Drucken“ erscheint ein Dialog zur Auswahl des Dateinamens und -</w:t>
       </w:r>
       <w:proofErr w:type="spellStart"/>
       <w:r>
@@ -12333,7 +12896,192 @@
         <w:rPr>
           <w:lang w:eastAsia="de-DE"/>
         </w:rPr>
-        <w:t>. Nach Bestätigung des Dialogs springt die Anwendung zurück auf den Startbildschirm. Es liegt eine Bilddatei unter dem eingegebenen Speicherort ab, welche die ausgewählte Übung und ihre Inhalte zeigt.</w:t>
+        <w:t xml:space="preserve">. Nach Bestätigung des Dialogs springt die Anwendung zurück auf den Startbildschirm. Es liegt eine </w:t>
+      </w:r>
+      <w:r>
+        <w:rPr>
+          <w:color w:val="FF0000"/>
+          <w:lang w:eastAsia="de-DE"/>
+        </w:rPr>
+        <w:lastRenderedPageBreak/>
+        <w:t>Bilddatei</w:t>
+      </w:r>
+      <w:r>
+        <w:rPr>
+          <w:lang w:eastAsia="de-DE"/>
+        </w:rPr>
+        <w:t xml:space="preserve"> unter dem eingegebenen Speicherort ab, welche die </w:t>
+      </w:r>
+      <w:r>
+        <w:rPr>
+          <w:color w:val="FF0000"/>
+          <w:lang w:eastAsia="de-DE"/>
+        </w:rPr>
+        <w:t xml:space="preserve">ausgewählte Übung und ihre Inhalte </w:t>
+      </w:r>
+      <w:r>
+        <w:rPr>
+          <w:lang w:eastAsia="de-DE"/>
+        </w:rPr>
+        <w:t>zeigt.</w:t>
+      </w:r>
+    </w:p>
+    <w:p>
+      <w:pPr>
+        <w:rPr>
+          <w:lang w:eastAsia="de-DE"/>
+        </w:rPr>
+      </w:pPr>
+    </w:p>
+    <w:p>
+      <w:pPr>
+        <w:pStyle w:val="berschrift3"/>
+        <w:rPr>
+          <w:lang w:eastAsia="de-DE"/>
+        </w:rPr>
+      </w:pPr>
+      <w:r>
+        <w:rPr>
+          <w:lang w:eastAsia="de-DE"/>
+        </w:rPr>
+        <w:t>Testfall 11: Löschen eines Objektes</w:t>
+      </w:r>
+    </w:p>
+    <w:p>
+      <w:pPr>
+        <w:rPr>
+          <w:color w:val="FF0000"/>
+          <w:lang w:eastAsia="de-DE"/>
+        </w:rPr>
+      </w:pPr>
+      <w:r>
+        <w:rPr>
+          <w:b/>
+          <w:bCs w:val="0"/>
+          <w:lang w:eastAsia="de-DE"/>
+        </w:rPr>
+        <w:t>Vorbedingungen:</w:t>
+      </w:r>
+      <w:r>
+        <w:rPr>
+          <w:lang w:eastAsia="de-DE"/>
+        </w:rPr>
+        <w:t xml:space="preserve"> </w:t>
+      </w:r>
+      <w:r>
+        <w:rPr>
+          <w:color w:val="FF0000"/>
+          <w:lang w:eastAsia="de-DE"/>
+        </w:rPr>
+        <w:t>Objekt vorhanden</w:t>
+      </w:r>
+    </w:p>
+    <w:p>
+      <w:pPr>
+        <w:rPr>
+          <w:color w:val="FF0000"/>
+          <w:lang w:eastAsia="de-DE"/>
+        </w:rPr>
+      </w:pPr>
+      <w:r>
+        <w:rPr>
+          <w:b/>
+          <w:bCs w:val="0"/>
+          <w:lang w:eastAsia="de-DE"/>
+        </w:rPr>
+        <w:t>Ablauf:</w:t>
+      </w:r>
+      <w:r>
+        <w:rPr>
+          <w:lang w:eastAsia="de-DE"/>
+        </w:rPr>
+        <w:t xml:space="preserve"> </w:t>
+      </w:r>
+      <w:r>
+        <w:rPr>
+          <w:color w:val="FF0000"/>
+          <w:lang w:eastAsia="de-DE"/>
+        </w:rPr>
+        <w:t>Anzeige eines Objektes (Testfall 5), Button „Löschen“ – löscht Objekt und alle Verbindungen zu anderen Objekten.</w:t>
+      </w:r>
+    </w:p>
+    <w:p>
+      <w:pPr>
+        <w:rPr>
+          <w:color w:val="FF0000"/>
+          <w:lang w:eastAsia="de-DE"/>
+        </w:rPr>
+      </w:pPr>
+      <w:r>
+        <w:rPr>
+          <w:b/>
+          <w:bCs w:val="0"/>
+          <w:lang w:eastAsia="de-DE"/>
+        </w:rPr>
+        <w:t>Erwartetes Ergebnis:</w:t>
+      </w:r>
+      <w:r>
+        <w:rPr>
+          <w:lang w:eastAsia="de-DE"/>
+        </w:rPr>
+        <w:t xml:space="preserve"> </w:t>
+      </w:r>
+      <w:r>
+        <w:rPr>
+          <w:color w:val="FF0000"/>
+          <w:lang w:eastAsia="de-DE"/>
+        </w:rPr>
+        <w:t xml:space="preserve">Objekt wird gelöscht, auf Hauptbildschirm zurück und mit Meldung bestätigt. Auf Startbildschirm </w:t>
+      </w:r>
+      <w:r>
+        <w:rPr>
+          <w:color w:val="FF0000"/>
+          <w:lang w:eastAsia="de-DE"/>
+        </w:rPr>
+        <w:t xml:space="preserve">ist </w:t>
+      </w:r>
+      <w:r>
+        <w:rPr>
+          <w:color w:val="FF0000"/>
+          <w:lang w:eastAsia="de-DE"/>
+        </w:rPr>
+        <w:t xml:space="preserve">Objekt </w:t>
+      </w:r>
+      <w:r>
+        <w:rPr>
+          <w:color w:val="FF0000"/>
+          <w:lang w:eastAsia="de-DE"/>
+        </w:rPr>
+        <w:t>nicht mehr in Baumstruktur zu finden.</w:t>
+      </w:r>
+    </w:p>
+    <w:p>
+      <w:pPr>
+        <w:rPr>
+          <w:color w:val="FF0000"/>
+          <w:lang w:eastAsia="de-DE"/>
+        </w:rPr>
+      </w:pPr>
+      <w:r>
+        <w:rPr>
+          <w:b/>
+          <w:bCs w:val="0"/>
+          <w:lang w:eastAsia="de-DE"/>
+        </w:rPr>
+        <w:t>Tatsächliches Ergebnis:</w:t>
+      </w:r>
+      <w:r>
+        <w:rPr>
+          <w:lang w:eastAsia="de-DE"/>
+        </w:rPr>
+        <w:t xml:space="preserve"> </w:t>
+      </w:r>
+      <w:r>
+        <w:rPr>
+          <w:color w:val="FF0000"/>
+          <w:lang w:eastAsia="de-DE"/>
+        </w:rPr>
+        <w:t>OK/NOK - ???</w:t>
       </w:r>
     </w:p>
     <w:p>
@@ -12362,31 +13110,28 @@
     <w:p>
       <w:pPr>
         <w:rPr>
-          <w:lang w:eastAsia="de-DE"/>
-        </w:rPr>
-      </w:pPr>
-      <w:r>
-        <w:rPr>
-          <w:lang w:eastAsia="de-DE"/>
-        </w:rPr>
-        <w:t xml:space="preserve">Die Tests konnten größtenteils fehlerfrei durchgeführt werden. Bei Testfall 5 gab es eine leichte Abweichung, da eine einmal markierte Zeile im Suchbildschirm für die restliche Programmlaufzeit </w:t>
-      </w:r>
-      <w:r>
-        <w:rPr>
-          <w:lang w:eastAsia="de-DE"/>
-        </w:rPr>
-        <w:lastRenderedPageBreak/>
-        <w:t>erhalten bleibt und die Markierung nicht aufgehoben werden kann. Bei Testfall 6 wurde ein kritischer Fehler festgestellt, da das Feld „ID“ geändert werden kann und somit Datenbankinkonsistenzen auftreten können.</w:t>
-      </w:r>
-    </w:p>
-    <w:p>
-      <w:pPr>
-        <w:rPr>
-          <w:lang w:eastAsia="de-DE"/>
-        </w:rPr>
-      </w:pPr>
-      <w:r>
-        <w:rPr>
+          <w:color w:val="FF0000"/>
+          <w:lang w:eastAsia="de-DE"/>
+        </w:rPr>
+      </w:pPr>
+      <w:r>
+        <w:rPr>
+          <w:color w:val="FF0000"/>
+          <w:lang w:eastAsia="de-DE"/>
+        </w:rPr>
+        <w:t>Die Tests konnten größtenteils fehlerfrei durchgeführt werden. Bei Testfall 5 gab es eine leichte Abweichung, da eine einmal markierte Zeile im Suchbildschirm für die restliche Programmlaufzeit erhalten bleibt und die Markierung nicht aufgehoben werden kann. Bei Testfall 6 wurde ein kritischer Fehler festgestellt, da das Feld „ID“ geändert werden kann und somit Datenbankinkonsistenzen auftreten können.</w:t>
+      </w:r>
+    </w:p>
+    <w:p>
+      <w:pPr>
+        <w:rPr>
+          <w:color w:val="FF0000"/>
+          <w:lang w:eastAsia="de-DE"/>
+        </w:rPr>
+      </w:pPr>
+      <w:r>
+        <w:rPr>
+          <w:color w:val="FF0000"/>
           <w:lang w:eastAsia="de-DE"/>
         </w:rPr>
         <w:t>Daher lassen sich aus den Testergebnissen folgende Arbeitspakete ableiten:</w:t>
@@ -12400,11 +13145,13 @@
           <w:numId w:val="44"/>
         </w:numPr>
         <w:rPr>
-          <w:lang w:eastAsia="de-DE"/>
-        </w:rPr>
-      </w:pPr>
-      <w:r>
-        <w:rPr>
+          <w:color w:val="FF0000"/>
+          <w:lang w:eastAsia="de-DE"/>
+        </w:rPr>
+      </w:pPr>
+      <w:r>
+        <w:rPr>
+          <w:color w:val="FF0000"/>
           <w:lang w:eastAsia="de-DE"/>
         </w:rPr>
         <w:t>Markierung im Suchbildschirm aufheben, nachdem dieser verlassen wurde</w:t>
@@ -12418,11 +13165,13 @@
           <w:numId w:val="44"/>
         </w:numPr>
         <w:rPr>
-          <w:lang w:eastAsia="de-DE"/>
-        </w:rPr>
-      </w:pPr>
-      <w:r>
-        <w:rPr>
+          <w:color w:val="FF0000"/>
+          <w:lang w:eastAsia="de-DE"/>
+        </w:rPr>
+      </w:pPr>
+      <w:r>
+        <w:rPr>
+          <w:color w:val="FF0000"/>
           <w:lang w:eastAsia="de-DE"/>
         </w:rPr>
         <w:t>Feld „ID“ nicht bearbeitbar machen, wenn ein Objekt im Bearbeitungsmodus angezeigt wird</w:t>
@@ -12573,11 +13322,13 @@
     <w:p>
       <w:pPr>
         <w:rPr>
-          <w:lang w:eastAsia="de-DE"/>
-        </w:rPr>
-      </w:pPr>
-      <w:r>
-        <w:rPr>
+          <w:color w:val="FF0000"/>
+          <w:lang w:eastAsia="de-DE"/>
+        </w:rPr>
+      </w:pPr>
+      <w:r>
+        <w:rPr>
+          <w:color w:val="FF0000"/>
           <w:lang w:eastAsia="de-DE"/>
         </w:rPr>
         <w:t>(erst für Phase 3 relevant)</w:t>
@@ -12586,21 +13337,165 @@
     <w:p>
       <w:pPr>
         <w:rPr>
-          <w:lang w:eastAsia="de-DE"/>
-        </w:rPr>
-      </w:pPr>
-    </w:p>
-    <w:p>
-      <w:pPr>
-        <w:rPr>
-          <w:lang w:eastAsia="de-DE"/>
-        </w:rPr>
-      </w:pPr>
-    </w:p>
-    <w:p>
-      <w:pPr>
-        <w:rPr>
-          <w:lang w:eastAsia="de-DE"/>
+          <w:color w:val="FF0000"/>
+          <w:lang w:eastAsia="de-DE"/>
+        </w:rPr>
+      </w:pPr>
+      <w:r>
+        <w:rPr>
+          <w:color w:val="FF0000"/>
+          <w:lang w:eastAsia="de-DE"/>
+        </w:rPr>
+        <w:t>„</w:t>
+      </w:r>
+      <w:proofErr w:type="spellStart"/>
+      <w:r>
+        <w:rPr>
+          <w:color w:val="FF0000"/>
+          <w:lang w:eastAsia="de-DE"/>
+        </w:rPr>
+        <w:t>Lessons</w:t>
+      </w:r>
+      <w:proofErr w:type="spellEnd"/>
+      <w:r>
+        <w:rPr>
+          <w:color w:val="FF0000"/>
+          <w:lang w:eastAsia="de-DE"/>
+        </w:rPr>
+        <w:t xml:space="preserve"> </w:t>
+      </w:r>
+      <w:proofErr w:type="spellStart"/>
+      <w:r>
+        <w:rPr>
+          <w:color w:val="FF0000"/>
+          <w:lang w:eastAsia="de-DE"/>
+        </w:rPr>
+        <w:t>Learned</w:t>
+      </w:r>
+      <w:proofErr w:type="spellEnd"/>
+      <w:r>
+        <w:rPr>
+          <w:color w:val="FF0000"/>
+          <w:lang w:eastAsia="de-DE"/>
+        </w:rPr>
+        <w:t>“ des Projekts – kritische Reflektion der Durchführung</w:t>
+      </w:r>
+    </w:p>
+    <w:p>
+      <w:pPr>
+        <w:rPr>
+          <w:color w:val="FF0000"/>
+          <w:lang w:eastAsia="de-DE"/>
+        </w:rPr>
+      </w:pPr>
+      <w:r>
+        <w:rPr>
+          <w:color w:val="FF0000"/>
+          <w:lang w:eastAsia="de-DE"/>
+        </w:rPr>
+        <w:t>Gut: Python, Sprints, Fokus auf funktionierende Software</w:t>
+      </w:r>
+      <w:r>
+        <w:rPr>
+          <w:color w:val="FF0000"/>
+          <w:lang w:eastAsia="de-DE"/>
+        </w:rPr>
+        <w:t>, Anwendung kundenorientiert aufgebaut</w:t>
+      </w:r>
+      <w:r>
+        <w:rPr>
+          <w:color w:val="FF0000"/>
+          <w:lang w:eastAsia="de-DE"/>
+        </w:rPr>
+        <w:t>, Singleton und MVC in Python</w:t>
+      </w:r>
+    </w:p>
+    <w:p>
+      <w:pPr>
+        <w:rPr>
+          <w:color w:val="FF0000"/>
+          <w:lang w:eastAsia="de-DE"/>
+        </w:rPr>
+      </w:pPr>
+      <w:r>
+        <w:rPr>
+          <w:color w:val="FF0000"/>
+          <w:lang w:eastAsia="de-DE"/>
+        </w:rPr>
+        <w:t>Schlecht: Daily Meetings, unrealistischer Zeitplan in Phase 1, Schwierigkeiten mit Benutzerfreundlichkeit</w:t>
+      </w:r>
+      <w:r>
+        <w:rPr>
+          <w:color w:val="FF0000"/>
+          <w:lang w:eastAsia="de-DE"/>
+        </w:rPr>
+        <w:t>/Übersichtlichkeit</w:t>
+      </w:r>
+    </w:p>
+    <w:p>
+      <w:pPr>
+        <w:rPr>
+          <w:color w:val="FF0000"/>
+          <w:lang w:eastAsia="de-DE"/>
+        </w:rPr>
+      </w:pPr>
+      <w:r>
+        <w:rPr>
+          <w:color w:val="FF0000"/>
+          <w:lang w:eastAsia="de-DE"/>
+        </w:rPr>
+        <w:t>Einhaltung des ursprünglich anvisierten Zeitplans?</w:t>
+      </w:r>
+    </w:p>
+    <w:p>
+      <w:pPr>
+        <w:rPr>
+          <w:color w:val="FF0000"/>
+          <w:lang w:val="en-US" w:eastAsia="de-DE"/>
+        </w:rPr>
+      </w:pPr>
+      <w:r>
+        <w:rPr>
+          <w:color w:val="FF0000"/>
+          <w:lang w:eastAsia="de-DE"/>
+        </w:rPr>
+        <w:t xml:space="preserve">Umgang mit unerwartet aufgetretenen Problemen? </w:t>
+      </w:r>
+      <w:r>
+        <w:rPr>
+          <w:color w:val="FF0000"/>
+          <w:lang w:val="en-US" w:eastAsia="de-DE"/>
+        </w:rPr>
+        <w:t xml:space="preserve">(PDF Export, Build </w:t>
+      </w:r>
+      <w:proofErr w:type="spellStart"/>
+      <w:r>
+        <w:rPr>
+          <w:color w:val="FF0000"/>
+          <w:lang w:val="en-US" w:eastAsia="de-DE"/>
+        </w:rPr>
+        <w:t>als</w:t>
+      </w:r>
+      <w:proofErr w:type="spellEnd"/>
+      <w:r>
+        <w:rPr>
+          <w:color w:val="FF0000"/>
+          <w:lang w:val="en-US" w:eastAsia="de-DE"/>
+        </w:rPr>
+        <w:t xml:space="preserve"> exe, MySQL, …)</w:t>
+      </w:r>
+    </w:p>
+    <w:p>
+      <w:pPr>
+        <w:rPr>
+          <w:lang w:val="en-US" w:eastAsia="de-DE"/>
+        </w:rPr>
+      </w:pPr>
+    </w:p>
+    <w:p>
+      <w:pPr>
+        <w:rPr>
+          <w:lang w:val="en-US" w:eastAsia="de-DE"/>
         </w:rPr>
         <w:sectPr>
           <w:headerReference w:type="default" r:id="rId21"/>
@@ -12972,7 +13867,7 @@
         <w:rPr>
           <w:noProof/>
         </w:rPr>
-        <w:t>5</w:t>
+        <w:t>4</w:t>
       </w:r>
     </w:fldSimple>
     <w:r>
@@ -12983,7 +13878,7 @@
         <w:rPr>
           <w:noProof/>
         </w:rPr>
-        <w:t>Abstract</w:t>
+        <w:t>Testprotokoll</w:t>
       </w:r>
     </w:fldSimple>
   </w:p>

</xml_diff>

<commit_message>
Phase 3: added translation to the table names minor fix in search_widget.ui regarding tree widget created v1.2 of the build updated documentation
</commit_message>
<xml_diff>
--- a/doku/Sauerland-Jan_10230630_PSE.docx
+++ b/doku/Sauerland-Jan_10230630_PSE.docx
@@ -244,7 +244,7 @@
         <w:rPr>
           <w:noProof/>
         </w:rPr>
-        <w:t>24.10.2024</w:t>
+        <w:t>25.10.2024</w:t>
       </w:r>
       <w:r>
         <w:fldChar w:fldCharType="end"/>
@@ -286,10 +286,10 @@
       <w:bookmarkStart w:id="13" w:name="_Toc455581582"/>
       <w:bookmarkStart w:id="14" w:name="_Toc456010828"/>
       <w:bookmarkStart w:id="15" w:name="_Toc456104702"/>
-      <w:bookmarkStart w:id="16" w:name="_Toc176774542"/>
-      <w:bookmarkStart w:id="17" w:name="_Toc140911841"/>
-      <w:bookmarkStart w:id="18" w:name="_Ref491742389"/>
-      <w:bookmarkStart w:id="19" w:name="_Toc492886457"/>
+      <w:bookmarkStart w:id="16" w:name="_Toc140911841"/>
+      <w:bookmarkStart w:id="17" w:name="_Ref491742389"/>
+      <w:bookmarkStart w:id="18" w:name="_Toc492886457"/>
+      <w:bookmarkStart w:id="19" w:name="_Toc180767470"/>
       <w:r>
         <w:t>Inhaltsverzeichnis</w:t>
       </w:r>
@@ -309,7 +309,7 @@
       <w:bookmarkEnd w:id="13"/>
       <w:bookmarkEnd w:id="14"/>
       <w:bookmarkEnd w:id="15"/>
-      <w:bookmarkEnd w:id="16"/>
+      <w:bookmarkEnd w:id="19"/>
     </w:p>
     <w:p/>
     <w:p>
@@ -327,15 +327,24 @@
         </w:rPr>
       </w:pPr>
       <w:r>
+        <w:rPr>
+          <w:b w:val="0"/>
+        </w:rPr>
         <w:fldChar w:fldCharType="begin"/>
       </w:r>
       <w:r>
-        <w:instrText xml:space="preserve"> TOC \o "1-5" \h \z \u </w:instrText>
-      </w:r>
-      <w:r>
+        <w:rPr>
+          <w:b w:val="0"/>
+        </w:rPr>
+        <w:instrText xml:space="preserve"> TOC \o "1-2" \h \z \u </w:instrText>
+      </w:r>
+      <w:r>
+        <w:rPr>
+          <w:b w:val="0"/>
+        </w:rPr>
         <w:fldChar w:fldCharType="separate"/>
       </w:r>
-      <w:hyperlink w:anchor="_Toc176774542" w:history="1">
+      <w:hyperlink w:anchor="_Toc180767470" w:history="1">
         <w:r>
           <w:rPr>
             <w:rStyle w:val="Hyperlink"/>
@@ -358,7 +367,7 @@
           <w:rPr>
             <w:webHidden/>
           </w:rPr>
-          <w:instrText xml:space="preserve"> PAGEREF _Toc176774542 \h </w:instrText>
+          <w:instrText xml:space="preserve"> PAGEREF _Toc180767470 \h </w:instrText>
         </w:r>
         <w:r>
           <w:rPr>
@@ -399,7 +408,7 @@
           <w14:ligatures w14:val="standardContextual"/>
         </w:rPr>
       </w:pPr>
-      <w:hyperlink w:anchor="_Toc176774543" w:history="1">
+      <w:hyperlink w:anchor="_Toc180767471" w:history="1">
         <w:r>
           <w:rPr>
             <w:rStyle w:val="Hyperlink"/>
@@ -422,7 +431,7 @@
           <w:rPr>
             <w:webHidden/>
           </w:rPr>
-          <w:instrText xml:space="preserve"> PAGEREF _Toc176774543 \h </w:instrText>
+          <w:instrText xml:space="preserve"> PAGEREF _Toc180767471 \h </w:instrText>
         </w:r>
         <w:r>
           <w:rPr>
@@ -439,7 +448,7 @@
           <w:rPr>
             <w:webHidden/>
           </w:rPr>
-          <w:t>III</w:t>
+          <w:t>II</w:t>
         </w:r>
         <w:r>
           <w:rPr>
@@ -463,7 +472,7 @@
           <w14:ligatures w14:val="standardContextual"/>
         </w:rPr>
       </w:pPr>
-      <w:hyperlink w:anchor="_Toc176774544" w:history="1">
+      <w:hyperlink w:anchor="_Toc180767472" w:history="1">
         <w:r>
           <w:rPr>
             <w:rStyle w:val="Hyperlink"/>
@@ -486,7 +495,7 @@
           <w:rPr>
             <w:webHidden/>
           </w:rPr>
-          <w:instrText xml:space="preserve"> PAGEREF _Toc176774544 \h </w:instrText>
+          <w:instrText xml:space="preserve"> PAGEREF _Toc180767472 \h </w:instrText>
         </w:r>
         <w:r>
           <w:rPr>
@@ -503,7 +512,7 @@
           <w:rPr>
             <w:webHidden/>
           </w:rPr>
-          <w:t>IV</w:t>
+          <w:t>III</w:t>
         </w:r>
         <w:r>
           <w:rPr>
@@ -527,7 +536,7 @@
           <w14:ligatures w14:val="standardContextual"/>
         </w:rPr>
       </w:pPr>
-      <w:hyperlink w:anchor="_Toc176774545" w:history="1">
+      <w:hyperlink w:anchor="_Toc180767473" w:history="1">
         <w:r>
           <w:rPr>
             <w:rStyle w:val="Hyperlink"/>
@@ -569,7 +578,7 @@
           <w:rPr>
             <w:webHidden/>
           </w:rPr>
-          <w:instrText xml:space="preserve"> PAGEREF _Toc176774545 \h </w:instrText>
+          <w:instrText xml:space="preserve"> PAGEREF _Toc180767473 \h </w:instrText>
         </w:r>
         <w:r>
           <w:rPr>
@@ -609,7 +618,7 @@
           <w14:ligatures w14:val="standardContextual"/>
         </w:rPr>
       </w:pPr>
-      <w:hyperlink w:anchor="_Toc176774546" w:history="1">
+      <w:hyperlink w:anchor="_Toc180767474" w:history="1">
         <w:r>
           <w:rPr>
             <w:rStyle w:val="Hyperlink"/>
@@ -650,7 +659,7 @@
           <w:rPr>
             <w:webHidden/>
           </w:rPr>
-          <w:instrText xml:space="preserve"> PAGEREF _Toc176774546 \h </w:instrText>
+          <w:instrText xml:space="preserve"> PAGEREF _Toc180767474 \h </w:instrText>
         </w:r>
         <w:r>
           <w:rPr>
@@ -690,7 +699,7 @@
           <w14:ligatures w14:val="standardContextual"/>
         </w:rPr>
       </w:pPr>
-      <w:hyperlink w:anchor="_Toc176774547" w:history="1">
+      <w:hyperlink w:anchor="_Toc180767475" w:history="1">
         <w:r>
           <w:rPr>
             <w:rStyle w:val="Hyperlink"/>
@@ -733,7 +742,7 @@
           <w:rPr>
             <w:webHidden/>
           </w:rPr>
-          <w:instrText xml:space="preserve"> PAGEREF _Toc176774547 \h </w:instrText>
+          <w:instrText xml:space="preserve"> PAGEREF _Toc180767475 \h </w:instrText>
         </w:r>
         <w:r>
           <w:rPr>
@@ -773,7 +782,7 @@
           <w14:ligatures w14:val="standardContextual"/>
         </w:rPr>
       </w:pPr>
-      <w:hyperlink w:anchor="_Toc176774548" w:history="1">
+      <w:hyperlink w:anchor="_Toc180767476" w:history="1">
         <w:r>
           <w:rPr>
             <w:rStyle w:val="Hyperlink"/>
@@ -816,7 +825,7 @@
           <w:rPr>
             <w:webHidden/>
           </w:rPr>
-          <w:instrText xml:space="preserve"> PAGEREF _Toc176774548 \h </w:instrText>
+          <w:instrText xml:space="preserve"> PAGEREF _Toc180767476 \h </w:instrText>
         </w:r>
         <w:r>
           <w:rPr>
@@ -856,7 +865,7 @@
           <w14:ligatures w14:val="standardContextual"/>
         </w:rPr>
       </w:pPr>
-      <w:hyperlink w:anchor="_Toc176774549" w:history="1">
+      <w:hyperlink w:anchor="_Toc180767477" w:history="1">
         <w:r>
           <w:rPr>
             <w:rStyle w:val="Hyperlink"/>
@@ -899,7 +908,7 @@
           <w:rPr>
             <w:webHidden/>
           </w:rPr>
-          <w:instrText xml:space="preserve"> PAGEREF _Toc176774549 \h </w:instrText>
+          <w:instrText xml:space="preserve"> PAGEREF _Toc180767477 \h </w:instrText>
         </w:r>
         <w:r>
           <w:rPr>
@@ -940,7 +949,7 @@
           <w14:ligatures w14:val="standardContextual"/>
         </w:rPr>
       </w:pPr>
-      <w:hyperlink w:anchor="_Toc176774550" w:history="1">
+      <w:hyperlink w:anchor="_Toc180767478" w:history="1">
         <w:r>
           <w:rPr>
             <w:rStyle w:val="Hyperlink"/>
@@ -982,7 +991,7 @@
           <w:rPr>
             <w:webHidden/>
           </w:rPr>
-          <w:instrText xml:space="preserve"> PAGEREF _Toc176774550 \h </w:instrText>
+          <w:instrText xml:space="preserve"> PAGEREF _Toc180767478 \h </w:instrText>
         </w:r>
         <w:r>
           <w:rPr>
@@ -1022,7 +1031,7 @@
           <w14:ligatures w14:val="standardContextual"/>
         </w:rPr>
       </w:pPr>
-      <w:hyperlink w:anchor="_Toc176774551" w:history="1">
+      <w:hyperlink w:anchor="_Toc180767479" w:history="1">
         <w:r>
           <w:rPr>
             <w:rStyle w:val="Hyperlink"/>
@@ -1065,7 +1074,7 @@
           <w:rPr>
             <w:webHidden/>
           </w:rPr>
-          <w:instrText xml:space="preserve"> PAGEREF _Toc176774551 \h </w:instrText>
+          <w:instrText xml:space="preserve"> PAGEREF _Toc180767479 \h </w:instrText>
         </w:r>
         <w:r>
           <w:rPr>
@@ -1105,7 +1114,7 @@
           <w14:ligatures w14:val="standardContextual"/>
         </w:rPr>
       </w:pPr>
-      <w:hyperlink w:anchor="_Toc176774552" w:history="1">
+      <w:hyperlink w:anchor="_Toc180767480" w:history="1">
         <w:r>
           <w:rPr>
             <w:rStyle w:val="Hyperlink"/>
@@ -1148,7 +1157,7 @@
           <w:rPr>
             <w:webHidden/>
           </w:rPr>
-          <w:instrText xml:space="preserve"> PAGEREF _Toc176774552 \h </w:instrText>
+          <w:instrText xml:space="preserve"> PAGEREF _Toc180767480 \h </w:instrText>
         </w:r>
         <w:r>
           <w:rPr>
@@ -1188,7 +1197,7 @@
           <w14:ligatures w14:val="standardContextual"/>
         </w:rPr>
       </w:pPr>
-      <w:hyperlink w:anchor="_Toc176774553" w:history="1">
+      <w:hyperlink w:anchor="_Toc180767481" w:history="1">
         <w:r>
           <w:rPr>
             <w:rStyle w:val="Hyperlink"/>
@@ -1231,7 +1240,7 @@
           <w:rPr>
             <w:webHidden/>
           </w:rPr>
-          <w:instrText xml:space="preserve"> PAGEREF _Toc176774553 \h </w:instrText>
+          <w:instrText xml:space="preserve"> PAGEREF _Toc180767481 \h </w:instrText>
         </w:r>
         <w:r>
           <w:rPr>
@@ -1271,7 +1280,7 @@
           <w14:ligatures w14:val="standardContextual"/>
         </w:rPr>
       </w:pPr>
-      <w:hyperlink w:anchor="_Toc176774554" w:history="1">
+      <w:hyperlink w:anchor="_Toc180767482" w:history="1">
         <w:r>
           <w:rPr>
             <w:rStyle w:val="Hyperlink"/>
@@ -1314,7 +1323,7 @@
           <w:rPr>
             <w:webHidden/>
           </w:rPr>
-          <w:instrText xml:space="preserve"> PAGEREF _Toc176774554 \h </w:instrText>
+          <w:instrText xml:space="preserve"> PAGEREF _Toc180767482 \h </w:instrText>
         </w:r>
         <w:r>
           <w:rPr>
@@ -1354,7 +1363,7 @@
           <w14:ligatures w14:val="standardContextual"/>
         </w:rPr>
       </w:pPr>
-      <w:hyperlink w:anchor="_Toc176774555" w:history="1">
+      <w:hyperlink w:anchor="_Toc180767483" w:history="1">
         <w:r>
           <w:rPr>
             <w:rStyle w:val="Hyperlink"/>
@@ -1397,7 +1406,7 @@
           <w:rPr>
             <w:webHidden/>
           </w:rPr>
-          <w:instrText xml:space="preserve"> PAGEREF _Toc176774555 \h </w:instrText>
+          <w:instrText xml:space="preserve"> PAGEREF _Toc180767483 \h </w:instrText>
         </w:r>
         <w:r>
           <w:rPr>
@@ -1438,7 +1447,7 @@
           <w14:ligatures w14:val="standardContextual"/>
         </w:rPr>
       </w:pPr>
-      <w:hyperlink w:anchor="_Toc176774556" w:history="1">
+      <w:hyperlink w:anchor="_Toc180767484" w:history="1">
         <w:r>
           <w:rPr>
             <w:rStyle w:val="Hyperlink"/>
@@ -1480,7 +1489,7 @@
           <w:rPr>
             <w:webHidden/>
           </w:rPr>
-          <w:instrText xml:space="preserve"> PAGEREF _Toc176774556 \h </w:instrText>
+          <w:instrText xml:space="preserve"> PAGEREF _Toc180767484 \h </w:instrText>
         </w:r>
         <w:r>
           <w:rPr>
@@ -1520,7 +1529,7 @@
           <w14:ligatures w14:val="standardContextual"/>
         </w:rPr>
       </w:pPr>
-      <w:hyperlink w:anchor="_Toc176774557" w:history="1">
+      <w:hyperlink w:anchor="_Toc180767485" w:history="1">
         <w:r>
           <w:rPr>
             <w:rStyle w:val="Hyperlink"/>
@@ -1563,7 +1572,7 @@
           <w:rPr>
             <w:webHidden/>
           </w:rPr>
-          <w:instrText xml:space="preserve"> PAGEREF _Toc176774557 \h </w:instrText>
+          <w:instrText xml:space="preserve"> PAGEREF _Toc180767485 \h </w:instrText>
         </w:r>
         <w:r>
           <w:rPr>
@@ -1603,7 +1612,7 @@
           <w14:ligatures w14:val="standardContextual"/>
         </w:rPr>
       </w:pPr>
-      <w:hyperlink w:anchor="_Toc176774558" w:history="1">
+      <w:hyperlink w:anchor="_Toc180767486" w:history="1">
         <w:r>
           <w:rPr>
             <w:rStyle w:val="Hyperlink"/>
@@ -1646,7 +1655,7 @@
           <w:rPr>
             <w:webHidden/>
           </w:rPr>
-          <w:instrText xml:space="preserve"> PAGEREF _Toc176774558 \h </w:instrText>
+          <w:instrText xml:space="preserve"> PAGEREF _Toc180767486 \h </w:instrText>
         </w:r>
         <w:r>
           <w:rPr>
@@ -1686,7 +1695,7 @@
           <w14:ligatures w14:val="standardContextual"/>
         </w:rPr>
       </w:pPr>
-      <w:hyperlink w:anchor="_Toc176774559" w:history="1">
+      <w:hyperlink w:anchor="_Toc180767487" w:history="1">
         <w:r>
           <w:rPr>
             <w:rStyle w:val="Hyperlink"/>
@@ -1729,7 +1738,7 @@
           <w:rPr>
             <w:webHidden/>
           </w:rPr>
-          <w:instrText xml:space="preserve"> PAGEREF _Toc176774559 \h </w:instrText>
+          <w:instrText xml:space="preserve"> PAGEREF _Toc180767487 \h </w:instrText>
         </w:r>
         <w:r>
           <w:rPr>
@@ -1769,7 +1778,7 @@
           <w14:ligatures w14:val="standardContextual"/>
         </w:rPr>
       </w:pPr>
-      <w:hyperlink w:anchor="_Toc176774560" w:history="1">
+      <w:hyperlink w:anchor="_Toc180767488" w:history="1">
         <w:r>
           <w:rPr>
             <w:rStyle w:val="Hyperlink"/>
@@ -1812,7 +1821,7 @@
           <w:rPr>
             <w:webHidden/>
           </w:rPr>
-          <w:instrText xml:space="preserve"> PAGEREF _Toc176774560 \h </w:instrText>
+          <w:instrText xml:space="preserve"> PAGEREF _Toc180767488 \h </w:instrText>
         </w:r>
         <w:r>
           <w:rPr>
@@ -1852,7 +1861,7 @@
           <w14:ligatures w14:val="standardContextual"/>
         </w:rPr>
       </w:pPr>
-      <w:hyperlink w:anchor="_Toc176774561" w:history="1">
+      <w:hyperlink w:anchor="_Toc180767489" w:history="1">
         <w:r>
           <w:rPr>
             <w:rStyle w:val="Hyperlink"/>
@@ -1895,7 +1904,7 @@
           <w:rPr>
             <w:webHidden/>
           </w:rPr>
-          <w:instrText xml:space="preserve"> PAGEREF _Toc176774561 \h </w:instrText>
+          <w:instrText xml:space="preserve"> PAGEREF _Toc180767489 \h </w:instrText>
         </w:r>
         <w:r>
           <w:rPr>
@@ -1936,7 +1945,7 @@
           <w14:ligatures w14:val="standardContextual"/>
         </w:rPr>
       </w:pPr>
-      <w:hyperlink w:anchor="_Toc176774562" w:history="1">
+      <w:hyperlink w:anchor="_Toc180767490" w:history="1">
         <w:r>
           <w:rPr>
             <w:rStyle w:val="Hyperlink"/>
@@ -1978,7 +1987,7 @@
           <w:rPr>
             <w:webHidden/>
           </w:rPr>
-          <w:instrText xml:space="preserve"> PAGEREF _Toc176774562 \h </w:instrText>
+          <w:instrText xml:space="preserve"> PAGEREF _Toc180767490 \h </w:instrText>
         </w:r>
         <w:r>
           <w:rPr>
@@ -1995,7 +2004,7 @@
           <w:rPr>
             <w:webHidden/>
           </w:rPr>
-          <w:t>17</w:t>
+          <w:t>21</w:t>
         </w:r>
         <w:r>
           <w:rPr>
@@ -2018,7 +2027,7 @@
           <w14:ligatures w14:val="standardContextual"/>
         </w:rPr>
       </w:pPr>
-      <w:hyperlink w:anchor="_Toc176774563" w:history="1">
+      <w:hyperlink w:anchor="_Toc180767491" w:history="1">
         <w:r>
           <w:rPr>
             <w:rStyle w:val="Hyperlink"/>
@@ -2061,7 +2070,7 @@
           <w:rPr>
             <w:webHidden/>
           </w:rPr>
-          <w:instrText xml:space="preserve"> PAGEREF _Toc176774563 \h </w:instrText>
+          <w:instrText xml:space="preserve"> PAGEREF _Toc180767491 \h </w:instrText>
         </w:r>
         <w:r>
           <w:rPr>
@@ -2078,7 +2087,7 @@
           <w:rPr>
             <w:webHidden/>
           </w:rPr>
-          <w:t>17</w:t>
+          <w:t>21</w:t>
         </w:r>
         <w:r>
           <w:rPr>
@@ -2101,7 +2110,7 @@
           <w14:ligatures w14:val="standardContextual"/>
         </w:rPr>
       </w:pPr>
-      <w:hyperlink w:anchor="_Toc176774564" w:history="1">
+      <w:hyperlink w:anchor="_Toc180767492" w:history="1">
         <w:r>
           <w:rPr>
             <w:rStyle w:val="Hyperlink"/>
@@ -2144,7 +2153,7 @@
           <w:rPr>
             <w:webHidden/>
           </w:rPr>
-          <w:instrText xml:space="preserve"> PAGEREF _Toc176774564 \h </w:instrText>
+          <w:instrText xml:space="preserve"> PAGEREF _Toc180767492 \h </w:instrText>
         </w:r>
         <w:r>
           <w:rPr>
@@ -2161,7 +2170,7 @@
           <w:rPr>
             <w:webHidden/>
           </w:rPr>
-          <w:t>17</w:t>
+          <w:t>21</w:t>
         </w:r>
         <w:r>
           <w:rPr>
@@ -2173,7 +2182,7 @@
     </w:p>
     <w:p>
       <w:pPr>
-        <w:pStyle w:val="Verzeichnis3"/>
+        <w:pStyle w:val="Verzeichnis2"/>
         <w:rPr>
           <w:rFonts w:asciiTheme="minorHAnsi" w:eastAsiaTheme="minorEastAsia" w:hAnsiTheme="minorHAnsi" w:cstheme="minorBidi"/>
           <w:bCs w:val="0"/>
@@ -2184,13 +2193,13 @@
           <w14:ligatures w14:val="standardContextual"/>
         </w:rPr>
       </w:pPr>
-      <w:hyperlink w:anchor="_Toc176774565" w:history="1">
+      <w:hyperlink w:anchor="_Toc180767493" w:history="1">
         <w:r>
           <w:rPr>
             <w:rStyle w:val="Hyperlink"/>
             <w:lang w:eastAsia="de-DE"/>
           </w:rPr>
-          <w:t>4.2.1</w:t>
+          <w:t>4.3</w:t>
         </w:r>
         <w:r>
           <w:rPr>
@@ -2209,7 +2218,7 @@
             <w:rStyle w:val="Hyperlink"/>
             <w:lang w:eastAsia="de-DE"/>
           </w:rPr>
-          <w:t>Testfall 1: Applikationsstart und Anlage der Datenbank</w:t>
+          <w:t>Testergebnisse</w:t>
         </w:r>
         <w:r>
           <w:rPr>
@@ -2227,7 +2236,7 @@
           <w:rPr>
             <w:webHidden/>
           </w:rPr>
-          <w:instrText xml:space="preserve"> PAGEREF _Toc176774565 \h </w:instrText>
+          <w:instrText xml:space="preserve"> PAGEREF _Toc180767493 \h </w:instrText>
         </w:r>
         <w:r>
           <w:rPr>
@@ -2244,7 +2253,7 @@
           <w:rPr>
             <w:webHidden/>
           </w:rPr>
-          <w:t>17</w:t>
+          <w:t>26</w:t>
         </w:r>
         <w:r>
           <w:rPr>
@@ -2256,7 +2265,7 @@
     </w:p>
     <w:p>
       <w:pPr>
-        <w:pStyle w:val="Verzeichnis3"/>
+        <w:pStyle w:val="Verzeichnis2"/>
         <w:rPr>
           <w:rFonts w:asciiTheme="minorHAnsi" w:eastAsiaTheme="minorEastAsia" w:hAnsiTheme="minorHAnsi" w:cstheme="minorBidi"/>
           <w:bCs w:val="0"/>
@@ -2267,13 +2276,13 @@
           <w14:ligatures w14:val="standardContextual"/>
         </w:rPr>
       </w:pPr>
-      <w:hyperlink w:anchor="_Toc176774566" w:history="1">
+      <w:hyperlink w:anchor="_Toc180767494" w:history="1">
         <w:r>
           <w:rPr>
             <w:rStyle w:val="Hyperlink"/>
             <w:lang w:eastAsia="de-DE"/>
           </w:rPr>
-          <w:t>4.2.2</w:t>
+          <w:t>4.4</w:t>
         </w:r>
         <w:r>
           <w:rPr>
@@ -2292,7 +2301,7 @@
             <w:rStyle w:val="Hyperlink"/>
             <w:lang w:eastAsia="de-DE"/>
           </w:rPr>
-          <w:t>Testfall 2: Anlage einer Übung mit Speichern</w:t>
+          <w:t>Aufräumarbeiten</w:t>
         </w:r>
         <w:r>
           <w:rPr>
@@ -2310,7 +2319,7 @@
           <w:rPr>
             <w:webHidden/>
           </w:rPr>
-          <w:instrText xml:space="preserve"> PAGEREF _Toc176774566 \h </w:instrText>
+          <w:instrText xml:space="preserve"> PAGEREF _Toc180767494 \h </w:instrText>
         </w:r>
         <w:r>
           <w:rPr>
@@ -2327,837 +2336,7 @@
           <w:rPr>
             <w:webHidden/>
           </w:rPr>
-          <w:t>17</w:t>
-        </w:r>
-        <w:r>
-          <w:rPr>
-            <w:webHidden/>
-          </w:rPr>
-          <w:fldChar w:fldCharType="end"/>
-        </w:r>
-      </w:hyperlink>
-    </w:p>
-    <w:p>
-      <w:pPr>
-        <w:pStyle w:val="Verzeichnis3"/>
-        <w:rPr>
-          <w:rFonts w:asciiTheme="minorHAnsi" w:eastAsiaTheme="minorEastAsia" w:hAnsiTheme="minorHAnsi" w:cstheme="minorBidi"/>
-          <w:bCs w:val="0"/>
-          <w:kern w:val="2"/>
-          <w:sz w:val="24"/>
-          <w:szCs w:val="24"/>
-          <w:lang w:eastAsia="de-DE"/>
-          <w14:ligatures w14:val="standardContextual"/>
-        </w:rPr>
-      </w:pPr>
-      <w:hyperlink w:anchor="_Toc176774567" w:history="1">
-        <w:r>
-          <w:rPr>
-            <w:rStyle w:val="Hyperlink"/>
-            <w:lang w:eastAsia="de-DE"/>
-          </w:rPr>
-          <w:t>4.2.3</w:t>
-        </w:r>
-        <w:r>
-          <w:rPr>
-            <w:rFonts w:asciiTheme="minorHAnsi" w:eastAsiaTheme="minorEastAsia" w:hAnsiTheme="minorHAnsi" w:cstheme="minorBidi"/>
-            <w:bCs w:val="0"/>
-            <w:kern w:val="2"/>
-            <w:sz w:val="24"/>
-            <w:szCs w:val="24"/>
-            <w:lang w:eastAsia="de-DE"/>
-            <w14:ligatures w14:val="standardContextual"/>
-          </w:rPr>
-          <w:tab/>
-        </w:r>
-        <w:r>
-          <w:rPr>
-            <w:rStyle w:val="Hyperlink"/>
-            <w:lang w:eastAsia="de-DE"/>
-          </w:rPr>
-          <w:t>Testfall 3: Anlage einer Übung mit Abbrechen</w:t>
-        </w:r>
-        <w:r>
-          <w:rPr>
-            <w:webHidden/>
-          </w:rPr>
-          <w:tab/>
-        </w:r>
-        <w:r>
-          <w:rPr>
-            <w:webHidden/>
-          </w:rPr>
-          <w:fldChar w:fldCharType="begin"/>
-        </w:r>
-        <w:r>
-          <w:rPr>
-            <w:webHidden/>
-          </w:rPr>
-          <w:instrText xml:space="preserve"> PAGEREF _Toc176774567 \h </w:instrText>
-        </w:r>
-        <w:r>
-          <w:rPr>
-            <w:webHidden/>
-          </w:rPr>
-        </w:r>
-        <w:r>
-          <w:rPr>
-            <w:webHidden/>
-          </w:rPr>
-          <w:fldChar w:fldCharType="separate"/>
-        </w:r>
-        <w:r>
-          <w:rPr>
-            <w:webHidden/>
-          </w:rPr>
-          <w:t>18</w:t>
-        </w:r>
-        <w:r>
-          <w:rPr>
-            <w:webHidden/>
-          </w:rPr>
-          <w:fldChar w:fldCharType="end"/>
-        </w:r>
-      </w:hyperlink>
-    </w:p>
-    <w:p>
-      <w:pPr>
-        <w:pStyle w:val="Verzeichnis3"/>
-        <w:rPr>
-          <w:rFonts w:asciiTheme="minorHAnsi" w:eastAsiaTheme="minorEastAsia" w:hAnsiTheme="minorHAnsi" w:cstheme="minorBidi"/>
-          <w:bCs w:val="0"/>
-          <w:kern w:val="2"/>
-          <w:sz w:val="24"/>
-          <w:szCs w:val="24"/>
-          <w:lang w:eastAsia="de-DE"/>
-          <w14:ligatures w14:val="standardContextual"/>
-        </w:rPr>
-      </w:pPr>
-      <w:hyperlink w:anchor="_Toc176774568" w:history="1">
-        <w:r>
-          <w:rPr>
-            <w:rStyle w:val="Hyperlink"/>
-            <w:lang w:eastAsia="de-DE"/>
-          </w:rPr>
-          <w:t>4.2.4</w:t>
-        </w:r>
-        <w:r>
-          <w:rPr>
-            <w:rFonts w:asciiTheme="minorHAnsi" w:eastAsiaTheme="minorEastAsia" w:hAnsiTheme="minorHAnsi" w:cstheme="minorBidi"/>
-            <w:bCs w:val="0"/>
-            <w:kern w:val="2"/>
-            <w:sz w:val="24"/>
-            <w:szCs w:val="24"/>
-            <w:lang w:eastAsia="de-DE"/>
-            <w14:ligatures w14:val="standardContextual"/>
-          </w:rPr>
-          <w:tab/>
-        </w:r>
-        <w:r>
-          <w:rPr>
-            <w:rStyle w:val="Hyperlink"/>
-            <w:lang w:eastAsia="de-DE"/>
-          </w:rPr>
-          <w:t>Testfall 4: Suchen einer angelegten Übung</w:t>
-        </w:r>
-        <w:r>
-          <w:rPr>
-            <w:webHidden/>
-          </w:rPr>
-          <w:tab/>
-        </w:r>
-        <w:r>
-          <w:rPr>
-            <w:webHidden/>
-          </w:rPr>
-          <w:fldChar w:fldCharType="begin"/>
-        </w:r>
-        <w:r>
-          <w:rPr>
-            <w:webHidden/>
-          </w:rPr>
-          <w:instrText xml:space="preserve"> PAGEREF _Toc176774568 \h </w:instrText>
-        </w:r>
-        <w:r>
-          <w:rPr>
-            <w:webHidden/>
-          </w:rPr>
-        </w:r>
-        <w:r>
-          <w:rPr>
-            <w:webHidden/>
-          </w:rPr>
-          <w:fldChar w:fldCharType="separate"/>
-        </w:r>
-        <w:r>
-          <w:rPr>
-            <w:webHidden/>
-          </w:rPr>
-          <w:t>18</w:t>
-        </w:r>
-        <w:r>
-          <w:rPr>
-            <w:webHidden/>
-          </w:rPr>
-          <w:fldChar w:fldCharType="end"/>
-        </w:r>
-      </w:hyperlink>
-    </w:p>
-    <w:p>
-      <w:pPr>
-        <w:pStyle w:val="Verzeichnis3"/>
-        <w:rPr>
-          <w:rFonts w:asciiTheme="minorHAnsi" w:eastAsiaTheme="minorEastAsia" w:hAnsiTheme="minorHAnsi" w:cstheme="minorBidi"/>
-          <w:bCs w:val="0"/>
-          <w:kern w:val="2"/>
-          <w:sz w:val="24"/>
-          <w:szCs w:val="24"/>
-          <w:lang w:eastAsia="de-DE"/>
-          <w14:ligatures w14:val="standardContextual"/>
-        </w:rPr>
-      </w:pPr>
-      <w:hyperlink w:anchor="_Toc176774569" w:history="1">
-        <w:r>
-          <w:rPr>
-            <w:rStyle w:val="Hyperlink"/>
-            <w:lang w:eastAsia="de-DE"/>
-          </w:rPr>
-          <w:t>4.2.5</w:t>
-        </w:r>
-        <w:r>
-          <w:rPr>
-            <w:rFonts w:asciiTheme="minorHAnsi" w:eastAsiaTheme="minorEastAsia" w:hAnsiTheme="minorHAnsi" w:cstheme="minorBidi"/>
-            <w:bCs w:val="0"/>
-            <w:kern w:val="2"/>
-            <w:sz w:val="24"/>
-            <w:szCs w:val="24"/>
-            <w:lang w:eastAsia="de-DE"/>
-            <w14:ligatures w14:val="standardContextual"/>
-          </w:rPr>
-          <w:tab/>
-        </w:r>
-        <w:r>
-          <w:rPr>
-            <w:rStyle w:val="Hyperlink"/>
-            <w:lang w:eastAsia="de-DE"/>
-          </w:rPr>
-          <w:t>Testfall 5: Anzeigen einer gesuchten Übung</w:t>
-        </w:r>
-        <w:r>
-          <w:rPr>
-            <w:webHidden/>
-          </w:rPr>
-          <w:tab/>
-        </w:r>
-        <w:r>
-          <w:rPr>
-            <w:webHidden/>
-          </w:rPr>
-          <w:fldChar w:fldCharType="begin"/>
-        </w:r>
-        <w:r>
-          <w:rPr>
-            <w:webHidden/>
-          </w:rPr>
-          <w:instrText xml:space="preserve"> PAGEREF _Toc176774569 \h </w:instrText>
-        </w:r>
-        <w:r>
-          <w:rPr>
-            <w:webHidden/>
-          </w:rPr>
-        </w:r>
-        <w:r>
-          <w:rPr>
-            <w:webHidden/>
-          </w:rPr>
-          <w:fldChar w:fldCharType="separate"/>
-        </w:r>
-        <w:r>
-          <w:rPr>
-            <w:webHidden/>
-          </w:rPr>
-          <w:t>18</w:t>
-        </w:r>
-        <w:r>
-          <w:rPr>
-            <w:webHidden/>
-          </w:rPr>
-          <w:fldChar w:fldCharType="end"/>
-        </w:r>
-      </w:hyperlink>
-    </w:p>
-    <w:p>
-      <w:pPr>
-        <w:pStyle w:val="Verzeichnis3"/>
-        <w:rPr>
-          <w:rFonts w:asciiTheme="minorHAnsi" w:eastAsiaTheme="minorEastAsia" w:hAnsiTheme="minorHAnsi" w:cstheme="minorBidi"/>
-          <w:bCs w:val="0"/>
-          <w:kern w:val="2"/>
-          <w:sz w:val="24"/>
-          <w:szCs w:val="24"/>
-          <w:lang w:eastAsia="de-DE"/>
-          <w14:ligatures w14:val="standardContextual"/>
-        </w:rPr>
-      </w:pPr>
-      <w:hyperlink w:anchor="_Toc176774570" w:history="1">
-        <w:r>
-          <w:rPr>
-            <w:rStyle w:val="Hyperlink"/>
-            <w:lang w:eastAsia="de-DE"/>
-          </w:rPr>
-          <w:t>4.2.6</w:t>
-        </w:r>
-        <w:r>
-          <w:rPr>
-            <w:rFonts w:asciiTheme="minorHAnsi" w:eastAsiaTheme="minorEastAsia" w:hAnsiTheme="minorHAnsi" w:cstheme="minorBidi"/>
-            <w:bCs w:val="0"/>
-            <w:kern w:val="2"/>
-            <w:sz w:val="24"/>
-            <w:szCs w:val="24"/>
-            <w:lang w:eastAsia="de-DE"/>
-            <w14:ligatures w14:val="standardContextual"/>
-          </w:rPr>
-          <w:tab/>
-        </w:r>
-        <w:r>
-          <w:rPr>
-            <w:rStyle w:val="Hyperlink"/>
-            <w:lang w:eastAsia="de-DE"/>
-          </w:rPr>
-          <w:t>Testfall 6: Bearbeiten einer gesuchten Übung</w:t>
-        </w:r>
-        <w:r>
-          <w:rPr>
-            <w:webHidden/>
-          </w:rPr>
-          <w:tab/>
-        </w:r>
-        <w:r>
-          <w:rPr>
-            <w:webHidden/>
-          </w:rPr>
-          <w:fldChar w:fldCharType="begin"/>
-        </w:r>
-        <w:r>
-          <w:rPr>
-            <w:webHidden/>
-          </w:rPr>
-          <w:instrText xml:space="preserve"> PAGEREF _Toc176774570 \h </w:instrText>
-        </w:r>
-        <w:r>
-          <w:rPr>
-            <w:webHidden/>
-          </w:rPr>
-        </w:r>
-        <w:r>
-          <w:rPr>
-            <w:webHidden/>
-          </w:rPr>
-          <w:fldChar w:fldCharType="separate"/>
-        </w:r>
-        <w:r>
-          <w:rPr>
-            <w:webHidden/>
-          </w:rPr>
-          <w:t>19</w:t>
-        </w:r>
-        <w:r>
-          <w:rPr>
-            <w:webHidden/>
-          </w:rPr>
-          <w:fldChar w:fldCharType="end"/>
-        </w:r>
-      </w:hyperlink>
-    </w:p>
-    <w:p>
-      <w:pPr>
-        <w:pStyle w:val="Verzeichnis3"/>
-        <w:rPr>
-          <w:rFonts w:asciiTheme="minorHAnsi" w:eastAsiaTheme="minorEastAsia" w:hAnsiTheme="minorHAnsi" w:cstheme="minorBidi"/>
-          <w:bCs w:val="0"/>
-          <w:kern w:val="2"/>
-          <w:sz w:val="24"/>
-          <w:szCs w:val="24"/>
-          <w:lang w:eastAsia="de-DE"/>
-          <w14:ligatures w14:val="standardContextual"/>
-        </w:rPr>
-      </w:pPr>
-      <w:hyperlink w:anchor="_Toc176774571" w:history="1">
-        <w:r>
-          <w:rPr>
-            <w:rStyle w:val="Hyperlink"/>
-            <w:lang w:eastAsia="de-DE"/>
-          </w:rPr>
-          <w:t>4.2.7</w:t>
-        </w:r>
-        <w:r>
-          <w:rPr>
-            <w:rFonts w:asciiTheme="minorHAnsi" w:eastAsiaTheme="minorEastAsia" w:hAnsiTheme="minorHAnsi" w:cstheme="minorBidi"/>
-            <w:bCs w:val="0"/>
-            <w:kern w:val="2"/>
-            <w:sz w:val="24"/>
-            <w:szCs w:val="24"/>
-            <w:lang w:eastAsia="de-DE"/>
-            <w14:ligatures w14:val="standardContextual"/>
-          </w:rPr>
-          <w:tab/>
-        </w:r>
-        <w:r>
-          <w:rPr>
-            <w:rStyle w:val="Hyperlink"/>
-            <w:lang w:eastAsia="de-DE"/>
-          </w:rPr>
-          <w:t>Testfall 7: Speichern der Änderungen auf der Datenbank</w:t>
-        </w:r>
-        <w:r>
-          <w:rPr>
-            <w:webHidden/>
-          </w:rPr>
-          <w:tab/>
-        </w:r>
-        <w:r>
-          <w:rPr>
-            <w:webHidden/>
-          </w:rPr>
-          <w:fldChar w:fldCharType="begin"/>
-        </w:r>
-        <w:r>
-          <w:rPr>
-            <w:webHidden/>
-          </w:rPr>
-          <w:instrText xml:space="preserve"> PAGEREF _Toc176774571 \h </w:instrText>
-        </w:r>
-        <w:r>
-          <w:rPr>
-            <w:webHidden/>
-          </w:rPr>
-        </w:r>
-        <w:r>
-          <w:rPr>
-            <w:webHidden/>
-          </w:rPr>
-          <w:fldChar w:fldCharType="separate"/>
-        </w:r>
-        <w:r>
-          <w:rPr>
-            <w:webHidden/>
-          </w:rPr>
-          <w:t>20</w:t>
-        </w:r>
-        <w:r>
-          <w:rPr>
-            <w:webHidden/>
-          </w:rPr>
-          <w:fldChar w:fldCharType="end"/>
-        </w:r>
-      </w:hyperlink>
-    </w:p>
-    <w:p>
-      <w:pPr>
-        <w:pStyle w:val="Verzeichnis3"/>
-        <w:rPr>
-          <w:rFonts w:asciiTheme="minorHAnsi" w:eastAsiaTheme="minorEastAsia" w:hAnsiTheme="minorHAnsi" w:cstheme="minorBidi"/>
-          <w:bCs w:val="0"/>
-          <w:kern w:val="2"/>
-          <w:sz w:val="24"/>
-          <w:szCs w:val="24"/>
-          <w:lang w:eastAsia="de-DE"/>
-          <w14:ligatures w14:val="standardContextual"/>
-        </w:rPr>
-      </w:pPr>
-      <w:hyperlink w:anchor="_Toc176774572" w:history="1">
-        <w:r>
-          <w:rPr>
-            <w:rStyle w:val="Hyperlink"/>
-            <w:lang w:eastAsia="de-DE"/>
-          </w:rPr>
-          <w:t>4.2.8</w:t>
-        </w:r>
-        <w:r>
-          <w:rPr>
-            <w:rFonts w:asciiTheme="minorHAnsi" w:eastAsiaTheme="minorEastAsia" w:hAnsiTheme="minorHAnsi" w:cstheme="minorBidi"/>
-            <w:bCs w:val="0"/>
-            <w:kern w:val="2"/>
-            <w:sz w:val="24"/>
-            <w:szCs w:val="24"/>
-            <w:lang w:eastAsia="de-DE"/>
-            <w14:ligatures w14:val="standardContextual"/>
-          </w:rPr>
-          <w:tab/>
-        </w:r>
-        <w:r>
-          <w:rPr>
-            <w:rStyle w:val="Hyperlink"/>
-            <w:lang w:eastAsia="de-DE"/>
-          </w:rPr>
-          <w:t>Testfall 8: Verwerfen der Änderungen und erneutes Laden der Datenbank</w:t>
-        </w:r>
-        <w:r>
-          <w:rPr>
-            <w:webHidden/>
-          </w:rPr>
-          <w:tab/>
-        </w:r>
-        <w:r>
-          <w:rPr>
-            <w:webHidden/>
-          </w:rPr>
-          <w:fldChar w:fldCharType="begin"/>
-        </w:r>
-        <w:r>
-          <w:rPr>
-            <w:webHidden/>
-          </w:rPr>
-          <w:instrText xml:space="preserve"> PAGEREF _Toc176774572 \h </w:instrText>
-        </w:r>
-        <w:r>
-          <w:rPr>
-            <w:webHidden/>
-          </w:rPr>
-        </w:r>
-        <w:r>
-          <w:rPr>
-            <w:webHidden/>
-          </w:rPr>
-          <w:fldChar w:fldCharType="separate"/>
-        </w:r>
-        <w:r>
-          <w:rPr>
-            <w:webHidden/>
-          </w:rPr>
-          <w:t>20</w:t>
-        </w:r>
-        <w:r>
-          <w:rPr>
-            <w:webHidden/>
-          </w:rPr>
-          <w:fldChar w:fldCharType="end"/>
-        </w:r>
-      </w:hyperlink>
-    </w:p>
-    <w:p>
-      <w:pPr>
-        <w:pStyle w:val="Verzeichnis3"/>
-        <w:rPr>
-          <w:rFonts w:asciiTheme="minorHAnsi" w:eastAsiaTheme="minorEastAsia" w:hAnsiTheme="minorHAnsi" w:cstheme="minorBidi"/>
-          <w:bCs w:val="0"/>
-          <w:kern w:val="2"/>
-          <w:sz w:val="24"/>
-          <w:szCs w:val="24"/>
-          <w:lang w:eastAsia="de-DE"/>
-          <w14:ligatures w14:val="standardContextual"/>
-        </w:rPr>
-      </w:pPr>
-      <w:hyperlink w:anchor="_Toc176774573" w:history="1">
-        <w:r>
-          <w:rPr>
-            <w:rStyle w:val="Hyperlink"/>
-            <w:lang w:eastAsia="de-DE"/>
-          </w:rPr>
-          <w:t>4.2.9</w:t>
-        </w:r>
-        <w:r>
-          <w:rPr>
-            <w:rFonts w:asciiTheme="minorHAnsi" w:eastAsiaTheme="minorEastAsia" w:hAnsiTheme="minorHAnsi" w:cstheme="minorBidi"/>
-            <w:bCs w:val="0"/>
-            <w:kern w:val="2"/>
-            <w:sz w:val="24"/>
-            <w:szCs w:val="24"/>
-            <w:lang w:eastAsia="de-DE"/>
-            <w14:ligatures w14:val="standardContextual"/>
-          </w:rPr>
-          <w:tab/>
-        </w:r>
-        <w:r>
-          <w:rPr>
-            <w:rStyle w:val="Hyperlink"/>
-            <w:lang w:eastAsia="de-DE"/>
-          </w:rPr>
-          <w:t>Testfall 9: Anlegen und Verknüpfen eines Objektes</w:t>
-        </w:r>
-        <w:r>
-          <w:rPr>
-            <w:webHidden/>
-          </w:rPr>
-          <w:tab/>
-        </w:r>
-        <w:r>
-          <w:rPr>
-            <w:webHidden/>
-          </w:rPr>
-          <w:fldChar w:fldCharType="begin"/>
-        </w:r>
-        <w:r>
-          <w:rPr>
-            <w:webHidden/>
-          </w:rPr>
-          <w:instrText xml:space="preserve"> PAGEREF _Toc176774573 \h </w:instrText>
-        </w:r>
-        <w:r>
-          <w:rPr>
-            <w:webHidden/>
-          </w:rPr>
-        </w:r>
-        <w:r>
-          <w:rPr>
-            <w:webHidden/>
-          </w:rPr>
-          <w:fldChar w:fldCharType="separate"/>
-        </w:r>
-        <w:r>
-          <w:rPr>
-            <w:webHidden/>
-          </w:rPr>
-          <w:t>20</w:t>
-        </w:r>
-        <w:r>
-          <w:rPr>
-            <w:webHidden/>
-          </w:rPr>
-          <w:fldChar w:fldCharType="end"/>
-        </w:r>
-      </w:hyperlink>
-    </w:p>
-    <w:p>
-      <w:pPr>
-        <w:pStyle w:val="Verzeichnis3"/>
-        <w:rPr>
-          <w:rFonts w:asciiTheme="minorHAnsi" w:eastAsiaTheme="minorEastAsia" w:hAnsiTheme="minorHAnsi" w:cstheme="minorBidi"/>
-          <w:bCs w:val="0"/>
-          <w:kern w:val="2"/>
-          <w:sz w:val="24"/>
-          <w:szCs w:val="24"/>
-          <w:lang w:eastAsia="de-DE"/>
-          <w14:ligatures w14:val="standardContextual"/>
-        </w:rPr>
-      </w:pPr>
-      <w:hyperlink w:anchor="_Toc176774574" w:history="1">
-        <w:r>
-          <w:rPr>
-            <w:rStyle w:val="Hyperlink"/>
-            <w:lang w:eastAsia="de-DE"/>
-          </w:rPr>
-          <w:t>4.2.10</w:t>
-        </w:r>
-        <w:r>
-          <w:rPr>
-            <w:rFonts w:asciiTheme="minorHAnsi" w:eastAsiaTheme="minorEastAsia" w:hAnsiTheme="minorHAnsi" w:cstheme="minorBidi"/>
-            <w:bCs w:val="0"/>
-            <w:kern w:val="2"/>
-            <w:sz w:val="24"/>
-            <w:szCs w:val="24"/>
-            <w:lang w:eastAsia="de-DE"/>
-            <w14:ligatures w14:val="standardContextual"/>
-          </w:rPr>
-          <w:tab/>
-        </w:r>
-        <w:r>
-          <w:rPr>
-            <w:rStyle w:val="Hyperlink"/>
-            <w:lang w:eastAsia="de-DE"/>
-          </w:rPr>
-          <w:t>Testfall 10: Exportieren eines Objektes</w:t>
-        </w:r>
-        <w:r>
-          <w:rPr>
-            <w:webHidden/>
-          </w:rPr>
-          <w:tab/>
-        </w:r>
-        <w:r>
-          <w:rPr>
-            <w:webHidden/>
-          </w:rPr>
-          <w:fldChar w:fldCharType="begin"/>
-        </w:r>
-        <w:r>
-          <w:rPr>
-            <w:webHidden/>
-          </w:rPr>
-          <w:instrText xml:space="preserve"> PAGEREF _Toc176774574 \h </w:instrText>
-        </w:r>
-        <w:r>
-          <w:rPr>
-            <w:webHidden/>
-          </w:rPr>
-        </w:r>
-        <w:r>
-          <w:rPr>
-            <w:webHidden/>
-          </w:rPr>
-          <w:fldChar w:fldCharType="separate"/>
-        </w:r>
-        <w:r>
-          <w:rPr>
-            <w:webHidden/>
-          </w:rPr>
-          <w:t>21</w:t>
-        </w:r>
-        <w:r>
-          <w:rPr>
-            <w:webHidden/>
-          </w:rPr>
-          <w:fldChar w:fldCharType="end"/>
-        </w:r>
-      </w:hyperlink>
-    </w:p>
-    <w:p>
-      <w:pPr>
-        <w:pStyle w:val="Verzeichnis2"/>
-        <w:rPr>
-          <w:rFonts w:asciiTheme="minorHAnsi" w:eastAsiaTheme="minorEastAsia" w:hAnsiTheme="minorHAnsi" w:cstheme="minorBidi"/>
-          <w:bCs w:val="0"/>
-          <w:kern w:val="2"/>
-          <w:sz w:val="24"/>
-          <w:szCs w:val="24"/>
-          <w:lang w:eastAsia="de-DE"/>
-          <w14:ligatures w14:val="standardContextual"/>
-        </w:rPr>
-      </w:pPr>
-      <w:hyperlink w:anchor="_Toc176774575" w:history="1">
-        <w:r>
-          <w:rPr>
-            <w:rStyle w:val="Hyperlink"/>
-            <w:lang w:eastAsia="de-DE"/>
-          </w:rPr>
-          <w:t>4.3</w:t>
-        </w:r>
-        <w:r>
-          <w:rPr>
-            <w:rFonts w:asciiTheme="minorHAnsi" w:eastAsiaTheme="minorEastAsia" w:hAnsiTheme="minorHAnsi" w:cstheme="minorBidi"/>
-            <w:bCs w:val="0"/>
-            <w:kern w:val="2"/>
-            <w:sz w:val="24"/>
-            <w:szCs w:val="24"/>
-            <w:lang w:eastAsia="de-DE"/>
-            <w14:ligatures w14:val="standardContextual"/>
-          </w:rPr>
-          <w:tab/>
-        </w:r>
-        <w:r>
-          <w:rPr>
-            <w:rStyle w:val="Hyperlink"/>
-            <w:lang w:eastAsia="de-DE"/>
-          </w:rPr>
-          <w:t>Testergebnisse</w:t>
-        </w:r>
-        <w:r>
-          <w:rPr>
-            <w:webHidden/>
-          </w:rPr>
-          <w:tab/>
-        </w:r>
-        <w:r>
-          <w:rPr>
-            <w:webHidden/>
-          </w:rPr>
-          <w:fldChar w:fldCharType="begin"/>
-        </w:r>
-        <w:r>
-          <w:rPr>
-            <w:webHidden/>
-          </w:rPr>
-          <w:instrText xml:space="preserve"> PAGEREF _Toc176774575 \h </w:instrText>
-        </w:r>
-        <w:r>
-          <w:rPr>
-            <w:webHidden/>
-          </w:rPr>
-        </w:r>
-        <w:r>
-          <w:rPr>
-            <w:webHidden/>
-          </w:rPr>
-          <w:fldChar w:fldCharType="separate"/>
-        </w:r>
-        <w:r>
-          <w:rPr>
-            <w:webHidden/>
-          </w:rPr>
-          <w:t>21</w:t>
-        </w:r>
-        <w:r>
-          <w:rPr>
-            <w:webHidden/>
-          </w:rPr>
-          <w:fldChar w:fldCharType="end"/>
-        </w:r>
-      </w:hyperlink>
-    </w:p>
-    <w:p>
-      <w:pPr>
-        <w:pStyle w:val="Verzeichnis2"/>
-        <w:rPr>
-          <w:rFonts w:asciiTheme="minorHAnsi" w:eastAsiaTheme="minorEastAsia" w:hAnsiTheme="minorHAnsi" w:cstheme="minorBidi"/>
-          <w:bCs w:val="0"/>
-          <w:kern w:val="2"/>
-          <w:sz w:val="24"/>
-          <w:szCs w:val="24"/>
-          <w:lang w:eastAsia="de-DE"/>
-          <w14:ligatures w14:val="standardContextual"/>
-        </w:rPr>
-      </w:pPr>
-      <w:hyperlink w:anchor="_Toc176774576" w:history="1">
-        <w:r>
-          <w:rPr>
-            <w:rStyle w:val="Hyperlink"/>
-            <w:lang w:eastAsia="de-DE"/>
-          </w:rPr>
-          <w:t>4.4</w:t>
-        </w:r>
-        <w:r>
-          <w:rPr>
-            <w:rFonts w:asciiTheme="minorHAnsi" w:eastAsiaTheme="minorEastAsia" w:hAnsiTheme="minorHAnsi" w:cstheme="minorBidi"/>
-            <w:bCs w:val="0"/>
-            <w:kern w:val="2"/>
-            <w:sz w:val="24"/>
-            <w:szCs w:val="24"/>
-            <w:lang w:eastAsia="de-DE"/>
-            <w14:ligatures w14:val="standardContextual"/>
-          </w:rPr>
-          <w:tab/>
-        </w:r>
-        <w:r>
-          <w:rPr>
-            <w:rStyle w:val="Hyperlink"/>
-            <w:lang w:eastAsia="de-DE"/>
-          </w:rPr>
-          <w:t>Aufräumarbeiten</w:t>
-        </w:r>
-        <w:r>
-          <w:rPr>
-            <w:webHidden/>
-          </w:rPr>
-          <w:tab/>
-        </w:r>
-        <w:r>
-          <w:rPr>
-            <w:webHidden/>
-          </w:rPr>
-          <w:fldChar w:fldCharType="begin"/>
-        </w:r>
-        <w:r>
-          <w:rPr>
-            <w:webHidden/>
-          </w:rPr>
-          <w:instrText xml:space="preserve"> PAGEREF _Toc176774576 \h </w:instrText>
-        </w:r>
-        <w:r>
-          <w:rPr>
-            <w:webHidden/>
-          </w:rPr>
-        </w:r>
-        <w:r>
-          <w:rPr>
-            <w:webHidden/>
-          </w:rPr>
-          <w:fldChar w:fldCharType="separate"/>
-        </w:r>
-        <w:r>
-          <w:rPr>
-            <w:webHidden/>
-          </w:rPr>
-          <w:t>22</w:t>
+          <w:t>26</w:t>
         </w:r>
         <w:r>
           <w:rPr>
@@ -3181,7 +2360,7 @@
           <w14:ligatures w14:val="standardContextual"/>
         </w:rPr>
       </w:pPr>
-      <w:hyperlink w:anchor="_Toc176774577" w:history="1">
+      <w:hyperlink w:anchor="_Toc180767495" w:history="1">
         <w:r>
           <w:rPr>
             <w:rStyle w:val="Hyperlink"/>
@@ -3223,7 +2402,7 @@
           <w:rPr>
             <w:webHidden/>
           </w:rPr>
-          <w:instrText xml:space="preserve"> PAGEREF _Toc176774577 \h </w:instrText>
+          <w:instrText xml:space="preserve"> PAGEREF _Toc180767495 \h </w:instrText>
         </w:r>
         <w:r>
           <w:rPr>
@@ -3240,7 +2419,7 @@
           <w:rPr>
             <w:webHidden/>
           </w:rPr>
-          <w:t>23</w:t>
+          <w:t>27</w:t>
         </w:r>
         <w:r>
           <w:rPr>
@@ -3264,7 +2443,7 @@
           <w14:ligatures w14:val="standardContextual"/>
         </w:rPr>
       </w:pPr>
-      <w:hyperlink w:anchor="_Toc176774578" w:history="1">
+      <w:hyperlink w:anchor="_Toc180767496" w:history="1">
         <w:r>
           <w:rPr>
             <w:rStyle w:val="Hyperlink"/>
@@ -3287,7 +2466,7 @@
           <w:rPr>
             <w:webHidden/>
           </w:rPr>
-          <w:instrText xml:space="preserve"> PAGEREF _Toc176774578 \h </w:instrText>
+          <w:instrText xml:space="preserve"> PAGEREF _Toc180767496 \h </w:instrText>
         </w:r>
         <w:r>
           <w:rPr>
@@ -3304,7 +2483,7 @@
           <w:rPr>
             <w:webHidden/>
           </w:rPr>
-          <w:t>24</w:t>
+          <w:t>28</w:t>
         </w:r>
         <w:r>
           <w:rPr>
@@ -3328,7 +2507,7 @@
           <w14:ligatures w14:val="standardContextual"/>
         </w:rPr>
       </w:pPr>
-      <w:hyperlink w:anchor="_Toc176774579" w:history="1">
+      <w:hyperlink w:anchor="_Toc180767497" w:history="1">
         <w:r>
           <w:rPr>
             <w:rStyle w:val="Hyperlink"/>
@@ -3351,7 +2530,7 @@
           <w:rPr>
             <w:webHidden/>
           </w:rPr>
-          <w:instrText xml:space="preserve"> PAGEREF _Toc176774579 \h </w:instrText>
+          <w:instrText xml:space="preserve"> PAGEREF _Toc180767497 \h </w:instrText>
         </w:r>
         <w:r>
           <w:rPr>
@@ -3368,7 +2547,7 @@
           <w:rPr>
             <w:webHidden/>
           </w:rPr>
-          <w:t>25</w:t>
+          <w:t>29</w:t>
         </w:r>
         <w:r>
           <w:rPr>
@@ -3390,6 +2569,7 @@
       </w:pPr>
       <w:r>
         <w:rPr>
+          <w:b/>
           <w:noProof/>
         </w:rPr>
         <w:fldChar w:fldCharType="end"/>
@@ -3402,8 +2582,8 @@
       <w:bookmarkStart w:id="20" w:name="_Toc492886460"/>
       <w:bookmarkStart w:id="21" w:name="_Toc140911842"/>
       <w:bookmarkStart w:id="22" w:name="_Toc140911912"/>
-      <w:bookmarkStart w:id="23" w:name="_Toc176774543"/>
-      <w:bookmarkEnd w:id="17"/>
+      <w:bookmarkStart w:id="23" w:name="_Toc180767471"/>
+      <w:bookmarkEnd w:id="16"/>
       <w:r>
         <w:lastRenderedPageBreak/>
         <w:t>Abbildungsverzeichnis</w:t>
@@ -3446,7 +2626,7 @@
         <w:fldChar w:fldCharType="begin"/>
       </w:r>
       <w:r>
-        <w:instrText xml:space="preserve"> PAGEREF _Toc176774580 \h </w:instrText>
+        <w:instrText xml:space="preserve"> PAGEREF _Toc180767406 \h </w:instrText>
       </w:r>
       <w:r>
         <w:fldChar w:fldCharType="separate"/>
@@ -3481,7 +2661,7 @@
         <w:fldChar w:fldCharType="begin"/>
       </w:r>
       <w:r>
-        <w:instrText xml:space="preserve"> PAGEREF _Toc176774581 \h </w:instrText>
+        <w:instrText xml:space="preserve"> PAGEREF _Toc180767407 \h </w:instrText>
       </w:r>
       <w:r>
         <w:fldChar w:fldCharType="separate"/>
@@ -3516,7 +2696,7 @@
         <w:fldChar w:fldCharType="begin"/>
       </w:r>
       <w:r>
-        <w:instrText xml:space="preserve"> PAGEREF _Toc176774582 \h </w:instrText>
+        <w:instrText xml:space="preserve"> PAGEREF _Toc180767408 \h </w:instrText>
       </w:r>
       <w:r>
         <w:fldChar w:fldCharType="separate"/>
@@ -3551,7 +2731,7 @@
         <w:fldChar w:fldCharType="begin"/>
       </w:r>
       <w:r>
-        <w:instrText xml:space="preserve"> PAGEREF _Toc176774583 \h </w:instrText>
+        <w:instrText xml:space="preserve"> PAGEREF _Toc180767409 \h </w:instrText>
       </w:r>
       <w:r>
         <w:fldChar w:fldCharType="separate"/>
@@ -3586,13 +2766,153 @@
         <w:fldChar w:fldCharType="begin"/>
       </w:r>
       <w:r>
-        <w:instrText xml:space="preserve"> PAGEREF _Toc176774584 \h </w:instrText>
+        <w:instrText xml:space="preserve"> PAGEREF _Toc180767410 \h </w:instrText>
       </w:r>
       <w:r>
         <w:fldChar w:fldCharType="separate"/>
       </w:r>
       <w:r>
         <w:t>15</w:t>
+      </w:r>
+      <w:r>
+        <w:fldChar w:fldCharType="end"/>
+      </w:r>
+    </w:p>
+    <w:p>
+      <w:pPr>
+        <w:pStyle w:val="Abbildungsverzeichnis"/>
+        <w:rPr>
+          <w:rFonts w:asciiTheme="minorHAnsi" w:eastAsiaTheme="minorEastAsia" w:hAnsiTheme="minorHAnsi" w:cstheme="minorBidi"/>
+          <w:bCs w:val="0"/>
+          <w:kern w:val="2"/>
+          <w:sz w:val="24"/>
+          <w:szCs w:val="24"/>
+          <w:lang w:eastAsia="de-DE"/>
+          <w14:ligatures w14:val="standardContextual"/>
+        </w:rPr>
+      </w:pPr>
+      <w:r>
+        <w:t>Abbildung 6: Startbildschirm der Anwendung</w:t>
+      </w:r>
+      <w:r>
+        <w:tab/>
+      </w:r>
+      <w:r>
+        <w:fldChar w:fldCharType="begin"/>
+      </w:r>
+      <w:r>
+        <w:instrText xml:space="preserve"> PAGEREF _Toc180767411 \h </w:instrText>
+      </w:r>
+      <w:r>
+        <w:fldChar w:fldCharType="separate"/>
+      </w:r>
+      <w:r>
+        <w:t>17</w:t>
+      </w:r>
+      <w:r>
+        <w:fldChar w:fldCharType="end"/>
+      </w:r>
+    </w:p>
+    <w:p>
+      <w:pPr>
+        <w:pStyle w:val="Abbildungsverzeichnis"/>
+        <w:rPr>
+          <w:rFonts w:asciiTheme="minorHAnsi" w:eastAsiaTheme="minorEastAsia" w:hAnsiTheme="minorHAnsi" w:cstheme="minorBidi"/>
+          <w:bCs w:val="0"/>
+          <w:kern w:val="2"/>
+          <w:sz w:val="24"/>
+          <w:szCs w:val="24"/>
+          <w:lang w:eastAsia="de-DE"/>
+          <w14:ligatures w14:val="standardContextual"/>
+        </w:rPr>
+      </w:pPr>
+      <w:r>
+        <w:t>Abbildung 7: Suchbildschirm Übung</w:t>
+      </w:r>
+      <w:r>
+        <w:tab/>
+      </w:r>
+      <w:r>
+        <w:fldChar w:fldCharType="begin"/>
+      </w:r>
+      <w:r>
+        <w:instrText xml:space="preserve"> PAGEREF _Toc180767412 \h </w:instrText>
+      </w:r>
+      <w:r>
+        <w:fldChar w:fldCharType="separate"/>
+      </w:r>
+      <w:r>
+        <w:t>18</w:t>
+      </w:r>
+      <w:r>
+        <w:fldChar w:fldCharType="end"/>
+      </w:r>
+    </w:p>
+    <w:p>
+      <w:pPr>
+        <w:pStyle w:val="Abbildungsverzeichnis"/>
+        <w:rPr>
+          <w:rFonts w:asciiTheme="minorHAnsi" w:eastAsiaTheme="minorEastAsia" w:hAnsiTheme="minorHAnsi" w:cstheme="minorBidi"/>
+          <w:bCs w:val="0"/>
+          <w:kern w:val="2"/>
+          <w:sz w:val="24"/>
+          <w:szCs w:val="24"/>
+          <w:lang w:eastAsia="de-DE"/>
+          <w14:ligatures w14:val="standardContextual"/>
+        </w:rPr>
+      </w:pPr>
+      <w:r>
+        <w:t>Abbildung 8: Detailbildschirm einer Übung im Bearbeitungsmodus</w:t>
+      </w:r>
+      <w:r>
+        <w:tab/>
+      </w:r>
+      <w:r>
+        <w:fldChar w:fldCharType="begin"/>
+      </w:r>
+      <w:r>
+        <w:instrText xml:space="preserve"> PAGEREF _Toc180767413 \h </w:instrText>
+      </w:r>
+      <w:r>
+        <w:fldChar w:fldCharType="separate"/>
+      </w:r>
+      <w:r>
+        <w:t>19</w:t>
+      </w:r>
+      <w:r>
+        <w:fldChar w:fldCharType="end"/>
+      </w:r>
+    </w:p>
+    <w:p>
+      <w:pPr>
+        <w:pStyle w:val="Abbildungsverzeichnis"/>
+        <w:rPr>
+          <w:rFonts w:asciiTheme="minorHAnsi" w:eastAsiaTheme="minorEastAsia" w:hAnsiTheme="minorHAnsi" w:cstheme="minorBidi"/>
+          <w:bCs w:val="0"/>
+          <w:kern w:val="2"/>
+          <w:sz w:val="24"/>
+          <w:szCs w:val="24"/>
+          <w:lang w:eastAsia="de-DE"/>
+          <w14:ligatures w14:val="standardContextual"/>
+        </w:rPr>
+      </w:pPr>
+      <w:r>
+        <w:t>Abbildung 9: Exportbildschirm eines Plans</w:t>
+      </w:r>
+      <w:r>
+        <w:tab/>
+      </w:r>
+      <w:r>
+        <w:fldChar w:fldCharType="begin"/>
+      </w:r>
+      <w:r>
+        <w:instrText xml:space="preserve"> PAGEREF _Toc180767414 \h </w:instrText>
+      </w:r>
+      <w:r>
+        <w:fldChar w:fldCharType="separate"/>
+      </w:r>
+      <w:r>
+        <w:t>20</w:t>
       </w:r>
       <w:r>
         <w:fldChar w:fldCharType="end"/>
@@ -3623,9 +2943,9 @@
       <w:pPr>
         <w:pStyle w:val="berschriftOhneNummer"/>
       </w:pPr>
-      <w:bookmarkStart w:id="25" w:name="_Toc176774544"/>
+      <w:bookmarkStart w:id="25" w:name="_Toc180767472"/>
+      <w:bookmarkEnd w:id="17"/>
       <w:bookmarkEnd w:id="18"/>
-      <w:bookmarkEnd w:id="19"/>
       <w:bookmarkEnd w:id="24"/>
       <w:r>
         <w:lastRenderedPageBreak/>
@@ -3668,7 +2988,7 @@
         <w:fldChar w:fldCharType="begin"/>
       </w:r>
       <w:r>
-        <w:instrText xml:space="preserve"> PAGEREF _Toc176774585 \h </w:instrText>
+        <w:instrText xml:space="preserve"> PAGEREF _Toc180767400 \h </w:instrText>
       </w:r>
       <w:r>
         <w:fldChar w:fldCharType="separate"/>
@@ -3703,7 +3023,7 @@
         <w:fldChar w:fldCharType="begin"/>
       </w:r>
       <w:r>
-        <w:instrText xml:space="preserve"> PAGEREF _Toc176774586 \h </w:instrText>
+        <w:instrText xml:space="preserve"> PAGEREF _Toc180767401 \h </w:instrText>
       </w:r>
       <w:r>
         <w:fldChar w:fldCharType="separate"/>
@@ -3738,7 +3058,7 @@
         <w:fldChar w:fldCharType="begin"/>
       </w:r>
       <w:r>
-        <w:instrText xml:space="preserve"> PAGEREF _Toc176774587 \h </w:instrText>
+        <w:instrText xml:space="preserve"> PAGEREF _Toc180767402 \h </w:instrText>
       </w:r>
       <w:r>
         <w:fldChar w:fldCharType="separate"/>
@@ -3773,7 +3093,7 @@
         <w:fldChar w:fldCharType="begin"/>
       </w:r>
       <w:r>
-        <w:instrText xml:space="preserve"> PAGEREF _Toc176774588 \h </w:instrText>
+        <w:instrText xml:space="preserve"> PAGEREF _Toc180767403 \h </w:instrText>
       </w:r>
       <w:r>
         <w:fldChar w:fldCharType="separate"/>
@@ -3808,7 +3128,7 @@
         <w:fldChar w:fldCharType="begin"/>
       </w:r>
       <w:r>
-        <w:instrText xml:space="preserve"> PAGEREF _Toc176774589 \h </w:instrText>
+        <w:instrText xml:space="preserve"> PAGEREF _Toc180767404 \h </w:instrText>
       </w:r>
       <w:r>
         <w:fldChar w:fldCharType="separate"/>
@@ -3843,7 +3163,7 @@
         <w:fldChar w:fldCharType="begin"/>
       </w:r>
       <w:r>
-        <w:instrText xml:space="preserve"> PAGEREF _Toc176774590 \h </w:instrText>
+        <w:instrText xml:space="preserve"> PAGEREF _Toc180767405 \h </w:instrText>
       </w:r>
       <w:r>
         <w:fldChar w:fldCharType="separate"/>
@@ -3878,7 +3198,7 @@
       <w:pPr>
         <w:pStyle w:val="berschrift1"/>
       </w:pPr>
-      <w:bookmarkStart w:id="26" w:name="_Toc176774545"/>
+      <w:bookmarkStart w:id="26" w:name="_Toc180767473"/>
       <w:r>
         <w:lastRenderedPageBreak/>
         <w:t>Projektplan</w:t>
@@ -3889,7 +3209,7 @@
       <w:pPr>
         <w:pStyle w:val="berschrift2"/>
       </w:pPr>
-      <w:bookmarkStart w:id="27" w:name="_Toc176774546"/>
+      <w:bookmarkStart w:id="27" w:name="_Toc180767474"/>
       <w:r>
         <w:t>Ziele, Umfang und angestrebtes Ergebnis</w:t>
       </w:r>
@@ -3954,7 +3274,7 @@
           <w:lang w:eastAsia="de-DE"/>
         </w:rPr>
       </w:pPr>
-      <w:bookmarkStart w:id="28" w:name="_Toc176774547"/>
+      <w:bookmarkStart w:id="28" w:name="_Toc180767475"/>
       <w:r>
         <w:rPr>
           <w:lang w:eastAsia="de-DE"/>
@@ -4015,7 +3335,7 @@
           <w:lang w:eastAsia="de-DE"/>
         </w:rPr>
       </w:pPr>
-      <w:bookmarkStart w:id="29" w:name="_Toc176774548"/>
+      <w:bookmarkStart w:id="29" w:name="_Toc180767476"/>
       <w:r>
         <w:rPr>
           <w:lang w:eastAsia="de-DE"/>
@@ -4037,7 +3357,7 @@
         <w:pStyle w:val="Beschriftung"/>
       </w:pPr>
       <w:bookmarkStart w:id="30" w:name="_Toc173414303"/>
-      <w:bookmarkStart w:id="31" w:name="_Toc176774585"/>
+      <w:bookmarkStart w:id="31" w:name="_Toc180767400"/>
       <w:r>
         <w:t xml:space="preserve">Tabelle </w:t>
       </w:r>
@@ -4433,7 +3753,7 @@
           <w:lang w:eastAsia="de-DE"/>
         </w:rPr>
       </w:pPr>
-      <w:bookmarkStart w:id="32" w:name="_Toc176774549"/>
+      <w:bookmarkStart w:id="32" w:name="_Toc180767477"/>
       <w:r>
         <w:rPr>
           <w:lang w:eastAsia="de-DE"/>
@@ -4489,7 +3809,7 @@
         <w:keepNext/>
       </w:pPr>
       <w:bookmarkStart w:id="33" w:name="_Toc173414304"/>
-      <w:bookmarkStart w:id="34" w:name="_Toc176774586"/>
+      <w:bookmarkStart w:id="34" w:name="_Toc180767401"/>
       <w:r>
         <w:t xml:space="preserve">Tabelle </w:t>
       </w:r>
@@ -4956,7 +4276,7 @@
         <w:keepNext/>
       </w:pPr>
       <w:bookmarkStart w:id="35" w:name="_Toc173414305"/>
-      <w:bookmarkStart w:id="36" w:name="_Toc176774587"/>
+      <w:bookmarkStart w:id="36" w:name="_Toc180767402"/>
       <w:r>
         <w:t xml:space="preserve">Tabelle </w:t>
       </w:r>
@@ -6166,7 +5486,7 @@
         <w:keepNext/>
       </w:pPr>
       <w:bookmarkStart w:id="37" w:name="_Toc173414306"/>
-      <w:bookmarkStart w:id="38" w:name="_Toc176774588"/>
+      <w:bookmarkStart w:id="38" w:name="_Toc180767403"/>
       <w:r>
         <w:t xml:space="preserve">Tabelle </w:t>
       </w:r>
@@ -6739,7 +6059,7 @@
         <w:pStyle w:val="Beschriftung"/>
         <w:keepNext/>
       </w:pPr>
-      <w:bookmarkStart w:id="39" w:name="_Toc176774589"/>
+      <w:bookmarkStart w:id="39" w:name="_Toc180767404"/>
       <w:r>
         <w:t xml:space="preserve">Tabelle </w:t>
       </w:r>
@@ -7468,7 +6788,7 @@
         <w:pageBreakBefore/>
         <w:ind w:left="431" w:hanging="431"/>
       </w:pPr>
-      <w:bookmarkStart w:id="40" w:name="_Toc176774550"/>
+      <w:bookmarkStart w:id="40" w:name="_Toc180767478"/>
       <w:r>
         <w:lastRenderedPageBreak/>
         <w:t>Anforderungsdokument</w:t>
@@ -7482,7 +6802,7 @@
           <w:lang w:eastAsia="de-DE"/>
         </w:rPr>
       </w:pPr>
-      <w:bookmarkStart w:id="41" w:name="_Toc176774551"/>
+      <w:bookmarkStart w:id="41" w:name="_Toc180767479"/>
       <w:r>
         <w:rPr>
           <w:lang w:eastAsia="de-DE"/>
@@ -7519,7 +6839,31 @@
         <w:rPr>
           <w:lang w:eastAsia="de-DE"/>
         </w:rPr>
-        <w:t xml:space="preserve"> Datenbank im Hintergrund. Der User soll sich intuitiv im Programm zurechtfinden und ohne zusätzliche Dokumentation alle Funktionen ausführen können. Einen Nutzen wird es für den User vor allem dann geben, wenn die Software regelmäßig genutzt wird und</w:t>
+        <w:t xml:space="preserve"> Datenbank im Hintergrund. Der User soll sich intuitiv im Programm zurechtfinden und </w:t>
+      </w:r>
+      <w:r>
+        <w:rPr>
+          <w:lang w:eastAsia="de-DE"/>
+        </w:rPr>
+        <w:t>mit möglichst wenig</w:t>
+      </w:r>
+      <w:r>
+        <w:rPr>
+          <w:lang w:eastAsia="de-DE"/>
+        </w:rPr>
+        <w:t xml:space="preserve"> zusätzliche</w:t>
+      </w:r>
+      <w:r>
+        <w:rPr>
+          <w:lang w:eastAsia="de-DE"/>
+        </w:rPr>
+        <w:t>r</w:t>
+      </w:r>
+      <w:r>
+        <w:rPr>
+          <w:lang w:eastAsia="de-DE"/>
+        </w:rPr>
+        <w:t xml:space="preserve"> Dokumentation alle Funktionen ausführen können. Einen Nutzen wird es für den User vor allem dann geben, wenn die Software regelmäßig genutzt wird und</w:t>
       </w:r>
       <w:r>
         <w:rPr>
@@ -7585,7 +6929,21 @@
         <w:rPr>
           <w:lang w:eastAsia="de-DE"/>
         </w:rPr>
-        <w:t>atei exportiert werden können mit allen darin enthaltenen Einheiten und Übungen.</w:t>
+        <w:t xml:space="preserve">atei </w:t>
+      </w:r>
+      <w:proofErr w:type="gramStart"/>
+      <w:r>
+        <w:rPr>
+          <w:lang w:eastAsia="de-DE"/>
+        </w:rPr>
+        <w:t>exportiert</w:t>
+      </w:r>
+      <w:proofErr w:type="gramEnd"/>
+      <w:r>
+        <w:rPr>
+          <w:lang w:eastAsia="de-DE"/>
+        </w:rPr>
+        <w:t xml:space="preserve"> werden können mit allen darin enthaltenen Einheiten und Übungen.</w:t>
       </w:r>
     </w:p>
     <w:p>
@@ -7602,7 +6960,7 @@
           <w:lang w:eastAsia="de-DE"/>
         </w:rPr>
       </w:pPr>
-      <w:bookmarkStart w:id="42" w:name="_Toc176774552"/>
+      <w:bookmarkStart w:id="42" w:name="_Toc180767480"/>
       <w:r>
         <w:rPr>
           <w:lang w:eastAsia="de-DE"/>
@@ -7707,7 +7065,7 @@
           <w:lang w:eastAsia="de-DE"/>
         </w:rPr>
       </w:pPr>
-      <w:bookmarkStart w:id="43" w:name="_Toc176774553"/>
+      <w:bookmarkStart w:id="43" w:name="_Toc180767481"/>
       <w:r>
         <w:rPr>
           <w:lang w:eastAsia="de-DE"/>
@@ -7954,7 +7312,7 @@
         <w:pStyle w:val="Beschriftung"/>
         <w:keepNext/>
       </w:pPr>
-      <w:bookmarkStart w:id="44" w:name="_Toc176774580"/>
+      <w:bookmarkStart w:id="44" w:name="_Toc180767406"/>
       <w:r>
         <w:lastRenderedPageBreak/>
         <w:t xml:space="preserve">Abbildung </w:t>
@@ -7985,6 +7343,7 @@
     <w:p>
       <w:pPr>
         <w:spacing w:after="120"/>
+        <w:jc w:val="center"/>
         <w:rPr>
           <w:rFonts w:cs="Arial"/>
         </w:rPr>
@@ -8050,12 +7409,21 @@
           <w:lang w:eastAsia="de-DE"/>
         </w:rPr>
       </w:pPr>
+      <w:proofErr w:type="gramStart"/>
       <w:r>
         <w:rPr>
           <w:color w:val="FF0000"/>
           <w:lang w:eastAsia="de-DE"/>
         </w:rPr>
-        <w:t>UML Diagramm nochmal wie ursprünglich darstellen, aber mit richtiger Notation</w:t>
+        <w:t>UML Diagramm</w:t>
+      </w:r>
+      <w:proofErr w:type="gramEnd"/>
+      <w:r>
+        <w:rPr>
+          <w:color w:val="FF0000"/>
+          <w:lang w:eastAsia="de-DE"/>
+        </w:rPr>
+        <w:t xml:space="preserve"> nochmal wie ursprünglich darstellen, aber mit richtiger Notation</w:t>
       </w:r>
     </w:p>
     <w:p>
@@ -8072,7 +7440,7 @@
           <w:lang w:eastAsia="de-DE"/>
         </w:rPr>
       </w:pPr>
-      <w:bookmarkStart w:id="45" w:name="_Toc176774554"/>
+      <w:bookmarkStart w:id="45" w:name="_Toc180767482"/>
       <w:r>
         <w:rPr>
           <w:lang w:eastAsia="de-DE"/>
@@ -8203,7 +7571,21 @@
         <w:rPr>
           <w:lang w:eastAsia="de-DE"/>
         </w:rPr>
-        <w:t>Selbsterklärung der Bedienelemente durch sprechende Beschreibungen, Tooltips oder Quick</w:t>
+        <w:t xml:space="preserve">Selbsterklärung der Bedienelemente </w:t>
+      </w:r>
+      <w:proofErr w:type="gramStart"/>
+      <w:r>
+        <w:rPr>
+          <w:lang w:eastAsia="de-DE"/>
+        </w:rPr>
+        <w:t>durch sprechende</w:t>
+      </w:r>
+      <w:proofErr w:type="gramEnd"/>
+      <w:r>
+        <w:rPr>
+          <w:lang w:eastAsia="de-DE"/>
+        </w:rPr>
+        <w:t xml:space="preserve"> Beschreibungen, Tooltips oder Quick</w:t>
       </w:r>
       <w:r>
         <w:rPr>
@@ -8221,7 +7603,19 @@
         <w:rPr>
           <w:lang w:eastAsia="de-DE"/>
         </w:rPr>
-        <w:t xml:space="preserve"> [-]</w:t>
+        <w:t xml:space="preserve"> [</w:t>
+      </w:r>
+      <w:r>
+        <w:rPr>
+          <w:lang w:eastAsia="de-DE"/>
+        </w:rPr>
+        <w:t>+</w:t>
+      </w:r>
+      <w:r>
+        <w:rPr>
+          <w:lang w:eastAsia="de-DE"/>
+        </w:rPr>
+        <w:t>]</w:t>
       </w:r>
     </w:p>
     <w:p>
@@ -8277,47 +7671,12 @@
     </w:p>
     <w:p>
       <w:pPr>
-        <w:rPr>
-          <w:lang w:eastAsia="de-DE"/>
-        </w:rPr>
-      </w:pPr>
-    </w:p>
-    <w:p>
-      <w:pPr>
-        <w:rPr>
-          <w:lang w:eastAsia="de-DE"/>
-        </w:rPr>
-      </w:pPr>
-    </w:p>
-    <w:p>
-      <w:pPr>
-        <w:rPr>
-          <w:lang w:eastAsia="de-DE"/>
-        </w:rPr>
-      </w:pPr>
-    </w:p>
-    <w:p>
-      <w:pPr>
-        <w:rPr>
-          <w:lang w:eastAsia="de-DE"/>
-        </w:rPr>
-      </w:pPr>
-    </w:p>
-    <w:p>
-      <w:pPr>
-        <w:rPr>
-          <w:lang w:eastAsia="de-DE"/>
-        </w:rPr>
-      </w:pPr>
-    </w:p>
-    <w:p>
-      <w:pPr>
         <w:pStyle w:val="berschrift2"/>
         <w:rPr>
           <w:lang w:eastAsia="de-DE"/>
         </w:rPr>
       </w:pPr>
-      <w:bookmarkStart w:id="46" w:name="_Toc176774555"/>
+      <w:bookmarkStart w:id="46" w:name="_Toc180767483"/>
       <w:r>
         <w:rPr>
           <w:lang w:eastAsia="de-DE"/>
@@ -8332,7 +7691,7 @@
         <w:pStyle w:val="Beschriftung"/>
         <w:keepNext/>
       </w:pPr>
-      <w:bookmarkStart w:id="47" w:name="_Toc176774590"/>
+      <w:bookmarkStart w:id="47" w:name="_Toc180767405"/>
       <w:r>
         <w:t xml:space="preserve">Tabelle </w:t>
       </w:r>
@@ -8425,6 +7784,10 @@
             <w:tcW w:w="4606" w:type="dxa"/>
           </w:tcPr>
           <w:p>
+            <w:pPr>
+              <w:keepNext/>
+              <w:keepLines/>
+            </w:pPr>
             <w:r>
               <w:t>Ressource</w:t>
             </w:r>
@@ -8435,6 +7798,10 @@
             <w:tcW w:w="4606" w:type="dxa"/>
           </w:tcPr>
           <w:p>
+            <w:pPr>
+              <w:keepNext/>
+              <w:keepLines/>
+            </w:pPr>
             <w:r>
               <w:t>Material</w:t>
             </w:r>
@@ -8453,6 +7820,10 @@
             <w:tcW w:w="4606" w:type="dxa"/>
           </w:tcPr>
           <w:p>
+            <w:pPr>
+              <w:keepNext/>
+              <w:keepLines/>
+            </w:pPr>
             <w:r>
               <w:t>Trainingsübung</w:t>
             </w:r>
@@ -8463,6 +7834,10 @@
             <w:tcW w:w="4606" w:type="dxa"/>
           </w:tcPr>
           <w:p>
+            <w:pPr>
+              <w:keepNext/>
+              <w:keepLines/>
+            </w:pPr>
             <w:r>
               <w:t>Kurze, in sich geschlossene und zeitlich begrenzte Anweisung zur Ausführung von Tätigkeiten</w:t>
             </w:r>
@@ -8475,6 +7850,10 @@
             <w:tcW w:w="4606" w:type="dxa"/>
           </w:tcPr>
           <w:p>
+            <w:pPr>
+              <w:keepNext/>
+              <w:keepLines/>
+            </w:pPr>
             <w:r>
               <w:t>Trainingseinheit</w:t>
             </w:r>
@@ -8485,6 +7864,10 @@
             <w:tcW w:w="4606" w:type="dxa"/>
           </w:tcPr>
           <w:p>
+            <w:pPr>
+              <w:keepNext/>
+              <w:keepLines/>
+            </w:pPr>
             <w:r>
               <w:t>Zusammenschluss mehrerer thematisch zusammenhängender Trainingsübungen</w:t>
             </w:r>
@@ -8497,6 +7880,10 @@
             <w:tcW w:w="4606" w:type="dxa"/>
           </w:tcPr>
           <w:p>
+            <w:pPr>
+              <w:keepNext/>
+              <w:keepLines/>
+            </w:pPr>
             <w:r>
               <w:t>Trainingsplan</w:t>
             </w:r>
@@ -8507,8 +7894,15 @@
             <w:tcW w:w="4606" w:type="dxa"/>
           </w:tcPr>
           <w:p>
-            <w:r>
-              <w:t>Zusammenschluss mehrerer Trainingseinheiten zu einem Trainingstag umfassenden Plan</w:t>
+            <w:pPr>
+              <w:keepNext/>
+              <w:keepLines/>
+            </w:pPr>
+            <w:r>
+              <w:t>Zusammenschluss mehrerer Trainingseinheiten zu einem Plan</w:t>
+            </w:r>
+            <w:r>
+              <w:t>, der einen kompletten Trainingstag umfasst</w:t>
             </w:r>
           </w:p>
         </w:tc>
@@ -8527,7 +7921,7 @@
         <w:pageBreakBefore/>
         <w:ind w:left="431" w:hanging="431"/>
       </w:pPr>
-      <w:bookmarkStart w:id="48" w:name="_Toc176774556"/>
+      <w:bookmarkStart w:id="48" w:name="_Toc180767484"/>
       <w:r>
         <w:lastRenderedPageBreak/>
         <w:t>Projektdokumentation</w:t>
@@ -8579,7 +7973,19 @@
         <w:rPr>
           <w:lang w:eastAsia="de-DE"/>
         </w:rPr>
-        <w:t>Die Anwendung wird als ZIP-Datei ausgeliefert,</w:t>
+        <w:t xml:space="preserve">Die </w:t>
+      </w:r>
+      <w:r>
+        <w:rPr>
+          <w:lang w:eastAsia="de-DE"/>
+        </w:rPr>
+        <w:t xml:space="preserve">finale </w:t>
+      </w:r>
+      <w:r>
+        <w:rPr>
+          <w:lang w:eastAsia="de-DE"/>
+        </w:rPr>
+        <w:t>Anwendung wird als ZIP-Datei ausgeliefert,</w:t>
       </w:r>
       <w:r>
         <w:rPr>
@@ -8591,7 +7997,19 @@
         <w:rPr>
           <w:lang w:eastAsia="de-DE"/>
         </w:rPr>
-        <w:t>sportApp_v1.0.zip</w:t>
+        <w:t>sportApp_v1.</w:t>
+      </w:r>
+      <w:r>
+        <w:rPr>
+          <w:lang w:eastAsia="de-DE"/>
+        </w:rPr>
+        <w:t>1</w:t>
+      </w:r>
+      <w:r>
+        <w:rPr>
+          <w:lang w:eastAsia="de-DE"/>
+        </w:rPr>
+        <w:t>.zip</w:t>
       </w:r>
       <w:r>
         <w:rPr>
@@ -8673,7 +8091,19 @@
         <w:rPr>
           <w:lang w:eastAsia="de-DE"/>
         </w:rPr>
-        <w:t>“ nicht vorhanden. Stattdessen wird eine Datei „</w:t>
+        <w:t>“ nicht vorhanden</w:t>
+      </w:r>
+      <w:r>
+        <w:rPr>
+          <w:lang w:eastAsia="de-DE"/>
+        </w:rPr>
+        <w:t>, da sie beim ersten Anwendungsstart automatisch erzeugt wird</w:t>
+      </w:r>
+      <w:r>
+        <w:rPr>
+          <w:lang w:eastAsia="de-DE"/>
+        </w:rPr>
+        <w:t>. Stattdessen wird eine Datei „</w:t>
       </w:r>
       <w:proofErr w:type="spellStart"/>
       <w:r>
@@ -8730,7 +8160,7 @@
           <w:lang w:eastAsia="de-DE"/>
         </w:rPr>
       </w:pPr>
-      <w:bookmarkStart w:id="49" w:name="_Toc176774557"/>
+      <w:bookmarkStart w:id="49" w:name="_Toc180767485"/>
       <w:r>
         <w:rPr>
           <w:lang w:eastAsia="de-DE"/>
@@ -9155,7 +8585,7 @@
           <w:lang w:eastAsia="de-DE"/>
         </w:rPr>
       </w:pPr>
-      <w:bookmarkStart w:id="50" w:name="_Toc176774558"/>
+      <w:bookmarkStart w:id="50" w:name="_Toc180767486"/>
       <w:r>
         <w:rPr>
           <w:lang w:eastAsia="de-DE"/>
@@ -9198,7 +8628,21 @@
         <w:rPr>
           <w:lang w:eastAsia="de-DE"/>
         </w:rPr>
-        <w:t>Die ursprünglich geplante Verwendung von MySQL als Datenbanksystem wurde verworfen, da diese einen großen Aufwand in der Verwaltung bedeutet hätte ohne entsprechende Vorteile zu bieten. So würde</w:t>
+        <w:t xml:space="preserve">Die ursprünglich geplante Verwendung von MySQL als Datenbanksystem </w:t>
+      </w:r>
+      <w:proofErr w:type="gramStart"/>
+      <w:r>
+        <w:rPr>
+          <w:lang w:eastAsia="de-DE"/>
+        </w:rPr>
+        <w:t>wurde</w:t>
+      </w:r>
+      <w:proofErr w:type="gramEnd"/>
+      <w:r>
+        <w:rPr>
+          <w:lang w:eastAsia="de-DE"/>
+        </w:rPr>
+        <w:t xml:space="preserve"> verworfen, da diese einen großen Aufwand in der Verwaltung bedeutet hätte ohne entsprechende Vorteile zu bieten. So würde</w:t>
       </w:r>
       <w:r>
         <w:rPr>
@@ -9450,7 +8894,21 @@
           <w:lang w:eastAsia="de-DE"/>
         </w:rPr>
         <w:lastRenderedPageBreak/>
-        <w:t>klar abgegrenzt sind und im Python-Code die projektspezifischen Bibliotheken nur in den Modulen importiert werden müssen, in denen es notwendig ist.</w:t>
+        <w:t xml:space="preserve">klar abgegrenzt sind und im Python-Code die projektspezifischen Bibliotheken nur in den Modulen </w:t>
+      </w:r>
+      <w:proofErr w:type="gramStart"/>
+      <w:r>
+        <w:rPr>
+          <w:lang w:eastAsia="de-DE"/>
+        </w:rPr>
+        <w:t>importiert</w:t>
+      </w:r>
+      <w:proofErr w:type="gramEnd"/>
+      <w:r>
+        <w:rPr>
+          <w:lang w:eastAsia="de-DE"/>
+        </w:rPr>
+        <w:t xml:space="preserve"> werden müssen, in denen es notwendig ist.</w:t>
       </w:r>
     </w:p>
     <w:p>
@@ -9578,6 +9036,36 @@
     <w:p>
       <w:pPr>
         <w:rPr>
+          <w:color w:val="FF0000"/>
+          <w:lang w:eastAsia="de-DE"/>
+        </w:rPr>
+      </w:pPr>
+      <w:r>
+        <w:rPr>
+          <w:color w:val="FF0000"/>
+          <w:lang w:eastAsia="de-DE"/>
+        </w:rPr>
+        <w:t>Übersetzung mit „dictionary_de.txt“</w:t>
+      </w:r>
+    </w:p>
+    <w:p>
+      <w:pPr>
+        <w:rPr>
+          <w:color w:val="FF0000"/>
+          <w:lang w:eastAsia="de-DE"/>
+        </w:rPr>
+      </w:pPr>
+      <w:r>
+        <w:rPr>
+          <w:color w:val="FF0000"/>
+          <w:lang w:eastAsia="de-DE"/>
+        </w:rPr>
+        <w:t>HTML-View mit Jinja2</w:t>
+      </w:r>
+    </w:p>
+    <w:p>
+      <w:pPr>
+        <w:rPr>
           <w:lang w:eastAsia="de-DE"/>
         </w:rPr>
       </w:pPr>
@@ -9589,7 +9077,7 @@
           <w:lang w:eastAsia="de-DE"/>
         </w:rPr>
       </w:pPr>
-      <w:bookmarkStart w:id="51" w:name="_Toc176774559"/>
+      <w:bookmarkStart w:id="51" w:name="_Toc180767487"/>
       <w:r>
         <w:rPr>
           <w:lang w:eastAsia="de-DE"/>
@@ -9687,7 +9175,7 @@
         <w:pStyle w:val="Beschriftung"/>
         <w:keepNext/>
       </w:pPr>
-      <w:bookmarkStart w:id="52" w:name="_Toc176774581"/>
+      <w:bookmarkStart w:id="52" w:name="_Toc180767407"/>
       <w:r>
         <w:t xml:space="preserve">Abbildung </w:t>
       </w:r>
@@ -9732,6 +9220,9 @@
       <w:bookmarkEnd w:id="52"/>
     </w:p>
     <w:p>
+      <w:pPr>
+        <w:jc w:val="center"/>
+      </w:pPr>
       <w:r>
         <w:rPr>
           <w:noProof/>
@@ -9800,13 +9291,20 @@
     </w:p>
     <w:p>
       <w:r>
+        <w:lastRenderedPageBreak/>
         <w:t xml:space="preserve">Dieses Vorhaben wurde im Implementierungsprozess jedoch recht schnell </w:t>
       </w:r>
       <w:r>
         <w:t xml:space="preserve">in Sprint 1 </w:t>
       </w:r>
       <w:r>
-        <w:t xml:space="preserve">verworfen, da hiermit viele Dinge hätten mehrfach programmiert oder sogar hart codiert werden müssen. Um den Code möglichst dynamisch zu gestalten, wurde im </w:t>
+        <w:t>verworfen, da hiermit viele Dinge hätten mehrfach programmiert oder sogar hart codiert werden müssen. Um den Code möglichst dynamisch</w:t>
+      </w:r>
+      <w:r>
+        <w:t xml:space="preserve"> und schlank</w:t>
+      </w:r>
+      <w:r>
+        <w:t xml:space="preserve"> zu gestalten, wurde im </w:t>
       </w:r>
       <w:proofErr w:type="spellStart"/>
       <w:r>
@@ -9814,11 +9312,7 @@
       </w:r>
       <w:proofErr w:type="spellEnd"/>
       <w:r>
-        <w:t xml:space="preserve">-Modul darauf verzichtet, jede einzelne </w:t>
-      </w:r>
-      <w:r>
-        <w:lastRenderedPageBreak/>
-        <w:t xml:space="preserve">Tabelle </w:t>
+        <w:t xml:space="preserve">-Modul darauf verzichtet, jede einzelne Tabelle </w:t>
       </w:r>
       <w:proofErr w:type="spellStart"/>
       <w:r>
@@ -9866,7 +9360,7 @@
         <w:pStyle w:val="Beschriftung"/>
         <w:keepNext/>
       </w:pPr>
-      <w:bookmarkStart w:id="53" w:name="_Toc176774582"/>
+      <w:bookmarkStart w:id="53" w:name="_Toc180767408"/>
       <w:r>
         <w:lastRenderedPageBreak/>
         <w:t xml:space="preserve">Abbildung </w:t>
@@ -9895,6 +9389,9 @@
       <w:bookmarkEnd w:id="53"/>
     </w:p>
     <w:p>
+      <w:pPr>
+        <w:jc w:val="center"/>
+      </w:pPr>
       <w:r>
         <w:rPr>
           <w:noProof/>
@@ -10037,7 +9534,7 @@
         <w:pStyle w:val="Beschriftung"/>
         <w:keepNext/>
       </w:pPr>
-      <w:bookmarkStart w:id="54" w:name="_Toc176774583"/>
+      <w:bookmarkStart w:id="54" w:name="_Toc180767409"/>
       <w:r>
         <w:t xml:space="preserve">Abbildung </w:t>
       </w:r>
@@ -10065,6 +9562,9 @@
       <w:bookmarkEnd w:id="54"/>
     </w:p>
     <w:p>
+      <w:pPr>
+        <w:jc w:val="center"/>
+      </w:pPr>
       <w:r>
         <w:rPr>
           <w:rFonts w:cs="Arial"/>
@@ -10146,7 +9646,7 @@
         <w:pStyle w:val="Beschriftung"/>
         <w:keepNext/>
       </w:pPr>
-      <w:bookmarkStart w:id="55" w:name="_Toc176774584"/>
+      <w:bookmarkStart w:id="55" w:name="_Toc180767410"/>
       <w:r>
         <w:t xml:space="preserve">Abbildung </w:t>
       </w:r>
@@ -10181,6 +9681,7 @@
     </w:p>
     <w:p>
       <w:pPr>
+        <w:jc w:val="center"/>
         <w:rPr>
           <w:lang w:eastAsia="de-DE"/>
         </w:rPr>
@@ -10243,11 +9744,42 @@
     <w:p>
       <w:pPr>
         <w:rPr>
-          <w:lang w:eastAsia="de-DE"/>
-        </w:rPr>
-      </w:pPr>
-      <w:r>
-        <w:rPr>
+          <w:color w:val="FF0000"/>
+          <w:lang w:eastAsia="de-DE"/>
+        </w:rPr>
+      </w:pPr>
+      <w:r>
+        <w:rPr>
+          <w:color w:val="FF0000"/>
+          <w:lang w:eastAsia="de-DE"/>
+        </w:rPr>
+        <w:t>Aktivitätsdiagramm überarbeiten (Objektart auswählen</w:t>
+      </w:r>
+      <w:r>
+        <w:rPr>
+          <w:color w:val="FF0000"/>
+          <w:lang w:eastAsia="de-DE"/>
+        </w:rPr>
+        <w:t>; PDF/JPG</w:t>
+      </w:r>
+      <w:r>
+        <w:rPr>
+          <w:color w:val="FF0000"/>
+          <w:lang w:eastAsia="de-DE"/>
+        </w:rPr>
+        <w:t>)</w:t>
+      </w:r>
+    </w:p>
+    <w:p>
+      <w:pPr>
+        <w:rPr>
+          <w:color w:val="FF0000"/>
+          <w:lang w:eastAsia="de-DE"/>
+        </w:rPr>
+      </w:pPr>
+      <w:r>
+        <w:rPr>
+          <w:color w:val="FF0000"/>
           <w:lang w:eastAsia="de-DE"/>
         </w:rPr>
         <w:t xml:space="preserve">Der Export eines Objektes war ursprünglich als PDF geplant, damit die Datei einfach geteilt und gelesen werden kann und zudem Links direkt geöffnet werden können. Aufgrund technischer Schwierigkeiten mit PyQt5 und dem Drucken von Widgets gegen Ende des Sprint 4 wurde jedoch auf die Erstellung einer Bilddatei ausgewichen, die einfach das aktuell angezeigte Widget als Screenshot speichert. Falls in der </w:t>
@@ -10255,6 +9787,7 @@
       <w:proofErr w:type="spellStart"/>
       <w:r>
         <w:rPr>
+          <w:color w:val="FF0000"/>
           <w:lang w:eastAsia="de-DE"/>
         </w:rPr>
         <w:t>Finalisierungsphase</w:t>
@@ -10262,6 +9795,7 @@
       <w:proofErr w:type="spellEnd"/>
       <w:r>
         <w:rPr>
+          <w:color w:val="FF0000"/>
           <w:lang w:eastAsia="de-DE"/>
         </w:rPr>
         <w:t xml:space="preserve"> die technische Hürde noch überwunden werden kann, wird der Export auf PDF umgestellt.</w:t>
@@ -10281,12 +9815,11 @@
           <w:lang w:eastAsia="de-DE"/>
         </w:rPr>
       </w:pPr>
-      <w:bookmarkStart w:id="56" w:name="_Toc176774560"/>
-      <w:r>
-        <w:rPr>
-          <w:lang w:eastAsia="de-DE"/>
-        </w:rPr>
-        <w:lastRenderedPageBreak/>
+      <w:bookmarkStart w:id="56" w:name="_Toc180767488"/>
+      <w:r>
+        <w:rPr>
+          <w:lang w:eastAsia="de-DE"/>
+        </w:rPr>
         <w:t>Technische Schuld</w:t>
       </w:r>
       <w:bookmarkEnd w:id="56"/>
@@ -10355,7 +9888,19 @@
         <w:rPr>
           <w:lang w:eastAsia="de-DE"/>
         </w:rPr>
-        <w:t>Anzeige der Terminierungen von Trainingsplänen im Kalender-Widget auf dem Startbildschirm</w:t>
+        <w:t>Anzeige der Terminierungen von Trainingsplänen i</w:t>
+      </w:r>
+      <w:r>
+        <w:rPr>
+          <w:lang w:eastAsia="de-DE"/>
+        </w:rPr>
+        <w:t>n einem</w:t>
+      </w:r>
+      <w:r>
+        <w:rPr>
+          <w:lang w:eastAsia="de-DE"/>
+        </w:rPr>
+        <w:t xml:space="preserve"> Kalender-Widget auf dem Startbildschirm</w:t>
       </w:r>
     </w:p>
     <w:p>
@@ -10384,16 +9929,26 @@
           <w:numId w:val="43"/>
         </w:numPr>
         <w:rPr>
-          <w:color w:val="FF0000"/>
-          <w:lang w:eastAsia="de-DE"/>
-        </w:rPr>
-      </w:pPr>
-      <w:r>
-        <w:rPr>
-          <w:color w:val="FF0000"/>
-          <w:lang w:eastAsia="de-DE"/>
-        </w:rPr>
-        <w:t>Löschen von Objekten</w:t>
+          <w:lang w:eastAsia="de-DE"/>
+        </w:rPr>
+      </w:pPr>
+      <w:r>
+        <w:rPr>
+          <w:lang w:eastAsia="de-DE"/>
+        </w:rPr>
+        <w:t>Konsolidierte</w:t>
+      </w:r>
+      <w:r>
+        <w:rPr>
+          <w:lang w:eastAsia="de-DE"/>
+        </w:rPr>
+        <w:t>/Aggregierte</w:t>
+      </w:r>
+      <w:r>
+        <w:rPr>
+          <w:lang w:eastAsia="de-DE"/>
+        </w:rPr>
+        <w:t xml:space="preserve"> Darstellung der Ressourcen unterhalb eines Trainingsplans</w:t>
       </w:r>
     </w:p>
     <w:p>
@@ -10404,44 +9959,6 @@
           <w:numId w:val="43"/>
         </w:numPr>
         <w:rPr>
-          <w:color w:val="FF0000"/>
-          <w:lang w:eastAsia="de-DE"/>
-        </w:rPr>
-      </w:pPr>
-      <w:r>
-        <w:rPr>
-          <w:color w:val="FF0000"/>
-          <w:lang w:eastAsia="de-DE"/>
-        </w:rPr>
-        <w:t>Grund: Zeitmangel</w:t>
-      </w:r>
-    </w:p>
-    <w:p>
-      <w:pPr>
-        <w:pStyle w:val="Listenabsatz"/>
-        <w:numPr>
-          <w:ilvl w:val="0"/>
-          <w:numId w:val="43"/>
-        </w:numPr>
-        <w:rPr>
-          <w:lang w:eastAsia="de-DE"/>
-        </w:rPr>
-      </w:pPr>
-      <w:r>
-        <w:rPr>
-          <w:lang w:eastAsia="de-DE"/>
-        </w:rPr>
-        <w:t>Konsolidierte Darstellung der Ressourcen unterhalb eines Trainingsplans</w:t>
-      </w:r>
-    </w:p>
-    <w:p>
-      <w:pPr>
-        <w:pStyle w:val="Listenabsatz"/>
-        <w:numPr>
-          <w:ilvl w:val="1"/>
-          <w:numId w:val="43"/>
-        </w:numPr>
-        <w:rPr>
           <w:lang w:eastAsia="de-DE"/>
         </w:rPr>
       </w:pPr>
@@ -10454,292 +9971,939 @@
     </w:p>
     <w:p>
       <w:pPr>
-        <w:pStyle w:val="Listenabsatz"/>
-        <w:numPr>
-          <w:ilvl w:val="0"/>
-          <w:numId w:val="43"/>
-        </w:numPr>
-        <w:rPr>
-          <w:color w:val="FF0000"/>
-          <w:lang w:eastAsia="de-DE"/>
-        </w:rPr>
-      </w:pPr>
-      <w:r>
-        <w:rPr>
-          <w:color w:val="FF0000"/>
-          <w:lang w:eastAsia="de-DE"/>
-        </w:rPr>
-        <w:t xml:space="preserve">Selbsterklärung der Bedienelemente durch Tooltips oder </w:t>
+        <w:rPr>
+          <w:lang w:eastAsia="de-DE"/>
+        </w:rPr>
+      </w:pPr>
+      <w:r>
+        <w:rPr>
+          <w:lang w:eastAsia="de-DE"/>
+        </w:rPr>
+        <w:t xml:space="preserve">Diese als optional definierten Anforderungen konnten aus den genannten Gründen </w:t>
+      </w:r>
+      <w:r>
+        <w:rPr>
+          <w:lang w:eastAsia="de-DE"/>
+        </w:rPr>
+        <w:t>im Projektverlauf</w:t>
+      </w:r>
+      <w:r>
+        <w:rPr>
+          <w:lang w:eastAsia="de-DE"/>
+        </w:rPr>
+        <w:t xml:space="preserve"> nicht umgesetzt werden.</w:t>
+      </w:r>
+    </w:p>
+    <w:p>
+      <w:pPr>
+        <w:rPr>
+          <w:lang w:eastAsia="de-DE"/>
+        </w:rPr>
+      </w:pPr>
+    </w:p>
+    <w:p>
+      <w:pPr>
+        <w:pStyle w:val="berschrift2"/>
+        <w:rPr>
+          <w:lang w:eastAsia="de-DE"/>
+        </w:rPr>
+      </w:pPr>
+      <w:bookmarkStart w:id="57" w:name="_Toc180767489"/>
+      <w:r>
+        <w:rPr>
+          <w:lang w:eastAsia="de-DE"/>
+        </w:rPr>
+        <w:t>Benutzeranleitung</w:t>
+      </w:r>
+      <w:bookmarkEnd w:id="57"/>
+    </w:p>
+    <w:p>
+      <w:pPr>
+        <w:pStyle w:val="berschrift3"/>
+        <w:rPr>
+          <w:lang w:eastAsia="de-DE"/>
+        </w:rPr>
+      </w:pPr>
+      <w:r>
+        <w:rPr>
+          <w:lang w:eastAsia="de-DE"/>
+        </w:rPr>
+        <w:t>Objekte in der A</w:t>
+      </w:r>
+      <w:r>
+        <w:rPr>
+          <w:lang w:eastAsia="de-DE"/>
+        </w:rPr>
+        <w:t>nwendung</w:t>
+      </w:r>
+    </w:p>
+    <w:p>
+      <w:pPr>
+        <w:rPr>
+          <w:lang w:eastAsia="de-DE"/>
+        </w:rPr>
+      </w:pPr>
+      <w:r>
+        <w:rPr>
+          <w:lang w:eastAsia="de-DE"/>
+        </w:rPr>
+        <w:t>In der Anwendung gibt es fünf verschiedene Objekte: Plan, Einheit, Übung, Kategorie und Ressource.</w:t>
+      </w:r>
+    </w:p>
+    <w:p>
+      <w:r>
+        <w:rPr>
+          <w:lang w:eastAsia="de-DE"/>
+        </w:rPr>
+        <w:t xml:space="preserve">Eine Ressource ist ein </w:t>
+      </w:r>
+      <w:r>
+        <w:t>Material bzw. Gerät, das für eine Übung benötigt wird</w:t>
+      </w:r>
+      <w:r>
+        <w:t xml:space="preserve"> und kann ausschließlich mit Übungen verknüpft werden.</w:t>
+      </w:r>
+    </w:p>
+    <w:p>
+      <w:r>
+        <w:t>Eine Kategorie ist eine Möglichkeit, ähnliche Übungen und Einheiten zu gruppieren, um später einfacher danach suchen zu können.</w:t>
+      </w:r>
+    </w:p>
+    <w:p>
+      <w:pPr>
+        <w:rPr>
+          <w:lang w:eastAsia="de-DE"/>
+        </w:rPr>
+      </w:pPr>
+      <w:r>
+        <w:rPr>
+          <w:lang w:eastAsia="de-DE"/>
+        </w:rPr>
+        <w:t>Eine Übung ist eine k</w:t>
+      </w:r>
+      <w:r>
+        <w:rPr>
+          <w:lang w:eastAsia="de-DE"/>
+        </w:rPr>
+        <w:t>urze, in sich geschlossene und zeitlich begrenzte Anweisung zur Ausführung von Tätigkeiten</w:t>
+      </w:r>
+      <w:r>
+        <w:rPr>
+          <w:lang w:eastAsia="de-DE"/>
+        </w:rPr>
+        <w:t xml:space="preserve"> und kann mit Einheiten, Ressourcen und Kategorien verknüpft werden.</w:t>
+      </w:r>
+    </w:p>
+    <w:p>
+      <w:pPr>
+        <w:rPr>
+          <w:lang w:eastAsia="de-DE"/>
+        </w:rPr>
+      </w:pPr>
+      <w:r>
+        <w:rPr>
+          <w:lang w:eastAsia="de-DE"/>
+        </w:rPr>
+        <w:t xml:space="preserve">Eine Einheit ist ein </w:t>
+      </w:r>
+      <w:r>
+        <w:rPr>
+          <w:lang w:eastAsia="de-DE"/>
+        </w:rPr>
+        <w:t xml:space="preserve">Zusammenschluss mehrerer thematisch zusammenhängender </w:t>
+      </w:r>
+      <w:r>
+        <w:rPr>
+          <w:lang w:eastAsia="de-DE"/>
+        </w:rPr>
+        <w:t>Ü</w:t>
+      </w:r>
+      <w:r>
+        <w:rPr>
+          <w:lang w:eastAsia="de-DE"/>
+        </w:rPr>
+        <w:t>bungen</w:t>
+      </w:r>
+      <w:r>
+        <w:rPr>
+          <w:lang w:eastAsia="de-DE"/>
+        </w:rPr>
+        <w:t xml:space="preserve"> und kann mit Plänen, Übungen und Kategorien verknüpft werden.</w:t>
+      </w:r>
+    </w:p>
+    <w:p>
+      <w:pPr>
+        <w:rPr>
+          <w:lang w:eastAsia="de-DE"/>
+        </w:rPr>
+      </w:pPr>
+      <w:r>
+        <w:rPr>
+          <w:lang w:eastAsia="de-DE"/>
+        </w:rPr>
+        <w:t xml:space="preserve">Ein Plan ist ein </w:t>
+      </w:r>
+      <w:r>
+        <w:rPr>
+          <w:lang w:eastAsia="de-DE"/>
+        </w:rPr>
+        <w:t xml:space="preserve">Zusammenschluss mehrerer </w:t>
+      </w:r>
+      <w:r>
+        <w:rPr>
+          <w:lang w:eastAsia="de-DE"/>
+        </w:rPr>
+        <w:t>E</w:t>
+      </w:r>
+      <w:r>
+        <w:rPr>
+          <w:lang w:eastAsia="de-DE"/>
+        </w:rPr>
+        <w:t xml:space="preserve">inheiten, </w:t>
+      </w:r>
+      <w:r>
+        <w:rPr>
+          <w:lang w:eastAsia="de-DE"/>
+        </w:rPr>
+        <w:t>um</w:t>
+      </w:r>
+      <w:r>
+        <w:rPr>
+          <w:lang w:eastAsia="de-DE"/>
+        </w:rPr>
+        <w:t xml:space="preserve"> einen kompletten Trainingstag </w:t>
+      </w:r>
+      <w:r>
+        <w:rPr>
+          <w:lang w:eastAsia="de-DE"/>
+        </w:rPr>
+        <w:t xml:space="preserve">zu </w:t>
+      </w:r>
+      <w:r>
+        <w:rPr>
+          <w:lang w:eastAsia="de-DE"/>
+        </w:rPr>
+        <w:t>umfass</w:t>
+      </w:r>
+      <w:r>
+        <w:rPr>
+          <w:lang w:eastAsia="de-DE"/>
+        </w:rPr>
+        <w:t>en. Ein Plan kann nur mit Übungen verknüpft werden.</w:t>
+      </w:r>
+    </w:p>
+    <w:p>
+      <w:pPr>
+        <w:rPr>
+          <w:lang w:eastAsia="de-DE"/>
+        </w:rPr>
+      </w:pPr>
+    </w:p>
+    <w:p>
+      <w:pPr>
+        <w:pStyle w:val="berschrift3"/>
+        <w:rPr>
+          <w:lang w:eastAsia="de-DE"/>
+        </w:rPr>
+      </w:pPr>
+      <w:r>
+        <w:rPr>
+          <w:lang w:eastAsia="de-DE"/>
+        </w:rPr>
+        <w:t>Startbildschirm</w:t>
+      </w:r>
+    </w:p>
+    <w:p>
+      <w:pPr>
+        <w:rPr>
+          <w:lang w:eastAsia="de-DE"/>
+        </w:rPr>
+      </w:pPr>
+      <w:r>
+        <w:rPr>
+          <w:lang w:eastAsia="de-DE"/>
+        </w:rPr>
+        <w:t>Der Startbildschirm ist der Bildschirm, der sich direkt nach dem Start der Anwendung öffnet. Von hier aus kann man fast alle Funktionen der Anwendung ausführen. Der Startbildschirm ist aufgeteilt in einen oberen, einen linken und einen rechten Bereich. Siehe hierzu Abbildung 6.</w:t>
+      </w:r>
+    </w:p>
+    <w:p>
+      <w:pPr>
+        <w:rPr>
+          <w:lang w:eastAsia="de-DE"/>
+        </w:rPr>
+      </w:pPr>
+      <w:r>
+        <w:rPr>
+          <w:lang w:eastAsia="de-DE"/>
+        </w:rPr>
+        <w:t>Im oberen Bereich befinden sich die Buttons, um Änderungen an den Daten zu verwerfen, also auf den zuletzt in der Datenbank gesicherten Stand zurückzusetzen, oder zu sichern, also auf die Datenbank zu speichern.</w:t>
+      </w:r>
+    </w:p>
+    <w:p>
+      <w:pPr>
+        <w:rPr>
+          <w:lang w:eastAsia="de-DE"/>
+        </w:rPr>
+      </w:pPr>
+      <w:r>
+        <w:rPr>
+          <w:lang w:eastAsia="de-DE"/>
+        </w:rPr>
+        <w:t xml:space="preserve">Im linken Bereich befinden sich für jedes der fünf pflegbaren Objekte (Plan, Einheit, Übung, Kategorie, Ressource) ein eigener Bereich mit Buttons und einer Tabelle der existierenden Einträge. Dabei hat jedes Objekt einen Button für die Anlage und einen weiteren für die Suche. Beim Plan ist </w:t>
+      </w:r>
+      <w:r>
+        <w:rPr>
+          <w:lang w:eastAsia="de-DE"/>
+        </w:rPr>
+        <w:lastRenderedPageBreak/>
+        <w:t>zusätzlich noch ein Button für den Export verfügbar - um diese Funktion auszuführen, muss in der Tabelle rechts daneben ein Eintrag ausgewählt worden sein. In jeder Tabelle des Startbildschirms ist es möglich, einen Eintrag per Doppelklick direkt im Anzeigen-Modus aufzurufen.</w:t>
+      </w:r>
+    </w:p>
+    <w:p>
+      <w:pPr>
+        <w:rPr>
+          <w:lang w:eastAsia="de-DE"/>
+        </w:rPr>
+      </w:pPr>
+      <w:r>
+        <w:rPr>
+          <w:lang w:eastAsia="de-DE"/>
+        </w:rPr>
+        <w:t xml:space="preserve">Im rechten Bereich befindet sich eine Gesamtübersicht der Datenbank als Baumstruktur. Hier kann zu jedem in der Anwendung gespeicherten Objekt direkt auf einen Blick nachvollzogen werden, zu welchen anderen Objekten dieses verknüpft ist und mit welchen Werten das Objekt gepflegt ist. </w:t>
+      </w:r>
+      <w:r>
+        <w:rPr>
+          <w:lang w:eastAsia="de-DE"/>
+        </w:rPr>
+        <w:t xml:space="preserve">Jede Ebene kann aufgeklappt werden, um die verknüpften Objekteinträge anzuzeigen, wie beispielhaft in Abbildung 6 zu sehen. </w:t>
+      </w:r>
+      <w:r>
+        <w:rPr>
+          <w:lang w:eastAsia="de-DE"/>
+        </w:rPr>
+        <w:t>Diese Baumstruktur aktualisiert sich nach jeder Änderung an den Daten der Anwendung.</w:t>
+      </w:r>
+    </w:p>
+    <w:p>
+      <w:pPr>
+        <w:pStyle w:val="Beschriftung"/>
+        <w:keepNext/>
+      </w:pPr>
+      <w:bookmarkStart w:id="58" w:name="_Toc180767411"/>
+      <w:r>
+        <w:t xml:space="preserve">Abbildung </w:t>
+      </w:r>
+      <w:r>
+        <w:fldChar w:fldCharType="begin"/>
+      </w:r>
+      <w:r>
+        <w:instrText xml:space="preserve"> SEQ Abbildung \* ARABIC </w:instrText>
+      </w:r>
+      <w:r>
+        <w:fldChar w:fldCharType="separate"/>
+      </w:r>
+      <w:r>
+        <w:rPr>
+          <w:noProof/>
+        </w:rPr>
+        <w:t>6</w:t>
+      </w:r>
+      <w:r>
+        <w:fldChar w:fldCharType="end"/>
+      </w:r>
+      <w:r>
+        <w:t>: Startbildschirm der Anwendung</w:t>
+      </w:r>
+      <w:bookmarkEnd w:id="58"/>
+    </w:p>
+    <w:p>
+      <w:pPr>
+        <w:jc w:val="center"/>
+        <w:rPr>
+          <w:lang w:eastAsia="de-DE"/>
+        </w:rPr>
+      </w:pPr>
+      <w:r>
+        <w:rPr>
+          <w:lang w:eastAsia="de-DE"/>
+        </w:rPr>
+        <w:drawing>
+          <wp:inline distT="0" distB="0" distL="0" distR="0" wp14:anchorId="45E0F36B" wp14:editId="34AB1241">
+            <wp:extent cx="6120130" cy="4001135"/>
+            <wp:effectExtent l="0" t="0" r="0" b="0"/>
+            <wp:docPr id="473285399" name="Grafik 1" descr="Ein Bild, das Text, Screenshot, Zahl, Software enthält.&#10;&#10;Automatisch generierte Beschreibung"/>
+            <wp:cNvGraphicFramePr>
+              <a:graphicFrameLocks xmlns:a="http://schemas.openxmlformats.org/drawingml/2006/main" noChangeAspect="1"/>
+            </wp:cNvGraphicFramePr>
+            <a:graphic xmlns:a="http://schemas.openxmlformats.org/drawingml/2006/main">
+              <a:graphicData uri="http://schemas.openxmlformats.org/drawingml/2006/picture">
+                <pic:pic xmlns:pic="http://schemas.openxmlformats.org/drawingml/2006/picture">
+                  <pic:nvPicPr>
+                    <pic:cNvPr id="473285399" name="Grafik 1" descr="Ein Bild, das Text, Screenshot, Zahl, Software enthält.&#10;&#10;Automatisch generierte Beschreibung"/>
+                    <pic:cNvPicPr/>
+                  </pic:nvPicPr>
+                  <pic:blipFill>
+                    <a:blip r:embed="rId20"/>
+                    <a:stretch>
+                      <a:fillRect/>
+                    </a:stretch>
+                  </pic:blipFill>
+                  <pic:spPr>
+                    <a:xfrm>
+                      <a:off x="0" y="0"/>
+                      <a:ext cx="6120130" cy="4001135"/>
+                    </a:xfrm>
+                    <a:prstGeom prst="rect">
+                      <a:avLst/>
+                    </a:prstGeom>
+                  </pic:spPr>
+                </pic:pic>
+              </a:graphicData>
+            </a:graphic>
+          </wp:inline>
+        </w:drawing>
+      </w:r>
+    </w:p>
+    <w:p>
+      <w:pPr>
+        <w:rPr>
+          <w:lang w:eastAsia="de-DE"/>
+        </w:rPr>
+      </w:pPr>
+    </w:p>
+    <w:p>
+      <w:pPr>
+        <w:pStyle w:val="berschrift3"/>
+        <w:rPr>
+          <w:lang w:eastAsia="de-DE"/>
+        </w:rPr>
+      </w:pPr>
+      <w:r>
+        <w:rPr>
+          <w:lang w:eastAsia="de-DE"/>
+        </w:rPr>
+        <w:t>Suchbildschirm</w:t>
+      </w:r>
+    </w:p>
+    <w:p>
+      <w:pPr>
+        <w:rPr>
+          <w:lang w:eastAsia="de-DE"/>
+        </w:rPr>
+      </w:pPr>
+      <w:r>
+        <w:rPr>
+          <w:lang w:eastAsia="de-DE"/>
+        </w:rPr>
+        <w:t>Bei einem Klick auf einen der „Suchen“-Buttons auf dem Startbildschirm öffnet sich der Suchbildschirm für das jeweilige Objekt. Siehe hierzu Abbildung 7.</w:t>
+      </w:r>
+    </w:p>
+    <w:p>
+      <w:pPr>
+        <w:rPr>
+          <w:lang w:eastAsia="de-DE"/>
+        </w:rPr>
+      </w:pPr>
+      <w:r>
+        <w:rPr>
+          <w:lang w:eastAsia="de-DE"/>
+        </w:rPr>
+        <w:t>Auf dem Suchbildschirm wird oben links der Name des ausgewählten Objekts und rechts daneben werden alle Einträge dieses Objektes in Tabellenform angezeigt. In dieser Tabelle sind alle gepflegten Daten zum Objekt ersichtlich. Zusätzlich können unterhalb der Tabelle in der Strukturübersicht die existierenden Verknüpfungen der Einträge in einer Baumstruktur nachvollzogen werden.</w:t>
+      </w:r>
+    </w:p>
+    <w:p>
+      <w:pPr>
+        <w:rPr>
+          <w:lang w:eastAsia="de-DE"/>
+        </w:rPr>
+      </w:pPr>
+      <w:r>
+        <w:rPr>
+          <w:lang w:eastAsia="de-DE"/>
+        </w:rPr>
+        <w:t xml:space="preserve">Vom Suchbildschirm aus kann man einen Eintrag der Tabelle selektieren und danach einen der Buttons „Anzeigen“, „Bearbeiten“ oder „Exportieren“ klicken, um die entsprechende Funktion auszuführen. Alternativ kann auch per Doppelklick auf einen Tabelleneintrag direkt in die Anzeige des </w:t>
+      </w:r>
+      <w:r>
+        <w:rPr>
+          <w:lang w:eastAsia="de-DE"/>
+        </w:rPr>
+        <w:lastRenderedPageBreak/>
+        <w:t>entsprechenden Eintrags gesprungen werden. Über den Button „Abbrechen“ wird wieder zurück auf den Startbildschirm gesprungen.</w:t>
+      </w:r>
+    </w:p>
+    <w:p>
+      <w:pPr>
+        <w:pStyle w:val="Beschriftung"/>
+        <w:keepNext/>
+      </w:pPr>
+      <w:bookmarkStart w:id="59" w:name="_Toc180767412"/>
+      <w:r>
+        <w:t xml:space="preserve">Abbildung </w:t>
+      </w:r>
+      <w:r>
+        <w:fldChar w:fldCharType="begin"/>
+      </w:r>
+      <w:r>
+        <w:instrText xml:space="preserve"> SEQ Abbildung \* ARABIC </w:instrText>
+      </w:r>
+      <w:r>
+        <w:fldChar w:fldCharType="separate"/>
+      </w:r>
+      <w:r>
+        <w:rPr>
+          <w:noProof/>
+        </w:rPr>
+        <w:t>7</w:t>
+      </w:r>
+      <w:r>
+        <w:fldChar w:fldCharType="end"/>
+      </w:r>
+      <w:r>
+        <w:t>: Suchbildschirm Übung</w:t>
+      </w:r>
+      <w:bookmarkEnd w:id="59"/>
+    </w:p>
+    <w:p>
+      <w:pPr>
+        <w:rPr>
+          <w:lang w:eastAsia="de-DE"/>
+        </w:rPr>
+      </w:pPr>
+      <w:r>
+        <w:rPr>
+          <w:lang w:eastAsia="de-DE"/>
+        </w:rPr>
+        <w:drawing>
+          <wp:inline distT="0" distB="0" distL="0" distR="0" wp14:anchorId="4A9FCA3A" wp14:editId="4FD8FF86">
+            <wp:extent cx="6120130" cy="4139565"/>
+            <wp:effectExtent l="0" t="0" r="0" b="0"/>
+            <wp:docPr id="190459408" name="Grafik 1" descr="Ein Bild, das Text, Screenshot, Zahl, Schrift enthält.&#10;&#10;Automatisch generierte Beschreibung"/>
+            <wp:cNvGraphicFramePr>
+              <a:graphicFrameLocks xmlns:a="http://schemas.openxmlformats.org/drawingml/2006/main" noChangeAspect="1"/>
+            </wp:cNvGraphicFramePr>
+            <a:graphic xmlns:a="http://schemas.openxmlformats.org/drawingml/2006/main">
+              <a:graphicData uri="http://schemas.openxmlformats.org/drawingml/2006/picture">
+                <pic:pic xmlns:pic="http://schemas.openxmlformats.org/drawingml/2006/picture">
+                  <pic:nvPicPr>
+                    <pic:cNvPr id="190459408" name="Grafik 1" descr="Ein Bild, das Text, Screenshot, Zahl, Schrift enthält.&#10;&#10;Automatisch generierte Beschreibung"/>
+                    <pic:cNvPicPr/>
+                  </pic:nvPicPr>
+                  <pic:blipFill>
+                    <a:blip r:embed="rId21"/>
+                    <a:stretch>
+                      <a:fillRect/>
+                    </a:stretch>
+                  </pic:blipFill>
+                  <pic:spPr>
+                    <a:xfrm>
+                      <a:off x="0" y="0"/>
+                      <a:ext cx="6120130" cy="4139565"/>
+                    </a:xfrm>
+                    <a:prstGeom prst="rect">
+                      <a:avLst/>
+                    </a:prstGeom>
+                  </pic:spPr>
+                </pic:pic>
+              </a:graphicData>
+            </a:graphic>
+          </wp:inline>
+        </w:drawing>
+      </w:r>
+    </w:p>
+    <w:p>
+      <w:pPr>
+        <w:rPr>
+          <w:lang w:eastAsia="de-DE"/>
+        </w:rPr>
+      </w:pPr>
+    </w:p>
+    <w:p>
+      <w:pPr>
+        <w:pStyle w:val="berschrift3"/>
+        <w:rPr>
+          <w:lang w:eastAsia="de-DE"/>
+        </w:rPr>
+      </w:pPr>
+      <w:r>
+        <w:rPr>
+          <w:lang w:eastAsia="de-DE"/>
+        </w:rPr>
+        <w:t>Detailbildschirm eines Objekteintrags</w:t>
+      </w:r>
+    </w:p>
+    <w:p>
+      <w:pPr>
+        <w:rPr>
+          <w:lang w:eastAsia="de-DE"/>
+        </w:rPr>
+      </w:pPr>
+      <w:r>
+        <w:rPr>
+          <w:lang w:eastAsia="de-DE"/>
+        </w:rPr>
+        <w:t xml:space="preserve">Nach Ausführung einer der Funktionen „Anlegen“, „Anzeigen“ oder „Bearbeiten“, bzw. Ausführung eines Doppelklicks auf einen Tabelleneintrag im Start- oder Suchbildschirm, wird auf den Detailbildschirm des ausgewählten Objekteintrags gesprungen. Der Detailbildschirm ist in Abbildung 8 zu sehen. </w:t>
+      </w:r>
+    </w:p>
+    <w:p>
+      <w:pPr>
+        <w:rPr>
+          <w:lang w:eastAsia="de-DE"/>
+        </w:rPr>
+      </w:pPr>
+      <w:r>
+        <w:rPr>
+          <w:lang w:eastAsia="de-DE"/>
+        </w:rPr>
+        <w:t xml:space="preserve">Auf dem Detailbildschirm sind alle Daten des ausgewählten Eintrags zu sehen, sofern ein existierender Eintrag ausgewählt wurde. </w:t>
+      </w:r>
+      <w:r>
+        <w:rPr>
+          <w:lang w:eastAsia="de-DE"/>
+        </w:rPr>
+        <w:t xml:space="preserve">Im Beispiel der Übung sind die Felder „Name“, „Beschreibung“, „Dauer“ und „Video URL“ zu sehen, zusätzlich können noch Kategorien und Ressourcen verknüpft werden. </w:t>
+      </w:r>
+      <w:r>
+        <w:rPr>
+          <w:lang w:eastAsia="de-DE"/>
+        </w:rPr>
+        <w:t xml:space="preserve">Vom Detailbildschirm aus sind die Funktionen „Speichern“ und „Löschen“ verfügbar je nachdem, ob der Bildschirm im </w:t>
+      </w:r>
+      <w:r>
+        <w:rPr>
+          <w:lang w:eastAsia="de-DE"/>
+        </w:rPr>
+        <w:t>Anlage-</w:t>
+      </w:r>
+      <w:r>
+        <w:rPr>
+          <w:lang w:eastAsia="de-DE"/>
+        </w:rPr>
+        <w:t>, Anzeige- oder Bearbeitungsmodus geöffnet wurde.</w:t>
+      </w:r>
+      <w:r>
+        <w:rPr>
+          <w:lang w:eastAsia="de-DE"/>
+        </w:rPr>
+        <w:t xml:space="preserve"> </w:t>
+      </w:r>
+      <w:r>
+        <w:rPr>
+          <w:lang w:eastAsia="de-DE"/>
+        </w:rPr>
+        <w:t>In jedem Modus kann über den Button „Abbrechen“ wieder zurück auf den Startbildschirm gesprungen werden.</w:t>
+      </w:r>
+    </w:p>
+    <w:p>
+      <w:pPr>
+        <w:rPr>
+          <w:lang w:eastAsia="de-DE"/>
+        </w:rPr>
+      </w:pPr>
+      <w:r>
+        <w:rPr>
+          <w:lang w:eastAsia="de-DE"/>
+        </w:rPr>
+        <w:t>Im Anlagemodus sind alle Datenfelder leer, außerdem ist nur die Funktion „Speichern“ verfügbar.</w:t>
+      </w:r>
+    </w:p>
+    <w:p>
+      <w:pPr>
+        <w:rPr>
+          <w:lang w:eastAsia="de-DE"/>
+        </w:rPr>
+      </w:pPr>
+      <w:r>
+        <w:rPr>
+          <w:lang w:eastAsia="de-DE"/>
+        </w:rPr>
+        <w:t>Im Anzeigemodus sind alle Datenfelder mit den entsprechenden Daten gefüllt, aber nicht bearbeitbar. Die existierenden Verknüpfungen werden in den Tabellen angezeigt und können nicht verändert werden. Es ist nur die Funktion „Löschen“ verfügbar.</w:t>
+      </w:r>
+    </w:p>
+    <w:p>
+      <w:pPr>
+        <w:rPr>
+          <w:lang w:eastAsia="de-DE"/>
+        </w:rPr>
+      </w:pPr>
+      <w:r>
+        <w:rPr>
+          <w:lang w:eastAsia="de-DE"/>
+        </w:rPr>
+        <w:lastRenderedPageBreak/>
+        <w:t>Im Bearbeitungsmodus sind alle Datenfelder mit den entsprechenden Daten gefüllt und bearbeitbar. Auch die existierenden Verknüpfungen können bearbeitet werden. Es sind beide Funktionen „Speichern“ und „Löschen“ verfügbar.</w:t>
+      </w:r>
+    </w:p>
+    <w:p>
+      <w:pPr>
+        <w:rPr>
+          <w:lang w:eastAsia="de-DE"/>
+        </w:rPr>
+      </w:pPr>
+      <w:r>
+        <w:rPr>
+          <w:lang w:eastAsia="de-DE"/>
+        </w:rPr>
+        <w:t>Die Verknüpfung von anderen Objekteinträgen geschieht per einfachem Klick auf die entsprechende Zeile der Tabelle, sowohl zum Aktivieren der Verknüpfung als auch zum Deaktivieren. Alle beim Speichern markierten Einträge werden entsprechend gespeichert und alle nicht markierten Einträge werden ggf. als Verknüpfung gelöscht.</w:t>
+      </w:r>
+    </w:p>
+    <w:p>
+      <w:pPr>
+        <w:rPr>
+          <w:lang w:eastAsia="de-DE"/>
+        </w:rPr>
+      </w:pPr>
+      <w:r>
+        <w:rPr>
+          <w:lang w:eastAsia="de-DE"/>
+        </w:rPr>
+        <w:t>Beim Löschen eines Objekteintrags werden der Eintrag selbst sowie alle Verknüpfungen zu anderen Einträgen gelöscht. Die erfolgreiche Löschung wird mit einer Meldung in der Anwendung bestätigt.</w:t>
+      </w:r>
+    </w:p>
+    <w:p>
+      <w:pPr>
+        <w:pStyle w:val="Beschriftung"/>
+        <w:keepNext/>
+      </w:pPr>
+      <w:bookmarkStart w:id="60" w:name="_Toc180767413"/>
+      <w:r>
+        <w:t xml:space="preserve">Abbildung </w:t>
+      </w:r>
+      <w:r>
+        <w:fldChar w:fldCharType="begin"/>
+      </w:r>
+      <w:r>
+        <w:instrText xml:space="preserve"> SEQ Abbildung \* ARABIC </w:instrText>
+      </w:r>
+      <w:r>
+        <w:fldChar w:fldCharType="separate"/>
+      </w:r>
+      <w:r>
+        <w:rPr>
+          <w:noProof/>
+        </w:rPr>
+        <w:t>8</w:t>
+      </w:r>
+      <w:r>
+        <w:fldChar w:fldCharType="end"/>
+      </w:r>
+      <w:r>
+        <w:t>: Detailbildschirm einer Übung im Bearbeitungsmodus</w:t>
+      </w:r>
+      <w:bookmarkEnd w:id="60"/>
+    </w:p>
+    <w:p>
+      <w:pPr>
+        <w:rPr>
+          <w:lang w:eastAsia="de-DE"/>
+        </w:rPr>
+      </w:pPr>
+      <w:r>
+        <w:rPr>
+          <w:lang w:eastAsia="de-DE"/>
+        </w:rPr>
+        <w:drawing>
+          <wp:inline distT="0" distB="0" distL="0" distR="0" wp14:anchorId="47C36A14" wp14:editId="6E7D09DC">
+            <wp:extent cx="6120130" cy="5116195"/>
+            <wp:effectExtent l="0" t="0" r="0" b="8255"/>
+            <wp:docPr id="1603552359" name="Grafik 1" descr="Ein Bild, das Text, Screenshot, Zahl, Software enthält.&#10;&#10;Automatisch generierte Beschreibung"/>
+            <wp:cNvGraphicFramePr>
+              <a:graphicFrameLocks xmlns:a="http://schemas.openxmlformats.org/drawingml/2006/main" noChangeAspect="1"/>
+            </wp:cNvGraphicFramePr>
+            <a:graphic xmlns:a="http://schemas.openxmlformats.org/drawingml/2006/main">
+              <a:graphicData uri="http://schemas.openxmlformats.org/drawingml/2006/picture">
+                <pic:pic xmlns:pic="http://schemas.openxmlformats.org/drawingml/2006/picture">
+                  <pic:nvPicPr>
+                    <pic:cNvPr id="1603552359" name="Grafik 1" descr="Ein Bild, das Text, Screenshot, Zahl, Software enthält.&#10;&#10;Automatisch generierte Beschreibung"/>
+                    <pic:cNvPicPr/>
+                  </pic:nvPicPr>
+                  <pic:blipFill>
+                    <a:blip r:embed="rId22"/>
+                    <a:stretch>
+                      <a:fillRect/>
+                    </a:stretch>
+                  </pic:blipFill>
+                  <pic:spPr>
+                    <a:xfrm>
+                      <a:off x="0" y="0"/>
+                      <a:ext cx="6120130" cy="5116195"/>
+                    </a:xfrm>
+                    <a:prstGeom prst="rect">
+                      <a:avLst/>
+                    </a:prstGeom>
+                  </pic:spPr>
+                </pic:pic>
+              </a:graphicData>
+            </a:graphic>
+          </wp:inline>
+        </w:drawing>
+      </w:r>
+    </w:p>
+    <w:p>
+      <w:pPr>
+        <w:rPr>
+          <w:lang w:eastAsia="de-DE"/>
+        </w:rPr>
+      </w:pPr>
+    </w:p>
+    <w:p>
+      <w:pPr>
+        <w:pStyle w:val="berschrift3"/>
+        <w:rPr>
+          <w:lang w:eastAsia="de-DE"/>
+        </w:rPr>
+      </w:pPr>
+      <w:r>
+        <w:rPr>
+          <w:lang w:eastAsia="de-DE"/>
+        </w:rPr>
+        <w:t>Exportbildschirm eines Objekteintrags</w:t>
+      </w:r>
+    </w:p>
+    <w:p>
+      <w:pPr>
+        <w:rPr>
+          <w:lang w:eastAsia="de-DE"/>
+        </w:rPr>
+      </w:pPr>
+      <w:r>
+        <w:rPr>
+          <w:lang w:eastAsia="de-DE"/>
+        </w:rPr>
+        <w:t xml:space="preserve">Nach Ausführung der Funktion „Exportieren“, entweder im Startbildschirm für den Plan oder im Suchbildschirm für jedes beliebige Objekt, erscheint der Exportbildschirm des jeweiligen Objekteintrages. Dieser Exportbildschirm ist beispielhaft für einen Plan in Abbildung 9 zu sehen. </w:t>
+      </w:r>
+    </w:p>
+    <w:p>
+      <w:pPr>
+        <w:rPr>
+          <w:lang w:eastAsia="de-DE"/>
+        </w:rPr>
+      </w:pPr>
+      <w:r>
+        <w:rPr>
+          <w:lang w:eastAsia="de-DE"/>
+        </w:rPr>
+        <w:t xml:space="preserve">Auf dem Exportbildschirm sind im Beispielfall die Daten des Plans und aller verknüpften Objekteinträge als einfache Website zu sehen. Diese Website kann durch Ausführen der „Drucken“-Funktion </w:t>
+      </w:r>
+      <w:r>
+        <w:rPr>
+          <w:lang w:eastAsia="de-DE"/>
+        </w:rPr>
+        <w:lastRenderedPageBreak/>
+        <w:t>als PDF gespeichert werden, wobei in einem Dialog der Dateiname und -</w:t>
       </w:r>
       <w:proofErr w:type="spellStart"/>
       <w:r>
         <w:rPr>
-          <w:color w:val="FF0000"/>
-          <w:lang w:eastAsia="de-DE"/>
-        </w:rPr>
-        <w:t>Quickinfos</w:t>
+          <w:lang w:eastAsia="de-DE"/>
+        </w:rPr>
+        <w:t>speicherort</w:t>
       </w:r>
       <w:proofErr w:type="spellEnd"/>
-    </w:p>
-    <w:p>
-      <w:pPr>
-        <w:pStyle w:val="Listenabsatz"/>
-        <w:numPr>
-          <w:ilvl w:val="1"/>
-          <w:numId w:val="43"/>
-        </w:numPr>
-        <w:rPr>
-          <w:color w:val="FF0000"/>
-          <w:lang w:eastAsia="de-DE"/>
-        </w:rPr>
-      </w:pPr>
-      <w:r>
-        <w:rPr>
-          <w:color w:val="FF0000"/>
-          <w:lang w:eastAsia="de-DE"/>
-        </w:rPr>
-        <w:t>Grund: Zeitmangel</w:t>
-      </w:r>
-    </w:p>
-    <w:p>
-      <w:pPr>
-        <w:rPr>
-          <w:lang w:eastAsia="de-DE"/>
-        </w:rPr>
-      </w:pPr>
-      <w:r>
-        <w:rPr>
-          <w:lang w:eastAsia="de-DE"/>
-        </w:rPr>
-        <w:t>Diese als optional definierten Anforderungen konnten aus den genannten Gründen in Phase 2 noch nicht umgesetzt werden. Falls in Phase 3 noch ausreichend Kapazität vorhanden ist, werden diese evtl. noch umgesetzt.</w:t>
-      </w:r>
-    </w:p>
-    <w:p>
-      <w:pPr>
-        <w:rPr>
-          <w:color w:val="FF0000"/>
-          <w:lang w:eastAsia="de-DE"/>
-        </w:rPr>
-      </w:pPr>
-      <w:r>
-        <w:rPr>
-          <w:color w:val="FF0000"/>
-          <w:lang w:eastAsia="de-DE"/>
-        </w:rPr>
-        <w:t>Weitere Punkte als technische Schuld?</w:t>
-      </w:r>
-    </w:p>
-    <w:p>
-      <w:pPr>
-        <w:rPr>
-          <w:color w:val="FF0000"/>
-          <w:lang w:eastAsia="de-DE"/>
-        </w:rPr>
-      </w:pPr>
-      <w:r>
-        <w:rPr>
-          <w:color w:val="FF0000"/>
-          <w:lang w:eastAsia="de-DE"/>
-        </w:rPr>
-        <w:t>Schöne PDF-Darstellung?</w:t>
-      </w:r>
-    </w:p>
-    <w:p>
-      <w:pPr>
-        <w:rPr>
-          <w:lang w:eastAsia="de-DE"/>
-        </w:rPr>
-      </w:pPr>
-    </w:p>
-    <w:p>
-      <w:pPr>
-        <w:pStyle w:val="berschrift2"/>
-        <w:rPr>
-          <w:lang w:eastAsia="de-DE"/>
-        </w:rPr>
-      </w:pPr>
-      <w:bookmarkStart w:id="57" w:name="_Toc176774561"/>
-      <w:r>
-        <w:rPr>
-          <w:lang w:eastAsia="de-DE"/>
-        </w:rPr>
-        <w:t>Benutzeranleitung</w:t>
-      </w:r>
-      <w:bookmarkEnd w:id="57"/>
-    </w:p>
-    <w:p>
-      <w:pPr>
-        <w:rPr>
-          <w:color w:val="FF0000"/>
-          <w:lang w:eastAsia="de-DE"/>
-        </w:rPr>
-      </w:pPr>
-      <w:r>
-        <w:rPr>
-          <w:color w:val="FF0000"/>
-          <w:lang w:eastAsia="de-DE"/>
-        </w:rPr>
-        <w:t>(erst für Phase 3 relevant)</w:t>
-      </w:r>
-    </w:p>
-    <w:p>
-      <w:pPr>
-        <w:rPr>
-          <w:color w:val="FF0000"/>
-          <w:lang w:eastAsia="de-DE"/>
-        </w:rPr>
-      </w:pPr>
-      <w:r>
-        <w:rPr>
-          <w:color w:val="FF0000"/>
-          <w:lang w:eastAsia="de-DE"/>
-        </w:rPr>
-        <w:t>Startbildschirm</w:t>
-      </w:r>
-    </w:p>
-    <w:p>
-      <w:pPr>
-        <w:rPr>
-          <w:color w:val="FF0000"/>
-          <w:lang w:eastAsia="de-DE"/>
-        </w:rPr>
-      </w:pPr>
-      <w:r>
-        <w:rPr>
-          <w:color w:val="FF0000"/>
-          <w:lang w:eastAsia="de-DE"/>
-        </w:rPr>
-        <w:t>Objekte</w:t>
-      </w:r>
-    </w:p>
-    <w:p>
-      <w:pPr>
-        <w:rPr>
-          <w:color w:val="FF0000"/>
-          <w:lang w:eastAsia="de-DE"/>
-        </w:rPr>
-      </w:pPr>
-      <w:r>
-        <w:rPr>
-          <w:color w:val="FF0000"/>
-          <w:lang w:eastAsia="de-DE"/>
-        </w:rPr>
-        <w:t>Funktionen – von wo aus kann was gestartet werden?</w:t>
-      </w:r>
-      <w:r>
-        <w:rPr>
-          <w:color w:val="FF0000"/>
-          <w:lang w:eastAsia="de-DE"/>
-        </w:rPr>
-        <w:t xml:space="preserve"> (Anzeige, Bearbeiten, Export, Löschen)</w:t>
-      </w:r>
-    </w:p>
-    <w:p>
-      <w:pPr>
-        <w:rPr>
-          <w:color w:val="FF0000"/>
-          <w:lang w:eastAsia="de-DE"/>
-        </w:rPr>
-      </w:pPr>
-      <w:r>
-        <w:rPr>
-          <w:color w:val="FF0000"/>
-          <w:lang w:eastAsia="de-DE"/>
-        </w:rPr>
-        <w:t>Dateien</w:t>
-      </w:r>
-    </w:p>
-    <w:p>
-      <w:pPr>
-        <w:rPr>
-          <w:color w:val="FF0000"/>
-          <w:lang w:eastAsia="de-DE"/>
-        </w:rPr>
-      </w:pPr>
-      <w:r>
-        <w:rPr>
-          <w:color w:val="FF0000"/>
-          <w:lang w:eastAsia="de-DE"/>
-        </w:rPr>
-        <w:t>Unterschied Export Plan/sonstige Objekte</w:t>
-      </w:r>
-    </w:p>
-    <w:p>
-      <w:pPr>
-        <w:pStyle w:val="berschrift3"/>
-        <w:rPr>
-          <w:lang w:eastAsia="de-DE"/>
-        </w:rPr>
-      </w:pPr>
-      <w:r>
-        <w:rPr>
-          <w:lang w:eastAsia="de-DE"/>
-        </w:rPr>
-        <w:t>Startbildschirm</w:t>
-      </w:r>
-    </w:p>
-    <w:p>
-      <w:pPr>
-        <w:rPr>
-          <w:lang w:eastAsia="de-DE"/>
-        </w:rPr>
-      </w:pPr>
-    </w:p>
-    <w:p>
-      <w:pPr>
-        <w:pStyle w:val="berschrift3"/>
-        <w:rPr>
-          <w:lang w:eastAsia="de-DE"/>
-        </w:rPr>
-      </w:pPr>
-      <w:r>
-        <w:rPr>
-          <w:lang w:eastAsia="de-DE"/>
-        </w:rPr>
-        <w:t>Objekte in der App</w:t>
-      </w:r>
-    </w:p>
-    <w:p>
-      <w:pPr>
-        <w:rPr>
-          <w:lang w:eastAsia="de-DE"/>
-        </w:rPr>
-      </w:pPr>
-    </w:p>
-    <w:p>
-      <w:pPr>
-        <w:pStyle w:val="berschrift3"/>
-        <w:rPr>
-          <w:lang w:eastAsia="de-DE"/>
-        </w:rPr>
-      </w:pPr>
-      <w:r>
-        <w:rPr>
-          <w:lang w:eastAsia="de-DE"/>
-        </w:rPr>
-        <w:t>Funktionen der App</w:t>
-      </w:r>
-    </w:p>
-    <w:p>
-      <w:pPr>
-        <w:rPr>
-          <w:lang w:eastAsia="de-DE"/>
-        </w:rPr>
-      </w:pPr>
-    </w:p>
-    <w:p>
-      <w:pPr>
-        <w:pStyle w:val="berschrift3"/>
-        <w:rPr>
-          <w:lang w:eastAsia="de-DE"/>
-        </w:rPr>
-      </w:pPr>
-      <w:r>
-        <w:rPr>
-          <w:lang w:eastAsia="de-DE"/>
-        </w:rPr>
-        <w:t>Dateien der App</w:t>
-      </w:r>
+      <w:r>
+        <w:rPr>
+          <w:lang w:eastAsia="de-DE"/>
+        </w:rPr>
+        <w:t xml:space="preserve"> ausgewählt werden kann.</w:t>
+      </w:r>
+    </w:p>
+    <w:p>
+      <w:pPr>
+        <w:rPr>
+          <w:lang w:eastAsia="de-DE"/>
+        </w:rPr>
+      </w:pPr>
+      <w:r>
+        <w:rPr>
+          <w:lang w:eastAsia="de-DE"/>
+        </w:rPr>
+        <w:t>Falls ein anderes Objekt als ein Plan exportiert wird, geschieht dies nicht als PDF, sondern als JPG-Bilddatei, die einen Screenshot der ausgeklappten Baumstruktur des ausgewählten Objekteintrages zeigt.</w:t>
+      </w:r>
+    </w:p>
+    <w:p>
+      <w:pPr>
+        <w:pStyle w:val="Beschriftung"/>
+        <w:keepNext/>
+      </w:pPr>
+      <w:bookmarkStart w:id="61" w:name="_Toc180767414"/>
+      <w:r>
+        <w:t xml:space="preserve">Abbildung </w:t>
+      </w:r>
+      <w:r>
+        <w:fldChar w:fldCharType="begin"/>
+      </w:r>
+      <w:r>
+        <w:instrText xml:space="preserve"> SEQ Abbildung \* ARABIC </w:instrText>
+      </w:r>
+      <w:r>
+        <w:fldChar w:fldCharType="separate"/>
+      </w:r>
+      <w:r>
+        <w:rPr>
+          <w:noProof/>
+        </w:rPr>
+        <w:t>9</w:t>
+      </w:r>
+      <w:r>
+        <w:fldChar w:fldCharType="end"/>
+      </w:r>
+      <w:r>
+        <w:t>: Exportbildschirm eines Plans</w:t>
+      </w:r>
+      <w:bookmarkEnd w:id="61"/>
+    </w:p>
+    <w:p>
+      <w:pPr>
+        <w:rPr>
+          <w:lang w:eastAsia="de-DE"/>
+        </w:rPr>
+      </w:pPr>
+      <w:r>
+        <w:rPr>
+          <w:lang w:eastAsia="de-DE"/>
+        </w:rPr>
+        <w:drawing>
+          <wp:inline distT="0" distB="0" distL="0" distR="0" wp14:anchorId="1BDBB4D9" wp14:editId="34F80E37">
+            <wp:extent cx="6120130" cy="6569075"/>
+            <wp:effectExtent l="0" t="0" r="0" b="0"/>
+            <wp:docPr id="252980331" name="Grafik 1" descr="Ein Bild, das Text, Elektronik, Screenshot, Display enthält.&#10;&#10;Automatisch generierte Beschreibung"/>
+            <wp:cNvGraphicFramePr>
+              <a:graphicFrameLocks xmlns:a="http://schemas.openxmlformats.org/drawingml/2006/main" noChangeAspect="1"/>
+            </wp:cNvGraphicFramePr>
+            <a:graphic xmlns:a="http://schemas.openxmlformats.org/drawingml/2006/main">
+              <a:graphicData uri="http://schemas.openxmlformats.org/drawingml/2006/picture">
+                <pic:pic xmlns:pic="http://schemas.openxmlformats.org/drawingml/2006/picture">
+                  <pic:nvPicPr>
+                    <pic:cNvPr id="252980331" name="Grafik 1" descr="Ein Bild, das Text, Elektronik, Screenshot, Display enthält.&#10;&#10;Automatisch generierte Beschreibung"/>
+                    <pic:cNvPicPr/>
+                  </pic:nvPicPr>
+                  <pic:blipFill>
+                    <a:blip r:embed="rId23"/>
+                    <a:stretch>
+                      <a:fillRect/>
+                    </a:stretch>
+                  </pic:blipFill>
+                  <pic:spPr>
+                    <a:xfrm>
+                      <a:off x="0" y="0"/>
+                      <a:ext cx="6120130" cy="6569075"/>
+                    </a:xfrm>
+                    <a:prstGeom prst="rect">
+                      <a:avLst/>
+                    </a:prstGeom>
+                  </pic:spPr>
+                </pic:pic>
+              </a:graphicData>
+            </a:graphic>
+          </wp:inline>
+        </w:drawing>
+      </w:r>
+    </w:p>
+    <w:p>
+      <w:pPr>
+        <w:rPr>
+          <w:lang w:eastAsia="de-DE"/>
+        </w:rPr>
+      </w:pPr>
     </w:p>
     <w:p>
       <w:pPr>
@@ -10747,12 +10911,12 @@
         <w:pageBreakBefore/>
         <w:ind w:left="431" w:hanging="431"/>
       </w:pPr>
-      <w:bookmarkStart w:id="58" w:name="_Toc176774562"/>
+      <w:bookmarkStart w:id="62" w:name="_Toc180767490"/>
       <w:r>
         <w:lastRenderedPageBreak/>
         <w:t>Testprotokoll</w:t>
       </w:r>
-      <w:bookmarkEnd w:id="58"/>
+      <w:bookmarkEnd w:id="62"/>
     </w:p>
     <w:p>
       <w:pPr>
@@ -10761,7 +10925,7 @@
           <w:lang w:eastAsia="de-DE"/>
         </w:rPr>
       </w:pPr>
-      <w:bookmarkStart w:id="59" w:name="_Toc176774563"/>
+      <w:bookmarkStart w:id="63" w:name="_Toc180767491"/>
       <w:r>
         <w:rPr>
           <w:lang w:eastAsia="de-DE"/>
@@ -10774,7 +10938,7 @@
         </w:rPr>
         <w:t xml:space="preserve"> und Testvorbereitung</w:t>
       </w:r>
-      <w:bookmarkEnd w:id="59"/>
+      <w:bookmarkEnd w:id="63"/>
     </w:p>
     <w:p>
       <w:pPr>
@@ -10894,7 +11058,7 @@
         </w:rPr>
         <w:t xml:space="preserve">Zur Analyse der Datenbankdatei kann die portable Version des „SQLite Browser“ verwendet werden, die hier heruntergeladen werden kann: </w:t>
       </w:r>
-      <w:hyperlink r:id="rId20" w:history="1">
+      <w:hyperlink r:id="rId24" w:history="1">
         <w:r>
           <w:rPr>
             <w:rStyle w:val="Hyperlink"/>
@@ -10924,14 +11088,14 @@
           <w:lang w:eastAsia="de-DE"/>
         </w:rPr>
       </w:pPr>
-      <w:bookmarkStart w:id="60" w:name="_Toc176774564"/>
+      <w:bookmarkStart w:id="64" w:name="_Toc180767492"/>
       <w:r>
         <w:rPr>
           <w:lang w:eastAsia="de-DE"/>
         </w:rPr>
         <w:t>Testfälle</w:t>
       </w:r>
-      <w:bookmarkEnd w:id="60"/>
+      <w:bookmarkEnd w:id="64"/>
     </w:p>
     <w:p>
       <w:pPr>
@@ -11028,7 +11192,6 @@
           <w:lang w:eastAsia="de-DE"/>
         </w:rPr>
       </w:pPr>
-      <w:bookmarkStart w:id="61" w:name="_Toc176774565"/>
       <w:r>
         <w:rPr>
           <w:lang w:eastAsia="de-DE"/>
@@ -11041,7 +11204,6 @@
         </w:rPr>
         <w:t>1: Applikationsstart und Anlage der Datenbank</w:t>
       </w:r>
-      <w:bookmarkEnd w:id="61"/>
     </w:p>
     <w:p>
       <w:pPr>
@@ -11294,14 +11456,12 @@
           <w:lang w:eastAsia="de-DE"/>
         </w:rPr>
       </w:pPr>
-      <w:bookmarkStart w:id="62" w:name="_Toc176774566"/>
       <w:r>
         <w:rPr>
           <w:lang w:eastAsia="de-DE"/>
         </w:rPr>
         <w:t>Testfall 2: Anlage einer Übung mit Speichern</w:t>
       </w:r>
-      <w:bookmarkEnd w:id="62"/>
     </w:p>
     <w:p>
       <w:pPr>
@@ -11520,14 +11680,12 @@
           <w:lang w:eastAsia="de-DE"/>
         </w:rPr>
       </w:pPr>
-      <w:bookmarkStart w:id="63" w:name="_Toc176774567"/>
       <w:r>
         <w:rPr>
           <w:lang w:eastAsia="de-DE"/>
         </w:rPr>
         <w:t>Testfall 3: Anlage einer Übung mit Abbrechen</w:t>
       </w:r>
-      <w:bookmarkEnd w:id="63"/>
     </w:p>
     <w:p>
       <w:pPr>
@@ -11684,14 +11842,12 @@
           <w:lang w:eastAsia="de-DE"/>
         </w:rPr>
       </w:pPr>
-      <w:bookmarkStart w:id="64" w:name="_Toc176774568"/>
       <w:r>
         <w:rPr>
           <w:lang w:eastAsia="de-DE"/>
         </w:rPr>
         <w:t>Testfall 4: Suchen einer angelegten Übung</w:t>
       </w:r>
-      <w:bookmarkEnd w:id="64"/>
     </w:p>
     <w:p>
       <w:pPr>
@@ -11846,14 +12002,12 @@
           <w:lang w:eastAsia="de-DE"/>
         </w:rPr>
       </w:pPr>
-      <w:bookmarkStart w:id="65" w:name="_Toc176774569"/>
       <w:r>
         <w:rPr>
           <w:lang w:eastAsia="de-DE"/>
         </w:rPr>
         <w:t>Testfall 5: Anzeigen einer gesuchten Übung</w:t>
       </w:r>
-      <w:bookmarkEnd w:id="65"/>
     </w:p>
     <w:p>
       <w:pPr>
@@ -12050,14 +12204,12 @@
           <w:lang w:eastAsia="de-DE"/>
         </w:rPr>
       </w:pPr>
-      <w:bookmarkStart w:id="66" w:name="_Toc176774570"/>
       <w:r>
         <w:rPr>
           <w:lang w:eastAsia="de-DE"/>
         </w:rPr>
         <w:t>Testfall 6: Bearbeiten einer gesuchten Übung</w:t>
       </w:r>
-      <w:bookmarkEnd w:id="66"/>
     </w:p>
     <w:p>
       <w:pPr>
@@ -12213,14 +12365,12 @@
           <w:lang w:eastAsia="de-DE"/>
         </w:rPr>
       </w:pPr>
-      <w:bookmarkStart w:id="67" w:name="_Toc176774571"/>
       <w:r>
         <w:rPr>
           <w:lang w:eastAsia="de-DE"/>
         </w:rPr>
         <w:t>Testfall 7: Speichern der Änderungen auf der Datenbank</w:t>
       </w:r>
-      <w:bookmarkEnd w:id="67"/>
     </w:p>
     <w:p>
       <w:pPr>
@@ -12369,14 +12519,12 @@
           <w:lang w:eastAsia="de-DE"/>
         </w:rPr>
       </w:pPr>
-      <w:bookmarkStart w:id="68" w:name="_Toc176774572"/>
       <w:r>
         <w:rPr>
           <w:lang w:eastAsia="de-DE"/>
         </w:rPr>
         <w:t>Testfall 8: Verwerfen der Änderungen und erneutes Laden der Datenbank</w:t>
       </w:r>
-      <w:bookmarkEnd w:id="68"/>
     </w:p>
     <w:p>
       <w:pPr>
@@ -12549,14 +12697,12 @@
           <w:lang w:eastAsia="de-DE"/>
         </w:rPr>
       </w:pPr>
-      <w:bookmarkStart w:id="69" w:name="_Toc176774573"/>
       <w:r>
         <w:rPr>
           <w:lang w:eastAsia="de-DE"/>
         </w:rPr>
         <w:t>Testfall 9: Anlegen und Verknüpfen eines Objektes</w:t>
       </w:r>
-      <w:bookmarkEnd w:id="69"/>
     </w:p>
     <w:p>
       <w:pPr>
@@ -12679,14 +12825,12 @@
           <w:lang w:eastAsia="de-DE"/>
         </w:rPr>
       </w:pPr>
-      <w:bookmarkStart w:id="70" w:name="_Toc176774574"/>
       <w:r>
         <w:rPr>
           <w:lang w:eastAsia="de-DE"/>
         </w:rPr>
         <w:t>Testfall 10: Exportieren eines Objektes</w:t>
       </w:r>
-      <w:bookmarkEnd w:id="70"/>
     </w:p>
     <w:p>
       <w:pPr>
@@ -13031,28 +13175,7 @@
           <w:color w:val="FF0000"/>
           <w:lang w:eastAsia="de-DE"/>
         </w:rPr>
-        <w:t xml:space="preserve">Objekt wird gelöscht, auf Hauptbildschirm zurück und mit Meldung bestätigt. Auf Startbildschirm </w:t>
-      </w:r>
-      <w:r>
-        <w:rPr>
-          <w:color w:val="FF0000"/>
-          <w:lang w:eastAsia="de-DE"/>
-        </w:rPr>
-        <w:t xml:space="preserve">ist </w:t>
-      </w:r>
-      <w:r>
-        <w:rPr>
-          <w:color w:val="FF0000"/>
-          <w:lang w:eastAsia="de-DE"/>
-        </w:rPr>
-        <w:t xml:space="preserve">Objekt </w:t>
-      </w:r>
-      <w:r>
-        <w:rPr>
-          <w:color w:val="FF0000"/>
-          <w:lang w:eastAsia="de-DE"/>
-        </w:rPr>
-        <w:t>nicht mehr in Baumstruktur zu finden.</w:t>
+        <w:t>Objekt wird gelöscht, auf Hauptbildschirm zurück und mit Meldung bestätigt. Auf Startbildschirm ist Objekt nicht mehr in Baumstruktur zu finden.</w:t>
       </w:r>
     </w:p>
     <w:p>
@@ -13081,8 +13204,17 @@
           <w:color w:val="FF0000"/>
           <w:lang w:eastAsia="de-DE"/>
         </w:rPr>
-        <w:t>OK/NOK - ???</w:t>
-      </w:r>
+        <w:t xml:space="preserve">OK/NOK </w:t>
+      </w:r>
+      <w:proofErr w:type="gramStart"/>
+      <w:r>
+        <w:rPr>
+          <w:color w:val="FF0000"/>
+          <w:lang w:eastAsia="de-DE"/>
+        </w:rPr>
+        <w:t>- ???</w:t>
+      </w:r>
+      <w:proofErr w:type="gramEnd"/>
     </w:p>
     <w:p>
       <w:pPr>
@@ -13098,14 +13230,14 @@
           <w:lang w:eastAsia="de-DE"/>
         </w:rPr>
       </w:pPr>
-      <w:bookmarkStart w:id="71" w:name="_Toc176774575"/>
+      <w:bookmarkStart w:id="65" w:name="_Toc180767493"/>
       <w:r>
         <w:rPr>
           <w:lang w:eastAsia="de-DE"/>
         </w:rPr>
         <w:t>Testergebnisse</w:t>
       </w:r>
-      <w:bookmarkEnd w:id="71"/>
+      <w:bookmarkEnd w:id="65"/>
     </w:p>
     <w:p>
       <w:pPr>
@@ -13191,14 +13323,14 @@
           <w:lang w:eastAsia="de-DE"/>
         </w:rPr>
       </w:pPr>
-      <w:bookmarkStart w:id="72" w:name="_Toc176774576"/>
+      <w:bookmarkStart w:id="66" w:name="_Toc180767494"/>
       <w:r>
         <w:rPr>
           <w:lang w:eastAsia="de-DE"/>
         </w:rPr>
         <w:t>Aufräumarbeiten</w:t>
       </w:r>
-      <w:bookmarkEnd w:id="72"/>
+      <w:bookmarkEnd w:id="66"/>
     </w:p>
     <w:p>
       <w:pPr>
@@ -13312,12 +13444,12 @@
         <w:pageBreakBefore/>
         <w:ind w:left="431" w:hanging="431"/>
       </w:pPr>
-      <w:bookmarkStart w:id="73" w:name="_Toc176774577"/>
+      <w:bookmarkStart w:id="67" w:name="_Toc180767495"/>
       <w:r>
         <w:lastRenderedPageBreak/>
         <w:t>Abstract</w:t>
       </w:r>
-      <w:bookmarkEnd w:id="73"/>
+      <w:bookmarkEnd w:id="67"/>
     </w:p>
     <w:p>
       <w:pPr>
@@ -13498,8 +13630,8 @@
           <w:lang w:val="en-US" w:eastAsia="de-DE"/>
         </w:rPr>
         <w:sectPr>
-          <w:headerReference w:type="default" r:id="rId21"/>
-          <w:headerReference w:type="first" r:id="rId22"/>
+          <w:headerReference w:type="default" r:id="rId25"/>
+          <w:headerReference w:type="first" r:id="rId26"/>
           <w:pgSz w:w="11906" w:h="16838" w:code="9"/>
           <w:pgMar w:top="1134" w:right="1134" w:bottom="1134" w:left="1134" w:header="709" w:footer="709" w:gutter="0"/>
           <w:pgNumType w:start="1"/>
@@ -13512,12 +13644,12 @@
       <w:pPr>
         <w:pStyle w:val="berschriftOhneNummer"/>
       </w:pPr>
-      <w:bookmarkStart w:id="74" w:name="_Toc176774578"/>
+      <w:bookmarkStart w:id="68" w:name="_Toc180767496"/>
       <w:r>
         <w:lastRenderedPageBreak/>
         <w:t>Verzeichnis der Anhänge</w:t>
       </w:r>
-      <w:bookmarkEnd w:id="74"/>
+      <w:bookmarkEnd w:id="68"/>
     </w:p>
     <w:p>
       <w:pPr>
@@ -13571,9 +13703,9 @@
     <w:p>
       <w:pPr>
         <w:sectPr>
-          <w:headerReference w:type="default" r:id="rId23"/>
-          <w:headerReference w:type="first" r:id="rId24"/>
-          <w:footerReference w:type="first" r:id="rId25"/>
+          <w:headerReference w:type="default" r:id="rId27"/>
+          <w:headerReference w:type="first" r:id="rId28"/>
+          <w:footerReference w:type="first" r:id="rId29"/>
           <w:pgSz w:w="11906" w:h="16838" w:code="9"/>
           <w:pgMar w:top="1134" w:right="1134" w:bottom="1134" w:left="1134" w:header="709" w:footer="709" w:gutter="0"/>
           <w:cols w:space="720"/>
@@ -13585,19 +13717,19 @@
       <w:pPr>
         <w:pStyle w:val="berschriftOhneNummer"/>
       </w:pPr>
-      <w:bookmarkStart w:id="75" w:name="_Toc176774579"/>
+      <w:bookmarkStart w:id="69" w:name="_Toc180767497"/>
       <w:r>
         <w:lastRenderedPageBreak/>
         <w:t>Anhang</w:t>
       </w:r>
-      <w:bookmarkEnd w:id="75"/>
+      <w:bookmarkEnd w:id="69"/>
     </w:p>
     <w:p>
       <w:pPr>
         <w:pStyle w:val="Beschriftung"/>
         <w:keepNext/>
       </w:pPr>
-      <w:bookmarkStart w:id="76" w:name="_Toc176613722"/>
+      <w:bookmarkStart w:id="70" w:name="_Toc176613722"/>
       <w:r>
         <w:t xml:space="preserve">Anhang </w:t>
       </w:r>
@@ -13630,7 +13762,7 @@
       <w:r>
         <w:t>-Moduls mit Methoden</w:t>
       </w:r>
-      <w:bookmarkEnd w:id="76"/>
+      <w:bookmarkEnd w:id="70"/>
     </w:p>
     <w:p>
       <w:r>
@@ -13655,7 +13787,7 @@
                     </pic:cNvPicPr>
                   </pic:nvPicPr>
                   <pic:blipFill>
-                    <a:blip r:embed="rId26">
+                    <a:blip r:embed="rId30">
                       <a:extLst>
                         <a:ext uri="{28A0092B-C50C-407E-A947-70E740481C1C}">
                           <a14:useLocalDpi xmlns:a14="http://schemas.microsoft.com/office/drawing/2010/main" val="0"/>

</xml_diff>

<commit_message>
Phase 3: final documentation
</commit_message>
<xml_diff>
--- a/doku/Sauerland-Jan_10230630_PSE.docx
+++ b/doku/Sauerland-Jan_10230630_PSE.docx
@@ -7,13 +7,8 @@
         <w:pStyle w:val="Titel"/>
       </w:pPr>
       <w:r>
-        <w:t xml:space="preserve">Projekt: </w:t>
-      </w:r>
-      <w:proofErr w:type="spellStart"/>
-      <w:r>
-        <w:t>SportApp</w:t>
-      </w:r>
-      <w:proofErr w:type="spellEnd"/>
+        <w:t>Projekt: SportApp</w:t>
+      </w:r>
     </w:p>
     <w:p>
       <w:pPr>
@@ -208,13 +203,8 @@
         <w:t xml:space="preserve">Dr. </w:t>
       </w:r>
       <w:r>
-        <w:t xml:space="preserve">Markus </w:t>
-      </w:r>
-      <w:proofErr w:type="spellStart"/>
-      <w:r>
-        <w:t>Kleffmann</w:t>
-      </w:r>
-      <w:proofErr w:type="spellEnd"/>
+        <w:t>Markus Kleffmann</w:t>
+      </w:r>
     </w:p>
     <w:p>
       <w:r>
@@ -244,7 +234,7 @@
         <w:rPr>
           <w:noProof/>
         </w:rPr>
-        <w:t>26.10.2024</w:t>
+        <w:t>28.10.2024</w:t>
       </w:r>
       <w:r>
         <w:fldChar w:fldCharType="end"/>
@@ -286,10 +276,10 @@
       <w:bookmarkStart w:id="13" w:name="_Toc455581582"/>
       <w:bookmarkStart w:id="14" w:name="_Toc456010828"/>
       <w:bookmarkStart w:id="15" w:name="_Toc456104702"/>
-      <w:bookmarkStart w:id="16" w:name="_Toc180767470"/>
-      <w:bookmarkStart w:id="17" w:name="_Toc140911841"/>
-      <w:bookmarkStart w:id="18" w:name="_Ref491742389"/>
-      <w:bookmarkStart w:id="19" w:name="_Toc492886457"/>
+      <w:bookmarkStart w:id="16" w:name="_Toc140911841"/>
+      <w:bookmarkStart w:id="17" w:name="_Ref491742389"/>
+      <w:bookmarkStart w:id="18" w:name="_Toc492886457"/>
+      <w:bookmarkStart w:id="19" w:name="_Toc181019803"/>
       <w:r>
         <w:t>Inhaltsverzeichnis</w:t>
       </w:r>
@@ -309,7 +299,7 @@
       <w:bookmarkEnd w:id="13"/>
       <w:bookmarkEnd w:id="14"/>
       <w:bookmarkEnd w:id="15"/>
-      <w:bookmarkEnd w:id="16"/>
+      <w:bookmarkEnd w:id="19"/>
     </w:p>
     <w:p/>
     <w:p>
@@ -344,7 +334,7 @@
         </w:rPr>
         <w:fldChar w:fldCharType="separate"/>
       </w:r>
-      <w:hyperlink w:anchor="_Toc180767470" w:history="1">
+      <w:hyperlink w:anchor="_Toc181019803" w:history="1">
         <w:r>
           <w:rPr>
             <w:rStyle w:val="Hyperlink"/>
@@ -367,7 +357,7 @@
           <w:rPr>
             <w:webHidden/>
           </w:rPr>
-          <w:instrText xml:space="preserve"> PAGEREF _Toc180767470 \h </w:instrText>
+          <w:instrText xml:space="preserve"> PAGEREF _Toc181019803 \h </w:instrText>
         </w:r>
         <w:r>
           <w:rPr>
@@ -408,7 +398,7 @@
           <w14:ligatures w14:val="standardContextual"/>
         </w:rPr>
       </w:pPr>
-      <w:hyperlink w:anchor="_Toc180767471" w:history="1">
+      <w:hyperlink w:anchor="_Toc181019804" w:history="1">
         <w:r>
           <w:rPr>
             <w:rStyle w:val="Hyperlink"/>
@@ -431,7 +421,7 @@
           <w:rPr>
             <w:webHidden/>
           </w:rPr>
-          <w:instrText xml:space="preserve"> PAGEREF _Toc180767471 \h </w:instrText>
+          <w:instrText xml:space="preserve"> PAGEREF _Toc181019804 \h </w:instrText>
         </w:r>
         <w:r>
           <w:rPr>
@@ -472,7 +462,7 @@
           <w14:ligatures w14:val="standardContextual"/>
         </w:rPr>
       </w:pPr>
-      <w:hyperlink w:anchor="_Toc180767472" w:history="1">
+      <w:hyperlink w:anchor="_Toc181019805" w:history="1">
         <w:r>
           <w:rPr>
             <w:rStyle w:val="Hyperlink"/>
@@ -495,7 +485,7 @@
           <w:rPr>
             <w:webHidden/>
           </w:rPr>
-          <w:instrText xml:space="preserve"> PAGEREF _Toc180767472 \h </w:instrText>
+          <w:instrText xml:space="preserve"> PAGEREF _Toc181019805 \h </w:instrText>
         </w:r>
         <w:r>
           <w:rPr>
@@ -536,7 +526,7 @@
           <w14:ligatures w14:val="standardContextual"/>
         </w:rPr>
       </w:pPr>
-      <w:hyperlink w:anchor="_Toc180767473" w:history="1">
+      <w:hyperlink w:anchor="_Toc181019806" w:history="1">
         <w:r>
           <w:rPr>
             <w:rStyle w:val="Hyperlink"/>
@@ -578,7 +568,7 @@
           <w:rPr>
             <w:webHidden/>
           </w:rPr>
-          <w:instrText xml:space="preserve"> PAGEREF _Toc180767473 \h </w:instrText>
+          <w:instrText xml:space="preserve"> PAGEREF _Toc181019806 \h </w:instrText>
         </w:r>
         <w:r>
           <w:rPr>
@@ -618,7 +608,7 @@
           <w14:ligatures w14:val="standardContextual"/>
         </w:rPr>
       </w:pPr>
-      <w:hyperlink w:anchor="_Toc180767474" w:history="1">
+      <w:hyperlink w:anchor="_Toc181019807" w:history="1">
         <w:r>
           <w:rPr>
             <w:rStyle w:val="Hyperlink"/>
@@ -659,7 +649,7 @@
           <w:rPr>
             <w:webHidden/>
           </w:rPr>
-          <w:instrText xml:space="preserve"> PAGEREF _Toc180767474 \h </w:instrText>
+          <w:instrText xml:space="preserve"> PAGEREF _Toc181019807 \h </w:instrText>
         </w:r>
         <w:r>
           <w:rPr>
@@ -699,7 +689,7 @@
           <w14:ligatures w14:val="standardContextual"/>
         </w:rPr>
       </w:pPr>
-      <w:hyperlink w:anchor="_Toc180767475" w:history="1">
+      <w:hyperlink w:anchor="_Toc181019808" w:history="1">
         <w:r>
           <w:rPr>
             <w:rStyle w:val="Hyperlink"/>
@@ -742,7 +732,7 @@
           <w:rPr>
             <w:webHidden/>
           </w:rPr>
-          <w:instrText xml:space="preserve"> PAGEREF _Toc180767475 \h </w:instrText>
+          <w:instrText xml:space="preserve"> PAGEREF _Toc181019808 \h </w:instrText>
         </w:r>
         <w:r>
           <w:rPr>
@@ -782,7 +772,7 @@
           <w14:ligatures w14:val="standardContextual"/>
         </w:rPr>
       </w:pPr>
-      <w:hyperlink w:anchor="_Toc180767476" w:history="1">
+      <w:hyperlink w:anchor="_Toc181019809" w:history="1">
         <w:r>
           <w:rPr>
             <w:rStyle w:val="Hyperlink"/>
@@ -825,7 +815,7 @@
           <w:rPr>
             <w:webHidden/>
           </w:rPr>
-          <w:instrText xml:space="preserve"> PAGEREF _Toc180767476 \h </w:instrText>
+          <w:instrText xml:space="preserve"> PAGEREF _Toc181019809 \h </w:instrText>
         </w:r>
         <w:r>
           <w:rPr>
@@ -865,7 +855,7 @@
           <w14:ligatures w14:val="standardContextual"/>
         </w:rPr>
       </w:pPr>
-      <w:hyperlink w:anchor="_Toc180767477" w:history="1">
+      <w:hyperlink w:anchor="_Toc181019810" w:history="1">
         <w:r>
           <w:rPr>
             <w:rStyle w:val="Hyperlink"/>
@@ -908,7 +898,7 @@
           <w:rPr>
             <w:webHidden/>
           </w:rPr>
-          <w:instrText xml:space="preserve"> PAGEREF _Toc180767477 \h </w:instrText>
+          <w:instrText xml:space="preserve"> PAGEREF _Toc181019810 \h </w:instrText>
         </w:r>
         <w:r>
           <w:rPr>
@@ -949,7 +939,7 @@
           <w14:ligatures w14:val="standardContextual"/>
         </w:rPr>
       </w:pPr>
-      <w:hyperlink w:anchor="_Toc180767478" w:history="1">
+      <w:hyperlink w:anchor="_Toc181019811" w:history="1">
         <w:r>
           <w:rPr>
             <w:rStyle w:val="Hyperlink"/>
@@ -991,7 +981,7 @@
           <w:rPr>
             <w:webHidden/>
           </w:rPr>
-          <w:instrText xml:space="preserve"> PAGEREF _Toc180767478 \h </w:instrText>
+          <w:instrText xml:space="preserve"> PAGEREF _Toc181019811 \h </w:instrText>
         </w:r>
         <w:r>
           <w:rPr>
@@ -1031,7 +1021,7 @@
           <w14:ligatures w14:val="standardContextual"/>
         </w:rPr>
       </w:pPr>
-      <w:hyperlink w:anchor="_Toc180767479" w:history="1">
+      <w:hyperlink w:anchor="_Toc181019812" w:history="1">
         <w:r>
           <w:rPr>
             <w:rStyle w:val="Hyperlink"/>
@@ -1074,7 +1064,7 @@
           <w:rPr>
             <w:webHidden/>
           </w:rPr>
-          <w:instrText xml:space="preserve"> PAGEREF _Toc180767479 \h </w:instrText>
+          <w:instrText xml:space="preserve"> PAGEREF _Toc181019812 \h </w:instrText>
         </w:r>
         <w:r>
           <w:rPr>
@@ -1114,7 +1104,7 @@
           <w14:ligatures w14:val="standardContextual"/>
         </w:rPr>
       </w:pPr>
-      <w:hyperlink w:anchor="_Toc180767480" w:history="1">
+      <w:hyperlink w:anchor="_Toc181019813" w:history="1">
         <w:r>
           <w:rPr>
             <w:rStyle w:val="Hyperlink"/>
@@ -1157,7 +1147,7 @@
           <w:rPr>
             <w:webHidden/>
           </w:rPr>
-          <w:instrText xml:space="preserve"> PAGEREF _Toc180767480 \h </w:instrText>
+          <w:instrText xml:space="preserve"> PAGEREF _Toc181019813 \h </w:instrText>
         </w:r>
         <w:r>
           <w:rPr>
@@ -1197,7 +1187,7 @@
           <w14:ligatures w14:val="standardContextual"/>
         </w:rPr>
       </w:pPr>
-      <w:hyperlink w:anchor="_Toc180767481" w:history="1">
+      <w:hyperlink w:anchor="_Toc181019814" w:history="1">
         <w:r>
           <w:rPr>
             <w:rStyle w:val="Hyperlink"/>
@@ -1240,7 +1230,7 @@
           <w:rPr>
             <w:webHidden/>
           </w:rPr>
-          <w:instrText xml:space="preserve"> PAGEREF _Toc180767481 \h </w:instrText>
+          <w:instrText xml:space="preserve"> PAGEREF _Toc181019814 \h </w:instrText>
         </w:r>
         <w:r>
           <w:rPr>
@@ -1280,7 +1270,7 @@
           <w14:ligatures w14:val="standardContextual"/>
         </w:rPr>
       </w:pPr>
-      <w:hyperlink w:anchor="_Toc180767482" w:history="1">
+      <w:hyperlink w:anchor="_Toc181019815" w:history="1">
         <w:r>
           <w:rPr>
             <w:rStyle w:val="Hyperlink"/>
@@ -1323,7 +1313,7 @@
           <w:rPr>
             <w:webHidden/>
           </w:rPr>
-          <w:instrText xml:space="preserve"> PAGEREF _Toc180767482 \h </w:instrText>
+          <w:instrText xml:space="preserve"> PAGEREF _Toc181019815 \h </w:instrText>
         </w:r>
         <w:r>
           <w:rPr>
@@ -1363,7 +1353,7 @@
           <w14:ligatures w14:val="standardContextual"/>
         </w:rPr>
       </w:pPr>
-      <w:hyperlink w:anchor="_Toc180767483" w:history="1">
+      <w:hyperlink w:anchor="_Toc181019816" w:history="1">
         <w:r>
           <w:rPr>
             <w:rStyle w:val="Hyperlink"/>
@@ -1406,7 +1396,7 @@
           <w:rPr>
             <w:webHidden/>
           </w:rPr>
-          <w:instrText xml:space="preserve"> PAGEREF _Toc180767483 \h </w:instrText>
+          <w:instrText xml:space="preserve"> PAGEREF _Toc181019816 \h </w:instrText>
         </w:r>
         <w:r>
           <w:rPr>
@@ -1447,7 +1437,7 @@
           <w14:ligatures w14:val="standardContextual"/>
         </w:rPr>
       </w:pPr>
-      <w:hyperlink w:anchor="_Toc180767484" w:history="1">
+      <w:hyperlink w:anchor="_Toc181019817" w:history="1">
         <w:r>
           <w:rPr>
             <w:rStyle w:val="Hyperlink"/>
@@ -1489,7 +1479,7 @@
           <w:rPr>
             <w:webHidden/>
           </w:rPr>
-          <w:instrText xml:space="preserve"> PAGEREF _Toc180767484 \h </w:instrText>
+          <w:instrText xml:space="preserve"> PAGEREF _Toc181019817 \h </w:instrText>
         </w:r>
         <w:r>
           <w:rPr>
@@ -1529,7 +1519,7 @@
           <w14:ligatures w14:val="standardContextual"/>
         </w:rPr>
       </w:pPr>
-      <w:hyperlink w:anchor="_Toc180767485" w:history="1">
+      <w:hyperlink w:anchor="_Toc181019818" w:history="1">
         <w:r>
           <w:rPr>
             <w:rStyle w:val="Hyperlink"/>
@@ -1572,7 +1562,7 @@
           <w:rPr>
             <w:webHidden/>
           </w:rPr>
-          <w:instrText xml:space="preserve"> PAGEREF _Toc180767485 \h </w:instrText>
+          <w:instrText xml:space="preserve"> PAGEREF _Toc181019818 \h </w:instrText>
         </w:r>
         <w:r>
           <w:rPr>
@@ -1612,7 +1602,7 @@
           <w14:ligatures w14:val="standardContextual"/>
         </w:rPr>
       </w:pPr>
-      <w:hyperlink w:anchor="_Toc180767486" w:history="1">
+      <w:hyperlink w:anchor="_Toc181019819" w:history="1">
         <w:r>
           <w:rPr>
             <w:rStyle w:val="Hyperlink"/>
@@ -1655,7 +1645,7 @@
           <w:rPr>
             <w:webHidden/>
           </w:rPr>
-          <w:instrText xml:space="preserve"> PAGEREF _Toc180767486 \h </w:instrText>
+          <w:instrText xml:space="preserve"> PAGEREF _Toc181019819 \h </w:instrText>
         </w:r>
         <w:r>
           <w:rPr>
@@ -1695,7 +1685,7 @@
           <w14:ligatures w14:val="standardContextual"/>
         </w:rPr>
       </w:pPr>
-      <w:hyperlink w:anchor="_Toc180767487" w:history="1">
+      <w:hyperlink w:anchor="_Toc181019820" w:history="1">
         <w:r>
           <w:rPr>
             <w:rStyle w:val="Hyperlink"/>
@@ -1738,7 +1728,7 @@
           <w:rPr>
             <w:webHidden/>
           </w:rPr>
-          <w:instrText xml:space="preserve"> PAGEREF _Toc180767487 \h </w:instrText>
+          <w:instrText xml:space="preserve"> PAGEREF _Toc181019820 \h </w:instrText>
         </w:r>
         <w:r>
           <w:rPr>
@@ -1778,7 +1768,7 @@
           <w14:ligatures w14:val="standardContextual"/>
         </w:rPr>
       </w:pPr>
-      <w:hyperlink w:anchor="_Toc180767488" w:history="1">
+      <w:hyperlink w:anchor="_Toc181019821" w:history="1">
         <w:r>
           <w:rPr>
             <w:rStyle w:val="Hyperlink"/>
@@ -1821,7 +1811,7 @@
           <w:rPr>
             <w:webHidden/>
           </w:rPr>
-          <w:instrText xml:space="preserve"> PAGEREF _Toc180767488 \h </w:instrText>
+          <w:instrText xml:space="preserve"> PAGEREF _Toc181019821 \h </w:instrText>
         </w:r>
         <w:r>
           <w:rPr>
@@ -1861,7 +1851,7 @@
           <w14:ligatures w14:val="standardContextual"/>
         </w:rPr>
       </w:pPr>
-      <w:hyperlink w:anchor="_Toc180767489" w:history="1">
+      <w:hyperlink w:anchor="_Toc181019822" w:history="1">
         <w:r>
           <w:rPr>
             <w:rStyle w:val="Hyperlink"/>
@@ -1904,7 +1894,7 @@
           <w:rPr>
             <w:webHidden/>
           </w:rPr>
-          <w:instrText xml:space="preserve"> PAGEREF _Toc180767489 \h </w:instrText>
+          <w:instrText xml:space="preserve"> PAGEREF _Toc181019822 \h </w:instrText>
         </w:r>
         <w:r>
           <w:rPr>
@@ -1945,7 +1935,7 @@
           <w14:ligatures w14:val="standardContextual"/>
         </w:rPr>
       </w:pPr>
-      <w:hyperlink w:anchor="_Toc180767490" w:history="1">
+      <w:hyperlink w:anchor="_Toc181019823" w:history="1">
         <w:r>
           <w:rPr>
             <w:rStyle w:val="Hyperlink"/>
@@ -1987,7 +1977,7 @@
           <w:rPr>
             <w:webHidden/>
           </w:rPr>
-          <w:instrText xml:space="preserve"> PAGEREF _Toc180767490 \h </w:instrText>
+          <w:instrText xml:space="preserve"> PAGEREF _Toc181019823 \h </w:instrText>
         </w:r>
         <w:r>
           <w:rPr>
@@ -2027,7 +2017,7 @@
           <w14:ligatures w14:val="standardContextual"/>
         </w:rPr>
       </w:pPr>
-      <w:hyperlink w:anchor="_Toc180767491" w:history="1">
+      <w:hyperlink w:anchor="_Toc181019824" w:history="1">
         <w:r>
           <w:rPr>
             <w:rStyle w:val="Hyperlink"/>
@@ -2070,7 +2060,7 @@
           <w:rPr>
             <w:webHidden/>
           </w:rPr>
-          <w:instrText xml:space="preserve"> PAGEREF _Toc180767491 \h </w:instrText>
+          <w:instrText xml:space="preserve"> PAGEREF _Toc181019824 \h </w:instrText>
         </w:r>
         <w:r>
           <w:rPr>
@@ -2110,7 +2100,7 @@
           <w14:ligatures w14:val="standardContextual"/>
         </w:rPr>
       </w:pPr>
-      <w:hyperlink w:anchor="_Toc180767492" w:history="1">
+      <w:hyperlink w:anchor="_Toc181019825" w:history="1">
         <w:r>
           <w:rPr>
             <w:rStyle w:val="Hyperlink"/>
@@ -2153,7 +2143,7 @@
           <w:rPr>
             <w:webHidden/>
           </w:rPr>
-          <w:instrText xml:space="preserve"> PAGEREF _Toc180767492 \h </w:instrText>
+          <w:instrText xml:space="preserve"> PAGEREF _Toc181019825 \h </w:instrText>
         </w:r>
         <w:r>
           <w:rPr>
@@ -2193,7 +2183,7 @@
           <w14:ligatures w14:val="standardContextual"/>
         </w:rPr>
       </w:pPr>
-      <w:hyperlink w:anchor="_Toc180767493" w:history="1">
+      <w:hyperlink w:anchor="_Toc181019826" w:history="1">
         <w:r>
           <w:rPr>
             <w:rStyle w:val="Hyperlink"/>
@@ -2236,7 +2226,7 @@
           <w:rPr>
             <w:webHidden/>
           </w:rPr>
-          <w:instrText xml:space="preserve"> PAGEREF _Toc180767493 \h </w:instrText>
+          <w:instrText xml:space="preserve"> PAGEREF _Toc181019826 \h </w:instrText>
         </w:r>
         <w:r>
           <w:rPr>
@@ -2276,7 +2266,7 @@
           <w14:ligatures w14:val="standardContextual"/>
         </w:rPr>
       </w:pPr>
-      <w:hyperlink w:anchor="_Toc180767494" w:history="1">
+      <w:hyperlink w:anchor="_Toc181019827" w:history="1">
         <w:r>
           <w:rPr>
             <w:rStyle w:val="Hyperlink"/>
@@ -2319,7 +2309,7 @@
           <w:rPr>
             <w:webHidden/>
           </w:rPr>
-          <w:instrText xml:space="preserve"> PAGEREF _Toc180767494 \h </w:instrText>
+          <w:instrText xml:space="preserve"> PAGEREF _Toc181019827 \h </w:instrText>
         </w:r>
         <w:r>
           <w:rPr>
@@ -2360,7 +2350,7 @@
           <w14:ligatures w14:val="standardContextual"/>
         </w:rPr>
       </w:pPr>
-      <w:hyperlink w:anchor="_Toc180767495" w:history="1">
+      <w:hyperlink w:anchor="_Toc181019828" w:history="1">
         <w:r>
           <w:rPr>
             <w:rStyle w:val="Hyperlink"/>
@@ -2402,7 +2392,7 @@
           <w:rPr>
             <w:webHidden/>
           </w:rPr>
-          <w:instrText xml:space="preserve"> PAGEREF _Toc180767495 \h </w:instrText>
+          <w:instrText xml:space="preserve"> PAGEREF _Toc181019828 \h </w:instrText>
         </w:r>
         <w:r>
           <w:rPr>
@@ -2443,7 +2433,7 @@
           <w14:ligatures w14:val="standardContextual"/>
         </w:rPr>
       </w:pPr>
-      <w:hyperlink w:anchor="_Toc180767496" w:history="1">
+      <w:hyperlink w:anchor="_Toc181019829" w:history="1">
         <w:r>
           <w:rPr>
             <w:rStyle w:val="Hyperlink"/>
@@ -2466,7 +2456,7 @@
           <w:rPr>
             <w:webHidden/>
           </w:rPr>
-          <w:instrText xml:space="preserve"> PAGEREF _Toc180767496 \h </w:instrText>
+          <w:instrText xml:space="preserve"> PAGEREF _Toc181019829 \h </w:instrText>
         </w:r>
         <w:r>
           <w:rPr>
@@ -2483,7 +2473,7 @@
           <w:rPr>
             <w:webHidden/>
           </w:rPr>
-          <w:t>28</w:t>
+          <w:t>29</w:t>
         </w:r>
         <w:r>
           <w:rPr>
@@ -2507,7 +2497,7 @@
           <w14:ligatures w14:val="standardContextual"/>
         </w:rPr>
       </w:pPr>
-      <w:hyperlink w:anchor="_Toc180767497" w:history="1">
+      <w:hyperlink w:anchor="_Toc181019830" w:history="1">
         <w:r>
           <w:rPr>
             <w:rStyle w:val="Hyperlink"/>
@@ -2530,7 +2520,7 @@
           <w:rPr>
             <w:webHidden/>
           </w:rPr>
-          <w:instrText xml:space="preserve"> PAGEREF _Toc180767497 \h </w:instrText>
+          <w:instrText xml:space="preserve"> PAGEREF _Toc181019830 \h </w:instrText>
         </w:r>
         <w:r>
           <w:rPr>
@@ -2547,7 +2537,7 @@
           <w:rPr>
             <w:webHidden/>
           </w:rPr>
-          <w:t>29</w:t>
+          <w:t>30</w:t>
         </w:r>
         <w:r>
           <w:rPr>
@@ -2582,8 +2572,8 @@
       <w:bookmarkStart w:id="20" w:name="_Toc492886460"/>
       <w:bookmarkStart w:id="21" w:name="_Toc140911842"/>
       <w:bookmarkStart w:id="22" w:name="_Toc140911912"/>
-      <w:bookmarkStart w:id="23" w:name="_Toc180767471"/>
-      <w:bookmarkEnd w:id="17"/>
+      <w:bookmarkStart w:id="23" w:name="_Toc181019804"/>
+      <w:bookmarkEnd w:id="16"/>
       <w:r>
         <w:lastRenderedPageBreak/>
         <w:t>Abbildungsverzeichnis</w:t>
@@ -2626,7 +2616,7 @@
         <w:fldChar w:fldCharType="begin"/>
       </w:r>
       <w:r>
-        <w:instrText xml:space="preserve"> PAGEREF _Toc180767406 \h </w:instrText>
+        <w:instrText xml:space="preserve"> PAGEREF _Toc181019831 \h </w:instrText>
       </w:r>
       <w:r>
         <w:fldChar w:fldCharType="separate"/>
@@ -2661,13 +2651,13 @@
         <w:fldChar w:fldCharType="begin"/>
       </w:r>
       <w:r>
-        <w:instrText xml:space="preserve"> PAGEREF _Toc180767407 \h </w:instrText>
+        <w:instrText xml:space="preserve"> PAGEREF _Toc181019832 \h </w:instrText>
       </w:r>
       <w:r>
         <w:fldChar w:fldCharType="separate"/>
       </w:r>
       <w:r>
-        <w:t>11</w:t>
+        <w:t>12</w:t>
       </w:r>
       <w:r>
         <w:fldChar w:fldCharType="end"/>
@@ -2696,7 +2686,7 @@
         <w:fldChar w:fldCharType="begin"/>
       </w:r>
       <w:r>
-        <w:instrText xml:space="preserve"> PAGEREF _Toc180767408 \h </w:instrText>
+        <w:instrText xml:space="preserve"> PAGEREF _Toc181019833 \h </w:instrText>
       </w:r>
       <w:r>
         <w:fldChar w:fldCharType="separate"/>
@@ -2731,7 +2721,7 @@
         <w:fldChar w:fldCharType="begin"/>
       </w:r>
       <w:r>
-        <w:instrText xml:space="preserve"> PAGEREF _Toc180767409 \h </w:instrText>
+        <w:instrText xml:space="preserve"> PAGEREF _Toc181019834 \h </w:instrText>
       </w:r>
       <w:r>
         <w:fldChar w:fldCharType="separate"/>
@@ -2766,7 +2756,7 @@
         <w:fldChar w:fldCharType="begin"/>
       </w:r>
       <w:r>
-        <w:instrText xml:space="preserve"> PAGEREF _Toc180767410 \h </w:instrText>
+        <w:instrText xml:space="preserve"> PAGEREF _Toc181019835 \h </w:instrText>
       </w:r>
       <w:r>
         <w:fldChar w:fldCharType="separate"/>
@@ -2801,7 +2791,7 @@
         <w:fldChar w:fldCharType="begin"/>
       </w:r>
       <w:r>
-        <w:instrText xml:space="preserve"> PAGEREF _Toc180767411 \h </w:instrText>
+        <w:instrText xml:space="preserve"> PAGEREF _Toc181019836 \h </w:instrText>
       </w:r>
       <w:r>
         <w:fldChar w:fldCharType="separate"/>
@@ -2836,7 +2826,7 @@
         <w:fldChar w:fldCharType="begin"/>
       </w:r>
       <w:r>
-        <w:instrText xml:space="preserve"> PAGEREF _Toc180767412 \h </w:instrText>
+        <w:instrText xml:space="preserve"> PAGEREF _Toc181019837 \h </w:instrText>
       </w:r>
       <w:r>
         <w:fldChar w:fldCharType="separate"/>
@@ -2871,7 +2861,7 @@
         <w:fldChar w:fldCharType="begin"/>
       </w:r>
       <w:r>
-        <w:instrText xml:space="preserve"> PAGEREF _Toc180767413 \h </w:instrText>
+        <w:instrText xml:space="preserve"> PAGEREF _Toc181019838 \h </w:instrText>
       </w:r>
       <w:r>
         <w:fldChar w:fldCharType="separate"/>
@@ -2906,7 +2896,7 @@
         <w:fldChar w:fldCharType="begin"/>
       </w:r>
       <w:r>
-        <w:instrText xml:space="preserve"> PAGEREF _Toc180767414 \h </w:instrText>
+        <w:instrText xml:space="preserve"> PAGEREF _Toc181019839 \h </w:instrText>
       </w:r>
       <w:r>
         <w:fldChar w:fldCharType="separate"/>
@@ -2943,9 +2933,9 @@
       <w:pPr>
         <w:pStyle w:val="berschriftOhneNummer"/>
       </w:pPr>
-      <w:bookmarkStart w:id="25" w:name="_Toc180767472"/>
+      <w:bookmarkStart w:id="25" w:name="_Toc181019805"/>
+      <w:bookmarkEnd w:id="17"/>
       <w:bookmarkEnd w:id="18"/>
-      <w:bookmarkEnd w:id="19"/>
       <w:bookmarkEnd w:id="24"/>
       <w:r>
         <w:lastRenderedPageBreak/>
@@ -2988,7 +2978,7 @@
         <w:fldChar w:fldCharType="begin"/>
       </w:r>
       <w:r>
-        <w:instrText xml:space="preserve"> PAGEREF _Toc180767400 \h </w:instrText>
+        <w:instrText xml:space="preserve"> PAGEREF _Toc181019840 \h </w:instrText>
       </w:r>
       <w:r>
         <w:fldChar w:fldCharType="separate"/>
@@ -3023,7 +3013,7 @@
         <w:fldChar w:fldCharType="begin"/>
       </w:r>
       <w:r>
-        <w:instrText xml:space="preserve"> PAGEREF _Toc180767401 \h </w:instrText>
+        <w:instrText xml:space="preserve"> PAGEREF _Toc181019841 \h </w:instrText>
       </w:r>
       <w:r>
         <w:fldChar w:fldCharType="separate"/>
@@ -3058,7 +3048,7 @@
         <w:fldChar w:fldCharType="begin"/>
       </w:r>
       <w:r>
-        <w:instrText xml:space="preserve"> PAGEREF _Toc180767402 \h </w:instrText>
+        <w:instrText xml:space="preserve"> PAGEREF _Toc181019842 \h </w:instrText>
       </w:r>
       <w:r>
         <w:fldChar w:fldCharType="separate"/>
@@ -3093,7 +3083,7 @@
         <w:fldChar w:fldCharType="begin"/>
       </w:r>
       <w:r>
-        <w:instrText xml:space="preserve"> PAGEREF _Toc180767403 \h </w:instrText>
+        <w:instrText xml:space="preserve"> PAGEREF _Toc181019843 \h </w:instrText>
       </w:r>
       <w:r>
         <w:fldChar w:fldCharType="separate"/>
@@ -3128,7 +3118,7 @@
         <w:fldChar w:fldCharType="begin"/>
       </w:r>
       <w:r>
-        <w:instrText xml:space="preserve"> PAGEREF _Toc180767404 \h </w:instrText>
+        <w:instrText xml:space="preserve"> PAGEREF _Toc181019844 \h </w:instrText>
       </w:r>
       <w:r>
         <w:fldChar w:fldCharType="separate"/>
@@ -3163,7 +3153,7 @@
         <w:fldChar w:fldCharType="begin"/>
       </w:r>
       <w:r>
-        <w:instrText xml:space="preserve"> PAGEREF _Toc180767405 \h </w:instrText>
+        <w:instrText xml:space="preserve"> PAGEREF _Toc181019845 \h </w:instrText>
       </w:r>
       <w:r>
         <w:fldChar w:fldCharType="separate"/>
@@ -3198,7 +3188,7 @@
       <w:pPr>
         <w:pStyle w:val="berschrift1"/>
       </w:pPr>
-      <w:bookmarkStart w:id="26" w:name="_Toc180767473"/>
+      <w:bookmarkStart w:id="26" w:name="_Toc181019806"/>
       <w:r>
         <w:lastRenderedPageBreak/>
         <w:t>Projektplan</w:t>
@@ -3209,7 +3199,7 @@
       <w:pPr>
         <w:pStyle w:val="berschrift2"/>
       </w:pPr>
-      <w:bookmarkStart w:id="27" w:name="_Toc180767474"/>
+      <w:bookmarkStart w:id="27" w:name="_Toc181019807"/>
       <w:r>
         <w:t>Ziele, Umfang und angestrebtes Ergebnis</w:t>
       </w:r>
@@ -3223,7 +3213,7 @@
         <w:t>he</w:t>
       </w:r>
       <w:r>
-        <w:t xml:space="preserve">iten vorbereitet und geplant werden können. </w:t>
+        <w:t>iten vorbereitet und geplant werden können.</w:t>
       </w:r>
     </w:p>
     <w:p>
@@ -3274,7 +3264,7 @@
           <w:lang w:eastAsia="de-DE"/>
         </w:rPr>
       </w:pPr>
-      <w:bookmarkStart w:id="28" w:name="_Toc180767475"/>
+      <w:bookmarkStart w:id="28" w:name="_Toc181019808"/>
       <w:r>
         <w:rPr>
           <w:lang w:eastAsia="de-DE"/>
@@ -3335,7 +3325,7 @@
           <w:lang w:eastAsia="de-DE"/>
         </w:rPr>
       </w:pPr>
-      <w:bookmarkStart w:id="29" w:name="_Toc180767476"/>
+      <w:bookmarkStart w:id="29" w:name="_Toc181019809"/>
       <w:r>
         <w:rPr>
           <w:lang w:eastAsia="de-DE"/>
@@ -3357,7 +3347,7 @@
         <w:pStyle w:val="Beschriftung"/>
       </w:pPr>
       <w:bookmarkStart w:id="30" w:name="_Toc173414303"/>
-      <w:bookmarkStart w:id="31" w:name="_Toc180767400"/>
+      <w:bookmarkStart w:id="31" w:name="_Toc181019840"/>
       <w:r>
         <w:t xml:space="preserve">Tabelle </w:t>
       </w:r>
@@ -3460,13 +3450,8 @@
             <w:r>
               <w:t>(</w:t>
             </w:r>
-            <w:proofErr w:type="spellStart"/>
-            <w:r>
-              <w:t>Youtube</w:t>
-            </w:r>
-            <w:proofErr w:type="spellEnd"/>
-            <w:r>
-              <w:t>-</w:t>
+            <w:r>
+              <w:t>Youtube-</w:t>
             </w:r>
             <w:r>
               <w:t xml:space="preserve">) </w:t>
@@ -3544,23 +3529,7 @@
                 <w:b w:val="0"/>
                 <w:bCs/>
               </w:rPr>
-              <w:t xml:space="preserve">Frontend mit </w:t>
-            </w:r>
-            <w:proofErr w:type="spellStart"/>
-            <w:r>
-              <w:rPr>
-                <w:b w:val="0"/>
-                <w:bCs/>
-              </w:rPr>
-              <w:t>PyQt</w:t>
-            </w:r>
-            <w:proofErr w:type="spellEnd"/>
-            <w:r>
-              <w:rPr>
-                <w:b w:val="0"/>
-                <w:bCs/>
-              </w:rPr>
-              <w:t xml:space="preserve"> verursacht Probleme</w:t>
+              <w:t>Frontend mit PyQt verursacht Probleme</w:t>
             </w:r>
             <w:r>
               <w:rPr>
@@ -3591,11 +3560,9 @@
             <w:r>
               <w:t>„</w:t>
             </w:r>
-            <w:proofErr w:type="spellStart"/>
             <w:r>
               <w:t>Tkinter</w:t>
             </w:r>
-            <w:proofErr w:type="spellEnd"/>
             <w:r>
               <w:t>“</w:t>
             </w:r>
@@ -3789,7 +3756,7 @@
           <w:lang w:eastAsia="de-DE"/>
         </w:rPr>
       </w:pPr>
-      <w:bookmarkStart w:id="32" w:name="_Toc180767477"/>
+      <w:bookmarkStart w:id="32" w:name="_Toc181019810"/>
       <w:r>
         <w:rPr>
           <w:lang w:eastAsia="de-DE"/>
@@ -3845,7 +3812,7 @@
         <w:keepNext/>
       </w:pPr>
       <w:bookmarkStart w:id="33" w:name="_Toc173414304"/>
-      <w:bookmarkStart w:id="34" w:name="_Toc180767401"/>
+      <w:bookmarkStart w:id="34" w:name="_Toc181019841"/>
       <w:r>
         <w:t xml:space="preserve">Tabelle </w:t>
       </w:r>
@@ -4312,7 +4279,7 @@
         <w:keepNext/>
       </w:pPr>
       <w:bookmarkStart w:id="35" w:name="_Toc173414305"/>
-      <w:bookmarkStart w:id="36" w:name="_Toc180767402"/>
+      <w:bookmarkStart w:id="36" w:name="_Toc181019842"/>
       <w:r>
         <w:t xml:space="preserve">Tabelle </w:t>
       </w:r>
@@ -4599,15 +4566,7 @@
               <w:cnfStyle w:val="000000000000" w:firstRow="0" w:lastRow="0" w:firstColumn="0" w:lastColumn="0" w:oddVBand="0" w:evenVBand="0" w:oddHBand="0" w:evenHBand="0" w:firstRowFirstColumn="0" w:firstRowLastColumn="0" w:lastRowFirstColumn="0" w:lastRowLastColumn="0"/>
             </w:pPr>
             <w:r>
-              <w:t xml:space="preserve">Sprint </w:t>
-            </w:r>
-            <w:proofErr w:type="spellStart"/>
-            <w:r>
-              <w:t>Planning</w:t>
-            </w:r>
-            <w:proofErr w:type="spellEnd"/>
-            <w:r>
-              <w:t xml:space="preserve"> - </w:t>
+              <w:t xml:space="preserve">Sprint Planning - </w:t>
             </w:r>
             <w:r>
               <w:t>Vorbereitung de</w:t>
@@ -4772,21 +4731,7 @@
               <w:rPr>
                 <w:bCs w:val="0"/>
               </w:rPr>
-              <w:t xml:space="preserve">Sprint </w:t>
-            </w:r>
-            <w:proofErr w:type="spellStart"/>
-            <w:r>
-              <w:rPr>
-                <w:bCs w:val="0"/>
-              </w:rPr>
-              <w:t>Planning</w:t>
-            </w:r>
-            <w:proofErr w:type="spellEnd"/>
-            <w:r>
-              <w:rPr>
-                <w:bCs w:val="0"/>
-              </w:rPr>
-              <w:t xml:space="preserve"> – Vorbereitung des 2. Sprints</w:t>
+              <w:t>Sprint Planning – Vorbereitung des 2. Sprints</w:t>
             </w:r>
           </w:p>
         </w:tc>
@@ -4806,6 +4751,159 @@
             </w:r>
             <w:r>
               <w:t>h</w:t>
+            </w:r>
+          </w:p>
+        </w:tc>
+      </w:tr>
+      <w:tr>
+        <w:tc>
+          <w:tcPr>
+            <w:cnfStyle w:val="001000000000" w:firstRow="0" w:lastRow="0" w:firstColumn="1" w:lastColumn="0" w:oddVBand="0" w:evenVBand="0" w:oddHBand="0" w:evenHBand="0" w:firstRowFirstColumn="0" w:firstRowLastColumn="0" w:lastRowFirstColumn="0" w:lastRowLastColumn="0"/>
+            <w:tcW w:w="1413" w:type="dxa"/>
+            <w:vMerge w:val="restart"/>
+          </w:tcPr>
+          <w:p>
+            <w:pPr>
+              <w:keepNext/>
+              <w:keepLines/>
+              <w:rPr>
+                <w:b w:val="0"/>
+                <w:bCs/>
+              </w:rPr>
+            </w:pPr>
+            <w:r>
+              <w:rPr>
+                <w:b w:val="0"/>
+                <w:bCs/>
+              </w:rPr>
+              <w:lastRenderedPageBreak/>
+              <w:t>12.08.2024</w:t>
+            </w:r>
+          </w:p>
+        </w:tc>
+        <w:tc>
+          <w:tcPr>
+            <w:tcW w:w="1363" w:type="dxa"/>
+            <w:vMerge w:val="restart"/>
+          </w:tcPr>
+          <w:p>
+            <w:pPr>
+              <w:keepNext/>
+              <w:keepLines/>
+              <w:cnfStyle w:val="000000000000" w:firstRow="0" w:lastRow="0" w:firstColumn="0" w:lastColumn="0" w:oddVBand="0" w:evenVBand="0" w:oddHBand="0" w:evenHBand="0" w:firstRowFirstColumn="0" w:firstRowLastColumn="0" w:lastRowFirstColumn="0" w:lastRowLastColumn="0"/>
+            </w:pPr>
+            <w:r>
+              <w:rPr>
+                <w:bCs w:val="0"/>
+              </w:rPr>
+              <w:t>18.08.2024</w:t>
+            </w:r>
+          </w:p>
+        </w:tc>
+        <w:tc>
+          <w:tcPr>
+            <w:tcW w:w="5583" w:type="dxa"/>
+          </w:tcPr>
+          <w:p>
+            <w:pPr>
+              <w:keepNext/>
+              <w:keepLines/>
+              <w:cnfStyle w:val="000000000000" w:firstRow="0" w:lastRow="0" w:firstColumn="0" w:lastColumn="0" w:oddVBand="0" w:evenVBand="0" w:oddHBand="0" w:evenHBand="0" w:firstRowFirstColumn="0" w:firstRowLastColumn="0" w:lastRowFirstColumn="0" w:lastRowLastColumn="0"/>
+              <w:rPr>
+                <w:b/>
+              </w:rPr>
+            </w:pPr>
+            <w:r>
+              <w:rPr>
+                <w:b/>
+              </w:rPr>
+              <w:t>Sprint 2: Frontend-Basisentwicklung</w:t>
+            </w:r>
+          </w:p>
+          <w:p>
+            <w:pPr>
+              <w:keepNext/>
+              <w:keepLines/>
+              <w:cnfStyle w:val="000000000000" w:firstRow="0" w:lastRow="0" w:firstColumn="0" w:lastColumn="0" w:oddVBand="0" w:evenVBand="0" w:oddHBand="0" w:evenHBand="0" w:firstRowFirstColumn="0" w:firstRowLastColumn="0" w:lastRowFirstColumn="0" w:lastRowLastColumn="0"/>
+            </w:pPr>
+            <w:r>
+              <w:t>Benutzeroberflächen entwerfen &amp; implementieren</w:t>
+            </w:r>
+          </w:p>
+        </w:tc>
+        <w:tc>
+          <w:tcPr>
+            <w:tcW w:w="1269" w:type="dxa"/>
+          </w:tcPr>
+          <w:p>
+            <w:pPr>
+              <w:keepNext/>
+              <w:keepLines/>
+              <w:cnfStyle w:val="000000000000" w:firstRow="0" w:lastRow="0" w:firstColumn="0" w:lastColumn="0" w:oddVBand="0" w:evenVBand="0" w:oddHBand="0" w:evenHBand="0" w:firstRowFirstColumn="0" w:firstRowLastColumn="0" w:lastRowFirstColumn="0" w:lastRowLastColumn="0"/>
+            </w:pPr>
+            <w:r>
+              <w:t>20 h</w:t>
+            </w:r>
+          </w:p>
+        </w:tc>
+      </w:tr>
+      <w:tr>
+        <w:tc>
+          <w:tcPr>
+            <w:cnfStyle w:val="001000000000" w:firstRow="0" w:lastRow="0" w:firstColumn="1" w:lastColumn="0" w:oddVBand="0" w:evenVBand="0" w:oddHBand="0" w:evenHBand="0" w:firstRowFirstColumn="0" w:firstRowLastColumn="0" w:lastRowFirstColumn="0" w:lastRowLastColumn="0"/>
+            <w:tcW w:w="1413" w:type="dxa"/>
+            <w:vMerge/>
+          </w:tcPr>
+          <w:p>
+            <w:pPr>
+              <w:keepNext/>
+              <w:keepLines/>
+            </w:pPr>
+          </w:p>
+        </w:tc>
+        <w:tc>
+          <w:tcPr>
+            <w:tcW w:w="1363" w:type="dxa"/>
+            <w:vMerge/>
+          </w:tcPr>
+          <w:p>
+            <w:pPr>
+              <w:keepNext/>
+              <w:keepLines/>
+              <w:cnfStyle w:val="000000000000" w:firstRow="0" w:lastRow="0" w:firstColumn="0" w:lastColumn="0" w:oddVBand="0" w:evenVBand="0" w:oddHBand="0" w:evenHBand="0" w:firstRowFirstColumn="0" w:firstRowLastColumn="0" w:lastRowFirstColumn="0" w:lastRowLastColumn="0"/>
+              <w:rPr>
+                <w:bCs w:val="0"/>
+              </w:rPr>
+            </w:pPr>
+          </w:p>
+        </w:tc>
+        <w:tc>
+          <w:tcPr>
+            <w:tcW w:w="5583" w:type="dxa"/>
+          </w:tcPr>
+          <w:p>
+            <w:pPr>
+              <w:keepNext/>
+              <w:keepLines/>
+              <w:cnfStyle w:val="000000000000" w:firstRow="0" w:lastRow="0" w:firstColumn="0" w:lastColumn="0" w:oddVBand="0" w:evenVBand="0" w:oddHBand="0" w:evenHBand="0" w:firstRowFirstColumn="0" w:firstRowLastColumn="0" w:lastRowFirstColumn="0" w:lastRowLastColumn="0"/>
+            </w:pPr>
+            <w:r>
+              <w:t>Sprint Planning – Vorbereitung des 3. Sprints</w:t>
+            </w:r>
+          </w:p>
+        </w:tc>
+        <w:tc>
+          <w:tcPr>
+            <w:tcW w:w="1269" w:type="dxa"/>
+          </w:tcPr>
+          <w:p>
+            <w:pPr>
+              <w:keepNext/>
+              <w:keepLines/>
+              <w:cnfStyle w:val="000000000000" w:firstRow="0" w:lastRow="0" w:firstColumn="0" w:lastColumn="0" w:oddVBand="0" w:evenVBand="0" w:oddHBand="0" w:evenHBand="0" w:firstRowFirstColumn="0" w:firstRowLastColumn="0" w:lastRowFirstColumn="0" w:lastRowLastColumn="0"/>
+            </w:pPr>
+            <w:r>
+              <w:t>1 h</w:t>
             </w:r>
           </w:p>
         </w:tc>
@@ -4829,7 +4927,7 @@
                 <w:b w:val="0"/>
                 <w:bCs/>
               </w:rPr>
-              <w:t>12.08.2024</w:t>
+              <w:t>19.08.2024</w:t>
             </w:r>
           </w:p>
         </w:tc>
@@ -4846,7 +4944,7 @@
               <w:rPr>
                 <w:bCs w:val="0"/>
               </w:rPr>
-              <w:t>18.08.2024</w:t>
+              <w:t>25.08.2024</w:t>
             </w:r>
           </w:p>
         </w:tc>
@@ -4865,7 +4963,7 @@
               <w:rPr>
                 <w:b/>
               </w:rPr>
-              <w:t>Sprint 2: Frontend-Basisentwicklung</w:t>
+              <w:t>Sprint 3: Erweiterte Funktionen Frontend</w:t>
             </w:r>
           </w:p>
           <w:p>
@@ -4873,8 +4971,15 @@
               <w:cnfStyle w:val="000000000000" w:firstRow="0" w:lastRow="0" w:firstColumn="0" w:lastColumn="0" w:oddVBand="0" w:evenVBand="0" w:oddHBand="0" w:evenHBand="0" w:firstRowFirstColumn="0" w:firstRowLastColumn="0" w:lastRowFirstColumn="0" w:lastRowLastColumn="0"/>
             </w:pPr>
             <w:r>
-              <w:lastRenderedPageBreak/>
-              <w:t>Benutzeroberflächen entwerfen &amp; implementieren</w:t>
+              <w:t>Konsistente Benutzerführung implementieren</w:t>
+            </w:r>
+          </w:p>
+          <w:p>
+            <w:pPr>
+              <w:cnfStyle w:val="000000000000" w:firstRow="0" w:lastRow="0" w:firstColumn="0" w:lastColumn="0" w:oddVBand="0" w:evenVBand="0" w:oddHBand="0" w:evenHBand="0" w:firstRowFirstColumn="0" w:firstRowLastColumn="0" w:lastRowFirstColumn="0" w:lastRowLastColumn="0"/>
+            </w:pPr>
+            <w:r>
+              <w:t>Integration Datenbank in Frontend</w:t>
             </w:r>
           </w:p>
         </w:tc>
@@ -4887,7 +4992,6 @@
               <w:cnfStyle w:val="000000000000" w:firstRow="0" w:lastRow="0" w:firstColumn="0" w:lastColumn="0" w:oddVBand="0" w:evenVBand="0" w:oddHBand="0" w:evenHBand="0" w:firstRowFirstColumn="0" w:firstRowLastColumn="0" w:lastRowFirstColumn="0" w:lastRowLastColumn="0"/>
             </w:pPr>
             <w:r>
-              <w:lastRenderedPageBreak/>
               <w:t>20 h</w:t>
             </w:r>
           </w:p>
@@ -4925,162 +5029,7 @@
               <w:cnfStyle w:val="000000000000" w:firstRow="0" w:lastRow="0" w:firstColumn="0" w:lastColumn="0" w:oddVBand="0" w:evenVBand="0" w:oddHBand="0" w:evenHBand="0" w:firstRowFirstColumn="0" w:firstRowLastColumn="0" w:lastRowFirstColumn="0" w:lastRowLastColumn="0"/>
             </w:pPr>
             <w:r>
-              <w:t xml:space="preserve">Sprint </w:t>
-            </w:r>
-            <w:proofErr w:type="spellStart"/>
-            <w:r>
-              <w:t>Planning</w:t>
-            </w:r>
-            <w:proofErr w:type="spellEnd"/>
-            <w:r>
-              <w:t xml:space="preserve"> – Vorbereitung des 3. Sprints</w:t>
-            </w:r>
-          </w:p>
-        </w:tc>
-        <w:tc>
-          <w:tcPr>
-            <w:tcW w:w="1269" w:type="dxa"/>
-          </w:tcPr>
-          <w:p>
-            <w:pPr>
-              <w:cnfStyle w:val="000000000000" w:firstRow="0" w:lastRow="0" w:firstColumn="0" w:lastColumn="0" w:oddVBand="0" w:evenVBand="0" w:oddHBand="0" w:evenHBand="0" w:firstRowFirstColumn="0" w:firstRowLastColumn="0" w:lastRowFirstColumn="0" w:lastRowLastColumn="0"/>
-            </w:pPr>
-            <w:r>
-              <w:t>1 h</w:t>
-            </w:r>
-          </w:p>
-        </w:tc>
-      </w:tr>
-      <w:tr>
-        <w:tc>
-          <w:tcPr>
-            <w:cnfStyle w:val="001000000000" w:firstRow="0" w:lastRow="0" w:firstColumn="1" w:lastColumn="0" w:oddVBand="0" w:evenVBand="0" w:oddHBand="0" w:evenHBand="0" w:firstRowFirstColumn="0" w:firstRowLastColumn="0" w:lastRowFirstColumn="0" w:lastRowLastColumn="0"/>
-            <w:tcW w:w="1413" w:type="dxa"/>
-            <w:vMerge w:val="restart"/>
-          </w:tcPr>
-          <w:p>
-            <w:pPr>
-              <w:rPr>
-                <w:b w:val="0"/>
-                <w:bCs/>
-              </w:rPr>
-            </w:pPr>
-            <w:r>
-              <w:rPr>
-                <w:b w:val="0"/>
-                <w:bCs/>
-              </w:rPr>
-              <w:t>19.08.2024</w:t>
-            </w:r>
-          </w:p>
-        </w:tc>
-        <w:tc>
-          <w:tcPr>
-            <w:tcW w:w="1363" w:type="dxa"/>
-            <w:vMerge w:val="restart"/>
-          </w:tcPr>
-          <w:p>
-            <w:pPr>
-              <w:cnfStyle w:val="000000000000" w:firstRow="0" w:lastRow="0" w:firstColumn="0" w:lastColumn="0" w:oddVBand="0" w:evenVBand="0" w:oddHBand="0" w:evenHBand="0" w:firstRowFirstColumn="0" w:firstRowLastColumn="0" w:lastRowFirstColumn="0" w:lastRowLastColumn="0"/>
-            </w:pPr>
-            <w:r>
-              <w:rPr>
-                <w:bCs w:val="0"/>
-              </w:rPr>
-              <w:t>25.08.2024</w:t>
-            </w:r>
-          </w:p>
-        </w:tc>
-        <w:tc>
-          <w:tcPr>
-            <w:tcW w:w="5583" w:type="dxa"/>
-          </w:tcPr>
-          <w:p>
-            <w:pPr>
-              <w:cnfStyle w:val="000000000000" w:firstRow="0" w:lastRow="0" w:firstColumn="0" w:lastColumn="0" w:oddVBand="0" w:evenVBand="0" w:oddHBand="0" w:evenHBand="0" w:firstRowFirstColumn="0" w:firstRowLastColumn="0" w:lastRowFirstColumn="0" w:lastRowLastColumn="0"/>
-              <w:rPr>
-                <w:b/>
-              </w:rPr>
-            </w:pPr>
-            <w:r>
-              <w:rPr>
-                <w:b/>
-              </w:rPr>
-              <w:t>Sprint 3: Erweiterte Funktionen Frontend</w:t>
-            </w:r>
-          </w:p>
-          <w:p>
-            <w:pPr>
-              <w:cnfStyle w:val="000000000000" w:firstRow="0" w:lastRow="0" w:firstColumn="0" w:lastColumn="0" w:oddVBand="0" w:evenVBand="0" w:oddHBand="0" w:evenHBand="0" w:firstRowFirstColumn="0" w:firstRowLastColumn="0" w:lastRowFirstColumn="0" w:lastRowLastColumn="0"/>
-            </w:pPr>
-            <w:r>
-              <w:t>Konsistente Benutzerführung implementieren</w:t>
-            </w:r>
-          </w:p>
-          <w:p>
-            <w:pPr>
-              <w:cnfStyle w:val="000000000000" w:firstRow="0" w:lastRow="0" w:firstColumn="0" w:lastColumn="0" w:oddVBand="0" w:evenVBand="0" w:oddHBand="0" w:evenHBand="0" w:firstRowFirstColumn="0" w:firstRowLastColumn="0" w:lastRowFirstColumn="0" w:lastRowLastColumn="0"/>
-            </w:pPr>
-            <w:r>
-              <w:t>Integration Datenbank in Frontend</w:t>
-            </w:r>
-          </w:p>
-        </w:tc>
-        <w:tc>
-          <w:tcPr>
-            <w:tcW w:w="1269" w:type="dxa"/>
-          </w:tcPr>
-          <w:p>
-            <w:pPr>
-              <w:cnfStyle w:val="000000000000" w:firstRow="0" w:lastRow="0" w:firstColumn="0" w:lastColumn="0" w:oddVBand="0" w:evenVBand="0" w:oddHBand="0" w:evenHBand="0" w:firstRowFirstColumn="0" w:firstRowLastColumn="0" w:lastRowFirstColumn="0" w:lastRowLastColumn="0"/>
-            </w:pPr>
-            <w:r>
-              <w:t>20 h</w:t>
-            </w:r>
-          </w:p>
-        </w:tc>
-      </w:tr>
-      <w:tr>
-        <w:tc>
-          <w:tcPr>
-            <w:cnfStyle w:val="001000000000" w:firstRow="0" w:lastRow="0" w:firstColumn="1" w:lastColumn="0" w:oddVBand="0" w:evenVBand="0" w:oddHBand="0" w:evenHBand="0" w:firstRowFirstColumn="0" w:firstRowLastColumn="0" w:lastRowFirstColumn="0" w:lastRowLastColumn="0"/>
-            <w:tcW w:w="1413" w:type="dxa"/>
-            <w:vMerge/>
-          </w:tcPr>
-          <w:p/>
-        </w:tc>
-        <w:tc>
-          <w:tcPr>
-            <w:tcW w:w="1363" w:type="dxa"/>
-            <w:vMerge/>
-          </w:tcPr>
-          <w:p>
-            <w:pPr>
-              <w:cnfStyle w:val="000000000000" w:firstRow="0" w:lastRow="0" w:firstColumn="0" w:lastColumn="0" w:oddVBand="0" w:evenVBand="0" w:oddHBand="0" w:evenHBand="0" w:firstRowFirstColumn="0" w:firstRowLastColumn="0" w:lastRowFirstColumn="0" w:lastRowLastColumn="0"/>
-              <w:rPr>
-                <w:bCs w:val="0"/>
-              </w:rPr>
-            </w:pPr>
-          </w:p>
-        </w:tc>
-        <w:tc>
-          <w:tcPr>
-            <w:tcW w:w="5583" w:type="dxa"/>
-          </w:tcPr>
-          <w:p>
-            <w:pPr>
-              <w:cnfStyle w:val="000000000000" w:firstRow="0" w:lastRow="0" w:firstColumn="0" w:lastColumn="0" w:oddVBand="0" w:evenVBand="0" w:oddHBand="0" w:evenHBand="0" w:firstRowFirstColumn="0" w:firstRowLastColumn="0" w:lastRowFirstColumn="0" w:lastRowLastColumn="0"/>
-            </w:pPr>
-            <w:r>
-              <w:t xml:space="preserve">Sprint </w:t>
-            </w:r>
-            <w:proofErr w:type="spellStart"/>
-            <w:r>
-              <w:t>Planning</w:t>
-            </w:r>
-            <w:proofErr w:type="spellEnd"/>
-            <w:r>
-              <w:t xml:space="preserve"> – Vorbereitung des 4. Sprints</w:t>
+              <w:t>Sprint Planning – Vorbereitung des 4. Sprints</w:t>
             </w:r>
           </w:p>
         </w:tc>
@@ -5523,7 +5472,7 @@
         <w:keepNext/>
       </w:pPr>
       <w:bookmarkStart w:id="37" w:name="_Toc173414306"/>
-      <w:bookmarkStart w:id="38" w:name="_Toc180767403"/>
+      <w:bookmarkStart w:id="38" w:name="_Toc181019843"/>
       <w:r>
         <w:t xml:space="preserve">Tabelle </w:t>
       </w:r>
@@ -6096,7 +6045,7 @@
         <w:pStyle w:val="Beschriftung"/>
         <w:keepNext/>
       </w:pPr>
-      <w:bookmarkStart w:id="39" w:name="_Toc180767404"/>
+      <w:bookmarkStart w:id="39" w:name="_Toc181019844"/>
       <w:r>
         <w:t xml:space="preserve">Tabelle </w:t>
       </w:r>
@@ -6468,16 +6417,8 @@
               <w:rPr>
                 <w:lang w:val="en-US"/>
               </w:rPr>
-              <w:t xml:space="preserve"> </w:t>
-            </w:r>
-            <w:proofErr w:type="spellStart"/>
-            <w:r>
-              <w:rPr>
-                <w:lang w:val="en-US"/>
-              </w:rPr>
-              <w:t>durchgeführt</w:t>
-            </w:r>
-            <w:proofErr w:type="spellEnd"/>
+              <w:t xml:space="preserve"> durchgeführt</w:t>
+            </w:r>
           </w:p>
         </w:tc>
         <w:tc>
@@ -6517,37 +6458,12 @@
                 <w:lang w:val="en-US"/>
               </w:rPr>
             </w:pPr>
-            <w:proofErr w:type="spellStart"/>
             <w:r>
               <w:rPr>
                 <w:b w:val="0"/>
                 <w:lang w:val="en-US"/>
               </w:rPr>
-              <w:t>Erster</w:t>
-            </w:r>
-            <w:proofErr w:type="spellEnd"/>
-            <w:r>
-              <w:rPr>
-                <w:b w:val="0"/>
-                <w:lang w:val="en-US"/>
-              </w:rPr>
-              <w:t xml:space="preserve"> </w:t>
-            </w:r>
-            <w:proofErr w:type="spellStart"/>
-            <w:r>
-              <w:rPr>
-                <w:b w:val="0"/>
-                <w:lang w:val="en-US"/>
-              </w:rPr>
-              <w:t>funktionierender</w:t>
-            </w:r>
-            <w:proofErr w:type="spellEnd"/>
-            <w:r>
-              <w:rPr>
-                <w:b w:val="0"/>
-                <w:lang w:val="en-US"/>
-              </w:rPr>
-              <w:t xml:space="preserve"> Build</w:t>
+              <w:t>Erster funktionierender Build</w:t>
             </w:r>
           </w:p>
         </w:tc>
@@ -6564,42 +6480,18 @@
                 <w:lang w:val="en-US"/>
               </w:rPr>
             </w:pPr>
-            <w:proofErr w:type="spellStart"/>
             <w:r>
               <w:rPr>
                 <w:lang w:val="en-US"/>
               </w:rPr>
-              <w:t>Anwendungsverteilung</w:t>
-            </w:r>
-            <w:proofErr w:type="spellEnd"/>
+              <w:t>Anwendungsverteilung implementiert</w:t>
+            </w:r>
             <w:r>
               <w:rPr>
                 <w:lang w:val="en-US"/>
               </w:rPr>
-              <w:t xml:space="preserve"> </w:t>
-            </w:r>
-            <w:proofErr w:type="spellStart"/>
-            <w:r>
-              <w:rPr>
-                <w:lang w:val="en-US"/>
-              </w:rPr>
-              <w:t>implementiert</w:t>
-            </w:r>
-            <w:proofErr w:type="spellEnd"/>
-            <w:r>
-              <w:rPr>
-                <w:lang w:val="en-US"/>
-              </w:rPr>
-              <w:t xml:space="preserve">, Tests </w:t>
-            </w:r>
-            <w:proofErr w:type="spellStart"/>
-            <w:r>
-              <w:rPr>
-                <w:lang w:val="en-US"/>
-              </w:rPr>
-              <w:t>durchgeführt</w:t>
-            </w:r>
-            <w:proofErr w:type="spellEnd"/>
+              <w:t>, Tests durchgeführt</w:t>
+            </w:r>
           </w:p>
         </w:tc>
         <w:tc>
@@ -6713,14 +6605,12 @@
               </w:rPr>
               <w:t xml:space="preserve"> </w:t>
             </w:r>
-            <w:proofErr w:type="spellStart"/>
             <w:r>
               <w:rPr>
                 <w:lang w:val="en-US"/>
               </w:rPr>
               <w:t>durchgeführt</w:t>
             </w:r>
-            <w:proofErr w:type="spellEnd"/>
           </w:p>
           <w:p>
             <w:pPr>
@@ -6765,28 +6655,12 @@
                 <w:lang w:val="en-US"/>
               </w:rPr>
             </w:pPr>
-            <w:proofErr w:type="spellStart"/>
             <w:r>
               <w:rPr>
                 <w:lang w:val="en-US"/>
               </w:rPr>
-              <w:t>Anwendung</w:t>
-            </w:r>
-            <w:proofErr w:type="spellEnd"/>
-            <w:r>
-              <w:rPr>
-                <w:lang w:val="en-US"/>
-              </w:rPr>
-              <w:t xml:space="preserve"> </w:t>
-            </w:r>
-            <w:proofErr w:type="spellStart"/>
-            <w:r>
-              <w:rPr>
-                <w:lang w:val="en-US"/>
-              </w:rPr>
-              <w:t>finalisiert</w:t>
-            </w:r>
-            <w:proofErr w:type="spellEnd"/>
+              <w:t>Anwendung finalisiert</w:t>
+            </w:r>
           </w:p>
         </w:tc>
         <w:tc>
@@ -6825,7 +6699,7 @@
         <w:pageBreakBefore/>
         <w:ind w:left="431" w:hanging="431"/>
       </w:pPr>
-      <w:bookmarkStart w:id="40" w:name="_Toc180767478"/>
+      <w:bookmarkStart w:id="40" w:name="_Toc181019811"/>
       <w:r>
         <w:lastRenderedPageBreak/>
         <w:t>Anforderungsdokument</w:t>
@@ -6839,7 +6713,7 @@
           <w:lang w:eastAsia="de-DE"/>
         </w:rPr>
       </w:pPr>
-      <w:bookmarkStart w:id="41" w:name="_Toc180767479"/>
+      <w:bookmarkStart w:id="41" w:name="_Toc181019812"/>
       <w:r>
         <w:rPr>
           <w:lang w:eastAsia="de-DE"/>
@@ -6966,21 +6840,7 @@
         <w:rPr>
           <w:lang w:eastAsia="de-DE"/>
         </w:rPr>
-        <w:t xml:space="preserve">atei </w:t>
-      </w:r>
-      <w:proofErr w:type="gramStart"/>
-      <w:r>
-        <w:rPr>
-          <w:lang w:eastAsia="de-DE"/>
-        </w:rPr>
-        <w:t>exportiert</w:t>
-      </w:r>
-      <w:proofErr w:type="gramEnd"/>
-      <w:r>
-        <w:rPr>
-          <w:lang w:eastAsia="de-DE"/>
-        </w:rPr>
-        <w:t xml:space="preserve"> werden können mit allen darin enthaltenen Einheiten und Übungen.</w:t>
+        <w:t>atei exportiert werden können mit allen darin enthaltenen Einheiten und Übungen.</w:t>
       </w:r>
     </w:p>
     <w:p>
@@ -6997,7 +6857,7 @@
           <w:lang w:eastAsia="de-DE"/>
         </w:rPr>
       </w:pPr>
-      <w:bookmarkStart w:id="42" w:name="_Toc180767480"/>
+      <w:bookmarkStart w:id="42" w:name="_Toc181019813"/>
       <w:r>
         <w:rPr>
           <w:lang w:eastAsia="de-DE"/>
@@ -7102,7 +6962,7 @@
           <w:lang w:eastAsia="de-DE"/>
         </w:rPr>
       </w:pPr>
-      <w:bookmarkStart w:id="43" w:name="_Toc180767481"/>
+      <w:bookmarkStart w:id="43" w:name="_Toc181019814"/>
       <w:r>
         <w:rPr>
           <w:lang w:eastAsia="de-DE"/>
@@ -7332,7 +7192,7 @@
         <w:t xml:space="preserve"> 1 gezeigten</w:t>
       </w:r>
       <w:r>
-        <w:t xml:space="preserve"> allgemeine Anwendungsfälle</w:t>
+        <w:t xml:space="preserve"> Anwendungsfälle</w:t>
       </w:r>
       <w:r>
         <w:t xml:space="preserve"> für den Akteur „Sporttrainer“</w:t>
@@ -7341,7 +7201,7 @@
         <w:t xml:space="preserve"> abgeleitet werden</w:t>
       </w:r>
       <w:r>
-        <w:t>. Hierbei wurden die unterschiedlichen Objekte nicht einzeln genannt, da der Use Case für jedes Objekt (Übung, Einheit, Plan) ungeachtet der Objektart gleich aussieht.</w:t>
+        <w:t>.</w:t>
       </w:r>
     </w:p>
     <w:p>
@@ -7349,7 +7209,7 @@
         <w:pStyle w:val="Beschriftung"/>
         <w:keepNext/>
       </w:pPr>
-      <w:bookmarkStart w:id="44" w:name="_Toc180767406"/>
+      <w:bookmarkStart w:id="44" w:name="_Toc181019831"/>
       <w:r>
         <w:lastRenderedPageBreak/>
         <w:t xml:space="preserve">Abbildung </w:t>
@@ -7453,7 +7313,7 @@
           <w:lang w:eastAsia="de-DE"/>
         </w:rPr>
       </w:pPr>
-      <w:bookmarkStart w:id="45" w:name="_Toc180767482"/>
+      <w:bookmarkStart w:id="45" w:name="_Toc181019815"/>
       <w:r>
         <w:rPr>
           <w:lang w:eastAsia="de-DE"/>
@@ -7584,21 +7444,7 @@
         <w:rPr>
           <w:lang w:eastAsia="de-DE"/>
         </w:rPr>
-        <w:t xml:space="preserve">Selbsterklärung der Bedienelemente </w:t>
-      </w:r>
-      <w:proofErr w:type="gramStart"/>
-      <w:r>
-        <w:rPr>
-          <w:lang w:eastAsia="de-DE"/>
-        </w:rPr>
-        <w:t>durch sprechende</w:t>
-      </w:r>
-      <w:proofErr w:type="gramEnd"/>
-      <w:r>
-        <w:rPr>
-          <w:lang w:eastAsia="de-DE"/>
-        </w:rPr>
-        <w:t xml:space="preserve"> Beschreibungen, Tooltips oder Quick</w:t>
+        <w:t>Selbsterklärung der Bedienelemente durch sprechende Beschreibungen, Tooltips oder Quick</w:t>
       </w:r>
       <w:r>
         <w:rPr>
@@ -7646,16 +7492,8 @@
         <w:rPr>
           <w:lang w:eastAsia="de-DE"/>
         </w:rPr>
-        <w:t xml:space="preserve">Verhinderung von SQL </w:t>
-      </w:r>
-      <w:proofErr w:type="spellStart"/>
-      <w:r>
-        <w:rPr>
-          <w:lang w:eastAsia="de-DE"/>
-        </w:rPr>
-        <w:t>Injection</w:t>
-      </w:r>
-      <w:proofErr w:type="spellEnd"/>
+        <w:t>Verhinderung von SQL Injection</w:t>
+      </w:r>
       <w:r>
         <w:rPr>
           <w:lang w:eastAsia="de-DE"/>
@@ -7689,7 +7527,7 @@
           <w:lang w:eastAsia="de-DE"/>
         </w:rPr>
       </w:pPr>
-      <w:bookmarkStart w:id="46" w:name="_Toc180767483"/>
+      <w:bookmarkStart w:id="46" w:name="_Toc181019816"/>
       <w:r>
         <w:rPr>
           <w:lang w:eastAsia="de-DE"/>
@@ -7704,7 +7542,7 @@
         <w:pStyle w:val="Beschriftung"/>
         <w:keepNext/>
       </w:pPr>
-      <w:bookmarkStart w:id="47" w:name="_Toc180767405"/>
+      <w:bookmarkStart w:id="47" w:name="_Toc181019845"/>
       <w:r>
         <w:t xml:space="preserve">Tabelle </w:t>
       </w:r>
@@ -7934,7 +7772,7 @@
         <w:pageBreakBefore/>
         <w:ind w:left="431" w:hanging="431"/>
       </w:pPr>
-      <w:bookmarkStart w:id="48" w:name="_Toc180767484"/>
+      <w:bookmarkStart w:id="48" w:name="_Toc181019817"/>
       <w:r>
         <w:lastRenderedPageBreak/>
         <w:t>Projektdokumentation</w:t>
@@ -8016,7 +7854,7 @@
         <w:rPr>
           <w:lang w:eastAsia="de-DE"/>
         </w:rPr>
-        <w:t>1</w:t>
+        <w:t>2</w:t>
       </w:r>
       <w:r>
         <w:rPr>
@@ -8076,35 +7914,7 @@
         <w:rPr>
           <w:lang w:eastAsia="de-DE"/>
         </w:rPr>
-        <w:t>datei liegt im Ordner „_internal\</w:t>
-      </w:r>
-      <w:proofErr w:type="spellStart"/>
-      <w:r>
-        <w:rPr>
-          <w:lang w:eastAsia="de-DE"/>
-        </w:rPr>
-        <w:t>data</w:t>
-      </w:r>
-      <w:proofErr w:type="spellEnd"/>
-      <w:r>
-        <w:rPr>
-          <w:lang w:eastAsia="de-DE"/>
-        </w:rPr>
-        <w:t>\“, im Auslieferungszustand ist die Datei „</w:t>
-      </w:r>
-      <w:proofErr w:type="spellStart"/>
-      <w:r>
-        <w:rPr>
-          <w:lang w:eastAsia="de-DE"/>
-        </w:rPr>
-        <w:t>main.db</w:t>
-      </w:r>
-      <w:proofErr w:type="spellEnd"/>
-      <w:r>
-        <w:rPr>
-          <w:lang w:eastAsia="de-DE"/>
-        </w:rPr>
-        <w:t>“ nicht vorhanden</w:t>
+        <w:t>datei liegt im Ordner „_internal\data\“, im Auslieferungszustand ist die Datei „main.db“ nicht vorhanden</w:t>
       </w:r>
       <w:r>
         <w:rPr>
@@ -8116,35 +7926,7 @@
         <w:rPr>
           <w:lang w:eastAsia="de-DE"/>
         </w:rPr>
-        <w:t>. Stattdessen wird eine Datei „</w:t>
-      </w:r>
-      <w:proofErr w:type="spellStart"/>
-      <w:r>
-        <w:rPr>
-          <w:lang w:eastAsia="de-DE"/>
-        </w:rPr>
-        <w:t>main_prefilled.db</w:t>
-      </w:r>
-      <w:proofErr w:type="spellEnd"/>
-      <w:r>
-        <w:rPr>
-          <w:lang w:eastAsia="de-DE"/>
-        </w:rPr>
-        <w:t>“ mitgeliefert, die bei Bedarf als „</w:t>
-      </w:r>
-      <w:proofErr w:type="spellStart"/>
-      <w:r>
-        <w:rPr>
-          <w:lang w:eastAsia="de-DE"/>
-        </w:rPr>
-        <w:t>main.db</w:t>
-      </w:r>
-      <w:proofErr w:type="spellEnd"/>
-      <w:r>
-        <w:rPr>
-          <w:lang w:eastAsia="de-DE"/>
-        </w:rPr>
-        <w:t>“ kopiert und genutzt werden kann. Hierin sind Beispieldaten enthalten, die zum initialen Verständnis der Anwendung beitragen</w:t>
+        <w:t>. Stattdessen wird eine Datei „main_prefilled.db“ mitgeliefert, die bei Bedarf als „main.db“ kopiert und genutzt werden kann. Hierin sind Beispieldaten enthalten, die zum initialen Verständnis der Anwendung beitragen</w:t>
       </w:r>
       <w:r>
         <w:rPr>
@@ -8173,7 +7955,7 @@
           <w:lang w:eastAsia="de-DE"/>
         </w:rPr>
       </w:pPr>
-      <w:bookmarkStart w:id="49" w:name="_Toc180767485"/>
+      <w:bookmarkStart w:id="49" w:name="_Toc181019818"/>
       <w:r>
         <w:rPr>
           <w:lang w:eastAsia="de-DE"/>
@@ -8187,131 +7969,86 @@
         <w:t>Die Erarbeitungsphase soll nach dem agilen Projektmodell</w:t>
       </w:r>
       <w:r>
+        <w:t xml:space="preserve"> Scrum</w:t>
+      </w:r>
+      <w:r>
+        <w:t xml:space="preserve"> durchgeführt werden. Es werden 4 Sprints angesetzt, die jeweils eine Woche lang dauern und sich </w:t>
+      </w:r>
+      <w:r>
+        <w:t xml:space="preserve">sukzessive </w:t>
+      </w:r>
+      <w:r>
+        <w:t>auf einen bestimmten Bereich der Implementierung fokussieren</w:t>
+      </w:r>
+      <w:r>
+        <w:t xml:space="preserve">. Am Ende eines jeden Sprints soll </w:t>
+      </w:r>
+      <w:r>
+        <w:t>eine funktionierende Anwendung stehen, die mindestens die als obligatorisch definierten Anforderungen</w:t>
+      </w:r>
+      <w:r>
+        <w:t xml:space="preserve"> des Sprints</w:t>
+      </w:r>
+      <w:r>
+        <w:t xml:space="preserve"> erfüllt.</w:t>
+      </w:r>
+      <w:r>
         <w:t xml:space="preserve"> </w:t>
       </w:r>
-      <w:proofErr w:type="spellStart"/>
-      <w:r>
-        <w:t>Scrum</w:t>
-      </w:r>
-      <w:proofErr w:type="spellEnd"/>
-      <w:r>
-        <w:t xml:space="preserve"> durchgeführt werden. Es werden 4 Sprints angesetzt, die jeweils eine Woche lang dauern und sich </w:t>
-      </w:r>
-      <w:r>
-        <w:t xml:space="preserve">sukzessive </w:t>
-      </w:r>
-      <w:r>
-        <w:t>auf einen bestimmten Bereich der Implementierung fokussieren</w:t>
-      </w:r>
-      <w:r>
-        <w:t xml:space="preserve">. Am Ende eines jeden Sprints soll </w:t>
-      </w:r>
-      <w:r>
-        <w:t>eine funktionierende Anwendung stehen, die mindestens die als obligatorisch definierten Anforderungen</w:t>
-      </w:r>
-      <w:r>
-        <w:t xml:space="preserve"> des Sprints</w:t>
-      </w:r>
-      <w:r>
-        <w:t xml:space="preserve"> erfüllt.</w:t>
+      <w:r>
+        <w:t>Während einem Sprint ist die Behebung von Bugs</w:t>
+      </w:r>
+      <w:r>
+        <w:t xml:space="preserve"> der Implementierung von neuen Features vorzuziehen.</w:t>
+      </w:r>
+    </w:p>
+    <w:p>
+      <w:r>
+        <w:t>Da keine weiteren Personen bei diesem Projekt involviert sind, werden die drei Rollen aus Scrum (Product Owner, Scrum Master &amp; Entwickler) von derselben Person ausgeführt.</w:t>
+      </w:r>
+      <w:r>
+        <w:t xml:space="preserve"> Zu Beginn jedes Sprints werden die Anforderungen bzw. Aufgabenpakete in einem Sprint Backlog festgehalten und</w:t>
+      </w:r>
+      <w:r>
+        <w:t xml:space="preserve"> sowohl als obligatorisch bzw. optional markiert, als auch mit einer Priorität versehen. Bei Abarbeitung eines Aufgabenpaketes wird dies im Sprint Backlog vermerkt, damit mit das nächste Aufgabenpaket </w:t>
+      </w:r>
+      <w:r>
+        <w:t xml:space="preserve">bearbeitet werden kann. </w:t>
+      </w:r>
+      <w:r>
+        <w:t xml:space="preserve">Sofern ein Bug auftritt, der nicht am gleichen Tag noch behoben werden kann, muss dieser im Sprint Backlog vermerkt werden. </w:t>
+      </w:r>
+      <w:r>
+        <w:t xml:space="preserve">An jedem Tag eines Sprints wird </w:t>
+      </w:r>
+      <w:r>
+        <w:t xml:space="preserve">zu Beginn </w:t>
+      </w:r>
+      <w:r>
+        <w:t>ein kurze</w:t>
+      </w:r>
+      <w:r>
+        <w:t>s maximal 1</w:t>
+      </w:r>
+      <w:r>
+        <w:t>0</w:t>
+      </w:r>
+      <w:r>
+        <w:t>-minütiges</w:t>
+      </w:r>
+      <w:r>
+        <w:t xml:space="preserve"> Daily Scrum Meeting veranstaltet, in dem die </w:t>
+      </w:r>
+      <w:r>
+        <w:t>schon bearbeiteten Aufgabenpakete und die daraus eventuell resultierten Bugs</w:t>
+      </w:r>
+      <w:r>
+        <w:t xml:space="preserve"> angeschaut werden, um die zu bearbeitenden Aufgaben für den Tag zu definieren.</w:t>
       </w:r>
       <w:r>
         <w:t xml:space="preserve"> </w:t>
       </w:r>
       <w:r>
-        <w:t>Während einem Sprint ist die Behebung von Bugs</w:t>
-      </w:r>
-      <w:r>
-        <w:t xml:space="preserve"> der Implementierung von neuen Features vorzuziehen.</w:t>
-      </w:r>
-    </w:p>
-    <w:p>
-      <w:r>
-        <w:t xml:space="preserve">Da keine weiteren Personen bei diesem Projekt involviert sind, werden die drei Rollen aus </w:t>
-      </w:r>
-      <w:proofErr w:type="spellStart"/>
-      <w:r>
-        <w:t>Scrum</w:t>
-      </w:r>
-      <w:proofErr w:type="spellEnd"/>
-      <w:r>
-        <w:t xml:space="preserve"> (</w:t>
-      </w:r>
-      <w:proofErr w:type="spellStart"/>
-      <w:r>
-        <w:t>Product</w:t>
-      </w:r>
-      <w:proofErr w:type="spellEnd"/>
-      <w:r>
-        <w:t xml:space="preserve"> </w:t>
-      </w:r>
-      <w:proofErr w:type="spellStart"/>
-      <w:r>
-        <w:t>Owner</w:t>
-      </w:r>
-      <w:proofErr w:type="spellEnd"/>
-      <w:r>
-        <w:t xml:space="preserve">, </w:t>
-      </w:r>
-      <w:proofErr w:type="spellStart"/>
-      <w:r>
-        <w:t>Scrum</w:t>
-      </w:r>
-      <w:proofErr w:type="spellEnd"/>
-      <w:r>
-        <w:t xml:space="preserve"> Master &amp; Entwickler) von derselben Person ausgeführt.</w:t>
-      </w:r>
-      <w:r>
-        <w:t xml:space="preserve"> Zu Beginn jedes Sprints werden die Anforderungen bzw. Aufgabenpakete in einem Sprint Backlog festgehalten und</w:t>
-      </w:r>
-      <w:r>
-        <w:t xml:space="preserve"> sowohl als obligatorisch bzw. optional markiert, als auch mit einer Priorität versehen. Bei Abarbeitung eines Aufgabenpaketes wird dies im Sprint Backlog vermerkt, damit mit das nächste Aufgabenpaket </w:t>
-      </w:r>
-      <w:r>
-        <w:t xml:space="preserve">bearbeitet werden kann. </w:t>
-      </w:r>
-      <w:r>
-        <w:t xml:space="preserve">Sofern ein Bug auftritt, der nicht am gleichen Tag noch behoben werden kann, muss dieser im Sprint Backlog vermerkt werden. </w:t>
-      </w:r>
-      <w:r>
-        <w:t xml:space="preserve">An jedem Tag eines Sprints wird </w:t>
-      </w:r>
-      <w:r>
-        <w:t xml:space="preserve">zu Beginn </w:t>
-      </w:r>
-      <w:r>
-        <w:t>ein kurze</w:t>
-      </w:r>
-      <w:r>
-        <w:t>s maximal 1</w:t>
-      </w:r>
-      <w:r>
-        <w:t>0</w:t>
-      </w:r>
-      <w:r>
-        <w:t>-minütiges</w:t>
-      </w:r>
-      <w:r>
-        <w:t xml:space="preserve"> Daily </w:t>
-      </w:r>
-      <w:proofErr w:type="spellStart"/>
-      <w:r>
-        <w:t>Scrum</w:t>
-      </w:r>
-      <w:proofErr w:type="spellEnd"/>
-      <w:r>
-        <w:t xml:space="preserve"> Meeting veranstaltet, in dem die </w:t>
-      </w:r>
-      <w:r>
-        <w:t>schon bearbeiteten Aufgabenpakete und die daraus eventuell resultierten Bugs</w:t>
-      </w:r>
-      <w:r>
-        <w:t xml:space="preserve"> angeschaut werden, um die zu bearbeitenden Aufgaben für den Tag zu definieren.</w:t>
-      </w:r>
-      <w:r>
-        <w:t xml:space="preserve"> </w:t>
-      </w:r>
-      <w:r>
         <w:t xml:space="preserve">Am Ende eines Sprints wird ein Sprint Review Meeting abgehalten, in dem die erledigten und </w:t>
       </w:r>
       <w:r>
@@ -8327,13 +8064,8 @@
         <w:t xml:space="preserve"> Sprint</w:t>
       </w:r>
       <w:r>
-        <w:t xml:space="preserve"> bzw. die </w:t>
-      </w:r>
-      <w:proofErr w:type="spellStart"/>
-      <w:r>
-        <w:t>Finalisierungsphase</w:t>
-      </w:r>
-      <w:proofErr w:type="spellEnd"/>
+        <w:t xml:space="preserve"> bzw. die Finalisierungsphase</w:t>
+      </w:r>
       <w:r>
         <w:t xml:space="preserve"> zu verschieben</w:t>
       </w:r>
@@ -8361,26 +8093,10 @@
         <w:t xml:space="preserve"> Pro Sprint wird ein neuer Branch in GitHub angelegt, mit dem Ziel</w:t>
       </w:r>
       <w:r>
-        <w:t xml:space="preserve">, diesen Branch am Ende eines Sprints erfolgreich in den main-Branch </w:t>
-      </w:r>
-      <w:proofErr w:type="spellStart"/>
-      <w:r>
-        <w:t>mergen</w:t>
-      </w:r>
-      <w:proofErr w:type="spellEnd"/>
-      <w:r>
-        <w:t xml:space="preserve"> zu können.</w:t>
-      </w:r>
-      <w:r>
-        <w:t xml:space="preserve"> Das erfolgreiche </w:t>
-      </w:r>
-      <w:proofErr w:type="spellStart"/>
-      <w:r>
-        <w:t>Mergen</w:t>
-      </w:r>
-      <w:proofErr w:type="spellEnd"/>
-      <w:r>
-        <w:t xml:space="preserve"> in den </w:t>
+        <w:t>, diesen Branch am Ende eines Sprints erfolgreich in den main-Branch mergen zu können.</w:t>
+      </w:r>
+      <w:r>
+        <w:t xml:space="preserve"> Das erfolgreiche Mergen in den </w:t>
       </w:r>
       <w:r>
         <w:lastRenderedPageBreak/>
@@ -8392,270 +8108,165 @@
     </w:p>
     <w:p>
       <w:r>
-        <w:t xml:space="preserve">Die in </w:t>
-      </w:r>
-      <w:proofErr w:type="spellStart"/>
-      <w:r>
-        <w:t>Scrum</w:t>
-      </w:r>
-      <w:proofErr w:type="spellEnd"/>
-      <w:r>
-        <w:t xml:space="preserve"> übliche „Definition </w:t>
-      </w:r>
-      <w:proofErr w:type="spellStart"/>
-      <w:r>
-        <w:t>of</w:t>
-      </w:r>
-      <w:proofErr w:type="spellEnd"/>
-      <w:r>
+        <w:t>Die in Scrum</w:t>
+      </w:r>
+      <w:r>
+        <w:t xml:space="preserve"> übliche „Definition of Done“ wird innerhalb dieses Projekts im Allgemeinen wie folgt definiert: </w:t>
+      </w:r>
+      <w:r>
+        <w:t>„</w:t>
+      </w:r>
+      <w:r>
+        <w:t xml:space="preserve">Erledigt ist, was </w:t>
+      </w:r>
+      <w:r>
+        <w:t>funktioniert und aus sauberem Code besteht.“</w:t>
+      </w:r>
+    </w:p>
+    <w:p/>
+    <w:p>
+      <w:pPr>
+        <w:rPr>
+          <w:lang w:eastAsia="de-DE"/>
+        </w:rPr>
+      </w:pPr>
+      <w:r>
+        <w:rPr>
+          <w:lang w:eastAsia="de-DE"/>
+        </w:rPr>
+        <w:t xml:space="preserve">Für die Projektumsetzung wird Scrum verwendet, um flexibel </w:t>
+      </w:r>
+      <w:r>
+        <w:rPr>
+          <w:lang w:eastAsia="de-DE"/>
+        </w:rPr>
+        <w:t>während eines Sprints auf auftretende Herausforderungen eingehen zu können</w:t>
+      </w:r>
+      <w:r>
+        <w:rPr>
+          <w:lang w:eastAsia="de-DE"/>
+        </w:rPr>
+        <w:t>,</w:t>
+      </w:r>
+      <w:r>
+        <w:rPr>
+          <w:lang w:eastAsia="de-DE"/>
+        </w:rPr>
+        <w:t xml:space="preserve"> ohne Termine verschieben oder obligatorische Anforderungen fallen lassen zu müssen.</w:t>
+      </w:r>
+      <w:r>
+        <w:rPr>
+          <w:lang w:eastAsia="de-DE"/>
+        </w:rPr>
+        <w:t xml:space="preserve"> Durch die Fokussierung auf funktionierenden Code wird außerdem Aufwand zur</w:t>
+      </w:r>
+      <w:r>
+        <w:rPr>
+          <w:lang w:eastAsia="de-DE"/>
+        </w:rPr>
+        <w:t xml:space="preserve"> Fehlerbehebung in späteren Phasen vermieden, wie es bei</w:t>
+      </w:r>
+      <w:r>
+        <w:rPr>
+          <w:lang w:eastAsia="de-DE"/>
+        </w:rPr>
+        <w:t xml:space="preserve"> anderen Projektmodellen, wie z.B. dem </w:t>
+      </w:r>
+      <w:r>
+        <w:rPr>
+          <w:lang w:eastAsia="de-DE"/>
+        </w:rPr>
+        <w:t xml:space="preserve">sequenziellen </w:t>
+      </w:r>
+      <w:r>
+        <w:rPr>
+          <w:lang w:eastAsia="de-DE"/>
+        </w:rPr>
+        <w:t>Wasserfallmodell, üblich ist. Bei Scrum stehen die Kundenanforderungen</w:t>
+      </w:r>
+      <w:r>
+        <w:rPr>
+          <w:lang w:eastAsia="de-DE"/>
+        </w:rPr>
+        <w:t xml:space="preserve">, also im Falle dieses Projekts die definierten Use Cases und User Stories, im Vordergrund und </w:t>
+      </w:r>
+      <w:r>
+        <w:rPr>
+          <w:lang w:eastAsia="de-DE"/>
+        </w:rPr>
+        <w:t>definieren,</w:t>
+      </w:r>
+      <w:r>
+        <w:rPr>
+          <w:lang w:eastAsia="de-DE"/>
+        </w:rPr>
+        <w:t xml:space="preserve"> was die fertige Anwendung bieten soll.</w:t>
+      </w:r>
+      <w:r>
+        <w:rPr>
+          <w:lang w:eastAsia="de-DE"/>
+        </w:rPr>
+        <w:t xml:space="preserve"> Ein weiterer Vorteil der Nutzung von Scrum ist die Nutzung des Product Backlogs, in dem alle Anforderungen enthalten sind, die für das finale Produkt erfüllt sein sollen. Die Items aus dem Product Backlog werden dann in das jeweilige Sprint Backlog übernommen, wodurch stets eine Übersicht darüber besteht, welche Themen noch offen sind und was im Projekt schon erreicht wurde.</w:t>
+      </w:r>
+    </w:p>
+    <w:p>
+      <w:pPr>
+        <w:rPr>
+          <w:lang w:eastAsia="de-DE"/>
+        </w:rPr>
+      </w:pPr>
+    </w:p>
+    <w:p>
+      <w:pPr>
+        <w:pStyle w:val="berschrift2"/>
+        <w:rPr>
+          <w:lang w:eastAsia="de-DE"/>
+        </w:rPr>
+      </w:pPr>
+      <w:bookmarkStart w:id="50" w:name="_Toc181019819"/>
+      <w:r>
+        <w:rPr>
+          <w:lang w:eastAsia="de-DE"/>
+        </w:rPr>
+        <w:t>Genutzte Technologien und Tools</w:t>
+      </w:r>
+      <w:bookmarkEnd w:id="50"/>
+    </w:p>
+    <w:p>
+      <w:pPr>
+        <w:rPr>
+          <w:lang w:eastAsia="de-DE"/>
+        </w:rPr>
+      </w:pPr>
+      <w:r>
+        <w:rPr>
+          <w:lang w:eastAsia="de-DE"/>
+        </w:rPr>
+        <w:t xml:space="preserve">Die Anwendung soll in der Programmiersprache Python geschrieben werden und als Datenbank eine </w:t>
+      </w:r>
+      <w:r>
+        <w:rPr>
+          <w:lang w:eastAsia="de-DE"/>
+        </w:rPr>
+        <w:t>SQLite-DB</w:t>
+      </w:r>
+      <w:r>
+        <w:rPr>
+          <w:lang w:eastAsia="de-DE"/>
+        </w:rPr>
+        <w:t xml:space="preserve"> nutzen.</w:t>
+      </w:r>
+      <w:r>
+        <w:rPr>
+          <w:lang w:eastAsia="de-DE"/>
+        </w:rPr>
         <w:t xml:space="preserve"> </w:t>
       </w:r>
-      <w:proofErr w:type="spellStart"/>
-      <w:r>
-        <w:t>Done</w:t>
-      </w:r>
-      <w:proofErr w:type="spellEnd"/>
-      <w:r>
-        <w:t xml:space="preserve">“ wird innerhalb dieses Projekts im Allgemeinen wie folgt definiert: </w:t>
-      </w:r>
-      <w:r>
-        <w:t>„</w:t>
-      </w:r>
-      <w:r>
-        <w:t xml:space="preserve">Erledigt ist, was </w:t>
-      </w:r>
-      <w:r>
-        <w:t>funktioniert und aus sauberem Code besteht.“</w:t>
-      </w:r>
-    </w:p>
-    <w:p/>
-    <w:p>
-      <w:pPr>
-        <w:rPr>
-          <w:lang w:eastAsia="de-DE"/>
-        </w:rPr>
-      </w:pPr>
-      <w:r>
-        <w:rPr>
-          <w:lang w:eastAsia="de-DE"/>
-        </w:rPr>
-        <w:t xml:space="preserve">Für die Projektumsetzung wird </w:t>
-      </w:r>
-      <w:proofErr w:type="spellStart"/>
-      <w:r>
-        <w:rPr>
-          <w:lang w:eastAsia="de-DE"/>
-        </w:rPr>
-        <w:t>Scrum</w:t>
-      </w:r>
-      <w:proofErr w:type="spellEnd"/>
-      <w:r>
-        <w:rPr>
-          <w:lang w:eastAsia="de-DE"/>
-        </w:rPr>
-        <w:t xml:space="preserve"> verwendet, um flexibel </w:t>
-      </w:r>
-      <w:r>
-        <w:rPr>
-          <w:lang w:eastAsia="de-DE"/>
-        </w:rPr>
-        <w:t>während eines Sprints auf auftretende Herausforderungen eingehen zu können</w:t>
-      </w:r>
-      <w:r>
-        <w:rPr>
-          <w:lang w:eastAsia="de-DE"/>
-        </w:rPr>
-        <w:t>,</w:t>
-      </w:r>
-      <w:r>
-        <w:rPr>
-          <w:lang w:eastAsia="de-DE"/>
-        </w:rPr>
-        <w:t xml:space="preserve"> ohne Termine verschieben oder obligatorische Anforderungen fallen lassen zu müssen.</w:t>
-      </w:r>
-      <w:r>
-        <w:rPr>
-          <w:lang w:eastAsia="de-DE"/>
-        </w:rPr>
-        <w:t xml:space="preserve"> Durch die Fokussierung auf funktionierenden Code wird außerdem Aufwand zur</w:t>
-      </w:r>
-      <w:r>
-        <w:rPr>
-          <w:lang w:eastAsia="de-DE"/>
-        </w:rPr>
-        <w:t xml:space="preserve"> Fehlerbehebung in späteren Phasen vermieden, wie es bei</w:t>
-      </w:r>
-      <w:r>
-        <w:rPr>
-          <w:lang w:eastAsia="de-DE"/>
-        </w:rPr>
-        <w:t xml:space="preserve"> anderen Projektmodellen, wie z.B. dem </w:t>
-      </w:r>
-      <w:r>
-        <w:rPr>
-          <w:lang w:eastAsia="de-DE"/>
-        </w:rPr>
-        <w:t xml:space="preserve">sequenziellen </w:t>
-      </w:r>
-      <w:r>
-        <w:rPr>
-          <w:lang w:eastAsia="de-DE"/>
-        </w:rPr>
-        <w:t xml:space="preserve">Wasserfallmodell, üblich ist. Bei </w:t>
-      </w:r>
-      <w:proofErr w:type="spellStart"/>
-      <w:r>
-        <w:rPr>
-          <w:lang w:eastAsia="de-DE"/>
-        </w:rPr>
-        <w:t>Scrum</w:t>
-      </w:r>
-      <w:proofErr w:type="spellEnd"/>
-      <w:r>
-        <w:rPr>
-          <w:lang w:eastAsia="de-DE"/>
-        </w:rPr>
-        <w:t xml:space="preserve"> stehen die Kundenanforderungen</w:t>
-      </w:r>
-      <w:r>
-        <w:rPr>
-          <w:lang w:eastAsia="de-DE"/>
-        </w:rPr>
-        <w:t xml:space="preserve">, also im Falle dieses Projekts die definierten Use Cases und User Stories, im Vordergrund und </w:t>
-      </w:r>
-      <w:r>
-        <w:rPr>
-          <w:lang w:eastAsia="de-DE"/>
-        </w:rPr>
-        <w:t>definieren,</w:t>
-      </w:r>
-      <w:r>
-        <w:rPr>
-          <w:lang w:eastAsia="de-DE"/>
-        </w:rPr>
-        <w:t xml:space="preserve"> was die fertige Anwendung bieten soll.</w:t>
-      </w:r>
-      <w:r>
-        <w:rPr>
-          <w:lang w:eastAsia="de-DE"/>
-        </w:rPr>
-        <w:t xml:space="preserve"> Ein weiterer Vorteil der Nutzung von </w:t>
-      </w:r>
-      <w:proofErr w:type="spellStart"/>
-      <w:r>
-        <w:rPr>
-          <w:lang w:eastAsia="de-DE"/>
-        </w:rPr>
-        <w:t>Scrum</w:t>
-      </w:r>
-      <w:proofErr w:type="spellEnd"/>
-      <w:r>
-        <w:rPr>
-          <w:lang w:eastAsia="de-DE"/>
-        </w:rPr>
-        <w:t xml:space="preserve"> ist die Nutzung des </w:t>
-      </w:r>
-      <w:proofErr w:type="spellStart"/>
-      <w:r>
-        <w:rPr>
-          <w:lang w:eastAsia="de-DE"/>
-        </w:rPr>
-        <w:t>Product</w:t>
-      </w:r>
-      <w:proofErr w:type="spellEnd"/>
-      <w:r>
-        <w:rPr>
-          <w:lang w:eastAsia="de-DE"/>
-        </w:rPr>
-        <w:t xml:space="preserve"> Backlogs, in dem alle Anforderungen enthalten sind, die für das finale Produkt erfüllt sein sollen. Die Items aus dem </w:t>
-      </w:r>
-      <w:proofErr w:type="spellStart"/>
-      <w:r>
-        <w:rPr>
-          <w:lang w:eastAsia="de-DE"/>
-        </w:rPr>
-        <w:t>Product</w:t>
-      </w:r>
-      <w:proofErr w:type="spellEnd"/>
-      <w:r>
-        <w:rPr>
-          <w:lang w:eastAsia="de-DE"/>
-        </w:rPr>
-        <w:t xml:space="preserve"> Backlog werden dann in das jeweilige Sprint Backlog übernommen, wodurch stets eine Übersicht darüber besteht, welche Themen noch offen sind und was im Projekt schon erreicht wurde.</w:t>
-      </w:r>
-    </w:p>
-    <w:p>
-      <w:pPr>
-        <w:rPr>
-          <w:lang w:eastAsia="de-DE"/>
-        </w:rPr>
-      </w:pPr>
-    </w:p>
-    <w:p>
-      <w:pPr>
-        <w:pStyle w:val="berschrift2"/>
-        <w:rPr>
-          <w:lang w:eastAsia="de-DE"/>
-        </w:rPr>
-      </w:pPr>
-      <w:bookmarkStart w:id="50" w:name="_Toc180767486"/>
-      <w:r>
-        <w:rPr>
-          <w:lang w:eastAsia="de-DE"/>
-        </w:rPr>
-        <w:t>Genutzte Technologien und Tools</w:t>
-      </w:r>
-      <w:bookmarkEnd w:id="50"/>
-    </w:p>
-    <w:p>
-      <w:pPr>
-        <w:rPr>
-          <w:lang w:eastAsia="de-DE"/>
-        </w:rPr>
-      </w:pPr>
-      <w:r>
-        <w:rPr>
-          <w:lang w:eastAsia="de-DE"/>
-        </w:rPr>
-        <w:t xml:space="preserve">Die Anwendung soll in der Programmiersprache Python geschrieben werden und als Datenbank eine </w:t>
-      </w:r>
-      <w:r>
-        <w:rPr>
-          <w:lang w:eastAsia="de-DE"/>
-        </w:rPr>
-        <w:t>SQLite-DB</w:t>
-      </w:r>
-      <w:r>
-        <w:rPr>
-          <w:lang w:eastAsia="de-DE"/>
-        </w:rPr>
-        <w:t xml:space="preserve"> nutzen.</w:t>
-      </w:r>
-      <w:r>
-        <w:rPr>
-          <w:lang w:eastAsia="de-DE"/>
-        </w:rPr>
-        <w:t xml:space="preserve"> </w:t>
-      </w:r>
-      <w:r>
-        <w:rPr>
-          <w:lang w:eastAsia="de-DE"/>
-        </w:rPr>
-        <w:t xml:space="preserve">Die ursprünglich geplante Verwendung von MySQL als Datenbanksystem </w:t>
-      </w:r>
-      <w:proofErr w:type="gramStart"/>
-      <w:r>
-        <w:rPr>
-          <w:lang w:eastAsia="de-DE"/>
-        </w:rPr>
-        <w:t>wurde</w:t>
-      </w:r>
-      <w:proofErr w:type="gramEnd"/>
-      <w:r>
-        <w:rPr>
-          <w:lang w:eastAsia="de-DE"/>
-        </w:rPr>
-        <w:t xml:space="preserve"> verworfen, da diese einen großen Aufwand in der Verwaltung bedeutet hätte ohne entsprechende Vorteile zu bieten. So würde</w:t>
+      <w:r>
+        <w:rPr>
+          <w:lang w:eastAsia="de-DE"/>
+        </w:rPr>
+        <w:t>Die ursprünglich geplante Verwendung von MySQL als Datenbanksystem wurde verworfen, da diese einen großen Aufwand in der Verwaltung bedeutet hätte ohne entsprechende Vorteile zu bieten. So würde</w:t>
       </w:r>
       <w:r>
         <w:rPr>
@@ -8727,124 +8338,26 @@
         <w:rPr>
           <w:lang w:eastAsia="de-DE"/>
         </w:rPr>
-        <w:t xml:space="preserve">In Python werden die Daten größtenteils mittels der Bibliothek </w:t>
-      </w:r>
-      <w:proofErr w:type="spellStart"/>
-      <w:r>
-        <w:rPr>
-          <w:lang w:eastAsia="de-DE"/>
-        </w:rPr>
-        <w:t>pandas</w:t>
-      </w:r>
-      <w:proofErr w:type="spellEnd"/>
-      <w:r>
-        <w:rPr>
-          <w:lang w:eastAsia="de-DE"/>
-        </w:rPr>
-        <w:t xml:space="preserve"> organisiert. Für die Entwicklung der Benutzeroberfläche kommt die Bibliothek </w:t>
-      </w:r>
-      <w:proofErr w:type="spellStart"/>
-      <w:r>
-        <w:rPr>
-          <w:lang w:eastAsia="de-DE"/>
-        </w:rPr>
-        <w:t>PyQt</w:t>
-      </w:r>
-      <w:proofErr w:type="spellEnd"/>
-      <w:r>
-        <w:rPr>
-          <w:lang w:eastAsia="de-DE"/>
-        </w:rPr>
-        <w:t xml:space="preserve"> zum Einsatz, da diese einen einfachen WYSIWYG-Editor für den Entwurf der Oberflächen bietet.</w:t>
-      </w:r>
-      <w:r>
-        <w:rPr>
-          <w:lang w:eastAsia="de-DE"/>
-        </w:rPr>
-        <w:t xml:space="preserve"> Für die Umsetzung der HTML-Ansicht eines Trainingsplans kommt zum einen die </w:t>
-      </w:r>
-      <w:proofErr w:type="spellStart"/>
-      <w:r>
-        <w:rPr>
-          <w:lang w:eastAsia="de-DE"/>
-        </w:rPr>
-        <w:t>WebEngine</w:t>
-      </w:r>
-      <w:proofErr w:type="spellEnd"/>
-      <w:r>
-        <w:rPr>
-          <w:lang w:eastAsia="de-DE"/>
-        </w:rPr>
-        <w:t xml:space="preserve"> von </w:t>
-      </w:r>
-      <w:proofErr w:type="spellStart"/>
-      <w:r>
-        <w:rPr>
-          <w:lang w:eastAsia="de-DE"/>
-        </w:rPr>
-        <w:t>PyQt</w:t>
-      </w:r>
-      <w:proofErr w:type="spellEnd"/>
-      <w:r>
-        <w:rPr>
-          <w:lang w:eastAsia="de-DE"/>
-        </w:rPr>
-        <w:t xml:space="preserve"> zum Einsatz, zum anderen die Bibliothek Jinja2. Dies ermöglicht, einfache HTML-Templates zu erstellen, die über Jinja2 mit den dynamischen Inhalten gefüllt werden und dann über die </w:t>
-      </w:r>
-      <w:proofErr w:type="spellStart"/>
-      <w:r>
-        <w:rPr>
-          <w:lang w:eastAsia="de-DE"/>
-        </w:rPr>
-        <w:t>WebEngine</w:t>
-      </w:r>
-      <w:proofErr w:type="spellEnd"/>
-      <w:r>
-        <w:rPr>
-          <w:lang w:eastAsia="de-DE"/>
-        </w:rPr>
-        <w:t xml:space="preserve"> im Frontend dargestellt werden können. Die </w:t>
-      </w:r>
-      <w:proofErr w:type="spellStart"/>
-      <w:r>
-        <w:rPr>
-          <w:lang w:eastAsia="de-DE"/>
-        </w:rPr>
-        <w:t>WebEngine</w:t>
-      </w:r>
-      <w:proofErr w:type="spellEnd"/>
-      <w:r>
-        <w:rPr>
-          <w:lang w:eastAsia="de-DE"/>
-        </w:rPr>
-        <w:t xml:space="preserve"> bietet zusätzlich noch den Vorteil, dass direkt aus der dargestellten HTML-Seite heraus eine PDF-Datei erstellt werden kann.</w:t>
-      </w:r>
-    </w:p>
-    <w:p>
-      <w:pPr>
-        <w:rPr>
-          <w:lang w:eastAsia="de-DE"/>
-        </w:rPr>
-      </w:pPr>
-      <w:r>
-        <w:rPr>
-          <w:lang w:eastAsia="de-DE"/>
-        </w:rPr>
-        <w:t xml:space="preserve">Python wird genutzt, da dies eine benutzerfreundlichere Entwicklungsoberfläche bietet als z.B. Java. Außerdem bietet Python eine modernere Art der Programmierung und ein besseres Handling von Abhängigkeiten z.B. über </w:t>
-      </w:r>
-      <w:proofErr w:type="spellStart"/>
-      <w:r>
-        <w:rPr>
-          <w:lang w:eastAsia="de-DE"/>
-        </w:rPr>
-        <w:t>Conda</w:t>
-      </w:r>
-      <w:proofErr w:type="spellEnd"/>
-      <w:r>
-        <w:rPr>
-          <w:lang w:eastAsia="de-DE"/>
-        </w:rPr>
-        <w:t>, womit auch bestehende Bibliotheken einfacher eingebunden werden können.</w:t>
+        <w:t>In Python werden die Daten größtenteils mittels der Bibliothek pandas organisiert. Für die Entwicklung der Benutzeroberfläche kommt die Bibliothek PyQt zum Einsatz, da diese einen einfachen WYSIWYG-Editor für den Entwurf der Oberflächen bietet.</w:t>
+      </w:r>
+      <w:r>
+        <w:rPr>
+          <w:lang w:eastAsia="de-DE"/>
+        </w:rPr>
+        <w:t xml:space="preserve"> Für die Umsetzung der HTML-Ansicht eines Trainingsplans kommt zum einen die WebEngine von PyQt zum Einsatz, zum anderen die Bibliothek Jinja2. Dies ermöglicht, einfache HTML-Templates zu erstellen, die über Jinja2 mit den dynamischen Inhalten gefüllt werden und dann über die WebEngine im Frontend dargestellt werden können. Die WebEngine bietet zusätzlich noch den Vorteil, dass direkt aus der dargestellten HTML-Seite heraus eine PDF-Datei erstellt werden kann.</w:t>
+      </w:r>
+    </w:p>
+    <w:p>
+      <w:pPr>
+        <w:rPr>
+          <w:lang w:eastAsia="de-DE"/>
+        </w:rPr>
+      </w:pPr>
+      <w:r>
+        <w:rPr>
+          <w:lang w:eastAsia="de-DE"/>
+        </w:rPr>
+        <w:t>Python wird genutzt, da dies eine benutzerfreundlichere Entwicklungsoberfläche bietet als z.B. Java. Außerdem bietet Python eine modernere Art der Programmierung und ein besseres Handling von Abhängigkeiten z.B. über Conda, womit auch bestehende Bibliotheken einfacher eingebunden werden können.</w:t>
       </w:r>
     </w:p>
     <w:p>
@@ -8876,21 +8389,7 @@
         <w:rPr>
           <w:lang w:eastAsia="de-DE"/>
         </w:rPr>
-        <w:t xml:space="preserve"> in der Klasse </w:t>
-      </w:r>
-      <w:proofErr w:type="spellStart"/>
-      <w:r>
-        <w:rPr>
-          <w:lang w:eastAsia="de-DE"/>
-        </w:rPr>
-        <w:t>DatabaseConnector</w:t>
-      </w:r>
-      <w:proofErr w:type="spellEnd"/>
-      <w:r>
-        <w:rPr>
-          <w:lang w:eastAsia="de-DE"/>
-        </w:rPr>
-        <w:t xml:space="preserve"> des Moduls app\data.py</w:t>
+        <w:t xml:space="preserve"> in der Klasse DatabaseConnector des Moduls app\data.py</w:t>
       </w:r>
       <w:r>
         <w:rPr>
@@ -8963,48 +8462,20 @@
         <w:rPr>
           <w:lang w:eastAsia="de-DE"/>
         </w:rPr>
-        <w:t xml:space="preserve"> Dies bietet den Vorteil, dass die Verantwortlichkeiten klar abgegrenzt sind und im Python-Code die projektspezifischen Bibliotheken nur in den Modulen </w:t>
-      </w:r>
-      <w:proofErr w:type="gramStart"/>
-      <w:r>
-        <w:rPr>
-          <w:lang w:eastAsia="de-DE"/>
-        </w:rPr>
-        <w:t>importiert</w:t>
-      </w:r>
-      <w:proofErr w:type="gramEnd"/>
-      <w:r>
-        <w:rPr>
-          <w:lang w:eastAsia="de-DE"/>
-        </w:rPr>
-        <w:t xml:space="preserve"> werden müssen, in denen es notwendig ist.</w:t>
-      </w:r>
-    </w:p>
-    <w:p>
-      <w:pPr>
-        <w:rPr>
-          <w:lang w:eastAsia="de-DE"/>
-        </w:rPr>
-      </w:pPr>
-      <w:r>
-        <w:rPr>
-          <w:lang w:eastAsia="de-DE"/>
-        </w:rPr>
-        <w:t xml:space="preserve">Als Entwicklungsoberfläche wird die </w:t>
-      </w:r>
-      <w:proofErr w:type="spellStart"/>
-      <w:r>
-        <w:rPr>
-          <w:lang w:eastAsia="de-DE"/>
-        </w:rPr>
-        <w:t>PyCharm</w:t>
-      </w:r>
-      <w:proofErr w:type="spellEnd"/>
-      <w:r>
-        <w:rPr>
-          <w:lang w:eastAsia="de-DE"/>
-        </w:rPr>
-        <w:t xml:space="preserve"> Community Edition genutzt</w:t>
+        <w:t xml:space="preserve"> Dies bietet den Vorteil, dass die Verantwortlichkeiten klar abgegrenzt sind und im Python-Code die projektspezifischen Bibliotheken nur in den Modulen importiert werden müssen, in denen es notwendig ist.</w:t>
+      </w:r>
+    </w:p>
+    <w:p>
+      <w:pPr>
+        <w:rPr>
+          <w:lang w:eastAsia="de-DE"/>
+        </w:rPr>
+      </w:pPr>
+      <w:r>
+        <w:rPr>
+          <w:lang w:eastAsia="de-DE"/>
+        </w:rPr>
+        <w:t>Als Entwicklungsoberfläche wird die PyCharm Community Edition genutzt</w:t>
       </w:r>
       <w:r>
         <w:rPr>
@@ -9023,117 +8494,19 @@
         <w:rPr>
           <w:lang w:eastAsia="de-DE"/>
         </w:rPr>
-        <w:t xml:space="preserve">Bei der Programmierung wurde darauf geachtet, so wenig wie möglich hart zu codieren und stattdessen so viel wie möglich allgemein zu halten und zu dynamisieren. Aus diesem Grund wurden zwei XML-Dateien </w:t>
-      </w:r>
-      <w:proofErr w:type="spellStart"/>
-      <w:r>
-        <w:rPr>
-          <w:lang w:eastAsia="de-DE"/>
-        </w:rPr>
-        <w:t>app</w:t>
-      </w:r>
-      <w:proofErr w:type="spellEnd"/>
-      <w:r>
-        <w:rPr>
-          <w:lang w:eastAsia="de-DE"/>
-        </w:rPr>
-        <w:t>\</w:t>
-      </w:r>
-      <w:proofErr w:type="spellStart"/>
-      <w:r>
-        <w:rPr>
-          <w:lang w:eastAsia="de-DE"/>
-        </w:rPr>
-        <w:t>data</w:t>
-      </w:r>
-      <w:proofErr w:type="spellEnd"/>
-      <w:r>
-        <w:rPr>
-          <w:lang w:eastAsia="de-DE"/>
-        </w:rPr>
-        <w:t xml:space="preserve">\db_def.xml und </w:t>
-      </w:r>
-      <w:proofErr w:type="spellStart"/>
-      <w:r>
-        <w:rPr>
-          <w:lang w:eastAsia="de-DE"/>
-        </w:rPr>
-        <w:t>app</w:t>
-      </w:r>
-      <w:proofErr w:type="spellEnd"/>
-      <w:r>
-        <w:rPr>
-          <w:lang w:eastAsia="de-DE"/>
-        </w:rPr>
-        <w:t>\</w:t>
-      </w:r>
-      <w:proofErr w:type="spellStart"/>
-      <w:r>
-        <w:rPr>
-          <w:lang w:eastAsia="de-DE"/>
-        </w:rPr>
-        <w:t>view</w:t>
-      </w:r>
-      <w:proofErr w:type="spellEnd"/>
-      <w:r>
-        <w:rPr>
-          <w:lang w:eastAsia="de-DE"/>
-        </w:rPr>
-        <w:t>\gui_def.xml erstellt</w:t>
-      </w:r>
-      <w:r>
-        <w:rPr>
-          <w:lang w:eastAsia="de-DE"/>
-        </w:rPr>
-        <w:t xml:space="preserve">, die durch einen XML-Parser eingelesen und weiterverarbeitet werden. Die db_def.xml beinhaltet hierbei die Definition der Datenbanktabellen und ihren Abhängigkeiten und die </w:t>
-      </w:r>
-      <w:proofErr w:type="spellStart"/>
-      <w:r>
-        <w:rPr>
-          <w:lang w:eastAsia="de-DE"/>
-        </w:rPr>
-        <w:t>gui_defxml</w:t>
-      </w:r>
-      <w:proofErr w:type="spellEnd"/>
-      <w:r>
-        <w:rPr>
-          <w:lang w:eastAsia="de-DE"/>
-        </w:rPr>
-        <w:t xml:space="preserve"> die Definition der Felder der GUI-Widgets und welchen Typ diese haben.</w:t>
-      </w:r>
-      <w:r>
-        <w:rPr>
-          <w:lang w:eastAsia="de-DE"/>
-        </w:rPr>
-        <w:t xml:space="preserve"> Außerdem wurde eine Übersetzung der technischen Namen für Tabellen und Felder über die Datei </w:t>
-      </w:r>
-      <w:proofErr w:type="spellStart"/>
-      <w:r>
-        <w:rPr>
-          <w:lang w:eastAsia="de-DE"/>
-        </w:rPr>
-        <w:t>app</w:t>
-      </w:r>
-      <w:proofErr w:type="spellEnd"/>
-      <w:r>
-        <w:rPr>
-          <w:lang w:eastAsia="de-DE"/>
-        </w:rPr>
-        <w:t>\</w:t>
-      </w:r>
-      <w:proofErr w:type="spellStart"/>
-      <w:r>
-        <w:rPr>
-          <w:lang w:eastAsia="de-DE"/>
-        </w:rPr>
-        <w:t>view</w:t>
-      </w:r>
-      <w:proofErr w:type="spellEnd"/>
-      <w:r>
-        <w:rPr>
-          <w:lang w:eastAsia="de-DE"/>
-        </w:rPr>
-        <w:t>\dictionary_de.txt realisiert, sodass die App später ggf. auch mehrsprachig gestaltet werden kann.</w:t>
+        <w:t>Bei der Programmierung wurde darauf geachtet, so wenig wie möglich hart zu codieren und stattdessen so viel wie möglich allgemein zu halten und zu dynamisieren. Aus diesem Grund wurden zwei XML-Dateien app\data\db_def.xml und app\view\gui_def.xml erstellt</w:t>
+      </w:r>
+      <w:r>
+        <w:rPr>
+          <w:lang w:eastAsia="de-DE"/>
+        </w:rPr>
+        <w:t>, die durch einen XML-Parser eingelesen und weiterverarbeitet werden. Die db_def.xml beinhaltet hierbei die Definition der Datenbanktabellen und ihren Abhängigkeiten und die gui_defxml die Definition der Felder der GUI-Widgets und welchen Typ diese haben.</w:t>
+      </w:r>
+      <w:r>
+        <w:rPr>
+          <w:lang w:eastAsia="de-DE"/>
+        </w:rPr>
+        <w:t xml:space="preserve"> Außerdem wurde eine Übersetzung der technischen Namen für Tabellen und Felder über die Datei app\view\dictionary_de.txt realisiert, sodass die App später ggf. auch mehrsprachig gestaltet werden kann.</w:t>
       </w:r>
       <w:r>
         <w:rPr>
@@ -9156,7 +8529,7 @@
           <w:lang w:eastAsia="de-DE"/>
         </w:rPr>
       </w:pPr>
-      <w:bookmarkStart w:id="51" w:name="_Toc180767487"/>
+      <w:bookmarkStart w:id="51" w:name="_Toc181019820"/>
       <w:r>
         <w:rPr>
           <w:lang w:eastAsia="de-DE"/>
@@ -9181,21 +8554,7 @@
         <w:rPr>
           <w:lang w:eastAsia="de-DE"/>
         </w:rPr>
-        <w:t xml:space="preserve"> im </w:t>
-      </w:r>
-      <w:proofErr w:type="spellStart"/>
-      <w:r>
-        <w:rPr>
-          <w:lang w:eastAsia="de-DE"/>
-        </w:rPr>
-        <w:t>data</w:t>
-      </w:r>
-      <w:proofErr w:type="spellEnd"/>
-      <w:r>
-        <w:rPr>
-          <w:lang w:eastAsia="de-DE"/>
-        </w:rPr>
-        <w:t>-Modul</w:t>
+        <w:t xml:space="preserve"> im data-Modul</w:t>
       </w:r>
       <w:r>
         <w:rPr>
@@ -9207,21 +8566,7 @@
         <w:rPr>
           <w:lang w:eastAsia="de-DE"/>
         </w:rPr>
-        <w:t>. Dies hätte bedeutet, dass jedes Datenobjekt (z.B. eine Übung „</w:t>
-      </w:r>
-      <w:proofErr w:type="spellStart"/>
-      <w:r>
-        <w:rPr>
-          <w:lang w:eastAsia="de-DE"/>
-        </w:rPr>
-        <w:t>exercise</w:t>
-      </w:r>
-      <w:proofErr w:type="spellEnd"/>
-      <w:r>
-        <w:rPr>
-          <w:lang w:eastAsia="de-DE"/>
-        </w:rPr>
-        <w:t>“) eine eigene Instanz der Klasse gewesen wäre</w:t>
+        <w:t>. Dies hätte bedeutet, dass jedes Datenobjekt (z.B. eine Übung „exercise“) eine eigene Instanz der Klasse gewesen wäre</w:t>
       </w:r>
       <w:r>
         <w:rPr>
@@ -9254,7 +8599,7 @@
         <w:pStyle w:val="Beschriftung"/>
         <w:keepNext/>
       </w:pPr>
-      <w:bookmarkStart w:id="52" w:name="_Toc180767407"/>
+      <w:bookmarkStart w:id="52" w:name="_Toc181019832"/>
       <w:r>
         <w:lastRenderedPageBreak/>
         <w:t xml:space="preserve">Abbildung </w:t>
@@ -9289,13 +8634,8 @@
       <w:r>
         <w:t xml:space="preserve">ursprünglich geplanten </w:t>
       </w:r>
-      <w:proofErr w:type="spellStart"/>
-      <w:r>
-        <w:t>data</w:t>
-      </w:r>
-      <w:proofErr w:type="spellEnd"/>
-      <w:r>
-        <w:t>-Moduls</w:t>
+      <w:r>
+        <w:t>data-Moduls</w:t>
       </w:r>
       <w:bookmarkEnd w:id="52"/>
     </w:p>
@@ -9356,19 +8696,7 @@
         </w:drawing>
       </w:r>
     </w:p>
-    <w:p>
-      <w:pPr>
-        <w:rPr>
-          <w:color w:val="FF0000"/>
-        </w:rPr>
-      </w:pPr>
-      <w:r>
-        <w:rPr>
-          <w:color w:val="FF0000"/>
-        </w:rPr>
-        <w:t>UML-Diagramm: Ist die Raute als Beziehung immer korrekt?</w:t>
-      </w:r>
-    </w:p>
+    <w:p/>
     <w:p>
       <w:r>
         <w:t xml:space="preserve">Dieses Vorhaben wurde im Implementierungsprozess jedoch recht schnell </w:t>
@@ -9383,50 +8711,10 @@
         <w:t xml:space="preserve"> und schlank</w:t>
       </w:r>
       <w:r>
-        <w:t xml:space="preserve"> zu gestalten, wurde im </w:t>
-      </w:r>
-      <w:proofErr w:type="spellStart"/>
-      <w:r>
-        <w:t>data</w:t>
-      </w:r>
-      <w:proofErr w:type="spellEnd"/>
-      <w:r>
-        <w:t xml:space="preserve">-Modul darauf verzichtet, jede einzelne Tabelle </w:t>
-      </w:r>
-      <w:proofErr w:type="spellStart"/>
-      <w:r>
-        <w:t>auszuprogrammieren</w:t>
-      </w:r>
-      <w:proofErr w:type="spellEnd"/>
-      <w:r>
-        <w:t xml:space="preserve">, stattdessen wurde mithilfe der bereits beschriebenen db_def.xml ein Weg gefunden, die Tabellen dynamisch zur Laufzeit zu erstellen und zu definieren. Hierin werden auch Beziehungen und sogar Hierarchien zwischen den unterschiedlichen Tabellen definiert, auf die unter anderem über die Business-Logik des </w:t>
-      </w:r>
-      <w:proofErr w:type="spellStart"/>
-      <w:r>
-        <w:t>control</w:t>
-      </w:r>
-      <w:proofErr w:type="spellEnd"/>
-      <w:r>
-        <w:t>-Moduls zurückgegriffen wird. Damit muss bei Änderungen nicht an vielen unterschiedlichen Stellen die Programmierung geändert werden, sondern alle Tabellen sind Instanzen der gleichen Klasse und können somit auf die gleiche Weise verarbeitet werden. Dies ermöglicht zudem, dass die Export-Funktion nicht nur wie ursprünglich angefordert dem Plan-Objekt zur Verfügung steht, sondern auch alle anderen Objekte bei Bedarf exportiert werden können.</w:t>
-      </w:r>
-      <w:r>
-        <w:t xml:space="preserve"> Darüber hinaus kann auf diese Weise die starke </w:t>
-      </w:r>
-      <w:proofErr w:type="spellStart"/>
-      <w:r>
-        <w:t>pandas</w:t>
-      </w:r>
-      <w:proofErr w:type="spellEnd"/>
-      <w:r>
-        <w:t xml:space="preserve">-Bibliothek voll genutzt werden, um die Daten in einem </w:t>
-      </w:r>
-      <w:proofErr w:type="spellStart"/>
-      <w:r>
-        <w:t>DataFrame</w:t>
-      </w:r>
-      <w:proofErr w:type="spellEnd"/>
-      <w:r>
-        <w:t xml:space="preserve"> zu verwalten, der direkt in eine SQL-Tabelle geschrieben werden kann. Somit entfällt die Implementierung einiger Logiken, die das ursprüngliche Konzept mit sich gebracht hätte.</w:t>
+        <w:t xml:space="preserve"> zu gestalten, wurde im data-Modul darauf verzichtet, jede einzelne Tabelle auszuprogrammieren, stattdessen wurde mithilfe der bereits beschriebenen db_def.xml ein Weg gefunden, die Tabellen dynamisch zur Laufzeit zu erstellen und zu definieren. Hierin werden auch Beziehungen und sogar Hierarchien zwischen den unterschiedlichen Tabellen definiert, auf die unter anderem über die Business-Logik des control-Moduls zurückgegriffen wird. Damit muss bei Änderungen nicht an vielen unterschiedlichen Stellen die Programmierung geändert werden, sondern alle Tabellen sind Instanzen der gleichen Klasse und können somit auf die gleiche Weise verarbeitet werden. Dies ermöglicht zudem, dass die Export-Funktion nicht nur wie ursprünglich angefordert dem Plan-Objekt zur Verfügung steht, sondern auch alle anderen Objekte bei Bedarf exportiert werden können.</w:t>
+      </w:r>
+      <w:r>
+        <w:t xml:space="preserve"> Darüber hinaus kann auf diese Weise die starke pandas-Bibliothek voll genutzt werden, um die Daten in einem DataFrame zu verwalten, der direkt in eine SQL-Tabelle geschrieben werden kann. Somit entfällt die Implementierung einiger Logiken, die das ursprüngliche Konzept mit sich gebracht hätte.</w:t>
       </w:r>
     </w:p>
     <w:p>
@@ -9439,7 +8727,7 @@
         <w:pStyle w:val="Beschriftung"/>
         <w:keepNext/>
       </w:pPr>
-      <w:bookmarkStart w:id="53" w:name="_Toc180767408"/>
+      <w:bookmarkStart w:id="53" w:name="_Toc181019833"/>
       <w:r>
         <w:lastRenderedPageBreak/>
         <w:t xml:space="preserve">Abbildung </w:t>
@@ -9524,70 +8812,15 @@
         </w:drawing>
       </w:r>
     </w:p>
-    <w:p>
-      <w:r>
-        <w:t>Die Klassen _</w:t>
-      </w:r>
-      <w:proofErr w:type="spellStart"/>
-      <w:r>
-        <w:t>DataTable</w:t>
-      </w:r>
-      <w:proofErr w:type="spellEnd"/>
-      <w:r>
-        <w:t xml:space="preserve"> und _</w:t>
-      </w:r>
-      <w:proofErr w:type="spellStart"/>
-      <w:r>
-        <w:t>DataTableDefinition</w:t>
-      </w:r>
-      <w:proofErr w:type="spellEnd"/>
-      <w:r>
-        <w:t xml:space="preserve"> wurden als </w:t>
-      </w:r>
-      <w:proofErr w:type="spellStart"/>
-      <w:r>
-        <w:t>protected</w:t>
-      </w:r>
-      <w:proofErr w:type="spellEnd"/>
-      <w:r>
-        <w:t xml:space="preserve"> markiert, da es nicht möglich sein soll, diese von außerhalb des </w:t>
-      </w:r>
-      <w:proofErr w:type="spellStart"/>
-      <w:r>
-        <w:t>data</w:t>
-      </w:r>
-      <w:proofErr w:type="spellEnd"/>
-      <w:r>
-        <w:t>-Moduls zu instanziieren. Gleiches gilt für die Klasse _</w:t>
-      </w:r>
-      <w:proofErr w:type="spellStart"/>
-      <w:r>
-        <w:t>MainWindow</w:t>
-      </w:r>
-      <w:proofErr w:type="spellEnd"/>
-      <w:r>
-        <w:t xml:space="preserve"> des </w:t>
-      </w:r>
-      <w:proofErr w:type="spellStart"/>
-      <w:r>
-        <w:t>view</w:t>
-      </w:r>
-      <w:proofErr w:type="spellEnd"/>
-      <w:r>
-        <w:t>-Moduls.</w:t>
-      </w:r>
-    </w:p>
-    <w:p>
-      <w:r>
-        <w:t xml:space="preserve">Ein UML-Klassendiagramm des </w:t>
-      </w:r>
-      <w:proofErr w:type="spellStart"/>
-      <w:r>
-        <w:t>data</w:t>
-      </w:r>
-      <w:proofErr w:type="spellEnd"/>
-      <w:r>
-        <w:t xml:space="preserve">-Moduls mitsamt den implementierten Methoden ist aus Platzgründen in Anhang 1 zu </w:t>
+    <w:p/>
+    <w:p>
+      <w:r>
+        <w:t>Die Klassen _DataTable und _DataTableDefinition wurden als protected markiert, da es nicht möglich sein soll, diese von außerhalb des data-Moduls zu instanziieren. Gleiches gilt für die Klasse _MainWindow des view-Moduls.</w:t>
+      </w:r>
+    </w:p>
+    <w:p>
+      <w:r>
+        <w:t xml:space="preserve">Ein UML-Klassendiagramm des data-Moduls mitsamt den implementierten Methoden ist aus Platzgründen in Anhang 1 zu </w:t>
       </w:r>
       <w:r>
         <w:t>finden</w:t>
@@ -9612,7 +8845,7 @@
         <w:pStyle w:val="Beschriftung"/>
         <w:keepNext/>
       </w:pPr>
-      <w:bookmarkStart w:id="54" w:name="_Toc180767409"/>
+      <w:bookmarkStart w:id="54" w:name="_Toc181019834"/>
       <w:r>
         <w:t xml:space="preserve">Abbildung </w:t>
       </w:r>
@@ -9724,7 +8957,7 @@
         <w:pStyle w:val="Beschriftung"/>
         <w:keepNext/>
       </w:pPr>
-      <w:bookmarkStart w:id="55" w:name="_Toc180767410"/>
+      <w:bookmarkStart w:id="55" w:name="_Toc181019835"/>
       <w:r>
         <w:t xml:space="preserve">Abbildung </w:t>
       </w:r>
@@ -9759,7 +8992,6 @@
     </w:p>
     <w:p>
       <w:pPr>
-        <w:jc w:val="center"/>
         <w:rPr>
           <w:lang w:eastAsia="de-DE"/>
         </w:rPr>
@@ -9824,6 +9056,13 @@
           <w:lang w:eastAsia="de-DE"/>
         </w:rPr>
       </w:pPr>
+    </w:p>
+    <w:p>
+      <w:pPr>
+        <w:rPr>
+          <w:lang w:eastAsia="de-DE"/>
+        </w:rPr>
+      </w:pPr>
       <w:r>
         <w:rPr>
           <w:lang w:eastAsia="de-DE"/>
@@ -9834,49 +9073,7 @@
         <w:rPr>
           <w:lang w:eastAsia="de-DE"/>
         </w:rPr>
-        <w:t xml:space="preserve"> Diese technische Hürde konnte in der </w:t>
-      </w:r>
-      <w:proofErr w:type="spellStart"/>
-      <w:r>
-        <w:rPr>
-          <w:lang w:eastAsia="de-DE"/>
-        </w:rPr>
-        <w:t>Finalisierungsphase</w:t>
-      </w:r>
-      <w:proofErr w:type="spellEnd"/>
-      <w:r>
-        <w:rPr>
-          <w:lang w:eastAsia="de-DE"/>
-        </w:rPr>
-        <w:t xml:space="preserve"> jedoch über eine </w:t>
-      </w:r>
-      <w:proofErr w:type="spellStart"/>
-      <w:r>
-        <w:rPr>
-          <w:lang w:eastAsia="de-DE"/>
-        </w:rPr>
-        <w:t>WebEngine</w:t>
-      </w:r>
-      <w:proofErr w:type="spellEnd"/>
-      <w:r>
-        <w:rPr>
-          <w:lang w:eastAsia="de-DE"/>
-        </w:rPr>
-        <w:t xml:space="preserve"> in </w:t>
-      </w:r>
-      <w:proofErr w:type="spellStart"/>
-      <w:r>
-        <w:rPr>
-          <w:lang w:eastAsia="de-DE"/>
-        </w:rPr>
-        <w:t>PyQt</w:t>
-      </w:r>
-      <w:proofErr w:type="spellEnd"/>
-      <w:r>
-        <w:rPr>
-          <w:lang w:eastAsia="de-DE"/>
-        </w:rPr>
-        <w:t xml:space="preserve"> und die Bibliothek Jinja2, welche HTML-Templates ermöglicht, noch überwunden werden.</w:t>
+        <w:t xml:space="preserve"> Diese technische Hürde konnte in der Finalisierungsphase jedoch über eine WebEngine in PyQt und die Bibliothek Jinja2, welche HTML-Templates ermöglicht, noch überwunden werden.</w:t>
       </w:r>
       <w:r>
         <w:rPr>
@@ -9905,7 +9102,7 @@
           <w:lang w:eastAsia="de-DE"/>
         </w:rPr>
       </w:pPr>
-      <w:bookmarkStart w:id="56" w:name="_Toc180767488"/>
+      <w:bookmarkStart w:id="56" w:name="_Toc181019821"/>
       <w:r>
         <w:rPr>
           <w:lang w:eastAsia="de-DE"/>
@@ -10099,7 +9296,7 @@
           <w:lang w:eastAsia="de-DE"/>
         </w:rPr>
       </w:pPr>
-      <w:bookmarkStart w:id="57" w:name="_Toc180767489"/>
+      <w:bookmarkStart w:id="57" w:name="_Toc181019822"/>
       <w:r>
         <w:rPr>
           <w:lang w:eastAsia="de-DE"/>
@@ -10316,7 +9513,7 @@
         <w:pStyle w:val="Beschriftung"/>
         <w:keepNext/>
       </w:pPr>
-      <w:bookmarkStart w:id="58" w:name="_Toc180767411"/>
+      <w:bookmarkStart w:id="58" w:name="_Toc181019836"/>
       <w:r>
         <w:t xml:space="preserve">Abbildung </w:t>
       </w:r>
@@ -10464,7 +9661,7 @@
         <w:pStyle w:val="Beschriftung"/>
         <w:keepNext/>
       </w:pPr>
-      <w:bookmarkStart w:id="59" w:name="_Toc180767412"/>
+      <w:bookmarkStart w:id="59" w:name="_Toc181019837"/>
       <w:r>
         <w:t xml:space="preserve">Abbildung </w:t>
       </w:r>
@@ -10669,7 +9866,7 @@
         <w:pStyle w:val="Beschriftung"/>
         <w:keepNext/>
       </w:pPr>
-      <w:bookmarkStart w:id="60" w:name="_Toc180767413"/>
+      <w:bookmarkStart w:id="60" w:name="_Toc181019838"/>
       <w:r>
         <w:t xml:space="preserve">Abbildung </w:t>
       </w:r>
@@ -10795,21 +9992,7 @@
           <w:lang w:eastAsia="de-DE"/>
         </w:rPr>
         <w:lastRenderedPageBreak/>
-        <w:t>als PDF gespeichert werden, wobei in einem Dialog der Dateiname und -</w:t>
-      </w:r>
-      <w:proofErr w:type="spellStart"/>
-      <w:r>
-        <w:rPr>
-          <w:lang w:eastAsia="de-DE"/>
-        </w:rPr>
-        <w:t>speicherort</w:t>
-      </w:r>
-      <w:proofErr w:type="spellEnd"/>
-      <w:r>
-        <w:rPr>
-          <w:lang w:eastAsia="de-DE"/>
-        </w:rPr>
-        <w:t xml:space="preserve"> ausgewählt werden kann.</w:t>
+        <w:t>als PDF gespeichert werden, wobei in einem Dialog der Dateiname und -speicherort ausgewählt werden kann.</w:t>
       </w:r>
     </w:p>
     <w:p>
@@ -10830,7 +10013,7 @@
         <w:pStyle w:val="Beschriftung"/>
         <w:keepNext/>
       </w:pPr>
-      <w:bookmarkStart w:id="61" w:name="_Toc180767414"/>
+      <w:bookmarkStart w:id="61" w:name="_Toc181019839"/>
       <w:r>
         <w:t xml:space="preserve">Abbildung </w:t>
       </w:r>
@@ -10918,7 +10101,7 @@
         <w:pageBreakBefore/>
         <w:ind w:left="431" w:hanging="431"/>
       </w:pPr>
-      <w:bookmarkStart w:id="62" w:name="_Toc180767490"/>
+      <w:bookmarkStart w:id="62" w:name="_Toc181019823"/>
       <w:r>
         <w:lastRenderedPageBreak/>
         <w:t>Testprotokoll</w:t>
@@ -10932,7 +10115,7 @@
           <w:lang w:eastAsia="de-DE"/>
         </w:rPr>
       </w:pPr>
-      <w:bookmarkStart w:id="63" w:name="_Toc180767491"/>
+      <w:bookmarkStart w:id="63" w:name="_Toc181019824"/>
       <w:r>
         <w:rPr>
           <w:lang w:eastAsia="de-DE"/>
@@ -10982,35 +10165,7 @@
         <w:rPr>
           <w:lang w:eastAsia="de-DE"/>
         </w:rPr>
-        <w:t>\</w:t>
-      </w:r>
-      <w:proofErr w:type="spellStart"/>
-      <w:r>
-        <w:rPr>
-          <w:lang w:eastAsia="de-DE"/>
-        </w:rPr>
-        <w:t>data</w:t>
-      </w:r>
-      <w:proofErr w:type="spellEnd"/>
-      <w:r>
-        <w:rPr>
-          <w:lang w:eastAsia="de-DE"/>
-        </w:rPr>
-        <w:t>\</w:t>
-      </w:r>
-      <w:proofErr w:type="spellStart"/>
-      <w:r>
-        <w:rPr>
-          <w:lang w:eastAsia="de-DE"/>
-        </w:rPr>
-        <w:t>main_prefilled.db</w:t>
-      </w:r>
-      <w:proofErr w:type="spellEnd"/>
-      <w:r>
-        <w:rPr>
-          <w:lang w:eastAsia="de-DE"/>
-        </w:rPr>
-        <w:t xml:space="preserve"> mit ausgeliefert, die bei Bedarf als \</w:t>
+        <w:t>\data\main_prefilled.db mit ausgeliefert, die bei Bedarf als \</w:t>
       </w:r>
       <w:r>
         <w:rPr>
@@ -11022,35 +10177,7 @@
         <w:rPr>
           <w:lang w:eastAsia="de-DE"/>
         </w:rPr>
-        <w:t>\</w:t>
-      </w:r>
-      <w:proofErr w:type="spellStart"/>
-      <w:r>
-        <w:rPr>
-          <w:lang w:eastAsia="de-DE"/>
-        </w:rPr>
-        <w:t>data</w:t>
-      </w:r>
-      <w:proofErr w:type="spellEnd"/>
-      <w:r>
-        <w:rPr>
-          <w:lang w:eastAsia="de-DE"/>
-        </w:rPr>
-        <w:t>\</w:t>
-      </w:r>
-      <w:proofErr w:type="spellStart"/>
-      <w:r>
-        <w:rPr>
-          <w:lang w:eastAsia="de-DE"/>
-        </w:rPr>
-        <w:t>main.db</w:t>
-      </w:r>
-      <w:proofErr w:type="spellEnd"/>
-      <w:r>
-        <w:rPr>
-          <w:lang w:eastAsia="de-DE"/>
-        </w:rPr>
-        <w:t xml:space="preserve"> kopiert und verwendet werden kann.</w:t>
+        <w:t>\data\main.db kopiert und verwendet werden kann.</w:t>
       </w:r>
     </w:p>
     <w:p>
@@ -11095,7 +10222,7 @@
           <w:lang w:eastAsia="de-DE"/>
         </w:rPr>
       </w:pPr>
-      <w:bookmarkStart w:id="64" w:name="_Toc180767492"/>
+      <w:bookmarkStart w:id="64" w:name="_Toc181019825"/>
       <w:r>
         <w:rPr>
           <w:lang w:eastAsia="de-DE"/>
@@ -11173,35 +10300,7 @@
         <w:rPr>
           <w:lang w:eastAsia="de-DE"/>
         </w:rPr>
-        <w:t>\</w:t>
-      </w:r>
-      <w:proofErr w:type="spellStart"/>
-      <w:r>
-        <w:rPr>
-          <w:lang w:eastAsia="de-DE"/>
-        </w:rPr>
-        <w:t>data</w:t>
-      </w:r>
-      <w:proofErr w:type="spellEnd"/>
-      <w:r>
-        <w:rPr>
-          <w:lang w:eastAsia="de-DE"/>
-        </w:rPr>
-        <w:t>\</w:t>
-      </w:r>
-      <w:proofErr w:type="spellStart"/>
-      <w:r>
-        <w:rPr>
-          <w:lang w:eastAsia="de-DE"/>
-        </w:rPr>
-        <w:t>main.db</w:t>
-      </w:r>
-      <w:proofErr w:type="spellEnd"/>
-      <w:r>
-        <w:rPr>
-          <w:lang w:eastAsia="de-DE"/>
-        </w:rPr>
-        <w:t xml:space="preserve"> existiert noch nicht.</w:t>
+        <w:t>\data\main.db existiert noch nicht.</w:t>
       </w:r>
     </w:p>
     <w:p>
@@ -11271,35 +10370,7 @@
         <w:rPr>
           <w:lang w:eastAsia="de-DE"/>
         </w:rPr>
-        <w:t>\</w:t>
-      </w:r>
-      <w:proofErr w:type="spellStart"/>
-      <w:r>
-        <w:rPr>
-          <w:lang w:eastAsia="de-DE"/>
-        </w:rPr>
-        <w:t>data</w:t>
-      </w:r>
-      <w:proofErr w:type="spellEnd"/>
-      <w:r>
-        <w:rPr>
-          <w:lang w:eastAsia="de-DE"/>
-        </w:rPr>
-        <w:t>\</w:t>
-      </w:r>
-      <w:proofErr w:type="spellStart"/>
-      <w:r>
-        <w:rPr>
-          <w:lang w:eastAsia="de-DE"/>
-        </w:rPr>
-        <w:t>main.db</w:t>
-      </w:r>
-      <w:proofErr w:type="spellEnd"/>
-      <w:r>
-        <w:rPr>
-          <w:lang w:eastAsia="de-DE"/>
-        </w:rPr>
-        <w:t xml:space="preserve"> wird angelegt und enthält alle definierten Datenbanken mit den definierten Feldern. Die Applikation wird gestartet und zeigt den </w:t>
+        <w:t xml:space="preserve">\data\main.db wird angelegt und enthält alle definierten Datenbanken mit den definierten Feldern. Die Applikation wird gestartet und zeigt den </w:t>
       </w:r>
       <w:r>
         <w:rPr>
@@ -11356,21 +10427,7 @@
         <w:rPr>
           <w:lang w:eastAsia="de-DE"/>
         </w:rPr>
-        <w:t xml:space="preserve">Datei </w:t>
-      </w:r>
-      <w:proofErr w:type="spellStart"/>
-      <w:r>
-        <w:rPr>
-          <w:lang w:eastAsia="de-DE"/>
-        </w:rPr>
-        <w:t>main.db</w:t>
-      </w:r>
-      <w:proofErr w:type="spellEnd"/>
-      <w:r>
-        <w:rPr>
-          <w:lang w:eastAsia="de-DE"/>
-        </w:rPr>
-        <w:t xml:space="preserve"> wird unter erwartetem Pfad angelegt und enthält die Datenbankdefinitionen für alle </w:t>
+        <w:t xml:space="preserve">Datei main.db wird unter erwartetem Pfad angelegt und enthält die Datenbankdefinitionen für alle </w:t>
       </w:r>
       <w:r>
         <w:rPr>
@@ -11974,21 +11031,7 @@
         <w:rPr>
           <w:lang w:eastAsia="de-DE"/>
         </w:rPr>
-        <w:t xml:space="preserve"> Testfall 2 wurde erfolgreich ausgeführt oder </w:t>
-      </w:r>
-      <w:proofErr w:type="spellStart"/>
-      <w:r>
-        <w:rPr>
-          <w:lang w:eastAsia="de-DE"/>
-        </w:rPr>
-        <w:t>main_prefilled.db</w:t>
-      </w:r>
-      <w:proofErr w:type="spellEnd"/>
-      <w:r>
-        <w:rPr>
-          <w:lang w:eastAsia="de-DE"/>
-        </w:rPr>
-        <w:t xml:space="preserve"> wurde geladen.</w:t>
+        <w:t xml:space="preserve"> Testfall 2 wurde erfolgreich ausgeführt oder main_prefilled.db wurde geladen.</w:t>
       </w:r>
     </w:p>
     <w:p>
@@ -12015,21 +11058,7 @@
           <w:bCs w:val="0"/>
           <w:lang w:eastAsia="de-DE"/>
         </w:rPr>
-        <w:t xml:space="preserve">Im Bereich „Übung“ wird auf den Button „Übung </w:t>
-      </w:r>
-      <w:r>
-        <w:rPr>
-          <w:bCs w:val="0"/>
-          <w:lang w:eastAsia="de-DE"/>
-        </w:rPr>
-        <w:t>suchen</w:t>
-      </w:r>
-      <w:r>
-        <w:rPr>
-          <w:bCs w:val="0"/>
-          <w:lang w:eastAsia="de-DE"/>
-        </w:rPr>
-        <w:t>“ geklickt</w:t>
+        <w:t>Im Bereich „Übung“ wird auf den Button „Übung suchen“ geklickt</w:t>
       </w:r>
       <w:r>
         <w:rPr>
@@ -12124,31 +11153,7 @@
         <w:rPr>
           <w:lang w:eastAsia="de-DE"/>
         </w:rPr>
-        <w:t xml:space="preserve"> </w:t>
-      </w:r>
-      <w:r>
-        <w:rPr>
-          <w:lang w:eastAsia="de-DE"/>
-        </w:rPr>
-        <w:t xml:space="preserve">Nach Klick auf „Übung </w:t>
-      </w:r>
-      <w:r>
-        <w:rPr>
-          <w:lang w:eastAsia="de-DE"/>
-        </w:rPr>
-        <w:t>suchen</w:t>
-      </w:r>
-      <w:r>
-        <w:rPr>
-          <w:lang w:eastAsia="de-DE"/>
-        </w:rPr>
-        <w:t>“ erscheint ein neuer Bildschirm</w:t>
-      </w:r>
-      <w:r>
-        <w:rPr>
-          <w:lang w:eastAsia="de-DE"/>
-        </w:rPr>
-        <w:t>. Die angelegte Übung wird in der Tabelle oben und in der Baumstruktur unten angezeigt und kann in der Tabelle ausgewählt werden.</w:t>
+        <w:t xml:space="preserve"> Nach Klick auf „Übung suchen“ erscheint ein neuer Bildschirm. Die angelegte Übung wird in der Tabelle oben und in der Baumstruktur unten angezeigt und kann in der Tabelle ausgewählt werden.</w:t>
       </w:r>
     </w:p>
     <w:p>
@@ -12759,35 +11764,7 @@
         <w:rPr>
           <w:lang w:eastAsia="de-DE"/>
         </w:rPr>
-        <w:t>\</w:t>
-      </w:r>
-      <w:proofErr w:type="spellStart"/>
-      <w:r>
-        <w:rPr>
-          <w:lang w:eastAsia="de-DE"/>
-        </w:rPr>
-        <w:t>data</w:t>
-      </w:r>
-      <w:proofErr w:type="spellEnd"/>
-      <w:r>
-        <w:rPr>
-          <w:lang w:eastAsia="de-DE"/>
-        </w:rPr>
-        <w:t>\</w:t>
-      </w:r>
-      <w:proofErr w:type="spellStart"/>
-      <w:r>
-        <w:rPr>
-          <w:lang w:eastAsia="de-DE"/>
-        </w:rPr>
-        <w:t>main.db</w:t>
-      </w:r>
-      <w:proofErr w:type="spellEnd"/>
-      <w:r>
-        <w:rPr>
-          <w:lang w:eastAsia="de-DE"/>
-        </w:rPr>
-        <w:t xml:space="preserve"> auf das aktuelle Datum und die aktuelle Uhrzeit geändert haben. Außerdem sollten beim nächsten Applikationsstart die gemachten Änderungen in den Objekten direkt auf dem </w:t>
+        <w:t xml:space="preserve">\data\main.db auf das aktuelle Datum und die aktuelle Uhrzeit geändert haben. Außerdem sollten beim nächsten Applikationsstart die gemachten Änderungen in den Objekten direkt auf dem </w:t>
       </w:r>
       <w:r>
         <w:rPr>
@@ -12949,35 +11926,7 @@
         <w:rPr>
           <w:lang w:eastAsia="de-DE"/>
         </w:rPr>
-        <w:t>\</w:t>
-      </w:r>
-      <w:proofErr w:type="spellStart"/>
-      <w:r>
-        <w:rPr>
-          <w:lang w:eastAsia="de-DE"/>
-        </w:rPr>
-        <w:t>data</w:t>
-      </w:r>
-      <w:proofErr w:type="spellEnd"/>
-      <w:r>
-        <w:rPr>
-          <w:lang w:eastAsia="de-DE"/>
-        </w:rPr>
-        <w:t>\</w:t>
-      </w:r>
-      <w:proofErr w:type="spellStart"/>
-      <w:r>
-        <w:rPr>
-          <w:lang w:eastAsia="de-DE"/>
-        </w:rPr>
-        <w:t>main.db</w:t>
-      </w:r>
-      <w:proofErr w:type="spellEnd"/>
-      <w:r>
-        <w:rPr>
-          <w:lang w:eastAsia="de-DE"/>
-        </w:rPr>
-        <w:t xml:space="preserve"> nicht verändert haben. Außerdem sollten die Daten in der Baumstruktur rechts auf dem </w:t>
+        <w:t xml:space="preserve">\data\main.db nicht verändert haben. Außerdem sollten die Daten in der Baumstruktur rechts auf dem </w:t>
       </w:r>
       <w:r>
         <w:rPr>
@@ -13390,21 +12339,7 @@
         <w:rPr>
           <w:lang w:eastAsia="de-DE"/>
         </w:rPr>
-        <w:t xml:space="preserve"> </w:t>
-      </w:r>
-      <w:proofErr w:type="spellStart"/>
-      <w:r>
-        <w:rPr>
-          <w:lang w:eastAsia="de-DE"/>
-        </w:rPr>
-        <w:t>im</w:t>
-      </w:r>
-      <w:proofErr w:type="spellEnd"/>
-      <w:r>
-        <w:rPr>
-          <w:lang w:eastAsia="de-DE"/>
-        </w:rPr>
-        <w:t xml:space="preserve"> Falle eines Plans eine HTML-Ansicht der Planinhalte angezeigt, die später als PDF exportiert wird. Bei allen anderen Objekten wird</w:t>
+        <w:t xml:space="preserve"> im Falle eines Plans eine HTML-Ansicht der Planinhalte angezeigt, die später als PDF exportiert wird. Bei allen anderen Objekten wird</w:t>
       </w:r>
       <w:r>
         <w:rPr>
@@ -13668,21 +12603,7 @@
         <w:rPr>
           <w:lang w:eastAsia="de-DE"/>
         </w:rPr>
-        <w:t>Klick auf „Drucken“ erscheint ein Dialog zur Auswahl des Dateinamens und -</w:t>
-      </w:r>
-      <w:proofErr w:type="spellStart"/>
-      <w:r>
-        <w:rPr>
-          <w:lang w:eastAsia="de-DE"/>
-        </w:rPr>
-        <w:t>speicherorts</w:t>
-      </w:r>
-      <w:proofErr w:type="spellEnd"/>
-      <w:r>
-        <w:rPr>
-          <w:lang w:eastAsia="de-DE"/>
-        </w:rPr>
-        <w:t>. Nach Bestätigung des Dialogs springt die Anwendung zurück auf den Startbildschirm. Es liegt ei</w:t>
+        <w:t>Klick auf „Drucken“ erscheint ein Dialog zur Auswahl des Dateinamens und -speicherorts. Nach Bestätigung des Dialogs springt die Anwendung zurück auf den Startbildschirm. Es liegt ei</w:t>
       </w:r>
       <w:r>
         <w:rPr>
@@ -13818,21 +12739,7 @@
         <w:rPr>
           <w:lang w:eastAsia="de-DE"/>
         </w:rPr>
-        <w:t xml:space="preserve"> Analog zu Testfall 5 wird ein Objekteintrag, z.B. eine Übung, angezeigt. Der Button „Löschen“ wird geklickt und die erscheinende Abfrage wird entweder mit „Yes“ bestätigt oder mit „</w:t>
-      </w:r>
-      <w:proofErr w:type="spellStart"/>
-      <w:r>
-        <w:rPr>
-          <w:lang w:eastAsia="de-DE"/>
-        </w:rPr>
-        <w:t>No</w:t>
-      </w:r>
-      <w:proofErr w:type="spellEnd"/>
-      <w:r>
-        <w:rPr>
-          <w:lang w:eastAsia="de-DE"/>
-        </w:rPr>
-        <w:t>“ abgelehnt. Nach Bestätigung der Abfrage wird dies mit einer Meldung quittiert und man gelangt auf den Startbildschirm zurück.</w:t>
+        <w:t xml:space="preserve"> Analog zu Testfall 5 wird ein Objekteintrag, z.B. eine Übung, angezeigt. Der Button „Löschen“ wird geklickt und die erscheinende Abfrage wird entweder mit „Yes“ bestätigt oder mit „No“ abgelehnt. Nach Bestätigung der Abfrage wird dies mit einer Meldung quittiert und man gelangt auf den Startbildschirm zurück.</w:t>
       </w:r>
     </w:p>
     <w:p>
@@ -13911,21 +12818,7 @@
         <w:rPr>
           <w:lang w:eastAsia="de-DE"/>
         </w:rPr>
-        <w:t>Nach dem Klick auf „Löschen“ aus dem Anzeigebildschirm einer Übung heraus und Bestätigung der Abfrage mit „Yes“ erscheint eine Meldung, dass eine ID aus der Tabelle „EXERCISE“ gelöscht wurde. Die Übung ist auf dem Startbildschirm nicht mehr zu finden, weder in der Tabelle links noch in der Baumstruktur rechts. Wenn die Abfrage mit „</w:t>
-      </w:r>
-      <w:proofErr w:type="spellStart"/>
-      <w:r>
-        <w:rPr>
-          <w:lang w:eastAsia="de-DE"/>
-        </w:rPr>
-        <w:t>No</w:t>
-      </w:r>
-      <w:proofErr w:type="spellEnd"/>
-      <w:r>
-        <w:rPr>
-          <w:lang w:eastAsia="de-DE"/>
-        </w:rPr>
-        <w:t>“ abgelehnt wird, so verbleibt man auf dem Anzeigebildschirm und nach einem Klick auf „Abbrechen“ ist die Übung weiterhin auf dem Startbildschirm ersichtlich.</w:t>
+        <w:t>Nach dem Klick auf „Löschen“ aus dem Anzeigebildschirm einer Übung heraus und Bestätigung der Abfrage mit „Yes“ erscheint eine Meldung, dass eine ID aus der Tabelle „EXERCISE“ gelöscht wurde. Die Übung ist auf dem Startbildschirm nicht mehr zu finden, weder in der Tabelle links noch in der Baumstruktur rechts. Wenn die Abfrage mit „No“ abgelehnt wird, so verbleibt man auf dem Anzeigebildschirm und nach einem Klick auf „Abbrechen“ ist die Übung weiterhin auf dem Startbildschirm ersichtlich.</w:t>
       </w:r>
     </w:p>
     <w:p>
@@ -13942,7 +12835,7 @@
           <w:lang w:eastAsia="de-DE"/>
         </w:rPr>
       </w:pPr>
-      <w:bookmarkStart w:id="65" w:name="_Toc180767493"/>
+      <w:bookmarkStart w:id="65" w:name="_Toc181019826"/>
       <w:r>
         <w:rPr>
           <w:lang w:eastAsia="de-DE"/>
@@ -13978,7 +12871,7 @@
           <w:lang w:eastAsia="de-DE"/>
         </w:rPr>
       </w:pPr>
-      <w:bookmarkStart w:id="66" w:name="_Toc180767494"/>
+      <w:bookmarkStart w:id="66" w:name="_Toc181019827"/>
       <w:r>
         <w:rPr>
           <w:lang w:eastAsia="de-DE"/>
@@ -14009,35 +12902,7 @@
         <w:rPr>
           <w:lang w:eastAsia="de-DE"/>
         </w:rPr>
-        <w:t>\</w:t>
-      </w:r>
-      <w:proofErr w:type="spellStart"/>
-      <w:r>
-        <w:rPr>
-          <w:lang w:eastAsia="de-DE"/>
-        </w:rPr>
-        <w:t>data</w:t>
-      </w:r>
-      <w:proofErr w:type="spellEnd"/>
-      <w:r>
-        <w:rPr>
-          <w:lang w:eastAsia="de-DE"/>
-        </w:rPr>
-        <w:t>\</w:t>
-      </w:r>
-      <w:proofErr w:type="spellStart"/>
-      <w:r>
-        <w:rPr>
-          <w:lang w:eastAsia="de-DE"/>
-        </w:rPr>
-        <w:t>main.db</w:t>
-      </w:r>
-      <w:proofErr w:type="spellEnd"/>
-      <w:r>
-        <w:rPr>
-          <w:lang w:eastAsia="de-DE"/>
-        </w:rPr>
-        <w:t xml:space="preserve"> entweder gelöscht oder durch eine Kopie der vorbereiteten Datenbankdatei \</w:t>
+        <w:t>\data\main.db entweder gelöscht oder durch eine Kopie der vorbereiteten Datenbankdatei \</w:t>
       </w:r>
       <w:r>
         <w:rPr>
@@ -14049,35 +12914,7 @@
         <w:rPr>
           <w:lang w:eastAsia="de-DE"/>
         </w:rPr>
-        <w:t>\</w:t>
-      </w:r>
-      <w:proofErr w:type="spellStart"/>
-      <w:r>
-        <w:rPr>
-          <w:lang w:eastAsia="de-DE"/>
-        </w:rPr>
-        <w:t>data</w:t>
-      </w:r>
-      <w:proofErr w:type="spellEnd"/>
-      <w:r>
-        <w:rPr>
-          <w:lang w:eastAsia="de-DE"/>
-        </w:rPr>
-        <w:t>\</w:t>
-      </w:r>
-      <w:proofErr w:type="spellStart"/>
-      <w:r>
-        <w:rPr>
-          <w:lang w:eastAsia="de-DE"/>
-        </w:rPr>
-        <w:t>main_prefilled.db</w:t>
-      </w:r>
-      <w:proofErr w:type="spellEnd"/>
-      <w:r>
-        <w:rPr>
-          <w:lang w:eastAsia="de-DE"/>
-        </w:rPr>
-        <w:t xml:space="preserve"> ausgetauscht werden.</w:t>
+        <w:t>\data\main_prefilled.db ausgetauscht werden.</w:t>
       </w:r>
     </w:p>
     <w:p>
@@ -14147,7 +12984,7 @@
         <w:pageBreakBefore/>
         <w:ind w:left="431" w:hanging="431"/>
       </w:pPr>
-      <w:bookmarkStart w:id="67" w:name="_Toc180767495"/>
+      <w:bookmarkStart w:id="67" w:name="_Toc181019828"/>
       <w:r>
         <w:lastRenderedPageBreak/>
         <w:t>Abstract</w:t>
@@ -14157,180 +12994,455 @@
     <w:p>
       <w:pPr>
         <w:rPr>
-          <w:color w:val="FF0000"/>
-          <w:lang w:eastAsia="de-DE"/>
-        </w:rPr>
-      </w:pPr>
-      <w:r>
-        <w:rPr>
-          <w:color w:val="FF0000"/>
-          <w:lang w:eastAsia="de-DE"/>
-        </w:rPr>
-        <w:t>(erst für Phase 3 relevant)</w:t>
-      </w:r>
-    </w:p>
-    <w:p>
-      <w:pPr>
-        <w:rPr>
-          <w:color w:val="FF0000"/>
-          <w:lang w:eastAsia="de-DE"/>
-        </w:rPr>
-      </w:pPr>
-      <w:r>
-        <w:rPr>
-          <w:color w:val="FF0000"/>
-          <w:lang w:eastAsia="de-DE"/>
-        </w:rPr>
-        <w:t>„</w:t>
-      </w:r>
-      <w:proofErr w:type="spellStart"/>
-      <w:r>
-        <w:rPr>
-          <w:color w:val="FF0000"/>
-          <w:lang w:eastAsia="de-DE"/>
-        </w:rPr>
-        <w:t>Lessons</w:t>
-      </w:r>
-      <w:proofErr w:type="spellEnd"/>
-      <w:r>
-        <w:rPr>
-          <w:color w:val="FF0000"/>
+          <w:lang w:eastAsia="de-DE"/>
+        </w:rPr>
+      </w:pPr>
+      <w:r>
+        <w:rPr>
+          <w:lang w:eastAsia="de-DE"/>
+        </w:rPr>
+        <w:t>Das Projekt startete mit d</w:t>
+      </w:r>
+      <w:r>
+        <w:rPr>
+          <w:lang w:eastAsia="de-DE"/>
+        </w:rPr>
+        <w:t>em Ziel, eine Verwaltungssoftware für Sporttrainer zu erstellen, mit der Trainingseinheiten vorbereitet und geplant werden können.</w:t>
+      </w:r>
+      <w:r>
+        <w:rPr>
+          <w:lang w:eastAsia="de-DE"/>
+        </w:rPr>
+        <w:t xml:space="preserve"> Dieses Ziel wurde über 3 Phasen hinweg in eine Anwendung umgesetzt, die in Python programmiert wurde. Dazu wurden nach dem Scrum Softwareprozess fünf Sprints durchgeführt, die jeweils eine Woche dauerten. Im Folgenden werden einige Aspekte des Projekts noch einmal genauer beleuchtet und kritisch reflektiert.</w:t>
+      </w:r>
+    </w:p>
+    <w:p>
+      <w:pPr>
+        <w:rPr>
+          <w:lang w:eastAsia="de-DE"/>
+        </w:rPr>
+      </w:pPr>
+      <w:r>
+        <w:rPr>
+          <w:lang w:eastAsia="de-DE"/>
+        </w:rPr>
+        <w:t xml:space="preserve">Direkt zu Beginn des Projekts wurden einige konzeptuelle Entscheidungen getroffen, die im späteren Projektverlauf </w:t>
+      </w:r>
+      <w:r>
+        <w:rPr>
+          <w:lang w:eastAsia="de-DE"/>
+        </w:rPr>
+        <w:t>überarbeitet</w:t>
+      </w:r>
+      <w:r>
+        <w:rPr>
+          <w:lang w:eastAsia="de-DE"/>
+        </w:rPr>
+        <w:t xml:space="preserve"> werden mussten.</w:t>
+      </w:r>
+      <w:r>
+        <w:rPr>
+          <w:lang w:eastAsia="de-DE"/>
+        </w:rPr>
+        <w:t xml:space="preserve"> Die meisten hiervon wurden jedoch bereits von Anfang an als Projektrisiken festgehalten, sodass die Alternativlösung jeweils keinen Zusatzaufwand bedeutete.</w:t>
+      </w:r>
+      <w:r>
+        <w:rPr>
+          <w:lang w:eastAsia="de-DE"/>
+        </w:rPr>
+        <w:t xml:space="preserve"> So wurde zum einen die geplante MySQL-Datenbank durch eine SQLite-Datenbank ersetzt</w:t>
+      </w:r>
+      <w:r>
+        <w:rPr>
+          <w:lang w:eastAsia="de-DE"/>
+        </w:rPr>
+        <w:t>, da keine Userverwaltung notwendig war und somit Komplexität eingespart werden konnte</w:t>
+      </w:r>
+      <w:r>
+        <w:rPr>
+          <w:lang w:eastAsia="de-DE"/>
+        </w:rPr>
+        <w:t>. Zum anderen wurde die ursprünglich geplante Klassenstruktur verallgemeinert, sodass weniger Inhalte hart codiert werden mussten. Die anfängliche Idee, Video</w:t>
+      </w:r>
+      <w:r>
+        <w:rPr>
+          <w:lang w:eastAsia="de-DE"/>
+        </w:rPr>
+        <w:t>dateien</w:t>
+      </w:r>
+      <w:r>
+        <w:rPr>
+          <w:lang w:eastAsia="de-DE"/>
+        </w:rPr>
+        <w:t xml:space="preserve"> direkt in die Datenbank hochzuladen</w:t>
+      </w:r>
+      <w:r>
+        <w:rPr>
+          <w:lang w:eastAsia="de-DE"/>
+        </w:rPr>
+        <w:t>,</w:t>
+      </w:r>
+      <w:r>
+        <w:rPr>
+          <w:lang w:eastAsia="de-DE"/>
+        </w:rPr>
+        <w:t xml:space="preserve"> wurde ebenfalls </w:t>
+      </w:r>
+      <w:r>
+        <w:rPr>
+          <w:lang w:eastAsia="de-DE"/>
+        </w:rPr>
+        <w:t>nicht umgesetzt</w:t>
+      </w:r>
+      <w:r>
+        <w:rPr>
+          <w:lang w:eastAsia="de-DE"/>
+        </w:rPr>
+        <w:t xml:space="preserve"> und durch einen einfachen URL-Link ersetzt</w:t>
+      </w:r>
+      <w:r>
+        <w:rPr>
+          <w:lang w:eastAsia="de-DE"/>
+        </w:rPr>
+        <w:t>,</w:t>
+      </w:r>
+      <w:r>
+        <w:rPr>
+          <w:lang w:eastAsia="de-DE"/>
+        </w:rPr>
+        <w:t xml:space="preserve"> da die Datenbank bzw. das Anwendungsverzeichnis zu groß geworden wäre</w:t>
+      </w:r>
+      <w:r>
+        <w:rPr>
+          <w:lang w:eastAsia="de-DE"/>
+        </w:rPr>
+        <w:t>. Der geplante Export eines Plans als PDF hat</w:t>
+      </w:r>
+      <w:r>
+        <w:rPr>
+          <w:lang w:eastAsia="de-DE"/>
+        </w:rPr>
+        <w:t>te</w:t>
+      </w:r>
+      <w:r>
+        <w:rPr>
+          <w:lang w:eastAsia="de-DE"/>
+        </w:rPr>
+        <w:t xml:space="preserve"> zum Ende der Phase 2 noch Probleme bereitet, konnte in der Finalisierungsphase dann aber noch umgesetzt werden. Für Phase 2 wurde hier eine Zwischenlösung eingeführt, die </w:t>
+      </w:r>
+      <w:r>
+        <w:rPr>
+          <w:lang w:eastAsia="de-DE"/>
+        </w:rPr>
+        <w:t>lediglich</w:t>
+      </w:r>
+      <w:r>
+        <w:rPr>
+          <w:lang w:eastAsia="de-DE"/>
+        </w:rPr>
+        <w:t xml:space="preserve"> einen Screenshot der Anwendung erstellt und abspeichert. Diese Zwischenlösung ist auch weiterhin für die anderen Objekte im Einsatz.</w:t>
+      </w:r>
+      <w:r>
+        <w:rPr>
           <w:lang w:eastAsia="de-DE"/>
         </w:rPr>
         <w:t xml:space="preserve"> </w:t>
       </w:r>
-      <w:proofErr w:type="spellStart"/>
-      <w:r>
-        <w:rPr>
-          <w:color w:val="FF0000"/>
-          <w:lang w:eastAsia="de-DE"/>
-        </w:rPr>
-        <w:t>Learned</w:t>
-      </w:r>
-      <w:proofErr w:type="spellEnd"/>
-      <w:r>
-        <w:rPr>
-          <w:color w:val="FF0000"/>
-          <w:lang w:eastAsia="de-DE"/>
-        </w:rPr>
-        <w:t>“ des Projekts – kritische Reflektion der Durchführung</w:t>
-      </w:r>
-    </w:p>
-    <w:p>
-      <w:pPr>
-        <w:rPr>
-          <w:color w:val="FF0000"/>
-          <w:lang w:eastAsia="de-DE"/>
-        </w:rPr>
-      </w:pPr>
-      <w:r>
-        <w:rPr>
-          <w:color w:val="FF0000"/>
-          <w:lang w:eastAsia="de-DE"/>
-        </w:rPr>
-        <w:t>Gut: Python, Sprints, Fokus auf funktionierende Software</w:t>
-      </w:r>
-      <w:r>
-        <w:rPr>
-          <w:color w:val="FF0000"/>
-          <w:lang w:eastAsia="de-DE"/>
-        </w:rPr>
-        <w:t>, Anwendung kundenorientiert aufgebaut</w:t>
-      </w:r>
-      <w:r>
-        <w:rPr>
-          <w:color w:val="FF0000"/>
-          <w:lang w:eastAsia="de-DE"/>
-        </w:rPr>
-        <w:t>, Singleton und MVC in Python</w:t>
-      </w:r>
-    </w:p>
-    <w:p>
-      <w:pPr>
-        <w:rPr>
-          <w:color w:val="FF0000"/>
-          <w:lang w:eastAsia="de-DE"/>
-        </w:rPr>
-      </w:pPr>
-      <w:r>
-        <w:rPr>
-          <w:color w:val="FF0000"/>
-          <w:lang w:eastAsia="de-DE"/>
-        </w:rPr>
-        <w:t>Schlecht: Daily Meetings, unrealistischer Zeitplan in Phase 1, Schwierigkeiten mit Benutzerfreundlichkeit</w:t>
-      </w:r>
-      <w:r>
-        <w:rPr>
-          <w:color w:val="FF0000"/>
-          <w:lang w:eastAsia="de-DE"/>
-        </w:rPr>
-        <w:t>/Übersichtlichkeit</w:t>
-      </w:r>
-    </w:p>
-    <w:p>
-      <w:pPr>
-        <w:rPr>
-          <w:color w:val="FF0000"/>
-          <w:lang w:eastAsia="de-DE"/>
-        </w:rPr>
-      </w:pPr>
-      <w:r>
-        <w:rPr>
-          <w:color w:val="FF0000"/>
-          <w:lang w:eastAsia="de-DE"/>
-        </w:rPr>
-        <w:t>Einhaltung des ursprünglich anvisierten Zeitplans?</w:t>
-      </w:r>
-    </w:p>
-    <w:p>
-      <w:pPr>
-        <w:rPr>
-          <w:color w:val="FF0000"/>
-          <w:lang w:val="en-US" w:eastAsia="de-DE"/>
-        </w:rPr>
-      </w:pPr>
-      <w:r>
-        <w:rPr>
-          <w:color w:val="FF0000"/>
-          <w:lang w:eastAsia="de-DE"/>
-        </w:rPr>
-        <w:t xml:space="preserve">Umgang mit unerwartet aufgetretenen Problemen? </w:t>
-      </w:r>
-      <w:r>
-        <w:rPr>
-          <w:color w:val="FF0000"/>
-          <w:lang w:val="en-US" w:eastAsia="de-DE"/>
-        </w:rPr>
-        <w:t xml:space="preserve">(PDF Export, Build </w:t>
-      </w:r>
-      <w:proofErr w:type="spellStart"/>
-      <w:r>
-        <w:rPr>
-          <w:color w:val="FF0000"/>
-          <w:lang w:val="en-US" w:eastAsia="de-DE"/>
-        </w:rPr>
-        <w:t>als</w:t>
-      </w:r>
-      <w:proofErr w:type="spellEnd"/>
-      <w:r>
-        <w:rPr>
-          <w:color w:val="FF0000"/>
-          <w:lang w:val="en-US" w:eastAsia="de-DE"/>
-        </w:rPr>
-        <w:t xml:space="preserve"> exe, MySQL, …)</w:t>
-      </w:r>
-    </w:p>
-    <w:p>
-      <w:pPr>
-        <w:rPr>
-          <w:lang w:val="en-US" w:eastAsia="de-DE"/>
-        </w:rPr>
-      </w:pPr>
-    </w:p>
-    <w:p>
-      <w:pPr>
-        <w:rPr>
-          <w:lang w:val="en-US" w:eastAsia="de-DE"/>
+      <w:r>
+        <w:rPr>
+          <w:lang w:eastAsia="de-DE"/>
+        </w:rPr>
+        <w:t>Durch das Feedback nach Phase 2 konnte die Benutzerfreundlichkeit und Intuitivität der Anwendung noch einmal überarbeitet und stark verbessert werden. Hierfür wurde in Phase 2 zu wenig Zeit eingeplant, stattdessen wurde mehr auf technische Funktionalität geachtet.</w:t>
+      </w:r>
+      <w:r>
+        <w:rPr>
+          <w:lang w:eastAsia="de-DE"/>
+        </w:rPr>
+        <w:t xml:space="preserve"> Dieses Projektrisiko war ursprünglich nicht eingeplant, daher musste hierfür noch eine spontane Lösung gefunden werden.</w:t>
+      </w:r>
+      <w:r>
+        <w:rPr>
+          <w:lang w:eastAsia="de-DE"/>
+        </w:rPr>
+        <w:t xml:space="preserve"> Die Definition der Projektrisiken half von Anfang an dabei, schnell auf unerwartete Probleme reagieren zu können und sollte in zukünftigen Projekten weiter fortgeführt werden.</w:t>
+      </w:r>
+    </w:p>
+    <w:p>
+      <w:pPr>
+        <w:rPr>
+          <w:lang w:eastAsia="de-DE"/>
+        </w:rPr>
+      </w:pPr>
+      <w:r>
+        <w:rPr>
+          <w:lang w:eastAsia="de-DE"/>
+        </w:rPr>
+        <w:t xml:space="preserve">Der in Phase 1 erstellte Zeitplan war sehr grob und konnte in Phase 2 detaillierter ausgearbeitet werden. Die am Anfang der Phase definierten Termine konnten bis zur Abgabe der Phase 2 alle eingehalten werden. Die für Phase 3 definierten Aufgabenpakete wurden nicht ganz in der Reihenfolge erstellt, da zum einen noch ein </w:t>
+      </w:r>
+      <w:r>
+        <w:rPr>
+          <w:lang w:eastAsia="de-DE"/>
+        </w:rPr>
+        <w:t>fünfter</w:t>
+      </w:r>
+      <w:r>
+        <w:rPr>
+          <w:lang w:eastAsia="de-DE"/>
+        </w:rPr>
+        <w:t xml:space="preserve"> Sprint durchgeführt wurde und hier z.T. ein paralleles Bearbeiten der Anwendung und der Dokumentation stattfand.</w:t>
+      </w:r>
+      <w:r>
+        <w:rPr>
+          <w:lang w:eastAsia="de-DE"/>
+        </w:rPr>
+        <w:t xml:space="preserve"> Die erwarteten Termine der Meilensteine waren korrekt abgeschätzt, mit Ausnahme des Meilensteins „Feature-Complete“, welcher erst eine Woche später als geplant erreicht wurde.</w:t>
+      </w:r>
+    </w:p>
+    <w:p>
+      <w:pPr>
+        <w:rPr>
+          <w:lang w:eastAsia="de-DE"/>
+        </w:rPr>
+      </w:pPr>
+      <w:r>
+        <w:rPr>
+          <w:lang w:eastAsia="de-DE"/>
+        </w:rPr>
+        <w:t>Die funktionalen Anforderungen und User Stories waren gut definiert und leiteten klar durch den</w:t>
+      </w:r>
+      <w:r>
+        <w:rPr>
+          <w:lang w:eastAsia="de-DE"/>
+        </w:rPr>
+        <w:t xml:space="preserve"> gesamten</w:t>
+      </w:r>
+      <w:r>
+        <w:rPr>
+          <w:lang w:eastAsia="de-DE"/>
+        </w:rPr>
+        <w:t xml:space="preserve"> Entwicklungsprozess. Bei </w:t>
+      </w:r>
+      <w:r>
+        <w:rPr>
+          <w:lang w:eastAsia="de-DE"/>
+        </w:rPr>
+        <w:t>K</w:t>
+      </w:r>
+      <w:r>
+        <w:rPr>
+          <w:lang w:eastAsia="de-DE"/>
+        </w:rPr>
+        <w:t xml:space="preserve">onflikten half die Einteilung in obligatorische und optionale Anforderungen sehr dabei, die Konflikte zu lösen und die Prioritäten richtig zu setzen. Hierzu passte auch der gewählte Softwareprozess Scrum, der den Fokus auf den Kundenanforderungen und funktionierenden Code legt. Diese agilen Kerngedanken haben sich durch die gesamte Entwicklungsphase und alle fünf Sprints gezogen. Die Organisation in Sprints half dabei, die Aufgabenpakete in </w:t>
+      </w:r>
+      <w:r>
+        <w:rPr>
+          <w:lang w:eastAsia="de-DE"/>
+        </w:rPr>
+        <w:lastRenderedPageBreak/>
+        <w:t>umsetzbare Untereinheiten aufzuteilen und für jeden Tag des Sprints einen Plan zu haben, was umgesetzt werden soll.</w:t>
+      </w:r>
+      <w:r>
+        <w:rPr>
+          <w:lang w:eastAsia="de-DE"/>
+        </w:rPr>
+        <w:t xml:space="preserve"> Aus dem definierten Ziel eines jeden Sprints ließen sich dann spontan auch weitere Aufgabenpakete ableiten, die bei der Planung des Sprints noch nicht ersichtlich waren. Die Menge an erledigter Arbeit wurde insgesamt erhöht, wobei immer darauf geachtet wurde, so wenig wie möglich unnötige Arbeit zu verrichten. Das bedeutet, dass Dinge, die „man vielleicht mal brauchen könnte“, weggelassen wurden und sich immer darauf konzentriert wurde, das Sprintziel zu erreichen.</w:t>
+      </w:r>
+    </w:p>
+    <w:p>
+      <w:pPr>
+        <w:rPr>
+          <w:lang w:eastAsia="de-DE"/>
+        </w:rPr>
+      </w:pPr>
+      <w:r>
+        <w:rPr>
+          <w:lang w:eastAsia="de-DE"/>
+        </w:rPr>
+        <w:t>Das geplante regelmäßige „Daily“ Meeting aus Scrum wurde in der Form durchgeführt, dass zu Beginn eines Tages die noch offenen Aufgabenpakete aufgeschrieben wurden oder neue Pakete aus dem Sprintziel abgeleitet wurden. Das „Sprint Planning“ Meeting wurde meistens erst am ersten Tag des Sprints durchgeführt,</w:t>
+      </w:r>
+      <w:r>
+        <w:rPr>
+          <w:lang w:eastAsia="de-DE"/>
+        </w:rPr>
+        <w:t xml:space="preserve"> was ein paar Zeitverzögerungen für diesen Tag mit sich brachte</w:t>
+      </w:r>
+      <w:r>
+        <w:rPr>
+          <w:lang w:eastAsia="de-DE"/>
+        </w:rPr>
+        <w:t>. Das „Sprint Review“ Meeting bestand darin, die Ergebnisse des Sprints in GitHub in den main-Branch zu mergen und kurz zusammenzufassen, was in diesem Sprint erledigt wurde. Falls noch offene Aufgabenpakete bestanden, wurden diese für den folgenden Sprint vorgemerkt.</w:t>
+      </w:r>
+      <w:r>
+        <w:rPr>
+          <w:lang w:eastAsia="de-DE"/>
+        </w:rPr>
+        <w:t xml:space="preserve"> Die Verwaltung des Sprint Backlogs bzw. Product Backlogs hat gut funktioniert, dadurch war zu jedem Zeitpunkt klar, welche Aufgabenpakete abgeschlossen sind und wo noch etwas zu erledigen ist.</w:t>
+      </w:r>
+      <w:r>
+        <w:rPr>
+          <w:lang w:eastAsia="de-DE"/>
+        </w:rPr>
+        <w:t xml:space="preserve"> </w:t>
+      </w:r>
+    </w:p>
+    <w:p>
+      <w:pPr>
+        <w:rPr>
+          <w:lang w:eastAsia="de-DE"/>
+        </w:rPr>
+      </w:pPr>
+      <w:r>
+        <w:rPr>
+          <w:lang w:eastAsia="de-DE"/>
+        </w:rPr>
+        <w:t>Beim Entwurf der Anwendungsstruktur wurde konsequent darauf geachtet, das MVC-Pattern umzusetzen. Dies hat für die Datenlogik problemlos funktioniert, jedoch gab es bei der Differenzierung zwischen Businesslogik und Visualisierung einige Konflikte, welche die Anwendung komplexer macht als notwendig. Außerdem musste der Grundsatz, so wenig wie möglich hart zu programmieren, bei der Implementierung des PDF-Exports eines Plans gebrochen werden</w:t>
+      </w:r>
+      <w:r>
+        <w:rPr>
+          <w:lang w:eastAsia="de-DE"/>
+        </w:rPr>
+        <w:t>.</w:t>
+      </w:r>
+      <w:r>
+        <w:rPr>
+          <w:lang w:eastAsia="de-DE"/>
+        </w:rPr>
+        <w:t xml:space="preserve"> </w:t>
+      </w:r>
+      <w:r>
+        <w:rPr>
+          <w:lang w:eastAsia="de-DE"/>
+        </w:rPr>
+        <w:t>Das Singleton-Pattern, das für die Datenbankanbindung zum Einsatz kam, spielt in der aktuellen Auslieferung der Anwendung kaum eine Rolle, da die Anwendung sowieso immer nur eine Datenbank und ein Frontend ansprechen kann. Dennoch konnte hier ein persönlicher Lerneffekt erzielt werden, wie man in Python das Singleton-Pattern umsetzen kann.</w:t>
+      </w:r>
+    </w:p>
+    <w:p>
+      <w:pPr>
+        <w:rPr>
+          <w:lang w:eastAsia="de-DE"/>
+        </w:rPr>
+      </w:pPr>
+      <w:r>
+        <w:rPr>
+          <w:lang w:eastAsia="de-DE"/>
+        </w:rPr>
+        <w:t xml:space="preserve">Der Anwendungscode ist </w:t>
+      </w:r>
+      <w:r>
+        <w:rPr>
+          <w:lang w:eastAsia="de-DE"/>
+        </w:rPr>
+        <w:t xml:space="preserve">insgesamt </w:t>
+      </w:r>
+      <w:r>
+        <w:rPr>
+          <w:lang w:eastAsia="de-DE"/>
+        </w:rPr>
+        <w:t>nicht unnötig aufgeblasen, jedoch eher unstrukturiert in den einzelnen Modulen. Hier wäre ein Refactoring notwendig, um die relevanten Methoden schnell und einfach zu finden, damit auch bei zukünftigen Entwicklungen keine Doppelarbeit gemacht wird.</w:t>
+      </w:r>
+      <w:r>
+        <w:rPr>
+          <w:lang w:eastAsia="de-DE"/>
+        </w:rPr>
+        <w:t xml:space="preserve"> Bei zukünftigen Projekten sollte darauf geachtet werden, das Refactoring direkt beim Einfügen neuer Methoden durchzuführen, sodass der Code immer gut strukturiert ist.</w:t>
+      </w:r>
+    </w:p>
+    <w:p>
+      <w:pPr>
+        <w:rPr>
+          <w:lang w:eastAsia="de-DE"/>
+        </w:rPr>
+      </w:pPr>
+      <w:r>
+        <w:rPr>
+          <w:lang w:eastAsia="de-DE"/>
+        </w:rPr>
+        <w:t>Die definierten Testfälle haben gegen Ende der Entwicklungsarbeit dabei geholfen, die Anwendung in natürlichen Worten beschreiben zu können und genau zu definieren, welches Programmverhalten erwartet wird. Außerdem konnten hierdurch noch einige Bugs ausfindig</w:t>
+      </w:r>
+      <w:r>
+        <w:rPr>
+          <w:lang w:eastAsia="de-DE"/>
+        </w:rPr>
+        <w:t xml:space="preserve"> gemacht</w:t>
+      </w:r>
+      <w:r>
+        <w:rPr>
+          <w:lang w:eastAsia="de-DE"/>
+        </w:rPr>
+        <w:t xml:space="preserve"> und ausgemerzt werden.</w:t>
+      </w:r>
+      <w:r>
+        <w:rPr>
+          <w:lang w:eastAsia="de-DE"/>
+        </w:rPr>
+        <w:t xml:space="preserve"> Dies sollte für zukünftige Projekte beibehalten und weiter ausgebaut werden.</w:t>
+      </w:r>
+    </w:p>
+    <w:p>
+      <w:pPr>
+        <w:rPr>
+          <w:lang w:eastAsia="de-DE"/>
+        </w:rPr>
+      </w:pPr>
+      <w:r>
+        <w:rPr>
+          <w:lang w:eastAsia="de-DE"/>
+        </w:rPr>
+        <w:t xml:space="preserve">Der Aufbau der Anwendung als ausführbare Datei </w:t>
+      </w:r>
+      <w:r>
+        <w:rPr>
+          <w:lang w:eastAsia="de-DE"/>
+        </w:rPr>
+        <w:t>wurde erst spät im Projekt berücksichtigt und hat einige Hürden bereitgehalten,</w:t>
+      </w:r>
+      <w:r>
+        <w:rPr>
+          <w:lang w:eastAsia="de-DE"/>
+        </w:rPr>
+        <w:t xml:space="preserve"> </w:t>
+      </w:r>
+      <w:r>
+        <w:rPr>
+          <w:lang w:eastAsia="de-DE"/>
+        </w:rPr>
+        <w:t>die</w:t>
+      </w:r>
+      <w:r>
+        <w:rPr>
+          <w:lang w:eastAsia="de-DE"/>
+        </w:rPr>
+        <w:t xml:space="preserve"> schlussendlich aber noch gemeistert werden</w:t>
+      </w:r>
+      <w:r>
+        <w:rPr>
+          <w:lang w:eastAsia="de-DE"/>
+        </w:rPr>
+        <w:t xml:space="preserve"> konnten</w:t>
+      </w:r>
+      <w:r>
+        <w:rPr>
+          <w:lang w:eastAsia="de-DE"/>
+        </w:rPr>
+        <w:t>. Der persönliche Lerneffekt hieraus wird in weitere Projekte getragen werden</w:t>
+      </w:r>
+      <w:r>
+        <w:rPr>
+          <w:lang w:eastAsia="de-DE"/>
+        </w:rPr>
+        <w:t>, bei denen die Auslieferung der Anwendung direkt im Konzept und in der Projektplanung berücksichtigt werden kann</w:t>
+      </w:r>
+      <w:r>
+        <w:rPr>
+          <w:lang w:eastAsia="de-DE"/>
+        </w:rPr>
+        <w:t>.</w:t>
+      </w:r>
+    </w:p>
+    <w:p>
+      <w:pPr>
+        <w:rPr>
+          <w:lang w:eastAsia="de-DE"/>
         </w:rPr>
         <w:sectPr>
           <w:headerReference w:type="default" r:id="rId25"/>
@@ -14347,7 +13459,7 @@
       <w:pPr>
         <w:pStyle w:val="berschriftOhneNummer"/>
       </w:pPr>
-      <w:bookmarkStart w:id="68" w:name="_Toc180767496"/>
+      <w:bookmarkStart w:id="68" w:name="_Toc181019829"/>
       <w:r>
         <w:lastRenderedPageBreak/>
         <w:t>Verzeichnis der Anhänge</w:t>
@@ -14392,7 +13504,7 @@
         <w:fldChar w:fldCharType="separate"/>
       </w:r>
       <w:r>
-        <w:t>25</w:t>
+        <w:t>30</w:t>
       </w:r>
       <w:r>
         <w:fldChar w:fldCharType="end"/>
@@ -14420,7 +13532,7 @@
       <w:pPr>
         <w:pStyle w:val="berschriftOhneNummer"/>
       </w:pPr>
-      <w:bookmarkStart w:id="69" w:name="_Toc180767497"/>
+      <w:bookmarkStart w:id="69" w:name="_Toc181019830"/>
       <w:r>
         <w:lastRenderedPageBreak/>
         <w:t>Anhang</w:t>
@@ -14455,15 +13567,7 @@
         <w:fldChar w:fldCharType="end"/>
       </w:r>
       <w:r>
-        <w:t xml:space="preserve">: UML-Diagramm des </w:t>
-      </w:r>
-      <w:proofErr w:type="spellStart"/>
-      <w:r>
-        <w:t>data</w:t>
-      </w:r>
-      <w:proofErr w:type="spellEnd"/>
-      <w:r>
-        <w:t>-Moduls mit Methoden</w:t>
+        <w:t>: UML-Diagramm des data-Moduls mit Methoden</w:t>
       </w:r>
       <w:bookmarkEnd w:id="70"/>
     </w:p>

</xml_diff>